<commit_message>
Initial Body Commited 2nd time
</commit_message>
<xml_diff>
--- a/Final Assignment - Abstract and Introduction.docx
+++ b/Final Assignment - Abstract and Introduction.docx
@@ -2552,7 +2552,6 @@
           <w:szCs w:val="22"/>
           <w:lang w:val="en-US" w:eastAsia="en-US"/>
         </w:rPr>
-        <w:lastRenderedPageBreak/>
         <w:drawing>
           <wp:inline distT="0" distB="0" distL="0" distR="0" wp14:anchorId="01D8EFA7" wp14:editId="2AE8ED68">
             <wp:extent cx="5270500" cy="1688145"/>
@@ -3024,17 +3023,7 @@
           <w:color w:val="A6A6A6" w:themeColor="background1" w:themeShade="A6"/>
           <w:szCs w:val="22"/>
         </w:rPr>
-        <w:t>Conn</w:t>
-      </w:r>
-      <w:bookmarkStart w:id="1" w:name="_GoBack"/>
-      <w:bookmarkEnd w:id="1"/>
-      <w:r>
-        <w:rPr>
-          <w:i/>
-          <w:color w:val="A6A6A6" w:themeColor="background1" w:themeShade="A6"/>
-          <w:szCs w:val="22"/>
-        </w:rPr>
-        <w:t>ectivism</w:t>
+        <w:t>Connectivism</w:t>
       </w:r>
       <w:proofErr w:type="spellEnd"/>
     </w:p>
@@ -3069,6 +3058,158 @@
           <w:szCs w:val="22"/>
         </w:rPr>
       </w:pPr>
+      <w:proofErr w:type="spellStart"/>
+      <w:r>
+        <w:rPr>
+          <w:i/>
+          <w:color w:val="A6A6A6" w:themeColor="background1" w:themeShade="A6"/>
+          <w:szCs w:val="22"/>
+        </w:rPr>
+        <w:t>Descentralized</w:t>
+      </w:r>
+      <w:proofErr w:type="spellEnd"/>
+    </w:p>
+    <w:p>
+      <w:pPr>
+        <w:spacing w:after="0"/>
+        <w:jc w:val="left"/>
+        <w:divId w:val="849956341"/>
+        <w:rPr>
+          <w:i/>
+          <w:color w:val="A6A6A6" w:themeColor="background1" w:themeShade="A6"/>
+          <w:szCs w:val="22"/>
+        </w:rPr>
+      </w:pPr>
+      <w:proofErr w:type="spellStart"/>
+      <w:r>
+        <w:rPr>
+          <w:i/>
+          <w:color w:val="A6A6A6" w:themeColor="background1" w:themeShade="A6"/>
+          <w:szCs w:val="22"/>
+        </w:rPr>
+        <w:t>Colaborative</w:t>
+      </w:r>
+      <w:proofErr w:type="spellEnd"/>
+      <w:r>
+        <w:rPr>
+          <w:i/>
+          <w:color w:val="A6A6A6" w:themeColor="background1" w:themeShade="A6"/>
+          <w:szCs w:val="22"/>
+        </w:rPr>
+        <w:t xml:space="preserve"> Environment</w:t>
+      </w:r>
+    </w:p>
+    <w:p>
+      <w:pPr>
+        <w:spacing w:after="0"/>
+        <w:jc w:val="left"/>
+        <w:divId w:val="849956341"/>
+        <w:rPr>
+          <w:i/>
+          <w:color w:val="A6A6A6" w:themeColor="background1" w:themeShade="A6"/>
+          <w:szCs w:val="22"/>
+        </w:rPr>
+      </w:pPr>
+      <w:r>
+        <w:rPr>
+          <w:i/>
+          <w:color w:val="A6A6A6" w:themeColor="background1" w:themeShade="A6"/>
+          <w:szCs w:val="22"/>
+        </w:rPr>
+        <w:t>Connect individuals with each other</w:t>
+      </w:r>
+    </w:p>
+    <w:p>
+      <w:pPr>
+        <w:spacing w:after="0"/>
+        <w:jc w:val="left"/>
+        <w:divId w:val="849956341"/>
+        <w:rPr>
+          <w:i/>
+          <w:color w:val="A6A6A6" w:themeColor="background1" w:themeShade="A6"/>
+          <w:szCs w:val="22"/>
+        </w:rPr>
+      </w:pPr>
+      <w:r>
+        <w:rPr>
+          <w:i/>
+          <w:color w:val="A6A6A6" w:themeColor="background1" w:themeShade="A6"/>
+          <w:szCs w:val="22"/>
+        </w:rPr>
+        <w:t>Individuals are the responsible for their personal information</w:t>
+      </w:r>
+    </w:p>
+    <w:p>
+      <w:pPr>
+        <w:spacing w:after="0"/>
+        <w:jc w:val="left"/>
+        <w:divId w:val="849956341"/>
+        <w:rPr>
+          <w:i/>
+          <w:color w:val="A6A6A6" w:themeColor="background1" w:themeShade="A6"/>
+          <w:szCs w:val="22"/>
+        </w:rPr>
+      </w:pPr>
+      <w:r>
+        <w:rPr>
+          <w:i/>
+          <w:color w:val="A6A6A6" w:themeColor="background1" w:themeShade="A6"/>
+          <w:szCs w:val="22"/>
+        </w:rPr>
+        <w:t xml:space="preserve">Learning experience </w:t>
+      </w:r>
+      <w:proofErr w:type="spellStart"/>
+      <w:r>
+        <w:rPr>
+          <w:i/>
+          <w:color w:val="A6A6A6" w:themeColor="background1" w:themeShade="A6"/>
+          <w:szCs w:val="22"/>
+        </w:rPr>
+        <w:t>centered</w:t>
+      </w:r>
+      <w:proofErr w:type="spellEnd"/>
+      <w:r>
+        <w:rPr>
+          <w:i/>
+          <w:color w:val="A6A6A6" w:themeColor="background1" w:themeShade="A6"/>
+          <w:szCs w:val="22"/>
+        </w:rPr>
+        <w:t xml:space="preserve"> in the individual</w:t>
+      </w:r>
+    </w:p>
+    <w:p>
+      <w:pPr>
+        <w:spacing w:after="0"/>
+        <w:jc w:val="left"/>
+        <w:divId w:val="849956341"/>
+        <w:rPr>
+          <w:i/>
+          <w:color w:val="A6A6A6" w:themeColor="background1" w:themeShade="A6"/>
+          <w:szCs w:val="22"/>
+        </w:rPr>
+      </w:pPr>
+    </w:p>
+    <w:p>
+      <w:pPr>
+        <w:spacing w:after="0"/>
+        <w:jc w:val="left"/>
+        <w:divId w:val="849956341"/>
+        <w:rPr>
+          <w:i/>
+          <w:color w:val="A6A6A6" w:themeColor="background1" w:themeShade="A6"/>
+          <w:szCs w:val="22"/>
+        </w:rPr>
+      </w:pPr>
+      <w:r>
+        <w:rPr>
+          <w:i/>
+          <w:color w:val="A6A6A6" w:themeColor="background1" w:themeShade="A6"/>
+          <w:szCs w:val="22"/>
+        </w:rPr>
+        <w:t>Creating and sharing knowledge</w:t>
+      </w:r>
+      <w:bookmarkStart w:id="1" w:name="_GoBack"/>
+      <w:bookmarkEnd w:id="1"/>
     </w:p>
     <w:p>
       <w:pPr>
@@ -3329,7 +3470,6 @@
           <w:i/>
           <w:color w:val="A6A6A6" w:themeColor="background1" w:themeShade="A6"/>
         </w:rPr>
-        <w:lastRenderedPageBreak/>
         <w:t xml:space="preserve">“The development of ubiquitous computing may offer new opportunities for the use of ICT for learning” </w:t>
       </w:r>
       <w:r>

</xml_diff>

<commit_message>
Some progress in the Citions with Mendeley
</commit_message>
<xml_diff>
--- a/Final Assignment - Abstract and Introduction.docx
+++ b/Final Assignment - Abstract and Introduction.docx
@@ -173,7 +173,6 @@
         </w:rPr>
         <w:t xml:space="preserve"> </w:t>
       </w:r>
-      <w:proofErr w:type="gramStart"/>
       <w:r>
         <w:rPr>
           <w:i/>
@@ -260,7 +259,6 @@
         </w:rPr>
         <w:t>regardless the present challenges facing the education system.</w:t>
       </w:r>
-      <w:proofErr w:type="gramEnd"/>
     </w:p>
     <w:p>
       <w:pPr>
@@ -268,7 +266,6 @@
           <w:color w:val="FF0000"/>
         </w:rPr>
       </w:pPr>
-      <w:proofErr w:type="gramStart"/>
       <w:r>
         <w:rPr>
           <w:b/>
@@ -283,7 +280,6 @@
         </w:rPr>
         <w:t>xamine</w:t>
       </w:r>
-      <w:proofErr w:type="gramEnd"/>
       <w:r>
         <w:rPr>
           <w:b/>
@@ -1502,7 +1498,6 @@
         </w:rPr>
         <w:t xml:space="preserve">because they are not fully digitally literate, yet are deeply immersed in the digital technology. </w:t>
       </w:r>
-      <w:proofErr w:type="gramStart"/>
       <w:r>
         <w:rPr>
           <w:rFonts w:asciiTheme="majorHAnsi" w:hAnsiTheme="majorHAnsi" w:cstheme="minorBidi"/>
@@ -1514,7 +1509,6 @@
         </w:rPr>
         <w:t>As pointed out in the report….</w:t>
       </w:r>
-      <w:proofErr w:type="gramEnd"/>
       <w:r>
         <w:rPr>
           <w:rFonts w:asciiTheme="majorHAnsi" w:hAnsiTheme="majorHAnsi" w:cstheme="minorBidi"/>
@@ -1535,21 +1529,8 @@
           <w:szCs w:val="24"/>
           <w:lang w:eastAsia="ja-JP"/>
         </w:rPr>
-        <w:t>“</w:t>
-      </w:r>
-      <w:proofErr w:type="gramStart"/>
-      <w:r>
-        <w:rPr>
-          <w:rFonts w:asciiTheme="majorHAnsi" w:hAnsiTheme="majorHAnsi" w:cstheme="minorBidi"/>
-          <w:i/>
-          <w:color w:val="A6A6A6" w:themeColor="background1" w:themeShade="A6"/>
-          <w:sz w:val="22"/>
-          <w:szCs w:val="24"/>
-          <w:lang w:eastAsia="ja-JP"/>
-        </w:rPr>
-        <w:t>they</w:t>
-      </w:r>
-      <w:proofErr w:type="gramEnd"/>
+        <w:t>“they</w:t>
+      </w:r>
       <w:r>
         <w:rPr>
           <w:rFonts w:asciiTheme="majorHAnsi" w:hAnsiTheme="majorHAnsi" w:cstheme="minorBidi"/>
@@ -1702,199 +1683,7 @@
           <w:szCs w:val="24"/>
           <w:lang w:eastAsia="ja-JP"/>
         </w:rPr>
-        <w:t xml:space="preserve"> (</w:t>
-      </w:r>
-      <w:proofErr w:type="gramStart"/>
-      <w:r>
-        <w:rPr>
-          <w:rFonts w:asciiTheme="majorHAnsi" w:hAnsiTheme="majorHAnsi" w:cstheme="minorBidi"/>
-          <w:i/>
-          <w:color w:val="FF0000"/>
-          <w:sz w:val="22"/>
-          <w:szCs w:val="24"/>
-          <w:lang w:eastAsia="ja-JP"/>
-        </w:rPr>
-        <w:t>ideal</w:t>
-      </w:r>
-      <w:proofErr w:type="gramEnd"/>
-      <w:r>
-        <w:rPr>
-          <w:rFonts w:asciiTheme="majorHAnsi" w:hAnsiTheme="majorHAnsi" w:cstheme="minorBidi"/>
-          <w:i/>
-          <w:color w:val="FF0000"/>
-          <w:sz w:val="22"/>
-          <w:szCs w:val="24"/>
-          <w:lang w:eastAsia="ja-JP"/>
-        </w:rPr>
-        <w:t xml:space="preserve"> </w:t>
-      </w:r>
-      <w:proofErr w:type="spellStart"/>
-      <w:r>
-        <w:rPr>
-          <w:rFonts w:asciiTheme="majorHAnsi" w:hAnsiTheme="majorHAnsi" w:cstheme="minorBidi"/>
-          <w:i/>
-          <w:color w:val="FF0000"/>
-          <w:sz w:val="22"/>
-          <w:szCs w:val="24"/>
-          <w:lang w:eastAsia="ja-JP"/>
-        </w:rPr>
-        <w:t>citar</w:t>
-      </w:r>
-      <w:proofErr w:type="spellEnd"/>
-      <w:r>
-        <w:rPr>
-          <w:rFonts w:asciiTheme="majorHAnsi" w:hAnsiTheme="majorHAnsi" w:cstheme="minorBidi"/>
-          <w:i/>
-          <w:color w:val="FF0000"/>
-          <w:sz w:val="22"/>
-          <w:szCs w:val="24"/>
-          <w:lang w:eastAsia="ja-JP"/>
-        </w:rPr>
-        <w:t xml:space="preserve"> </w:t>
-      </w:r>
-      <w:proofErr w:type="spellStart"/>
-      <w:r>
-        <w:rPr>
-          <w:rFonts w:asciiTheme="majorHAnsi" w:hAnsiTheme="majorHAnsi" w:cstheme="minorBidi"/>
-          <w:i/>
-          <w:color w:val="FF0000"/>
-          <w:sz w:val="22"/>
-          <w:szCs w:val="24"/>
-          <w:lang w:eastAsia="ja-JP"/>
-        </w:rPr>
-        <w:t>algum</w:t>
-      </w:r>
-      <w:proofErr w:type="spellEnd"/>
-      <w:r>
-        <w:rPr>
-          <w:rFonts w:asciiTheme="majorHAnsi" w:hAnsiTheme="majorHAnsi" w:cstheme="minorBidi"/>
-          <w:i/>
-          <w:color w:val="FF0000"/>
-          <w:sz w:val="22"/>
-          <w:szCs w:val="24"/>
-          <w:lang w:eastAsia="ja-JP"/>
-        </w:rPr>
-        <w:t xml:space="preserve"> </w:t>
-      </w:r>
-      <w:proofErr w:type="spellStart"/>
-      <w:r>
-        <w:rPr>
-          <w:rFonts w:asciiTheme="majorHAnsi" w:hAnsiTheme="majorHAnsi" w:cstheme="minorBidi"/>
-          <w:i/>
-          <w:color w:val="FF0000"/>
-          <w:sz w:val="22"/>
-          <w:szCs w:val="24"/>
-          <w:lang w:eastAsia="ja-JP"/>
-        </w:rPr>
-        <w:t>reporte</w:t>
-      </w:r>
-      <w:proofErr w:type="spellEnd"/>
-      <w:r>
-        <w:rPr>
-          <w:rFonts w:asciiTheme="majorHAnsi" w:hAnsiTheme="majorHAnsi" w:cstheme="minorBidi"/>
-          <w:i/>
-          <w:color w:val="FF0000"/>
-          <w:sz w:val="22"/>
-          <w:szCs w:val="24"/>
-          <w:lang w:eastAsia="ja-JP"/>
-        </w:rPr>
-        <w:t xml:space="preserve"> </w:t>
-      </w:r>
-      <w:proofErr w:type="spellStart"/>
-      <w:r>
-        <w:rPr>
-          <w:rFonts w:asciiTheme="majorHAnsi" w:hAnsiTheme="majorHAnsi" w:cstheme="minorBidi"/>
-          <w:i/>
-          <w:color w:val="FF0000"/>
-          <w:sz w:val="22"/>
-          <w:szCs w:val="24"/>
-          <w:lang w:eastAsia="ja-JP"/>
-        </w:rPr>
-        <w:t>para</w:t>
-      </w:r>
-      <w:proofErr w:type="spellEnd"/>
-      <w:r>
-        <w:rPr>
-          <w:rFonts w:asciiTheme="majorHAnsi" w:hAnsiTheme="majorHAnsi" w:cstheme="minorBidi"/>
-          <w:i/>
-          <w:color w:val="FF0000"/>
-          <w:sz w:val="22"/>
-          <w:szCs w:val="24"/>
-          <w:lang w:eastAsia="ja-JP"/>
-        </w:rPr>
-        <w:t xml:space="preserve"> </w:t>
-      </w:r>
-      <w:proofErr w:type="spellStart"/>
-      <w:r>
-        <w:rPr>
-          <w:rFonts w:asciiTheme="majorHAnsi" w:hAnsiTheme="majorHAnsi" w:cstheme="minorBidi"/>
-          <w:i/>
-          <w:color w:val="FF0000"/>
-          <w:sz w:val="22"/>
-          <w:szCs w:val="24"/>
-          <w:lang w:eastAsia="ja-JP"/>
-        </w:rPr>
-        <w:t>sustentar</w:t>
-      </w:r>
-      <w:proofErr w:type="spellEnd"/>
-      <w:r>
-        <w:rPr>
-          <w:rFonts w:asciiTheme="majorHAnsi" w:hAnsiTheme="majorHAnsi" w:cstheme="minorBidi"/>
-          <w:i/>
-          <w:color w:val="FF0000"/>
-          <w:sz w:val="22"/>
-          <w:szCs w:val="24"/>
-          <w:lang w:eastAsia="ja-JP"/>
-        </w:rPr>
-        <w:t xml:space="preserve"> </w:t>
-      </w:r>
-      <w:proofErr w:type="spellStart"/>
-      <w:r>
-        <w:rPr>
-          <w:rFonts w:asciiTheme="majorHAnsi" w:hAnsiTheme="majorHAnsi" w:cstheme="minorBidi"/>
-          <w:i/>
-          <w:color w:val="FF0000"/>
-          <w:sz w:val="22"/>
-          <w:szCs w:val="24"/>
-          <w:lang w:eastAsia="ja-JP"/>
-        </w:rPr>
-        <w:t>essa</w:t>
-      </w:r>
-      <w:proofErr w:type="spellEnd"/>
-      <w:r>
-        <w:rPr>
-          <w:rFonts w:asciiTheme="majorHAnsi" w:hAnsiTheme="majorHAnsi" w:cstheme="minorBidi"/>
-          <w:i/>
-          <w:color w:val="FF0000"/>
-          <w:sz w:val="22"/>
-          <w:szCs w:val="24"/>
-          <w:lang w:eastAsia="ja-JP"/>
-        </w:rPr>
-        <w:t xml:space="preserve"> </w:t>
-      </w:r>
-      <w:proofErr w:type="spellStart"/>
-      <w:r>
-        <w:rPr>
-          <w:rFonts w:asciiTheme="majorHAnsi" w:hAnsiTheme="majorHAnsi" w:cstheme="minorBidi"/>
-          <w:i/>
-          <w:color w:val="FF0000"/>
-          <w:sz w:val="22"/>
-          <w:szCs w:val="24"/>
-          <w:lang w:eastAsia="ja-JP"/>
-        </w:rPr>
-        <w:t>observação</w:t>
-      </w:r>
-      <w:proofErr w:type="spellEnd"/>
-      <w:r>
-        <w:rPr>
-          <w:rFonts w:asciiTheme="majorHAnsi" w:hAnsiTheme="majorHAnsi" w:cstheme="minorBidi"/>
-          <w:i/>
-          <w:color w:val="FF0000"/>
-          <w:sz w:val="22"/>
-          <w:szCs w:val="24"/>
-          <w:lang w:eastAsia="ja-JP"/>
-        </w:rPr>
-        <w:t>).</w:t>
+        <w:t xml:space="preserve"> (ideal citar algum reporte para sustentar essa observação).</w:t>
       </w:r>
     </w:p>
     <w:p>
@@ -2065,23 +1854,7 @@
           <w:b/>
           <w:color w:val="FF0000"/>
         </w:rPr>
-        <w:t>(</w:t>
-      </w:r>
-      <w:proofErr w:type="gramStart"/>
-      <w:r>
-        <w:rPr>
-          <w:b/>
-          <w:color w:val="FF0000"/>
-        </w:rPr>
-        <w:t>add</w:t>
-      </w:r>
-      <w:proofErr w:type="gramEnd"/>
-      <w:r>
-        <w:rPr>
-          <w:b/>
-          <w:color w:val="FF0000"/>
-        </w:rPr>
-        <w:t xml:space="preserve"> citations)</w:t>
+        <w:t>(add citations)</w:t>
       </w:r>
       <w:r>
         <w:rPr>
@@ -2277,7 +2050,7 @@
         <w:rPr>
           <w:lang w:eastAsia="en-US"/>
         </w:rPr>
-        <w:t>What is PLE?</w:t>
+        <w:t>What is a Personal Learning Environment (PLE)?</w:t>
       </w:r>
     </w:p>
     <w:p>
@@ -2292,128 +2065,218 @@
           <w:i/>
           <w:color w:val="FF0000"/>
         </w:rPr>
-        <w:t>--</w:t>
-      </w:r>
-      <w:proofErr w:type="spellStart"/>
-      <w:r>
-        <w:rPr>
-          <w:i/>
-          <w:color w:val="FF0000"/>
-        </w:rPr>
-        <w:t>Listar</w:t>
-      </w:r>
-      <w:proofErr w:type="spellEnd"/>
-      <w:r>
-        <w:rPr>
-          <w:i/>
-          <w:color w:val="FF0000"/>
+        <w:t>--Listar todos os quotes estudados no IDEL—</w:t>
+      </w:r>
+    </w:p>
+    <w:p>
+      <w:pPr>
+        <w:rPr>
+          <w:i/>
+          <w:color w:val="0000FF"/>
+          <w:szCs w:val="22"/>
+        </w:rPr>
+      </w:pPr>
+      <w:r>
+        <w:rPr>
+          <w:i/>
+          <w:color w:val="0000FF"/>
+          <w:szCs w:val="22"/>
+        </w:rPr>
+        <w:t>The concept of PLEs is still developing and thus there are a number of definitions, which vary slightly from author to author.</w:t>
+      </w:r>
+      <w:r>
+        <w:rPr>
+          <w:i/>
+          <w:color w:val="0000FF"/>
+          <w:szCs w:val="22"/>
         </w:rPr>
         <w:t xml:space="preserve"> </w:t>
       </w:r>
-      <w:proofErr w:type="spellStart"/>
-      <w:r>
-        <w:rPr>
-          <w:i/>
-          <w:color w:val="FF0000"/>
-        </w:rPr>
-        <w:t>todos</w:t>
-      </w:r>
-      <w:proofErr w:type="spellEnd"/>
-      <w:r>
-        <w:rPr>
-          <w:i/>
-          <w:color w:val="FF0000"/>
+      <w:r>
+        <w:rPr>
+          <w:i/>
+          <w:color w:val="0000FF"/>
+          <w:szCs w:val="22"/>
+        </w:rPr>
+        <w:t>O</w:t>
+      </w:r>
+      <w:r>
+        <w:rPr>
+          <w:i/>
+          <w:color w:val="0000FF"/>
+          <w:szCs w:val="22"/>
+        </w:rPr>
+        <w:t xml:space="preserve">ne of the first conceptualizations of PLE is found in the </w:t>
+      </w:r>
+      <w:r>
+        <w:rPr>
+          <w:i/>
+          <w:color w:val="0000FF"/>
+          <w:szCs w:val="22"/>
+        </w:rPr>
+        <w:t>“</w:t>
+      </w:r>
+      <w:r>
+        <w:rPr>
+          <w:i/>
+          <w:color w:val="0000FF"/>
+          <w:szCs w:val="22"/>
+        </w:rPr>
+        <w:t>VLE</w:t>
+      </w:r>
+      <w:r>
+        <w:rPr>
+          <w:rStyle w:val="FootnoteReference"/>
+          <w:i/>
+          <w:color w:val="0000FF"/>
+          <w:szCs w:val="22"/>
+        </w:rPr>
+        <w:footnoteReference w:id="1"/>
+      </w:r>
+      <w:r>
+        <w:rPr>
+          <w:i/>
+          <w:color w:val="0000FF"/>
+          <w:szCs w:val="22"/>
+        </w:rPr>
+        <w:t xml:space="preserve"> of the future</w:t>
+      </w:r>
+      <w:r>
+        <w:rPr>
+          <w:i/>
+          <w:color w:val="0000FF"/>
+          <w:szCs w:val="22"/>
+        </w:rPr>
+        <w:t>”</w:t>
+      </w:r>
+      <w:r>
+        <w:rPr>
+          <w:i/>
+          <w:color w:val="0000FF"/>
+          <w:szCs w:val="22"/>
         </w:rPr>
         <w:t xml:space="preserve"> </w:t>
       </w:r>
-      <w:proofErr w:type="spellStart"/>
-      <w:r>
-        <w:rPr>
-          <w:i/>
-          <w:color w:val="FF0000"/>
-        </w:rPr>
-        <w:t>os</w:t>
-      </w:r>
-      <w:proofErr w:type="spellEnd"/>
-      <w:r>
-        <w:rPr>
-          <w:i/>
-          <w:color w:val="FF0000"/>
-        </w:rPr>
-        <w:t xml:space="preserve"> quotes </w:t>
-      </w:r>
-      <w:proofErr w:type="spellStart"/>
-      <w:r>
-        <w:rPr>
-          <w:i/>
-          <w:color w:val="FF0000"/>
-        </w:rPr>
-        <w:t>estudados</w:t>
-      </w:r>
-      <w:proofErr w:type="spellEnd"/>
-      <w:r>
-        <w:rPr>
-          <w:i/>
-          <w:color w:val="FF0000"/>
-        </w:rPr>
-        <w:t xml:space="preserve"> no IDEL—</w:t>
-      </w:r>
-    </w:p>
-    <w:p>
-      <w:pPr>
-        <w:rPr>
-          <w:i/>
-          <w:color w:val="0000FF"/>
-          <w:szCs w:val="22"/>
-        </w:rPr>
-      </w:pPr>
-      <w:r>
-        <w:rPr>
-          <w:i/>
-          <w:color w:val="0000FF"/>
-          <w:szCs w:val="22"/>
-        </w:rPr>
-        <w:t>The concept of PLEs is still developing and thus t</w:t>
-      </w:r>
-      <w:r>
-        <w:rPr>
-          <w:i/>
-          <w:color w:val="0000FF"/>
-          <w:szCs w:val="22"/>
-        </w:rPr>
-        <w:t>here are a number of definitions, which vary</w:t>
-      </w:r>
-      <w:r>
-        <w:rPr>
-          <w:i/>
-          <w:color w:val="0000FF"/>
-          <w:szCs w:val="22"/>
-        </w:rPr>
-        <w:t xml:space="preserve"> slightly from </w:t>
-      </w:r>
-      <w:r>
-        <w:rPr>
-          <w:i/>
-          <w:color w:val="0000FF"/>
-          <w:szCs w:val="22"/>
-        </w:rPr>
-        <w:t>author</w:t>
-      </w:r>
-      <w:r>
-        <w:rPr>
-          <w:i/>
-          <w:color w:val="0000FF"/>
-          <w:szCs w:val="22"/>
-        </w:rPr>
-        <w:t xml:space="preserve"> to </w:t>
-      </w:r>
-      <w:r>
-        <w:rPr>
-          <w:i/>
-          <w:color w:val="0000FF"/>
-          <w:szCs w:val="22"/>
-        </w:rPr>
-        <w:t>author</w:t>
+      <w:r>
+        <w:rPr>
+          <w:i/>
+          <w:color w:val="0000FF"/>
+          <w:szCs w:val="22"/>
+        </w:rPr>
+        <w:fldChar w:fldCharType="begin" w:fldLock="1"/>
+      </w:r>
+      <w:r>
+        <w:rPr>
+          <w:i/>
+          <w:color w:val="0000FF"/>
+          <w:szCs w:val="22"/>
+        </w:rPr>
+        <w:instrText>ADDIN CSL_CITATION { "citationItems" : [ { "id" : "ITEM-1", "itemData" : { "URL" : "http://zope.cetis.ac.uk/members/scott/blogview/index-entry=20050117150356.html", "accessed" : { "date-parts" : [ [ "2013", "5", "6" ] ] }, "author" : [ { "dropping-particle" : "", "family" : "Wilson", "given" : "Scott", "non-dropping-particle" : "", "parse-names" : false, "suffix" : "" } ], "container-title" : "Scott\u2019s Workblog at CETIS (Centre for Educational Technology and Interoperability Standards)", "id" : "ITEM-1", "issued" : { "date-parts" : [ [ "2005" ] ] }, "publisher" : "http://zope.cetis.ac.uk/", "title" : "The VLE of the Future", "type" : "webpage" }, "uris" : [ "http://www.mendeley.com/documents/?uuid=ccb6ffc3-3e01-421d-88b1-a1da28bf2757" ] } ], "mendeley" : { "previouslyFormattedCitation" : "(Wilson 2005)" }, "properties" : { "noteIndex" : 0 }, "schema" : "https://github.com/citation-style-language/schema/raw/master/csl-citation.json" }</w:instrText>
+      </w:r>
+      <w:r>
+        <w:rPr>
+          <w:i/>
+          <w:color w:val="0000FF"/>
+          <w:szCs w:val="22"/>
+        </w:rPr>
+        <w:fldChar w:fldCharType="separate"/>
+      </w:r>
+      <w:r>
+        <w:rPr>
+          <w:noProof/>
+          <w:color w:val="0000FF"/>
+          <w:szCs w:val="22"/>
+        </w:rPr>
+        <w:t>(Wilson 2005)</w:t>
+      </w:r>
+      <w:r>
+        <w:rPr>
+          <w:i/>
+          <w:color w:val="0000FF"/>
+          <w:szCs w:val="22"/>
+        </w:rPr>
+        <w:fldChar w:fldCharType="end"/>
+      </w:r>
+      <w:r>
+        <w:rPr>
+          <w:i/>
+          <w:color w:val="0000FF"/>
+          <w:szCs w:val="22"/>
+        </w:rPr>
+        <w:t xml:space="preserve">, although the term itself already appears in </w:t>
+      </w:r>
+      <w:r>
+        <w:rPr>
+          <w:i/>
+          <w:color w:val="0000FF"/>
+          <w:szCs w:val="22"/>
+        </w:rPr>
+        <w:t>“</w:t>
+      </w:r>
+      <w:r>
+        <w:rPr>
+          <w:i/>
+          <w:color w:val="0000FF"/>
+          <w:szCs w:val="22"/>
+        </w:rPr>
+        <w:t>Lifelong Learning: The Need for Portable Personal Learning Environments
+and Supporting Interoperability Standards</w:t>
+      </w:r>
+      <w:r>
+        <w:rPr>
+          <w:i/>
+          <w:color w:val="0000FF"/>
+          <w:szCs w:val="22"/>
+        </w:rPr>
+        <w:t>”</w:t>
+      </w:r>
+      <w:r>
+        <w:rPr>
+          <w:i/>
+          <w:color w:val="0000FF"/>
+          <w:szCs w:val="22"/>
+        </w:rPr>
+        <w:t xml:space="preserve"> </w:t>
+      </w:r>
+      <w:r>
+        <w:rPr>
+          <w:i/>
+          <w:color w:val="0000FF"/>
+          <w:szCs w:val="22"/>
+        </w:rPr>
+        <w:fldChar w:fldCharType="begin" w:fldLock="1"/>
+      </w:r>
+      <w:r>
+        <w:rPr>
+          <w:i/>
+          <w:color w:val="0000FF"/>
+          <w:szCs w:val="22"/>
+        </w:rPr>
+        <w:instrText>ADDIN CSL_CITATION { "citationItems" : [ { "id" : "ITEM-1", "itemData" : { "abstract" : "This paper argues that, if we take the needs of lifelong learners seriously, they challenge the current paradigm of the Web server-based learning environment. In particular this architecture does not meet the lifelong learners\u2019 needs for a consistent user interface; their need for a learning profile of their own that is necessary for (co-)managing their learning career; nor does it meet the need to be able to carry on learning while temporarily disconnected from a remote learning server. In order to meet these needs, we put forward the concept of a Personal Learning Environment. We illustrate this with Colloquia which presents a radically different, peer-to-peer, architecture which has no central server. We then show how the strengths of these two opposing client-server and peer-to-peer models can be combined to provide a new architecture which presents a way forward for the future of eLearning. This approach, which integrates institutional learning environments and personal learning environments, will depend on standards to enable their intercommunication. Existing and currently developing learning technology standards already go a long way towards defining the information that needs to be exchanged and we sketch out what would be needed for an additional specification to support the transfer of this information to the PLE and to return data and outcomes back again. We also note that such an architecture will enable much better use to be made of the capacity of the learner\u2019s own system, enabling more sophisticated learning systems to be developed without the server becoming a bottleneck, by effectively load-balancing between the two.", "author" : [ { "dropping-particle" : "", "family" : "Olivier", "given" : "B", "non-dropping-particle" : "", "parse-names" : false, "suffix" : "" }, { "dropping-particle" : "", "family" : "Liber", "given" : "O", "non-dropping-particle" : "", "parse-names" : false, "suffix" : "" } ], "container-title" : "Centre for Learning Technology, University of Wales Bangor", "id" : "ITEM-1", "issued" : { "date-parts" : [ [ "2001" ] ] }, "title" : "Lifelong learning: The need for portable personal learning environments and supporting interoperability standards", "type" : "article-journal" }, "uris" : [ "http://www.mendeley.com/documents/?uuid=0f225e7d-7570-4a7b-9b5d-afbd88a4ab4e" ] } ], "mendeley" : { "previouslyFormattedCitation" : "(Olivier and Liber 2001)" }, "properties" : { "noteIndex" : 0 }, "schema" : "https://github.com/citation-style-language/schema/raw/master/csl-citation.json" }</w:instrText>
+      </w:r>
+      <w:r>
+        <w:rPr>
+          <w:i/>
+          <w:color w:val="0000FF"/>
+          <w:szCs w:val="22"/>
+        </w:rPr>
+        <w:fldChar w:fldCharType="separate"/>
+      </w:r>
+      <w:r>
+        <w:rPr>
+          <w:noProof/>
+          <w:color w:val="0000FF"/>
+          <w:szCs w:val="22"/>
+        </w:rPr>
+        <w:t>(Olivier and Liber 2001)</w:t>
+      </w:r>
+      <w:r>
+        <w:rPr>
+          <w:i/>
+          <w:color w:val="0000FF"/>
+          <w:szCs w:val="22"/>
+        </w:rPr>
+        <w:fldChar w:fldCharType="end"/>
       </w:r>
       <w:r>
         <w:rPr>
@@ -2423,19 +2286,703 @@
         </w:rPr>
         <w:t xml:space="preserve">. </w:t>
       </w:r>
-      <w:r>
-        <w:rPr>
-          <w:i/>
-          <w:color w:val="0000FF"/>
-          <w:szCs w:val="22"/>
-        </w:rPr>
-        <w:t xml:space="preserve">According to literature the most common definitions of PLE include the following relevant aspects: </w:t>
+    </w:p>
+    <w:p>
+      <w:pPr>
+        <w:rPr>
+          <w:i/>
+          <w:color w:val="0000FF"/>
+          <w:szCs w:val="22"/>
+        </w:rPr>
+      </w:pPr>
+      <w:r>
+        <w:rPr>
+          <w:i/>
+          <w:color w:val="0000FF"/>
+          <w:szCs w:val="22"/>
+        </w:rPr>
+        <w:t xml:space="preserve">The following </w:t>
+      </w:r>
+      <w:r>
+        <w:rPr>
+          <w:i/>
+          <w:color w:val="0000FF"/>
+          <w:szCs w:val="22"/>
+        </w:rPr>
+        <w:t>description</w:t>
+      </w:r>
+      <w:r>
+        <w:rPr>
+          <w:i/>
+          <w:color w:val="0000FF"/>
+          <w:szCs w:val="22"/>
+        </w:rPr>
+        <w:t xml:space="preserve"> proposed by </w:t>
+      </w:r>
+      <w:r>
+        <w:rPr>
+          <w:i/>
+          <w:color w:val="0000FF"/>
+          <w:szCs w:val="22"/>
+        </w:rPr>
+        <w:t>Stephen Downes</w:t>
+      </w:r>
+      <w:r>
+        <w:rPr>
+          <w:i/>
+          <w:color w:val="0000FF"/>
+          <w:szCs w:val="22"/>
+        </w:rPr>
+        <w:t xml:space="preserve"> is intended to introduce the general nature of PLEs: </w:t>
+      </w:r>
+    </w:p>
+    <w:p>
+      <w:pPr>
+        <w:pStyle w:val="NormalWeb"/>
+        <w:shd w:val="clear" w:color="auto" w:fill="FFFFFF"/>
+        <w:tabs>
+          <w:tab w:val="left" w:pos="7200"/>
+          <w:tab w:val="left" w:pos="7560"/>
+        </w:tabs>
+        <w:spacing w:before="0" w:beforeAutospacing="0" w:line="300" w:lineRule="atLeast"/>
+        <w:ind w:left="720" w:right="720"/>
+        <w:jc w:val="both"/>
+        <w:rPr>
+          <w:rFonts w:asciiTheme="majorHAnsi" w:hAnsiTheme="majorHAnsi" w:cstheme="minorBidi"/>
+          <w:i/>
+          <w:color w:val="0000FF"/>
+          <w:sz w:val="22"/>
+          <w:szCs w:val="22"/>
+          <w:lang w:eastAsia="ja-JP"/>
+        </w:rPr>
+      </w:pPr>
+      <w:r>
+        <w:rPr>
+          <w:rFonts w:asciiTheme="majorHAnsi" w:hAnsiTheme="majorHAnsi" w:cstheme="minorBidi"/>
+          <w:i/>
+          <w:color w:val="0000FF"/>
+          <w:sz w:val="22"/>
+          <w:szCs w:val="22"/>
+          <w:lang w:eastAsia="ja-JP"/>
+        </w:rPr>
+        <w:t>…not an institutional or corporate application, but a personal learning center, where content is reused and remixed according to the student's own needs and interests. It becomes, indeed, not a single application, but a collection of interoperating applications---an environment rather than a system. It also begins to look like a personal portfolio tool</w:t>
+      </w:r>
+      <w:r>
+        <w:rPr>
+          <w:rFonts w:asciiTheme="majorHAnsi" w:hAnsiTheme="majorHAnsi" w:cstheme="minorBidi"/>
+          <w:i/>
+          <w:color w:val="0000FF"/>
+          <w:lang w:eastAsia="ja-JP"/>
+        </w:rPr>
+        <w:t xml:space="preserve">. </w:t>
+      </w:r>
+      <w:r>
+        <w:rPr>
+          <w:rFonts w:asciiTheme="majorHAnsi" w:hAnsiTheme="majorHAnsi" w:cstheme="minorBidi"/>
+          <w:i/>
+          <w:color w:val="0000FF"/>
+          <w:sz w:val="22"/>
+          <w:szCs w:val="22"/>
+          <w:lang w:eastAsia="ja-JP"/>
+        </w:rPr>
+        <w:t>The idea here is that students will have their own personal place to create and showcase their own work.</w:t>
+      </w:r>
+      <w:r>
+        <w:rPr>
+          <w:rFonts w:asciiTheme="majorHAnsi" w:hAnsiTheme="majorHAnsi" w:cstheme="minorBidi"/>
+          <w:i/>
+          <w:color w:val="0000FF"/>
+          <w:sz w:val="22"/>
+          <w:szCs w:val="22"/>
+          <w:lang w:eastAsia="ja-JP"/>
+        </w:rPr>
+        <w:t xml:space="preserve"> </w:t>
+      </w:r>
+      <w:r>
+        <w:rPr>
+          <w:rFonts w:asciiTheme="majorHAnsi" w:hAnsiTheme="majorHAnsi" w:cstheme="minorBidi"/>
+          <w:i/>
+          <w:color w:val="0000FF"/>
+          <w:sz w:val="22"/>
+          <w:szCs w:val="22"/>
+          <w:lang w:eastAsia="ja-JP"/>
+        </w:rPr>
+        <w:fldChar w:fldCharType="begin" w:fldLock="1"/>
+      </w:r>
+      <w:r>
+        <w:rPr>
+          <w:rFonts w:asciiTheme="majorHAnsi" w:hAnsiTheme="majorHAnsi" w:cstheme="minorBidi"/>
+          <w:i/>
+          <w:color w:val="0000FF"/>
+          <w:sz w:val="22"/>
+          <w:szCs w:val="22"/>
+          <w:lang w:eastAsia="ja-JP"/>
+        </w:rPr>
+        <w:instrText>ADDIN CSL_CITATION { "citationItems" : [ { "id" : "ITEM-1", "itemData" : { "author" : [ { "dropping-particle" : "", "family" : "Downes", "given" : "Stephen", "non-dropping-particle" : "", "parse-names" : false, "suffix" : "" } ], "container-title" : "eLearning Magazine", "id" : "ITEM-1", "issued" : { "date-parts" : [ [ "2005", "10" ] ] }, "title" : "E-learning 2.0", "type" : "article-magazine" }, "uris" : [ "http://www.mendeley.com/documents/?uuid=73db5ef6-8e89-40ea-b15c-0ba451b29df2" ] } ], "mendeley" : { "previouslyFormattedCitation" : "(Downes 2005)" }, "properties" : { "noteIndex" : 0 }, "schema" : "https://github.com/citation-style-language/schema/raw/master/csl-citation.json" }</w:instrText>
+      </w:r>
+      <w:r>
+        <w:rPr>
+          <w:rFonts w:asciiTheme="majorHAnsi" w:hAnsiTheme="majorHAnsi" w:cstheme="minorBidi"/>
+          <w:i/>
+          <w:color w:val="0000FF"/>
+          <w:sz w:val="22"/>
+          <w:szCs w:val="22"/>
+          <w:lang w:eastAsia="ja-JP"/>
+        </w:rPr>
+        <w:fldChar w:fldCharType="separate"/>
+      </w:r>
+      <w:r>
+        <w:rPr>
+          <w:rFonts w:asciiTheme="majorHAnsi" w:hAnsiTheme="majorHAnsi" w:cstheme="minorBidi"/>
+          <w:noProof/>
+          <w:color w:val="0000FF"/>
+          <w:sz w:val="22"/>
+          <w:szCs w:val="22"/>
+          <w:lang w:eastAsia="ja-JP"/>
+        </w:rPr>
+        <w:t>(Downes 2005)</w:t>
+      </w:r>
+      <w:r>
+        <w:rPr>
+          <w:rFonts w:asciiTheme="majorHAnsi" w:hAnsiTheme="majorHAnsi" w:cstheme="minorBidi"/>
+          <w:i/>
+          <w:color w:val="0000FF"/>
+          <w:sz w:val="22"/>
+          <w:szCs w:val="22"/>
+          <w:lang w:eastAsia="ja-JP"/>
+        </w:rPr>
+        <w:fldChar w:fldCharType="end"/>
+      </w:r>
+    </w:p>
+    <w:p>
+      <w:pPr>
+        <w:rPr>
+          <w:i/>
+          <w:color w:val="0000FF"/>
+          <w:szCs w:val="22"/>
+        </w:rPr>
+      </w:pPr>
+      <w:r>
+        <w:rPr>
+          <w:i/>
+          <w:color w:val="0000FF"/>
+          <w:szCs w:val="22"/>
+        </w:rPr>
+        <w:t xml:space="preserve">This </w:t>
+      </w:r>
+      <w:r>
+        <w:rPr>
+          <w:i/>
+          <w:color w:val="0000FF"/>
+          <w:szCs w:val="22"/>
+        </w:rPr>
+        <w:t>description</w:t>
+      </w:r>
+      <w:r>
+        <w:rPr>
+          <w:i/>
+          <w:color w:val="0000FF"/>
+          <w:szCs w:val="22"/>
+        </w:rPr>
+        <w:t xml:space="preserve"> captures the following salient aspects, which seem to be common across all current viewpoints</w:t>
+      </w:r>
+      <w:r>
+        <w:rPr>
+          <w:i/>
+          <w:color w:val="0000FF"/>
+          <w:szCs w:val="22"/>
+        </w:rPr>
+        <w:t xml:space="preserve"> found in the literature</w:t>
+      </w:r>
+      <w:r>
+        <w:rPr>
+          <w:i/>
+          <w:color w:val="0000FF"/>
+          <w:szCs w:val="22"/>
+        </w:rPr>
+        <w:t xml:space="preserve">: </w:t>
+      </w:r>
+    </w:p>
+    <w:p>
+      <w:pPr>
+        <w:rPr>
+          <w:i/>
+          <w:color w:val="0000FF"/>
+          <w:szCs w:val="22"/>
+        </w:rPr>
+      </w:pPr>
+      <w:r>
+        <w:rPr>
+          <w:b/>
+          <w:i/>
+          <w:color w:val="0000FF"/>
+          <w:szCs w:val="22"/>
+        </w:rPr>
+        <w:t>Personal and Global:</w:t>
+      </w:r>
+      <w:r>
+        <w:rPr>
+          <w:i/>
+          <w:color w:val="0000FF"/>
+          <w:szCs w:val="22"/>
+        </w:rPr>
+        <w:t xml:space="preserve"> </w:t>
+      </w:r>
+      <w:r>
+        <w:rPr>
+          <w:i/>
+          <w:color w:val="0000FF"/>
+          <w:szCs w:val="22"/>
+        </w:rPr>
+        <w:t>T</w:t>
+      </w:r>
+      <w:r>
+        <w:rPr>
+          <w:i/>
+          <w:color w:val="0000FF"/>
+          <w:szCs w:val="22"/>
+        </w:rPr>
+        <w:t xml:space="preserve">he individual controls </w:t>
+      </w:r>
+      <w:r>
+        <w:rPr>
+          <w:i/>
+          <w:color w:val="0000FF"/>
+          <w:szCs w:val="22"/>
+        </w:rPr>
+        <w:t xml:space="preserve">their </w:t>
+      </w:r>
+      <w:r>
+        <w:rPr>
+          <w:i/>
+          <w:color w:val="0000FF"/>
+          <w:szCs w:val="22"/>
+        </w:rPr>
+        <w:t>PLEs</w:t>
+      </w:r>
+      <w:r>
+        <w:rPr>
+          <w:i/>
+          <w:color w:val="0000FF"/>
+          <w:szCs w:val="22"/>
+        </w:rPr>
+        <w:t>, thus</w:t>
+      </w:r>
+      <w:r>
+        <w:rPr>
+          <w:i/>
+          <w:color w:val="0000FF"/>
+          <w:szCs w:val="22"/>
+        </w:rPr>
+        <w:t xml:space="preserve"> it is not</w:t>
+      </w:r>
+      <w:r>
+        <w:rPr>
+          <w:i/>
+          <w:color w:val="0000FF"/>
+          <w:szCs w:val="22"/>
+        </w:rPr>
+        <w:t xml:space="preserve"> </w:t>
+      </w:r>
+      <w:r>
+        <w:rPr>
+          <w:i/>
+          <w:color w:val="0000FF"/>
+          <w:szCs w:val="22"/>
+        </w:rPr>
+        <w:t>tight</w:t>
+      </w:r>
+      <w:r>
+        <w:rPr>
+          <w:i/>
+          <w:color w:val="0000FF"/>
+          <w:szCs w:val="22"/>
+        </w:rPr>
+        <w:t xml:space="preserve"> </w:t>
+      </w:r>
+      <w:r>
+        <w:rPr>
+          <w:i/>
+          <w:color w:val="0000FF"/>
+          <w:szCs w:val="22"/>
+        </w:rPr>
+        <w:t xml:space="preserve">to </w:t>
+      </w:r>
+      <w:r>
+        <w:rPr>
+          <w:i/>
+          <w:color w:val="0000FF"/>
+          <w:szCs w:val="22"/>
+        </w:rPr>
+        <w:t>an</w:t>
+      </w:r>
+      <w:r>
+        <w:rPr>
+          <w:i/>
+          <w:color w:val="0000FF"/>
+          <w:szCs w:val="22"/>
+        </w:rPr>
+        <w:t xml:space="preserve"> institutional portal</w:t>
+      </w:r>
+      <w:r>
+        <w:rPr>
+          <w:i/>
+          <w:color w:val="0000FF"/>
+          <w:szCs w:val="22"/>
+        </w:rPr>
+        <w:t xml:space="preserve"> </w:t>
+      </w:r>
+      <w:r>
+        <w:rPr>
+          <w:i/>
+          <w:color w:val="0000FF"/>
+          <w:szCs w:val="22"/>
+        </w:rPr>
+        <w:t>like the VLE</w:t>
+      </w:r>
+      <w:r>
+        <w:rPr>
+          <w:i/>
+          <w:color w:val="0000FF"/>
+          <w:szCs w:val="22"/>
+        </w:rPr>
+        <w:t xml:space="preserve">. </w:t>
+      </w:r>
+      <w:r>
+        <w:rPr>
+          <w:i/>
+          <w:color w:val="0000FF"/>
+          <w:szCs w:val="22"/>
+        </w:rPr>
+        <w:t>T</w:t>
+      </w:r>
+      <w:r>
+        <w:rPr>
+          <w:i/>
+          <w:color w:val="0000FF"/>
+          <w:szCs w:val="22"/>
+        </w:rPr>
+        <w:t>he PLE</w:t>
+      </w:r>
+      <w:r>
+        <w:rPr>
+          <w:i/>
+          <w:color w:val="0000FF"/>
+          <w:szCs w:val="22"/>
+        </w:rPr>
+        <w:t xml:space="preserve"> is considerate personal and</w:t>
+      </w:r>
+      <w:r>
+        <w:rPr>
+          <w:i/>
+          <w:color w:val="0000FF"/>
+          <w:szCs w:val="22"/>
+        </w:rPr>
+        <w:t xml:space="preserve"> </w:t>
+      </w:r>
+      <w:r>
+        <w:rPr>
+          <w:i/>
+          <w:color w:val="0000FF"/>
+          <w:szCs w:val="22"/>
+        </w:rPr>
+        <w:t>operates</w:t>
+      </w:r>
+      <w:r>
+        <w:rPr>
+          <w:i/>
+          <w:color w:val="0000FF"/>
+          <w:szCs w:val="22"/>
+        </w:rPr>
+        <w:t xml:space="preserve"> </w:t>
+      </w:r>
+      <w:r>
+        <w:rPr>
+          <w:i/>
+          <w:color w:val="0000FF"/>
+          <w:szCs w:val="22"/>
+        </w:rPr>
+        <w:t xml:space="preserve">in a </w:t>
+      </w:r>
+      <w:r>
+        <w:rPr>
+          <w:i/>
+          <w:color w:val="0000FF"/>
+          <w:szCs w:val="22"/>
+        </w:rPr>
+        <w:t>global</w:t>
+      </w:r>
+      <w:r>
+        <w:rPr>
+          <w:i/>
+          <w:color w:val="0000FF"/>
+          <w:szCs w:val="22"/>
+        </w:rPr>
+        <w:t xml:space="preserve"> scope</w:t>
+      </w:r>
+      <w:r>
+        <w:rPr>
+          <w:i/>
+          <w:color w:val="0000FF"/>
+          <w:szCs w:val="22"/>
+        </w:rPr>
+        <w:t xml:space="preserve">, as the range of services is not </w:t>
+      </w:r>
+      <w:r>
+        <w:rPr>
+          <w:i/>
+          <w:color w:val="0000FF"/>
+          <w:szCs w:val="22"/>
+        </w:rPr>
+        <w:t>restricted</w:t>
+      </w:r>
+      <w:r>
+        <w:rPr>
+          <w:i/>
+          <w:color w:val="0000FF"/>
+          <w:szCs w:val="22"/>
+        </w:rPr>
+        <w:t xml:space="preserve"> wit</w:t>
+      </w:r>
+      <w:r>
+        <w:rPr>
+          <w:i/>
+          <w:color w:val="0000FF"/>
+          <w:szCs w:val="22"/>
+        </w:rPr>
+        <w:t>hin any particular organization</w:t>
+      </w:r>
+      <w:r>
+        <w:rPr>
+          <w:i/>
+          <w:color w:val="0000FF"/>
+          <w:szCs w:val="22"/>
+        </w:rPr>
+        <w:t xml:space="preserve"> </w:t>
+      </w:r>
+      <w:r>
+        <w:rPr>
+          <w:i/>
+          <w:color w:val="0000FF"/>
+          <w:szCs w:val="22"/>
+        </w:rPr>
+        <w:fldChar w:fldCharType="begin" w:fldLock="1"/>
+      </w:r>
+      <w:r>
+        <w:rPr>
+          <w:i/>
+          <w:color w:val="0000FF"/>
+          <w:szCs w:val="22"/>
+        </w:rPr>
+        <w:instrText>ADDIN CSL_CITATION { "citationItems" : [ { "id" : "ITEM-1", "itemData" : { "abstract" : "Current systems used in education follow a consistent design pattern, one that is not supportive of lifelong learning or personalization, is asymmetric in terms of user capability, and which is disconnected from the global ecology of Internet services. In this paper we propose an alternative design pattern for educational systems that emphasizes symmetric connections with a range of services both in formal and informal learning, work, and leisure, and identify strategies for implementation and experimentation.", "author" : [ { "dropping-particle" : "", "family" : "Wilson", "given" : "Scott", "non-dropping-particle" : "", "parse-names" : false, "suffix" : "" }, { "dropping-particle" : "", "family" : "Johnson", "given" : "Mark", "non-dropping-particle" : "", "parse-names" : false, "suffix" : "" }, { "dropping-particle" : "", "family" : "Sharples", "given" : "Paul", "non-dropping-particle" : "", "parse-names" : false, "suffix" : "" } ], "container-title" : "Je-LKS - Journal of e-Learning and Knowledge Society", "id" : "ITEM-1", "issue" : "2", "issued" : { "date-parts" : [ [ "2007" ] ] }, "page" : "27-38", "title" : "Personal Learning Environments : challenging the dominant design of educational systems .", "type" : "article-journal", "volume" : "3" }, "uris" : [ "http://www.mendeley.com/documents/?uuid=10137629-c349-4b08-8d98-01a1da291732" ] } ], "mendeley" : { "previouslyFormattedCitation" : "(Wilson et al. 2007)" }, "properties" : { "noteIndex" : 0 }, "schema" : "https://github.com/citation-style-language/schema/raw/master/csl-citation.json" }</w:instrText>
+      </w:r>
+      <w:r>
+        <w:rPr>
+          <w:i/>
+          <w:color w:val="0000FF"/>
+          <w:szCs w:val="22"/>
+        </w:rPr>
+        <w:fldChar w:fldCharType="separate"/>
+      </w:r>
+      <w:r>
+        <w:rPr>
+          <w:noProof/>
+          <w:color w:val="0000FF"/>
+          <w:szCs w:val="22"/>
+        </w:rPr>
+        <w:t>(Wilson et al. 2007)</w:t>
+      </w:r>
+      <w:r>
+        <w:rPr>
+          <w:i/>
+          <w:color w:val="0000FF"/>
+          <w:szCs w:val="22"/>
+        </w:rPr>
+        <w:fldChar w:fldCharType="end"/>
+      </w:r>
+      <w:r>
+        <w:rPr>
+          <w:i/>
+          <w:color w:val="0000FF"/>
+          <w:szCs w:val="22"/>
+        </w:rPr>
+        <w:t>.</w:t>
+      </w:r>
+      <w:bookmarkStart w:id="1" w:name="_GoBack"/>
+      <w:bookmarkEnd w:id="1"/>
+      <w:r>
+        <w:rPr>
+          <w:i/>
+          <w:color w:val="0000FF"/>
+          <w:szCs w:val="22"/>
+        </w:rPr>
+        <w:t xml:space="preserve"> </w:t>
+      </w:r>
+    </w:p>
+    <w:p>
+      <w:pPr>
+        <w:spacing w:after="0"/>
+        <w:rPr>
+          <w:i/>
+          <w:color w:val="0000FF"/>
+          <w:szCs w:val="22"/>
+        </w:rPr>
+      </w:pPr>
+      <w:r>
+        <w:rPr>
+          <w:b/>
+          <w:i/>
+          <w:color w:val="0000FF"/>
+          <w:szCs w:val="22"/>
+        </w:rPr>
+        <w:t>Aggregation:</w:t>
+      </w:r>
+      <w:r>
+        <w:rPr>
+          <w:i/>
+          <w:color w:val="0000FF"/>
+          <w:szCs w:val="22"/>
+        </w:rPr>
+        <w:t xml:space="preserve"> “Technically, they are a hub for contents and contacts related to the learning experience of a single person. They can be composed by both desktop and web applications, with every piece of software supporting the user in a particular task” </w:t>
+      </w:r>
+      <w:r>
+        <w:rPr>
+          <w:i/>
+          <w:color w:val="0000FF"/>
+          <w:szCs w:val="22"/>
+        </w:rPr>
+        <w:fldChar w:fldCharType="begin" w:fldLock="1"/>
+      </w:r>
+      <w:r>
+        <w:rPr>
+          <w:i/>
+          <w:color w:val="0000FF"/>
+          <w:szCs w:val="22"/>
+        </w:rPr>
+        <w:instrText>ADDIN CSL_CITATION { "citationItems" : [ { "id" : "ITEM-1", "itemData" : { "abstract" : "This paper explores some of the ideas behind the Personal Learning Environment and considers why PLEs might be useful or indeed central to learning in the future. This is not so much a technical question as an educational one, although changing technologies are key drivers in educational change. The paper starts by looking at the changing face of education and goes on to consider the different ways in which the so-called \u2018net generation\u2019 is using technology for learning. It goes on to consider some of the pressures for change in the present education systems. The idea of a Personal Learning Environment recognises that learning is ongoing and seeks to provide tools to support that learning. It also recognises the role of the individual in organising his or her own learning. Moreover, the pressures for a PLE are based on the idea that learning will take place in different contexts and situations and will not be provided by a single learning provider. Linked to this is an increasing recognition of the importance of informal learning. The paper also looks at changing technology, especially the emergence of ubiquitous computing and the development of social software. The paper believes that we are coming to realise that we cannot simply reproduce previous forms of learning, the classroom or the university, embodied in software. Instead, we have to look at the new opportunities for learning afforded by emerging technologies. Social software offers the opportunity to narrow the divide between producers and consumers. Consumers themselves become producers, through creating and sharing. One implication is the potential for a new ecology of \u2018open\u2019 content, books, learning materials and multimedia, through learners themselves becoming producers of learning materials. Social software has already led to the widespread adoption of portfolios for learners, bringing together learning from different contexts and sources of learning and providing an ongoing record of lifelong learning, capable of expression in different forms. The paper considers how Personal Learning Environments might be developed through the aggregation of different services. The final section provides examples of practices that show how PLEs may be used in the future.", "author" : [ { "dropping-particle" : "", "family" : "Attwell", "given" : "Graham", "non-dropping-particle" : "", "parse-names" : false, "suffix" : "" } ], "container-title" : "eLearning Papers", "id" : "ITEM-1", "issue" : "January", "issued" : { "date-parts" : [ [ "2007" ] ] }, "page" : "1-8", "title" : "Personal Learning Environments-the future of eLearning?", "type" : "article-journal", "volume" : "2" }, "uris" : [ "http://www.mendeley.com/documents/?uuid=033f3de5-2414-4f17-b695-4341ea56ec24" ] } ], "mendeley" : { "previouslyFormattedCitation" : "(Attwell 2007)" }, "properties" : { "noteIndex" : 0 }, "schema" : "https://github.com/citation-style-language/schema/raw/master/csl-citation.json" }</w:instrText>
+      </w:r>
+      <w:r>
+        <w:rPr>
+          <w:i/>
+          <w:color w:val="0000FF"/>
+          <w:szCs w:val="22"/>
+        </w:rPr>
+        <w:fldChar w:fldCharType="separate"/>
+      </w:r>
+      <w:r>
+        <w:rPr>
+          <w:noProof/>
+          <w:color w:val="0000FF"/>
+          <w:szCs w:val="22"/>
+        </w:rPr>
+        <w:t>(Attwell 2007)</w:t>
+      </w:r>
+      <w:r>
+        <w:rPr>
+          <w:i/>
+          <w:color w:val="0000FF"/>
+          <w:szCs w:val="22"/>
+        </w:rPr>
+        <w:fldChar w:fldCharType="end"/>
+      </w:r>
+      <w:r>
+        <w:rPr>
+          <w:i/>
+          <w:color w:val="0000FF"/>
+          <w:szCs w:val="22"/>
+        </w:rPr>
+        <w:t>.</w:t>
+      </w:r>
+    </w:p>
+    <w:p>
+      <w:pPr>
+        <w:spacing w:after="0"/>
+        <w:rPr>
+          <w:i/>
+          <w:color w:val="0000FF"/>
+          <w:szCs w:val="22"/>
+        </w:rPr>
+      </w:pPr>
+    </w:p>
+    <w:p>
+      <w:pPr>
+        <w:spacing w:after="0"/>
+        <w:divId w:val="849956341"/>
+        <w:rPr>
+          <w:b/>
+          <w:i/>
+          <w:color w:val="0000FF"/>
+          <w:szCs w:val="22"/>
+        </w:rPr>
+      </w:pPr>
+      <w:r>
+        <w:rPr>
+          <w:b/>
+          <w:i/>
+          <w:color w:val="0000FF"/>
+          <w:szCs w:val="22"/>
+        </w:rPr>
+        <w:t xml:space="preserve">Space: “PLE are based on the idea that learning will take place in different contexts and situations and will not be provided by a single learning provider” </w:t>
+      </w:r>
+      <w:r>
+        <w:rPr>
+          <w:b/>
+          <w:i/>
+          <w:color w:val="0000FF"/>
+          <w:szCs w:val="22"/>
+        </w:rPr>
+        <w:fldChar w:fldCharType="begin" w:fldLock="1"/>
+      </w:r>
+      <w:r>
+        <w:rPr>
+          <w:b/>
+          <w:i/>
+          <w:color w:val="0000FF"/>
+          <w:szCs w:val="22"/>
+        </w:rPr>
+        <w:instrText>ADDIN CSL_CITATION { "citationItems" : [ { "id" : "ITEM-1", "itemData" : { "abstract" : "This paper explores some of the ideas behind the Personal Learning Environment and considers why PLEs might be useful or indeed central to learning in the future. This is not so much a technical question as an educational one, although changing technologies are key drivers in educational change. The paper starts by looking at the changing face of education and goes on to consider the different ways in which the so-called \u2018net generation\u2019 is using technology for learning. It goes on to consider some of the pressures for change in the present education systems. The idea of a Personal Learning Environment recognises that learning is ongoing and seeks to provide tools to support that learning. It also recognises the role of the individual in organising his or her own learning. Moreover, the pressures for a PLE are based on the idea that learning will take place in different contexts and situations and will not be provided by a single learning provider. Linked to this is an increasing recognition of the importance of informal learning. The paper also looks at changing technology, especially the emergence of ubiquitous computing and the development of social software. The paper believes that we are coming to realise that we cannot simply reproduce previous forms of learning, the classroom or the university, embodied in software. Instead, we have to look at the new opportunities for learning afforded by emerging technologies. Social software offers the opportunity to narrow the divide between producers and consumers. Consumers themselves become producers, through creating and sharing. One implication is the potential for a new ecology of \u2018open\u2019 content, books, learning materials and multimedia, through learners themselves becoming producers of learning materials. Social software has already led to the widespread adoption of portfolios for learners, bringing together learning from different contexts and sources of learning and providing an ongoing record of lifelong learning, capable of expression in different forms. The paper considers how Personal Learning Environments might be developed through the aggregation of different services. The final section provides examples of practices that show how PLEs may be used in the future.", "author" : [ { "dropping-particle" : "", "family" : "Attwell", "given" : "Graham", "non-dropping-particle" : "", "parse-names" : false, "suffix" : "" } ], "container-title" : "eLearning Papers", "id" : "ITEM-1", "issue" : "January", "issued" : { "date-parts" : [ [ "2007" ] ] }, "page" : "1-8", "title" : "Personal Learning Environments-the future of eLearning?", "type" : "article-journal", "volume" : "2" }, "uris" : [ "http://www.mendeley.com/documents/?uuid=033f3de5-2414-4f17-b695-4341ea56ec24" ] } ], "mendeley" : { "previouslyFormattedCitation" : "(Attwell 2007)" }, "properties" : { "noteIndex" : 0 }, "schema" : "https://github.com/citation-style-language/schema/raw/master/csl-citation.json" }</w:instrText>
+      </w:r>
+      <w:r>
+        <w:rPr>
+          <w:b/>
+          <w:i/>
+          <w:color w:val="0000FF"/>
+          <w:szCs w:val="22"/>
+        </w:rPr>
+        <w:fldChar w:fldCharType="separate"/>
+      </w:r>
+      <w:r>
+        <w:rPr>
+          <w:noProof/>
+          <w:color w:val="0000FF"/>
+          <w:szCs w:val="22"/>
+        </w:rPr>
+        <w:t>(Attwell 2007)</w:t>
+      </w:r>
+      <w:r>
+        <w:rPr>
+          <w:b/>
+          <w:i/>
+          <w:color w:val="0000FF"/>
+          <w:szCs w:val="22"/>
+        </w:rPr>
+        <w:fldChar w:fldCharType="end"/>
+      </w:r>
+      <w:r>
+        <w:rPr>
+          <w:b/>
+          <w:i/>
+          <w:color w:val="0000FF"/>
+          <w:szCs w:val="22"/>
+        </w:rPr>
+        <w:t>.</w:t>
       </w:r>
     </w:p>
     <w:p>
       <w:pPr>
         <w:spacing w:after="0"/>
         <w:jc w:val="left"/>
+        <w:divId w:val="849956341"/>
         <w:rPr>
           <w:i/>
           <w:color w:val="A6A6A6" w:themeColor="background1" w:themeShade="A6"/>
@@ -2449,12 +2996,53 @@
           <w:szCs w:val="22"/>
         </w:rPr>
         <w:t>Web 2.0 tools</w:t>
+      </w:r>
+      <w:r>
+        <w:rPr>
+          <w:i/>
+          <w:color w:val="A6A6A6" w:themeColor="background1" w:themeShade="A6"/>
+          <w:szCs w:val="22"/>
+        </w:rPr>
+        <w:fldChar w:fldCharType="begin" w:fldLock="1"/>
+      </w:r>
+      <w:r>
+        <w:rPr>
+          <w:i/>
+          <w:color w:val="A6A6A6" w:themeColor="background1" w:themeShade="A6"/>
+          <w:szCs w:val="22"/>
+        </w:rPr>
+        <w:instrText>ADDIN CSL_CITATION { "citationItems" : [ { "id" : "ITEM-1", "itemData" : { "abstract" : "Personal Learning Environments can be defined under different points of view: \uf0a7 technically, they are a hub for contents and contacts related to the learning experience of a single person. They can be composed by both desktop and web applications, with every piece of software supporting the user in a particular task; \uf0a7 in opposition to Virtual Learning Environments and LMS, they prefer the usage of independent (even if interrelated) web 2.0 applications, following the 'Software As A Service' model; \uf0a7 socially, a PLE is a set of instruments which gives value to individual contributions in a learning ecosystem. What we wonder is if a PLE can be at the same time a cognitive artifact and a physical object. Can it have a concrete form, can it also be hardware? What can turn an 'object' into a PLE? The OLPC XO laptop seems to answer these questions. Its Graphical User Interface (GUI), called Sugar, can balance individual and collaborative learning instances. The whole user experience is based on social networking. The XO is a child-centered device, reflecting the way children think and interact with the social and informative context. XO is an inclusion instrument in the learning environment, by the fact it is an equalitarian, basic dotation for everybody. But this laptop is also an inclusive learning environment: it is in the hands of all the actors of the educational process, from teachers to children. In OLPC deployments, technology becomes a commodity, the computer becomes invisible. Being a context-variable, being part of the infrastructure for networked learning, the XO is: 1. a cognitive amplifier: a machine designed for children and equipped with software which can empower their cognitive potential (computation abilities, memory, writing skills, etc.); 2. a relational amplifier which can connect (automatically) its owners on various levels (Metcalfe law: the network value increases as saturation increases); 3. a platform to access instructional contents which can be online or can be hosted by the machine itself; 4. an instrument for sharing knowledge and, in presence of internet access, for publishing; 5. a knowledge-creation tool by the means of individual and collaborative activities", "author" : [ { "dropping-particle" : "", "family" : "Serenelli", "given" : "Fabio", "non-dropping-particle" : "", "parse-names" : false, "suffix" : "" }, { "dropping-particle" : "", "family" : "Mangiatordi", "given" : "Andrea", "non-dropping-particle" : "", "parse-names" : false, "suffix" : "" } ], "id" : "ITEM-1", "issued" : { "date-parts" : [ [ "2010" ] ] }, "title" : "The ' One Laptop Per Child ' XO laptop as a PLE A cognitive artifact beyond hardware and software", "type" : "article" }, "uris" : [ "http://www.mendeley.com/documents/?uuid=a9b5ae9a-4c78-4434-a3d4-c619bce8421e" ] } ], "mendeley" : { "previouslyFormattedCitation" : "(Serenelli and Mangiatordi 2010)" }, "properties" : { "noteIndex" : 0 }, "schema" : "https://github.com/citation-style-language/schema/raw/master/csl-citation.json" }</w:instrText>
+      </w:r>
+      <w:r>
+        <w:rPr>
+          <w:i/>
+          <w:color w:val="A6A6A6" w:themeColor="background1" w:themeShade="A6"/>
+          <w:szCs w:val="22"/>
+        </w:rPr>
+        <w:fldChar w:fldCharType="separate"/>
+      </w:r>
+      <w:r>
+        <w:rPr>
+          <w:i/>
+          <w:color w:val="A6A6A6" w:themeColor="background1" w:themeShade="A6"/>
+          <w:szCs w:val="22"/>
+        </w:rPr>
+        <w:fldChar w:fldCharType="end"/>
+      </w:r>
+      <w:r>
+        <w:rPr>
+          <w:i/>
+          <w:color w:val="A6A6A6" w:themeColor="background1" w:themeShade="A6"/>
+          <w:szCs w:val="22"/>
+        </w:rPr>
+        <w:t xml:space="preserve"> </w:t>
       </w:r>
     </w:p>
     <w:p>
       <w:pPr>
         <w:spacing w:after="0"/>
         <w:jc w:val="left"/>
+        <w:divId w:val="849956341"/>
         <w:rPr>
           <w:i/>
           <w:color w:val="A6A6A6" w:themeColor="background1" w:themeShade="A6"/>
@@ -2474,6 +3062,7 @@
       <w:pPr>
         <w:spacing w:after="0"/>
         <w:jc w:val="left"/>
+        <w:divId w:val="849956341"/>
         <w:rPr>
           <w:i/>
           <w:color w:val="A6A6A6" w:themeColor="background1" w:themeShade="A6"/>
@@ -2488,118 +3077,379 @@
           <w:szCs w:val="22"/>
           <w:u w:val="single"/>
         </w:rPr>
-        <w:t>‘</w:t>
-      </w:r>
-      <w:proofErr w:type="gramStart"/>
-      <w:r>
-        <w:rPr>
-          <w:i/>
-          <w:color w:val="A6A6A6" w:themeColor="background1" w:themeShade="A6"/>
-          <w:szCs w:val="22"/>
-          <w:u w:val="single"/>
-        </w:rPr>
-        <w:t>online</w:t>
-      </w:r>
-      <w:proofErr w:type="gramEnd"/>
-      <w:r>
-        <w:rPr>
-          <w:i/>
-          <w:color w:val="A6A6A6" w:themeColor="background1" w:themeShade="A6"/>
-          <w:szCs w:val="22"/>
-          <w:u w:val="single"/>
-        </w:rPr>
-        <w:t xml:space="preserve"> learning desk’</w:t>
+        <w:t>‘online learning desk’</w:t>
       </w:r>
     </w:p>
     <w:p>
       <w:pPr>
         <w:spacing w:after="0"/>
         <w:jc w:val="left"/>
-        <w:rPr>
-          <w:rFonts w:ascii="Calibri" w:hAnsi="Calibri" w:cs="Calibri"/>
-          <w:color w:val="000000"/>
-          <w:sz w:val="18"/>
-          <w:szCs w:val="18"/>
-          <w:lang w:val="en-US"/>
-        </w:rPr>
-      </w:pPr>
-      <w:r>
-        <w:rPr>
-          <w:rFonts w:ascii="Calibri" w:hAnsi="Calibri" w:cs="Calibri"/>
-          <w:color w:val="000000"/>
-          <w:sz w:val="18"/>
-          <w:szCs w:val="18"/>
-          <w:lang w:val="en-US"/>
-        </w:rPr>
-        <w:t>“VLE of the future”</w:t>
+        <w:divId w:val="849956341"/>
+        <w:rPr>
+          <w:i/>
+          <w:color w:val="A6A6A6" w:themeColor="background1" w:themeShade="A6"/>
+          <w:szCs w:val="22"/>
+        </w:rPr>
+      </w:pPr>
+      <w:r>
+        <w:rPr>
+          <w:i/>
+          <w:color w:val="A6A6A6" w:themeColor="background1" w:themeShade="A6"/>
+          <w:szCs w:val="22"/>
+        </w:rPr>
+        <w:t>Identity</w:t>
       </w:r>
     </w:p>
     <w:p>
       <w:pPr>
         <w:spacing w:after="0"/>
         <w:jc w:val="left"/>
-        <w:rPr>
-          <w:i/>
-          <w:color w:val="A6A6A6" w:themeColor="background1" w:themeShade="A6"/>
-          <w:szCs w:val="22"/>
-        </w:rPr>
-      </w:pPr>
-      <w:r>
-        <w:rPr>
-          <w:i/>
-          <w:noProof/>
-          <w:color w:val="A6A6A6" w:themeColor="background1" w:themeShade="A6"/>
-          <w:szCs w:val="22"/>
-          <w:lang w:val="en-US" w:eastAsia="en-US"/>
-        </w:rPr>
-        <w:drawing>
-          <wp:inline distT="0" distB="0" distL="0" distR="0" wp14:anchorId="01D8EFA7" wp14:editId="2AE8ED68">
-            <wp:extent cx="5270500" cy="1688145"/>
-            <wp:effectExtent l="0" t="0" r="0" b="0"/>
-            <wp:docPr id="1" name="Picture 1"/>
-            <wp:cNvGraphicFramePr>
-              <a:graphicFrameLocks xmlns:a="http://schemas.openxmlformats.org/drawingml/2006/main" noChangeAspect="1"/>
-            </wp:cNvGraphicFramePr>
-            <a:graphic xmlns:a="http://schemas.openxmlformats.org/drawingml/2006/main">
-              <a:graphicData uri="http://schemas.openxmlformats.org/drawingml/2006/picture">
-                <pic:pic xmlns:pic="http://schemas.openxmlformats.org/drawingml/2006/picture">
-                  <pic:nvPicPr>
-                    <pic:cNvPr id="0" name="Picture 1"/>
-                    <pic:cNvPicPr>
-                      <a:picLocks noChangeAspect="1" noChangeArrowheads="1"/>
-                    </pic:cNvPicPr>
-                  </pic:nvPicPr>
-                  <pic:blipFill>
-                    <a:blip r:embed="rId6">
-                      <a:extLst>
-                        <a:ext uri="{28A0092B-C50C-407E-A947-70E740481C1C}">
-                          <a14:useLocalDpi xmlns:a14="http://schemas.microsoft.com/office/drawing/2010/main" val="0"/>
-                        </a:ext>
-                      </a:extLst>
-                    </a:blip>
-                    <a:srcRect/>
-                    <a:stretch>
-                      <a:fillRect/>
-                    </a:stretch>
-                  </pic:blipFill>
-                  <pic:spPr bwMode="auto">
-                    <a:xfrm>
-                      <a:off x="0" y="0"/>
-                      <a:ext cx="5270500" cy="1688145"/>
-                    </a:xfrm>
-                    <a:prstGeom prst="rect">
-                      <a:avLst/>
-                    </a:prstGeom>
-                    <a:noFill/>
-                    <a:ln>
-                      <a:noFill/>
-                    </a:ln>
-                  </pic:spPr>
-                </pic:pic>
-              </a:graphicData>
-            </a:graphic>
-          </wp:inline>
-        </w:drawing>
+        <w:divId w:val="849956341"/>
+        <w:rPr>
+          <w:i/>
+          <w:color w:val="A6A6A6" w:themeColor="background1" w:themeShade="A6"/>
+          <w:szCs w:val="22"/>
+        </w:rPr>
+      </w:pPr>
+      <w:r>
+        <w:rPr>
+          <w:i/>
+          <w:color w:val="A6A6A6" w:themeColor="background1" w:themeShade="A6"/>
+          <w:szCs w:val="22"/>
+        </w:rPr>
+        <w:t>Motivation</w:t>
+      </w:r>
+    </w:p>
+    <w:p>
+      <w:pPr>
+        <w:spacing w:after="0"/>
+        <w:jc w:val="left"/>
+        <w:divId w:val="849956341"/>
+        <w:rPr>
+          <w:i/>
+          <w:color w:val="A6A6A6" w:themeColor="background1" w:themeShade="A6"/>
+          <w:szCs w:val="22"/>
+        </w:rPr>
+      </w:pPr>
+      <w:r>
+        <w:rPr>
+          <w:i/>
+          <w:color w:val="A6A6A6" w:themeColor="background1" w:themeShade="A6"/>
+          <w:szCs w:val="22"/>
+        </w:rPr>
+        <w:t>Flow</w:t>
+      </w:r>
+    </w:p>
+    <w:p>
+      <w:pPr>
+        <w:spacing w:after="0"/>
+        <w:jc w:val="left"/>
+        <w:divId w:val="849956341"/>
+        <w:rPr>
+          <w:i/>
+          <w:color w:val="A6A6A6" w:themeColor="background1" w:themeShade="A6"/>
+          <w:szCs w:val="22"/>
+        </w:rPr>
+      </w:pPr>
+      <w:r>
+        <w:rPr>
+          <w:i/>
+          <w:color w:val="A6A6A6" w:themeColor="background1" w:themeShade="A6"/>
+          <w:szCs w:val="22"/>
+        </w:rPr>
+        <w:t>Embodiment</w:t>
+      </w:r>
+    </w:p>
+    <w:p>
+      <w:pPr>
+        <w:spacing w:after="0"/>
+        <w:jc w:val="left"/>
+        <w:divId w:val="849956341"/>
+        <w:rPr>
+          <w:i/>
+          <w:color w:val="A6A6A6" w:themeColor="background1" w:themeShade="A6"/>
+          <w:szCs w:val="22"/>
+        </w:rPr>
+      </w:pPr>
+      <w:r>
+        <w:rPr>
+          <w:i/>
+          <w:color w:val="A6A6A6" w:themeColor="background1" w:themeShade="A6"/>
+          <w:szCs w:val="22"/>
+        </w:rPr>
+        <w:t>Ownership</w:t>
+      </w:r>
+    </w:p>
+    <w:p>
+      <w:pPr>
+        <w:spacing w:after="0"/>
+        <w:jc w:val="left"/>
+        <w:divId w:val="849956341"/>
+        <w:rPr>
+          <w:i/>
+          <w:color w:val="A6A6A6" w:themeColor="background1" w:themeShade="A6"/>
+          <w:szCs w:val="22"/>
+        </w:rPr>
+      </w:pPr>
+      <w:r>
+        <w:rPr>
+          <w:i/>
+          <w:color w:val="A6A6A6" w:themeColor="background1" w:themeShade="A6"/>
+          <w:szCs w:val="22"/>
+        </w:rPr>
+        <w:t>Control</w:t>
+      </w:r>
+    </w:p>
+    <w:p>
+      <w:pPr>
+        <w:spacing w:after="0"/>
+        <w:jc w:val="left"/>
+        <w:divId w:val="849956341"/>
+        <w:rPr>
+          <w:i/>
+          <w:color w:val="A6A6A6" w:themeColor="background1" w:themeShade="A6"/>
+          <w:szCs w:val="22"/>
+        </w:rPr>
+      </w:pPr>
+      <w:r>
+        <w:rPr>
+          <w:i/>
+          <w:color w:val="A6A6A6" w:themeColor="background1" w:themeShade="A6"/>
+          <w:szCs w:val="22"/>
+        </w:rPr>
+        <w:t>Literacy</w:t>
+      </w:r>
+    </w:p>
+    <w:p>
+      <w:pPr>
+        <w:spacing w:after="0"/>
+        <w:jc w:val="left"/>
+        <w:divId w:val="849956341"/>
+        <w:rPr>
+          <w:i/>
+          <w:color w:val="A6A6A6" w:themeColor="background1" w:themeShade="A6"/>
+          <w:szCs w:val="22"/>
+        </w:rPr>
+      </w:pPr>
+      <w:r>
+        <w:rPr>
+          <w:i/>
+          <w:color w:val="A6A6A6" w:themeColor="background1" w:themeShade="A6"/>
+          <w:szCs w:val="22"/>
+        </w:rPr>
+        <w:t>Autonomy</w:t>
+      </w:r>
+    </w:p>
+    <w:p>
+      <w:pPr>
+        <w:spacing w:after="0"/>
+        <w:jc w:val="left"/>
+        <w:divId w:val="849956341"/>
+        <w:rPr>
+          <w:i/>
+          <w:color w:val="A6A6A6" w:themeColor="background1" w:themeShade="A6"/>
+          <w:szCs w:val="22"/>
+        </w:rPr>
+      </w:pPr>
+      <w:r>
+        <w:rPr>
+          <w:i/>
+          <w:color w:val="A6A6A6" w:themeColor="background1" w:themeShade="A6"/>
+          <w:szCs w:val="22"/>
+        </w:rPr>
+        <w:t>Empowerment</w:t>
+      </w:r>
+    </w:p>
+    <w:p>
+      <w:pPr>
+        <w:spacing w:after="0"/>
+        <w:jc w:val="left"/>
+        <w:divId w:val="849956341"/>
+        <w:rPr>
+          <w:i/>
+          <w:color w:val="A6A6A6" w:themeColor="background1" w:themeShade="A6"/>
+          <w:szCs w:val="22"/>
+        </w:rPr>
+      </w:pPr>
+      <w:r>
+        <w:rPr>
+          <w:i/>
+          <w:color w:val="A6A6A6" w:themeColor="background1" w:themeShade="A6"/>
+          <w:szCs w:val="22"/>
+        </w:rPr>
+        <w:t>Relationship between ownership and collaboration</w:t>
+      </w:r>
+    </w:p>
+    <w:p>
+      <w:pPr>
+        <w:spacing w:after="0"/>
+        <w:jc w:val="left"/>
+        <w:divId w:val="849956341"/>
+        <w:rPr>
+          <w:i/>
+          <w:color w:val="A6A6A6" w:themeColor="background1" w:themeShade="A6"/>
+          <w:szCs w:val="22"/>
+        </w:rPr>
+      </w:pPr>
+      <w:r>
+        <w:rPr>
+          <w:i/>
+          <w:color w:val="A6A6A6" w:themeColor="background1" w:themeShade="A6"/>
+          <w:szCs w:val="22"/>
+        </w:rPr>
+        <w:t>Connectivism</w:t>
+      </w:r>
+    </w:p>
+    <w:p>
+      <w:pPr>
+        <w:spacing w:after="0"/>
+        <w:jc w:val="left"/>
+        <w:divId w:val="849956341"/>
+        <w:rPr>
+          <w:i/>
+          <w:color w:val="A6A6A6" w:themeColor="background1" w:themeShade="A6"/>
+          <w:szCs w:val="22"/>
+        </w:rPr>
+      </w:pPr>
+      <w:r>
+        <w:rPr>
+          <w:i/>
+          <w:color w:val="A6A6A6" w:themeColor="background1" w:themeShade="A6"/>
+          <w:szCs w:val="22"/>
+        </w:rPr>
+        <w:t>Social Constructionism</w:t>
+      </w:r>
+    </w:p>
+    <w:p>
+      <w:pPr>
+        <w:spacing w:after="0"/>
+        <w:jc w:val="left"/>
+        <w:divId w:val="849956341"/>
+        <w:rPr>
+          <w:i/>
+          <w:color w:val="A6A6A6" w:themeColor="background1" w:themeShade="A6"/>
+          <w:szCs w:val="22"/>
+        </w:rPr>
+      </w:pPr>
+      <w:r>
+        <w:rPr>
+          <w:i/>
+          <w:color w:val="A6A6A6" w:themeColor="background1" w:themeShade="A6"/>
+          <w:szCs w:val="22"/>
+        </w:rPr>
+        <w:t>Descentralized</w:t>
+      </w:r>
+    </w:p>
+    <w:p>
+      <w:pPr>
+        <w:spacing w:after="0"/>
+        <w:jc w:val="left"/>
+        <w:divId w:val="849956341"/>
+        <w:rPr>
+          <w:i/>
+          <w:color w:val="A6A6A6" w:themeColor="background1" w:themeShade="A6"/>
+          <w:szCs w:val="22"/>
+        </w:rPr>
+      </w:pPr>
+      <w:r>
+        <w:rPr>
+          <w:i/>
+          <w:color w:val="A6A6A6" w:themeColor="background1" w:themeShade="A6"/>
+          <w:szCs w:val="22"/>
+        </w:rPr>
+        <w:t>Colaborative Environment</w:t>
+      </w:r>
+    </w:p>
+    <w:p>
+      <w:pPr>
+        <w:spacing w:after="0"/>
+        <w:jc w:val="left"/>
+        <w:divId w:val="849956341"/>
+        <w:rPr>
+          <w:i/>
+          <w:color w:val="A6A6A6" w:themeColor="background1" w:themeShade="A6"/>
+          <w:szCs w:val="22"/>
+        </w:rPr>
+      </w:pPr>
+      <w:r>
+        <w:rPr>
+          <w:i/>
+          <w:color w:val="A6A6A6" w:themeColor="background1" w:themeShade="A6"/>
+          <w:szCs w:val="22"/>
+        </w:rPr>
+        <w:t>Connect individuals with each other</w:t>
+      </w:r>
+    </w:p>
+    <w:p>
+      <w:pPr>
+        <w:spacing w:after="0"/>
+        <w:jc w:val="left"/>
+        <w:divId w:val="849956341"/>
+        <w:rPr>
+          <w:i/>
+          <w:color w:val="A6A6A6" w:themeColor="background1" w:themeShade="A6"/>
+          <w:szCs w:val="22"/>
+        </w:rPr>
+      </w:pPr>
+      <w:r>
+        <w:rPr>
+          <w:i/>
+          <w:color w:val="A6A6A6" w:themeColor="background1" w:themeShade="A6"/>
+          <w:szCs w:val="22"/>
+        </w:rPr>
+        <w:t>Individuals are the responsible for their personal information</w:t>
+      </w:r>
+    </w:p>
+    <w:p>
+      <w:pPr>
+        <w:spacing w:after="0"/>
+        <w:jc w:val="left"/>
+        <w:divId w:val="849956341"/>
+        <w:rPr>
+          <w:i/>
+          <w:color w:val="A6A6A6" w:themeColor="background1" w:themeShade="A6"/>
+          <w:szCs w:val="22"/>
+        </w:rPr>
+      </w:pPr>
+      <w:r>
+        <w:rPr>
+          <w:i/>
+          <w:color w:val="A6A6A6" w:themeColor="background1" w:themeShade="A6"/>
+          <w:szCs w:val="22"/>
+        </w:rPr>
+        <w:t>Learning experience centered in the individual</w:t>
+      </w:r>
+    </w:p>
+    <w:p>
+      <w:pPr>
+        <w:spacing w:after="0"/>
+        <w:jc w:val="left"/>
+        <w:divId w:val="849956341"/>
+        <w:rPr>
+          <w:i/>
+          <w:color w:val="A6A6A6" w:themeColor="background1" w:themeShade="A6"/>
+          <w:szCs w:val="22"/>
+        </w:rPr>
+      </w:pPr>
+    </w:p>
+    <w:p>
+      <w:pPr>
+        <w:spacing w:after="0"/>
+        <w:jc w:val="left"/>
+        <w:divId w:val="849956341"/>
+        <w:rPr>
+          <w:i/>
+          <w:color w:val="A6A6A6" w:themeColor="background1" w:themeShade="A6"/>
+          <w:szCs w:val="22"/>
+        </w:rPr>
+      </w:pPr>
+      <w:r>
+        <w:rPr>
+          <w:i/>
+          <w:color w:val="A6A6A6" w:themeColor="background1" w:themeShade="A6"/>
+          <w:szCs w:val="22"/>
+        </w:rPr>
+        <w:t>Creating and sharing knowledge</w:t>
       </w:r>
     </w:p>
     <w:p>
@@ -2619,30 +3469,6 @@
           <w:color w:val="A6A6A6" w:themeColor="background1" w:themeShade="A6"/>
           <w:szCs w:val="22"/>
         </w:rPr>
-        <w:t>Space: “</w:t>
-      </w:r>
-      <w:r>
-        <w:rPr>
-          <w:i/>
-          <w:color w:val="A6A6A6" w:themeColor="background1" w:themeShade="A6"/>
-          <w:szCs w:val="22"/>
-        </w:rPr>
-        <w:t>PLE are based on the idea that learning will take place in different contexts and situations and will not be provided by a single learning provider</w:t>
-      </w:r>
-      <w:r>
-        <w:rPr>
-          <w:i/>
-          <w:color w:val="A6A6A6" w:themeColor="background1" w:themeShade="A6"/>
-          <w:szCs w:val="22"/>
-        </w:rPr>
-        <w:t xml:space="preserve">” </w:t>
-      </w:r>
-      <w:r>
-        <w:rPr>
-          <w:i/>
-          <w:color w:val="A6A6A6" w:themeColor="background1" w:themeShade="A6"/>
-          <w:szCs w:val="22"/>
-        </w:rPr>
         <w:fldChar w:fldCharType="begin" w:fldLock="1"/>
       </w:r>
       <w:r>
@@ -2651,23 +3477,16 @@
           <w:color w:val="A6A6A6" w:themeColor="background1" w:themeShade="A6"/>
           <w:szCs w:val="22"/>
         </w:rPr>
-        <w:instrText>ADDIN CSL_CITATION { "citationItems" : [ { "id" : "ITEM-1", "itemData" : { "abstract" : "This paper explores some of the ideas behind the Personal Learning Environment and considers why PLEs might be useful or indeed central to learning in the future. This is not so much a technical question as an educational one, although changing technologies are key drivers in educational change. The paper starts by looking at the changing face of education and goes on to consider the different ways in which the so-called \u2018net generation\u2019 is using technology for learning. It goes on to consider some of the pressures for change in the present education systems. The idea of a Personal Learning Environment recognises that learning is ongoing and seeks to provide tools to support that learning. It also recognises the role of the individual in organising his or her own learning. Moreover, the pressures for a PLE are based on the idea that learning will take place in different contexts and situations and will not be provided by a single learning provider. Linked to this is an increasing recognition of the importance of informal learning. The paper also looks at changing technology, especially the emergence of ubiquitous computing and the development of social software. The paper believes that we are coming to realise that we cannot simply reproduce previous forms of learning, the classroom or the university, embodied in software. Instead, we have to look at the new opportunities for learning afforded by emerging technologies. Social software offers the opportunity to narrow the divide between producers and consumers. Consumers themselves become producers, through creating and sharing. One implication is the potential for a new ecology of \u2018open\u2019 content, books, learning materials and multimedia, through learners themselves becoming producers of learning materials. Social software has already led to the widespread adoption of portfolios for learners, bringing together learning from different contexts and sources of learning and providing an ongoing record of lifelong learning, capable of expression in different forms. The paper considers how Personal Learning Environments might be developed through the aggregation of different services. The final section provides examples of practices that show how PLEs may be used in the future.", "author" : [ { "dropping-particle" : "", "family" : "Attwell", "given" : "Graham", "non-dropping-particle" : "", "parse-names" : false, "suffix" : "" } ], "container-title" : "eLearning Papers", "id" : "ITEM-1", "issue" : "January", "issued" : { "date-parts" : [ [ "2007" ] ] }, "page" : "1-8", "title" : "Personal Learning Environments-the future of eLearning?", "type" : "article-journal", "volume" : "2" }, "uris" : [ "http://www.mendeley.com/documents/?uuid=033f3de5-2414-4f17-b695-4341ea56ec24" ] } ], "mendeley" : { "previouslyFormattedCitation" : "(Attwell, 2007)" }, "properties" : { "noteIndex" : 0 }, "schema" : "https://github.com/citation-style-language/schema/raw/master/csl-citation.json" }</w:instrText>
-      </w:r>
-      <w:r>
-        <w:rPr>
-          <w:i/>
-          <w:color w:val="A6A6A6" w:themeColor="background1" w:themeShade="A6"/>
-          <w:szCs w:val="22"/>
-        </w:rPr>
         <w:fldChar w:fldCharType="separate"/>
       </w:r>
       <w:r>
         <w:rPr>
+          <w:i/>
           <w:noProof/>
           <w:color w:val="A6A6A6" w:themeColor="background1" w:themeShade="A6"/>
           <w:szCs w:val="22"/>
         </w:rPr>
-        <w:t>(Attwell, 2007)</w:t>
+        <w:t>{Formatting Citation}</w:t>
       </w:r>
       <w:r>
         <w:rPr>
@@ -2676,729 +3495,99 @@
           <w:szCs w:val="22"/>
         </w:rPr>
         <w:fldChar w:fldCharType="end"/>
-      </w:r>
-      <w:r>
-        <w:rPr>
-          <w:i/>
-          <w:color w:val="A6A6A6" w:themeColor="background1" w:themeShade="A6"/>
-          <w:szCs w:val="22"/>
-        </w:rPr>
-        <w:t>.</w:t>
       </w:r>
     </w:p>
     <w:p>
       <w:pPr>
         <w:spacing w:after="0"/>
         <w:jc w:val="left"/>
-        <w:divId w:val="849956341"/>
+        <w:rPr>
+          <w:i/>
+          <w:color w:val="A6A6A6" w:themeColor="background1" w:themeShade="A6"/>
+          <w:szCs w:val="22"/>
+        </w:rPr>
+      </w:pPr>
+      <w:r>
+        <w:rPr>
+          <w:i/>
+          <w:color w:val="A6A6A6" w:themeColor="background1" w:themeShade="A6"/>
+          <w:szCs w:val="22"/>
+        </w:rPr>
+        <w:t xml:space="preserve">. </w:t>
+      </w:r>
+    </w:p>
+    <w:p>
+      <w:pPr>
+        <w:rPr>
+          <w:i/>
+          <w:color w:val="A6A6A6" w:themeColor="background1" w:themeShade="A6"/>
+          <w:szCs w:val="22"/>
+        </w:rPr>
+      </w:pPr>
+      <w:r>
+        <w:rPr>
+          <w:i/>
+          <w:color w:val="A6A6A6" w:themeColor="background1" w:themeShade="A6"/>
+          <w:szCs w:val="22"/>
+        </w:rPr>
+        <w:t xml:space="preserve">PLE is an aggregation of digital artefacts and Web 2.0 tools, reflecting individual student’s learning needs and ways of learning, which helps to manage and centralize contents of their own learning experiences. </w:t>
+      </w:r>
+    </w:p>
+    <w:p>
+      <w:pPr>
+        <w:spacing w:after="0"/>
+        <w:jc w:val="left"/>
+        <w:rPr>
+          <w:i/>
+          <w:color w:val="A6A6A6" w:themeColor="background1" w:themeShade="A6"/>
+          <w:szCs w:val="22"/>
+        </w:rPr>
+      </w:pPr>
+    </w:p>
+    <w:p>
+      <w:pPr>
+        <w:rPr>
+          <w:i/>
+          <w:color w:val="FF0000"/>
+          <w:szCs w:val="22"/>
+        </w:rPr>
+      </w:pPr>
+      <w:r>
+        <w:rPr>
+          <w:i/>
+          <w:color w:val="FF0000"/>
+          <w:szCs w:val="22"/>
+        </w:rPr>
+        <w:t>--Listar Core concepts do PLE estudados no IDEL—</w:t>
+      </w:r>
+    </w:p>
+    <w:p>
+      <w:pPr>
+        <w:spacing w:after="0"/>
+        <w:jc w:val="left"/>
         <w:rPr>
           <w:rFonts w:eastAsia="Times New Roman" w:cs="Times New Roman"/>
           <w:i/>
-          <w:color w:val="A6A6A6" w:themeColor="background1" w:themeShade="A6"/>
+          <w:color w:val="000000"/>
           <w:szCs w:val="22"/>
           <w:shd w:val="clear" w:color="auto" w:fill="FFFFFF"/>
           <w:lang w:eastAsia="en-US"/>
         </w:rPr>
       </w:pPr>
-      <w:r>
-        <w:rPr>
-          <w:i/>
-          <w:color w:val="A6A6A6" w:themeColor="background1" w:themeShade="A6"/>
-          <w:szCs w:val="22"/>
-        </w:rPr>
-        <w:t>Aggregation</w:t>
-      </w:r>
-      <w:r>
-        <w:rPr>
-          <w:i/>
-          <w:color w:val="A6A6A6" w:themeColor="background1" w:themeShade="A6"/>
-          <w:szCs w:val="22"/>
-        </w:rPr>
-        <w:t xml:space="preserve">: </w:t>
-      </w:r>
-      <w:r>
-        <w:rPr>
-          <w:rFonts w:eastAsia="Times New Roman" w:cs="Times New Roman"/>
-          <w:i/>
-          <w:color w:val="A6A6A6" w:themeColor="background1" w:themeShade="A6"/>
-          <w:szCs w:val="22"/>
-          <w:shd w:val="clear" w:color="auto" w:fill="FFFFFF"/>
-          <w:lang w:eastAsia="en-US"/>
-        </w:rPr>
-        <w:t>“T</w:t>
-      </w:r>
-      <w:r>
-        <w:rPr>
-          <w:rFonts w:eastAsia="Times New Roman" w:cs="Times New Roman"/>
-          <w:i/>
-          <w:color w:val="A6A6A6" w:themeColor="background1" w:themeShade="A6"/>
-          <w:szCs w:val="22"/>
-          <w:shd w:val="clear" w:color="auto" w:fill="FFFFFF"/>
-          <w:lang w:eastAsia="en-US"/>
-        </w:rPr>
-        <w:t>echnically, they are a hub for contents and contacts related to the learning experience of a single person. They can be composed by both desktop and web applications, with every piece of software supporting the user in a particular task</w:t>
-      </w:r>
-      <w:r>
-        <w:rPr>
-          <w:rFonts w:eastAsia="Times New Roman" w:cs="Times New Roman"/>
-          <w:i/>
-          <w:color w:val="A6A6A6" w:themeColor="background1" w:themeShade="A6"/>
-          <w:szCs w:val="22"/>
-          <w:shd w:val="clear" w:color="auto" w:fill="FFFFFF"/>
-          <w:lang w:eastAsia="en-US"/>
-        </w:rPr>
-        <w:t xml:space="preserve">” </w:t>
-      </w:r>
-      <w:r>
-        <w:rPr>
-          <w:rFonts w:eastAsia="Times New Roman" w:cs="Times New Roman"/>
-          <w:i/>
-          <w:color w:val="A6A6A6" w:themeColor="background1" w:themeShade="A6"/>
-          <w:szCs w:val="22"/>
-          <w:shd w:val="clear" w:color="auto" w:fill="FFFFFF"/>
-          <w:lang w:eastAsia="en-US"/>
-        </w:rPr>
-        <w:fldChar w:fldCharType="begin" w:fldLock="1"/>
-      </w:r>
-      <w:r>
-        <w:rPr>
-          <w:rFonts w:eastAsia="Times New Roman" w:cs="Times New Roman"/>
-          <w:i/>
-          <w:color w:val="A6A6A6" w:themeColor="background1" w:themeShade="A6"/>
-          <w:szCs w:val="22"/>
-          <w:shd w:val="clear" w:color="auto" w:fill="FFFFFF"/>
-          <w:lang w:eastAsia="en-US"/>
-        </w:rPr>
-        <w:instrText>ADDIN CSL_CITATION { "citationItems" : [ { "id" : "ITEM-1", "itemData" : { "abstract" : "This paper explores some of the ideas behind the Personal Learning Environment and considers why PLEs might be useful or indeed central to learning in the future. This is not so much a technical question as an educational one, although changing technologies are key drivers in educational change. The paper starts by looking at the changing face of education and goes on to consider the different ways in which the so-called \u2018net generation\u2019 is using technology for learning. It goes on to consider some of the pressures for change in the present education systems. The idea of a Personal Learning Environment recognises that learning is ongoing and seeks to provide tools to support that learning. It also recognises the role of the individual in organising his or her own learning. Moreover, the pressures for a PLE are based on the idea that learning will take place in different contexts and situations and will not be provided by a single learning provider. Linked to this is an increasing recognition of the importance of informal learning. The paper also looks at changing technology, especially the emergence of ubiquitous computing and the development of social software. The paper believes that we are coming to realise that we cannot simply reproduce previous forms of learning, the classroom or the university, embodied in software. Instead, we have to look at the new opportunities for learning afforded by emerging technologies. Social software offers the opportunity to narrow the divide between producers and consumers. Consumers themselves become producers, through creating and sharing. One implication is the potential for a new ecology of \u2018open\u2019 content, books, learning materials and multimedia, through learners themselves becoming producers of learning materials. Social software has already led to the widespread adoption of portfolios for learners, bringing together learning from different contexts and sources of learning and providing an ongoing record of lifelong learning, capable of expression in different forms. The paper considers how Personal Learning Environments might be developed through the aggregation of different services. The final section provides examples of practices that show how PLEs may be used in the future.", "author" : [ { "dropping-particle" : "", "family" : "Attwell", "given" : "Graham", "non-dropping-particle" : "", "parse-names" : false, "suffix" : "" } ], "container-title" : "eLearning Papers", "id" : "ITEM-1", "issue" : "January", "issued" : { "date-parts" : [ [ "2007" ] ] }, "page" : "1-8", "title" : "Personal Learning Environments-the future of eLearning?", "type" : "article-journal", "volume" : "2" }, "uris" : [ "http://www.mendeley.com/documents/?uuid=033f3de5-2414-4f17-b695-4341ea56ec24" ] } ], "mendeley" : { "previouslyFormattedCitation" : "(Attwell, 2007)" }, "properties" : { "noteIndex" : 0 }, "schema" : "https://github.com/citation-style-language/schema/raw/master/csl-citation.json" }</w:instrText>
-      </w:r>
-      <w:r>
-        <w:rPr>
-          <w:rFonts w:eastAsia="Times New Roman" w:cs="Times New Roman"/>
-          <w:i/>
-          <w:color w:val="A6A6A6" w:themeColor="background1" w:themeShade="A6"/>
-          <w:szCs w:val="22"/>
-          <w:shd w:val="clear" w:color="auto" w:fill="FFFFFF"/>
-          <w:lang w:eastAsia="en-US"/>
-        </w:rPr>
-        <w:fldChar w:fldCharType="separate"/>
-      </w:r>
-      <w:r>
-        <w:rPr>
-          <w:rFonts w:eastAsia="Times New Roman" w:cs="Times New Roman"/>
-          <w:noProof/>
-          <w:color w:val="A6A6A6" w:themeColor="background1" w:themeShade="A6"/>
-          <w:szCs w:val="22"/>
-          <w:shd w:val="clear" w:color="auto" w:fill="FFFFFF"/>
-          <w:lang w:eastAsia="en-US"/>
-        </w:rPr>
-        <w:t>(Attwell, 2007)</w:t>
-      </w:r>
-      <w:r>
-        <w:rPr>
-          <w:rFonts w:eastAsia="Times New Roman" w:cs="Times New Roman"/>
-          <w:i/>
-          <w:color w:val="A6A6A6" w:themeColor="background1" w:themeShade="A6"/>
-          <w:szCs w:val="22"/>
-          <w:shd w:val="clear" w:color="auto" w:fill="FFFFFF"/>
-          <w:lang w:eastAsia="en-US"/>
-        </w:rPr>
-        <w:fldChar w:fldCharType="end"/>
-      </w:r>
-    </w:p>
-    <w:p>
-      <w:pPr>
-        <w:spacing w:after="0"/>
-        <w:jc w:val="left"/>
-        <w:divId w:val="849956341"/>
-        <w:rPr>
-          <w:i/>
-          <w:color w:val="A6A6A6" w:themeColor="background1" w:themeShade="A6"/>
-          <w:szCs w:val="22"/>
-        </w:rPr>
-      </w:pPr>
-      <w:r>
-        <w:rPr>
-          <w:i/>
-          <w:color w:val="A6A6A6" w:themeColor="background1" w:themeShade="A6"/>
-          <w:szCs w:val="22"/>
-        </w:rPr>
-        <w:t>Identity</w:t>
-      </w:r>
-    </w:p>
-    <w:p>
-      <w:pPr>
-        <w:spacing w:after="0"/>
-        <w:jc w:val="left"/>
-        <w:divId w:val="849956341"/>
-        <w:rPr>
-          <w:i/>
-          <w:color w:val="A6A6A6" w:themeColor="background1" w:themeShade="A6"/>
-          <w:szCs w:val="22"/>
-        </w:rPr>
-      </w:pPr>
-      <w:r>
-        <w:rPr>
-          <w:i/>
-          <w:color w:val="A6A6A6" w:themeColor="background1" w:themeShade="A6"/>
-          <w:szCs w:val="22"/>
-        </w:rPr>
-        <w:t>Motivation</w:t>
-      </w:r>
-    </w:p>
-    <w:p>
-      <w:pPr>
-        <w:spacing w:after="0"/>
-        <w:jc w:val="left"/>
-        <w:divId w:val="849956341"/>
-        <w:rPr>
-          <w:i/>
-          <w:color w:val="A6A6A6" w:themeColor="background1" w:themeShade="A6"/>
-          <w:szCs w:val="22"/>
-        </w:rPr>
-      </w:pPr>
-      <w:r>
-        <w:rPr>
-          <w:i/>
-          <w:color w:val="A6A6A6" w:themeColor="background1" w:themeShade="A6"/>
-          <w:szCs w:val="22"/>
-        </w:rPr>
-        <w:t>Flow</w:t>
-      </w:r>
-    </w:p>
-    <w:p>
-      <w:pPr>
-        <w:spacing w:after="0"/>
-        <w:jc w:val="left"/>
-        <w:divId w:val="849956341"/>
-        <w:rPr>
-          <w:i/>
-          <w:color w:val="A6A6A6" w:themeColor="background1" w:themeShade="A6"/>
-          <w:szCs w:val="22"/>
-        </w:rPr>
-      </w:pPr>
-      <w:r>
-        <w:rPr>
-          <w:i/>
-          <w:color w:val="A6A6A6" w:themeColor="background1" w:themeShade="A6"/>
-          <w:szCs w:val="22"/>
-        </w:rPr>
-        <w:t>Embodiment</w:t>
-      </w:r>
-    </w:p>
-    <w:p>
-      <w:pPr>
-        <w:spacing w:after="0"/>
-        <w:jc w:val="left"/>
-        <w:divId w:val="849956341"/>
-        <w:rPr>
-          <w:i/>
-          <w:color w:val="A6A6A6" w:themeColor="background1" w:themeShade="A6"/>
-          <w:szCs w:val="22"/>
-        </w:rPr>
-      </w:pPr>
-      <w:r>
-        <w:rPr>
-          <w:i/>
-          <w:color w:val="A6A6A6" w:themeColor="background1" w:themeShade="A6"/>
-          <w:szCs w:val="22"/>
-        </w:rPr>
-        <w:t>Ownership</w:t>
-      </w:r>
-    </w:p>
-    <w:p>
-      <w:pPr>
-        <w:spacing w:after="0"/>
-        <w:jc w:val="left"/>
-        <w:divId w:val="849956341"/>
-        <w:rPr>
-          <w:i/>
-          <w:color w:val="A6A6A6" w:themeColor="background1" w:themeShade="A6"/>
-          <w:szCs w:val="22"/>
-        </w:rPr>
-      </w:pPr>
-      <w:r>
-        <w:rPr>
-          <w:i/>
-          <w:color w:val="A6A6A6" w:themeColor="background1" w:themeShade="A6"/>
-          <w:szCs w:val="22"/>
-        </w:rPr>
-        <w:t>Control</w:t>
-      </w:r>
-    </w:p>
-    <w:p>
-      <w:pPr>
-        <w:spacing w:after="0"/>
-        <w:jc w:val="left"/>
-        <w:divId w:val="849956341"/>
-        <w:rPr>
-          <w:i/>
-          <w:color w:val="A6A6A6" w:themeColor="background1" w:themeShade="A6"/>
-          <w:szCs w:val="22"/>
-        </w:rPr>
-      </w:pPr>
-      <w:r>
-        <w:rPr>
-          <w:i/>
-          <w:color w:val="A6A6A6" w:themeColor="background1" w:themeShade="A6"/>
-          <w:szCs w:val="22"/>
-        </w:rPr>
-        <w:t>Literacy</w:t>
-      </w:r>
-    </w:p>
-    <w:p>
-      <w:pPr>
-        <w:spacing w:after="0"/>
-        <w:jc w:val="left"/>
-        <w:divId w:val="849956341"/>
-        <w:rPr>
-          <w:i/>
-          <w:color w:val="A6A6A6" w:themeColor="background1" w:themeShade="A6"/>
-          <w:szCs w:val="22"/>
-        </w:rPr>
-      </w:pPr>
-      <w:r>
-        <w:rPr>
-          <w:i/>
-          <w:color w:val="A6A6A6" w:themeColor="background1" w:themeShade="A6"/>
-          <w:szCs w:val="22"/>
-        </w:rPr>
-        <w:t>Autonomy</w:t>
-      </w:r>
-    </w:p>
-    <w:p>
-      <w:pPr>
-        <w:spacing w:after="0"/>
-        <w:jc w:val="left"/>
-        <w:divId w:val="849956341"/>
-        <w:rPr>
-          <w:i/>
-          <w:color w:val="A6A6A6" w:themeColor="background1" w:themeShade="A6"/>
-          <w:szCs w:val="22"/>
-        </w:rPr>
-      </w:pPr>
-      <w:r>
-        <w:rPr>
-          <w:i/>
-          <w:color w:val="A6A6A6" w:themeColor="background1" w:themeShade="A6"/>
-          <w:szCs w:val="22"/>
-        </w:rPr>
-        <w:t>Empowerment</w:t>
-      </w:r>
-    </w:p>
-    <w:p>
-      <w:pPr>
-        <w:spacing w:after="0"/>
-        <w:jc w:val="left"/>
-        <w:divId w:val="849956341"/>
-        <w:rPr>
-          <w:i/>
-          <w:color w:val="A6A6A6" w:themeColor="background1" w:themeShade="A6"/>
-          <w:szCs w:val="22"/>
-        </w:rPr>
-      </w:pPr>
-      <w:r>
-        <w:rPr>
-          <w:i/>
-          <w:color w:val="A6A6A6" w:themeColor="background1" w:themeShade="A6"/>
-          <w:szCs w:val="22"/>
-        </w:rPr>
-        <w:t>Relationship between ownership and collaboration</w:t>
-      </w:r>
-    </w:p>
-    <w:p>
-      <w:pPr>
-        <w:spacing w:after="0"/>
-        <w:jc w:val="left"/>
-        <w:divId w:val="849956341"/>
-        <w:rPr>
-          <w:i/>
-          <w:color w:val="A6A6A6" w:themeColor="background1" w:themeShade="A6"/>
-          <w:szCs w:val="22"/>
-        </w:rPr>
-      </w:pPr>
-      <w:proofErr w:type="spellStart"/>
-      <w:r>
-        <w:rPr>
-          <w:i/>
-          <w:color w:val="A6A6A6" w:themeColor="background1" w:themeShade="A6"/>
-          <w:szCs w:val="22"/>
-        </w:rPr>
-        <w:t>Connectivism</w:t>
-      </w:r>
-      <w:proofErr w:type="spellEnd"/>
-    </w:p>
-    <w:p>
-      <w:pPr>
-        <w:spacing w:after="0"/>
-        <w:jc w:val="left"/>
-        <w:divId w:val="849956341"/>
-        <w:rPr>
-          <w:i/>
-          <w:color w:val="A6A6A6" w:themeColor="background1" w:themeShade="A6"/>
-          <w:szCs w:val="22"/>
-        </w:rPr>
-      </w:pPr>
-      <w:r>
-        <w:rPr>
-          <w:i/>
-          <w:color w:val="A6A6A6" w:themeColor="background1" w:themeShade="A6"/>
-          <w:szCs w:val="22"/>
-        </w:rPr>
-        <w:t>Social Constructionism</w:t>
-      </w:r>
-    </w:p>
-    <w:p>
-      <w:pPr>
-        <w:spacing w:after="0"/>
-        <w:jc w:val="left"/>
-        <w:divId w:val="849956341"/>
-        <w:rPr>
-          <w:i/>
-          <w:color w:val="A6A6A6" w:themeColor="background1" w:themeShade="A6"/>
-          <w:szCs w:val="22"/>
-        </w:rPr>
-      </w:pPr>
-      <w:proofErr w:type="spellStart"/>
-      <w:r>
-        <w:rPr>
-          <w:i/>
-          <w:color w:val="A6A6A6" w:themeColor="background1" w:themeShade="A6"/>
-          <w:szCs w:val="22"/>
-        </w:rPr>
-        <w:t>Descentralized</w:t>
-      </w:r>
-      <w:proofErr w:type="spellEnd"/>
-    </w:p>
-    <w:p>
-      <w:pPr>
-        <w:spacing w:after="0"/>
-        <w:jc w:val="left"/>
-        <w:divId w:val="849956341"/>
-        <w:rPr>
-          <w:i/>
-          <w:color w:val="A6A6A6" w:themeColor="background1" w:themeShade="A6"/>
-          <w:szCs w:val="22"/>
-        </w:rPr>
-      </w:pPr>
-      <w:proofErr w:type="spellStart"/>
-      <w:r>
-        <w:rPr>
-          <w:i/>
-          <w:color w:val="A6A6A6" w:themeColor="background1" w:themeShade="A6"/>
-          <w:szCs w:val="22"/>
-        </w:rPr>
-        <w:t>Colaborative</w:t>
-      </w:r>
-      <w:proofErr w:type="spellEnd"/>
-      <w:r>
-        <w:rPr>
-          <w:i/>
-          <w:color w:val="A6A6A6" w:themeColor="background1" w:themeShade="A6"/>
-          <w:szCs w:val="22"/>
-        </w:rPr>
-        <w:t xml:space="preserve"> Environment</w:t>
-      </w:r>
-    </w:p>
-    <w:p>
-      <w:pPr>
-        <w:spacing w:after="0"/>
-        <w:jc w:val="left"/>
-        <w:divId w:val="849956341"/>
-        <w:rPr>
-          <w:i/>
-          <w:color w:val="A6A6A6" w:themeColor="background1" w:themeShade="A6"/>
-          <w:szCs w:val="22"/>
-        </w:rPr>
-      </w:pPr>
-      <w:r>
-        <w:rPr>
-          <w:i/>
-          <w:color w:val="A6A6A6" w:themeColor="background1" w:themeShade="A6"/>
-          <w:szCs w:val="22"/>
-        </w:rPr>
-        <w:t>Connect individuals with each other</w:t>
-      </w:r>
-    </w:p>
-    <w:p>
-      <w:pPr>
-        <w:spacing w:after="0"/>
-        <w:jc w:val="left"/>
-        <w:divId w:val="849956341"/>
-        <w:rPr>
-          <w:i/>
-          <w:color w:val="A6A6A6" w:themeColor="background1" w:themeShade="A6"/>
-          <w:szCs w:val="22"/>
-        </w:rPr>
-      </w:pPr>
-      <w:r>
-        <w:rPr>
-          <w:i/>
-          <w:color w:val="A6A6A6" w:themeColor="background1" w:themeShade="A6"/>
-          <w:szCs w:val="22"/>
-        </w:rPr>
-        <w:t>Individuals are the responsible for their personal information</w:t>
-      </w:r>
-    </w:p>
-    <w:p>
-      <w:pPr>
-        <w:spacing w:after="0"/>
-        <w:jc w:val="left"/>
-        <w:divId w:val="849956341"/>
-        <w:rPr>
-          <w:i/>
-          <w:color w:val="A6A6A6" w:themeColor="background1" w:themeShade="A6"/>
-          <w:szCs w:val="22"/>
-        </w:rPr>
-      </w:pPr>
-      <w:r>
-        <w:rPr>
-          <w:i/>
-          <w:color w:val="A6A6A6" w:themeColor="background1" w:themeShade="A6"/>
-          <w:szCs w:val="22"/>
-        </w:rPr>
-        <w:t xml:space="preserve">Learning experience </w:t>
-      </w:r>
-      <w:proofErr w:type="spellStart"/>
-      <w:r>
-        <w:rPr>
-          <w:i/>
-          <w:color w:val="A6A6A6" w:themeColor="background1" w:themeShade="A6"/>
-          <w:szCs w:val="22"/>
-        </w:rPr>
-        <w:t>centered</w:t>
-      </w:r>
-      <w:proofErr w:type="spellEnd"/>
-      <w:r>
-        <w:rPr>
-          <w:i/>
-          <w:color w:val="A6A6A6" w:themeColor="background1" w:themeShade="A6"/>
-          <w:szCs w:val="22"/>
-        </w:rPr>
-        <w:t xml:space="preserve"> in the individual</w:t>
-      </w:r>
-    </w:p>
-    <w:p>
-      <w:pPr>
-        <w:spacing w:after="0"/>
-        <w:jc w:val="left"/>
-        <w:divId w:val="849956341"/>
-        <w:rPr>
-          <w:i/>
-          <w:color w:val="A6A6A6" w:themeColor="background1" w:themeShade="A6"/>
-          <w:szCs w:val="22"/>
-        </w:rPr>
-      </w:pPr>
-    </w:p>
-    <w:p>
-      <w:pPr>
-        <w:spacing w:after="0"/>
-        <w:jc w:val="left"/>
-        <w:divId w:val="849956341"/>
-        <w:rPr>
-          <w:i/>
-          <w:color w:val="A6A6A6" w:themeColor="background1" w:themeShade="A6"/>
-          <w:szCs w:val="22"/>
-        </w:rPr>
-      </w:pPr>
-      <w:r>
-        <w:rPr>
-          <w:i/>
-          <w:color w:val="A6A6A6" w:themeColor="background1" w:themeShade="A6"/>
-          <w:szCs w:val="22"/>
-        </w:rPr>
-        <w:t>Creating and sharing knowledge</w:t>
-      </w:r>
-      <w:bookmarkStart w:id="1" w:name="_GoBack"/>
-      <w:bookmarkEnd w:id="1"/>
-    </w:p>
-    <w:p>
-      <w:pPr>
-        <w:pStyle w:val="NormalWeb"/>
-        <w:ind w:left="480" w:hanging="480"/>
-        <w:divId w:val="849956341"/>
-        <w:rPr>
-          <w:i/>
-          <w:color w:val="A6A6A6" w:themeColor="background1" w:themeShade="A6"/>
-          <w:szCs w:val="22"/>
-        </w:rPr>
-      </w:pPr>
-      <w:r>
-        <w:rPr>
-          <w:i/>
-          <w:color w:val="A6A6A6" w:themeColor="background1" w:themeShade="A6"/>
-          <w:szCs w:val="22"/>
-        </w:rPr>
-        <w:fldChar w:fldCharType="begin" w:fldLock="1"/>
-      </w:r>
-      <w:r>
-        <w:rPr>
-          <w:i/>
-          <w:color w:val="A6A6A6" w:themeColor="background1" w:themeShade="A6"/>
-          <w:szCs w:val="22"/>
-        </w:rPr>
-        <w:fldChar w:fldCharType="separate"/>
-      </w:r>
-      <w:r>
-        <w:rPr>
-          <w:i/>
-          <w:noProof/>
-          <w:color w:val="A6A6A6" w:themeColor="background1" w:themeShade="A6"/>
-          <w:szCs w:val="22"/>
-        </w:rPr>
-        <w:t>{Formatting Citation}</w:t>
-      </w:r>
-      <w:r>
-        <w:rPr>
-          <w:i/>
-          <w:color w:val="A6A6A6" w:themeColor="background1" w:themeShade="A6"/>
-          <w:szCs w:val="22"/>
-        </w:rPr>
-        <w:fldChar w:fldCharType="end"/>
-      </w:r>
-    </w:p>
-    <w:p>
-      <w:pPr>
-        <w:spacing w:after="0"/>
-        <w:jc w:val="left"/>
-        <w:rPr>
-          <w:i/>
-          <w:color w:val="A6A6A6" w:themeColor="background1" w:themeShade="A6"/>
-          <w:szCs w:val="22"/>
-        </w:rPr>
-      </w:pPr>
-      <w:r>
-        <w:rPr>
-          <w:i/>
-          <w:color w:val="A6A6A6" w:themeColor="background1" w:themeShade="A6"/>
-          <w:szCs w:val="22"/>
-        </w:rPr>
-        <w:t xml:space="preserve">. </w:t>
-      </w:r>
-    </w:p>
-    <w:p>
-      <w:pPr>
-        <w:rPr>
-          <w:i/>
-          <w:color w:val="A6A6A6" w:themeColor="background1" w:themeShade="A6"/>
-          <w:szCs w:val="22"/>
-        </w:rPr>
-      </w:pPr>
-      <w:r>
-        <w:rPr>
-          <w:i/>
-          <w:color w:val="A6A6A6" w:themeColor="background1" w:themeShade="A6"/>
-          <w:szCs w:val="22"/>
-        </w:rPr>
-        <w:t xml:space="preserve">PLE is an aggregation of digital artefacts and Web 2.0 tools, reflecting individual student’s learning needs and ways of learning, which helps to manage and centralize contents of their own learning experiences. </w:t>
-      </w:r>
-    </w:p>
-    <w:p>
-      <w:pPr>
-        <w:spacing w:after="0"/>
-        <w:jc w:val="left"/>
-        <w:rPr>
-          <w:i/>
-          <w:color w:val="A6A6A6" w:themeColor="background1" w:themeShade="A6"/>
-          <w:szCs w:val="22"/>
-        </w:rPr>
-      </w:pPr>
     </w:p>
     <w:p>
       <w:pPr>
         <w:rPr>
           <w:i/>
           <w:color w:val="FF0000"/>
-          <w:szCs w:val="22"/>
         </w:rPr>
       </w:pPr>
       <w:r>
         <w:rPr>
           <w:i/>
           <w:color w:val="FF0000"/>
-          <w:szCs w:val="22"/>
-        </w:rPr>
-        <w:t>--</w:t>
-      </w:r>
-      <w:proofErr w:type="spellStart"/>
-      <w:r>
-        <w:rPr>
-          <w:i/>
-          <w:color w:val="FF0000"/>
-          <w:szCs w:val="22"/>
-        </w:rPr>
-        <w:t>Listar</w:t>
-      </w:r>
-      <w:proofErr w:type="spellEnd"/>
-      <w:r>
-        <w:rPr>
-          <w:i/>
-          <w:color w:val="FF0000"/>
-          <w:szCs w:val="22"/>
-        </w:rPr>
-        <w:t xml:space="preserve"> Core concepts do PLE </w:t>
-      </w:r>
-      <w:proofErr w:type="spellStart"/>
-      <w:r>
-        <w:rPr>
-          <w:i/>
-          <w:color w:val="FF0000"/>
-          <w:szCs w:val="22"/>
-        </w:rPr>
-        <w:t>estudados</w:t>
-      </w:r>
-      <w:proofErr w:type="spellEnd"/>
-      <w:r>
-        <w:rPr>
-          <w:i/>
-          <w:color w:val="FF0000"/>
-          <w:szCs w:val="22"/>
-        </w:rPr>
-        <w:t xml:space="preserve"> no IDEL—</w:t>
-      </w:r>
-    </w:p>
-    <w:p>
-      <w:pPr>
-        <w:spacing w:after="0"/>
-        <w:jc w:val="left"/>
-        <w:rPr>
-          <w:rFonts w:eastAsia="Times New Roman" w:cs="Times New Roman"/>
-          <w:i/>
-          <w:color w:val="000000"/>
-          <w:szCs w:val="22"/>
-          <w:shd w:val="clear" w:color="auto" w:fill="FFFFFF"/>
-          <w:lang w:eastAsia="en-US"/>
-        </w:rPr>
-      </w:pPr>
-    </w:p>
-    <w:p>
-      <w:pPr>
-        <w:rPr>
-          <w:i/>
-          <w:color w:val="FF0000"/>
-        </w:rPr>
-      </w:pPr>
-      <w:r>
-        <w:rPr>
-          <w:i/>
-          <w:color w:val="FF0000"/>
-        </w:rPr>
-        <w:t xml:space="preserve">--Link entre o </w:t>
-      </w:r>
-      <w:proofErr w:type="spellStart"/>
-      <w:r>
-        <w:rPr>
-          <w:i/>
-          <w:color w:val="FF0000"/>
-        </w:rPr>
-        <w:t>conceito</w:t>
-      </w:r>
-      <w:proofErr w:type="spellEnd"/>
-      <w:r>
-        <w:rPr>
-          <w:i/>
-          <w:color w:val="FF0000"/>
-        </w:rPr>
-        <w:t xml:space="preserve"> de PLE e o OLPC –</w:t>
+        </w:rPr>
+        <w:t>--Link entre o conceito de PLE e o OLPC –</w:t>
       </w:r>
     </w:p>
     <w:p>
@@ -3439,23 +3628,7 @@
           <w:i/>
           <w:color w:val="A6A6A6" w:themeColor="background1" w:themeShade="A6"/>
         </w:rPr>
-        <w:t xml:space="preserve">Even if OLPC has been criticized for its ineffectiveness in enhancing the learning experience of the children involved in the various deployments around the world (Fox </w:t>
-      </w:r>
-      <w:proofErr w:type="spellStart"/>
-      <w:r>
-        <w:rPr>
-          <w:i/>
-          <w:color w:val="A6A6A6" w:themeColor="background1" w:themeShade="A6"/>
-        </w:rPr>
-        <w:t>Buchele</w:t>
-      </w:r>
-      <w:proofErr w:type="spellEnd"/>
-      <w:r>
-        <w:rPr>
-          <w:i/>
-          <w:color w:val="A6A6A6" w:themeColor="background1" w:themeShade="A6"/>
-        </w:rPr>
-        <w:t>, 2007), the fact that a possibility of building a PLE was given to those children is still there.</w:t>
+        <w:t>Even if OLPC has been criticized for its ineffectiveness in enhancing the learning experience of the children involved in the various deployments around the world (Fox Buchele, 2007), the fact that a possibility of building a PLE was given to those children is still there.</w:t>
       </w:r>
     </w:p>
     <w:p>
@@ -3484,7 +3657,7 @@
           <w:i/>
           <w:color w:val="A6A6A6" w:themeColor="background1" w:themeShade="A6"/>
         </w:rPr>
-        <w:instrText>ADDIN CSL_CITATION { "citationItems" : [ { "id" : "ITEM-1", "itemData" : { "abstract" : "This paper explores some of the ideas behind the Personal Learning Environment and considers why PLEs might be useful or indeed central to learning in the future. This is not so much a technical question as an educational one, although changing technologies are key drivers in educational change. The paper starts by looking at the changing face of education and goes on to consider the different ways in which the so-called \u2018net generation\u2019 is using technology for learning. It goes on to consider some of the pressures for change in the present education systems. The idea of a Personal Learning Environment recognises that learning is ongoing and seeks to provide tools to support that learning. It also recognises the role of the individual in organising his or her own learning. Moreover, the pressures for a PLE are based on the idea that learning will take place in different contexts and situations and will not be provided by a single learning provider. Linked to this is an increasing recognition of the importance of informal learning. The paper also looks at changing technology, especially the emergence of ubiquitous computing and the development of social software. The paper believes that we are coming to realise that we cannot simply reproduce previous forms of learning, the classroom or the university, embodied in software. Instead, we have to look at the new opportunities for learning afforded by emerging technologies. Social software offers the opportunity to narrow the divide between producers and consumers. Consumers themselves become producers, through creating and sharing. One implication is the potential for a new ecology of \u2018open\u2019 content, books, learning materials and multimedia, through learners themselves becoming producers of learning materials. Social software has already led to the widespread adoption of portfolios for learners, bringing together learning from different contexts and sources of learning and providing an ongoing record of lifelong learning, capable of expression in different forms. The paper considers how Personal Learning Environments might be developed through the aggregation of different services. The final section provides examples of practices that show how PLEs may be used in the future.", "author" : [ { "dropping-particle" : "", "family" : "Attwell", "given" : "Graham", "non-dropping-particle" : "", "parse-names" : false, "suffix" : "" } ], "container-title" : "eLearning Papers", "id" : "ITEM-1", "issue" : "January", "issued" : { "date-parts" : [ [ "2007" ] ] }, "page" : "1-8", "title" : "Personal Learning Environments-the future of eLearning?", "type" : "article-journal", "volume" : "2" }, "uris" : [ "http://www.mendeley.com/documents/?uuid=033f3de5-2414-4f17-b695-4341ea56ec24" ] } ], "mendeley" : { "previouslyFormattedCitation" : "(Attwell, 2007)" }, "properties" : { "noteIndex" : 0 }, "schema" : "https://github.com/citation-style-language/schema/raw/master/csl-citation.json" }</w:instrText>
+        <w:instrText>ADDIN CSL_CITATION { "citationItems" : [ { "id" : "ITEM-1", "itemData" : { "abstract" : "This paper explores some of the ideas behind the Personal Learning Environment and considers why PLEs might be useful or indeed central to learning in the future. This is not so much a technical question as an educational one, although changing technologies are key drivers in educational change. The paper starts by looking at the changing face of education and goes on to consider the different ways in which the so-called \u2018net generation\u2019 is using technology for learning. It goes on to consider some of the pressures for change in the present education systems. The idea of a Personal Learning Environment recognises that learning is ongoing and seeks to provide tools to support that learning. It also recognises the role of the individual in organising his or her own learning. Moreover, the pressures for a PLE are based on the idea that learning will take place in different contexts and situations and will not be provided by a single learning provider. Linked to this is an increasing recognition of the importance of informal learning. The paper also looks at changing technology, especially the emergence of ubiquitous computing and the development of social software. The paper believes that we are coming to realise that we cannot simply reproduce previous forms of learning, the classroom or the university, embodied in software. Instead, we have to look at the new opportunities for learning afforded by emerging technologies. Social software offers the opportunity to narrow the divide between producers and consumers. Consumers themselves become producers, through creating and sharing. One implication is the potential for a new ecology of \u2018open\u2019 content, books, learning materials and multimedia, through learners themselves becoming producers of learning materials. Social software has already led to the widespread adoption of portfolios for learners, bringing together learning from different contexts and sources of learning and providing an ongoing record of lifelong learning, capable of expression in different forms. The paper considers how Personal Learning Environments might be developed through the aggregation of different services. The final section provides examples of practices that show how PLEs may be used in the future.", "author" : [ { "dropping-particle" : "", "family" : "Attwell", "given" : "Graham", "non-dropping-particle" : "", "parse-names" : false, "suffix" : "" } ], "container-title" : "eLearning Papers", "id" : "ITEM-1", "issue" : "January", "issued" : { "date-parts" : [ [ "2007" ] ] }, "page" : "1-8", "title" : "Personal Learning Environments-the future of eLearning?", "type" : "article-journal", "volume" : "2" }, "uris" : [ "http://www.mendeley.com/documents/?uuid=033f3de5-2414-4f17-b695-4341ea56ec24" ] } ], "mendeley" : { "previouslyFormattedCitation" : "(Attwell 2007)" }, "properties" : { "noteIndex" : 0 }, "schema" : "https://github.com/citation-style-language/schema/raw/master/csl-citation.json" }</w:instrText>
       </w:r>
       <w:r>
         <w:rPr>
@@ -3495,11 +3668,10 @@
       </w:r>
       <w:r>
         <w:rPr>
-          <w:i/>
           <w:noProof/>
           <w:color w:val="A6A6A6" w:themeColor="background1" w:themeShade="A6"/>
         </w:rPr>
-        <w:t>(Attwell, 2007)</w:t>
+        <w:t>(Attwell 2007)</w:t>
       </w:r>
       <w:r>
         <w:rPr>
@@ -3590,6 +3762,91 @@
     </w:sectPr>
   </w:body>
 </w:document>
+</file>
+
+<file path=word/endnotes.xml><?xml version="1.0" encoding="utf-8"?>
+<w:endnotes xmlns:wpc="http://schemas.microsoft.com/office/word/2010/wordprocessingCanvas" xmlns:mo="http://schemas.microsoft.com/office/mac/office/2008/main" xmlns:mc="http://schemas.openxmlformats.org/markup-compatibility/2006" xmlns:mv="urn:schemas-microsoft-com:mac:vml" xmlns:o="urn:schemas-microsoft-com:office:office" xmlns:r="http://schemas.openxmlformats.org/officeDocument/2006/relationships" xmlns:m="http://schemas.openxmlformats.org/officeDocument/2006/math" xmlns:v="urn:schemas-microsoft-com:vml" xmlns:wp14="http://schemas.microsoft.com/office/word/2010/wordprocessingDrawing" xmlns:wp="http://schemas.openxmlformats.org/drawingml/2006/wordprocessingDrawing" xmlns:w10="urn:schemas-microsoft-com:office:word" xmlns:w="http://schemas.openxmlformats.org/wordprocessingml/2006/main" xmlns:w14="http://schemas.microsoft.com/office/word/2010/wordml" xmlns:wpg="http://schemas.microsoft.com/office/word/2010/wordprocessingGroup" xmlns:wpi="http://schemas.microsoft.com/office/word/2010/wordprocessingInk" xmlns:wne="http://schemas.microsoft.com/office/word/2006/wordml" xmlns:wps="http://schemas.microsoft.com/office/word/2010/wordprocessingShape" mc:Ignorable="w14 wp14">
+  <w:endnote w:type="separator" w:id="-1">
+    <w:p>
+      <w:pPr>
+        <w:spacing w:after="0"/>
+      </w:pPr>
+      <w:r>
+        <w:separator/>
+      </w:r>
+    </w:p>
+  </w:endnote>
+  <w:endnote w:type="continuationSeparator" w:id="0">
+    <w:p>
+      <w:pPr>
+        <w:spacing w:after="0"/>
+      </w:pPr>
+      <w:r>
+        <w:continuationSeparator/>
+      </w:r>
+    </w:p>
+  </w:endnote>
+</w:endnotes>
+</file>
+
+<file path=word/footnotes.xml><?xml version="1.0" encoding="utf-8"?>
+<w:footnotes xmlns:wpc="http://schemas.microsoft.com/office/word/2010/wordprocessingCanvas" xmlns:mo="http://schemas.microsoft.com/office/mac/office/2008/main" xmlns:mc="http://schemas.openxmlformats.org/markup-compatibility/2006" xmlns:mv="urn:schemas-microsoft-com:mac:vml" xmlns:o="urn:schemas-microsoft-com:office:office" xmlns:r="http://schemas.openxmlformats.org/officeDocument/2006/relationships" xmlns:m="http://schemas.openxmlformats.org/officeDocument/2006/math" xmlns:v="urn:schemas-microsoft-com:vml" xmlns:wp14="http://schemas.microsoft.com/office/word/2010/wordprocessingDrawing" xmlns:wp="http://schemas.openxmlformats.org/drawingml/2006/wordprocessingDrawing" xmlns:w10="urn:schemas-microsoft-com:office:word" xmlns:w="http://schemas.openxmlformats.org/wordprocessingml/2006/main" xmlns:w14="http://schemas.microsoft.com/office/word/2010/wordml" xmlns:wpg="http://schemas.microsoft.com/office/word/2010/wordprocessingGroup" xmlns:wpi="http://schemas.microsoft.com/office/word/2010/wordprocessingInk" xmlns:wne="http://schemas.microsoft.com/office/word/2006/wordml" xmlns:wps="http://schemas.microsoft.com/office/word/2010/wordprocessingShape" mc:Ignorable="w14 wp14">
+  <w:footnote w:type="separator" w:id="-1">
+    <w:p>
+      <w:pPr>
+        <w:spacing w:after="0"/>
+      </w:pPr>
+      <w:r>
+        <w:separator/>
+      </w:r>
+    </w:p>
+  </w:footnote>
+  <w:footnote w:type="continuationSeparator" w:id="0">
+    <w:p>
+      <w:pPr>
+        <w:spacing w:after="0"/>
+      </w:pPr>
+      <w:r>
+        <w:continuationSeparator/>
+      </w:r>
+    </w:p>
+  </w:footnote>
+  <w:footnote w:id="1">
+    <w:p>
+      <w:pPr>
+        <w:pStyle w:val="FootnoteText"/>
+        <w:rPr>
+          <w:sz w:val="16"/>
+          <w:szCs w:val="16"/>
+          <w:lang w:val="en-US"/>
+        </w:rPr>
+      </w:pPr>
+      <w:r>
+        <w:rPr>
+          <w:rStyle w:val="FootnoteReference"/>
+          <w:sz w:val="16"/>
+          <w:szCs w:val="16"/>
+        </w:rPr>
+        <w:footnoteRef/>
+      </w:r>
+      <w:r>
+        <w:rPr>
+          <w:sz w:val="16"/>
+          <w:szCs w:val="16"/>
+        </w:rPr>
+        <w:t xml:space="preserve"> </w:t>
+      </w:r>
+      <w:r>
+        <w:rPr>
+          <w:sz w:val="16"/>
+          <w:szCs w:val="16"/>
+          <w:lang w:val="en-US"/>
+        </w:rPr>
+        <w:t>Virtual Learning Environment</w:t>
+      </w:r>
+    </w:p>
+  </w:footnote>
+</w:footnotes>
 </file>
 
 <file path=word/numbering.xml><?xml version="1.0" encoding="utf-8"?>
@@ -4180,7 +4437,6 @@
   <w:style w:type="character" w:default="1" w:styleId="DefaultParagraphFont">
     <w:name w:val="Default Paragraph Font"/>
     <w:uiPriority w:val="1"/>
-    <w:semiHidden/>
     <w:unhideWhenUsed/>
   </w:style>
   <w:style w:type="table" w:default="1" w:styleId="TableNormal">
@@ -4365,6 +4621,69 @@
       <w:sz w:val="18"/>
       <w:szCs w:val="18"/>
       <w:lang w:val="en-GB"/>
+    </w:rPr>
+  </w:style>
+  <w:style w:type="character" w:styleId="Emphasis">
+    <w:name w:val="Emphasis"/>
+    <w:basedOn w:val="DefaultParagraphFont"/>
+    <w:uiPriority w:val="20"/>
+    <w:qFormat/>
+    <w:rsid w:val="0080341C"/>
+    <w:rPr>
+      <w:i/>
+      <w:iCs/>
+    </w:rPr>
+  </w:style>
+  <w:style w:type="paragraph" w:customStyle="1" w:styleId="abstract">
+    <w:name w:val="abstract"/>
+    <w:basedOn w:val="Normal"/>
+    <w:rsid w:val="004F33EA"/>
+    <w:pPr>
+      <w:spacing w:before="100" w:beforeAutospacing="1" w:after="100" w:afterAutospacing="1"/>
+      <w:jc w:val="left"/>
+    </w:pPr>
+    <w:rPr>
+      <w:rFonts w:ascii="Times" w:hAnsi="Times"/>
+      <w:sz w:val="20"/>
+      <w:szCs w:val="20"/>
+      <w:lang w:eastAsia="en-US"/>
+    </w:rPr>
+  </w:style>
+  <w:style w:type="paragraph" w:styleId="FootnoteText">
+    <w:name w:val="footnote text"/>
+    <w:basedOn w:val="Normal"/>
+    <w:link w:val="FootnoteTextChar"/>
+    <w:uiPriority w:val="99"/>
+    <w:unhideWhenUsed/>
+    <w:rsid w:val="006E4BDE"/>
+    <w:pPr>
+      <w:spacing w:after="0"/>
+    </w:pPr>
+    <w:rPr>
+      <w:sz w:val="24"/>
+    </w:rPr>
+  </w:style>
+  <w:style w:type="character" w:customStyle="1" w:styleId="FootnoteTextChar">
+    <w:name w:val="Footnote Text Char"/>
+    <w:basedOn w:val="DefaultParagraphFont"/>
+    <w:link w:val="FootnoteText"/>
+    <w:uiPriority w:val="99"/>
+    <w:rsid w:val="006E4BDE"/>
+    <w:rPr>
+      <w:rFonts w:asciiTheme="majorHAnsi" w:hAnsiTheme="majorHAnsi"/>
+      <w:sz w:val="24"/>
+      <w:szCs w:val="24"/>
+      <w:lang w:val="en-GB"/>
+    </w:rPr>
+  </w:style>
+  <w:style w:type="character" w:styleId="FootnoteReference">
+    <w:name w:val="footnote reference"/>
+    <w:basedOn w:val="DefaultParagraphFont"/>
+    <w:uiPriority w:val="99"/>
+    <w:unhideWhenUsed/>
+    <w:rsid w:val="006E4BDE"/>
+    <w:rPr>
+      <w:vertAlign w:val="superscript"/>
     </w:rPr>
   </w:style>
 </w:styles>
@@ -4588,7 +4907,6 @@
   <w:style w:type="character" w:default="1" w:styleId="DefaultParagraphFont">
     <w:name w:val="Default Paragraph Font"/>
     <w:uiPriority w:val="1"/>
-    <w:semiHidden/>
     <w:unhideWhenUsed/>
   </w:style>
   <w:style w:type="table" w:default="1" w:styleId="TableNormal">
@@ -4773,6 +5091,69 @@
       <w:sz w:val="18"/>
       <w:szCs w:val="18"/>
       <w:lang w:val="en-GB"/>
+    </w:rPr>
+  </w:style>
+  <w:style w:type="character" w:styleId="Emphasis">
+    <w:name w:val="Emphasis"/>
+    <w:basedOn w:val="DefaultParagraphFont"/>
+    <w:uiPriority w:val="20"/>
+    <w:qFormat/>
+    <w:rsid w:val="0080341C"/>
+    <w:rPr>
+      <w:i/>
+      <w:iCs/>
+    </w:rPr>
+  </w:style>
+  <w:style w:type="paragraph" w:customStyle="1" w:styleId="abstract">
+    <w:name w:val="abstract"/>
+    <w:basedOn w:val="Normal"/>
+    <w:rsid w:val="004F33EA"/>
+    <w:pPr>
+      <w:spacing w:before="100" w:beforeAutospacing="1" w:after="100" w:afterAutospacing="1"/>
+      <w:jc w:val="left"/>
+    </w:pPr>
+    <w:rPr>
+      <w:rFonts w:ascii="Times" w:hAnsi="Times"/>
+      <w:sz w:val="20"/>
+      <w:szCs w:val="20"/>
+      <w:lang w:eastAsia="en-US"/>
+    </w:rPr>
+  </w:style>
+  <w:style w:type="paragraph" w:styleId="FootnoteText">
+    <w:name w:val="footnote text"/>
+    <w:basedOn w:val="Normal"/>
+    <w:link w:val="FootnoteTextChar"/>
+    <w:uiPriority w:val="99"/>
+    <w:unhideWhenUsed/>
+    <w:rsid w:val="006E4BDE"/>
+    <w:pPr>
+      <w:spacing w:after="0"/>
+    </w:pPr>
+    <w:rPr>
+      <w:sz w:val="24"/>
+    </w:rPr>
+  </w:style>
+  <w:style w:type="character" w:customStyle="1" w:styleId="FootnoteTextChar">
+    <w:name w:val="Footnote Text Char"/>
+    <w:basedOn w:val="DefaultParagraphFont"/>
+    <w:link w:val="FootnoteText"/>
+    <w:uiPriority w:val="99"/>
+    <w:rsid w:val="006E4BDE"/>
+    <w:rPr>
+      <w:rFonts w:asciiTheme="majorHAnsi" w:hAnsiTheme="majorHAnsi"/>
+      <w:sz w:val="24"/>
+      <w:szCs w:val="24"/>
+      <w:lang w:val="en-GB"/>
+    </w:rPr>
+  </w:style>
+  <w:style w:type="character" w:styleId="FootnoteReference">
+    <w:name w:val="footnote reference"/>
+    <w:basedOn w:val="DefaultParagraphFont"/>
+    <w:uiPriority w:val="99"/>
+    <w:unhideWhenUsed/>
+    <w:rsid w:val="006E4BDE"/>
+    <w:rPr>
+      <w:vertAlign w:val="superscript"/>
     </w:rPr>
   </w:style>
 </w:styles>

</xml_diff>

<commit_message>
More aspects in the introduction committed and Backup included
</commit_message>
<xml_diff>
--- a/Final Assignment - Abstract and Introduction.docx
+++ b/Final Assignment - Abstract and Introduction.docx
@@ -173,6 +173,7 @@
         </w:rPr>
         <w:t xml:space="preserve"> </w:t>
       </w:r>
+      <w:proofErr w:type="gramStart"/>
       <w:r>
         <w:rPr>
           <w:i/>
@@ -259,6 +260,7 @@
         </w:rPr>
         <w:t>regardless the present challenges facing the education system.</w:t>
       </w:r>
+      <w:proofErr w:type="gramEnd"/>
     </w:p>
     <w:p>
       <w:pPr>
@@ -266,6 +268,7 @@
           <w:color w:val="FF0000"/>
         </w:rPr>
       </w:pPr>
+      <w:proofErr w:type="gramStart"/>
       <w:r>
         <w:rPr>
           <w:b/>
@@ -280,6 +283,7 @@
         </w:rPr>
         <w:t>xamine</w:t>
       </w:r>
+      <w:proofErr w:type="gramEnd"/>
       <w:r>
         <w:rPr>
           <w:b/>
@@ -578,6 +582,14 @@
           <w:color w:val="0000FF"/>
         </w:rPr>
         <w:t>t technology called Web 2.0</w:t>
+      </w:r>
+      <w:r>
+        <w:rPr>
+          <w:rStyle w:val="FootnoteReference"/>
+          <w:i/>
+          <w:color w:val="0000FF"/>
+        </w:rPr>
+        <w:footnoteReference w:id="1"/>
       </w:r>
       <w:r>
         <w:rPr>
@@ -1041,6 +1053,7 @@
           <w:szCs w:val="24"/>
           <w:lang w:eastAsia="ja-JP"/>
         </w:rPr>
+        <w:lastRenderedPageBreak/>
         <w:t>The challenge is no longer</w:t>
       </w:r>
       <w:r>
@@ -1261,19 +1274,7 @@
           <w:szCs w:val="24"/>
           <w:lang w:eastAsia="ja-JP"/>
         </w:rPr>
-        <w:t xml:space="preserve">are in place, for </w:t>
-      </w:r>
-      <w:r>
-        <w:rPr>
-          <w:rFonts w:asciiTheme="majorHAnsi" w:hAnsiTheme="majorHAnsi" w:cstheme="minorBidi"/>
-          <w:i/>
-          <w:color w:val="0000FF"/>
-          <w:sz w:val="22"/>
-          <w:szCs w:val="24"/>
-          <w:lang w:eastAsia="ja-JP"/>
-        </w:rPr>
-        <w:lastRenderedPageBreak/>
-        <w:t>example, many of our existing educators do not have the same understanding of and ease with using technology</w:t>
+        <w:t>are in place, for example, many of our existing educators do not have the same understanding of and ease with using technology</w:t>
       </w:r>
       <w:r>
         <w:rPr>
@@ -1498,6 +1499,7 @@
         </w:rPr>
         <w:t xml:space="preserve">because they are not fully digitally literate, yet are deeply immersed in the digital technology. </w:t>
       </w:r>
+      <w:proofErr w:type="gramStart"/>
       <w:r>
         <w:rPr>
           <w:rFonts w:asciiTheme="majorHAnsi" w:hAnsiTheme="majorHAnsi" w:cstheme="minorBidi"/>
@@ -1509,6 +1511,7 @@
         </w:rPr>
         <w:t>As pointed out in the report….</w:t>
       </w:r>
+      <w:proofErr w:type="gramEnd"/>
       <w:r>
         <w:rPr>
           <w:rFonts w:asciiTheme="majorHAnsi" w:hAnsiTheme="majorHAnsi" w:cstheme="minorBidi"/>
@@ -1529,8 +1532,21 @@
           <w:szCs w:val="24"/>
           <w:lang w:eastAsia="ja-JP"/>
         </w:rPr>
-        <w:t>“they</w:t>
-      </w:r>
+        <w:t>“</w:t>
+      </w:r>
+      <w:proofErr w:type="gramStart"/>
+      <w:r>
+        <w:rPr>
+          <w:rFonts w:asciiTheme="majorHAnsi" w:hAnsiTheme="majorHAnsi" w:cstheme="minorBidi"/>
+          <w:i/>
+          <w:color w:val="A6A6A6" w:themeColor="background1" w:themeShade="A6"/>
+          <w:sz w:val="22"/>
+          <w:szCs w:val="24"/>
+          <w:lang w:eastAsia="ja-JP"/>
+        </w:rPr>
+        <w:t>they</w:t>
+      </w:r>
+      <w:proofErr w:type="gramEnd"/>
       <w:r>
         <w:rPr>
           <w:rFonts w:asciiTheme="majorHAnsi" w:hAnsiTheme="majorHAnsi" w:cstheme="minorBidi"/>
@@ -1683,7 +1699,199 @@
           <w:szCs w:val="24"/>
           <w:lang w:eastAsia="ja-JP"/>
         </w:rPr>
-        <w:t xml:space="preserve"> (ideal citar algum reporte para sustentar essa observação).</w:t>
+        <w:t xml:space="preserve"> (</w:t>
+      </w:r>
+      <w:proofErr w:type="gramStart"/>
+      <w:r>
+        <w:rPr>
+          <w:rFonts w:asciiTheme="majorHAnsi" w:hAnsiTheme="majorHAnsi" w:cstheme="minorBidi"/>
+          <w:i/>
+          <w:color w:val="FF0000"/>
+          <w:sz w:val="22"/>
+          <w:szCs w:val="24"/>
+          <w:lang w:eastAsia="ja-JP"/>
+        </w:rPr>
+        <w:t>ideal</w:t>
+      </w:r>
+      <w:proofErr w:type="gramEnd"/>
+      <w:r>
+        <w:rPr>
+          <w:rFonts w:asciiTheme="majorHAnsi" w:hAnsiTheme="majorHAnsi" w:cstheme="minorBidi"/>
+          <w:i/>
+          <w:color w:val="FF0000"/>
+          <w:sz w:val="22"/>
+          <w:szCs w:val="24"/>
+          <w:lang w:eastAsia="ja-JP"/>
+        </w:rPr>
+        <w:t xml:space="preserve"> </w:t>
+      </w:r>
+      <w:proofErr w:type="spellStart"/>
+      <w:r>
+        <w:rPr>
+          <w:rFonts w:asciiTheme="majorHAnsi" w:hAnsiTheme="majorHAnsi" w:cstheme="minorBidi"/>
+          <w:i/>
+          <w:color w:val="FF0000"/>
+          <w:sz w:val="22"/>
+          <w:szCs w:val="24"/>
+          <w:lang w:eastAsia="ja-JP"/>
+        </w:rPr>
+        <w:t>citar</w:t>
+      </w:r>
+      <w:proofErr w:type="spellEnd"/>
+      <w:r>
+        <w:rPr>
+          <w:rFonts w:asciiTheme="majorHAnsi" w:hAnsiTheme="majorHAnsi" w:cstheme="minorBidi"/>
+          <w:i/>
+          <w:color w:val="FF0000"/>
+          <w:sz w:val="22"/>
+          <w:szCs w:val="24"/>
+          <w:lang w:eastAsia="ja-JP"/>
+        </w:rPr>
+        <w:t xml:space="preserve"> </w:t>
+      </w:r>
+      <w:proofErr w:type="spellStart"/>
+      <w:r>
+        <w:rPr>
+          <w:rFonts w:asciiTheme="majorHAnsi" w:hAnsiTheme="majorHAnsi" w:cstheme="minorBidi"/>
+          <w:i/>
+          <w:color w:val="FF0000"/>
+          <w:sz w:val="22"/>
+          <w:szCs w:val="24"/>
+          <w:lang w:eastAsia="ja-JP"/>
+        </w:rPr>
+        <w:t>algum</w:t>
+      </w:r>
+      <w:proofErr w:type="spellEnd"/>
+      <w:r>
+        <w:rPr>
+          <w:rFonts w:asciiTheme="majorHAnsi" w:hAnsiTheme="majorHAnsi" w:cstheme="minorBidi"/>
+          <w:i/>
+          <w:color w:val="FF0000"/>
+          <w:sz w:val="22"/>
+          <w:szCs w:val="24"/>
+          <w:lang w:eastAsia="ja-JP"/>
+        </w:rPr>
+        <w:t xml:space="preserve"> </w:t>
+      </w:r>
+      <w:proofErr w:type="spellStart"/>
+      <w:r>
+        <w:rPr>
+          <w:rFonts w:asciiTheme="majorHAnsi" w:hAnsiTheme="majorHAnsi" w:cstheme="minorBidi"/>
+          <w:i/>
+          <w:color w:val="FF0000"/>
+          <w:sz w:val="22"/>
+          <w:szCs w:val="24"/>
+          <w:lang w:eastAsia="ja-JP"/>
+        </w:rPr>
+        <w:t>reporte</w:t>
+      </w:r>
+      <w:proofErr w:type="spellEnd"/>
+      <w:r>
+        <w:rPr>
+          <w:rFonts w:asciiTheme="majorHAnsi" w:hAnsiTheme="majorHAnsi" w:cstheme="minorBidi"/>
+          <w:i/>
+          <w:color w:val="FF0000"/>
+          <w:sz w:val="22"/>
+          <w:szCs w:val="24"/>
+          <w:lang w:eastAsia="ja-JP"/>
+        </w:rPr>
+        <w:t xml:space="preserve"> </w:t>
+      </w:r>
+      <w:proofErr w:type="spellStart"/>
+      <w:r>
+        <w:rPr>
+          <w:rFonts w:asciiTheme="majorHAnsi" w:hAnsiTheme="majorHAnsi" w:cstheme="minorBidi"/>
+          <w:i/>
+          <w:color w:val="FF0000"/>
+          <w:sz w:val="22"/>
+          <w:szCs w:val="24"/>
+          <w:lang w:eastAsia="ja-JP"/>
+        </w:rPr>
+        <w:t>para</w:t>
+      </w:r>
+      <w:proofErr w:type="spellEnd"/>
+      <w:r>
+        <w:rPr>
+          <w:rFonts w:asciiTheme="majorHAnsi" w:hAnsiTheme="majorHAnsi" w:cstheme="minorBidi"/>
+          <w:i/>
+          <w:color w:val="FF0000"/>
+          <w:sz w:val="22"/>
+          <w:szCs w:val="24"/>
+          <w:lang w:eastAsia="ja-JP"/>
+        </w:rPr>
+        <w:t xml:space="preserve"> </w:t>
+      </w:r>
+      <w:proofErr w:type="spellStart"/>
+      <w:r>
+        <w:rPr>
+          <w:rFonts w:asciiTheme="majorHAnsi" w:hAnsiTheme="majorHAnsi" w:cstheme="minorBidi"/>
+          <w:i/>
+          <w:color w:val="FF0000"/>
+          <w:sz w:val="22"/>
+          <w:szCs w:val="24"/>
+          <w:lang w:eastAsia="ja-JP"/>
+        </w:rPr>
+        <w:t>sustentar</w:t>
+      </w:r>
+      <w:proofErr w:type="spellEnd"/>
+      <w:r>
+        <w:rPr>
+          <w:rFonts w:asciiTheme="majorHAnsi" w:hAnsiTheme="majorHAnsi" w:cstheme="minorBidi"/>
+          <w:i/>
+          <w:color w:val="FF0000"/>
+          <w:sz w:val="22"/>
+          <w:szCs w:val="24"/>
+          <w:lang w:eastAsia="ja-JP"/>
+        </w:rPr>
+        <w:t xml:space="preserve"> </w:t>
+      </w:r>
+      <w:proofErr w:type="spellStart"/>
+      <w:r>
+        <w:rPr>
+          <w:rFonts w:asciiTheme="majorHAnsi" w:hAnsiTheme="majorHAnsi" w:cstheme="minorBidi"/>
+          <w:i/>
+          <w:color w:val="FF0000"/>
+          <w:sz w:val="22"/>
+          <w:szCs w:val="24"/>
+          <w:lang w:eastAsia="ja-JP"/>
+        </w:rPr>
+        <w:t>essa</w:t>
+      </w:r>
+      <w:proofErr w:type="spellEnd"/>
+      <w:r>
+        <w:rPr>
+          <w:rFonts w:asciiTheme="majorHAnsi" w:hAnsiTheme="majorHAnsi" w:cstheme="minorBidi"/>
+          <w:i/>
+          <w:color w:val="FF0000"/>
+          <w:sz w:val="22"/>
+          <w:szCs w:val="24"/>
+          <w:lang w:eastAsia="ja-JP"/>
+        </w:rPr>
+        <w:t xml:space="preserve"> </w:t>
+      </w:r>
+      <w:proofErr w:type="spellStart"/>
+      <w:r>
+        <w:rPr>
+          <w:rFonts w:asciiTheme="majorHAnsi" w:hAnsiTheme="majorHAnsi" w:cstheme="minorBidi"/>
+          <w:i/>
+          <w:color w:val="FF0000"/>
+          <w:sz w:val="22"/>
+          <w:szCs w:val="24"/>
+          <w:lang w:eastAsia="ja-JP"/>
+        </w:rPr>
+        <w:t>observação</w:t>
+      </w:r>
+      <w:proofErr w:type="spellEnd"/>
+      <w:r>
+        <w:rPr>
+          <w:rFonts w:asciiTheme="majorHAnsi" w:hAnsiTheme="majorHAnsi" w:cstheme="minorBidi"/>
+          <w:i/>
+          <w:color w:val="FF0000"/>
+          <w:sz w:val="22"/>
+          <w:szCs w:val="24"/>
+          <w:lang w:eastAsia="ja-JP"/>
+        </w:rPr>
+        <w:t>).</w:t>
       </w:r>
     </w:p>
     <w:p>
@@ -1854,7 +2062,23 @@
           <w:b/>
           <w:color w:val="FF0000"/>
         </w:rPr>
-        <w:t>(add citations)</w:t>
+        <w:t>(</w:t>
+      </w:r>
+      <w:proofErr w:type="gramStart"/>
+      <w:r>
+        <w:rPr>
+          <w:b/>
+          <w:color w:val="FF0000"/>
+        </w:rPr>
+        <w:t>add</w:t>
+      </w:r>
+      <w:proofErr w:type="gramEnd"/>
+      <w:r>
+        <w:rPr>
+          <w:b/>
+          <w:color w:val="FF0000"/>
+        </w:rPr>
+        <w:t xml:space="preserve"> citations)</w:t>
       </w:r>
       <w:r>
         <w:rPr>
@@ -2065,7 +2289,71 @@
           <w:i/>
           <w:color w:val="FF0000"/>
         </w:rPr>
-        <w:t>--Listar todos os quotes estudados no IDEL—</w:t>
+        <w:t>--</w:t>
+      </w:r>
+      <w:proofErr w:type="spellStart"/>
+      <w:r>
+        <w:rPr>
+          <w:i/>
+          <w:color w:val="FF0000"/>
+        </w:rPr>
+        <w:t>Listar</w:t>
+      </w:r>
+      <w:proofErr w:type="spellEnd"/>
+      <w:r>
+        <w:rPr>
+          <w:i/>
+          <w:color w:val="FF0000"/>
+        </w:rPr>
+        <w:t xml:space="preserve"> </w:t>
+      </w:r>
+      <w:proofErr w:type="spellStart"/>
+      <w:r>
+        <w:rPr>
+          <w:i/>
+          <w:color w:val="FF0000"/>
+        </w:rPr>
+        <w:t>todos</w:t>
+      </w:r>
+      <w:proofErr w:type="spellEnd"/>
+      <w:r>
+        <w:rPr>
+          <w:i/>
+          <w:color w:val="FF0000"/>
+        </w:rPr>
+        <w:t xml:space="preserve"> </w:t>
+      </w:r>
+      <w:proofErr w:type="spellStart"/>
+      <w:r>
+        <w:rPr>
+          <w:i/>
+          <w:color w:val="FF0000"/>
+        </w:rPr>
+        <w:t>os</w:t>
+      </w:r>
+      <w:proofErr w:type="spellEnd"/>
+      <w:r>
+        <w:rPr>
+          <w:i/>
+          <w:color w:val="FF0000"/>
+        </w:rPr>
+        <w:t xml:space="preserve"> quotes </w:t>
+      </w:r>
+      <w:proofErr w:type="spellStart"/>
+      <w:r>
+        <w:rPr>
+          <w:i/>
+          <w:color w:val="FF0000"/>
+        </w:rPr>
+        <w:t>estudados</w:t>
+      </w:r>
+      <w:proofErr w:type="spellEnd"/>
+      <w:r>
+        <w:rPr>
+          <w:i/>
+          <w:color w:val="FF0000"/>
+        </w:rPr>
+        <w:t xml:space="preserve"> no IDEL—</w:t>
       </w:r>
     </w:p>
     <w:p>
@@ -2131,7 +2419,7 @@
           <w:color w:val="0000FF"/>
           <w:szCs w:val="22"/>
         </w:rPr>
-        <w:footnoteReference w:id="1"/>
+        <w:footnoteReference w:id="2"/>
       </w:r>
       <w:r>
         <w:rPr>
@@ -2325,8 +2613,18 @@
           <w:color w:val="0000FF"/>
           <w:szCs w:val="22"/>
         </w:rPr>
-        <w:t>Stephen Downes</w:t>
-      </w:r>
+        <w:t xml:space="preserve">Stephen </w:t>
+      </w:r>
+      <w:proofErr w:type="spellStart"/>
+      <w:r>
+        <w:rPr>
+          <w:i/>
+          <w:color w:val="0000FF"/>
+          <w:szCs w:val="22"/>
+        </w:rPr>
+        <w:t>Downes</w:t>
+      </w:r>
+      <w:proofErr w:type="spellEnd"/>
       <w:r>
         <w:rPr>
           <w:i/>
@@ -2365,7 +2663,55 @@
           <w:szCs w:val="22"/>
           <w:lang w:eastAsia="ja-JP"/>
         </w:rPr>
-        <w:t>…not an institutional or corporate application, but a personal learning center, where content is reused and remixed according to the student's own needs and interests. It becomes, indeed, not a single application, but a collection of interoperating applications---an environment rather than a system. It also begins to look like a personal portfolio tool</w:t>
+        <w:t>…</w:t>
+      </w:r>
+      <w:proofErr w:type="gramStart"/>
+      <w:r>
+        <w:rPr>
+          <w:rFonts w:asciiTheme="majorHAnsi" w:hAnsiTheme="majorHAnsi" w:cstheme="minorBidi"/>
+          <w:i/>
+          <w:color w:val="0000FF"/>
+          <w:sz w:val="22"/>
+          <w:szCs w:val="22"/>
+          <w:lang w:eastAsia="ja-JP"/>
+        </w:rPr>
+        <w:t>not</w:t>
+      </w:r>
+      <w:proofErr w:type="gramEnd"/>
+      <w:r>
+        <w:rPr>
+          <w:rFonts w:asciiTheme="majorHAnsi" w:hAnsiTheme="majorHAnsi" w:cstheme="minorBidi"/>
+          <w:i/>
+          <w:color w:val="0000FF"/>
+          <w:sz w:val="22"/>
+          <w:szCs w:val="22"/>
+          <w:lang w:eastAsia="ja-JP"/>
+        </w:rPr>
+        <w:t xml:space="preserve"> an institutional or corporate application, but a personal learning </w:t>
+      </w:r>
+      <w:proofErr w:type="spellStart"/>
+      <w:r>
+        <w:rPr>
+          <w:rFonts w:asciiTheme="majorHAnsi" w:hAnsiTheme="majorHAnsi" w:cstheme="minorBidi"/>
+          <w:i/>
+          <w:color w:val="0000FF"/>
+          <w:sz w:val="22"/>
+          <w:szCs w:val="22"/>
+          <w:lang w:eastAsia="ja-JP"/>
+        </w:rPr>
+        <w:t>center</w:t>
+      </w:r>
+      <w:proofErr w:type="spellEnd"/>
+      <w:r>
+        <w:rPr>
+          <w:rFonts w:asciiTheme="majorHAnsi" w:hAnsiTheme="majorHAnsi" w:cstheme="minorBidi"/>
+          <w:i/>
+          <w:color w:val="0000FF"/>
+          <w:sz w:val="22"/>
+          <w:szCs w:val="22"/>
+          <w:lang w:eastAsia="ja-JP"/>
+        </w:rPr>
+        <w:t>, where content is reused and remixed according to the student's own needs and interests. It becomes, indeed, not a single application, but a collection of interoperating applications---an environment rather than a system. It also begins to look like a personal portfolio tool</w:t>
       </w:r>
       <w:r>
         <w:rPr>
@@ -2505,6 +2851,11 @@
     </w:p>
     <w:p>
       <w:pPr>
+        <w:pStyle w:val="ListParagraph"/>
+        <w:numPr>
+          <w:ilvl w:val="0"/>
+          <w:numId w:val="5"/>
+        </w:numPr>
         <w:rPr>
           <w:i/>
           <w:color w:val="0000FF"/>
@@ -2534,31 +2885,59 @@
           <w:color w:val="0000FF"/>
           <w:szCs w:val="22"/>
         </w:rPr>
-        <w:t>T</w:t>
-      </w:r>
-      <w:r>
-        <w:rPr>
-          <w:i/>
-          <w:color w:val="0000FF"/>
-          <w:szCs w:val="22"/>
-        </w:rPr>
-        <w:t xml:space="preserve">he individual controls </w:t>
-      </w:r>
-      <w:r>
-        <w:rPr>
-          <w:i/>
-          <w:color w:val="0000FF"/>
-          <w:szCs w:val="22"/>
-        </w:rPr>
-        <w:t xml:space="preserve">their </w:t>
-      </w:r>
-      <w:r>
-        <w:rPr>
-          <w:i/>
-          <w:color w:val="0000FF"/>
-          <w:szCs w:val="22"/>
-        </w:rPr>
-        <w:t>PLEs</w:t>
+        <w:t>Each user control its own</w:t>
+      </w:r>
+      <w:r>
+        <w:rPr>
+          <w:i/>
+          <w:color w:val="0000FF"/>
+          <w:szCs w:val="22"/>
+        </w:rPr>
+        <w:t xml:space="preserve"> </w:t>
+      </w:r>
+      <w:r>
+        <w:rPr>
+          <w:i/>
+          <w:color w:val="0000FF"/>
+          <w:szCs w:val="22"/>
+        </w:rPr>
+        <w:t>PLE</w:t>
+      </w:r>
+      <w:r>
+        <w:rPr>
+          <w:b/>
+          <w:i/>
+          <w:color w:val="0000FF"/>
+          <w:szCs w:val="22"/>
+        </w:rPr>
+        <w:t xml:space="preserve"> (autonomy</w:t>
+      </w:r>
+      <w:r>
+        <w:rPr>
+          <w:b/>
+          <w:i/>
+          <w:color w:val="0000FF"/>
+          <w:szCs w:val="22"/>
+        </w:rPr>
+        <w:t xml:space="preserve"> and </w:t>
+      </w:r>
+      <w:r>
+        <w:rPr>
+          <w:b/>
+          <w:i/>
+          <w:color w:val="0000FF"/>
+          <w:szCs w:val="22"/>
+        </w:rPr>
+        <w:t>ownership</w:t>
+      </w:r>
+      <w:r>
+        <w:rPr>
+          <w:b/>
+          <w:i/>
+          <w:color w:val="0000FF"/>
+          <w:szCs w:val="22"/>
+        </w:rPr>
+        <w:t>)</w:t>
       </w:r>
       <w:r>
         <w:rPr>
@@ -2654,15 +3033,31 @@
           <w:color w:val="0000FF"/>
           <w:szCs w:val="22"/>
         </w:rPr>
-        <w:t>T</w:t>
-      </w:r>
-      <w:r>
-        <w:rPr>
-          <w:i/>
-          <w:color w:val="0000FF"/>
-          <w:szCs w:val="22"/>
-        </w:rPr>
-        <w:t>he PLE</w:t>
+        <w:t xml:space="preserve">As </w:t>
+      </w:r>
+      <w:r>
+        <w:rPr>
+          <w:noProof/>
+          <w:color w:val="0000FF"/>
+          <w:szCs w:val="22"/>
+        </w:rPr>
+        <w:t>Wilson et al (2007) pointed out</w:t>
+      </w:r>
+      <w:r>
+        <w:rPr>
+          <w:i/>
+          <w:color w:val="0000FF"/>
+          <w:szCs w:val="22"/>
+        </w:rPr>
+        <w:t>, the</w:t>
+      </w:r>
+      <w:r>
+        <w:rPr>
+          <w:i/>
+          <w:color w:val="0000FF"/>
+          <w:szCs w:val="22"/>
+        </w:rPr>
+        <w:t xml:space="preserve"> PLE</w:t>
       </w:r>
       <w:r>
         <w:rPr>
@@ -2758,6 +3153,14 @@
           <w:color w:val="0000FF"/>
           <w:szCs w:val="22"/>
         </w:rPr>
+        <w:t>.</w:t>
+      </w:r>
+      <w:r>
+        <w:rPr>
+          <w:i/>
+          <w:color w:val="0000FF"/>
+          <w:szCs w:val="22"/>
+        </w:rPr>
         <w:t xml:space="preserve"> </w:t>
       </w:r>
       <w:r>
@@ -2806,10 +3209,371 @@
           <w:color w:val="0000FF"/>
           <w:szCs w:val="22"/>
         </w:rPr>
+        <w:t xml:space="preserve"> </w:t>
+      </w:r>
+    </w:p>
+    <w:p>
+      <w:pPr>
+        <w:pStyle w:val="ListParagraph"/>
+        <w:numPr>
+          <w:ilvl w:val="0"/>
+          <w:numId w:val="5"/>
+        </w:numPr>
+        <w:rPr>
+          <w:i/>
+          <w:color w:val="0000FF"/>
+          <w:szCs w:val="22"/>
+        </w:rPr>
+      </w:pPr>
+      <w:r>
+        <w:rPr>
+          <w:b/>
+          <w:i/>
+          <w:color w:val="0000FF"/>
+          <w:szCs w:val="22"/>
+        </w:rPr>
+        <w:t>Aggregation:</w:t>
+      </w:r>
+      <w:r>
+        <w:rPr>
+          <w:i/>
+          <w:color w:val="0000FF"/>
+          <w:szCs w:val="22"/>
+        </w:rPr>
+        <w:t xml:space="preserve"> </w:t>
+      </w:r>
+      <w:r>
+        <w:rPr>
+          <w:i/>
+          <w:color w:val="0000FF"/>
+          <w:szCs w:val="22"/>
+        </w:rPr>
+        <w:t xml:space="preserve">One of the side effects of </w:t>
+      </w:r>
+      <w:r>
+        <w:rPr>
+          <w:b/>
+          <w:i/>
+          <w:color w:val="0000FF"/>
+          <w:szCs w:val="22"/>
+        </w:rPr>
+        <w:t>Web 2.0</w:t>
+      </w:r>
+      <w:r>
+        <w:rPr>
+          <w:i/>
+          <w:color w:val="0000FF"/>
+          <w:szCs w:val="22"/>
+        </w:rPr>
+        <w:t xml:space="preserve"> </w:t>
+      </w:r>
+      <w:r>
+        <w:rPr>
+          <w:i/>
+          <w:color w:val="0000FF"/>
+          <w:szCs w:val="22"/>
+        </w:rPr>
+        <w:t xml:space="preserve">is the large number </w:t>
+      </w:r>
+      <w:r>
+        <w:rPr>
+          <w:i/>
+          <w:color w:val="0000FF"/>
+          <w:szCs w:val="22"/>
+        </w:rPr>
+        <w:t xml:space="preserve">of services and tools available. Users spend a lot of time trying </w:t>
+      </w:r>
+      <w:r>
+        <w:rPr>
+          <w:i/>
+          <w:color w:val="0000FF"/>
+          <w:szCs w:val="22"/>
+        </w:rPr>
+        <w:t xml:space="preserve">new </w:t>
+      </w:r>
+      <w:r>
+        <w:rPr>
+          <w:i/>
+          <w:color w:val="0000FF"/>
+          <w:szCs w:val="22"/>
+        </w:rPr>
+        <w:t>services</w:t>
+      </w:r>
+      <w:r>
+        <w:rPr>
+          <w:i/>
+          <w:color w:val="0000FF"/>
+          <w:szCs w:val="22"/>
+        </w:rPr>
+        <w:t>, creating</w:t>
+      </w:r>
+      <w:r>
+        <w:rPr>
+          <w:i/>
+          <w:color w:val="0000FF"/>
+          <w:szCs w:val="22"/>
+        </w:rPr>
+        <w:t xml:space="preserve"> accounts, profiles, user names and passwords, and add</w:t>
+      </w:r>
+      <w:r>
+        <w:rPr>
+          <w:i/>
+          <w:color w:val="0000FF"/>
+          <w:szCs w:val="22"/>
+        </w:rPr>
+        <w:t>ing them to their</w:t>
+      </w:r>
+      <w:r>
+        <w:rPr>
+          <w:i/>
+          <w:color w:val="0000FF"/>
+          <w:szCs w:val="22"/>
+        </w:rPr>
+        <w:t xml:space="preserve"> growing and dynamic digital identity. This situation can </w:t>
+      </w:r>
+      <w:r>
+        <w:rPr>
+          <w:i/>
+          <w:color w:val="0000FF"/>
+          <w:szCs w:val="22"/>
+        </w:rPr>
+        <w:t>create disorder,</w:t>
+      </w:r>
+      <w:r>
+        <w:rPr>
+          <w:i/>
+          <w:color w:val="0000FF"/>
+          <w:szCs w:val="22"/>
+        </w:rPr>
+        <w:t xml:space="preserve"> confusion</w:t>
+      </w:r>
+      <w:r>
+        <w:rPr>
+          <w:i/>
+          <w:color w:val="0000FF"/>
+          <w:szCs w:val="22"/>
+        </w:rPr>
+        <w:t xml:space="preserve"> and distraction</w:t>
+      </w:r>
+      <w:r>
+        <w:rPr>
+          <w:i/>
+          <w:color w:val="0000FF"/>
+          <w:szCs w:val="22"/>
+        </w:rPr>
+        <w:t xml:space="preserve"> for average learner</w:t>
+      </w:r>
+      <w:r>
+        <w:rPr>
+          <w:i/>
+          <w:color w:val="0000FF"/>
+          <w:szCs w:val="22"/>
+        </w:rPr>
+        <w:t xml:space="preserve">. </w:t>
+      </w:r>
+      <w:r>
+        <w:rPr>
+          <w:i/>
+          <w:color w:val="0000FF"/>
+          <w:szCs w:val="22"/>
+        </w:rPr>
+        <w:t xml:space="preserve">To work around these constrains, </w:t>
+      </w:r>
+      <w:proofErr w:type="spellStart"/>
+      <w:r>
+        <w:rPr>
+          <w:i/>
+          <w:color w:val="0000FF"/>
+          <w:szCs w:val="22"/>
+        </w:rPr>
+        <w:t>Attwell</w:t>
+      </w:r>
+      <w:proofErr w:type="spellEnd"/>
+      <w:r>
+        <w:rPr>
+          <w:i/>
+          <w:color w:val="0000FF"/>
+          <w:szCs w:val="22"/>
+        </w:rPr>
+        <w:t xml:space="preserve"> (2007)</w:t>
+      </w:r>
+      <w:r>
+        <w:rPr>
+          <w:i/>
+          <w:color w:val="0000FF"/>
+          <w:szCs w:val="22"/>
+        </w:rPr>
+        <w:t xml:space="preserve"> suggested </w:t>
+      </w:r>
+      <w:r>
+        <w:rPr>
+          <w:i/>
+          <w:color w:val="0000FF"/>
+          <w:szCs w:val="22"/>
+        </w:rPr>
+        <w:t xml:space="preserve">a </w:t>
+      </w:r>
+      <w:r>
+        <w:rPr>
+          <w:i/>
+          <w:color w:val="0000FF"/>
+          <w:szCs w:val="22"/>
+        </w:rPr>
+        <w:t>PLE</w:t>
+      </w:r>
+      <w:r>
+        <w:rPr>
+          <w:i/>
+          <w:color w:val="0000FF"/>
+          <w:szCs w:val="22"/>
+        </w:rPr>
+        <w:t xml:space="preserve"> should provide framework and tools to facilitate the use and aggregation of </w:t>
+      </w:r>
+      <w:r>
+        <w:rPr>
+          <w:i/>
+          <w:color w:val="0000FF"/>
+          <w:szCs w:val="22"/>
+        </w:rPr>
+        <w:t xml:space="preserve">different services. </w:t>
+      </w:r>
+      <w:r>
+        <w:rPr>
+          <w:i/>
+          <w:color w:val="0000FF"/>
+          <w:szCs w:val="22"/>
+        </w:rPr>
+        <w:t>The PLEs</w:t>
+      </w:r>
+      <w:r>
+        <w:rPr>
+          <w:i/>
+          <w:color w:val="0000FF"/>
+          <w:szCs w:val="22"/>
+        </w:rPr>
+        <w:t xml:space="preserve"> can help users to concentrate and manage</w:t>
+      </w:r>
+      <w:r>
+        <w:rPr>
+          <w:i/>
+          <w:color w:val="0000FF"/>
+          <w:szCs w:val="22"/>
+        </w:rPr>
+        <w:t xml:space="preserve"> all services from a single point</w:t>
+      </w:r>
+      <w:r>
+        <w:rPr>
+          <w:i/>
+          <w:color w:val="0000FF"/>
+          <w:szCs w:val="22"/>
+        </w:rPr>
+        <w:t xml:space="preserve">. </w:t>
+      </w:r>
+      <w:r>
+        <w:rPr>
+          <w:i/>
+          <w:color w:val="0000FF"/>
+          <w:szCs w:val="22"/>
+        </w:rPr>
+        <w:t xml:space="preserve">Technically, </w:t>
+      </w:r>
+      <w:r>
+        <w:rPr>
+          <w:i/>
+          <w:color w:val="0000FF"/>
+          <w:szCs w:val="22"/>
+        </w:rPr>
+        <w:t>the PLEs</w:t>
+      </w:r>
+      <w:r>
+        <w:rPr>
+          <w:i/>
+          <w:color w:val="0000FF"/>
+          <w:szCs w:val="22"/>
+        </w:rPr>
+        <w:t xml:space="preserve"> should act</w:t>
+      </w:r>
+      <w:r>
+        <w:rPr>
+          <w:i/>
+          <w:color w:val="0000FF"/>
+          <w:szCs w:val="22"/>
+        </w:rPr>
+        <w:t xml:space="preserve"> </w:t>
+      </w:r>
+      <w:r>
+        <w:rPr>
+          <w:i/>
+          <w:color w:val="0000FF"/>
+          <w:szCs w:val="22"/>
+        </w:rPr>
+        <w:t xml:space="preserve">as </w:t>
+      </w:r>
+      <w:r>
+        <w:rPr>
+          <w:i/>
+          <w:color w:val="0000FF"/>
+          <w:szCs w:val="22"/>
+        </w:rPr>
+        <w:t xml:space="preserve">a </w:t>
+      </w:r>
+      <w:r>
+        <w:rPr>
+          <w:i/>
+          <w:color w:val="0000FF"/>
+          <w:szCs w:val="22"/>
+        </w:rPr>
+        <w:t>hub</w:t>
+      </w:r>
+      <w:r>
+        <w:rPr>
+          <w:i/>
+          <w:color w:val="0000FF"/>
+          <w:szCs w:val="22"/>
+        </w:rPr>
+        <w:t xml:space="preserve"> of content</w:t>
+      </w:r>
+      <w:r>
+        <w:rPr>
+          <w:i/>
+          <w:color w:val="0000FF"/>
+          <w:szCs w:val="22"/>
+        </w:rPr>
+        <w:t xml:space="preserve"> related to the learning experience of a single person</w:t>
+      </w:r>
+      <w:r>
+        <w:rPr>
+          <w:i/>
+          <w:color w:val="0000FF"/>
+          <w:szCs w:val="22"/>
+        </w:rPr>
         <w:t>.</w:t>
       </w:r>
-      <w:bookmarkStart w:id="1" w:name="_GoBack"/>
-      <w:bookmarkEnd w:id="1"/>
+      <w:r>
+        <w:rPr>
+          <w:i/>
+          <w:color w:val="0000FF"/>
+          <w:szCs w:val="22"/>
+        </w:rPr>
+        <w:t xml:space="preserve"> A good metaphor of a PLE as an aggregator: </w:t>
+      </w:r>
+      <w:r>
+        <w:rPr>
+          <w:b/>
+          <w:i/>
+          <w:color w:val="0000FF"/>
+          <w:szCs w:val="22"/>
+        </w:rPr>
+        <w:t>‘online learning desk’</w:t>
+      </w:r>
+      <w:r>
+        <w:rPr>
+          <w:i/>
+          <w:color w:val="0000FF"/>
+          <w:szCs w:val="22"/>
+        </w:rPr>
+        <w:t>.</w:t>
+      </w:r>
       <w:r>
         <w:rPr>
           <w:i/>
@@ -2818,33 +3582,6 @@
         </w:rPr>
         <w:t xml:space="preserve"> </w:t>
       </w:r>
-    </w:p>
-    <w:p>
-      <w:pPr>
-        <w:spacing w:after="0"/>
-        <w:rPr>
-          <w:i/>
-          <w:color w:val="0000FF"/>
-          <w:szCs w:val="22"/>
-        </w:rPr>
-      </w:pPr>
-      <w:r>
-        <w:rPr>
-          <w:b/>
-          <w:i/>
-          <w:color w:val="0000FF"/>
-          <w:szCs w:val="22"/>
-        </w:rPr>
-        <w:t>Aggregation:</w:t>
-      </w:r>
-      <w:r>
-        <w:rPr>
-          <w:i/>
-          <w:color w:val="0000FF"/>
-          <w:szCs w:val="22"/>
-        </w:rPr>
-        <w:t xml:space="preserve"> “Technically, they are a hub for contents and contacts related to the learning experience of a single person. They can be composed by both desktop and web applications, with every piece of software supporting the user in a particular task” </w:t>
-      </w:r>
       <w:r>
         <w:rPr>
           <w:i/>
@@ -2891,21 +3628,16 @@
           <w:color w:val="0000FF"/>
           <w:szCs w:val="22"/>
         </w:rPr>
-        <w:t>.</w:t>
-      </w:r>
-    </w:p>
-    <w:p>
-      <w:pPr>
-        <w:spacing w:after="0"/>
-        <w:rPr>
-          <w:i/>
-          <w:color w:val="0000FF"/>
-          <w:szCs w:val="22"/>
-        </w:rPr>
-      </w:pPr>
-    </w:p>
-    <w:p>
-      <w:pPr>
+        <w:t xml:space="preserve"> </w:t>
+      </w:r>
+    </w:p>
+    <w:p>
+      <w:pPr>
+        <w:pStyle w:val="ListParagraph"/>
+        <w:numPr>
+          <w:ilvl w:val="0"/>
+          <w:numId w:val="5"/>
+        </w:numPr>
         <w:spacing w:after="0"/>
         <w:divId w:val="849956341"/>
         <w:rPr>
@@ -2922,7 +3654,39 @@
           <w:color w:val="0000FF"/>
           <w:szCs w:val="22"/>
         </w:rPr>
-        <w:t xml:space="preserve">Space: “PLE are based on the idea that learning will take place in different contexts and situations and will not be provided by a single learning provider” </w:t>
+        <w:t xml:space="preserve">Space: </w:t>
+      </w:r>
+      <w:r>
+        <w:rPr>
+          <w:i/>
+          <w:color w:val="0000FF"/>
+          <w:szCs w:val="22"/>
+        </w:rPr>
+        <w:t>As</w:t>
+      </w:r>
+      <w:r>
+        <w:rPr>
+          <w:i/>
+          <w:color w:val="0000FF"/>
+          <w:szCs w:val="22"/>
+        </w:rPr>
+        <w:t xml:space="preserve"> we move into a world where information</w:t>
+      </w:r>
+      <w:r>
+        <w:rPr>
+          <w:i/>
+          <w:color w:val="0000FF"/>
+          <w:szCs w:val="22"/>
+        </w:rPr>
+        <w:t xml:space="preserve"> is fragmented and dispersed in multiple spaces</w:t>
+      </w:r>
+      <w:r>
+        <w:rPr>
+          <w:i/>
+          <w:color w:val="0000FF"/>
+          <w:szCs w:val="22"/>
+        </w:rPr>
+        <w:t xml:space="preserve"> </w:t>
       </w:r>
       <w:r>
         <w:rPr>
@@ -2931,6 +3695,97 @@
           <w:color w:val="0000FF"/>
           <w:szCs w:val="22"/>
         </w:rPr>
+        <w:t>(decentralized)</w:t>
+      </w:r>
+      <w:r>
+        <w:rPr>
+          <w:b/>
+          <w:i/>
+          <w:color w:val="0000FF"/>
+          <w:szCs w:val="22"/>
+        </w:rPr>
+        <w:t xml:space="preserve"> </w:t>
+      </w:r>
+      <w:r>
+        <w:rPr>
+          <w:i/>
+          <w:color w:val="0000FF"/>
+          <w:szCs w:val="22"/>
+        </w:rPr>
+        <w:t>and</w:t>
+      </w:r>
+      <w:r>
+        <w:rPr>
+          <w:i/>
+          <w:color w:val="0000FF"/>
+          <w:szCs w:val="22"/>
+        </w:rPr>
+        <w:t xml:space="preserve"> formats </w:t>
+      </w:r>
+      <w:r>
+        <w:rPr>
+          <w:i/>
+          <w:color w:val="0000FF"/>
+          <w:szCs w:val="22"/>
+        </w:rPr>
+        <w:t xml:space="preserve">shaped </w:t>
+      </w:r>
+      <w:r>
+        <w:rPr>
+          <w:i/>
+          <w:color w:val="0000FF"/>
+          <w:szCs w:val="22"/>
+        </w:rPr>
+        <w:t>by the</w:t>
+      </w:r>
+      <w:r>
+        <w:rPr>
+          <w:i/>
+          <w:color w:val="0000FF"/>
+          <w:szCs w:val="22"/>
+        </w:rPr>
+        <w:t xml:space="preserve"> technology </w:t>
+      </w:r>
+      <w:r>
+        <w:rPr>
+          <w:i/>
+          <w:color w:val="0000FF"/>
+          <w:szCs w:val="22"/>
+        </w:rPr>
+        <w:t xml:space="preserve">and, </w:t>
+      </w:r>
+      <w:r>
+        <w:rPr>
+          <w:i/>
+          <w:color w:val="0000FF"/>
+          <w:szCs w:val="22"/>
+        </w:rPr>
+        <w:t>“…</w:t>
+      </w:r>
+      <w:r>
+        <w:rPr>
+          <w:i/>
+          <w:color w:val="0000FF"/>
+          <w:szCs w:val="22"/>
+        </w:rPr>
+        <w:t>learning will take place in different contexts and situations and will not be provided by a single learning provider”</w:t>
+      </w:r>
+      <w:r>
+        <w:rPr>
+          <w:b/>
+          <w:i/>
+          <w:color w:val="0000FF"/>
+          <w:szCs w:val="22"/>
+        </w:rPr>
+        <w:t xml:space="preserve"> </w:t>
+      </w:r>
+      <w:r>
+        <w:rPr>
+          <w:b/>
+          <w:i/>
+          <w:color w:val="0000FF"/>
+          <w:szCs w:val="22"/>
+        </w:rPr>
         <w:fldChar w:fldCharType="begin" w:fldLock="1"/>
       </w:r>
       <w:r>
@@ -2975,11 +3830,74 @@
           <w:color w:val="0000FF"/>
           <w:szCs w:val="22"/>
         </w:rPr>
+        <w:t xml:space="preserve">, </w:t>
+      </w:r>
+      <w:r>
+        <w:rPr>
+          <w:i/>
+          <w:color w:val="0000FF"/>
+          <w:szCs w:val="22"/>
+        </w:rPr>
+        <w:t xml:space="preserve">the PLE is an important concept that can help individuals </w:t>
+      </w:r>
+      <w:r>
+        <w:rPr>
+          <w:i/>
+          <w:color w:val="0000FF"/>
+          <w:szCs w:val="22"/>
+        </w:rPr>
+        <w:t>to l</w:t>
+      </w:r>
+      <w:r>
+        <w:rPr>
+          <w:i/>
+          <w:color w:val="0000FF"/>
+          <w:szCs w:val="22"/>
+        </w:rPr>
+        <w:t>earn efficiently</w:t>
+      </w:r>
+      <w:r>
+        <w:rPr>
+          <w:i/>
+          <w:color w:val="0000FF"/>
+          <w:szCs w:val="22"/>
+        </w:rPr>
         <w:t>.</w:t>
       </w:r>
     </w:p>
     <w:p>
       <w:pPr>
+        <w:pStyle w:val="ListParagraph"/>
+        <w:numPr>
+          <w:ilvl w:val="0"/>
+          <w:numId w:val="5"/>
+        </w:numPr>
+        <w:spacing w:after="0"/>
+        <w:divId w:val="849956341"/>
+        <w:rPr>
+          <w:b/>
+          <w:i/>
+          <w:color w:val="0000FF"/>
+          <w:szCs w:val="22"/>
+        </w:rPr>
+      </w:pPr>
+      <w:r>
+        <w:rPr>
+          <w:b/>
+          <w:i/>
+          <w:color w:val="0000FF"/>
+          <w:szCs w:val="22"/>
+        </w:rPr>
+        <w:t xml:space="preserve">Flow: </w:t>
+      </w:r>
+    </w:p>
+    <w:p>
+      <w:pPr>
+        <w:pStyle w:val="ListParagraph"/>
+        <w:numPr>
+          <w:ilvl w:val="0"/>
+          <w:numId w:val="5"/>
+        </w:numPr>
         <w:spacing w:after="0"/>
         <w:jc w:val="left"/>
         <w:divId w:val="849956341"/>
@@ -2995,51 +3913,24 @@
           <w:color w:val="A6A6A6" w:themeColor="background1" w:themeShade="A6"/>
           <w:szCs w:val="22"/>
         </w:rPr>
-        <w:t>Web 2.0 tools</w:t>
-      </w:r>
-      <w:r>
-        <w:rPr>
-          <w:i/>
-          <w:color w:val="A6A6A6" w:themeColor="background1" w:themeShade="A6"/>
-          <w:szCs w:val="22"/>
-        </w:rPr>
-        <w:fldChar w:fldCharType="begin" w:fldLock="1"/>
-      </w:r>
-      <w:r>
-        <w:rPr>
-          <w:i/>
-          <w:color w:val="A6A6A6" w:themeColor="background1" w:themeShade="A6"/>
-          <w:szCs w:val="22"/>
-        </w:rPr>
-        <w:instrText>ADDIN CSL_CITATION { "citationItems" : [ { "id" : "ITEM-1", "itemData" : { "abstract" : "Personal Learning Environments can be defined under different points of view: \uf0a7 technically, they are a hub for contents and contacts related to the learning experience of a single person. They can be composed by both desktop and web applications, with every piece of software supporting the user in a particular task; \uf0a7 in opposition to Virtual Learning Environments and LMS, they prefer the usage of independent (even if interrelated) web 2.0 applications, following the 'Software As A Service' model; \uf0a7 socially, a PLE is a set of instruments which gives value to individual contributions in a learning ecosystem. What we wonder is if a PLE can be at the same time a cognitive artifact and a physical object. Can it have a concrete form, can it also be hardware? What can turn an 'object' into a PLE? The OLPC XO laptop seems to answer these questions. Its Graphical User Interface (GUI), called Sugar, can balance individual and collaborative learning instances. The whole user experience is based on social networking. The XO is a child-centered device, reflecting the way children think and interact with the social and informative context. XO is an inclusion instrument in the learning environment, by the fact it is an equalitarian, basic dotation for everybody. But this laptop is also an inclusive learning environment: it is in the hands of all the actors of the educational process, from teachers to children. In OLPC deployments, technology becomes a commodity, the computer becomes invisible. Being a context-variable, being part of the infrastructure for networked learning, the XO is: 1. a cognitive amplifier: a machine designed for children and equipped with software which can empower their cognitive potential (computation abilities, memory, writing skills, etc.); 2. a relational amplifier which can connect (automatically) its owners on various levels (Metcalfe law: the network value increases as saturation increases); 3. a platform to access instructional contents which can be online or can be hosted by the machine itself; 4. an instrument for sharing knowledge and, in presence of internet access, for publishing; 5. a knowledge-creation tool by the means of individual and collaborative activities", "author" : [ { "dropping-particle" : "", "family" : "Serenelli", "given" : "Fabio", "non-dropping-particle" : "", "parse-names" : false, "suffix" : "" }, { "dropping-particle" : "", "family" : "Mangiatordi", "given" : "Andrea", "non-dropping-particle" : "", "parse-names" : false, "suffix" : "" } ], "id" : "ITEM-1", "issued" : { "date-parts" : [ [ "2010" ] ] }, "title" : "The ' One Laptop Per Child ' XO laptop as a PLE A cognitive artifact beyond hardware and software", "type" : "article" }, "uris" : [ "http://www.mendeley.com/documents/?uuid=a9b5ae9a-4c78-4434-a3d4-c619bce8421e" ] } ], "mendeley" : { "previouslyFormattedCitation" : "(Serenelli and Mangiatordi 2010)" }, "properties" : { "noteIndex" : 0 }, "schema" : "https://github.com/citation-style-language/schema/raw/master/csl-citation.json" }</w:instrText>
-      </w:r>
-      <w:r>
-        <w:rPr>
-          <w:i/>
-          <w:color w:val="A6A6A6" w:themeColor="background1" w:themeShade="A6"/>
-          <w:szCs w:val="22"/>
-        </w:rPr>
-        <w:fldChar w:fldCharType="separate"/>
-      </w:r>
-      <w:r>
-        <w:rPr>
-          <w:i/>
-          <w:color w:val="A6A6A6" w:themeColor="background1" w:themeShade="A6"/>
-          <w:szCs w:val="22"/>
-        </w:rPr>
-        <w:fldChar w:fldCharType="end"/>
-      </w:r>
-      <w:r>
-        <w:rPr>
-          <w:i/>
-          <w:color w:val="A6A6A6" w:themeColor="background1" w:themeShade="A6"/>
-          <w:szCs w:val="22"/>
-        </w:rPr>
-        <w:t xml:space="preserve"> </w:t>
-      </w:r>
-    </w:p>
-    <w:p>
-      <w:pPr>
+        <w:t>Digital identity &amp; Identity</w:t>
+      </w:r>
+      <w:r>
+        <w:rPr>
+          <w:i/>
+          <w:color w:val="A6A6A6" w:themeColor="background1" w:themeShade="A6"/>
+          <w:szCs w:val="22"/>
+        </w:rPr>
+        <w:t>:</w:t>
+      </w:r>
+    </w:p>
+    <w:p>
+      <w:pPr>
+        <w:pStyle w:val="ListParagraph"/>
+        <w:numPr>
+          <w:ilvl w:val="0"/>
+          <w:numId w:val="5"/>
+        </w:numPr>
         <w:spacing w:after="0"/>
         <w:jc w:val="left"/>
         <w:divId w:val="849956341"/>
@@ -3055,11 +3946,24 @@
           <w:color w:val="A6A6A6" w:themeColor="background1" w:themeShade="A6"/>
           <w:szCs w:val="22"/>
         </w:rPr>
-        <w:t xml:space="preserve">Reflecting </w:t>
-      </w:r>
-    </w:p>
-    <w:p>
-      <w:pPr>
+        <w:t>Embodiment</w:t>
+      </w:r>
+      <w:r>
+        <w:rPr>
+          <w:i/>
+          <w:color w:val="A6A6A6" w:themeColor="background1" w:themeShade="A6"/>
+          <w:szCs w:val="22"/>
+        </w:rPr>
+        <w:t>:</w:t>
+      </w:r>
+    </w:p>
+    <w:p>
+      <w:pPr>
+        <w:pStyle w:val="ListParagraph"/>
+        <w:numPr>
+          <w:ilvl w:val="0"/>
+          <w:numId w:val="5"/>
+        </w:numPr>
         <w:spacing w:after="0"/>
         <w:jc w:val="left"/>
         <w:divId w:val="849956341"/>
@@ -3067,18 +3971,25 @@
           <w:i/>
           <w:color w:val="A6A6A6" w:themeColor="background1" w:themeShade="A6"/>
           <w:szCs w:val="22"/>
-          <w:u w:val="single"/>
-        </w:rPr>
-      </w:pPr>
-      <w:r>
-        <w:rPr>
-          <w:i/>
-          <w:color w:val="A6A6A6" w:themeColor="background1" w:themeShade="A6"/>
-          <w:szCs w:val="22"/>
-          <w:u w:val="single"/>
-        </w:rPr>
-        <w:t>‘online learning desk’</w:t>
-      </w:r>
+        </w:rPr>
+      </w:pPr>
+    </w:p>
+    <w:p>
+      <w:pPr>
+        <w:pStyle w:val="ListParagraph"/>
+        <w:numPr>
+          <w:ilvl w:val="0"/>
+          <w:numId w:val="5"/>
+        </w:numPr>
+        <w:spacing w:after="0"/>
+        <w:divId w:val="849956341"/>
+        <w:rPr>
+          <w:b/>
+          <w:i/>
+          <w:color w:val="0000FF"/>
+          <w:szCs w:val="22"/>
+        </w:rPr>
+      </w:pPr>
     </w:p>
     <w:p>
       <w:pPr>
@@ -3097,7 +4008,7 @@
           <w:color w:val="A6A6A6" w:themeColor="background1" w:themeShade="A6"/>
           <w:szCs w:val="22"/>
         </w:rPr>
-        <w:t>Identity</w:t>
+        <w:t xml:space="preserve">Reflecting </w:t>
       </w:r>
     </w:p>
     <w:p>
@@ -3137,7 +4048,7 @@
           <w:color w:val="A6A6A6" w:themeColor="background1" w:themeShade="A6"/>
           <w:szCs w:val="22"/>
         </w:rPr>
-        <w:t>Flow</w:t>
+        <w:t>Empowerment</w:t>
       </w:r>
     </w:p>
     <w:p>
@@ -3157,7 +4068,15 @@
           <w:color w:val="A6A6A6" w:themeColor="background1" w:themeShade="A6"/>
           <w:szCs w:val="22"/>
         </w:rPr>
-        <w:t>Embodiment</w:t>
+        <w:t>Control</w:t>
+      </w:r>
+      <w:r>
+        <w:rPr>
+          <w:i/>
+          <w:color w:val="A6A6A6" w:themeColor="background1" w:themeShade="A6"/>
+          <w:szCs w:val="22"/>
+        </w:rPr>
+        <w:t xml:space="preserve"> (Individuals are the responsible for their personal information)</w:t>
       </w:r>
     </w:p>
     <w:p>
@@ -3177,8 +4096,42 @@
           <w:color w:val="A6A6A6" w:themeColor="background1" w:themeShade="A6"/>
           <w:szCs w:val="22"/>
         </w:rPr>
-        <w:t>Ownership</w:t>
-      </w:r>
+        <w:t>C</w:t>
+      </w:r>
+      <w:r>
+        <w:rPr>
+          <w:i/>
+          <w:color w:val="A6A6A6" w:themeColor="background1" w:themeShade="A6"/>
+          <w:szCs w:val="22"/>
+        </w:rPr>
+        <w:t>ollaboration</w:t>
+      </w:r>
+      <w:r>
+        <w:rPr>
+          <w:i/>
+          <w:color w:val="A6A6A6" w:themeColor="background1" w:themeShade="A6"/>
+          <w:szCs w:val="22"/>
+        </w:rPr>
+        <w:t xml:space="preserve"> (</w:t>
+      </w:r>
+      <w:r>
+        <w:rPr>
+          <w:i/>
+          <w:color w:val="A6A6A6" w:themeColor="background1" w:themeShade="A6"/>
+          <w:szCs w:val="22"/>
+        </w:rPr>
+        <w:t>Conn</w:t>
+      </w:r>
+      <w:r>
+        <w:rPr>
+          <w:i/>
+          <w:color w:val="A6A6A6" w:themeColor="background1" w:themeShade="A6"/>
+          <w:szCs w:val="22"/>
+        </w:rPr>
+        <w:t>ect individuals with each other)</w:t>
+      </w:r>
+      <w:bookmarkStart w:id="1" w:name="_GoBack"/>
+      <w:bookmarkEnd w:id="1"/>
     </w:p>
     <w:p>
       <w:pPr>
@@ -3191,14 +4144,16 @@
           <w:szCs w:val="22"/>
         </w:rPr>
       </w:pPr>
-      <w:r>
-        <w:rPr>
-          <w:i/>
-          <w:color w:val="A6A6A6" w:themeColor="background1" w:themeShade="A6"/>
-          <w:szCs w:val="22"/>
-        </w:rPr>
-        <w:t>Control</w:t>
-      </w:r>
+      <w:proofErr w:type="spellStart"/>
+      <w:r>
+        <w:rPr>
+          <w:i/>
+          <w:color w:val="A6A6A6" w:themeColor="background1" w:themeShade="A6"/>
+          <w:szCs w:val="22"/>
+        </w:rPr>
+        <w:t>Connectivism</w:t>
+      </w:r>
+      <w:proofErr w:type="spellEnd"/>
     </w:p>
     <w:p>
       <w:pPr>
@@ -3217,7 +4172,7 @@
           <w:color w:val="A6A6A6" w:themeColor="background1" w:themeShade="A6"/>
           <w:szCs w:val="22"/>
         </w:rPr>
-        <w:t>Literacy</w:t>
+        <w:t>Social Constructionism</w:t>
       </w:r>
     </w:p>
     <w:p>
@@ -3231,13 +4186,47 @@
           <w:szCs w:val="22"/>
         </w:rPr>
       </w:pPr>
-      <w:r>
-        <w:rPr>
-          <w:i/>
-          <w:color w:val="A6A6A6" w:themeColor="background1" w:themeShade="A6"/>
-          <w:szCs w:val="22"/>
-        </w:rPr>
-        <w:t>Autonomy</w:t>
+      <w:proofErr w:type="spellStart"/>
+      <w:r>
+        <w:rPr>
+          <w:i/>
+          <w:color w:val="A6A6A6" w:themeColor="background1" w:themeShade="A6"/>
+          <w:szCs w:val="22"/>
+        </w:rPr>
+        <w:t>Colaborative</w:t>
+      </w:r>
+      <w:proofErr w:type="spellEnd"/>
+      <w:r>
+        <w:rPr>
+          <w:i/>
+          <w:color w:val="A6A6A6" w:themeColor="background1" w:themeShade="A6"/>
+          <w:szCs w:val="22"/>
+        </w:rPr>
+        <w:t xml:space="preserve"> Environment</w:t>
+      </w:r>
+      <w:r>
+        <w:rPr>
+          <w:i/>
+          <w:color w:val="A6A6A6" w:themeColor="background1" w:themeShade="A6"/>
+          <w:szCs w:val="22"/>
+        </w:rPr>
+        <w:t xml:space="preserve"> (</w:t>
+      </w:r>
+      <w:r>
+        <w:rPr>
+          <w:i/>
+          <w:color w:val="A6A6A6" w:themeColor="background1" w:themeShade="A6"/>
+          <w:szCs w:val="22"/>
+        </w:rPr>
+        <w:t>Creating and sharin</w:t>
+      </w:r>
+      <w:r>
+        <w:rPr>
+          <w:i/>
+          <w:color w:val="A6A6A6" w:themeColor="background1" w:themeShade="A6"/>
+          <w:szCs w:val="22"/>
+        </w:rPr>
+        <w:t>g knowledge)</w:t>
       </w:r>
     </w:p>
     <w:p>
@@ -3257,7 +4246,25 @@
           <w:color w:val="A6A6A6" w:themeColor="background1" w:themeShade="A6"/>
           <w:szCs w:val="22"/>
         </w:rPr>
-        <w:t>Empowerment</w:t>
+        <w:t xml:space="preserve">Learning experience </w:t>
+      </w:r>
+      <w:proofErr w:type="spellStart"/>
+      <w:r>
+        <w:rPr>
+          <w:i/>
+          <w:color w:val="A6A6A6" w:themeColor="background1" w:themeShade="A6"/>
+          <w:szCs w:val="22"/>
+        </w:rPr>
+        <w:t>centered</w:t>
+      </w:r>
+      <w:proofErr w:type="spellEnd"/>
+      <w:r>
+        <w:rPr>
+          <w:i/>
+          <w:color w:val="A6A6A6" w:themeColor="background1" w:themeShade="A6"/>
+          <w:szCs w:val="22"/>
+        </w:rPr>
+        <w:t xml:space="preserve"> in the individual</w:t>
       </w:r>
     </w:p>
     <w:p>
@@ -3271,14 +4278,6 @@
           <w:szCs w:val="22"/>
         </w:rPr>
       </w:pPr>
-      <w:r>
-        <w:rPr>
-          <w:i/>
-          <w:color w:val="A6A6A6" w:themeColor="background1" w:themeShade="A6"/>
-          <w:szCs w:val="22"/>
-        </w:rPr>
-        <w:t>Relationship between ownership and collaboration</w:t>
-      </w:r>
     </w:p>
     <w:p>
       <w:pPr>
@@ -3291,14 +4290,6 @@
           <w:szCs w:val="22"/>
         </w:rPr>
       </w:pPr>
-      <w:r>
-        <w:rPr>
-          <w:i/>
-          <w:color w:val="A6A6A6" w:themeColor="background1" w:themeShade="A6"/>
-          <w:szCs w:val="22"/>
-        </w:rPr>
-        <w:t>Connectivism</w:t>
-      </w:r>
     </w:p>
     <w:p>
       <w:pPr>
@@ -3317,7 +4308,7 @@
           <w:color w:val="A6A6A6" w:themeColor="background1" w:themeShade="A6"/>
           <w:szCs w:val="22"/>
         </w:rPr>
-        <w:t>Social Constructionism</w:t>
+        <w:t>Concepts embedded:</w:t>
       </w:r>
     </w:p>
     <w:p>
@@ -3331,17 +4322,14 @@
           <w:szCs w:val="22"/>
         </w:rPr>
       </w:pPr>
-      <w:r>
-        <w:rPr>
-          <w:i/>
-          <w:color w:val="A6A6A6" w:themeColor="background1" w:themeShade="A6"/>
-          <w:szCs w:val="22"/>
-        </w:rPr>
-        <w:t>Descentralized</w:t>
-      </w:r>
-    </w:p>
-    <w:p>
-      <w:pPr>
+    </w:p>
+    <w:p>
+      <w:pPr>
+        <w:pStyle w:val="ListParagraph"/>
+        <w:numPr>
+          <w:ilvl w:val="0"/>
+          <w:numId w:val="5"/>
+        </w:numPr>
         <w:spacing w:after="0"/>
         <w:jc w:val="left"/>
         <w:divId w:val="849956341"/>
@@ -3357,11 +4345,56 @@
           <w:color w:val="A6A6A6" w:themeColor="background1" w:themeShade="A6"/>
           <w:szCs w:val="22"/>
         </w:rPr>
-        <w:t>Colaborative Environment</w:t>
-      </w:r>
-    </w:p>
-    <w:p>
-      <w:pPr>
+        <w:t>Web 2.0 tools</w:t>
+      </w:r>
+      <w:r>
+        <w:rPr>
+          <w:i/>
+          <w:color w:val="A6A6A6" w:themeColor="background1" w:themeShade="A6"/>
+          <w:szCs w:val="22"/>
+        </w:rPr>
+        <w:fldChar w:fldCharType="begin" w:fldLock="1"/>
+      </w:r>
+      <w:r>
+        <w:rPr>
+          <w:i/>
+          <w:color w:val="A6A6A6" w:themeColor="background1" w:themeShade="A6"/>
+          <w:szCs w:val="22"/>
+        </w:rPr>
+        <w:instrText>ADDIN CSL_CITATION { "citationItems" : [ { "id" : "ITEM-1", "itemData" : { "abstract" : "Personal Learning Environments can be defined under different points of view: \uf0a7 technically, they are a hub for contents and contacts related to the learning experience of a single person. They can be composed by both desktop and web applications, with every piece of software supporting the user in a particular task; \uf0a7 in opposition to Virtual Learning Environments and LMS, they prefer the usage of independent (even if interrelated) web 2.0 applications, following the 'Software As A Service' model; \uf0a7 socially, a PLE is a set of instruments which gives value to individual contributions in a learning ecosystem. What we wonder is if a PLE can be at the same time a cognitive artifact and a physical object. Can it have a concrete form, can it also be hardware? What can turn an 'object' into a PLE? The OLPC XO laptop seems to answer these questions. Its Graphical User Interface (GUI), called Sugar, can balance individual and collaborative learning instances. The whole user experience is based on social networking. The XO is a child-centered device, reflecting the way children think and interact with the social and informative context. XO is an inclusion instrument in the learning environment, by the fact it is an equalitarian, basic dotation for everybody. But this laptop is also an inclusive learning environment: it is in the hands of all the actors of the educational process, from teachers to children. In OLPC deployments, technology becomes a commodity, the computer becomes invisible. Being a context-variable, being part of the infrastructure for networked learning, the XO is: 1. a cognitive amplifier: a machine designed for children and equipped with software which can empower their cognitive potential (computation abilities, memory, writing skills, etc.); 2. a relational amplifier which can connect (automatically) its owners on various levels (Metcalfe law: the network value increases as saturation increases); 3. a platform to access instructional contents which can be online or can be hosted by the machine itself; 4. an instrument for sharing knowledge and, in presence of internet access, for publishing; 5. a knowledge-creation tool by the means of individual and collaborative activities", "author" : [ { "dropping-particle" : "", "family" : "Serenelli", "given" : "Fabio", "non-dropping-particle" : "", "parse-names" : false, "suffix" : "" }, { "dropping-particle" : "", "family" : "Mangiatordi", "given" : "Andrea", "non-dropping-particle" : "", "parse-names" : false, "suffix" : "" } ], "id" : "ITEM-1", "issued" : { "date-parts" : [ [ "2010" ] ] }, "title" : "The ' One Laptop Per Child ' XO laptop as a PLE A cognitive artifact beyond hardware and software", "type" : "article" }, "uris" : [ "http://www.mendeley.com/documents/?uuid=a9b5ae9a-4c78-4434-a3d4-c619bce8421e" ] } ], "mendeley" : { "previouslyFormattedCitation" : "(Serenelli and Mangiatordi 2010)" }, "properties" : { "noteIndex" : 0 }, "schema" : "https://github.com/citation-style-language/schema/raw/master/csl-citation.json" }</w:instrText>
+      </w:r>
+      <w:r>
+        <w:rPr>
+          <w:i/>
+          <w:color w:val="A6A6A6" w:themeColor="background1" w:themeShade="A6"/>
+          <w:szCs w:val="22"/>
+        </w:rPr>
+        <w:fldChar w:fldCharType="separate"/>
+      </w:r>
+      <w:r>
+        <w:rPr>
+          <w:noProof/>
+          <w:color w:val="A6A6A6" w:themeColor="background1" w:themeShade="A6"/>
+          <w:szCs w:val="22"/>
+        </w:rPr>
+        <w:t>(Serenelli and Mangiatordi 2010)</w:t>
+      </w:r>
+      <w:r>
+        <w:rPr>
+          <w:i/>
+          <w:color w:val="A6A6A6" w:themeColor="background1" w:themeShade="A6"/>
+          <w:szCs w:val="22"/>
+        </w:rPr>
+        <w:fldChar w:fldCharType="end"/>
+      </w:r>
+    </w:p>
+    <w:p>
+      <w:pPr>
+        <w:pStyle w:val="ListParagraph"/>
+        <w:numPr>
+          <w:ilvl w:val="0"/>
+          <w:numId w:val="5"/>
+        </w:numPr>
         <w:spacing w:after="0"/>
         <w:jc w:val="left"/>
         <w:divId w:val="849956341"/>
@@ -3373,15 +4406,49 @@
       </w:pPr>
       <w:r>
         <w:rPr>
-          <w:i/>
-          <w:color w:val="A6A6A6" w:themeColor="background1" w:themeShade="A6"/>
-          <w:szCs w:val="22"/>
-        </w:rPr>
-        <w:t>Connect individuals with each other</w:t>
-      </w:r>
-    </w:p>
-    <w:p>
-      <w:pPr>
+          <w:b/>
+          <w:i/>
+          <w:color w:val="0000FF"/>
+          <w:szCs w:val="22"/>
+        </w:rPr>
+        <w:t>‘</w:t>
+      </w:r>
+      <w:proofErr w:type="gramStart"/>
+      <w:r>
+        <w:rPr>
+          <w:b/>
+          <w:i/>
+          <w:color w:val="0000FF"/>
+          <w:szCs w:val="22"/>
+        </w:rPr>
+        <w:t>online</w:t>
+      </w:r>
+      <w:proofErr w:type="gramEnd"/>
+      <w:r>
+        <w:rPr>
+          <w:b/>
+          <w:i/>
+          <w:color w:val="0000FF"/>
+          <w:szCs w:val="22"/>
+        </w:rPr>
+        <w:t xml:space="preserve"> learning desk’</w:t>
+      </w:r>
+      <w:r>
+        <w:rPr>
+          <w:i/>
+          <w:color w:val="A6A6A6" w:themeColor="background1" w:themeShade="A6"/>
+          <w:szCs w:val="22"/>
+        </w:rPr>
+        <w:t xml:space="preserve"> </w:t>
+      </w:r>
+    </w:p>
+    <w:p>
+      <w:pPr>
+        <w:pStyle w:val="ListParagraph"/>
+        <w:numPr>
+          <w:ilvl w:val="0"/>
+          <w:numId w:val="5"/>
+        </w:numPr>
         <w:spacing w:after="0"/>
         <w:jc w:val="left"/>
         <w:divId w:val="849956341"/>
@@ -3391,17 +4458,24 @@
           <w:szCs w:val="22"/>
         </w:rPr>
       </w:pPr>
-      <w:r>
-        <w:rPr>
-          <w:i/>
-          <w:color w:val="A6A6A6" w:themeColor="background1" w:themeShade="A6"/>
-          <w:szCs w:val="22"/>
-        </w:rPr>
-        <w:t>Individuals are the responsible for their personal information</w:t>
-      </w:r>
-    </w:p>
-    <w:p>
-      <w:pPr>
+      <w:proofErr w:type="spellStart"/>
+      <w:r>
+        <w:rPr>
+          <w:i/>
+          <w:color w:val="A6A6A6" w:themeColor="background1" w:themeShade="A6"/>
+          <w:szCs w:val="22"/>
+        </w:rPr>
+        <w:t>Descentralized</w:t>
+      </w:r>
+      <w:proofErr w:type="spellEnd"/>
+    </w:p>
+    <w:p>
+      <w:pPr>
+        <w:pStyle w:val="ListParagraph"/>
+        <w:numPr>
+          <w:ilvl w:val="0"/>
+          <w:numId w:val="5"/>
+        </w:numPr>
         <w:spacing w:after="0"/>
         <w:jc w:val="left"/>
         <w:divId w:val="849956341"/>
@@ -3417,11 +4491,16 @@
           <w:color w:val="A6A6A6" w:themeColor="background1" w:themeShade="A6"/>
           <w:szCs w:val="22"/>
         </w:rPr>
-        <w:t>Learning experience centered in the individual</w:t>
-      </w:r>
-    </w:p>
-    <w:p>
-      <w:pPr>
+        <w:t>Autonomy</w:t>
+      </w:r>
+    </w:p>
+    <w:p>
+      <w:pPr>
+        <w:pStyle w:val="ListParagraph"/>
+        <w:numPr>
+          <w:ilvl w:val="0"/>
+          <w:numId w:val="5"/>
+        </w:numPr>
         <w:spacing w:after="0"/>
         <w:jc w:val="left"/>
         <w:divId w:val="849956341"/>
@@ -3431,9 +4510,22 @@
           <w:szCs w:val="22"/>
         </w:rPr>
       </w:pPr>
-    </w:p>
-    <w:p>
-      <w:pPr>
+      <w:r>
+        <w:rPr>
+          <w:i/>
+          <w:color w:val="A6A6A6" w:themeColor="background1" w:themeShade="A6"/>
+          <w:szCs w:val="22"/>
+        </w:rPr>
+        <w:t>Ownership</w:t>
+      </w:r>
+    </w:p>
+    <w:p>
+      <w:pPr>
+        <w:pStyle w:val="ListParagraph"/>
+        <w:numPr>
+          <w:ilvl w:val="0"/>
+          <w:numId w:val="5"/>
+        </w:numPr>
         <w:spacing w:after="0"/>
         <w:jc w:val="left"/>
         <w:divId w:val="849956341"/>
@@ -3443,14 +4535,6 @@
           <w:szCs w:val="22"/>
         </w:rPr>
       </w:pPr>
-      <w:r>
-        <w:rPr>
-          <w:i/>
-          <w:color w:val="A6A6A6" w:themeColor="background1" w:themeShade="A6"/>
-          <w:szCs w:val="22"/>
-        </w:rPr>
-        <w:t>Creating and sharing knowledge</w:t>
-      </w:r>
     </w:p>
     <w:p>
       <w:pPr>
@@ -3558,7 +4642,43 @@
           <w:color w:val="FF0000"/>
           <w:szCs w:val="22"/>
         </w:rPr>
-        <w:t>--Listar Core concepts do PLE estudados no IDEL—</w:t>
+        <w:t>--</w:t>
+      </w:r>
+      <w:proofErr w:type="spellStart"/>
+      <w:r>
+        <w:rPr>
+          <w:i/>
+          <w:color w:val="FF0000"/>
+          <w:szCs w:val="22"/>
+        </w:rPr>
+        <w:t>Listar</w:t>
+      </w:r>
+      <w:proofErr w:type="spellEnd"/>
+      <w:r>
+        <w:rPr>
+          <w:i/>
+          <w:color w:val="FF0000"/>
+          <w:szCs w:val="22"/>
+        </w:rPr>
+        <w:t xml:space="preserve"> Core concepts do PLE </w:t>
+      </w:r>
+      <w:proofErr w:type="spellStart"/>
+      <w:r>
+        <w:rPr>
+          <w:i/>
+          <w:color w:val="FF0000"/>
+          <w:szCs w:val="22"/>
+        </w:rPr>
+        <w:t>estudados</w:t>
+      </w:r>
+      <w:proofErr w:type="spellEnd"/>
+      <w:r>
+        <w:rPr>
+          <w:i/>
+          <w:color w:val="FF0000"/>
+          <w:szCs w:val="22"/>
+        </w:rPr>
+        <w:t xml:space="preserve"> no IDEL—</w:t>
       </w:r>
     </w:p>
     <w:p>
@@ -3587,7 +4707,23 @@
           <w:i/>
           <w:color w:val="FF0000"/>
         </w:rPr>
-        <w:t>--Link entre o conceito de PLE e o OLPC –</w:t>
+        <w:t xml:space="preserve">--Link entre o </w:t>
+      </w:r>
+      <w:proofErr w:type="spellStart"/>
+      <w:r>
+        <w:rPr>
+          <w:i/>
+          <w:color w:val="FF0000"/>
+        </w:rPr>
+        <w:t>conceito</w:t>
+      </w:r>
+      <w:proofErr w:type="spellEnd"/>
+      <w:r>
+        <w:rPr>
+          <w:i/>
+          <w:color w:val="FF0000"/>
+        </w:rPr>
+        <w:t xml:space="preserve"> de PLE e o OLPC –</w:t>
       </w:r>
     </w:p>
     <w:p>
@@ -3628,7 +4764,23 @@
           <w:i/>
           <w:color w:val="A6A6A6" w:themeColor="background1" w:themeShade="A6"/>
         </w:rPr>
-        <w:t>Even if OLPC has been criticized for its ineffectiveness in enhancing the learning experience of the children involved in the various deployments around the world (Fox Buchele, 2007), the fact that a possibility of building a PLE was given to those children is still there.</w:t>
+        <w:t xml:space="preserve">Even if OLPC has been criticized for its ineffectiveness in enhancing the learning experience of the children involved in the various deployments around the world (Fox </w:t>
+      </w:r>
+      <w:proofErr w:type="spellStart"/>
+      <w:r>
+        <w:rPr>
+          <w:i/>
+          <w:color w:val="A6A6A6" w:themeColor="background1" w:themeShade="A6"/>
+        </w:rPr>
+        <w:t>Buchele</w:t>
+      </w:r>
+      <w:proofErr w:type="spellEnd"/>
+      <w:r>
+        <w:rPr>
+          <w:i/>
+          <w:color w:val="A6A6A6" w:themeColor="background1" w:themeShade="A6"/>
+        </w:rPr>
+        <w:t>, 2007), the fact that a possibility of building a PLE was given to those children is still there.</w:t>
       </w:r>
     </w:p>
     <w:p>
@@ -3812,6 +4964,128 @@
     </w:p>
   </w:footnote>
   <w:footnote w:id="1">
+    <w:p>
+      <w:pPr>
+        <w:rPr>
+          <w:rFonts w:ascii="Times" w:eastAsia="Times New Roman" w:hAnsi="Times" w:cs="Times New Roman"/>
+          <w:sz w:val="20"/>
+          <w:szCs w:val="20"/>
+          <w:lang w:eastAsia="en-US"/>
+        </w:rPr>
+      </w:pPr>
+      <w:r>
+        <w:rPr>
+          <w:rStyle w:val="FootnoteReference"/>
+        </w:rPr>
+        <w:footnoteRef/>
+      </w:r>
+      <w:r>
+        <w:t xml:space="preserve"> </w:t>
+      </w:r>
+      <w:r>
+        <w:rPr>
+          <w:sz w:val="16"/>
+          <w:szCs w:val="16"/>
+          <w:lang w:val="en-US"/>
+        </w:rPr>
+        <w:t xml:space="preserve">The next generation of Internet applications and the underlying technologies that enable conversations and contribution to the online community. Examples of Web 2.0 include content sharing (video, photo, </w:t>
+      </w:r>
+      <w:proofErr w:type="spellStart"/>
+      <w:r>
+        <w:rPr>
+          <w:sz w:val="16"/>
+          <w:szCs w:val="16"/>
+          <w:lang w:val="en-US"/>
+        </w:rPr>
+        <w:t>etc</w:t>
+      </w:r>
+      <w:proofErr w:type="spellEnd"/>
+      <w:r>
+        <w:rPr>
+          <w:sz w:val="16"/>
+          <w:szCs w:val="16"/>
+          <w:lang w:val="en-US"/>
+        </w:rPr>
+        <w:t xml:space="preserve">), social networking sites, blogs, wikis and </w:t>
+      </w:r>
+      <w:proofErr w:type="spellStart"/>
+      <w:r>
+        <w:rPr>
+          <w:sz w:val="16"/>
+          <w:szCs w:val="16"/>
+          <w:lang w:val="en-US"/>
+        </w:rPr>
+        <w:t>mashups</w:t>
+      </w:r>
+      <w:proofErr w:type="spellEnd"/>
+      <w:r>
+        <w:rPr>
+          <w:sz w:val="16"/>
+          <w:szCs w:val="16"/>
+          <w:lang w:val="en-US"/>
+        </w:rPr>
+        <w:t xml:space="preserve"> </w:t>
+      </w:r>
+      <w:r>
+        <w:rPr>
+          <w:sz w:val="16"/>
+          <w:szCs w:val="16"/>
+          <w:lang w:val="en-US"/>
+        </w:rPr>
+        <w:fldChar w:fldCharType="begin" w:fldLock="1"/>
+      </w:r>
+      <w:r>
+        <w:rPr>
+          <w:sz w:val="16"/>
+          <w:szCs w:val="16"/>
+          <w:lang w:val="en-US"/>
+        </w:rPr>
+        <w:instrText>ADDIN CSL_CITATION { "citationItems" : [ { "id" : "ITEM-1", "itemData" : { "URL" : "http://en.wikipedia.org/wiki/Web_2.0", "accessed" : { "date-parts" : [ [ "2013", "5", "2" ] ] }, "author" : [ { "dropping-particle" : "", "family" : "Wikipedia", "given" : "", "non-dropping-particle" : "", "parse-names" : false, "suffix" : "" } ], "id" : "ITEM-1", "issued" : { "date-parts" : [ [ "0" ] ] }, "title" : "Web 2.0", "type" : "webpage" }, "uris" : [ "http://www.mendeley.com/documents/?uuid=cf9e2454-02e3-46b0-bc57-a4b4602b0880" ] } ], "mendeley" : { "previouslyFormattedCitation" : "(Wikipedia n.d.)" }, "properties" : { "noteIndex" : 0 }, "schema" : "https://github.com/citation-style-language/schema/raw/master/csl-citation.json" }</w:instrText>
+      </w:r>
+      <w:r>
+        <w:rPr>
+          <w:sz w:val="16"/>
+          <w:szCs w:val="16"/>
+          <w:lang w:val="en-US"/>
+        </w:rPr>
+        <w:fldChar w:fldCharType="separate"/>
+      </w:r>
+      <w:r>
+        <w:rPr>
+          <w:noProof/>
+          <w:sz w:val="16"/>
+          <w:szCs w:val="16"/>
+          <w:lang w:val="en-US"/>
+        </w:rPr>
+        <w:t>(Wikipedia n.d.)</w:t>
+      </w:r>
+      <w:r>
+        <w:rPr>
+          <w:sz w:val="16"/>
+          <w:szCs w:val="16"/>
+          <w:lang w:val="en-US"/>
+        </w:rPr>
+        <w:fldChar w:fldCharType="end"/>
+      </w:r>
+      <w:r>
+        <w:rPr>
+          <w:sz w:val="16"/>
+          <w:szCs w:val="16"/>
+          <w:lang w:val="en-US"/>
+        </w:rPr>
+        <w:t>.</w:t>
+      </w:r>
+    </w:p>
+    <w:p>
+      <w:pPr>
+        <w:pStyle w:val="FootnoteText"/>
+        <w:rPr>
+          <w:lang w:val="en-US"/>
+        </w:rPr>
+      </w:pPr>
+    </w:p>
+  </w:footnote>
+  <w:footnote w:id="2">
     <w:p>
       <w:pPr>
         <w:pStyle w:val="FootnoteText"/>
@@ -4119,6 +5393,119 @@
     </w:lvl>
   </w:abstractNum>
   <w:abstractNum w:abstractNumId="3">
+    <w:nsid w:val="32506C44"/>
+    <w:multiLevelType w:val="hybridMultilevel"/>
+    <w:tmpl w:val="76C4B28E"/>
+    <w:lvl w:ilvl="0" w:tplc="04090001">
+      <w:start w:val="1"/>
+      <w:numFmt w:val="bullet"/>
+      <w:lvlText w:val=""/>
+      <w:lvlJc w:val="left"/>
+      <w:pPr>
+        <w:ind w:left="720" w:hanging="360"/>
+      </w:pPr>
+      <w:rPr>
+        <w:rFonts w:ascii="Symbol" w:hAnsi="Symbol" w:hint="default"/>
+      </w:rPr>
+    </w:lvl>
+    <w:lvl w:ilvl="1" w:tplc="04090003" w:tentative="1">
+      <w:start w:val="1"/>
+      <w:numFmt w:val="bullet"/>
+      <w:lvlText w:val="o"/>
+      <w:lvlJc w:val="left"/>
+      <w:pPr>
+        <w:ind w:left="1440" w:hanging="360"/>
+      </w:pPr>
+      <w:rPr>
+        <w:rFonts w:ascii="Courier New" w:hAnsi="Courier New" w:hint="default"/>
+      </w:rPr>
+    </w:lvl>
+    <w:lvl w:ilvl="2" w:tplc="04090005" w:tentative="1">
+      <w:start w:val="1"/>
+      <w:numFmt w:val="bullet"/>
+      <w:lvlText w:val=""/>
+      <w:lvlJc w:val="left"/>
+      <w:pPr>
+        <w:ind w:left="2160" w:hanging="360"/>
+      </w:pPr>
+      <w:rPr>
+        <w:rFonts w:ascii="Wingdings" w:hAnsi="Wingdings" w:hint="default"/>
+      </w:rPr>
+    </w:lvl>
+    <w:lvl w:ilvl="3" w:tplc="04090001" w:tentative="1">
+      <w:start w:val="1"/>
+      <w:numFmt w:val="bullet"/>
+      <w:lvlText w:val=""/>
+      <w:lvlJc w:val="left"/>
+      <w:pPr>
+        <w:ind w:left="2880" w:hanging="360"/>
+      </w:pPr>
+      <w:rPr>
+        <w:rFonts w:ascii="Symbol" w:hAnsi="Symbol" w:hint="default"/>
+      </w:rPr>
+    </w:lvl>
+    <w:lvl w:ilvl="4" w:tplc="04090003" w:tentative="1">
+      <w:start w:val="1"/>
+      <w:numFmt w:val="bullet"/>
+      <w:lvlText w:val="o"/>
+      <w:lvlJc w:val="left"/>
+      <w:pPr>
+        <w:ind w:left="3600" w:hanging="360"/>
+      </w:pPr>
+      <w:rPr>
+        <w:rFonts w:ascii="Courier New" w:hAnsi="Courier New" w:hint="default"/>
+      </w:rPr>
+    </w:lvl>
+    <w:lvl w:ilvl="5" w:tplc="04090005" w:tentative="1">
+      <w:start w:val="1"/>
+      <w:numFmt w:val="bullet"/>
+      <w:lvlText w:val=""/>
+      <w:lvlJc w:val="left"/>
+      <w:pPr>
+        <w:ind w:left="4320" w:hanging="360"/>
+      </w:pPr>
+      <w:rPr>
+        <w:rFonts w:ascii="Wingdings" w:hAnsi="Wingdings" w:hint="default"/>
+      </w:rPr>
+    </w:lvl>
+    <w:lvl w:ilvl="6" w:tplc="04090001" w:tentative="1">
+      <w:start w:val="1"/>
+      <w:numFmt w:val="bullet"/>
+      <w:lvlText w:val=""/>
+      <w:lvlJc w:val="left"/>
+      <w:pPr>
+        <w:ind w:left="5040" w:hanging="360"/>
+      </w:pPr>
+      <w:rPr>
+        <w:rFonts w:ascii="Symbol" w:hAnsi="Symbol" w:hint="default"/>
+      </w:rPr>
+    </w:lvl>
+    <w:lvl w:ilvl="7" w:tplc="04090003" w:tentative="1">
+      <w:start w:val="1"/>
+      <w:numFmt w:val="bullet"/>
+      <w:lvlText w:val="o"/>
+      <w:lvlJc w:val="left"/>
+      <w:pPr>
+        <w:ind w:left="5760" w:hanging="360"/>
+      </w:pPr>
+      <w:rPr>
+        <w:rFonts w:ascii="Courier New" w:hAnsi="Courier New" w:hint="default"/>
+      </w:rPr>
+    </w:lvl>
+    <w:lvl w:ilvl="8" w:tplc="04090005" w:tentative="1">
+      <w:start w:val="1"/>
+      <w:numFmt w:val="bullet"/>
+      <w:lvlText w:val=""/>
+      <w:lvlJc w:val="left"/>
+      <w:pPr>
+        <w:ind w:left="6480" w:hanging="360"/>
+      </w:pPr>
+      <w:rPr>
+        <w:rFonts w:ascii="Wingdings" w:hAnsi="Wingdings" w:hint="default"/>
+      </w:rPr>
+    </w:lvl>
+  </w:abstractNum>
+  <w:abstractNum w:abstractNumId="4">
     <w:nsid w:val="3A5E6503"/>
     <w:multiLevelType w:val="hybridMultilevel"/>
     <w:tmpl w:val="C936B944"/>
@@ -4205,7 +5592,7 @@
     </w:lvl>
   </w:abstractNum>
   <w:num w:numId="1">
-    <w:abstractNumId w:val="3"/>
+    <w:abstractNumId w:val="4"/>
   </w:num>
   <w:num w:numId="2">
     <w:abstractNumId w:val="2"/>
@@ -4215,6 +5602,9 @@
   </w:num>
   <w:num w:numId="4">
     <w:abstractNumId w:val="0"/>
+  </w:num>
+  <w:num w:numId="5">
+    <w:abstractNumId w:val="3"/>
   </w:num>
 </w:numbering>
 </file>
@@ -4686,6 +6076,17 @@
       <w:vertAlign w:val="superscript"/>
     </w:rPr>
   </w:style>
+  <w:style w:type="paragraph" w:styleId="ListParagraph">
+    <w:name w:val="List Paragraph"/>
+    <w:basedOn w:val="Normal"/>
+    <w:uiPriority w:val="34"/>
+    <w:qFormat/>
+    <w:rsid w:val="005D6310"/>
+    <w:pPr>
+      <w:ind w:left="720"/>
+      <w:contextualSpacing/>
+    </w:pPr>
+  </w:style>
 </w:styles>
 </file>
 
@@ -5156,6 +6557,17 @@
       <w:vertAlign w:val="superscript"/>
     </w:rPr>
   </w:style>
+  <w:style w:type="paragraph" w:styleId="ListParagraph">
+    <w:name w:val="List Paragraph"/>
+    <w:basedOn w:val="Normal"/>
+    <w:uiPriority w:val="34"/>
+    <w:qFormat/>
+    <w:rsid w:val="005D6310"/>
+    <w:pPr>
+      <w:ind w:left="720"/>
+      <w:contextualSpacing/>
+    </w:pPr>
+  </w:style>
 </w:styles>
 </file>
 

</xml_diff>

<commit_message>
Almost finishing Commun Aspects
</commit_message>
<xml_diff>
--- a/Final Assignment - Abstract and Introduction.docx
+++ b/Final Assignment - Abstract and Introduction.docx
@@ -5047,26 +5047,8 @@
           <w:szCs w:val="22"/>
         </w:rPr>
       </w:pPr>
-      <w:r>
-        <w:rPr>
-          <w:i/>
-          <w:color w:val="A6A6A6" w:themeColor="background1" w:themeShade="A6"/>
-          <w:szCs w:val="22"/>
-        </w:rPr>
-        <w:t>Social Constructionism</w:t>
-      </w:r>
-    </w:p>
-    <w:p>
-      <w:pPr>
-        <w:spacing w:after="0"/>
-        <w:jc w:val="left"/>
-        <w:divId w:val="849956341"/>
-        <w:rPr>
-          <w:i/>
-          <w:color w:val="A6A6A6" w:themeColor="background1" w:themeShade="A6"/>
-          <w:szCs w:val="22"/>
-        </w:rPr>
-      </w:pPr>
+      <w:bookmarkStart w:id="1" w:name="_GoBack"/>
+      <w:bookmarkEnd w:id="1"/>
     </w:p>
     <w:p>
       <w:pPr>
@@ -5360,25 +5342,15 @@
           <w:szCs w:val="22"/>
         </w:rPr>
       </w:pPr>
-      <w:bookmarkStart w:id="1" w:name="_GoBack"/>
-      <w:r>
-        <w:rPr>
-          <w:i/>
-          <w:color w:val="0000FF"/>
-          <w:szCs w:val="22"/>
-        </w:rPr>
-        <w:t>P</w:t>
-      </w:r>
-      <w:r>
-        <w:rPr>
-          <w:i/>
-          <w:color w:val="0000FF"/>
-          <w:szCs w:val="22"/>
-        </w:rPr>
-        <w:t>ersonal portfolio</w:t>
+      <w:r>
+        <w:rPr>
+          <w:i/>
+          <w:color w:val="0000FF"/>
+          <w:szCs w:val="22"/>
+        </w:rPr>
+        <w:t>Personal portfolio</w:t>
       </w:r>
     </w:p>
-    <w:bookmarkEnd w:id="1"/>
     <w:p>
       <w:pPr>
         <w:pStyle w:val="ListParagraph"/>

</xml_diff>

<commit_message>
Initial About OLPC committed
</commit_message>
<xml_diff>
--- a/Final Assignment - Abstract and Introduction.docx
+++ b/Final Assignment - Abstract and Introduction.docx
@@ -173,7 +173,6 @@
         </w:rPr>
         <w:t xml:space="preserve"> </w:t>
       </w:r>
-      <w:proofErr w:type="gramStart"/>
       <w:r>
         <w:rPr>
           <w:i/>
@@ -260,7 +259,6 @@
         </w:rPr>
         <w:t>regardless the present challenges facing the education system.</w:t>
       </w:r>
-      <w:proofErr w:type="gramEnd"/>
     </w:p>
     <w:p>
       <w:pPr>
@@ -268,7 +266,6 @@
           <w:color w:val="FF0000"/>
         </w:rPr>
       </w:pPr>
-      <w:proofErr w:type="gramStart"/>
       <w:r>
         <w:rPr>
           <w:b/>
@@ -283,7 +280,6 @@
         </w:rPr>
         <w:t>xamine</w:t>
       </w:r>
-      <w:proofErr w:type="gramEnd"/>
       <w:r>
         <w:rPr>
           <w:b/>
@@ -1499,7 +1495,6 @@
         </w:rPr>
         <w:t xml:space="preserve">because they are not fully digitally literate, yet are deeply immersed in the digital technology. </w:t>
       </w:r>
-      <w:proofErr w:type="gramStart"/>
       <w:r>
         <w:rPr>
           <w:rFonts w:asciiTheme="majorHAnsi" w:hAnsiTheme="majorHAnsi" w:cstheme="minorBidi"/>
@@ -1511,7 +1506,6 @@
         </w:rPr>
         <w:t>As pointed out in the report….</w:t>
       </w:r>
-      <w:proofErr w:type="gramEnd"/>
       <w:r>
         <w:rPr>
           <w:rFonts w:asciiTheme="majorHAnsi" w:hAnsiTheme="majorHAnsi" w:cstheme="minorBidi"/>
@@ -1532,9 +1526,8 @@
           <w:szCs w:val="24"/>
           <w:lang w:eastAsia="ja-JP"/>
         </w:rPr>
-        <w:t>“</w:t>
-      </w:r>
-      <w:proofErr w:type="gramStart"/>
+        <w:t>“they</w:t>
+      </w:r>
       <w:r>
         <w:rPr>
           <w:rFonts w:asciiTheme="majorHAnsi" w:hAnsiTheme="majorHAnsi" w:cstheme="minorBidi"/>
@@ -1544,9 +1537,8 @@
           <w:szCs w:val="24"/>
           <w:lang w:eastAsia="ja-JP"/>
         </w:rPr>
-        <w:t>they</w:t>
-      </w:r>
-      <w:proofErr w:type="gramEnd"/>
+        <w:t xml:space="preserve"> might </w:t>
+      </w:r>
       <w:r>
         <w:rPr>
           <w:rFonts w:asciiTheme="majorHAnsi" w:hAnsiTheme="majorHAnsi" w:cstheme="minorBidi"/>
@@ -1556,7 +1548,7 @@
           <w:szCs w:val="24"/>
           <w:lang w:eastAsia="ja-JP"/>
         </w:rPr>
-        <w:t xml:space="preserve"> might </w:t>
+        <w:t xml:space="preserve">not benefit either from traditional education – because there are a lot of distractions </w:t>
       </w:r>
       <w:r>
         <w:rPr>
@@ -1567,7 +1559,7 @@
           <w:szCs w:val="24"/>
           <w:lang w:eastAsia="ja-JP"/>
         </w:rPr>
-        <w:t xml:space="preserve">not benefit either from traditional education – because there are a lot of distractions </w:t>
+        <w:t>and time</w:t>
       </w:r>
       <w:r>
         <w:rPr>
@@ -1578,7 +1570,7 @@
           <w:szCs w:val="24"/>
           <w:lang w:eastAsia="ja-JP"/>
         </w:rPr>
-        <w:t>and time</w:t>
+        <w:t xml:space="preserve"> wasted</w:t>
       </w:r>
       <w:r>
         <w:rPr>
@@ -1589,7 +1581,7 @@
           <w:szCs w:val="24"/>
           <w:lang w:eastAsia="ja-JP"/>
         </w:rPr>
-        <w:t xml:space="preserve"> wasted</w:t>
+        <w:t xml:space="preserve"> </w:t>
       </w:r>
       <w:r>
         <w:rPr>
@@ -1600,7 +1592,7 @@
           <w:szCs w:val="24"/>
           <w:lang w:eastAsia="ja-JP"/>
         </w:rPr>
-        <w:t xml:space="preserve"> </w:t>
+        <w:t xml:space="preserve">to embed </w:t>
       </w:r>
       <w:r>
         <w:rPr>
@@ -1611,7 +1603,7 @@
           <w:szCs w:val="24"/>
           <w:lang w:eastAsia="ja-JP"/>
         </w:rPr>
-        <w:t xml:space="preserve">to embed </w:t>
+        <w:t>the</w:t>
       </w:r>
       <w:r>
         <w:rPr>
@@ -1622,7 +1614,7 @@
           <w:szCs w:val="24"/>
           <w:lang w:eastAsia="ja-JP"/>
         </w:rPr>
-        <w:t>the</w:t>
+        <w:t xml:space="preserve"> laptops</w:t>
       </w:r>
       <w:r>
         <w:rPr>
@@ -1633,7 +1625,7 @@
           <w:szCs w:val="24"/>
           <w:lang w:eastAsia="ja-JP"/>
         </w:rPr>
-        <w:t xml:space="preserve"> laptops</w:t>
+        <w:t xml:space="preserve"> in the classroom activities</w:t>
       </w:r>
       <w:r>
         <w:rPr>
@@ -1644,7 +1636,7 @@
           <w:szCs w:val="24"/>
           <w:lang w:eastAsia="ja-JP"/>
         </w:rPr>
-        <w:t xml:space="preserve"> in the classroom activities</w:t>
+        <w:t xml:space="preserve"> - or from technology – because these children will not receive adequate guidance </w:t>
       </w:r>
       <w:r>
         <w:rPr>
@@ -1655,7 +1647,7 @@
           <w:szCs w:val="24"/>
           <w:lang w:eastAsia="ja-JP"/>
         </w:rPr>
-        <w:t xml:space="preserve"> - or from technology – because these children will not receive adequate guidance </w:t>
+        <w:t>on how learning to learn in the digital age</w:t>
       </w:r>
       <w:r>
         <w:rPr>
@@ -1666,7 +1658,7 @@
           <w:szCs w:val="24"/>
           <w:lang w:eastAsia="ja-JP"/>
         </w:rPr>
-        <w:t>on how learning to learn in the digital age</w:t>
+        <w:t>”</w:t>
       </w:r>
       <w:r>
         <w:rPr>
@@ -1677,17 +1669,6 @@
           <w:szCs w:val="24"/>
           <w:lang w:eastAsia="ja-JP"/>
         </w:rPr>
-        <w:t>”</w:t>
-      </w:r>
-      <w:r>
-        <w:rPr>
-          <w:rFonts w:asciiTheme="majorHAnsi" w:hAnsiTheme="majorHAnsi" w:cstheme="minorBidi"/>
-          <w:i/>
-          <w:color w:val="A6A6A6" w:themeColor="background1" w:themeShade="A6"/>
-          <w:sz w:val="22"/>
-          <w:szCs w:val="24"/>
-          <w:lang w:eastAsia="ja-JP"/>
-        </w:rPr>
         <w:t>.</w:t>
       </w:r>
       <w:r>
@@ -1699,199 +1680,7 @@
           <w:szCs w:val="24"/>
           <w:lang w:eastAsia="ja-JP"/>
         </w:rPr>
-        <w:t xml:space="preserve"> (</w:t>
-      </w:r>
-      <w:proofErr w:type="gramStart"/>
-      <w:r>
-        <w:rPr>
-          <w:rFonts w:asciiTheme="majorHAnsi" w:hAnsiTheme="majorHAnsi" w:cstheme="minorBidi"/>
-          <w:i/>
-          <w:color w:val="FF0000"/>
-          <w:sz w:val="22"/>
-          <w:szCs w:val="24"/>
-          <w:lang w:eastAsia="ja-JP"/>
-        </w:rPr>
-        <w:t>ideal</w:t>
-      </w:r>
-      <w:proofErr w:type="gramEnd"/>
-      <w:r>
-        <w:rPr>
-          <w:rFonts w:asciiTheme="majorHAnsi" w:hAnsiTheme="majorHAnsi" w:cstheme="minorBidi"/>
-          <w:i/>
-          <w:color w:val="FF0000"/>
-          <w:sz w:val="22"/>
-          <w:szCs w:val="24"/>
-          <w:lang w:eastAsia="ja-JP"/>
-        </w:rPr>
-        <w:t xml:space="preserve"> </w:t>
-      </w:r>
-      <w:proofErr w:type="spellStart"/>
-      <w:r>
-        <w:rPr>
-          <w:rFonts w:asciiTheme="majorHAnsi" w:hAnsiTheme="majorHAnsi" w:cstheme="minorBidi"/>
-          <w:i/>
-          <w:color w:val="FF0000"/>
-          <w:sz w:val="22"/>
-          <w:szCs w:val="24"/>
-          <w:lang w:eastAsia="ja-JP"/>
-        </w:rPr>
-        <w:t>citar</w:t>
-      </w:r>
-      <w:proofErr w:type="spellEnd"/>
-      <w:r>
-        <w:rPr>
-          <w:rFonts w:asciiTheme="majorHAnsi" w:hAnsiTheme="majorHAnsi" w:cstheme="minorBidi"/>
-          <w:i/>
-          <w:color w:val="FF0000"/>
-          <w:sz w:val="22"/>
-          <w:szCs w:val="24"/>
-          <w:lang w:eastAsia="ja-JP"/>
-        </w:rPr>
-        <w:t xml:space="preserve"> </w:t>
-      </w:r>
-      <w:proofErr w:type="spellStart"/>
-      <w:r>
-        <w:rPr>
-          <w:rFonts w:asciiTheme="majorHAnsi" w:hAnsiTheme="majorHAnsi" w:cstheme="minorBidi"/>
-          <w:i/>
-          <w:color w:val="FF0000"/>
-          <w:sz w:val="22"/>
-          <w:szCs w:val="24"/>
-          <w:lang w:eastAsia="ja-JP"/>
-        </w:rPr>
-        <w:t>algum</w:t>
-      </w:r>
-      <w:proofErr w:type="spellEnd"/>
-      <w:r>
-        <w:rPr>
-          <w:rFonts w:asciiTheme="majorHAnsi" w:hAnsiTheme="majorHAnsi" w:cstheme="minorBidi"/>
-          <w:i/>
-          <w:color w:val="FF0000"/>
-          <w:sz w:val="22"/>
-          <w:szCs w:val="24"/>
-          <w:lang w:eastAsia="ja-JP"/>
-        </w:rPr>
-        <w:t xml:space="preserve"> </w:t>
-      </w:r>
-      <w:proofErr w:type="spellStart"/>
-      <w:r>
-        <w:rPr>
-          <w:rFonts w:asciiTheme="majorHAnsi" w:hAnsiTheme="majorHAnsi" w:cstheme="minorBidi"/>
-          <w:i/>
-          <w:color w:val="FF0000"/>
-          <w:sz w:val="22"/>
-          <w:szCs w:val="24"/>
-          <w:lang w:eastAsia="ja-JP"/>
-        </w:rPr>
-        <w:t>reporte</w:t>
-      </w:r>
-      <w:proofErr w:type="spellEnd"/>
-      <w:r>
-        <w:rPr>
-          <w:rFonts w:asciiTheme="majorHAnsi" w:hAnsiTheme="majorHAnsi" w:cstheme="minorBidi"/>
-          <w:i/>
-          <w:color w:val="FF0000"/>
-          <w:sz w:val="22"/>
-          <w:szCs w:val="24"/>
-          <w:lang w:eastAsia="ja-JP"/>
-        </w:rPr>
-        <w:t xml:space="preserve"> </w:t>
-      </w:r>
-      <w:proofErr w:type="spellStart"/>
-      <w:r>
-        <w:rPr>
-          <w:rFonts w:asciiTheme="majorHAnsi" w:hAnsiTheme="majorHAnsi" w:cstheme="minorBidi"/>
-          <w:i/>
-          <w:color w:val="FF0000"/>
-          <w:sz w:val="22"/>
-          <w:szCs w:val="24"/>
-          <w:lang w:eastAsia="ja-JP"/>
-        </w:rPr>
-        <w:t>para</w:t>
-      </w:r>
-      <w:proofErr w:type="spellEnd"/>
-      <w:r>
-        <w:rPr>
-          <w:rFonts w:asciiTheme="majorHAnsi" w:hAnsiTheme="majorHAnsi" w:cstheme="minorBidi"/>
-          <w:i/>
-          <w:color w:val="FF0000"/>
-          <w:sz w:val="22"/>
-          <w:szCs w:val="24"/>
-          <w:lang w:eastAsia="ja-JP"/>
-        </w:rPr>
-        <w:t xml:space="preserve"> </w:t>
-      </w:r>
-      <w:proofErr w:type="spellStart"/>
-      <w:r>
-        <w:rPr>
-          <w:rFonts w:asciiTheme="majorHAnsi" w:hAnsiTheme="majorHAnsi" w:cstheme="minorBidi"/>
-          <w:i/>
-          <w:color w:val="FF0000"/>
-          <w:sz w:val="22"/>
-          <w:szCs w:val="24"/>
-          <w:lang w:eastAsia="ja-JP"/>
-        </w:rPr>
-        <w:t>sustentar</w:t>
-      </w:r>
-      <w:proofErr w:type="spellEnd"/>
-      <w:r>
-        <w:rPr>
-          <w:rFonts w:asciiTheme="majorHAnsi" w:hAnsiTheme="majorHAnsi" w:cstheme="minorBidi"/>
-          <w:i/>
-          <w:color w:val="FF0000"/>
-          <w:sz w:val="22"/>
-          <w:szCs w:val="24"/>
-          <w:lang w:eastAsia="ja-JP"/>
-        </w:rPr>
-        <w:t xml:space="preserve"> </w:t>
-      </w:r>
-      <w:proofErr w:type="spellStart"/>
-      <w:r>
-        <w:rPr>
-          <w:rFonts w:asciiTheme="majorHAnsi" w:hAnsiTheme="majorHAnsi" w:cstheme="minorBidi"/>
-          <w:i/>
-          <w:color w:val="FF0000"/>
-          <w:sz w:val="22"/>
-          <w:szCs w:val="24"/>
-          <w:lang w:eastAsia="ja-JP"/>
-        </w:rPr>
-        <w:t>essa</w:t>
-      </w:r>
-      <w:proofErr w:type="spellEnd"/>
-      <w:r>
-        <w:rPr>
-          <w:rFonts w:asciiTheme="majorHAnsi" w:hAnsiTheme="majorHAnsi" w:cstheme="minorBidi"/>
-          <w:i/>
-          <w:color w:val="FF0000"/>
-          <w:sz w:val="22"/>
-          <w:szCs w:val="24"/>
-          <w:lang w:eastAsia="ja-JP"/>
-        </w:rPr>
-        <w:t xml:space="preserve"> </w:t>
-      </w:r>
-      <w:proofErr w:type="spellStart"/>
-      <w:r>
-        <w:rPr>
-          <w:rFonts w:asciiTheme="majorHAnsi" w:hAnsiTheme="majorHAnsi" w:cstheme="minorBidi"/>
-          <w:i/>
-          <w:color w:val="FF0000"/>
-          <w:sz w:val="22"/>
-          <w:szCs w:val="24"/>
-          <w:lang w:eastAsia="ja-JP"/>
-        </w:rPr>
-        <w:t>observação</w:t>
-      </w:r>
-      <w:proofErr w:type="spellEnd"/>
-      <w:r>
-        <w:rPr>
-          <w:rFonts w:asciiTheme="majorHAnsi" w:hAnsiTheme="majorHAnsi" w:cstheme="minorBidi"/>
-          <w:i/>
-          <w:color w:val="FF0000"/>
-          <w:sz w:val="22"/>
-          <w:szCs w:val="24"/>
-          <w:lang w:eastAsia="ja-JP"/>
-        </w:rPr>
-        <w:t>).</w:t>
+        <w:t xml:space="preserve"> (ideal citar algum reporte para sustentar essa observação).</w:t>
       </w:r>
     </w:p>
     <w:p>
@@ -2062,23 +1851,7 @@
           <w:b/>
           <w:color w:val="FF0000"/>
         </w:rPr>
-        <w:t>(</w:t>
-      </w:r>
-      <w:proofErr w:type="gramStart"/>
-      <w:r>
-        <w:rPr>
-          <w:b/>
-          <w:color w:val="FF0000"/>
-        </w:rPr>
-        <w:t>add</w:t>
-      </w:r>
-      <w:proofErr w:type="gramEnd"/>
-      <w:r>
-        <w:rPr>
-          <w:b/>
-          <w:color w:val="FF0000"/>
-        </w:rPr>
-        <w:t xml:space="preserve"> citations)</w:t>
+        <w:t>(add citations)</w:t>
       </w:r>
       <w:r>
         <w:rPr>
@@ -2293,43 +2066,7 @@
           <w:color w:val="FF0000"/>
           <w:szCs w:val="22"/>
         </w:rPr>
-        <w:t>--</w:t>
-      </w:r>
-      <w:proofErr w:type="spellStart"/>
-      <w:r>
-        <w:rPr>
-          <w:i/>
-          <w:color w:val="FF0000"/>
-          <w:szCs w:val="22"/>
-        </w:rPr>
-        <w:t>Listar</w:t>
-      </w:r>
-      <w:proofErr w:type="spellEnd"/>
-      <w:r>
-        <w:rPr>
-          <w:i/>
-          <w:color w:val="FF0000"/>
-          <w:szCs w:val="22"/>
-        </w:rPr>
-        <w:t xml:space="preserve"> Core concepts do PLE </w:t>
-      </w:r>
-      <w:proofErr w:type="spellStart"/>
-      <w:r>
-        <w:rPr>
-          <w:i/>
-          <w:color w:val="FF0000"/>
-          <w:szCs w:val="22"/>
-        </w:rPr>
-        <w:t>estudados</w:t>
-      </w:r>
-      <w:proofErr w:type="spellEnd"/>
-      <w:r>
-        <w:rPr>
-          <w:i/>
-          <w:color w:val="FF0000"/>
-          <w:szCs w:val="22"/>
-        </w:rPr>
-        <w:t xml:space="preserve"> no IDEL—</w:t>
+        <w:t>--Listar Core concepts do PLE estudados no IDEL—</w:t>
       </w:r>
     </w:p>
     <w:p>
@@ -2514,7 +2251,16 @@
           <w:color w:val="0000FF"/>
           <w:szCs w:val="22"/>
         </w:rPr>
-        <w:t xml:space="preserve">ne of the first conceptualizations of PLE is found in the </w:t>
+        <w:t xml:space="preserve">ne of the first </w:t>
+      </w:r>
+      <w:r>
+        <w:rPr>
+          <w:i/>
+          <w:color w:val="0000FF"/>
+          <w:szCs w:val="22"/>
+        </w:rPr>
+        <w:lastRenderedPageBreak/>
+        <w:t xml:space="preserve">conceptualizations of PLE is found in the </w:t>
       </w:r>
       <w:r>
         <w:rPr>
@@ -2627,16 +2373,7 @@
           <w:color w:val="0000FF"/>
           <w:szCs w:val="22"/>
         </w:rPr>
-        <w:t xml:space="preserve">Lifelong Learning: </w:t>
-      </w:r>
-      <w:r>
-        <w:rPr>
-          <w:i/>
-          <w:color w:val="0000FF"/>
-          <w:szCs w:val="22"/>
-        </w:rPr>
-        <w:lastRenderedPageBreak/>
-        <w:t>The Need for Portable Personal Learning Environments and Supporting Interoperability Standards</w:t>
+        <w:t>Lifelong Learning: The Need for Portable Personal Learning Environments and Supporting Interoperability Standards</w:t>
       </w:r>
       <w:r>
         <w:rPr>
@@ -2741,18 +2478,8 @@
           <w:color w:val="0000FF"/>
           <w:szCs w:val="22"/>
         </w:rPr>
-        <w:t xml:space="preserve">Stephen </w:t>
-      </w:r>
-      <w:proofErr w:type="spellStart"/>
-      <w:r>
-        <w:rPr>
-          <w:i/>
-          <w:color w:val="0000FF"/>
-          <w:szCs w:val="22"/>
-        </w:rPr>
-        <w:t>Downes</w:t>
-      </w:r>
-      <w:proofErr w:type="spellEnd"/>
+        <w:t>Stephen Downes</w:t>
+      </w:r>
       <w:r>
         <w:rPr>
           <w:i/>
@@ -2791,55 +2518,7 @@
           <w:szCs w:val="22"/>
           <w:lang w:eastAsia="ja-JP"/>
         </w:rPr>
-        <w:t>…</w:t>
-      </w:r>
-      <w:proofErr w:type="gramStart"/>
-      <w:r>
-        <w:rPr>
-          <w:rFonts w:asciiTheme="majorHAnsi" w:hAnsiTheme="majorHAnsi" w:cstheme="minorBidi"/>
-          <w:i/>
-          <w:color w:val="0000FF"/>
-          <w:sz w:val="22"/>
-          <w:szCs w:val="22"/>
-          <w:lang w:eastAsia="ja-JP"/>
-        </w:rPr>
-        <w:t>not</w:t>
-      </w:r>
-      <w:proofErr w:type="gramEnd"/>
-      <w:r>
-        <w:rPr>
-          <w:rFonts w:asciiTheme="majorHAnsi" w:hAnsiTheme="majorHAnsi" w:cstheme="minorBidi"/>
-          <w:i/>
-          <w:color w:val="0000FF"/>
-          <w:sz w:val="22"/>
-          <w:szCs w:val="22"/>
-          <w:lang w:eastAsia="ja-JP"/>
-        </w:rPr>
-        <w:t xml:space="preserve"> an institutional or corporate application, but a personal learning </w:t>
-      </w:r>
-      <w:proofErr w:type="spellStart"/>
-      <w:r>
-        <w:rPr>
-          <w:rFonts w:asciiTheme="majorHAnsi" w:hAnsiTheme="majorHAnsi" w:cstheme="minorBidi"/>
-          <w:i/>
-          <w:color w:val="0000FF"/>
-          <w:sz w:val="22"/>
-          <w:szCs w:val="22"/>
-          <w:lang w:eastAsia="ja-JP"/>
-        </w:rPr>
-        <w:t>center</w:t>
-      </w:r>
-      <w:proofErr w:type="spellEnd"/>
-      <w:r>
-        <w:rPr>
-          <w:rFonts w:asciiTheme="majorHAnsi" w:hAnsiTheme="majorHAnsi" w:cstheme="minorBidi"/>
-          <w:i/>
-          <w:color w:val="0000FF"/>
-          <w:sz w:val="22"/>
-          <w:szCs w:val="22"/>
-          <w:lang w:eastAsia="ja-JP"/>
-        </w:rPr>
-        <w:t>, where content is reused and remixed according to the student's own needs and interests. It becomes, indeed, not a single application, but a collection of interoperating applications---an environment rather than a system. It also begins to look like a personal portfolio tool</w:t>
+        <w:t>…not an institutional or corporate application, but a personal learning center, where content is reused and remixed according to the student's own needs and interests. It becomes, indeed, not a single application, but a collection of interoperating applications---an environment rather than a system. It also begins to look like a personal portfolio tool</w:t>
       </w:r>
       <w:r>
         <w:rPr>
@@ -3616,23 +3295,13 @@
         </w:rPr>
         <w:t xml:space="preserve">To work around these constrains, </w:t>
       </w:r>
-      <w:proofErr w:type="spellStart"/>
-      <w:r>
-        <w:rPr>
-          <w:i/>
-          <w:color w:val="0000FF"/>
-          <w:szCs w:val="22"/>
-        </w:rPr>
-        <w:t>Attwell</w:t>
-      </w:r>
-      <w:proofErr w:type="spellEnd"/>
-      <w:r>
-        <w:rPr>
-          <w:i/>
-          <w:color w:val="0000FF"/>
-          <w:szCs w:val="22"/>
-        </w:rPr>
-        <w:t xml:space="preserve"> (2007)</w:t>
+      <w:r>
+        <w:rPr>
+          <w:i/>
+          <w:color w:val="0000FF"/>
+          <w:szCs w:val="22"/>
+        </w:rPr>
+        <w:t>Attwell (2007)</w:t>
       </w:r>
       <w:r>
         <w:rPr>
@@ -4721,7 +4390,16 @@
           <w:color w:val="0000FF"/>
           <w:szCs w:val="22"/>
         </w:rPr>
-        <w:t>the learner develops an online identity where the personalized learning environment provides cues (affordances or possibilities for action) that prompt the learner about what to share, what not to share, who they choose to share with, and how to effectively merge forma</w:t>
+        <w:t xml:space="preserve">the learner develops an online identity where the personalized learning environment </w:t>
+      </w:r>
+      <w:r>
+        <w:rPr>
+          <w:i/>
+          <w:color w:val="0000FF"/>
+          <w:szCs w:val="22"/>
+        </w:rPr>
+        <w:lastRenderedPageBreak/>
+        <w:t>provides cues (affordances or possibilities for action) that prompt the learner about what to share, what not to share, who they choose to share with, and how to effectively merge forma</w:t>
       </w:r>
       <w:r>
         <w:rPr>
@@ -5222,7 +4900,6 @@
           <w:szCs w:val="22"/>
         </w:rPr>
       </w:pPr>
-      <w:proofErr w:type="spellStart"/>
       <w:r>
         <w:rPr>
           <w:b/>
@@ -5232,90 +4909,21 @@
         </w:rPr>
         <w:t>Connectivism</w:t>
       </w:r>
-      <w:proofErr w:type="spellEnd"/>
-      <w:r>
-        <w:rPr>
-          <w:i/>
-          <w:color w:val="0000FF"/>
-          <w:szCs w:val="22"/>
-        </w:rPr>
-        <w:t xml:space="preserve">: </w:t>
-      </w:r>
-      <w:proofErr w:type="spellStart"/>
-      <w:r>
-        <w:rPr>
-          <w:i/>
-          <w:color w:val="0000FF"/>
-          <w:szCs w:val="22"/>
-        </w:rPr>
-        <w:t>Connectivism</w:t>
-      </w:r>
-      <w:proofErr w:type="spellEnd"/>
-      <w:r>
-        <w:rPr>
-          <w:i/>
-          <w:color w:val="0000FF"/>
-          <w:szCs w:val="22"/>
-        </w:rPr>
-        <w:t xml:space="preserve"> (Siemens, 2005 and 2006; </w:t>
-      </w:r>
-      <w:proofErr w:type="spellStart"/>
-      <w:r>
-        <w:rPr>
-          <w:i/>
-          <w:color w:val="0000FF"/>
-          <w:szCs w:val="22"/>
-        </w:rPr>
-        <w:t>Downes</w:t>
-      </w:r>
-      <w:proofErr w:type="spellEnd"/>
-      <w:r>
-        <w:rPr>
-          <w:i/>
-          <w:color w:val="0000FF"/>
-          <w:szCs w:val="22"/>
-        </w:rPr>
-        <w:t xml:space="preserve">, 2006 and 2007) is defined as a learning theory for the digital age </w:t>
-      </w:r>
-      <w:r>
-        <w:rPr>
-          <w:i/>
-          <w:color w:val="0000FF"/>
-          <w:szCs w:val="22"/>
-        </w:rPr>
-        <w:t xml:space="preserve">which </w:t>
-      </w:r>
-      <w:r>
-        <w:rPr>
-          <w:i/>
-          <w:color w:val="0000FF"/>
-          <w:szCs w:val="22"/>
-        </w:rPr>
-        <w:t xml:space="preserve">underlying the use of the opportunities offered by technology to enrich </w:t>
-      </w:r>
-      <w:r>
-        <w:rPr>
-          <w:i/>
-          <w:color w:val="0000FF"/>
-          <w:szCs w:val="22"/>
-        </w:rPr>
-        <w:t xml:space="preserve">formal and informal </w:t>
-      </w:r>
-      <w:r>
-        <w:rPr>
-          <w:i/>
-          <w:color w:val="0000FF"/>
-          <w:szCs w:val="22"/>
-        </w:rPr>
-        <w:t>learning</w:t>
-      </w:r>
-      <w:r>
-        <w:rPr>
-          <w:i/>
-          <w:color w:val="0000FF"/>
-          <w:szCs w:val="22"/>
-        </w:rPr>
-        <w:t xml:space="preserve">. </w:t>
+      <w:r>
+        <w:rPr>
+          <w:i/>
+          <w:color w:val="0000FF"/>
+          <w:szCs w:val="22"/>
+        </w:rPr>
+        <w:t xml:space="preserve">: Connectivism (Siemens, 2005 and 2006; Downes, 2006 and 2007) is defined as a learning theory for the digital age </w:t>
+      </w:r>
+      <w:r>
+        <w:rPr>
+          <w:i/>
+          <w:color w:val="0000FF"/>
+          <w:szCs w:val="22"/>
+        </w:rPr>
+        <w:t xml:space="preserve">which underlying the use of the opportunities offered by technology to enrich formal and informal learning. </w:t>
       </w:r>
       <w:r>
         <w:rPr>
@@ -5323,255 +4931,7 @@
           <w:color w:val="FF0000"/>
           <w:szCs w:val="22"/>
         </w:rPr>
-        <w:t xml:space="preserve">Siemens (2005) has formulated the principles of </w:t>
-      </w:r>
-      <w:proofErr w:type="spellStart"/>
-      <w:r>
-        <w:rPr>
-          <w:i/>
-          <w:color w:val="FF0000"/>
-          <w:szCs w:val="22"/>
-        </w:rPr>
-        <w:t>connectivism</w:t>
-      </w:r>
-      <w:proofErr w:type="spellEnd"/>
-      <w:r>
-        <w:rPr>
-          <w:i/>
-          <w:color w:val="FF0000"/>
-          <w:szCs w:val="22"/>
-        </w:rPr>
-        <w:t xml:space="preserve"> briefly:</w:t>
-      </w:r>
-      <w:r>
-        <w:rPr>
-          <w:i/>
-          <w:color w:val="FF0000"/>
-          <w:szCs w:val="22"/>
-        </w:rPr>
-        <w:t xml:space="preserve"> (</w:t>
-      </w:r>
-      <w:proofErr w:type="spellStart"/>
-      <w:r>
-        <w:rPr>
-          <w:i/>
-          <w:color w:val="FF0000"/>
-          <w:szCs w:val="22"/>
-        </w:rPr>
-        <w:t>i</w:t>
-      </w:r>
-      <w:proofErr w:type="spellEnd"/>
-      <w:r>
-        <w:rPr>
-          <w:i/>
-          <w:color w:val="FF0000"/>
-          <w:szCs w:val="22"/>
-        </w:rPr>
-        <w:t xml:space="preserve">) </w:t>
-      </w:r>
-      <w:r>
-        <w:rPr>
-          <w:i/>
-          <w:color w:val="FF0000"/>
-          <w:szCs w:val="22"/>
-        </w:rPr>
-        <w:t>Learning and knowledge depend on the diversity of opinions.</w:t>
-      </w:r>
-      <w:r>
-        <w:rPr>
-          <w:i/>
-          <w:color w:val="FF0000"/>
-          <w:szCs w:val="22"/>
-        </w:rPr>
-        <w:t xml:space="preserve"> (ii)</w:t>
-      </w:r>
-      <w:r>
-        <w:rPr>
-          <w:i/>
-          <w:color w:val="FF0000"/>
-          <w:szCs w:val="22"/>
-        </w:rPr>
-        <w:t xml:space="preserve"> Learning is a process of connecting nodes or specialized information sources.</w:t>
-      </w:r>
-      <w:r>
-        <w:rPr>
-          <w:i/>
-          <w:color w:val="FF0000"/>
-          <w:szCs w:val="22"/>
-        </w:rPr>
-        <w:t xml:space="preserve"> (iii) </w:t>
-      </w:r>
-      <w:r>
-        <w:rPr>
-          <w:i/>
-          <w:color w:val="FF0000"/>
-          <w:szCs w:val="22"/>
-        </w:rPr>
-        <w:t>Learning may reside in non-human.</w:t>
-      </w:r>
-      <w:r>
-        <w:rPr>
-          <w:i/>
-          <w:color w:val="FF0000"/>
-          <w:szCs w:val="22"/>
-        </w:rPr>
-        <w:t xml:space="preserve"> </w:t>
-      </w:r>
-      <w:proofErr w:type="gramStart"/>
-      <w:r>
-        <w:rPr>
-          <w:i/>
-          <w:color w:val="FF0000"/>
-          <w:szCs w:val="22"/>
-        </w:rPr>
-        <w:t>(iv)</w:t>
-      </w:r>
-      <w:r>
-        <w:rPr>
-          <w:i/>
-          <w:color w:val="FF0000"/>
-          <w:szCs w:val="22"/>
-        </w:rPr>
-        <w:t xml:space="preserve"> The</w:t>
-      </w:r>
-      <w:proofErr w:type="gramEnd"/>
-      <w:r>
-        <w:rPr>
-          <w:i/>
-          <w:color w:val="FF0000"/>
-          <w:szCs w:val="22"/>
-        </w:rPr>
-        <w:t xml:space="preserve"> ability to know more is more critical than what we know at any given time.</w:t>
-      </w:r>
-      <w:r>
-        <w:rPr>
-          <w:i/>
-          <w:color w:val="FF0000"/>
-          <w:szCs w:val="22"/>
-        </w:rPr>
-        <w:t xml:space="preserve"> (v)</w:t>
-      </w:r>
-      <w:r>
-        <w:rPr>
-          <w:i/>
-          <w:color w:val="FF0000"/>
-          <w:szCs w:val="22"/>
-        </w:rPr>
-        <w:t xml:space="preserve"> Feeding and maintaining connections is needed to facilitate continual learning.</w:t>
-      </w:r>
-      <w:r>
-        <w:rPr>
-          <w:i/>
-          <w:color w:val="FF0000"/>
-          <w:szCs w:val="22"/>
-        </w:rPr>
-        <w:t xml:space="preserve"> </w:t>
-      </w:r>
-      <w:proofErr w:type="gramStart"/>
-      <w:r>
-        <w:rPr>
-          <w:i/>
-          <w:color w:val="FF0000"/>
-          <w:szCs w:val="22"/>
-        </w:rPr>
-        <w:t>(vi)</w:t>
-      </w:r>
-      <w:r>
-        <w:rPr>
-          <w:i/>
-          <w:color w:val="FF0000"/>
-          <w:szCs w:val="22"/>
-        </w:rPr>
-        <w:t xml:space="preserve"> The</w:t>
-      </w:r>
-      <w:proofErr w:type="gramEnd"/>
-      <w:r>
-        <w:rPr>
-          <w:i/>
-          <w:color w:val="FF0000"/>
-          <w:szCs w:val="22"/>
-        </w:rPr>
-        <w:t xml:space="preserve"> ability to see connections between fields, ideas and concepts is a key skill.</w:t>
-      </w:r>
-      <w:r>
-        <w:rPr>
-          <w:i/>
-          <w:color w:val="FF0000"/>
-          <w:szCs w:val="22"/>
-        </w:rPr>
-        <w:t xml:space="preserve"> (vii) </w:t>
-      </w:r>
-      <w:r>
-        <w:rPr>
-          <w:i/>
-          <w:color w:val="FF0000"/>
-          <w:szCs w:val="22"/>
-        </w:rPr>
-        <w:t xml:space="preserve">The update (current and precise knowledge) is the intent of all </w:t>
-      </w:r>
-      <w:proofErr w:type="spellStart"/>
-      <w:proofErr w:type="gramStart"/>
-      <w:r>
-        <w:rPr>
-          <w:i/>
-          <w:color w:val="FF0000"/>
-          <w:szCs w:val="22"/>
-        </w:rPr>
-        <w:t>connectivist</w:t>
-      </w:r>
-      <w:proofErr w:type="spellEnd"/>
-      <w:r>
-        <w:rPr>
-          <w:i/>
-          <w:color w:val="FF0000"/>
-          <w:szCs w:val="22"/>
-        </w:rPr>
-        <w:t xml:space="preserve"> learning</w:t>
-      </w:r>
-      <w:proofErr w:type="gramEnd"/>
-      <w:r>
-        <w:rPr>
-          <w:i/>
-          <w:color w:val="FF0000"/>
-          <w:szCs w:val="22"/>
-        </w:rPr>
-        <w:t xml:space="preserve"> activities.</w:t>
-      </w:r>
-      <w:r>
-        <w:rPr>
-          <w:i/>
-          <w:color w:val="FF0000"/>
-          <w:szCs w:val="22"/>
-        </w:rPr>
-        <w:t xml:space="preserve"> (viii) </w:t>
-      </w:r>
-      <w:r>
-        <w:rPr>
-          <w:i/>
-          <w:color w:val="FF0000"/>
-          <w:szCs w:val="22"/>
-        </w:rPr>
-        <w:t xml:space="preserve">Decision-making is itself a learning </w:t>
-      </w:r>
-      <w:proofErr w:type="spellStart"/>
-      <w:proofErr w:type="gramStart"/>
-      <w:r>
-        <w:rPr>
-          <w:i/>
-          <w:color w:val="FF0000"/>
-          <w:szCs w:val="22"/>
-        </w:rPr>
-        <w:t>process.The</w:t>
-      </w:r>
-      <w:proofErr w:type="spellEnd"/>
-      <w:proofErr w:type="gramEnd"/>
-      <w:r>
-        <w:rPr>
-          <w:i/>
-          <w:color w:val="FF0000"/>
-          <w:szCs w:val="22"/>
-        </w:rPr>
-        <w:t xml:space="preserve"> act of choosing what to learn and the meaning of incoming information is seen through the lens of a shifting reality. A right decision today may be wrong tomorrow due to alterations in the information environment that affects the decision (Siemens, 2005).</w:t>
+        <w:t>Siemens (2005) has formulated the principles of connectivism briefly: (i) Learning and knowledge depend on the diversity of opinions. (ii) Learning is a process of connecting nodes or specialized information sources. (iii) Learning may reside in non-human. (iv) The ability to know more is more critical than what we know at any given time. (v) Feeding and maintaining connections is needed to facilitate continual learning. (vi) The ability to see connections between fields, ideas and concepts is a key skill. (vii) The update (current and precise knowledge) is the intent of all connectivist learning activities. (viii) Decision-making is itself a learning process.The act of choosing what to learn and the meaning of incoming information is seen through the lens of a shifting reality. A right decision today may be wrong tomorrow due to alterations in the information environment that affects the decision (Siemens, 2005).</w:t>
       </w:r>
       <w:r>
         <w:rPr>
@@ -6030,22 +5390,7 @@
     </w:p>
     <w:p>
       <w:pPr>
-        <w:spacing w:after="0"/>
-        <w:jc w:val="left"/>
-        <w:rPr>
-          <w:rFonts w:eastAsia="Times New Roman" w:cs="Times New Roman"/>
-          <w:i/>
-          <w:color w:val="000000"/>
-          <w:szCs w:val="22"/>
-          <w:shd w:val="clear" w:color="auto" w:fill="FFFFFF"/>
-          <w:lang w:eastAsia="en-US"/>
-        </w:rPr>
-      </w:pPr>
-      <w:bookmarkStart w:id="1" w:name="_GoBack"/>
-      <w:bookmarkEnd w:id="1"/>
-    </w:p>
-    <w:p>
-      <w:pPr>
+        <w:pStyle w:val="ListParagraph"/>
         <w:rPr>
           <w:i/>
           <w:color w:val="FF0000"/>
@@ -6056,23 +5401,7 @@
           <w:i/>
           <w:color w:val="FF0000"/>
         </w:rPr>
-        <w:t xml:space="preserve">--Link entre o </w:t>
-      </w:r>
-      <w:proofErr w:type="spellStart"/>
-      <w:r>
-        <w:rPr>
-          <w:i/>
-          <w:color w:val="FF0000"/>
-        </w:rPr>
-        <w:t>conceito</w:t>
-      </w:r>
-      <w:proofErr w:type="spellEnd"/>
-      <w:r>
-        <w:rPr>
-          <w:i/>
-          <w:color w:val="FF0000"/>
-        </w:rPr>
-        <w:t xml:space="preserve"> de PLE e o OLPC –</w:t>
+        <w:t>--Link entre o conceito de PLE e o OLPC –</w:t>
       </w:r>
     </w:p>
     <w:p>
@@ -6090,20 +5419,981 @@
         <w:rPr>
           <w:lang w:eastAsia="en-US"/>
         </w:rPr>
-        <w:t xml:space="preserve">Foundations of the OLPC project </w:t>
+        <w:t xml:space="preserve">Foundations of the </w:t>
+      </w:r>
+      <w:r>
+        <w:rPr>
+          <w:rFonts w:ascii="Calibri" w:hAnsi="Calibri" w:cs="Calibri"/>
+          <w:lang w:val="en-US"/>
+        </w:rPr>
+        <w:t xml:space="preserve">One Laptop Per Child </w:t>
+      </w:r>
+      <w:r>
+        <w:rPr>
+          <w:rFonts w:ascii="Calibri" w:hAnsi="Calibri" w:cs="Calibri"/>
+          <w:lang w:val="en-US"/>
+        </w:rPr>
+        <w:t>(</w:t>
+      </w:r>
+      <w:r>
+        <w:rPr>
+          <w:lang w:eastAsia="en-US"/>
+        </w:rPr>
+        <w:t>OLPC</w:t>
+      </w:r>
+      <w:r>
+        <w:rPr>
+          <w:lang w:eastAsia="en-US"/>
+        </w:rPr>
+        <w:t>)</w:t>
       </w:r>
     </w:p>
     <w:p>
       <w:pPr>
-        <w:rPr>
-          <w:i/>
-          <w:color w:val="FF0000"/>
-        </w:rPr>
-      </w:pPr>
+        <w:divId w:val="849956341"/>
+        <w:rPr>
+          <w:rFonts w:eastAsia="Times New Roman" w:cs="Times New Roman"/>
+          <w:i/>
+          <w:color w:val="0000FF"/>
+          <w:szCs w:val="22"/>
+        </w:rPr>
+      </w:pPr>
+      <w:r>
+        <w:rPr>
+          <w:i/>
+          <w:color w:val="0000FF"/>
+          <w:szCs w:val="22"/>
+        </w:rPr>
+        <w:t xml:space="preserve">Inspired by the educational ideas of Jerome Bruner and Seymour Papert to create an autonomous personal-computer for children of all ages, the </w:t>
+      </w:r>
+      <w:r>
+        <w:rPr>
+          <w:i/>
+          <w:color w:val="0000FF"/>
+          <w:szCs w:val="22"/>
+        </w:rPr>
+        <w:t>OLPC</w:t>
+      </w:r>
+      <w:r>
+        <w:rPr>
+          <w:i/>
+          <w:color w:val="0000FF"/>
+          <w:szCs w:val="22"/>
+        </w:rPr>
+        <w:t xml:space="preserve"> </w:t>
+      </w:r>
+      <w:r>
+        <w:rPr>
+          <w:i/>
+          <w:color w:val="0000FF"/>
+          <w:szCs w:val="22"/>
+        </w:rPr>
+        <w:t>Project</w:t>
+      </w:r>
+      <w:r>
+        <w:rPr>
+          <w:rStyle w:val="FootnoteReference"/>
+          <w:i/>
+          <w:color w:val="0000FF"/>
+          <w:szCs w:val="22"/>
+        </w:rPr>
+        <w:footnoteReference w:id="3"/>
+      </w:r>
+      <w:r>
+        <w:rPr>
+          <w:i/>
+          <w:color w:val="0000FF"/>
+          <w:szCs w:val="22"/>
+        </w:rPr>
+        <w:t xml:space="preserve"> aims</w:t>
+      </w:r>
+      <w:r>
+        <w:rPr>
+          <w:i/>
+          <w:color w:val="0000FF"/>
+          <w:szCs w:val="22"/>
+        </w:rPr>
+        <w:t xml:space="preserve"> </w:t>
+      </w:r>
+      <w:r>
+        <w:rPr>
+          <w:i/>
+          <w:color w:val="0000FF"/>
+          <w:szCs w:val="22"/>
+        </w:rPr>
+        <w:t xml:space="preserve">to “empower </w:t>
+      </w:r>
+      <w:r>
+        <w:rPr>
+          <w:i/>
+          <w:color w:val="0000FF"/>
+          <w:szCs w:val="22"/>
+        </w:rPr>
+        <w:lastRenderedPageBreak/>
+        <w:t>the world’s poorest through education”</w:t>
+      </w:r>
+      <w:r>
+        <w:rPr>
+          <w:i/>
+          <w:color w:val="0000FF"/>
+          <w:szCs w:val="22"/>
+        </w:rPr>
+        <w:t xml:space="preserve"> </w:t>
+      </w:r>
+      <w:r>
+        <w:rPr>
+          <w:i/>
+          <w:color w:val="0000FF"/>
+          <w:szCs w:val="22"/>
+        </w:rPr>
+        <w:fldChar w:fldCharType="begin" w:fldLock="1"/>
+      </w:r>
+      <w:r>
+        <w:rPr>
+          <w:i/>
+          <w:color w:val="0000FF"/>
+          <w:szCs w:val="22"/>
+        </w:rPr>
+        <w:instrText>ADDIN CSL_CITATION { "citationItems" : [ { "id" : "ITEM-1", "itemData" : { "URL" : "http://laptop.org/about/mission", "accessed" : { "date-parts" : [ [ "2013", "5", "27" ] ] }, "author" : [ { "dropping-particle" : "", "family" : "OLPC", "given" : "", "non-dropping-particle" : "", "parse-names" : false, "suffix" : "" } ], "container-title" : "OLPC Foundation", "id" : "ITEM-1", "issued" : { "date-parts" : [ [ "0" ] ] }, "title" : "OLPC Mission", "type" : "webpage" }, "uris" : [ "http://www.mendeley.com/documents/?uuid=7ab6742c-bb42-41af-8357-1cdc6f44c437" ] } ], "mendeley" : { "previouslyFormattedCitation" : "(OLPC n.d.)" }, "properties" : { "noteIndex" : 0 }, "schema" : "https://github.com/citation-style-language/schema/raw/master/csl-citation.json" }</w:instrText>
+      </w:r>
+      <w:r>
+        <w:rPr>
+          <w:i/>
+          <w:color w:val="0000FF"/>
+          <w:szCs w:val="22"/>
+        </w:rPr>
+        <w:fldChar w:fldCharType="separate"/>
+      </w:r>
+      <w:r>
+        <w:rPr>
+          <w:i/>
+          <w:noProof/>
+          <w:color w:val="0000FF"/>
+          <w:szCs w:val="22"/>
+        </w:rPr>
+        <w:t>(OLPC n.d.)</w:t>
+      </w:r>
+      <w:r>
+        <w:rPr>
+          <w:i/>
+          <w:color w:val="0000FF"/>
+          <w:szCs w:val="22"/>
+        </w:rPr>
+        <w:fldChar w:fldCharType="end"/>
+      </w:r>
+      <w:r>
+        <w:rPr>
+          <w:i/>
+          <w:color w:val="0000FF"/>
+          <w:szCs w:val="22"/>
+        </w:rPr>
+        <w:t xml:space="preserve">, </w:t>
+      </w:r>
+      <w:r>
+        <w:rPr>
+          <w:i/>
+          <w:color w:val="0000FF"/>
+          <w:szCs w:val="22"/>
+        </w:rPr>
+        <w:t>by providing</w:t>
+      </w:r>
+      <w:r>
+        <w:rPr>
+          <w:i/>
+          <w:color w:val="0000FF"/>
+          <w:szCs w:val="22"/>
+        </w:rPr>
+        <w:t xml:space="preserve"> each child with a</w:t>
+      </w:r>
+      <w:r>
+        <w:rPr>
+          <w:i/>
+          <w:color w:val="0000FF"/>
+          <w:szCs w:val="22"/>
+        </w:rPr>
+        <w:t xml:space="preserve"> </w:t>
+      </w:r>
+      <w:r>
+        <w:rPr>
+          <w:rFonts w:eastAsia="Times New Roman" w:cs="Times New Roman"/>
+          <w:i/>
+          <w:color w:val="0000FF"/>
+          <w:szCs w:val="22"/>
+        </w:rPr>
+        <w:t xml:space="preserve">collaborative and joyful </w:t>
+      </w:r>
+      <w:r>
+        <w:rPr>
+          <w:i/>
+          <w:color w:val="0000FF"/>
+          <w:szCs w:val="22"/>
+        </w:rPr>
+        <w:t>laptop</w:t>
+      </w:r>
+      <w:r>
+        <w:rPr>
+          <w:i/>
+          <w:color w:val="0000FF"/>
+          <w:szCs w:val="22"/>
+        </w:rPr>
+        <w:t xml:space="preserve"> that could engage children in their own education</w:t>
+      </w:r>
+      <w:r>
+        <w:rPr>
+          <w:i/>
+          <w:color w:val="0000FF"/>
+          <w:szCs w:val="22"/>
+        </w:rPr>
+        <w:t>. To achieve this end, the project</w:t>
+      </w:r>
+      <w:r>
+        <w:rPr>
+          <w:i/>
+          <w:color w:val="0000FF"/>
+          <w:szCs w:val="22"/>
+        </w:rPr>
+        <w:t xml:space="preserve"> </w:t>
+      </w:r>
+      <w:r>
+        <w:rPr>
+          <w:rFonts w:eastAsia="Times New Roman" w:cs="Times New Roman"/>
+          <w:i/>
+          <w:color w:val="0000FF"/>
+          <w:szCs w:val="22"/>
+        </w:rPr>
+        <w:t xml:space="preserve">worked in the </w:t>
+      </w:r>
+      <w:r>
+        <w:rPr>
+          <w:i/>
+          <w:color w:val="0000FF"/>
+          <w:szCs w:val="22"/>
+        </w:rPr>
+        <w:t xml:space="preserve">development of a resistant, lightweight, low cost, low power and connected </w:t>
+      </w:r>
+      <w:r>
+        <w:rPr>
+          <w:rFonts w:eastAsia="Times New Roman" w:cs="Times New Roman"/>
+          <w:i/>
+          <w:color w:val="0000FF"/>
+          <w:szCs w:val="22"/>
+        </w:rPr>
+        <w:t xml:space="preserve">laptop </w:t>
+      </w:r>
+      <w:r>
+        <w:rPr>
+          <w:i/>
+          <w:color w:val="0000FF"/>
+          <w:szCs w:val="22"/>
+        </w:rPr>
+        <w:t>specifically oriented for conditions in developing countries</w:t>
+      </w:r>
+      <w:r>
+        <w:rPr>
+          <w:i/>
+          <w:color w:val="0000FF"/>
+          <w:szCs w:val="22"/>
+        </w:rPr>
+        <w:t>.</w:t>
+      </w:r>
     </w:p>
     <w:p>
       <w:pPr>
         <w:rPr>
+          <w:rFonts w:eastAsia="Times New Roman" w:cs="Times New Roman"/>
+          <w:i/>
+          <w:color w:val="0000FF"/>
+          <w:szCs w:val="22"/>
+        </w:rPr>
+      </w:pPr>
+      <w:r>
+        <w:rPr>
+          <w:rFonts w:eastAsia="Times New Roman" w:cs="Times New Roman"/>
+          <w:i/>
+          <w:color w:val="0000FF"/>
+          <w:szCs w:val="22"/>
+        </w:rPr>
+        <w:t xml:space="preserve">Talk about OLPC is therefore discover new uses and combinations for technologies </w:t>
+      </w:r>
+      <w:r>
+        <w:rPr>
+          <w:rFonts w:eastAsia="Times New Roman" w:cs="Times New Roman"/>
+          <w:i/>
+          <w:color w:val="0000FF"/>
+          <w:szCs w:val="22"/>
+        </w:rPr>
+        <w:t>to address old concerns such as universal access to information and knowledge</w:t>
+      </w:r>
+      <w:r>
+        <w:rPr>
+          <w:rFonts w:eastAsia="Times New Roman" w:cs="Times New Roman"/>
+          <w:i/>
+          <w:color w:val="0000FF"/>
+          <w:szCs w:val="22"/>
+        </w:rPr>
+        <w:t xml:space="preserve"> </w:t>
+      </w:r>
+      <w:r>
+        <w:rPr>
+          <w:rFonts w:eastAsia="Times New Roman" w:cs="Times New Roman"/>
+          <w:i/>
+          <w:color w:val="0000FF"/>
+          <w:szCs w:val="22"/>
+        </w:rPr>
+        <w:fldChar w:fldCharType="begin" w:fldLock="1"/>
+      </w:r>
+      <w:r>
+        <w:rPr>
+          <w:rFonts w:eastAsia="Times New Roman" w:cs="Times New Roman"/>
+          <w:i/>
+          <w:color w:val="0000FF"/>
+          <w:szCs w:val="22"/>
+        </w:rPr>
+        <w:instrText>ADDIN CSL_CITATION { "citationItems" : [ { "id" : "ITEM-1", "itemData" : { "URL" : "http://portal.unesco.org/ci/en/ev.php-URL_ID=19488&amp;URL_DO=DO_TOPIC&amp;URL_SECTION=201.html", "accessed" : { "date-parts" : [ [ "2013", "5", "26" ] ] }, "author" : [ { "dropping-particle" : "", "family" : "UNESCO", "given" : "", "non-dropping-particle" : "", "parse-names" : false, "suffix" : "" } ], "container-title" : "UNESCO", "id" : "ITEM-1", "issued" : { "date-parts" : [ [ "0" ] ] }, "title" : "Universal Access to Information and Knowledge", "type" : "webpage" }, "uris" : [ "http://www.mendeley.com/documents/?uuid=06633b9b-fb92-47bc-8ec0-cc791b4b5cc2" ] } ], "mendeley" : { "previouslyFormattedCitation" : "(UNESCO n.d.)" }, "properties" : { "noteIndex" : 0 }, "schema" : "https://github.com/citation-style-language/schema/raw/master/csl-citation.json" }</w:instrText>
+      </w:r>
+      <w:r>
+        <w:rPr>
+          <w:rFonts w:eastAsia="Times New Roman" w:cs="Times New Roman"/>
+          <w:i/>
+          <w:color w:val="0000FF"/>
+          <w:szCs w:val="22"/>
+        </w:rPr>
+        <w:fldChar w:fldCharType="separate"/>
+      </w:r>
+      <w:r>
+        <w:rPr>
+          <w:rFonts w:eastAsia="Times New Roman" w:cs="Times New Roman"/>
+          <w:noProof/>
+          <w:color w:val="0000FF"/>
+          <w:szCs w:val="22"/>
+        </w:rPr>
+        <w:t>(UNESCO n.d.)</w:t>
+      </w:r>
+      <w:r>
+        <w:rPr>
+          <w:rFonts w:eastAsia="Times New Roman" w:cs="Times New Roman"/>
+          <w:i/>
+          <w:color w:val="0000FF"/>
+          <w:szCs w:val="22"/>
+        </w:rPr>
+        <w:fldChar w:fldCharType="end"/>
+      </w:r>
+      <w:r>
+        <w:rPr>
+          <w:rFonts w:eastAsia="Times New Roman" w:cs="Times New Roman"/>
+          <w:i/>
+          <w:color w:val="0000FF"/>
+          <w:szCs w:val="22"/>
+        </w:rPr>
+        <w:t xml:space="preserve"> </w:t>
+      </w:r>
+      <w:r>
+        <w:rPr>
+          <w:rFonts w:eastAsia="Times New Roman" w:cs="Times New Roman"/>
+          <w:i/>
+          <w:color w:val="0000FF"/>
+          <w:szCs w:val="22"/>
+        </w:rPr>
+        <w:t>and</w:t>
+      </w:r>
+      <w:r>
+        <w:rPr>
+          <w:rFonts w:eastAsia="Times New Roman" w:cs="Times New Roman"/>
+          <w:i/>
+          <w:color w:val="0000FF"/>
+          <w:szCs w:val="22"/>
+        </w:rPr>
+        <w:t>,</w:t>
+      </w:r>
+      <w:r>
+        <w:rPr>
+          <w:rFonts w:eastAsia="Times New Roman" w:cs="Times New Roman"/>
+          <w:i/>
+          <w:color w:val="0000FF"/>
+          <w:szCs w:val="22"/>
+        </w:rPr>
+        <w:t xml:space="preserve"> </w:t>
+      </w:r>
+      <w:r>
+        <w:rPr>
+          <w:rFonts w:eastAsia="Times New Roman" w:cs="Times New Roman"/>
+          <w:i/>
+          <w:color w:val="0000FF"/>
+          <w:szCs w:val="22"/>
+        </w:rPr>
+        <w:t>Education for All (EFA)</w:t>
+      </w:r>
+      <w:r>
+        <w:rPr>
+          <w:color w:val="0000FF"/>
+          <w:szCs w:val="22"/>
+          <w:vertAlign w:val="superscript"/>
+        </w:rPr>
+        <w:footnoteReference w:id="4"/>
+      </w:r>
+      <w:r>
+        <w:rPr>
+          <w:rFonts w:eastAsia="Times New Roman" w:cs="Times New Roman"/>
+          <w:i/>
+          <w:color w:val="0000FF"/>
+          <w:szCs w:val="22"/>
+        </w:rPr>
+        <w:t xml:space="preserve">. </w:t>
+      </w:r>
+      <w:r>
+        <w:rPr>
+          <w:rFonts w:eastAsia="Times New Roman" w:cs="Times New Roman"/>
+          <w:i/>
+          <w:color w:val="0000FF"/>
+          <w:szCs w:val="22"/>
+        </w:rPr>
+        <w:t>The OLPC have a view of learning known as constructionist learning</w:t>
+      </w:r>
+      <w:r>
+        <w:rPr>
+          <w:rFonts w:eastAsia="Times New Roman" w:cs="Times New Roman"/>
+          <w:i/>
+          <w:color w:val="0000FF"/>
+          <w:szCs w:val="22"/>
+        </w:rPr>
+        <w:t xml:space="preserve">, </w:t>
+      </w:r>
+      <w:r>
+        <w:rPr>
+          <w:rFonts w:eastAsia="Times New Roman" w:cs="Times New Roman"/>
+          <w:i/>
+          <w:color w:val="0000FF"/>
+          <w:szCs w:val="22"/>
+        </w:rPr>
+        <w:t xml:space="preserve">a philosophy </w:t>
+      </w:r>
+      <w:r>
+        <w:rPr>
+          <w:rFonts w:eastAsia="Times New Roman" w:cs="Times New Roman"/>
+          <w:i/>
+          <w:color w:val="0000FF"/>
+          <w:szCs w:val="22"/>
+        </w:rPr>
+        <w:t>inspired by the constructivist</w:t>
+      </w:r>
+      <w:r>
+        <w:rPr>
+          <w:rStyle w:val="FootnoteReference"/>
+          <w:rFonts w:eastAsia="Times New Roman" w:cs="Times New Roman"/>
+          <w:i/>
+          <w:color w:val="0000FF"/>
+          <w:szCs w:val="22"/>
+        </w:rPr>
+        <w:footnoteReference w:id="5"/>
+      </w:r>
+      <w:r>
+        <w:rPr>
+          <w:rFonts w:eastAsia="Times New Roman" w:cs="Times New Roman"/>
+          <w:i/>
+          <w:color w:val="0000FF"/>
+          <w:szCs w:val="22"/>
+        </w:rPr>
+        <w:t xml:space="preserve"> theory that individual learners/children construct their own mental models to understand the world around them</w:t>
+      </w:r>
+      <w:r>
+        <w:rPr>
+          <w:rFonts w:eastAsia="Times New Roman" w:cs="Times New Roman"/>
+          <w:i/>
+          <w:color w:val="0000FF"/>
+          <w:szCs w:val="22"/>
+        </w:rPr>
+        <w:t xml:space="preserve"> </w:t>
+      </w:r>
+      <w:r>
+        <w:rPr>
+          <w:rFonts w:eastAsia="Times New Roman" w:cs="Times New Roman"/>
+          <w:i/>
+          <w:color w:val="0000FF"/>
+          <w:szCs w:val="22"/>
+        </w:rPr>
+        <w:fldChar w:fldCharType="begin" w:fldLock="1"/>
+      </w:r>
+      <w:r>
+        <w:rPr>
+          <w:rFonts w:eastAsia="Times New Roman" w:cs="Times New Roman"/>
+          <w:i/>
+          <w:color w:val="0000FF"/>
+          <w:szCs w:val="22"/>
+        </w:rPr>
+        <w:instrText>ADDIN CSL_CITATION { "citationItems" : [ { "id" : "ITEM-1", "itemData" : { "URL" : "http://en.wikipedia.org/wiki/Constructionism_(learning_theory)", "author" : [ { "dropping-particle" : "", "family" : "Wikipedia", "given" : "", "non-dropping-particle" : "", "parse-names" : false, "suffix" : "" } ], "container-title" : "Wikipedia", "id" : "ITEM-1", "issued" : { "date-parts" : [ [ "0" ] ] }, "title" : "Constructionism_(learning_theory)", "type" : "webpage" }, "uris" : [ "http://www.mendeley.com/documents/?uuid=9f1142fd-522c-47ad-81ce-a9ec4f588637" ] } ], "mendeley" : { "previouslyFormattedCitation" : "(Wikipedia n.d.)" }, "properties" : { "noteIndex" : 0 }, "schema" : "https://github.com/citation-style-language/schema/raw/master/csl-citation.json" }</w:instrText>
+      </w:r>
+      <w:r>
+        <w:rPr>
+          <w:rFonts w:eastAsia="Times New Roman" w:cs="Times New Roman"/>
+          <w:i/>
+          <w:color w:val="0000FF"/>
+          <w:szCs w:val="22"/>
+        </w:rPr>
+        <w:fldChar w:fldCharType="separate"/>
+      </w:r>
+      <w:r>
+        <w:rPr>
+          <w:rFonts w:eastAsia="Times New Roman" w:cs="Times New Roman"/>
+          <w:i/>
+          <w:noProof/>
+          <w:color w:val="0000FF"/>
+          <w:szCs w:val="22"/>
+        </w:rPr>
+        <w:t>(Wikipedia n.d.)</w:t>
+      </w:r>
+      <w:r>
+        <w:rPr>
+          <w:rFonts w:eastAsia="Times New Roman" w:cs="Times New Roman"/>
+          <w:i/>
+          <w:color w:val="0000FF"/>
+          <w:szCs w:val="22"/>
+        </w:rPr>
+        <w:fldChar w:fldCharType="end"/>
+      </w:r>
+      <w:r>
+        <w:rPr>
+          <w:rFonts w:eastAsia="Times New Roman" w:cs="Times New Roman"/>
+          <w:i/>
+          <w:color w:val="0000FF"/>
+          <w:szCs w:val="22"/>
+        </w:rPr>
+        <w:t>.</w:t>
+      </w:r>
+      <w:r>
+        <w:rPr>
+          <w:rFonts w:eastAsia="Times New Roman" w:cs="Times New Roman"/>
+          <w:i/>
+          <w:color w:val="0000FF"/>
+          <w:szCs w:val="22"/>
+        </w:rPr>
+        <w:t xml:space="preserve"> </w:t>
+      </w:r>
+      <w:r>
+        <w:rPr>
+          <w:rFonts w:eastAsia="Times New Roman" w:cs="Times New Roman"/>
+          <w:i/>
+          <w:color w:val="0000FF"/>
+          <w:szCs w:val="22"/>
+        </w:rPr>
+        <w:t xml:space="preserve">The OLPC hypothesis is that </w:t>
+      </w:r>
+      <w:r>
+        <w:rPr>
+          <w:rFonts w:eastAsia="Times New Roman" w:cs="Times New Roman"/>
+          <w:i/>
+          <w:color w:val="0000FF"/>
+          <w:szCs w:val="22"/>
+        </w:rPr>
+        <w:t>children can unlock</w:t>
+      </w:r>
+      <w:r>
+        <w:rPr>
+          <w:rFonts w:eastAsia="Times New Roman" w:cs="Times New Roman"/>
+          <w:i/>
+          <w:color w:val="0000FF"/>
+          <w:szCs w:val="22"/>
+        </w:rPr>
+        <w:t xml:space="preserve"> the potential that they have</w:t>
+      </w:r>
+      <w:r>
+        <w:rPr>
+          <w:rFonts w:eastAsia="Times New Roman" w:cs="Times New Roman"/>
+          <w:i/>
+          <w:color w:val="0000FF"/>
+          <w:szCs w:val="22"/>
+        </w:rPr>
+        <w:t xml:space="preserve"> </w:t>
+      </w:r>
+      <w:r>
+        <w:rPr>
+          <w:rFonts w:eastAsia="Times New Roman" w:cs="Times New Roman"/>
+          <w:i/>
+          <w:color w:val="0000FF"/>
+          <w:szCs w:val="22"/>
+        </w:rPr>
+        <w:t>with a personal learning device</w:t>
+      </w:r>
+      <w:r>
+        <w:rPr>
+          <w:rFonts w:eastAsia="Times New Roman" w:cs="Times New Roman"/>
+          <w:i/>
+          <w:color w:val="0000FF"/>
+          <w:szCs w:val="22"/>
+        </w:rPr>
+        <w:t xml:space="preserve"> with </w:t>
+      </w:r>
+      <w:r>
+        <w:rPr>
+          <w:rFonts w:eastAsia="Times New Roman" w:cs="Times New Roman"/>
+          <w:i/>
+          <w:color w:val="0000FF"/>
+          <w:szCs w:val="22"/>
+        </w:rPr>
+        <w:t>them at all times, hence the one-to-one</w:t>
+      </w:r>
+      <w:r>
+        <w:rPr>
+          <w:rFonts w:eastAsia="Times New Roman" w:cs="Times New Roman"/>
+          <w:i/>
+          <w:color w:val="0000FF"/>
+          <w:szCs w:val="22"/>
+        </w:rPr>
+        <w:t xml:space="preserve"> model where each child owns their own laptop</w:t>
+      </w:r>
+      <w:r>
+        <w:rPr>
+          <w:rFonts w:eastAsia="Times New Roman" w:cs="Times New Roman"/>
+          <w:i/>
+          <w:color w:val="0000FF"/>
+          <w:szCs w:val="22"/>
+        </w:rPr>
+        <w:t xml:space="preserve"> (the OLPC laptop)</w:t>
+      </w:r>
+      <w:r>
+        <w:rPr>
+          <w:rFonts w:eastAsia="Times New Roman" w:cs="Times New Roman"/>
+          <w:i/>
+          <w:color w:val="0000FF"/>
+          <w:szCs w:val="22"/>
+        </w:rPr>
+        <w:t xml:space="preserve">. </w:t>
+      </w:r>
+      <w:r>
+        <w:rPr>
+          <w:rFonts w:eastAsia="Times New Roman" w:cs="Times New Roman"/>
+          <w:i/>
+          <w:color w:val="0000FF"/>
+          <w:szCs w:val="22"/>
+        </w:rPr>
+        <w:t xml:space="preserve">Rather then </w:t>
+      </w:r>
+      <w:r>
+        <w:rPr>
+          <w:rFonts w:eastAsia="Times New Roman" w:cs="Times New Roman"/>
+          <w:i/>
+          <w:color w:val="0000FF"/>
+          <w:szCs w:val="22"/>
+        </w:rPr>
+        <w:t>a more traditional instructional approach</w:t>
+      </w:r>
+      <w:r>
+        <w:rPr>
+          <w:rFonts w:eastAsia="Times New Roman" w:cs="Times New Roman"/>
+          <w:i/>
+          <w:color w:val="0000FF"/>
+          <w:szCs w:val="22"/>
+        </w:rPr>
+        <w:t xml:space="preserve">, the OLPC focus on </w:t>
+      </w:r>
+      <w:r>
+        <w:rPr>
+          <w:rFonts w:eastAsia="Times New Roman" w:cs="Times New Roman"/>
+          <w:i/>
+          <w:color w:val="0000FF"/>
+          <w:szCs w:val="22"/>
+        </w:rPr>
+        <w:t>self-empowered learnin</w:t>
+      </w:r>
+      <w:r>
+        <w:rPr>
+          <w:rFonts w:eastAsia="Times New Roman" w:cs="Times New Roman"/>
+          <w:i/>
+          <w:color w:val="0000FF"/>
+          <w:szCs w:val="22"/>
+        </w:rPr>
+        <w:t xml:space="preserve">g, </w:t>
+      </w:r>
+      <w:r>
+        <w:rPr>
+          <w:rFonts w:eastAsia="Times New Roman" w:cs="Times New Roman"/>
+          <w:i/>
+          <w:color w:val="0000FF"/>
+          <w:szCs w:val="22"/>
+        </w:rPr>
+        <w:t xml:space="preserve">enabling the children’s environment to </w:t>
+      </w:r>
+      <w:r>
+        <w:rPr>
+          <w:rFonts w:eastAsia="Times New Roman" w:cs="Times New Roman"/>
+          <w:i/>
+          <w:color w:val="0000FF"/>
+          <w:szCs w:val="22"/>
+        </w:rPr>
+        <w:t>facilitate</w:t>
+      </w:r>
+      <w:r>
+        <w:rPr>
+          <w:rFonts w:eastAsia="Times New Roman" w:cs="Times New Roman"/>
+          <w:i/>
+          <w:color w:val="0000FF"/>
+          <w:szCs w:val="22"/>
+        </w:rPr>
+        <w:t xml:space="preserve"> a</w:t>
+      </w:r>
+      <w:r>
+        <w:rPr>
+          <w:rFonts w:eastAsia="Times New Roman" w:cs="Times New Roman"/>
+          <w:i/>
+          <w:color w:val="0000FF"/>
+          <w:szCs w:val="22"/>
+        </w:rPr>
+        <w:t xml:space="preserve"> </w:t>
+      </w:r>
+      <w:r>
+        <w:rPr>
+          <w:rFonts w:eastAsia="Times New Roman" w:cs="Times New Roman"/>
+          <w:i/>
+          <w:color w:val="0000FF"/>
+          <w:szCs w:val="22"/>
+        </w:rPr>
+        <w:t>l</w:t>
+      </w:r>
+      <w:r>
+        <w:rPr>
+          <w:rFonts w:eastAsia="Times New Roman" w:cs="Times New Roman"/>
+          <w:i/>
+          <w:color w:val="0000FF"/>
+          <w:szCs w:val="22"/>
+        </w:rPr>
+        <w:t>earner-centric</w:t>
+      </w:r>
+      <w:r>
+        <w:rPr>
+          <w:rFonts w:eastAsia="Times New Roman" w:cs="Times New Roman"/>
+          <w:i/>
+          <w:color w:val="0000FF"/>
+          <w:szCs w:val="22"/>
+        </w:rPr>
+        <w:t xml:space="preserve"> </w:t>
+      </w:r>
+      <w:r>
+        <w:rPr>
+          <w:rFonts w:eastAsia="Times New Roman" w:cs="Times New Roman"/>
+          <w:i/>
+          <w:color w:val="0000FF"/>
+          <w:szCs w:val="22"/>
+        </w:rPr>
+        <w:t>approach</w:t>
+      </w:r>
+      <w:r>
+        <w:rPr>
+          <w:rFonts w:eastAsia="Times New Roman" w:cs="Times New Roman"/>
+          <w:i/>
+          <w:color w:val="0000FF"/>
+          <w:szCs w:val="22"/>
+        </w:rPr>
+        <w:t>.</w:t>
+      </w:r>
+      <w:bookmarkStart w:id="1" w:name="_GoBack"/>
+      <w:bookmarkEnd w:id="1"/>
+    </w:p>
+    <w:p>
+      <w:pPr>
+        <w:widowControl w:val="0"/>
+        <w:autoSpaceDE w:val="0"/>
+        <w:autoSpaceDN w:val="0"/>
+        <w:adjustRightInd w:val="0"/>
+        <w:spacing w:after="240"/>
+        <w:jc w:val="left"/>
+        <w:rPr>
+          <w:rFonts w:ascii="Times" w:hAnsi="Times" w:cs="Times"/>
+          <w:sz w:val="24"/>
+          <w:lang w:val="en-US"/>
+        </w:rPr>
+      </w:pPr>
+      <w:r>
+        <w:rPr>
+          <w:rFonts w:ascii="Garamond" w:hAnsi="Garamond" w:cs="Garamond"/>
+          <w:sz w:val="32"/>
+          <w:szCs w:val="32"/>
+          <w:lang w:val="en-US"/>
+        </w:rPr>
+        <w:t xml:space="preserve">A mudança de paradigma em curso é análoga; ao criar as condições para a extensão da aprendizagem às diversas etapas da vida está-se necessariamente não só a advogar mudanças de método, com a centragem da aprendizagem no aprendente e a valorização da sua aquisição com os pares e pela prática em detrimento da feita </w:t>
+      </w:r>
+      <w:r>
+        <w:rPr>
+          <w:rFonts w:ascii="Times New Roman" w:hAnsi="Times New Roman" w:cs="Times New Roman"/>
+          <w:sz w:val="32"/>
+          <w:szCs w:val="32"/>
+          <w:lang w:val="en-US"/>
+        </w:rPr>
+        <w:t>―</w:t>
+      </w:r>
+      <w:r>
+        <w:rPr>
+          <w:rFonts w:ascii="Garamond" w:hAnsi="Garamond" w:cs="Garamond"/>
+          <w:sz w:val="32"/>
+          <w:szCs w:val="32"/>
+          <w:lang w:val="en-US"/>
+        </w:rPr>
+        <w:t>com os peritos</w:t>
+      </w:r>
+      <w:r>
+        <w:rPr>
+          <w:rFonts w:ascii="Times New Roman" w:hAnsi="Times New Roman" w:cs="Times New Roman"/>
+          <w:sz w:val="32"/>
+          <w:szCs w:val="32"/>
+          <w:lang w:val="en-US"/>
+        </w:rPr>
+        <w:t>‖</w:t>
+      </w:r>
+      <w:r>
+        <w:rPr>
+          <w:rFonts w:ascii="Garamond" w:hAnsi="Garamond" w:cs="Garamond"/>
+          <w:sz w:val="32"/>
+          <w:szCs w:val="32"/>
+          <w:lang w:val="en-US"/>
+        </w:rPr>
+        <w:t>, como a potenciar uma revolução na produção da Informação e na geração de Conhecimento que não podem deixar de gerar a prazo mudanças sociais apreciáveis.</w:t>
+      </w:r>
+    </w:p>
+    <w:p>
+      <w:pPr>
+        <w:widowControl w:val="0"/>
+        <w:autoSpaceDE w:val="0"/>
+        <w:autoSpaceDN w:val="0"/>
+        <w:adjustRightInd w:val="0"/>
+        <w:spacing w:after="240"/>
+        <w:jc w:val="left"/>
+        <w:rPr>
+          <w:rFonts w:ascii="Times" w:hAnsi="Times" w:cs="Times"/>
+          <w:sz w:val="24"/>
+          <w:lang w:val="en-US"/>
+        </w:rPr>
+      </w:pPr>
+      <w:r>
+        <w:rPr>
+          <w:rFonts w:ascii="Garamond" w:hAnsi="Garamond" w:cs="Garamond"/>
+          <w:sz w:val="32"/>
+          <w:szCs w:val="32"/>
+          <w:lang w:val="en-US"/>
+        </w:rPr>
+        <w:t xml:space="preserve">Este efeito de </w:t>
+      </w:r>
+      <w:r>
+        <w:rPr>
+          <w:rFonts w:ascii="Times New Roman" w:hAnsi="Times New Roman" w:cs="Times New Roman"/>
+          <w:sz w:val="32"/>
+          <w:szCs w:val="32"/>
+          <w:lang w:val="en-US"/>
+        </w:rPr>
+        <w:t>―</w:t>
+      </w:r>
+      <w:r>
+        <w:rPr>
+          <w:rFonts w:ascii="Garamond" w:hAnsi="Garamond" w:cs="Garamond"/>
+          <w:sz w:val="32"/>
+          <w:szCs w:val="32"/>
+          <w:lang w:val="en-US"/>
+        </w:rPr>
+        <w:t>personalização</w:t>
+      </w:r>
+      <w:r>
+        <w:rPr>
+          <w:rFonts w:ascii="Times New Roman" w:hAnsi="Times New Roman" w:cs="Times New Roman"/>
+          <w:sz w:val="32"/>
+          <w:szCs w:val="32"/>
+          <w:lang w:val="en-US"/>
+        </w:rPr>
+        <w:t>‖</w:t>
+      </w:r>
+      <w:r>
+        <w:rPr>
+          <w:rFonts w:ascii="Garamond" w:hAnsi="Garamond" w:cs="Garamond"/>
+          <w:sz w:val="32"/>
+          <w:szCs w:val="32"/>
+          <w:lang w:val="en-US"/>
+        </w:rPr>
+        <w:t xml:space="preserve"> no acesso à Informação é porventura a característica mais distintiva do </w:t>
+      </w:r>
+      <w:r>
+        <w:rPr>
+          <w:rFonts w:ascii="Times" w:hAnsi="Times" w:cs="Times"/>
+          <w:sz w:val="32"/>
+          <w:szCs w:val="32"/>
+          <w:lang w:val="en-US"/>
+        </w:rPr>
+        <w:t>homo digitalis</w:t>
+      </w:r>
+      <w:r>
+        <w:rPr>
+          <w:rFonts w:ascii="Garamond" w:hAnsi="Garamond" w:cs="Garamond"/>
+          <w:sz w:val="32"/>
+          <w:szCs w:val="32"/>
+          <w:lang w:val="en-US"/>
+        </w:rPr>
+        <w:t>;</w:t>
+      </w:r>
+    </w:p>
+    <w:p>
+      <w:pPr>
+        <w:widowControl w:val="0"/>
+        <w:autoSpaceDE w:val="0"/>
+        <w:autoSpaceDN w:val="0"/>
+        <w:adjustRightInd w:val="0"/>
+        <w:spacing w:after="240"/>
+        <w:jc w:val="left"/>
+        <w:rPr>
+          <w:rFonts w:ascii="Times" w:hAnsi="Times" w:cs="Times"/>
+          <w:sz w:val="24"/>
+          <w:lang w:val="en-US"/>
+        </w:rPr>
+      </w:pPr>
+      <w:r>
+        <w:rPr>
+          <w:rFonts w:ascii="Garamond" w:hAnsi="Garamond" w:cs="Garamond"/>
+          <w:sz w:val="32"/>
+          <w:szCs w:val="32"/>
+          <w:lang w:val="en-US"/>
+        </w:rPr>
+        <w:lastRenderedPageBreak/>
+        <w:t xml:space="preserve">O objecto de estudo do </w:t>
+      </w:r>
+      <w:r>
+        <w:rPr>
+          <w:rFonts w:ascii="Times" w:hAnsi="Times" w:cs="Times"/>
+          <w:sz w:val="32"/>
+          <w:szCs w:val="32"/>
+          <w:lang w:val="en-US"/>
+        </w:rPr>
+        <w:t xml:space="preserve">mobile learning </w:t>
+      </w:r>
+      <w:r>
+        <w:rPr>
+          <w:rFonts w:ascii="Garamond" w:hAnsi="Garamond" w:cs="Garamond"/>
+          <w:sz w:val="32"/>
+          <w:szCs w:val="32"/>
+          <w:lang w:val="en-US"/>
+        </w:rPr>
+        <w:t>é pois abrangente o suficiente para permitir – se não mesmo impor - múltiplas aproximações.</w:t>
+      </w:r>
+    </w:p>
+    <w:p>
+      <w:pPr>
+        <w:widowControl w:val="0"/>
+        <w:autoSpaceDE w:val="0"/>
+        <w:autoSpaceDN w:val="0"/>
+        <w:adjustRightInd w:val="0"/>
+        <w:spacing w:after="240"/>
+        <w:jc w:val="left"/>
+        <w:rPr>
+          <w:rFonts w:ascii="Times" w:hAnsi="Times" w:cs="Times"/>
+          <w:sz w:val="24"/>
+          <w:lang w:val="en-US"/>
+        </w:rPr>
+      </w:pPr>
+    </w:p>
+    <w:p>
+      <w:pPr>
+        <w:rPr>
+          <w:i/>
+          <w:color w:val="FF0000"/>
+        </w:rPr>
+      </w:pPr>
+    </w:p>
+    <w:p>
+      <w:pPr>
+        <w:rPr>
           <w:i/>
           <w:color w:val="A6A6A6" w:themeColor="background1" w:themeShade="A6"/>
         </w:rPr>
@@ -6113,24 +6403,7 @@
           <w:i/>
           <w:color w:val="A6A6A6" w:themeColor="background1" w:themeShade="A6"/>
         </w:rPr>
-        <w:lastRenderedPageBreak/>
-        <w:t xml:space="preserve">Even if OLPC has been criticized for its ineffectiveness in enhancing the learning experience of the children involved in the various deployments around the world (Fox </w:t>
-      </w:r>
-      <w:proofErr w:type="spellStart"/>
-      <w:r>
-        <w:rPr>
-          <w:i/>
-          <w:color w:val="A6A6A6" w:themeColor="background1" w:themeShade="A6"/>
-        </w:rPr>
-        <w:t>Buchele</w:t>
-      </w:r>
-      <w:proofErr w:type="spellEnd"/>
-      <w:r>
-        <w:rPr>
-          <w:i/>
-          <w:color w:val="A6A6A6" w:themeColor="background1" w:themeShade="A6"/>
-        </w:rPr>
-        <w:t>, 2007), the fact that a possibility of building a PLE was given to those children is still there.</w:t>
+        <w:t>Even if OLPC has been criticized for its ineffectiveness in enhancing the learning experience of the children involved in the various deployments around the world (Fox Buchele, 2007), the fact that a possibility of building a PLE was given to those children is still there.</w:t>
       </w:r>
     </w:p>
     <w:p>
@@ -6338,36 +6611,8 @@
           <w:szCs w:val="16"/>
           <w:lang w:val="en-US"/>
         </w:rPr>
-        <w:t xml:space="preserve">The next generation of Internet applications and the underlying technologies that enable conversations and contribution to the online community. Examples of Web 2.0 include content sharing (video, photo, </w:t>
-      </w:r>
-      <w:proofErr w:type="spellStart"/>
-      <w:r>
-        <w:rPr>
-          <w:sz w:val="16"/>
-          <w:szCs w:val="16"/>
-          <w:lang w:val="en-US"/>
-        </w:rPr>
-        <w:t>etc</w:t>
-      </w:r>
-      <w:proofErr w:type="spellEnd"/>
-      <w:r>
-        <w:rPr>
-          <w:sz w:val="16"/>
-          <w:szCs w:val="16"/>
-          <w:lang w:val="en-US"/>
-        </w:rPr>
-        <w:t xml:space="preserve">), social networking sites, blogs, wikis and </w:t>
-      </w:r>
-      <w:proofErr w:type="spellStart"/>
-      <w:r>
-        <w:rPr>
-          <w:sz w:val="16"/>
-          <w:szCs w:val="16"/>
-          <w:lang w:val="en-US"/>
-        </w:rPr>
-        <w:t>mashups</w:t>
-      </w:r>
-      <w:proofErr w:type="spellEnd"/>
+        <w:t>The next generation of Internet applications and the underlying technologies that enable conversations and contribution to the online community. Examples of Web 2.0 include content sharing (video, photo, etc), social networking sites, blogs, wikis and mashups</w:t>
+      </w:r>
       <w:r>
         <w:rPr>
           <w:sz w:val="16"/>
@@ -6468,6 +6713,408 @@
         </w:rPr>
         <w:t>Virtual Learning Environment</w:t>
       </w:r>
+    </w:p>
+  </w:footnote>
+  <w:footnote w:id="3">
+    <w:p>
+      <w:pPr>
+        <w:pStyle w:val="FootnoteText"/>
+        <w:rPr>
+          <w:sz w:val="16"/>
+          <w:szCs w:val="16"/>
+        </w:rPr>
+      </w:pPr>
+      <w:r>
+        <w:rPr>
+          <w:rStyle w:val="FootnoteReference"/>
+          <w:sz w:val="16"/>
+          <w:szCs w:val="16"/>
+        </w:rPr>
+        <w:footnoteRef/>
+      </w:r>
+      <w:r>
+        <w:rPr>
+          <w:sz w:val="16"/>
+          <w:szCs w:val="16"/>
+        </w:rPr>
+        <w:t xml:space="preserve">  </w:t>
+      </w:r>
+      <w:r>
+        <w:rPr>
+          <w:bCs/>
+          <w:sz w:val="16"/>
+          <w:szCs w:val="16"/>
+        </w:rPr>
+        <w:t>One Laptop per Child (OLPC)</w:t>
+      </w:r>
+      <w:r>
+        <w:rPr>
+          <w:sz w:val="16"/>
+          <w:szCs w:val="16"/>
+        </w:rPr>
+        <w:t> is a project supported by the M</w:t>
+      </w:r>
+      <w:r>
+        <w:rPr>
+          <w:sz w:val="16"/>
+          <w:szCs w:val="16"/>
+        </w:rPr>
+        <w:t>i</w:t>
+      </w:r>
+      <w:r>
+        <w:rPr>
+          <w:sz w:val="16"/>
+          <w:szCs w:val="16"/>
+        </w:rPr>
+        <w:t>ami-based </w:t>
+      </w:r>
+      <w:r>
+        <w:rPr>
+          <w:bCs/>
+          <w:sz w:val="16"/>
+          <w:szCs w:val="16"/>
+        </w:rPr>
+        <w:t>One Laptop per Child Association</w:t>
+      </w:r>
+      <w:r>
+        <w:rPr>
+          <w:sz w:val="16"/>
+          <w:szCs w:val="16"/>
+        </w:rPr>
+        <w:t> (OLPCA) and the</w:t>
+      </w:r>
+      <w:r>
+        <w:rPr>
+          <w:sz w:val="16"/>
+          <w:szCs w:val="16"/>
+        </w:rPr>
+        <w:t xml:space="preserve"> </w:t>
+      </w:r>
+      <w:r>
+        <w:rPr>
+          <w:sz w:val="16"/>
+          <w:szCs w:val="16"/>
+        </w:rPr>
+        <w:t>Cambridge-based </w:t>
+      </w:r>
+      <w:r>
+        <w:rPr>
+          <w:bCs/>
+          <w:sz w:val="16"/>
+          <w:szCs w:val="16"/>
+        </w:rPr>
+        <w:t>OLPC Foundation</w:t>
+      </w:r>
+      <w:r>
+        <w:rPr>
+          <w:sz w:val="16"/>
+          <w:szCs w:val="16"/>
+        </w:rPr>
+        <w:t> (OLPCF), two U.S. non-profit organizations </w:t>
+      </w:r>
+      <w:r>
+        <w:rPr>
+          <w:sz w:val="16"/>
+          <w:szCs w:val="16"/>
+        </w:rPr>
+        <w:fldChar w:fldCharType="begin" w:fldLock="1"/>
+      </w:r>
+      <w:r>
+        <w:rPr>
+          <w:sz w:val="16"/>
+          <w:szCs w:val="16"/>
+        </w:rPr>
+        <w:instrText>ADDIN CSL_CITATION { "citationItems" : [ { "id" : "ITEM-1", "itemData" : { "author" : [ { "dropping-particle" : "", "family" : "Wikipedia", "given" : "", "non-dropping-particle" : "", "parse-names" : false, "suffix" : "" } ], "container-title" : "Wikipedia", "id" : "ITEM-1", "issued" : { "date-parts" : [ [ "0" ] ] }, "title" : "OLPC Project", "type" : "webpage" }, "uris" : [ "http://www.mendeley.com/documents/?uuid=e0b0054d-2a75-4e53-86a0-bc7664a7333c" ] } ], "mendeley" : { "previouslyFormattedCitation" : "(Wikipedia n.d.)" }, "properties" : { "noteIndex" : 0 }, "schema" : "https://github.com/citation-style-language/schema/raw/master/csl-citation.json" }</w:instrText>
+      </w:r>
+      <w:r>
+        <w:rPr>
+          <w:sz w:val="16"/>
+          <w:szCs w:val="16"/>
+        </w:rPr>
+        <w:fldChar w:fldCharType="separate"/>
+      </w:r>
+      <w:r>
+        <w:rPr>
+          <w:noProof/>
+          <w:sz w:val="16"/>
+          <w:szCs w:val="16"/>
+        </w:rPr>
+        <w:t>(Wikipedia n.d.)</w:t>
+      </w:r>
+      <w:r>
+        <w:rPr>
+          <w:sz w:val="16"/>
+          <w:szCs w:val="16"/>
+        </w:rPr>
+        <w:fldChar w:fldCharType="end"/>
+      </w:r>
+      <w:r>
+        <w:rPr>
+          <w:sz w:val="16"/>
+          <w:szCs w:val="16"/>
+        </w:rPr>
+        <w:t>, established in January 2005 by Nicholas Negroponte.</w:t>
+      </w:r>
+    </w:p>
+    <w:p>
+      <w:pPr>
+        <w:pStyle w:val="FootnoteText"/>
+        <w:rPr>
+          <w:sz w:val="16"/>
+          <w:szCs w:val="16"/>
+          <w:lang w:val="en-US"/>
+        </w:rPr>
+      </w:pPr>
+    </w:p>
+  </w:footnote>
+  <w:footnote w:id="4">
+    <w:p>
+      <w:pPr>
+        <w:rPr>
+          <w:rFonts w:eastAsia="Times New Roman" w:cs="Times New Roman"/>
+          <w:sz w:val="16"/>
+          <w:szCs w:val="16"/>
+          <w:lang w:eastAsia="en-US"/>
+        </w:rPr>
+      </w:pPr>
+      <w:r>
+        <w:rPr>
+          <w:rStyle w:val="FootnoteReference"/>
+          <w:sz w:val="16"/>
+          <w:szCs w:val="16"/>
+        </w:rPr>
+        <w:footnoteRef/>
+      </w:r>
+      <w:r>
+        <w:rPr>
+          <w:sz w:val="16"/>
+          <w:szCs w:val="16"/>
+        </w:rPr>
+        <w:t xml:space="preserve"> </w:t>
+      </w:r>
+      <w:r>
+        <w:rPr>
+          <w:rFonts w:eastAsia="Times New Roman" w:cs="Arial"/>
+          <w:color w:val="000000"/>
+          <w:sz w:val="16"/>
+          <w:szCs w:val="16"/>
+          <w:shd w:val="clear" w:color="auto" w:fill="FFFFFF"/>
+          <w:lang w:eastAsia="en-US"/>
+        </w:rPr>
+        <w:t>The Education for All (EFA) movement is a global commitment to provide quality basic education for</w:t>
+      </w:r>
+      <w:r>
+        <w:rPr>
+          <w:rFonts w:eastAsia="Times New Roman" w:cs="Arial"/>
+          <w:color w:val="000000"/>
+          <w:sz w:val="16"/>
+          <w:szCs w:val="16"/>
+          <w:shd w:val="clear" w:color="auto" w:fill="FFFFFF"/>
+          <w:lang w:eastAsia="en-US"/>
+        </w:rPr>
+        <w:t xml:space="preserve"> all children, youth and adults </w:t>
+      </w:r>
+      <w:r>
+        <w:rPr>
+          <w:rFonts w:eastAsia="Times New Roman" w:cs="Arial"/>
+          <w:color w:val="000000"/>
+          <w:sz w:val="16"/>
+          <w:szCs w:val="16"/>
+          <w:shd w:val="clear" w:color="auto" w:fill="FFFFFF"/>
+          <w:lang w:eastAsia="en-US"/>
+        </w:rPr>
+        <w:fldChar w:fldCharType="begin" w:fldLock="1"/>
+      </w:r>
+      <w:r>
+        <w:rPr>
+          <w:rFonts w:eastAsia="Times New Roman" w:cs="Arial"/>
+          <w:color w:val="000000"/>
+          <w:sz w:val="16"/>
+          <w:szCs w:val="16"/>
+          <w:shd w:val="clear" w:color="auto" w:fill="FFFFFF"/>
+          <w:lang w:eastAsia="en-US"/>
+        </w:rPr>
+        <w:instrText>ADDIN CSL_CITATION { "citationItems" : [ { "id" : "ITEM-1", "itemData" : { "author" : [ { "dropping-particle" : "", "family" : "UNESCO", "given" : "", "non-dropping-particle" : "", "parse-names" : false, "suffix" : "" } ], "container-title" : "UNESCO", "id" : "ITEM-1", "issued" : { "date-parts" : [ [ "0" ] ] }, "title" : "Education for All (EFA)", "type" : "webpage" }, "uris" : [ "http://www.mendeley.com/documents/?uuid=086b3b0f-a3f3-4fd0-8071-faa602e2f518" ] } ], "mendeley" : { "previouslyFormattedCitation" : "(UNESCO n.d.)" }, "properties" : { "noteIndex" : 0 }, "schema" : "https://github.com/citation-style-language/schema/raw/master/csl-citation.json" }</w:instrText>
+      </w:r>
+      <w:r>
+        <w:rPr>
+          <w:rFonts w:eastAsia="Times New Roman" w:cs="Arial"/>
+          <w:color w:val="000000"/>
+          <w:sz w:val="16"/>
+          <w:szCs w:val="16"/>
+          <w:shd w:val="clear" w:color="auto" w:fill="FFFFFF"/>
+          <w:lang w:eastAsia="en-US"/>
+        </w:rPr>
+        <w:fldChar w:fldCharType="separate"/>
+      </w:r>
+      <w:r>
+        <w:rPr>
+          <w:rFonts w:eastAsia="Times New Roman" w:cs="Arial"/>
+          <w:noProof/>
+          <w:color w:val="000000"/>
+          <w:sz w:val="16"/>
+          <w:szCs w:val="16"/>
+          <w:shd w:val="clear" w:color="auto" w:fill="FFFFFF"/>
+          <w:lang w:eastAsia="en-US"/>
+        </w:rPr>
+        <w:t>(UNESCO n.d.)</w:t>
+      </w:r>
+      <w:r>
+        <w:rPr>
+          <w:rFonts w:eastAsia="Times New Roman" w:cs="Arial"/>
+          <w:color w:val="000000"/>
+          <w:sz w:val="16"/>
+          <w:szCs w:val="16"/>
+          <w:shd w:val="clear" w:color="auto" w:fill="FFFFFF"/>
+          <w:lang w:eastAsia="en-US"/>
+        </w:rPr>
+        <w:fldChar w:fldCharType="end"/>
+      </w:r>
+      <w:r>
+        <w:rPr>
+          <w:rFonts w:eastAsia="Times New Roman" w:cs="Arial"/>
+          <w:sz w:val="16"/>
+          <w:szCs w:val="16"/>
+          <w:lang w:eastAsia="en-US"/>
+        </w:rPr>
+        <w:t>.</w:t>
+      </w:r>
+    </w:p>
+  </w:footnote>
+  <w:footnote w:id="5">
+    <w:p>
+      <w:pPr>
+        <w:rPr>
+          <w:rFonts w:eastAsia="Times New Roman" w:cs="Times New Roman"/>
+          <w:sz w:val="16"/>
+          <w:szCs w:val="16"/>
+          <w:lang w:eastAsia="en-US"/>
+        </w:rPr>
+      </w:pPr>
+      <w:r>
+        <w:rPr>
+          <w:rStyle w:val="FootnoteReference"/>
+          <w:sz w:val="16"/>
+          <w:szCs w:val="16"/>
+        </w:rPr>
+        <w:footnoteRef/>
+      </w:r>
+      <w:r>
+        <w:rPr>
+          <w:sz w:val="16"/>
+          <w:szCs w:val="16"/>
+        </w:rPr>
+        <w:t xml:space="preserve"> </w:t>
+      </w:r>
+      <w:r>
+        <w:rPr>
+          <w:rFonts w:eastAsia="Times New Roman" w:cs="Times New Roman"/>
+          <w:bCs/>
+          <w:color w:val="000000"/>
+          <w:sz w:val="16"/>
+          <w:szCs w:val="16"/>
+          <w:shd w:val="clear" w:color="auto" w:fill="FFFFFF"/>
+          <w:lang w:eastAsia="en-US"/>
+        </w:rPr>
+        <w:t>Constructivism</w:t>
+      </w:r>
+      <w:r>
+        <w:rPr>
+          <w:rFonts w:eastAsia="Times New Roman" w:cs="Times New Roman"/>
+          <w:color w:val="000000"/>
+          <w:sz w:val="16"/>
+          <w:szCs w:val="16"/>
+          <w:shd w:val="clear" w:color="auto" w:fill="FFFFFF"/>
+          <w:lang w:eastAsia="en-US"/>
+        </w:rPr>
+        <w:t> is a theory to explain how knowledge is constructed in the human being when information comes into contact with existing knowledge that had been developed by experiences</w:t>
+      </w:r>
+      <w:r>
+        <w:rPr>
+          <w:rFonts w:eastAsia="Times New Roman" w:cs="Times New Roman"/>
+          <w:color w:val="000000"/>
+          <w:sz w:val="16"/>
+          <w:szCs w:val="16"/>
+          <w:shd w:val="clear" w:color="auto" w:fill="FFFFFF"/>
+          <w:lang w:eastAsia="en-US"/>
+        </w:rPr>
+        <w:t xml:space="preserve"> </w:t>
+      </w:r>
+      <w:r>
+        <w:rPr>
+          <w:rFonts w:eastAsia="Times New Roman" w:cs="Times New Roman"/>
+          <w:color w:val="000000"/>
+          <w:sz w:val="16"/>
+          <w:szCs w:val="16"/>
+          <w:shd w:val="clear" w:color="auto" w:fill="FFFFFF"/>
+          <w:lang w:eastAsia="en-US"/>
+        </w:rPr>
+        <w:fldChar w:fldCharType="begin" w:fldLock="1"/>
+      </w:r>
+      <w:r>
+        <w:rPr>
+          <w:rFonts w:eastAsia="Times New Roman" w:cs="Times New Roman"/>
+          <w:color w:val="000000"/>
+          <w:sz w:val="16"/>
+          <w:szCs w:val="16"/>
+          <w:shd w:val="clear" w:color="auto" w:fill="FFFFFF"/>
+          <w:lang w:eastAsia="en-US"/>
+        </w:rPr>
+        <w:instrText>ADDIN CSL_CITATION { "citationItems" : [ { "id" : "ITEM-1", "itemData" : { "URL" : "http://en.wikipedia.org/wiki/Constructivism_(learning_theory)", "author" : [ { "dropping-particle" : "", "family" : "Wikipedia", "given" : "", "non-dropping-particle" : "", "parse-names" : false, "suffix" : "" } ], "container-title" : "Wikipedia", "id" : "ITEM-1", "issued" : { "date-parts" : [ [ "0" ] ] }, "title" : "Constructivism_(learning_theory)", "type" : "webpage" }, "uris" : [ "http://www.mendeley.com/documents/?uuid=77922a91-14a4-4206-bb24-ef780202ce15" ] } ], "mendeley" : { "previouslyFormattedCitation" : "(Wikipedia n.d.)" }, "properties" : { "noteIndex" : 0 }, "schema" : "https://github.com/citation-style-language/schema/raw/master/csl-citation.json" }</w:instrText>
+      </w:r>
+      <w:r>
+        <w:rPr>
+          <w:rFonts w:eastAsia="Times New Roman" w:cs="Times New Roman"/>
+          <w:color w:val="000000"/>
+          <w:sz w:val="16"/>
+          <w:szCs w:val="16"/>
+          <w:shd w:val="clear" w:color="auto" w:fill="FFFFFF"/>
+          <w:lang w:eastAsia="en-US"/>
+        </w:rPr>
+        <w:fldChar w:fldCharType="separate"/>
+      </w:r>
+      <w:r>
+        <w:rPr>
+          <w:rFonts w:eastAsia="Times New Roman" w:cs="Times New Roman"/>
+          <w:noProof/>
+          <w:color w:val="000000"/>
+          <w:sz w:val="16"/>
+          <w:szCs w:val="16"/>
+          <w:shd w:val="clear" w:color="auto" w:fill="FFFFFF"/>
+          <w:lang w:eastAsia="en-US"/>
+        </w:rPr>
+        <w:t>(Wikipedia n.d.)</w:t>
+      </w:r>
+      <w:r>
+        <w:rPr>
+          <w:rFonts w:eastAsia="Times New Roman" w:cs="Times New Roman"/>
+          <w:color w:val="000000"/>
+          <w:sz w:val="16"/>
+          <w:szCs w:val="16"/>
+          <w:shd w:val="clear" w:color="auto" w:fill="FFFFFF"/>
+          <w:lang w:eastAsia="en-US"/>
+        </w:rPr>
+        <w:fldChar w:fldCharType="end"/>
+      </w:r>
+      <w:r>
+        <w:rPr>
+          <w:rFonts w:eastAsia="Times New Roman" w:cs="Times New Roman"/>
+          <w:color w:val="000000"/>
+          <w:sz w:val="16"/>
+          <w:szCs w:val="16"/>
+          <w:shd w:val="clear" w:color="auto" w:fill="FFFFFF"/>
+          <w:lang w:eastAsia="en-US"/>
+        </w:rPr>
+        <w:t>.</w:t>
+      </w:r>
+    </w:p>
+    <w:p>
+      <w:pPr>
+        <w:pStyle w:val="FootnoteText"/>
+        <w:rPr>
+          <w:lang w:val="en-US"/>
+        </w:rPr>
+      </w:pPr>
     </w:p>
   </w:footnote>
 </w:footnotes>
@@ -7513,7 +8160,6 @@
   <w:style w:type="character" w:default="1" w:styleId="DefaultParagraphFont">
     <w:name w:val="Default Paragraph Font"/>
     <w:uiPriority w:val="1"/>
-    <w:semiHidden/>
     <w:unhideWhenUsed/>
   </w:style>
   <w:style w:type="table" w:default="1" w:styleId="TableNormal">
@@ -7645,7 +8291,6 @@
     <w:name w:val="Hyperlink"/>
     <w:basedOn w:val="DefaultParagraphFont"/>
     <w:uiPriority w:val="99"/>
-    <w:semiHidden/>
     <w:unhideWhenUsed/>
     <w:rsid w:val="00D81EDC"/>
     <w:rPr>
@@ -7773,6 +8418,18 @@
       <w:ind w:left="720"/>
       <w:contextualSpacing/>
     </w:pPr>
+  </w:style>
+  <w:style w:type="character" w:styleId="FollowedHyperlink">
+    <w:name w:val="FollowedHyperlink"/>
+    <w:basedOn w:val="DefaultParagraphFont"/>
+    <w:uiPriority w:val="99"/>
+    <w:semiHidden/>
+    <w:unhideWhenUsed/>
+    <w:rsid w:val="00B30A1F"/>
+    <w:rPr>
+      <w:color w:val="800080" w:themeColor="followedHyperlink"/>
+      <w:u w:val="single"/>
+    </w:rPr>
   </w:style>
 </w:styles>
 </file>
@@ -7995,7 +8652,6 @@
   <w:style w:type="character" w:default="1" w:styleId="DefaultParagraphFont">
     <w:name w:val="Default Paragraph Font"/>
     <w:uiPriority w:val="1"/>
-    <w:semiHidden/>
     <w:unhideWhenUsed/>
   </w:style>
   <w:style w:type="table" w:default="1" w:styleId="TableNormal">
@@ -8127,7 +8783,6 @@
     <w:name w:val="Hyperlink"/>
     <w:basedOn w:val="DefaultParagraphFont"/>
     <w:uiPriority w:val="99"/>
-    <w:semiHidden/>
     <w:unhideWhenUsed/>
     <w:rsid w:val="00D81EDC"/>
     <w:rPr>
@@ -8255,6 +8910,18 @@
       <w:ind w:left="720"/>
       <w:contextualSpacing/>
     </w:pPr>
+  </w:style>
+  <w:style w:type="character" w:styleId="FollowedHyperlink">
+    <w:name w:val="FollowedHyperlink"/>
+    <w:basedOn w:val="DefaultParagraphFont"/>
+    <w:uiPriority w:val="99"/>
+    <w:semiHidden/>
+    <w:unhideWhenUsed/>
+    <w:rsid w:val="00B30A1F"/>
+    <w:rPr>
+      <w:color w:val="800080" w:themeColor="followedHyperlink"/>
+      <w:u w:val="single"/>
+    </w:rPr>
   </w:style>
 </w:styles>
 </file>

</xml_diff>

<commit_message>
About XO almost completed
</commit_message>
<xml_diff>
--- a/Final Assignment - Abstract and Introduction.docx
+++ b/Final Assignment - Abstract and Introduction.docx
@@ -188,6 +188,7 @@
         </w:rPr>
         <w:t xml:space="preserve"> </w:t>
       </w:r>
+      <w:proofErr w:type="gramStart"/>
       <w:r>
         <w:rPr>
           <w:i/>
@@ -274,6 +275,7 @@
         </w:rPr>
         <w:t>regardless the present challenges facing the education system.</w:t>
       </w:r>
+      <w:proofErr w:type="gramEnd"/>
     </w:p>
     <w:p>
       <w:pPr>
@@ -283,6 +285,7 @@
           <w:szCs w:val="16"/>
         </w:rPr>
       </w:pPr>
+      <w:proofErr w:type="gramStart"/>
       <w:r>
         <w:rPr>
           <w:b/>
@@ -301,6 +304,7 @@
         </w:rPr>
         <w:t>xamine</w:t>
       </w:r>
+      <w:proofErr w:type="gramEnd"/>
       <w:r>
         <w:rPr>
           <w:b/>
@@ -1040,7 +1044,15 @@
           <w:i/>
           <w:color w:val="0000FF"/>
         </w:rPr>
-        <w:t>, to the point that learning environments centralized and common to all seem insufficient and impoverishing.</w:t>
+        <w:t xml:space="preserve">, to the </w:t>
+      </w:r>
+      <w:r>
+        <w:rPr>
+          <w:i/>
+          <w:color w:val="0000FF"/>
+        </w:rPr>
+        <w:lastRenderedPageBreak/>
+        <w:t>point that learning environments centralized and common to all seem insufficient and impoverishing.</w:t>
       </w:r>
     </w:p>
     <w:p>
@@ -1059,7 +1071,6 @@
           <w:sz w:val="16"/>
           <w:szCs w:val="16"/>
         </w:rPr>
-        <w:lastRenderedPageBreak/>
         <w:t>How is it Important?</w:t>
       </w:r>
     </w:p>
@@ -1532,6 +1543,7 @@
         </w:rPr>
         <w:t xml:space="preserve">because they are not fully digitally literate, yet are deeply immersed in the digital technology. </w:t>
       </w:r>
+      <w:proofErr w:type="gramStart"/>
       <w:r>
         <w:rPr>
           <w:rFonts w:asciiTheme="majorHAnsi" w:hAnsiTheme="majorHAnsi" w:cstheme="minorBidi"/>
@@ -1543,6 +1555,7 @@
         </w:rPr>
         <w:t>As pointed out in the report….</w:t>
       </w:r>
+      <w:proofErr w:type="gramEnd"/>
       <w:r>
         <w:rPr>
           <w:rFonts w:asciiTheme="majorHAnsi" w:hAnsiTheme="majorHAnsi" w:cstheme="minorBidi"/>
@@ -1563,8 +1576,9 @@
           <w:szCs w:val="24"/>
           <w:lang w:eastAsia="ja-JP"/>
         </w:rPr>
-        <w:t>“they</w:t>
-      </w:r>
+        <w:t>“</w:t>
+      </w:r>
+      <w:proofErr w:type="gramStart"/>
       <w:r>
         <w:rPr>
           <w:rFonts w:asciiTheme="majorHAnsi" w:hAnsiTheme="majorHAnsi" w:cstheme="minorBidi"/>
@@ -1574,8 +1588,9 @@
           <w:szCs w:val="24"/>
           <w:lang w:eastAsia="ja-JP"/>
         </w:rPr>
-        <w:t xml:space="preserve"> might </w:t>
-      </w:r>
+        <w:t>they</w:t>
+      </w:r>
+      <w:proofErr w:type="gramEnd"/>
       <w:r>
         <w:rPr>
           <w:rFonts w:asciiTheme="majorHAnsi" w:hAnsiTheme="majorHAnsi" w:cstheme="minorBidi"/>
@@ -1585,7 +1600,7 @@
           <w:szCs w:val="24"/>
           <w:lang w:eastAsia="ja-JP"/>
         </w:rPr>
-        <w:t xml:space="preserve">not benefit either from traditional education – because there are a lot of distractions </w:t>
+        <w:t xml:space="preserve"> might </w:t>
       </w:r>
       <w:r>
         <w:rPr>
@@ -1596,7 +1611,7 @@
           <w:szCs w:val="24"/>
           <w:lang w:eastAsia="ja-JP"/>
         </w:rPr>
-        <w:t>and time</w:t>
+        <w:t xml:space="preserve">not benefit either from traditional education – because there are a lot of distractions </w:t>
       </w:r>
       <w:r>
         <w:rPr>
@@ -1607,7 +1622,7 @@
           <w:szCs w:val="24"/>
           <w:lang w:eastAsia="ja-JP"/>
         </w:rPr>
-        <w:t xml:space="preserve"> wasted</w:t>
+        <w:t>and time</w:t>
       </w:r>
       <w:r>
         <w:rPr>
@@ -1618,7 +1633,7 @@
           <w:szCs w:val="24"/>
           <w:lang w:eastAsia="ja-JP"/>
         </w:rPr>
-        <w:t xml:space="preserve"> </w:t>
+        <w:t xml:space="preserve"> wasted</w:t>
       </w:r>
       <w:r>
         <w:rPr>
@@ -1629,7 +1644,7 @@
           <w:szCs w:val="24"/>
           <w:lang w:eastAsia="ja-JP"/>
         </w:rPr>
-        <w:t xml:space="preserve">to embed </w:t>
+        <w:t xml:space="preserve"> </w:t>
       </w:r>
       <w:r>
         <w:rPr>
@@ -1640,7 +1655,7 @@
           <w:szCs w:val="24"/>
           <w:lang w:eastAsia="ja-JP"/>
         </w:rPr>
-        <w:t>the</w:t>
+        <w:t xml:space="preserve">to embed </w:t>
       </w:r>
       <w:r>
         <w:rPr>
@@ -1651,7 +1666,7 @@
           <w:szCs w:val="24"/>
           <w:lang w:eastAsia="ja-JP"/>
         </w:rPr>
-        <w:t xml:space="preserve"> laptops</w:t>
+        <w:t>the</w:t>
       </w:r>
       <w:r>
         <w:rPr>
@@ -1662,7 +1677,7 @@
           <w:szCs w:val="24"/>
           <w:lang w:eastAsia="ja-JP"/>
         </w:rPr>
-        <w:t xml:space="preserve"> in the classroom activities</w:t>
+        <w:t xml:space="preserve"> laptops</w:t>
       </w:r>
       <w:r>
         <w:rPr>
@@ -1673,7 +1688,7 @@
           <w:szCs w:val="24"/>
           <w:lang w:eastAsia="ja-JP"/>
         </w:rPr>
-        <w:t xml:space="preserve"> - or from technology – because these children will not receive adequate guidance </w:t>
+        <w:t xml:space="preserve"> in the classroom activities</w:t>
       </w:r>
       <w:r>
         <w:rPr>
@@ -1684,7 +1699,7 @@
           <w:szCs w:val="24"/>
           <w:lang w:eastAsia="ja-JP"/>
         </w:rPr>
-        <w:t>on how learning to learn in the digital age</w:t>
+        <w:t xml:space="preserve"> - or from technology – because these children will not receive adequate guidance </w:t>
       </w:r>
       <w:r>
         <w:rPr>
@@ -1695,7 +1710,7 @@
           <w:szCs w:val="24"/>
           <w:lang w:eastAsia="ja-JP"/>
         </w:rPr>
-        <w:t>”</w:t>
+        <w:t>on how learning to learn in the digital age</w:t>
       </w:r>
       <w:r>
         <w:rPr>
@@ -1706,6 +1721,17 @@
           <w:szCs w:val="24"/>
           <w:lang w:eastAsia="ja-JP"/>
         </w:rPr>
+        <w:t>”</w:t>
+      </w:r>
+      <w:r>
+        <w:rPr>
+          <w:rFonts w:asciiTheme="majorHAnsi" w:hAnsiTheme="majorHAnsi" w:cstheme="minorBidi"/>
+          <w:i/>
+          <w:color w:val="A6A6A6" w:themeColor="background1" w:themeShade="A6"/>
+          <w:sz w:val="22"/>
+          <w:szCs w:val="24"/>
+          <w:lang w:eastAsia="ja-JP"/>
+        </w:rPr>
         <w:t>.</w:t>
       </w:r>
       <w:r>
@@ -1717,7 +1743,199 @@
           <w:szCs w:val="24"/>
           <w:lang w:eastAsia="ja-JP"/>
         </w:rPr>
-        <w:t xml:space="preserve"> (ideal citar algum reporte para sustentar essa observação).</w:t>
+        <w:t xml:space="preserve"> (</w:t>
+      </w:r>
+      <w:proofErr w:type="gramStart"/>
+      <w:r>
+        <w:rPr>
+          <w:rFonts w:asciiTheme="majorHAnsi" w:hAnsiTheme="majorHAnsi" w:cstheme="minorBidi"/>
+          <w:i/>
+          <w:color w:val="FF0000"/>
+          <w:sz w:val="22"/>
+          <w:szCs w:val="24"/>
+          <w:lang w:eastAsia="ja-JP"/>
+        </w:rPr>
+        <w:t>ideal</w:t>
+      </w:r>
+      <w:proofErr w:type="gramEnd"/>
+      <w:r>
+        <w:rPr>
+          <w:rFonts w:asciiTheme="majorHAnsi" w:hAnsiTheme="majorHAnsi" w:cstheme="minorBidi"/>
+          <w:i/>
+          <w:color w:val="FF0000"/>
+          <w:sz w:val="22"/>
+          <w:szCs w:val="24"/>
+          <w:lang w:eastAsia="ja-JP"/>
+        </w:rPr>
+        <w:t xml:space="preserve"> </w:t>
+      </w:r>
+      <w:proofErr w:type="spellStart"/>
+      <w:r>
+        <w:rPr>
+          <w:rFonts w:asciiTheme="majorHAnsi" w:hAnsiTheme="majorHAnsi" w:cstheme="minorBidi"/>
+          <w:i/>
+          <w:color w:val="FF0000"/>
+          <w:sz w:val="22"/>
+          <w:szCs w:val="24"/>
+          <w:lang w:eastAsia="ja-JP"/>
+        </w:rPr>
+        <w:t>citar</w:t>
+      </w:r>
+      <w:proofErr w:type="spellEnd"/>
+      <w:r>
+        <w:rPr>
+          <w:rFonts w:asciiTheme="majorHAnsi" w:hAnsiTheme="majorHAnsi" w:cstheme="minorBidi"/>
+          <w:i/>
+          <w:color w:val="FF0000"/>
+          <w:sz w:val="22"/>
+          <w:szCs w:val="24"/>
+          <w:lang w:eastAsia="ja-JP"/>
+        </w:rPr>
+        <w:t xml:space="preserve"> </w:t>
+      </w:r>
+      <w:proofErr w:type="spellStart"/>
+      <w:r>
+        <w:rPr>
+          <w:rFonts w:asciiTheme="majorHAnsi" w:hAnsiTheme="majorHAnsi" w:cstheme="minorBidi"/>
+          <w:i/>
+          <w:color w:val="FF0000"/>
+          <w:sz w:val="22"/>
+          <w:szCs w:val="24"/>
+          <w:lang w:eastAsia="ja-JP"/>
+        </w:rPr>
+        <w:t>algum</w:t>
+      </w:r>
+      <w:proofErr w:type="spellEnd"/>
+      <w:r>
+        <w:rPr>
+          <w:rFonts w:asciiTheme="majorHAnsi" w:hAnsiTheme="majorHAnsi" w:cstheme="minorBidi"/>
+          <w:i/>
+          <w:color w:val="FF0000"/>
+          <w:sz w:val="22"/>
+          <w:szCs w:val="24"/>
+          <w:lang w:eastAsia="ja-JP"/>
+        </w:rPr>
+        <w:t xml:space="preserve"> </w:t>
+      </w:r>
+      <w:proofErr w:type="spellStart"/>
+      <w:r>
+        <w:rPr>
+          <w:rFonts w:asciiTheme="majorHAnsi" w:hAnsiTheme="majorHAnsi" w:cstheme="minorBidi"/>
+          <w:i/>
+          <w:color w:val="FF0000"/>
+          <w:sz w:val="22"/>
+          <w:szCs w:val="24"/>
+          <w:lang w:eastAsia="ja-JP"/>
+        </w:rPr>
+        <w:t>reporte</w:t>
+      </w:r>
+      <w:proofErr w:type="spellEnd"/>
+      <w:r>
+        <w:rPr>
+          <w:rFonts w:asciiTheme="majorHAnsi" w:hAnsiTheme="majorHAnsi" w:cstheme="minorBidi"/>
+          <w:i/>
+          <w:color w:val="FF0000"/>
+          <w:sz w:val="22"/>
+          <w:szCs w:val="24"/>
+          <w:lang w:eastAsia="ja-JP"/>
+        </w:rPr>
+        <w:t xml:space="preserve"> </w:t>
+      </w:r>
+      <w:proofErr w:type="spellStart"/>
+      <w:r>
+        <w:rPr>
+          <w:rFonts w:asciiTheme="majorHAnsi" w:hAnsiTheme="majorHAnsi" w:cstheme="minorBidi"/>
+          <w:i/>
+          <w:color w:val="FF0000"/>
+          <w:sz w:val="22"/>
+          <w:szCs w:val="24"/>
+          <w:lang w:eastAsia="ja-JP"/>
+        </w:rPr>
+        <w:t>para</w:t>
+      </w:r>
+      <w:proofErr w:type="spellEnd"/>
+      <w:r>
+        <w:rPr>
+          <w:rFonts w:asciiTheme="majorHAnsi" w:hAnsiTheme="majorHAnsi" w:cstheme="minorBidi"/>
+          <w:i/>
+          <w:color w:val="FF0000"/>
+          <w:sz w:val="22"/>
+          <w:szCs w:val="24"/>
+          <w:lang w:eastAsia="ja-JP"/>
+        </w:rPr>
+        <w:t xml:space="preserve"> </w:t>
+      </w:r>
+      <w:proofErr w:type="spellStart"/>
+      <w:r>
+        <w:rPr>
+          <w:rFonts w:asciiTheme="majorHAnsi" w:hAnsiTheme="majorHAnsi" w:cstheme="minorBidi"/>
+          <w:i/>
+          <w:color w:val="FF0000"/>
+          <w:sz w:val="22"/>
+          <w:szCs w:val="24"/>
+          <w:lang w:eastAsia="ja-JP"/>
+        </w:rPr>
+        <w:t>sustentar</w:t>
+      </w:r>
+      <w:proofErr w:type="spellEnd"/>
+      <w:r>
+        <w:rPr>
+          <w:rFonts w:asciiTheme="majorHAnsi" w:hAnsiTheme="majorHAnsi" w:cstheme="minorBidi"/>
+          <w:i/>
+          <w:color w:val="FF0000"/>
+          <w:sz w:val="22"/>
+          <w:szCs w:val="24"/>
+          <w:lang w:eastAsia="ja-JP"/>
+        </w:rPr>
+        <w:t xml:space="preserve"> </w:t>
+      </w:r>
+      <w:proofErr w:type="spellStart"/>
+      <w:r>
+        <w:rPr>
+          <w:rFonts w:asciiTheme="majorHAnsi" w:hAnsiTheme="majorHAnsi" w:cstheme="minorBidi"/>
+          <w:i/>
+          <w:color w:val="FF0000"/>
+          <w:sz w:val="22"/>
+          <w:szCs w:val="24"/>
+          <w:lang w:eastAsia="ja-JP"/>
+        </w:rPr>
+        <w:t>essa</w:t>
+      </w:r>
+      <w:proofErr w:type="spellEnd"/>
+      <w:r>
+        <w:rPr>
+          <w:rFonts w:asciiTheme="majorHAnsi" w:hAnsiTheme="majorHAnsi" w:cstheme="minorBidi"/>
+          <w:i/>
+          <w:color w:val="FF0000"/>
+          <w:sz w:val="22"/>
+          <w:szCs w:val="24"/>
+          <w:lang w:eastAsia="ja-JP"/>
+        </w:rPr>
+        <w:t xml:space="preserve"> </w:t>
+      </w:r>
+      <w:proofErr w:type="spellStart"/>
+      <w:r>
+        <w:rPr>
+          <w:rFonts w:asciiTheme="majorHAnsi" w:hAnsiTheme="majorHAnsi" w:cstheme="minorBidi"/>
+          <w:i/>
+          <w:color w:val="FF0000"/>
+          <w:sz w:val="22"/>
+          <w:szCs w:val="24"/>
+          <w:lang w:eastAsia="ja-JP"/>
+        </w:rPr>
+        <w:t>observação</w:t>
+      </w:r>
+      <w:proofErr w:type="spellEnd"/>
+      <w:r>
+        <w:rPr>
+          <w:rFonts w:asciiTheme="majorHAnsi" w:hAnsiTheme="majorHAnsi" w:cstheme="minorBidi"/>
+          <w:i/>
+          <w:color w:val="FF0000"/>
+          <w:sz w:val="22"/>
+          <w:szCs w:val="24"/>
+          <w:lang w:eastAsia="ja-JP"/>
+        </w:rPr>
+        <w:t>).</w:t>
       </w:r>
     </w:p>
     <w:p>
@@ -1888,7 +2106,23 @@
           <w:b/>
           <w:color w:val="FF0000"/>
         </w:rPr>
-        <w:t>(add citations)</w:t>
+        <w:t>(</w:t>
+      </w:r>
+      <w:proofErr w:type="gramStart"/>
+      <w:r>
+        <w:rPr>
+          <w:b/>
+          <w:color w:val="FF0000"/>
+        </w:rPr>
+        <w:t>add</w:t>
+      </w:r>
+      <w:proofErr w:type="gramEnd"/>
+      <w:r>
+        <w:rPr>
+          <w:b/>
+          <w:color w:val="FF0000"/>
+        </w:rPr>
+        <w:t xml:space="preserve"> citations)</w:t>
       </w:r>
       <w:r>
         <w:rPr>
@@ -2109,7 +2343,47 @@
           <w:sz w:val="16"/>
           <w:szCs w:val="16"/>
         </w:rPr>
-        <w:t>--Listar Core concepts do PLE estudados no IDEL—</w:t>
+        <w:t>--</w:t>
+      </w:r>
+      <w:proofErr w:type="spellStart"/>
+      <w:r>
+        <w:rPr>
+          <w:i/>
+          <w:color w:val="FF0000"/>
+          <w:sz w:val="16"/>
+          <w:szCs w:val="16"/>
+        </w:rPr>
+        <w:t>Listar</w:t>
+      </w:r>
+      <w:proofErr w:type="spellEnd"/>
+      <w:r>
+        <w:rPr>
+          <w:i/>
+          <w:color w:val="FF0000"/>
+          <w:sz w:val="16"/>
+          <w:szCs w:val="16"/>
+        </w:rPr>
+        <w:t xml:space="preserve"> Core concepts do PLE </w:t>
+      </w:r>
+      <w:proofErr w:type="spellStart"/>
+      <w:r>
+        <w:rPr>
+          <w:i/>
+          <w:color w:val="FF0000"/>
+          <w:sz w:val="16"/>
+          <w:szCs w:val="16"/>
+        </w:rPr>
+        <w:t>estudados</w:t>
+      </w:r>
+      <w:proofErr w:type="spellEnd"/>
+      <w:r>
+        <w:rPr>
+          <w:i/>
+          <w:color w:val="FF0000"/>
+          <w:sz w:val="16"/>
+          <w:szCs w:val="16"/>
+        </w:rPr>
+        <w:t xml:space="preserve"> no IDEL—</w:t>
       </w:r>
     </w:p>
     <w:p>
@@ -2176,13 +2450,23 @@
         </w:rPr>
         <w:t xml:space="preserve">artefacts, </w:t>
       </w:r>
-      <w:r>
-        <w:rPr>
-          <w:i/>
-          <w:color w:val="0000FF"/>
-          <w:szCs w:val="22"/>
-        </w:rPr>
-        <w:t xml:space="preserve">cognitive </w:t>
+      <w:proofErr w:type="gramStart"/>
+      <w:r>
+        <w:rPr>
+          <w:i/>
+          <w:color w:val="0000FF"/>
+          <w:szCs w:val="22"/>
+        </w:rPr>
+        <w:t>cognitive</w:t>
+      </w:r>
+      <w:proofErr w:type="gramEnd"/>
+      <w:r>
+        <w:rPr>
+          <w:i/>
+          <w:color w:val="0000FF"/>
+          <w:szCs w:val="22"/>
+        </w:rPr>
+        <w:t xml:space="preserve"> </w:t>
       </w:r>
       <w:r>
         <w:rPr>
@@ -2246,7 +2530,16 @@
           <w:color w:val="0000FF"/>
           <w:szCs w:val="22"/>
         </w:rPr>
-        <w:t xml:space="preserve"> in which will be </w:t>
+        <w:t xml:space="preserve"> in </w:t>
+      </w:r>
+      <w:r>
+        <w:rPr>
+          <w:i/>
+          <w:color w:val="0000FF"/>
+          <w:szCs w:val="22"/>
+        </w:rPr>
+        <w:lastRenderedPageBreak/>
+        <w:t xml:space="preserve">which will be </w:t>
       </w:r>
       <w:r>
         <w:rPr>
@@ -2294,16 +2587,7 @@
           <w:color w:val="0000FF"/>
           <w:szCs w:val="22"/>
         </w:rPr>
-        <w:t xml:space="preserve">ne of the first </w:t>
-      </w:r>
-      <w:r>
-        <w:rPr>
-          <w:i/>
-          <w:color w:val="0000FF"/>
-          <w:szCs w:val="22"/>
-        </w:rPr>
-        <w:lastRenderedPageBreak/>
-        <w:t xml:space="preserve">conceptualizations of PLE is found in the </w:t>
+        <w:t xml:space="preserve">ne of the first conceptualizations of PLE is found in the </w:t>
       </w:r>
       <w:r>
         <w:rPr>
@@ -2521,8 +2805,18 @@
           <w:color w:val="0000FF"/>
           <w:szCs w:val="22"/>
         </w:rPr>
-        <w:t>Stephen Downes</w:t>
-      </w:r>
+        <w:t xml:space="preserve">Stephen </w:t>
+      </w:r>
+      <w:proofErr w:type="spellStart"/>
+      <w:r>
+        <w:rPr>
+          <w:i/>
+          <w:color w:val="0000FF"/>
+          <w:szCs w:val="22"/>
+        </w:rPr>
+        <w:t>Downes</w:t>
+      </w:r>
+      <w:proofErr w:type="spellEnd"/>
       <w:r>
         <w:rPr>
           <w:i/>
@@ -2561,7 +2855,55 @@
           <w:szCs w:val="22"/>
           <w:lang w:eastAsia="ja-JP"/>
         </w:rPr>
-        <w:t>…not an institutional or corporate application, but a personal learning center, where content is reused and remixed according to the student's own needs and interests. It becomes, indeed, not a single application, but a collection of interoperating applications---an environment rather than a system. It also begins to look like a personal portfolio tool</w:t>
+        <w:t>…</w:t>
+      </w:r>
+      <w:proofErr w:type="gramStart"/>
+      <w:r>
+        <w:rPr>
+          <w:rFonts w:asciiTheme="majorHAnsi" w:hAnsiTheme="majorHAnsi" w:cstheme="minorBidi"/>
+          <w:i/>
+          <w:color w:val="0000FF"/>
+          <w:sz w:val="22"/>
+          <w:szCs w:val="22"/>
+          <w:lang w:eastAsia="ja-JP"/>
+        </w:rPr>
+        <w:t>not</w:t>
+      </w:r>
+      <w:proofErr w:type="gramEnd"/>
+      <w:r>
+        <w:rPr>
+          <w:rFonts w:asciiTheme="majorHAnsi" w:hAnsiTheme="majorHAnsi" w:cstheme="minorBidi"/>
+          <w:i/>
+          <w:color w:val="0000FF"/>
+          <w:sz w:val="22"/>
+          <w:szCs w:val="22"/>
+          <w:lang w:eastAsia="ja-JP"/>
+        </w:rPr>
+        <w:t xml:space="preserve"> an institutional or corporate application, but a personal learning </w:t>
+      </w:r>
+      <w:proofErr w:type="spellStart"/>
+      <w:r>
+        <w:rPr>
+          <w:rFonts w:asciiTheme="majorHAnsi" w:hAnsiTheme="majorHAnsi" w:cstheme="minorBidi"/>
+          <w:i/>
+          <w:color w:val="0000FF"/>
+          <w:sz w:val="22"/>
+          <w:szCs w:val="22"/>
+          <w:lang w:eastAsia="ja-JP"/>
+        </w:rPr>
+        <w:t>center</w:t>
+      </w:r>
+      <w:proofErr w:type="spellEnd"/>
+      <w:r>
+        <w:rPr>
+          <w:rFonts w:asciiTheme="majorHAnsi" w:hAnsiTheme="majorHAnsi" w:cstheme="minorBidi"/>
+          <w:i/>
+          <w:color w:val="0000FF"/>
+          <w:sz w:val="22"/>
+          <w:szCs w:val="22"/>
+          <w:lang w:eastAsia="ja-JP"/>
+        </w:rPr>
+        <w:t>, where content is reused and remixed according to the student's own needs and interests. It becomes, indeed, not a single application, but a collection of interoperating applications---an environment rather than a system. It also begins to look like a personal portfolio tool</w:t>
       </w:r>
       <w:r>
         <w:rPr>
@@ -3339,13 +3681,23 @@
         </w:rPr>
         <w:t xml:space="preserve">To work around these constrains, </w:t>
       </w:r>
-      <w:r>
-        <w:rPr>
-          <w:i/>
-          <w:color w:val="0000FF"/>
-          <w:szCs w:val="22"/>
-        </w:rPr>
-        <w:t>Attwell (2007)</w:t>
+      <w:proofErr w:type="spellStart"/>
+      <w:r>
+        <w:rPr>
+          <w:i/>
+          <w:color w:val="0000FF"/>
+          <w:szCs w:val="22"/>
+        </w:rPr>
+        <w:t>Attwell</w:t>
+      </w:r>
+      <w:proofErr w:type="spellEnd"/>
+      <w:r>
+        <w:rPr>
+          <w:i/>
+          <w:color w:val="0000FF"/>
+          <w:szCs w:val="22"/>
+        </w:rPr>
+        <w:t xml:space="preserve"> (2007)</w:t>
       </w:r>
       <w:r>
         <w:rPr>
@@ -4401,7 +4753,16 @@
           <w:color w:val="0000FF"/>
           <w:szCs w:val="22"/>
         </w:rPr>
-        <w:t xml:space="preserve"> network that supports a large </w:t>
+        <w:t xml:space="preserve"> network </w:t>
+      </w:r>
+      <w:r>
+        <w:rPr>
+          <w:i/>
+          <w:color w:val="0000FF"/>
+          <w:szCs w:val="22"/>
+        </w:rPr>
+        <w:lastRenderedPageBreak/>
+        <w:t xml:space="preserve">that supports a large </w:t>
       </w:r>
       <w:r>
         <w:rPr>
@@ -4434,16 +4795,7 @@
           <w:color w:val="0000FF"/>
           <w:szCs w:val="22"/>
         </w:rPr>
-        <w:t xml:space="preserve">the learner develops an online identity where the personalized learning environment </w:t>
-      </w:r>
-      <w:r>
-        <w:rPr>
-          <w:i/>
-          <w:color w:val="0000FF"/>
-          <w:szCs w:val="22"/>
-        </w:rPr>
-        <w:lastRenderedPageBreak/>
-        <w:t>provides cues (affordances or possibilities for action) that prompt the learner about what to share, what not to share, who they choose to share with, and how to effectively merge forma</w:t>
+        <w:t>the learner develops an online identity where the personalized learning environment provides cues (affordances or possibilities for action) that prompt the learner about what to share, what not to share, who they choose to share with, and how to effectively merge forma</w:t>
       </w:r>
       <w:r>
         <w:rPr>
@@ -4944,6 +5296,7 @@
           <w:szCs w:val="22"/>
         </w:rPr>
       </w:pPr>
+      <w:proofErr w:type="spellStart"/>
       <w:r>
         <w:rPr>
           <w:b/>
@@ -4953,13 +5306,50 @@
         </w:rPr>
         <w:t>Connectivism</w:t>
       </w:r>
-      <w:r>
-        <w:rPr>
-          <w:i/>
-          <w:color w:val="0000FF"/>
-          <w:szCs w:val="22"/>
-        </w:rPr>
-        <w:t xml:space="preserve">: Connectivism (Siemens, 2005 and 2006; Downes, 2006 and 2007) is defined as a learning theory for the digital age </w:t>
+      <w:proofErr w:type="spellEnd"/>
+      <w:r>
+        <w:rPr>
+          <w:i/>
+          <w:color w:val="0000FF"/>
+          <w:szCs w:val="22"/>
+        </w:rPr>
+        <w:t xml:space="preserve">: </w:t>
+      </w:r>
+      <w:proofErr w:type="spellStart"/>
+      <w:r>
+        <w:rPr>
+          <w:i/>
+          <w:color w:val="0000FF"/>
+          <w:szCs w:val="22"/>
+        </w:rPr>
+        <w:t>Connectivism</w:t>
+      </w:r>
+      <w:proofErr w:type="spellEnd"/>
+      <w:r>
+        <w:rPr>
+          <w:i/>
+          <w:color w:val="0000FF"/>
+          <w:szCs w:val="22"/>
+        </w:rPr>
+        <w:t xml:space="preserve"> (Siemens, 2005 and 2006; </w:t>
+      </w:r>
+      <w:proofErr w:type="spellStart"/>
+      <w:r>
+        <w:rPr>
+          <w:i/>
+          <w:color w:val="0000FF"/>
+          <w:szCs w:val="22"/>
+        </w:rPr>
+        <w:t>Downes</w:t>
+      </w:r>
+      <w:proofErr w:type="spellEnd"/>
+      <w:r>
+        <w:rPr>
+          <w:i/>
+          <w:color w:val="0000FF"/>
+          <w:szCs w:val="22"/>
+        </w:rPr>
+        <w:t xml:space="preserve">, 2006 and 2007) is defined as a learning theory for the digital age </w:t>
       </w:r>
       <w:r>
         <w:rPr>
@@ -4984,7 +5374,140 @@
           <w:sz w:val="20"/>
           <w:szCs w:val="20"/>
         </w:rPr>
-        <w:t>(2005) has formulated the principles of connectivism briefly: (i) Learning and knowledge depend on the diversity of opinions. (ii) Learning is a process of connecting nodes or specialized information sources. (iii) Learning may reside in non-human. (iv) The ability to know more is more critical than what we know at any given time. (v) Feeding and maintaining connections is needed to facilitate continual learning. (vi) The ability to see connections between fields, ideas and concepts is a key skill. (vii) The update (current and precise knowledge) is the intent of all connectivist learning activities. (viii) Decision-making is itself a learning process.The act of choosing what to learn and the meaning of incoming information is seen through the lens of a shifting reality. A right decision today may be wrong tomorrow due to alterations in the information environment that affects the decision (Siemens, 2005).</w:t>
+        <w:t xml:space="preserve">(2005) has formulated the principles of </w:t>
+      </w:r>
+      <w:proofErr w:type="spellStart"/>
+      <w:r>
+        <w:rPr>
+          <w:i/>
+          <w:color w:val="FF0000"/>
+          <w:sz w:val="20"/>
+          <w:szCs w:val="20"/>
+        </w:rPr>
+        <w:t>connectivism</w:t>
+      </w:r>
+      <w:proofErr w:type="spellEnd"/>
+      <w:r>
+        <w:rPr>
+          <w:i/>
+          <w:color w:val="FF0000"/>
+          <w:sz w:val="20"/>
+          <w:szCs w:val="20"/>
+        </w:rPr>
+        <w:t xml:space="preserve"> briefly: (</w:t>
+      </w:r>
+      <w:proofErr w:type="spellStart"/>
+      <w:r>
+        <w:rPr>
+          <w:i/>
+          <w:color w:val="FF0000"/>
+          <w:sz w:val="20"/>
+          <w:szCs w:val="20"/>
+        </w:rPr>
+        <w:t>i</w:t>
+      </w:r>
+      <w:proofErr w:type="spellEnd"/>
+      <w:r>
+        <w:rPr>
+          <w:i/>
+          <w:color w:val="FF0000"/>
+          <w:sz w:val="20"/>
+          <w:szCs w:val="20"/>
+        </w:rPr>
+        <w:t xml:space="preserve">) Learning and knowledge depend on the diversity of opinions. (ii) Learning is a process of connecting nodes or specialized information sources. (iii) Learning may reside in non-human. </w:t>
+      </w:r>
+      <w:proofErr w:type="gramStart"/>
+      <w:r>
+        <w:rPr>
+          <w:i/>
+          <w:color w:val="FF0000"/>
+          <w:sz w:val="20"/>
+          <w:szCs w:val="20"/>
+        </w:rPr>
+        <w:t>(iv) The</w:t>
+      </w:r>
+      <w:proofErr w:type="gramEnd"/>
+      <w:r>
+        <w:rPr>
+          <w:i/>
+          <w:color w:val="FF0000"/>
+          <w:sz w:val="20"/>
+          <w:szCs w:val="20"/>
+        </w:rPr>
+        <w:t xml:space="preserve"> ability to know more is more critical than what we know at any given time. (v) Feeding and maintaining connections is needed to facilitate continual learning. </w:t>
+      </w:r>
+      <w:proofErr w:type="gramStart"/>
+      <w:r>
+        <w:rPr>
+          <w:i/>
+          <w:color w:val="FF0000"/>
+          <w:sz w:val="20"/>
+          <w:szCs w:val="20"/>
+        </w:rPr>
+        <w:t>(vi) The</w:t>
+      </w:r>
+      <w:proofErr w:type="gramEnd"/>
+      <w:r>
+        <w:rPr>
+          <w:i/>
+          <w:color w:val="FF0000"/>
+          <w:sz w:val="20"/>
+          <w:szCs w:val="20"/>
+        </w:rPr>
+        <w:t xml:space="preserve"> ability to see connections between fields, ideas and concepts is a key skill. (vii) The update (current and precise knowledge) is the intent of all </w:t>
+      </w:r>
+      <w:proofErr w:type="spellStart"/>
+      <w:proofErr w:type="gramStart"/>
+      <w:r>
+        <w:rPr>
+          <w:i/>
+          <w:color w:val="FF0000"/>
+          <w:sz w:val="20"/>
+          <w:szCs w:val="20"/>
+        </w:rPr>
+        <w:t>connectivist</w:t>
+      </w:r>
+      <w:proofErr w:type="spellEnd"/>
+      <w:r>
+        <w:rPr>
+          <w:i/>
+          <w:color w:val="FF0000"/>
+          <w:sz w:val="20"/>
+          <w:szCs w:val="20"/>
+        </w:rPr>
+        <w:t xml:space="preserve"> learning</w:t>
+      </w:r>
+      <w:proofErr w:type="gramEnd"/>
+      <w:r>
+        <w:rPr>
+          <w:i/>
+          <w:color w:val="FF0000"/>
+          <w:sz w:val="20"/>
+          <w:szCs w:val="20"/>
+        </w:rPr>
+        <w:t xml:space="preserve"> activities. (viii) Decision-making is itself a learning </w:t>
+      </w:r>
+      <w:proofErr w:type="spellStart"/>
+      <w:proofErr w:type="gramStart"/>
+      <w:r>
+        <w:rPr>
+          <w:i/>
+          <w:color w:val="FF0000"/>
+          <w:sz w:val="20"/>
+          <w:szCs w:val="20"/>
+        </w:rPr>
+        <w:t>process.The</w:t>
+      </w:r>
+      <w:proofErr w:type="spellEnd"/>
+      <w:proofErr w:type="gramEnd"/>
+      <w:r>
+        <w:rPr>
+          <w:i/>
+          <w:color w:val="FF0000"/>
+          <w:sz w:val="20"/>
+          <w:szCs w:val="20"/>
+        </w:rPr>
+        <w:t xml:space="preserve"> act of choosing what to learn and the meaning of incoming information is seen through the lens of a shifting reality. A right decision today may be wrong tomorrow due to alterations in the information environment that affects the decision (Siemens, 2005).</w:t>
       </w:r>
       <w:r>
         <w:rPr>
@@ -5479,6 +6002,7 @@
       <w:pPr>
         <w:divId w:val="849956341"/>
         <w:rPr>
+          <w:rFonts w:eastAsia="Times New Roman" w:cs="Times New Roman"/>
           <w:i/>
           <w:color w:val="0000FF"/>
           <w:szCs w:val="22"/>
@@ -5507,8 +6031,18 @@
           <w:color w:val="0000FF"/>
           <w:szCs w:val="22"/>
         </w:rPr>
-        <w:t xml:space="preserve"> and Seymour Papert</w:t>
-      </w:r>
+        <w:t xml:space="preserve"> and Seymour </w:t>
+      </w:r>
+      <w:proofErr w:type="spellStart"/>
+      <w:r>
+        <w:rPr>
+          <w:i/>
+          <w:color w:val="0000FF"/>
+          <w:szCs w:val="22"/>
+        </w:rPr>
+        <w:t>Papert</w:t>
+      </w:r>
+      <w:proofErr w:type="spellEnd"/>
       <w:r>
         <w:rPr>
           <w:rStyle w:val="FootnoteReference"/>
@@ -5707,29 +6241,155 @@
       </w:r>
       <w:r>
         <w:rPr>
-          <w:i/>
-          <w:color w:val="0000FF"/>
-          <w:szCs w:val="22"/>
-        </w:rPr>
-        <w:t xml:space="preserve"> </w:t>
+          <w:rFonts w:eastAsia="Times New Roman" w:cs="Times New Roman"/>
+          <w:i/>
+          <w:color w:val="0000FF"/>
+          <w:szCs w:val="22"/>
+        </w:rPr>
+        <w:t xml:space="preserve"> </w:t>
+      </w:r>
+      <w:r>
+        <w:rPr>
+          <w:i/>
+          <w:color w:val="FF0000"/>
+          <w:szCs w:val="22"/>
+        </w:rPr>
+        <w:t xml:space="preserve">Thus, </w:t>
+      </w:r>
+      <w:r>
+        <w:rPr>
+          <w:rFonts w:eastAsia="Times New Roman" w:cs="Times New Roman"/>
+          <w:i/>
+          <w:color w:val="FF0000"/>
+          <w:szCs w:val="22"/>
+        </w:rPr>
+        <w:t>talk about OLPC is to discover new uses and</w:t>
+      </w:r>
+      <w:r>
+        <w:rPr>
+          <w:rFonts w:eastAsia="Times New Roman" w:cs="Times New Roman"/>
+          <w:i/>
+          <w:color w:val="0000FF"/>
+          <w:szCs w:val="22"/>
+        </w:rPr>
+        <w:t xml:space="preserve"> combinations for technologies to address old concerns such as Education for All (EFA)</w:t>
+      </w:r>
+      <w:r>
+        <w:rPr>
+          <w:color w:val="0000FF"/>
+          <w:szCs w:val="22"/>
+          <w:vertAlign w:val="superscript"/>
+        </w:rPr>
+        <w:footnoteReference w:id="6"/>
+      </w:r>
+      <w:r>
+        <w:rPr>
+          <w:rFonts w:eastAsia="Times New Roman" w:cs="Times New Roman"/>
+          <w:i/>
+          <w:color w:val="0000FF"/>
+          <w:szCs w:val="22"/>
+        </w:rPr>
+        <w:t xml:space="preserve"> and, </w:t>
+      </w:r>
+      <w:r>
+        <w:rPr>
+          <w:rFonts w:eastAsia="Times New Roman" w:cs="Times New Roman"/>
+          <w:i/>
+          <w:color w:val="0000FF"/>
+          <w:szCs w:val="22"/>
+        </w:rPr>
+        <w:t>uni</w:t>
+      </w:r>
+      <w:r>
+        <w:rPr>
+          <w:rFonts w:eastAsia="Times New Roman" w:cs="Times New Roman"/>
+          <w:i/>
+          <w:color w:val="0000FF"/>
+          <w:szCs w:val="22"/>
+        </w:rPr>
+        <w:t>versal access to information and</w:t>
+      </w:r>
+      <w:r>
+        <w:rPr>
+          <w:rFonts w:eastAsia="Times New Roman" w:cs="Times New Roman"/>
+          <w:i/>
+          <w:color w:val="0000FF"/>
+          <w:szCs w:val="22"/>
+        </w:rPr>
+        <w:t xml:space="preserve"> knowledge </w:t>
+      </w:r>
+      <w:r>
+        <w:rPr>
+          <w:rFonts w:eastAsia="Times New Roman" w:cs="Times New Roman"/>
+          <w:i/>
+          <w:color w:val="0000FF"/>
+          <w:szCs w:val="22"/>
+        </w:rPr>
+        <w:fldChar w:fldCharType="begin" w:fldLock="1"/>
+      </w:r>
+      <w:r>
+        <w:rPr>
+          <w:rFonts w:eastAsia="Times New Roman" w:cs="Times New Roman"/>
+          <w:i/>
+          <w:color w:val="0000FF"/>
+          <w:szCs w:val="22"/>
+        </w:rPr>
+        <w:instrText>ADDIN CSL_CITATION { "citationItems" : [ { "id" : "ITEM-1", "itemData" : { "URL" : "http://portal.unesco.org/ci/en/ev.php-URL_ID=19488&amp;URL_DO=DO_TOPIC&amp;URL_SECTION=201.html", "accessed" : { "date-parts" : [ [ "2013", "5", "26" ] ] }, "author" : [ { "dropping-particle" : "", "family" : "UNESCO", "given" : "", "non-dropping-particle" : "", "parse-names" : false, "suffix" : "" } ], "container-title" : "UNESCO", "id" : "ITEM-1", "issued" : { "date-parts" : [ [ "0" ] ] }, "title" : "Universal Access to Information and Knowledge", "type" : "webpage" }, "uris" : [ "http://www.mendeley.com/documents/?uuid=06633b9b-fb92-47bc-8ec0-cc791b4b5cc2" ] } ], "mendeley" : { "previouslyFormattedCitation" : "(UNESCO n.d.)" }, "properties" : { "noteIndex" : 0 }, "schema" : "https://github.com/citation-style-language/schema/raw/master/csl-citation.json" }</w:instrText>
+      </w:r>
+      <w:r>
+        <w:rPr>
+          <w:rFonts w:eastAsia="Times New Roman" w:cs="Times New Roman"/>
+          <w:i/>
+          <w:color w:val="0000FF"/>
+          <w:szCs w:val="22"/>
+        </w:rPr>
+        <w:fldChar w:fldCharType="separate"/>
+      </w:r>
+      <w:r>
+        <w:rPr>
+          <w:rFonts w:eastAsia="Times New Roman" w:cs="Times New Roman"/>
+          <w:noProof/>
+          <w:color w:val="0000FF"/>
+          <w:szCs w:val="22"/>
+        </w:rPr>
+        <w:t>(UNESCO n.d.)</w:t>
+      </w:r>
+      <w:r>
+        <w:rPr>
+          <w:rFonts w:eastAsia="Times New Roman" w:cs="Times New Roman"/>
+          <w:i/>
+          <w:color w:val="0000FF"/>
+          <w:szCs w:val="22"/>
+        </w:rPr>
+        <w:fldChar w:fldCharType="end"/>
+      </w:r>
+      <w:r>
+        <w:rPr>
+          <w:rFonts w:eastAsia="Times New Roman" w:cs="Times New Roman"/>
+          <w:i/>
+          <w:color w:val="0000FF"/>
+          <w:szCs w:val="22"/>
+        </w:rPr>
+        <w:t xml:space="preserve">. </w:t>
       </w:r>
     </w:p>
     <w:p>
       <w:pPr>
         <w:divId w:val="849956341"/>
         <w:rPr>
-          <w:i/>
-          <w:color w:val="0000FF"/>
-          <w:szCs w:val="22"/>
-        </w:rPr>
-      </w:pPr>
-      <w:r>
-        <w:rPr>
           <w:rFonts w:eastAsia="Times New Roman" w:cs="Times New Roman"/>
           <w:i/>
           <w:color w:val="0000FF"/>
           <w:szCs w:val="22"/>
         </w:rPr>
+      </w:pPr>
+      <w:r>
+        <w:rPr>
+          <w:rFonts w:eastAsia="Times New Roman" w:cs="Times New Roman"/>
+          <w:i/>
+          <w:color w:val="0000FF"/>
+          <w:szCs w:val="22"/>
+        </w:rPr>
         <w:t xml:space="preserve">The OLPC hypothesis is that </w:t>
       </w:r>
       <w:r>
@@ -5808,7 +6468,25 @@
           <w:color w:val="0000FF"/>
           <w:szCs w:val="22"/>
         </w:rPr>
-        <w:t xml:space="preserve">idea also conforms to Attwell (2007) </w:t>
+        <w:t xml:space="preserve">idea also conforms to </w:t>
+      </w:r>
+      <w:proofErr w:type="spellStart"/>
+      <w:r>
+        <w:rPr>
+          <w:i/>
+          <w:color w:val="0000FF"/>
+          <w:szCs w:val="22"/>
+        </w:rPr>
+        <w:t>Attwell</w:t>
+      </w:r>
+      <w:proofErr w:type="spellEnd"/>
+      <w:r>
+        <w:rPr>
+          <w:i/>
+          <w:color w:val="0000FF"/>
+          <w:szCs w:val="22"/>
+        </w:rPr>
+        <w:t xml:space="preserve"> (2007) </w:t>
       </w:r>
       <w:r>
         <w:rPr>
@@ -6049,285 +6727,7 @@
           <w:color w:val="0000FF"/>
           <w:szCs w:val="22"/>
         </w:rPr>
-        <w:t xml:space="preserve">cultural and political barriers. </w:t>
-      </w:r>
-    </w:p>
-    <w:p>
-      <w:pPr>
-        <w:rPr>
-          <w:rFonts w:eastAsia="Times New Roman" w:cs="Times New Roman"/>
-          <w:i/>
-          <w:color w:val="0000FF"/>
-          <w:szCs w:val="22"/>
-        </w:rPr>
-      </w:pPr>
-      <w:r>
-        <w:rPr>
-          <w:i/>
-          <w:color w:val="0000FF"/>
-          <w:szCs w:val="22"/>
-        </w:rPr>
-        <w:t xml:space="preserve">To achieve this end, the </w:t>
-      </w:r>
-      <w:r>
-        <w:rPr>
-          <w:i/>
-          <w:color w:val="0000FF"/>
-          <w:szCs w:val="22"/>
-        </w:rPr>
-        <w:t xml:space="preserve">OLPC </w:t>
-      </w:r>
-      <w:r>
-        <w:rPr>
-          <w:i/>
-          <w:color w:val="0000FF"/>
-          <w:szCs w:val="22"/>
-        </w:rPr>
-        <w:t>project</w:t>
-      </w:r>
-      <w:r>
-        <w:rPr>
-          <w:i/>
-          <w:color w:val="0000FF"/>
-          <w:szCs w:val="22"/>
-        </w:rPr>
-        <w:t xml:space="preserve"> </w:t>
-      </w:r>
-      <w:r>
-        <w:rPr>
-          <w:rFonts w:eastAsia="Times New Roman" w:cs="Times New Roman"/>
-          <w:i/>
-          <w:color w:val="0000FF"/>
-          <w:szCs w:val="22"/>
-        </w:rPr>
-        <w:t xml:space="preserve">worked in the </w:t>
-      </w:r>
-      <w:r>
-        <w:rPr>
-          <w:i/>
-          <w:color w:val="0000FF"/>
-          <w:szCs w:val="22"/>
-        </w:rPr>
-        <w:t xml:space="preserve">development of a resistant, lightweight, low cost, low power and connected </w:t>
-      </w:r>
-      <w:r>
-        <w:rPr>
-          <w:rFonts w:eastAsia="Times New Roman" w:cs="Times New Roman"/>
-          <w:i/>
-          <w:color w:val="0000FF"/>
-          <w:szCs w:val="22"/>
-        </w:rPr>
-        <w:t xml:space="preserve">laptop </w:t>
-      </w:r>
-      <w:r>
-        <w:rPr>
-          <w:rFonts w:eastAsia="Times New Roman" w:cs="Times New Roman"/>
-          <w:i/>
-          <w:color w:val="0000FF"/>
-          <w:szCs w:val="22"/>
-        </w:rPr>
-        <w:t xml:space="preserve">called XO, </w:t>
-      </w:r>
-      <w:r>
-        <w:rPr>
-          <w:i/>
-          <w:color w:val="0000FF"/>
-          <w:szCs w:val="22"/>
-        </w:rPr>
-        <w:t>specifically oriented for conditions in developing countries</w:t>
-      </w:r>
-      <w:r>
-        <w:rPr>
-          <w:i/>
-          <w:color w:val="0000FF"/>
-          <w:szCs w:val="22"/>
-        </w:rPr>
-        <w:t>.</w:t>
-      </w:r>
-      <w:r>
-        <w:rPr>
-          <w:i/>
-          <w:color w:val="0000FF"/>
-          <w:szCs w:val="22"/>
-        </w:rPr>
-        <w:t xml:space="preserve"> </w:t>
-      </w:r>
-      <w:r>
-        <w:rPr>
-          <w:i/>
-          <w:color w:val="FF0000"/>
-          <w:szCs w:val="22"/>
-        </w:rPr>
-        <w:t>Thus</w:t>
-      </w:r>
-      <w:r>
-        <w:rPr>
-          <w:i/>
-          <w:color w:val="FF0000"/>
-          <w:szCs w:val="22"/>
-        </w:rPr>
-        <w:t xml:space="preserve">, </w:t>
-      </w:r>
-      <w:r>
-        <w:rPr>
-          <w:rFonts w:eastAsia="Times New Roman" w:cs="Times New Roman"/>
-          <w:i/>
-          <w:color w:val="FF0000"/>
-          <w:szCs w:val="22"/>
-        </w:rPr>
-        <w:t>t</w:t>
-      </w:r>
-      <w:r>
-        <w:rPr>
-          <w:rFonts w:eastAsia="Times New Roman" w:cs="Times New Roman"/>
-          <w:i/>
-          <w:color w:val="FF0000"/>
-          <w:szCs w:val="22"/>
-        </w:rPr>
-        <w:t xml:space="preserve">alk about OLPC is </w:t>
-      </w:r>
-      <w:r>
-        <w:rPr>
-          <w:rFonts w:eastAsia="Times New Roman" w:cs="Times New Roman"/>
-          <w:i/>
-          <w:color w:val="FF0000"/>
-          <w:szCs w:val="22"/>
-        </w:rPr>
-        <w:t xml:space="preserve">to </w:t>
-      </w:r>
-      <w:r>
-        <w:rPr>
-          <w:rFonts w:eastAsia="Times New Roman" w:cs="Times New Roman"/>
-          <w:i/>
-          <w:color w:val="FF0000"/>
-          <w:szCs w:val="22"/>
-        </w:rPr>
-        <w:t>discover new uses and</w:t>
-      </w:r>
-      <w:r>
-        <w:rPr>
-          <w:rFonts w:eastAsia="Times New Roman" w:cs="Times New Roman"/>
-          <w:i/>
-          <w:color w:val="0000FF"/>
-          <w:szCs w:val="22"/>
-        </w:rPr>
-        <w:t xml:space="preserve"> combinations for technologies </w:t>
-      </w:r>
-      <w:r>
-        <w:rPr>
-          <w:rFonts w:eastAsia="Times New Roman" w:cs="Times New Roman"/>
-          <w:i/>
-          <w:color w:val="0000FF"/>
-          <w:szCs w:val="22"/>
-        </w:rPr>
-        <w:t xml:space="preserve">to address old concerns such as </w:t>
-      </w:r>
-      <w:r>
-        <w:rPr>
-          <w:rFonts w:eastAsia="Times New Roman" w:cs="Times New Roman"/>
-          <w:i/>
-          <w:color w:val="0000FF"/>
-          <w:szCs w:val="22"/>
-        </w:rPr>
-        <w:t>Education for All (EFA)</w:t>
-      </w:r>
-      <w:r>
-        <w:rPr>
-          <w:color w:val="0000FF"/>
-          <w:szCs w:val="22"/>
-          <w:vertAlign w:val="superscript"/>
-        </w:rPr>
-        <w:footnoteReference w:id="6"/>
-      </w:r>
-      <w:r>
-        <w:rPr>
-          <w:rFonts w:eastAsia="Times New Roman" w:cs="Times New Roman"/>
-          <w:i/>
-          <w:color w:val="0000FF"/>
-          <w:szCs w:val="22"/>
-        </w:rPr>
-        <w:t xml:space="preserve"> and, </w:t>
-      </w:r>
-      <w:r>
-        <w:rPr>
-          <w:rFonts w:eastAsia="Times New Roman" w:cs="Times New Roman"/>
-          <w:i/>
-          <w:color w:val="0000FF"/>
-          <w:szCs w:val="22"/>
-        </w:rPr>
-        <w:t>uni</w:t>
-      </w:r>
-      <w:r>
-        <w:rPr>
-          <w:rFonts w:eastAsia="Times New Roman" w:cs="Times New Roman"/>
-          <w:i/>
-          <w:color w:val="0000FF"/>
-          <w:szCs w:val="22"/>
-        </w:rPr>
-        <w:t>versal access to information and</w:t>
-      </w:r>
-      <w:r>
-        <w:rPr>
-          <w:rFonts w:eastAsia="Times New Roman" w:cs="Times New Roman"/>
-          <w:i/>
-          <w:color w:val="0000FF"/>
-          <w:szCs w:val="22"/>
-        </w:rPr>
-        <w:t xml:space="preserve"> knowledge</w:t>
-      </w:r>
-      <w:r>
-        <w:rPr>
-          <w:rFonts w:eastAsia="Times New Roman" w:cs="Times New Roman"/>
-          <w:i/>
-          <w:color w:val="0000FF"/>
-          <w:szCs w:val="22"/>
-        </w:rPr>
-        <w:t xml:space="preserve"> </w:t>
-      </w:r>
-      <w:r>
-        <w:rPr>
-          <w:rFonts w:eastAsia="Times New Roman" w:cs="Times New Roman"/>
-          <w:i/>
-          <w:color w:val="0000FF"/>
-          <w:szCs w:val="22"/>
-        </w:rPr>
-        <w:fldChar w:fldCharType="begin" w:fldLock="1"/>
-      </w:r>
-      <w:r>
-        <w:rPr>
-          <w:rFonts w:eastAsia="Times New Roman" w:cs="Times New Roman"/>
-          <w:i/>
-          <w:color w:val="0000FF"/>
-          <w:szCs w:val="22"/>
-        </w:rPr>
-        <w:instrText>ADDIN CSL_CITATION { "citationItems" : [ { "id" : "ITEM-1", "itemData" : { "URL" : "http://portal.unesco.org/ci/en/ev.php-URL_ID=19488&amp;URL_DO=DO_TOPIC&amp;URL_SECTION=201.html", "accessed" : { "date-parts" : [ [ "2013", "5", "26" ] ] }, "author" : [ { "dropping-particle" : "", "family" : "UNESCO", "given" : "", "non-dropping-particle" : "", "parse-names" : false, "suffix" : "" } ], "container-title" : "UNESCO", "id" : "ITEM-1", "issued" : { "date-parts" : [ [ "0" ] ] }, "title" : "Universal Access to Information and Knowledge", "type" : "webpage" }, "uris" : [ "http://www.mendeley.com/documents/?uuid=06633b9b-fb92-47bc-8ec0-cc791b4b5cc2" ] } ], "mendeley" : { "previouslyFormattedCitation" : "(UNESCO n.d.)" }, "properties" : { "noteIndex" : 0 }, "schema" : "https://github.com/citation-style-language/schema/raw/master/csl-citation.json" }</w:instrText>
-      </w:r>
-      <w:r>
-        <w:rPr>
-          <w:rFonts w:eastAsia="Times New Roman" w:cs="Times New Roman"/>
-          <w:i/>
-          <w:color w:val="0000FF"/>
-          <w:szCs w:val="22"/>
-        </w:rPr>
-        <w:fldChar w:fldCharType="separate"/>
-      </w:r>
-      <w:r>
-        <w:rPr>
-          <w:rFonts w:eastAsia="Times New Roman" w:cs="Times New Roman"/>
-          <w:noProof/>
-          <w:color w:val="0000FF"/>
-          <w:szCs w:val="22"/>
-        </w:rPr>
-        <w:t>(UNESCO n.d.)</w:t>
-      </w:r>
-      <w:r>
-        <w:rPr>
-          <w:rFonts w:eastAsia="Times New Roman" w:cs="Times New Roman"/>
-          <w:i/>
-          <w:color w:val="0000FF"/>
-          <w:szCs w:val="22"/>
-        </w:rPr>
-        <w:fldChar w:fldCharType="end"/>
+        <w:t>cultural and political barriers</w:t>
       </w:r>
       <w:r>
         <w:rPr>
@@ -6753,7 +7153,25 @@
           <w:color w:val="0000FF"/>
           <w:szCs w:val="22"/>
         </w:rPr>
-        <w:t>'s constructivism and Papert’s constructionism</w:t>
+        <w:t xml:space="preserve">'s constructivism and </w:t>
+      </w:r>
+      <w:proofErr w:type="spellStart"/>
+      <w:r>
+        <w:rPr>
+          <w:i/>
+          <w:color w:val="0000FF"/>
+          <w:szCs w:val="22"/>
+        </w:rPr>
+        <w:t>Papert’s</w:t>
+      </w:r>
+      <w:proofErr w:type="spellEnd"/>
+      <w:r>
+        <w:rPr>
+          <w:i/>
+          <w:color w:val="0000FF"/>
+          <w:szCs w:val="22"/>
+        </w:rPr>
+        <w:t xml:space="preserve"> constructionism</w:t>
       </w:r>
       <w:r>
         <w:rPr>
@@ -6777,7 +7195,25 @@
           <w:color w:val="0000FF"/>
           <w:szCs w:val="22"/>
         </w:rPr>
-        <w:t>described by Papert himself</w:t>
+        <w:t xml:space="preserve">described by </w:t>
+      </w:r>
+      <w:proofErr w:type="spellStart"/>
+      <w:r>
+        <w:rPr>
+          <w:i/>
+          <w:color w:val="0000FF"/>
+          <w:szCs w:val="22"/>
+        </w:rPr>
+        <w:t>Papert</w:t>
+      </w:r>
+      <w:proofErr w:type="spellEnd"/>
+      <w:r>
+        <w:rPr>
+          <w:i/>
+          <w:color w:val="0000FF"/>
+          <w:szCs w:val="22"/>
+        </w:rPr>
+        <w:t xml:space="preserve"> himself</w:t>
       </w:r>
       <w:r>
         <w:rPr>
@@ -6802,7 +7238,7 @@
         <w:rPr>
           <w:rFonts w:asciiTheme="majorHAnsi" w:hAnsiTheme="majorHAnsi" w:cstheme="minorBidi"/>
           <w:i/>
-          <w:color w:val="0000FF"/>
+          <w:color w:val="FF0000"/>
           <w:sz w:val="22"/>
           <w:szCs w:val="22"/>
           <w:lang w:eastAsia="ja-JP"/>
@@ -6930,6 +7366,193 @@
         <w:t>.</w:t>
       </w:r>
     </w:p>
+    <w:p>
+      <w:pPr>
+        <w:pStyle w:val="Heading2"/>
+        <w:pBdr>
+          <w:bottom w:val="single" w:sz="6" w:space="2" w:color="AAAAAA"/>
+        </w:pBdr>
+        <w:shd w:val="clear" w:color="auto" w:fill="FFFFFF"/>
+        <w:spacing w:before="0" w:after="144" w:line="428" w:lineRule="atLeast"/>
+        <w:rPr>
+          <w:rFonts w:eastAsiaTheme="minorEastAsia" w:cstheme="minorBidi"/>
+          <w:b w:val="0"/>
+          <w:bCs w:val="0"/>
+          <w:i/>
+          <w:color w:val="FF0000"/>
+          <w:sz w:val="22"/>
+          <w:szCs w:val="22"/>
+        </w:rPr>
+      </w:pPr>
+      <w:r>
+        <w:rPr>
+          <w:rFonts w:eastAsiaTheme="minorEastAsia" w:cstheme="minorBidi"/>
+          <w:i/>
+          <w:color w:val="FF0000"/>
+          <w:sz w:val="22"/>
+          <w:szCs w:val="22"/>
+        </w:rPr>
+        <w:t>OLPC's Five Principles</w:t>
+      </w:r>
+    </w:p>
+    <w:p>
+      <w:pPr>
+        <w:pStyle w:val="Heading3"/>
+        <w:shd w:val="clear" w:color="auto" w:fill="FFFFFF"/>
+        <w:spacing w:before="0" w:after="72"/>
+        <w:rPr>
+          <w:rFonts w:eastAsiaTheme="minorEastAsia" w:cstheme="minorBidi"/>
+          <w:b w:val="0"/>
+          <w:bCs w:val="0"/>
+          <w:i/>
+          <w:color w:val="0000FF"/>
+          <w:szCs w:val="22"/>
+        </w:rPr>
+      </w:pPr>
+      <w:r>
+        <w:rPr>
+          <w:rFonts w:eastAsiaTheme="minorEastAsia" w:cstheme="minorBidi"/>
+          <w:b w:val="0"/>
+          <w:bCs w:val="0"/>
+          <w:i/>
+          <w:color w:val="0000FF"/>
+          <w:szCs w:val="22"/>
+        </w:rPr>
+        <w:t>Child Ownership</w:t>
+      </w:r>
+    </w:p>
+    <w:p>
+      <w:pPr>
+        <w:pStyle w:val="Heading3"/>
+        <w:shd w:val="clear" w:color="auto" w:fill="FFFFFF"/>
+        <w:spacing w:before="0" w:after="72"/>
+        <w:rPr>
+          <w:rFonts w:eastAsiaTheme="minorEastAsia" w:cstheme="minorBidi"/>
+          <w:b w:val="0"/>
+          <w:bCs w:val="0"/>
+          <w:i/>
+          <w:color w:val="0000FF"/>
+          <w:szCs w:val="22"/>
+        </w:rPr>
+      </w:pPr>
+      <w:r>
+        <w:rPr>
+          <w:rFonts w:eastAsiaTheme="minorEastAsia" w:cstheme="minorBidi"/>
+          <w:b w:val="0"/>
+          <w:bCs w:val="0"/>
+          <w:i/>
+          <w:color w:val="0000FF"/>
+          <w:szCs w:val="22"/>
+        </w:rPr>
+        <w:t>Low Ages</w:t>
+      </w:r>
+    </w:p>
+    <w:p>
+      <w:pPr>
+        <w:pStyle w:val="Heading3"/>
+        <w:shd w:val="clear" w:color="auto" w:fill="FFFFFF"/>
+        <w:spacing w:before="0" w:after="72"/>
+        <w:rPr>
+          <w:rFonts w:eastAsiaTheme="minorEastAsia" w:cstheme="minorBidi"/>
+          <w:b w:val="0"/>
+          <w:bCs w:val="0"/>
+          <w:i/>
+          <w:color w:val="0000FF"/>
+          <w:szCs w:val="22"/>
+        </w:rPr>
+      </w:pPr>
+      <w:r>
+        <w:rPr>
+          <w:rFonts w:eastAsiaTheme="minorEastAsia" w:cstheme="minorBidi"/>
+          <w:b w:val="0"/>
+          <w:bCs w:val="0"/>
+          <w:i/>
+          <w:color w:val="0000FF"/>
+          <w:szCs w:val="22"/>
+        </w:rPr>
+        <w:t>Saturation</w:t>
+      </w:r>
+    </w:p>
+    <w:p>
+      <w:pPr>
+        <w:pStyle w:val="Heading3"/>
+        <w:shd w:val="clear" w:color="auto" w:fill="FFFFFF"/>
+        <w:spacing w:before="0" w:after="72"/>
+        <w:rPr>
+          <w:rFonts w:eastAsiaTheme="minorEastAsia" w:cstheme="minorBidi"/>
+          <w:b w:val="0"/>
+          <w:bCs w:val="0"/>
+          <w:i/>
+          <w:color w:val="0000FF"/>
+          <w:szCs w:val="22"/>
+        </w:rPr>
+      </w:pPr>
+      <w:r>
+        <w:rPr>
+          <w:rFonts w:eastAsiaTheme="minorEastAsia" w:cstheme="minorBidi"/>
+          <w:b w:val="0"/>
+          <w:bCs w:val="0"/>
+          <w:i/>
+          <w:color w:val="0000FF"/>
+          <w:szCs w:val="22"/>
+        </w:rPr>
+        <w:t>Connection</w:t>
+      </w:r>
+      <w:r>
+        <w:rPr>
+          <w:rFonts w:eastAsiaTheme="minorEastAsia" w:cstheme="minorBidi"/>
+          <w:b w:val="0"/>
+          <w:bCs w:val="0"/>
+          <w:i/>
+          <w:color w:val="0000FF"/>
+          <w:szCs w:val="22"/>
+        </w:rPr>
+        <w:t xml:space="preserve">: </w:t>
+      </w:r>
+      <w:r>
+        <w:rPr>
+          <w:i/>
+          <w:color w:val="0000FF"/>
+          <w:szCs w:val="22"/>
+        </w:rPr>
+        <w:t xml:space="preserve">where they </w:t>
+      </w:r>
+      <w:r>
+        <w:rPr>
+          <w:i/>
+          <w:color w:val="0000FF"/>
+          <w:szCs w:val="22"/>
+        </w:rPr>
+        <w:t>explore and express themselves through work in teams where members are identified by their affinities, where all the children from their home computers contribute ideas to a joint project</w:t>
+      </w:r>
+    </w:p>
+    <w:p>
+      <w:pPr>
+        <w:pStyle w:val="Heading3"/>
+        <w:shd w:val="clear" w:color="auto" w:fill="FFFFFF"/>
+        <w:spacing w:before="0" w:after="72"/>
+        <w:rPr>
+          <w:rFonts w:eastAsiaTheme="minorEastAsia" w:cstheme="minorBidi"/>
+          <w:b w:val="0"/>
+          <w:bCs w:val="0"/>
+          <w:i/>
+          <w:color w:val="0000FF"/>
+          <w:szCs w:val="22"/>
+        </w:rPr>
+      </w:pPr>
+      <w:r>
+        <w:rPr>
+          <w:rFonts w:eastAsiaTheme="minorEastAsia" w:cstheme="minorBidi"/>
+          <w:b w:val="0"/>
+          <w:bCs w:val="0"/>
+          <w:i/>
+          <w:color w:val="0000FF"/>
+          <w:szCs w:val="22"/>
+        </w:rPr>
+        <w:t>Free and Open Source</w:t>
+      </w:r>
+    </w:p>
+    <w:p/>
     <w:p>
       <w:pPr>
         <w:pStyle w:val="Heading1"/>
@@ -6945,6 +7568,7 @@
         <w:rPr>
           <w:lang w:eastAsia="en-US"/>
         </w:rPr>
+        <w:lastRenderedPageBreak/>
         <w:t>XO</w:t>
       </w:r>
       <w:r>
@@ -6952,15 +7576,1581 @@
           <w:lang w:eastAsia="en-US"/>
         </w:rPr>
         <w:t xml:space="preserve"> Laptop</w:t>
+      </w:r>
+      <w:r>
+        <w:rPr>
+          <w:lang w:eastAsia="en-US"/>
+        </w:rPr>
+        <w:t xml:space="preserve"> as ubiquitous PLE device</w:t>
+      </w:r>
+    </w:p>
+    <w:p>
+      <w:pPr>
+        <w:rPr>
+          <w:rFonts w:eastAsia="Times New Roman" w:cs="Times New Roman"/>
+        </w:rPr>
+      </w:pPr>
+      <w:r>
+        <w:rPr>
+          <w:i/>
+          <w:color w:val="0000FF"/>
+          <w:szCs w:val="22"/>
+        </w:rPr>
+        <w:t>To attain the five OLPC’s principles,</w:t>
+      </w:r>
+      <w:r>
+        <w:rPr>
+          <w:i/>
+          <w:color w:val="0000FF"/>
+          <w:szCs w:val="22"/>
+        </w:rPr>
+        <w:t xml:space="preserve"> the project </w:t>
+      </w:r>
+      <w:r>
+        <w:rPr>
+          <w:i/>
+          <w:color w:val="0000FF"/>
+          <w:szCs w:val="22"/>
+        </w:rPr>
+        <w:t>fundamentally reconsidered personal computer architecture—hardware, software, and display</w:t>
+      </w:r>
+      <w:r>
+        <w:rPr>
+          <w:i/>
+          <w:color w:val="0000FF"/>
+          <w:szCs w:val="22"/>
+        </w:rPr>
+        <w:t xml:space="preserve"> – </w:t>
+      </w:r>
+      <w:r>
+        <w:rPr>
+          <w:i/>
+          <w:color w:val="0000FF"/>
+          <w:szCs w:val="22"/>
+        </w:rPr>
+        <w:t>to</w:t>
+      </w:r>
+      <w:r>
+        <w:rPr>
+          <w:i/>
+          <w:color w:val="0000FF"/>
+          <w:szCs w:val="22"/>
+        </w:rPr>
+        <w:t xml:space="preserve"> </w:t>
+      </w:r>
+      <w:r>
+        <w:rPr>
+          <w:i/>
+          <w:color w:val="0000FF"/>
+          <w:szCs w:val="22"/>
+        </w:rPr>
+        <w:t>develop</w:t>
+      </w:r>
+      <w:r>
+        <w:rPr>
+          <w:i/>
+          <w:color w:val="0000FF"/>
+          <w:szCs w:val="22"/>
+        </w:rPr>
+        <w:t xml:space="preserve"> a</w:t>
+      </w:r>
+      <w:r>
+        <w:rPr>
+          <w:i/>
+          <w:color w:val="0000FF"/>
+          <w:szCs w:val="22"/>
+        </w:rPr>
+        <w:t>n</w:t>
+      </w:r>
+      <w:r>
+        <w:rPr>
+          <w:i/>
+          <w:color w:val="0000FF"/>
+          <w:szCs w:val="22"/>
+        </w:rPr>
+        <w:t xml:space="preserve"> </w:t>
+      </w:r>
+      <w:r>
+        <w:rPr>
+          <w:i/>
+          <w:color w:val="0000FF"/>
+          <w:szCs w:val="22"/>
+        </w:rPr>
+        <w:t xml:space="preserve">innovative </w:t>
+      </w:r>
+      <w:r>
+        <w:rPr>
+          <w:i/>
+          <w:color w:val="0000FF"/>
+          <w:szCs w:val="22"/>
+        </w:rPr>
+        <w:t xml:space="preserve">computer </w:t>
+      </w:r>
+      <w:r>
+        <w:rPr>
+          <w:i/>
+          <w:color w:val="0000FF"/>
+          <w:szCs w:val="22"/>
+        </w:rPr>
+        <w:t>at</w:t>
+      </w:r>
+      <w:r>
+        <w:rPr>
+          <w:i/>
+          <w:color w:val="0000FF"/>
+          <w:szCs w:val="22"/>
+        </w:rPr>
+        <w:t xml:space="preserve"> the lowest cost and best quality</w:t>
+      </w:r>
+      <w:r>
+        <w:rPr>
+          <w:i/>
+          <w:color w:val="0000FF"/>
+          <w:szCs w:val="22"/>
+        </w:rPr>
+        <w:t xml:space="preserve"> available</w:t>
+      </w:r>
+      <w:r>
+        <w:rPr>
+          <w:i/>
+          <w:color w:val="0000FF"/>
+          <w:szCs w:val="22"/>
+        </w:rPr>
+        <w:t>, respecting</w:t>
+      </w:r>
+      <w:r>
+        <w:rPr>
+          <w:i/>
+          <w:color w:val="0000FF"/>
+          <w:szCs w:val="22"/>
+        </w:rPr>
+        <w:t xml:space="preserve"> </w:t>
+      </w:r>
+      <w:r>
+        <w:rPr>
+          <w:i/>
+          <w:color w:val="0000FF"/>
+          <w:szCs w:val="22"/>
+        </w:rPr>
+        <w:t xml:space="preserve">a set of design goals </w:t>
+      </w:r>
+      <w:r>
+        <w:rPr>
+          <w:i/>
+          <w:color w:val="0000FF"/>
+          <w:szCs w:val="22"/>
+        </w:rPr>
+        <w:fldChar w:fldCharType="begin" w:fldLock="1"/>
+      </w:r>
+      <w:r>
+        <w:rPr>
+          <w:i/>
+          <w:color w:val="0000FF"/>
+          <w:szCs w:val="22"/>
+        </w:rPr>
+        <w:instrText>ADDIN CSL_CITATION { "citationItems" : [ { "id" : "ITEM-1", "itemData" : { "URL" : "http://wiki.laptop.org/go/Hardware", "accessed" : { "date-parts" : [ [ "2013", "5", "3" ] ] }, "author" : [ { "dropping-particle" : "", "family" : "OLPC", "given" : "", "non-dropping-particle" : "", "parse-names" : false, "suffix" : "" } ], "container-title" : "OLPC Foundation", "id" : "ITEM-1", "issued" : { "date-parts" : [ [ "0" ] ] }, "title" : "XO Laptop", "type" : "webpage" }, "uris" : [ "http://www.mendeley.com/documents/?uuid=02e99056-fab3-4963-a398-4f85abcfb5c7" ] } ], "mendeley" : { "previouslyFormattedCitation" : "(OLPC n.d.)" }, "properties" : { "noteIndex" : 0 }, "schema" : "https://github.com/citation-style-language/schema/raw/master/csl-citation.json" }</w:instrText>
+      </w:r>
+      <w:r>
+        <w:rPr>
+          <w:i/>
+          <w:color w:val="0000FF"/>
+          <w:szCs w:val="22"/>
+        </w:rPr>
+        <w:fldChar w:fldCharType="separate"/>
+      </w:r>
+      <w:r>
+        <w:rPr>
+          <w:i/>
+          <w:color w:val="0000FF"/>
+          <w:szCs w:val="22"/>
+        </w:rPr>
+        <w:t>(OLPC n.d.)</w:t>
+      </w:r>
+      <w:r>
+        <w:rPr>
+          <w:i/>
+          <w:color w:val="0000FF"/>
+          <w:szCs w:val="22"/>
+        </w:rPr>
+        <w:fldChar w:fldCharType="end"/>
+      </w:r>
+      <w:r>
+        <w:rPr>
+          <w:i/>
+          <w:color w:val="0000FF"/>
+          <w:szCs w:val="22"/>
+        </w:rPr>
+        <w:t xml:space="preserve"> </w:t>
+      </w:r>
+      <w:proofErr w:type="gramStart"/>
+      <w:r>
+        <w:rPr>
+          <w:i/>
+          <w:color w:val="0000FF"/>
+          <w:szCs w:val="22"/>
+        </w:rPr>
+        <w:t>suitable</w:t>
+      </w:r>
+      <w:proofErr w:type="gramEnd"/>
+      <w:r>
+        <w:rPr>
+          <w:i/>
+          <w:color w:val="0000FF"/>
+          <w:szCs w:val="22"/>
+        </w:rPr>
+        <w:t xml:space="preserve"> to</w:t>
+      </w:r>
+      <w:r>
+        <w:rPr>
+          <w:i/>
+          <w:color w:val="0000FF"/>
+          <w:szCs w:val="22"/>
+        </w:rPr>
+        <w:t xml:space="preserve"> the conditions in developing countries</w:t>
+      </w:r>
+      <w:r>
+        <w:rPr>
+          <w:i/>
+          <w:color w:val="0000FF"/>
+          <w:szCs w:val="22"/>
+        </w:rPr>
+        <w:t xml:space="preserve">. The design goal </w:t>
+      </w:r>
+      <w:proofErr w:type="gramStart"/>
+      <w:r>
+        <w:rPr>
+          <w:i/>
+          <w:color w:val="0000FF"/>
+          <w:szCs w:val="22"/>
+        </w:rPr>
+        <w:t>are</w:t>
+      </w:r>
+      <w:proofErr w:type="gramEnd"/>
+      <w:r>
+        <w:rPr>
+          <w:i/>
+          <w:color w:val="0000FF"/>
+          <w:szCs w:val="22"/>
+        </w:rPr>
+        <w:t xml:space="preserve"> (in order)</w:t>
+      </w:r>
+      <w:r>
+        <w:rPr>
+          <w:i/>
+          <w:color w:val="0000FF"/>
+          <w:szCs w:val="22"/>
+        </w:rPr>
+        <w:t>:</w:t>
+      </w:r>
+    </w:p>
+    <w:p>
+      <w:pPr>
+        <w:numPr>
+          <w:ilvl w:val="0"/>
+          <w:numId w:val="12"/>
+        </w:numPr>
+        <w:shd w:val="clear" w:color="auto" w:fill="FFFFFF"/>
+        <w:spacing w:before="100" w:beforeAutospacing="1" w:after="24"/>
+        <w:jc w:val="left"/>
+        <w:rPr>
+          <w:i/>
+          <w:color w:val="0000FF"/>
+          <w:szCs w:val="22"/>
+        </w:rPr>
+      </w:pPr>
+      <w:r>
+        <w:rPr>
+          <w:i/>
+          <w:color w:val="0000FF"/>
+          <w:szCs w:val="22"/>
+        </w:rPr>
+        <w:t xml:space="preserve">Safe: </w:t>
+      </w:r>
+      <w:r>
+        <w:rPr>
+          <w:i/>
+          <w:color w:val="0000FF"/>
+          <w:szCs w:val="22"/>
+        </w:rPr>
+        <w:t>no children should be harmed</w:t>
+      </w:r>
+      <w:r>
+        <w:rPr>
+          <w:i/>
+          <w:color w:val="0000FF"/>
+          <w:szCs w:val="22"/>
+        </w:rPr>
+        <w:t>.</w:t>
+      </w:r>
+    </w:p>
+    <w:p>
+      <w:pPr>
+        <w:numPr>
+          <w:ilvl w:val="0"/>
+          <w:numId w:val="12"/>
+        </w:numPr>
+        <w:shd w:val="clear" w:color="auto" w:fill="FFFFFF"/>
+        <w:spacing w:before="100" w:beforeAutospacing="1" w:after="24"/>
+        <w:jc w:val="left"/>
+        <w:rPr>
+          <w:i/>
+          <w:color w:val="0000FF"/>
+          <w:szCs w:val="22"/>
+        </w:rPr>
+      </w:pPr>
+      <w:r>
+        <w:rPr>
+          <w:i/>
+          <w:color w:val="0000FF"/>
+          <w:szCs w:val="22"/>
+        </w:rPr>
+        <w:t xml:space="preserve">Lowest Power: </w:t>
+      </w:r>
+      <w:r>
+        <w:rPr>
+          <w:i/>
+          <w:color w:val="0000FF"/>
+          <w:szCs w:val="22"/>
+        </w:rPr>
+        <w:t>low power means longer run-time</w:t>
+      </w:r>
+      <w:r>
+        <w:rPr>
+          <w:i/>
+          <w:color w:val="0000FF"/>
+          <w:szCs w:val="22"/>
+        </w:rPr>
+        <w:t>.</w:t>
+      </w:r>
+    </w:p>
+    <w:p>
+      <w:pPr>
+        <w:numPr>
+          <w:ilvl w:val="0"/>
+          <w:numId w:val="12"/>
+        </w:numPr>
+        <w:shd w:val="clear" w:color="auto" w:fill="FFFFFF"/>
+        <w:spacing w:before="100" w:beforeAutospacing="1" w:after="24"/>
+        <w:jc w:val="left"/>
+        <w:rPr>
+          <w:i/>
+          <w:color w:val="0000FF"/>
+          <w:szCs w:val="22"/>
+        </w:rPr>
+      </w:pPr>
+      <w:r>
+        <w:rPr>
+          <w:i/>
+          <w:color w:val="0000FF"/>
+          <w:szCs w:val="22"/>
+        </w:rPr>
+        <w:t>Lowest Cost:</w:t>
+      </w:r>
+      <w:r>
+        <w:rPr>
+          <w:i/>
+          <w:color w:val="0000FF"/>
+          <w:szCs w:val="22"/>
+        </w:rPr>
+        <w:t xml:space="preserve"> a lower cost means more children can have one</w:t>
+      </w:r>
+      <w:r>
+        <w:rPr>
+          <w:i/>
+          <w:color w:val="0000FF"/>
+          <w:szCs w:val="22"/>
+        </w:rPr>
+        <w:t>.</w:t>
+      </w:r>
+    </w:p>
+    <w:p>
+      <w:pPr>
+        <w:numPr>
+          <w:ilvl w:val="0"/>
+          <w:numId w:val="12"/>
+        </w:numPr>
+        <w:shd w:val="clear" w:color="auto" w:fill="FFFFFF"/>
+        <w:spacing w:before="100" w:beforeAutospacing="1" w:after="24"/>
+        <w:jc w:val="left"/>
+        <w:rPr>
+          <w:i/>
+          <w:color w:val="0000FF"/>
+          <w:szCs w:val="22"/>
+        </w:rPr>
+      </w:pPr>
+      <w:r>
+        <w:rPr>
+          <w:i/>
+          <w:color w:val="0000FF"/>
+          <w:szCs w:val="22"/>
+        </w:rPr>
+        <w:t xml:space="preserve">Robust and Maintainable: because </w:t>
+      </w:r>
+      <w:r>
+        <w:rPr>
+          <w:i/>
+          <w:color w:val="0000FF"/>
+          <w:szCs w:val="22"/>
+        </w:rPr>
+        <w:t>children drop things</w:t>
+      </w:r>
+      <w:r>
+        <w:rPr>
+          <w:i/>
+          <w:color w:val="0000FF"/>
+          <w:szCs w:val="22"/>
+        </w:rPr>
+        <w:t>.</w:t>
+      </w:r>
+    </w:p>
+    <w:p>
+      <w:pPr>
+        <w:numPr>
+          <w:ilvl w:val="0"/>
+          <w:numId w:val="12"/>
+        </w:numPr>
+        <w:shd w:val="clear" w:color="auto" w:fill="FFFFFF"/>
+        <w:spacing w:before="100" w:beforeAutospacing="1" w:after="24"/>
+        <w:jc w:val="left"/>
+        <w:rPr>
+          <w:i/>
+          <w:color w:val="0000FF"/>
+          <w:szCs w:val="22"/>
+        </w:rPr>
+      </w:pPr>
+      <w:r>
+        <w:rPr>
+          <w:i/>
+          <w:color w:val="0000FF"/>
+          <w:szCs w:val="22"/>
+        </w:rPr>
+        <w:t>Performance</w:t>
+      </w:r>
+      <w:r>
+        <w:rPr>
+          <w:i/>
+          <w:color w:val="0000FF"/>
+          <w:szCs w:val="22"/>
+        </w:rPr>
+        <w:t xml:space="preserve">: </w:t>
+      </w:r>
+      <w:r>
+        <w:rPr>
+          <w:i/>
+          <w:color w:val="0000FF"/>
+          <w:szCs w:val="22"/>
+        </w:rPr>
+        <w:t>fast</w:t>
+      </w:r>
+      <w:r>
+        <w:rPr>
+          <w:i/>
+          <w:color w:val="0000FF"/>
+          <w:szCs w:val="22"/>
+        </w:rPr>
+        <w:t>.</w:t>
+      </w:r>
+    </w:p>
+    <w:p>
+      <w:pPr>
+        <w:shd w:val="clear" w:color="auto" w:fill="FFFFFF"/>
+        <w:spacing w:before="30" w:after="24"/>
+        <w:jc w:val="left"/>
+        <w:rPr>
+          <w:i/>
+          <w:color w:val="0000FF"/>
+          <w:szCs w:val="22"/>
+        </w:rPr>
+      </w:pPr>
+    </w:p>
+    <w:p>
+      <w:pPr>
+        <w:rPr>
+          <w:i/>
+          <w:color w:val="0000FF"/>
+          <w:szCs w:val="22"/>
+        </w:rPr>
+      </w:pPr>
+      <w:r>
+        <w:rPr>
+          <w:i/>
+          <w:color w:val="0000FF"/>
+          <w:szCs w:val="22"/>
+        </w:rPr>
+        <w:t xml:space="preserve">The </w:t>
+      </w:r>
+      <w:r>
+        <w:rPr>
+          <w:i/>
+          <w:color w:val="0000FF"/>
+          <w:szCs w:val="22"/>
+        </w:rPr>
+        <w:t>result</w:t>
+      </w:r>
+      <w:r>
+        <w:rPr>
+          <w:i/>
+          <w:color w:val="0000FF"/>
+          <w:szCs w:val="22"/>
+        </w:rPr>
+        <w:t xml:space="preserve">, </w:t>
+      </w:r>
+      <w:r>
+        <w:rPr>
+          <w:i/>
+          <w:color w:val="0000FF"/>
+          <w:szCs w:val="22"/>
+        </w:rPr>
+        <w:t>says its creator Yves Behar</w:t>
       </w:r>
       <w:bookmarkStart w:id="1" w:name="_GoBack"/>
       <w:bookmarkEnd w:id="1"/>
       <w:r>
         <w:rPr>
-          <w:lang w:eastAsia="en-US"/>
-        </w:rPr>
-        <w:t xml:space="preserve"> as ubiquitous PLE device</w:t>
-      </w:r>
+          <w:i/>
+          <w:color w:val="0000FF"/>
+          <w:szCs w:val="22"/>
+        </w:rPr>
+        <w:t xml:space="preserve"> </w:t>
+      </w:r>
+      <w:r>
+        <w:rPr>
+          <w:i/>
+          <w:color w:val="0000FF"/>
+          <w:szCs w:val="22"/>
+        </w:rPr>
+        <w:fldChar w:fldCharType="begin" w:fldLock="1"/>
+      </w:r>
+      <w:r>
+        <w:rPr>
+          <w:i/>
+          <w:color w:val="0000FF"/>
+          <w:szCs w:val="22"/>
+        </w:rPr>
+        <w:instrText>ADDIN CSL_CITATION { "citationItems" : [ { "id" : "ITEM-1", "itemData" : { "abstract" : "The product designer behind $100 lap top talks about the challenges of designing for kids in the developing world.", "author" : [ { "dropping-particle" : "", "family" : "Behar", "given" : "Yves", "non-dropping-particle" : "", "parse-names" : false, "suffix" : "" } ], "id" : "ITEM-1", "issued" : { "date-parts" : [ [ "2007" ] ] }, "publisher" : "Youtube", "title" : "Yves Behar on Designing OLPC", "type" : "motion_picture" }, "uris" : [ "http://www.mendeley.com/documents/?uuid=83d3a10b-2aba-461a-af10-da85191d8371" ] } ], "mendeley" : { "previouslyFormattedCitation" : "(Behar 2007)" }, "properties" : { "noteIndex" : 0 }, "schema" : "https://github.com/citation-style-language/schema/raw/master/csl-citation.json" }</w:instrText>
+      </w:r>
+      <w:r>
+        <w:rPr>
+          <w:i/>
+          <w:color w:val="0000FF"/>
+          <w:szCs w:val="22"/>
+        </w:rPr>
+        <w:fldChar w:fldCharType="separate"/>
+      </w:r>
+      <w:r>
+        <w:rPr>
+          <w:i/>
+          <w:color w:val="0000FF"/>
+          <w:szCs w:val="22"/>
+        </w:rPr>
+        <w:t>(Behar 2007)</w:t>
+      </w:r>
+      <w:r>
+        <w:rPr>
+          <w:i/>
+          <w:color w:val="0000FF"/>
+          <w:szCs w:val="22"/>
+        </w:rPr>
+        <w:fldChar w:fldCharType="end"/>
+      </w:r>
+      <w:r>
+        <w:rPr>
+          <w:i/>
+          <w:color w:val="0000FF"/>
+          <w:szCs w:val="22"/>
+        </w:rPr>
+        <w:t xml:space="preserve"> is the XO</w:t>
+      </w:r>
+      <w:r>
+        <w:rPr>
+          <w:i/>
+          <w:color w:val="0000FF"/>
+          <w:szCs w:val="22"/>
+        </w:rPr>
+        <w:t xml:space="preserve">, </w:t>
+      </w:r>
+      <w:r>
+        <w:rPr>
+          <w:i/>
+          <w:color w:val="0000FF"/>
+          <w:szCs w:val="22"/>
+        </w:rPr>
+        <w:t>a</w:t>
+      </w:r>
+      <w:r>
+        <w:rPr>
+          <w:i/>
+          <w:color w:val="0000FF"/>
+          <w:szCs w:val="22"/>
+        </w:rPr>
+        <w:t xml:space="preserve"> green </w:t>
+      </w:r>
+      <w:r>
+        <w:rPr>
+          <w:i/>
+          <w:color w:val="0000FF"/>
+          <w:szCs w:val="22"/>
+        </w:rPr>
+        <w:t xml:space="preserve">and </w:t>
+      </w:r>
+      <w:r>
+        <w:rPr>
+          <w:i/>
+          <w:color w:val="0000FF"/>
+          <w:szCs w:val="22"/>
+        </w:rPr>
+        <w:t>small</w:t>
+      </w:r>
+      <w:r>
+        <w:rPr>
+          <w:i/>
+          <w:color w:val="0000FF"/>
+          <w:szCs w:val="22"/>
+        </w:rPr>
+        <w:t xml:space="preserve"> </w:t>
+      </w:r>
+      <w:r>
+        <w:rPr>
+          <w:i/>
+          <w:color w:val="0000FF"/>
+          <w:szCs w:val="22"/>
+        </w:rPr>
+        <w:t>laptop</w:t>
+      </w:r>
+      <w:r>
+        <w:rPr>
+          <w:i/>
+          <w:color w:val="0000FF"/>
+          <w:szCs w:val="22"/>
+        </w:rPr>
+        <w:t xml:space="preserve"> </w:t>
+      </w:r>
+      <w:r>
+        <w:rPr>
+          <w:i/>
+          <w:color w:val="0000FF"/>
+          <w:szCs w:val="22"/>
+        </w:rPr>
+        <w:t>that can</w:t>
+      </w:r>
+      <w:r>
+        <w:rPr>
+          <w:i/>
+          <w:color w:val="0000FF"/>
+          <w:szCs w:val="22"/>
+        </w:rPr>
+        <w:t xml:space="preserve"> operate in the harshest co</w:t>
+      </w:r>
+      <w:r>
+        <w:rPr>
+          <w:i/>
+          <w:color w:val="0000FF"/>
+          <w:szCs w:val="22"/>
+        </w:rPr>
+        <w:t xml:space="preserve">nditions, </w:t>
+      </w:r>
+      <w:r>
+        <w:rPr>
+          <w:i/>
+          <w:color w:val="0000FF"/>
+          <w:szCs w:val="22"/>
+        </w:rPr>
+        <w:t xml:space="preserve"> where each part that makes up </w:t>
+      </w:r>
+      <w:r>
+        <w:rPr>
+          <w:i/>
+          <w:color w:val="0000FF"/>
+          <w:szCs w:val="22"/>
+        </w:rPr>
+        <w:t>it is</w:t>
+      </w:r>
+      <w:r>
+        <w:rPr>
+          <w:i/>
+          <w:color w:val="0000FF"/>
+          <w:szCs w:val="22"/>
+        </w:rPr>
+        <w:t xml:space="preserve"> strategically planned to give the best performance and quality.</w:t>
+      </w:r>
+      <w:r>
+        <w:rPr>
+          <w:i/>
+          <w:color w:val="0000FF"/>
+          <w:szCs w:val="22"/>
+        </w:rPr>
+        <w:t xml:space="preserve"> </w:t>
+      </w:r>
+      <w:r>
+        <w:rPr>
+          <w:i/>
+          <w:color w:val="0000FF"/>
+          <w:szCs w:val="22"/>
+        </w:rPr>
+        <w:t>Such characteristics</w:t>
+      </w:r>
+      <w:r>
+        <w:rPr>
+          <w:i/>
+          <w:color w:val="0000FF"/>
+          <w:szCs w:val="22"/>
+        </w:rPr>
+        <w:t xml:space="preserve"> </w:t>
+      </w:r>
+      <w:r>
+        <w:rPr>
+          <w:i/>
+          <w:color w:val="0000FF"/>
+          <w:szCs w:val="22"/>
+        </w:rPr>
+        <w:t>make the XO</w:t>
+      </w:r>
+      <w:r>
+        <w:rPr>
+          <w:i/>
+          <w:color w:val="0000FF"/>
+          <w:szCs w:val="22"/>
+        </w:rPr>
+        <w:t xml:space="preserve"> </w:t>
+      </w:r>
+      <w:r>
+        <w:rPr>
+          <w:i/>
+          <w:color w:val="0000FF"/>
+          <w:szCs w:val="22"/>
+        </w:rPr>
+        <w:t xml:space="preserve">laptop </w:t>
+      </w:r>
+      <w:r>
+        <w:rPr>
+          <w:i/>
+          <w:color w:val="0000FF"/>
+          <w:szCs w:val="22"/>
+        </w:rPr>
+        <w:t>very</w:t>
+      </w:r>
+      <w:r>
+        <w:rPr>
+          <w:i/>
+          <w:color w:val="0000FF"/>
+          <w:szCs w:val="22"/>
+        </w:rPr>
+        <w:t xml:space="preserve"> effective</w:t>
+      </w:r>
+      <w:r>
+        <w:rPr>
+          <w:i/>
+          <w:color w:val="0000FF"/>
+          <w:szCs w:val="22"/>
+        </w:rPr>
+        <w:t xml:space="preserve"> </w:t>
+      </w:r>
+      <w:r>
+        <w:rPr>
+          <w:i/>
+          <w:color w:val="0000FF"/>
+          <w:szCs w:val="22"/>
+        </w:rPr>
+        <w:t>to work with children</w:t>
+      </w:r>
+      <w:r>
+        <w:rPr>
+          <w:i/>
+          <w:color w:val="0000FF"/>
+          <w:szCs w:val="22"/>
+        </w:rPr>
+        <w:t xml:space="preserve"> </w:t>
+      </w:r>
+      <w:r>
+        <w:rPr>
+          <w:i/>
+          <w:color w:val="0000FF"/>
+          <w:szCs w:val="22"/>
+        </w:rPr>
+        <w:t>that usually walk to and from school every day</w:t>
+      </w:r>
+      <w:proofErr w:type="gramStart"/>
+      <w:r>
+        <w:rPr>
+          <w:i/>
+          <w:color w:val="0000FF"/>
+          <w:szCs w:val="22"/>
+        </w:rPr>
+        <w:t>;</w:t>
+      </w:r>
+      <w:proofErr w:type="gramEnd"/>
+      <w:r>
+        <w:rPr>
+          <w:i/>
+          <w:color w:val="0000FF"/>
+          <w:szCs w:val="22"/>
+        </w:rPr>
+        <w:t xml:space="preserve"> </w:t>
+      </w:r>
+      <w:r>
+        <w:rPr>
+          <w:i/>
+          <w:color w:val="0000FF"/>
+          <w:szCs w:val="22"/>
+        </w:rPr>
+        <w:t>where</w:t>
+      </w:r>
+      <w:r>
+        <w:rPr>
+          <w:i/>
+          <w:color w:val="0000FF"/>
+          <w:szCs w:val="22"/>
+        </w:rPr>
+        <w:t xml:space="preserve"> </w:t>
+      </w:r>
+      <w:r>
+        <w:rPr>
+          <w:i/>
+          <w:color w:val="0000FF"/>
+          <w:szCs w:val="22"/>
+        </w:rPr>
+        <w:t xml:space="preserve">the </w:t>
+      </w:r>
+      <w:r>
+        <w:rPr>
+          <w:i/>
+          <w:color w:val="0000FF"/>
+          <w:szCs w:val="22"/>
+        </w:rPr>
+        <w:t>weather</w:t>
+      </w:r>
+      <w:r>
+        <w:rPr>
+          <w:i/>
+          <w:color w:val="0000FF"/>
+          <w:szCs w:val="22"/>
+        </w:rPr>
+        <w:t xml:space="preserve"> </w:t>
+      </w:r>
+      <w:r>
+        <w:rPr>
+          <w:i/>
+          <w:color w:val="0000FF"/>
+          <w:szCs w:val="22"/>
+        </w:rPr>
+        <w:t xml:space="preserve">is </w:t>
+      </w:r>
+      <w:r>
+        <w:rPr>
+          <w:i/>
+          <w:color w:val="0000FF"/>
+          <w:szCs w:val="22"/>
+        </w:rPr>
+        <w:t>unpredictable</w:t>
+      </w:r>
+      <w:r>
+        <w:rPr>
+          <w:i/>
+          <w:color w:val="0000FF"/>
+          <w:szCs w:val="22"/>
+        </w:rPr>
+        <w:t xml:space="preserve"> and </w:t>
+      </w:r>
+      <w:r>
+        <w:rPr>
+          <w:i/>
+          <w:color w:val="0000FF"/>
+          <w:szCs w:val="22"/>
+        </w:rPr>
+        <w:t xml:space="preserve">rain, dirt and dust are </w:t>
+      </w:r>
+      <w:r>
+        <w:rPr>
+          <w:i/>
+          <w:color w:val="0000FF"/>
+          <w:szCs w:val="22"/>
+        </w:rPr>
+        <w:t xml:space="preserve">parte of their daily </w:t>
+      </w:r>
+      <w:r>
+        <w:rPr>
+          <w:i/>
+          <w:color w:val="0000FF"/>
+          <w:szCs w:val="22"/>
+        </w:rPr>
+        <w:t>routine</w:t>
+      </w:r>
+      <w:r>
+        <w:rPr>
+          <w:i/>
+          <w:color w:val="0000FF"/>
+          <w:szCs w:val="22"/>
+        </w:rPr>
+        <w:t xml:space="preserve">. </w:t>
+      </w:r>
+    </w:p>
+    <w:p>
+      <w:pPr>
+        <w:shd w:val="clear" w:color="auto" w:fill="FFFFFF"/>
+        <w:spacing w:before="100" w:beforeAutospacing="1" w:after="24"/>
+        <w:rPr>
+          <w:i/>
+          <w:color w:val="0000FF"/>
+          <w:szCs w:val="22"/>
+        </w:rPr>
+      </w:pPr>
+      <w:r>
+        <w:rPr>
+          <w:i/>
+          <w:color w:val="0000FF"/>
+          <w:szCs w:val="22"/>
+        </w:rPr>
+        <w:t>Among its</w:t>
+      </w:r>
+      <w:r>
+        <w:rPr>
+          <w:i/>
+          <w:color w:val="0000FF"/>
+          <w:szCs w:val="22"/>
+        </w:rPr>
+        <w:t xml:space="preserve"> features are its two </w:t>
+      </w:r>
+      <w:proofErr w:type="spellStart"/>
+      <w:r>
+        <w:rPr>
+          <w:i/>
+          <w:color w:val="0000FF"/>
+          <w:szCs w:val="22"/>
+        </w:rPr>
+        <w:t>WiFi</w:t>
+      </w:r>
+      <w:proofErr w:type="spellEnd"/>
+      <w:r>
+        <w:rPr>
+          <w:i/>
+          <w:color w:val="0000FF"/>
+          <w:szCs w:val="22"/>
+        </w:rPr>
+        <w:t xml:space="preserve"> </w:t>
+      </w:r>
+      <w:r>
+        <w:rPr>
+          <w:i/>
+          <w:color w:val="0000FF"/>
+          <w:szCs w:val="22"/>
+        </w:rPr>
+        <w:t>antennas</w:t>
+      </w:r>
+      <w:r>
+        <w:rPr>
+          <w:i/>
+          <w:color w:val="0000FF"/>
+          <w:szCs w:val="22"/>
+        </w:rPr>
+        <w:t xml:space="preserve">, </w:t>
+      </w:r>
+      <w:r>
+        <w:rPr>
+          <w:i/>
+          <w:color w:val="0000FF"/>
+          <w:szCs w:val="22"/>
+        </w:rPr>
+        <w:t>which are</w:t>
+      </w:r>
+      <w:r>
+        <w:rPr>
+          <w:i/>
+          <w:color w:val="0000FF"/>
+          <w:szCs w:val="22"/>
+        </w:rPr>
+        <w:t xml:space="preserve"> also</w:t>
+      </w:r>
+      <w:r>
+        <w:rPr>
+          <w:i/>
+          <w:color w:val="0000FF"/>
+          <w:szCs w:val="22"/>
+        </w:rPr>
+        <w:t xml:space="preserve"> cover latches</w:t>
+      </w:r>
+      <w:r>
+        <w:rPr>
+          <w:i/>
+          <w:color w:val="0000FF"/>
+          <w:szCs w:val="22"/>
+        </w:rPr>
+        <w:t xml:space="preserve">, </w:t>
+      </w:r>
+      <w:r>
+        <w:rPr>
+          <w:i/>
+          <w:color w:val="0000FF"/>
+          <w:szCs w:val="22"/>
+        </w:rPr>
+        <w:t>that</w:t>
+      </w:r>
+      <w:r>
+        <w:rPr>
+          <w:i/>
+          <w:color w:val="0000FF"/>
+          <w:szCs w:val="22"/>
+        </w:rPr>
+        <w:t xml:space="preserve"> </w:t>
+      </w:r>
+      <w:r>
+        <w:rPr>
+          <w:i/>
+          <w:color w:val="0000FF"/>
+          <w:szCs w:val="22"/>
+        </w:rPr>
+        <w:t>provide</w:t>
+      </w:r>
+      <w:r>
+        <w:rPr>
+          <w:i/>
+          <w:color w:val="0000FF"/>
+          <w:szCs w:val="22"/>
+        </w:rPr>
+        <w:t xml:space="preserve"> the ability to </w:t>
+      </w:r>
+      <w:r>
+        <w:rPr>
+          <w:i/>
+          <w:color w:val="0000FF"/>
+          <w:szCs w:val="22"/>
+        </w:rPr>
+        <w:t xml:space="preserve">connect the laptops </w:t>
+      </w:r>
+      <w:r>
+        <w:rPr>
+          <w:i/>
+          <w:color w:val="0000FF"/>
+          <w:szCs w:val="22"/>
+        </w:rPr>
+        <w:t>to</w:t>
+      </w:r>
+      <w:r>
+        <w:rPr>
+          <w:i/>
+          <w:color w:val="0000FF"/>
+          <w:szCs w:val="22"/>
+        </w:rPr>
+        <w:t xml:space="preserve"> a</w:t>
+      </w:r>
+      <w:r>
+        <w:rPr>
+          <w:i/>
+          <w:color w:val="0000FF"/>
+          <w:szCs w:val="22"/>
+        </w:rPr>
+        <w:t xml:space="preserve"> local</w:t>
+      </w:r>
+      <w:r>
+        <w:rPr>
+          <w:i/>
+          <w:color w:val="0000FF"/>
+          <w:szCs w:val="22"/>
+        </w:rPr>
+        <w:t xml:space="preserve"> me</w:t>
+      </w:r>
+      <w:r>
+        <w:rPr>
+          <w:i/>
+          <w:color w:val="0000FF"/>
+          <w:szCs w:val="22"/>
+        </w:rPr>
+        <w:t xml:space="preserve">sh </w:t>
+      </w:r>
+      <w:r>
+        <w:rPr>
+          <w:i/>
+          <w:color w:val="0000FF"/>
+          <w:szCs w:val="22"/>
+        </w:rPr>
+        <w:t>network</w:t>
+      </w:r>
+      <w:r>
+        <w:rPr>
+          <w:i/>
+          <w:color w:val="0000FF"/>
+          <w:szCs w:val="22"/>
+        </w:rPr>
+        <w:t xml:space="preserve"> and to the Internet, </w:t>
+      </w:r>
+      <w:r>
+        <w:rPr>
+          <w:i/>
+          <w:color w:val="0000FF"/>
+          <w:szCs w:val="22"/>
+        </w:rPr>
+        <w:t xml:space="preserve">in which case only one of these computers reach the signal in order to relay it to others. </w:t>
+      </w:r>
+      <w:r>
+        <w:rPr>
+          <w:i/>
+          <w:color w:val="0000FF"/>
+          <w:szCs w:val="22"/>
+        </w:rPr>
+        <w:t>This feature</w:t>
+      </w:r>
+      <w:r>
+        <w:rPr>
+          <w:i/>
+          <w:color w:val="0000FF"/>
+          <w:szCs w:val="22"/>
+        </w:rPr>
+        <w:t xml:space="preserve"> </w:t>
+      </w:r>
+      <w:r>
+        <w:rPr>
+          <w:i/>
+          <w:color w:val="0000FF"/>
+          <w:szCs w:val="22"/>
+        </w:rPr>
+        <w:t>follows</w:t>
+      </w:r>
+      <w:r>
+        <w:rPr>
+          <w:i/>
+          <w:color w:val="0000FF"/>
+          <w:szCs w:val="22"/>
+        </w:rPr>
+        <w:t xml:space="preserve"> one of the principles upon which this computer</w:t>
+      </w:r>
+      <w:r>
+        <w:rPr>
+          <w:i/>
+          <w:color w:val="0000FF"/>
+          <w:szCs w:val="22"/>
+        </w:rPr>
+        <w:t xml:space="preserve"> was created:</w:t>
+      </w:r>
+      <w:r>
+        <w:rPr>
+          <w:i/>
+          <w:color w:val="0000FF"/>
+          <w:szCs w:val="22"/>
+          <w:u w:val="single"/>
+        </w:rPr>
+        <w:t xml:space="preserve"> </w:t>
+      </w:r>
+      <w:r>
+        <w:rPr>
+          <w:i/>
+          <w:color w:val="0000FF"/>
+          <w:szCs w:val="22"/>
+          <w:u w:val="single"/>
+        </w:rPr>
+        <w:t>connect/integrate</w:t>
+      </w:r>
+      <w:r>
+        <w:rPr>
+          <w:i/>
+          <w:color w:val="0000FF"/>
+          <w:szCs w:val="22"/>
+          <w:u w:val="single"/>
+        </w:rPr>
+        <w:t xml:space="preserve"> children into a constructionist experience</w:t>
+      </w:r>
+      <w:r>
+        <w:rPr>
+          <w:i/>
+          <w:color w:val="0000FF"/>
+          <w:szCs w:val="22"/>
+        </w:rPr>
+        <w:t>.</w:t>
+      </w:r>
+    </w:p>
+    <w:p>
+      <w:pPr>
+        <w:shd w:val="clear" w:color="auto" w:fill="FFFFFF"/>
+        <w:spacing w:before="100" w:beforeAutospacing="1" w:after="24"/>
+        <w:rPr>
+          <w:i/>
+          <w:color w:val="0000FF"/>
+          <w:szCs w:val="22"/>
+        </w:rPr>
+      </w:pPr>
+      <w:r>
+        <w:rPr>
+          <w:i/>
+          <w:color w:val="0000FF"/>
+          <w:szCs w:val="22"/>
+        </w:rPr>
+        <w:t>The material that is made is mostly plastic in textured parts and other smooth and screen is made to operate both indoors and outdoors.</w:t>
+      </w:r>
+    </w:p>
+    <w:p>
+      <w:pPr>
+        <w:shd w:val="clear" w:color="auto" w:fill="FFFFFF"/>
+        <w:spacing w:before="100" w:beforeAutospacing="1" w:after="24"/>
+        <w:rPr>
+          <w:i/>
+          <w:color w:val="0000FF"/>
+          <w:szCs w:val="22"/>
+        </w:rPr>
+      </w:pPr>
+    </w:p>
+    <w:p>
+      <w:pPr>
+        <w:rPr>
+          <w:i/>
+          <w:color w:val="0000FF"/>
+          <w:szCs w:val="22"/>
+        </w:rPr>
+      </w:pPr>
+      <w:r>
+        <w:rPr>
+          <w:i/>
+          <w:color w:val="0000FF"/>
+          <w:szCs w:val="22"/>
+        </w:rPr>
+        <w:t>The cover can be rotated completely and turn the device into a</w:t>
+      </w:r>
+      <w:r>
+        <w:rPr>
+          <w:i/>
+          <w:color w:val="0000FF"/>
+          <w:szCs w:val="22"/>
+        </w:rPr>
+        <w:t xml:space="preserve"> </w:t>
+      </w:r>
+      <w:r>
+        <w:rPr>
+          <w:i/>
+          <w:color w:val="0000FF"/>
+          <w:szCs w:val="22"/>
+        </w:rPr>
+        <w:t>touchscreen</w:t>
+      </w:r>
+      <w:r>
+        <w:rPr>
+          <w:rStyle w:val="FootnoteReference"/>
+          <w:i/>
+          <w:color w:val="0000FF"/>
+          <w:szCs w:val="22"/>
+        </w:rPr>
+        <w:footnoteReference w:id="8"/>
+      </w:r>
+      <w:r>
+        <w:rPr>
+          <w:i/>
+          <w:color w:val="0000FF"/>
+          <w:szCs w:val="22"/>
+        </w:rPr>
+        <w:t xml:space="preserve"> tablet without a keyboard.</w:t>
+      </w:r>
+      <w:r>
+        <w:rPr>
+          <w:i/>
+          <w:color w:val="0000FF"/>
+          <w:szCs w:val="22"/>
+        </w:rPr>
+        <w:t xml:space="preserve"> </w:t>
+      </w:r>
+    </w:p>
+    <w:p>
+      <w:pPr>
+        <w:rPr>
+          <w:i/>
+          <w:color w:val="0000FF"/>
+          <w:szCs w:val="22"/>
+        </w:rPr>
+      </w:pPr>
+      <w:r>
+        <w:rPr>
+          <w:i/>
+          <w:color w:val="0000FF"/>
+          <w:szCs w:val="22"/>
+        </w:rPr>
+        <w:t>The keyboard is one piece of rubber membrane that</w:t>
+      </w:r>
+      <w:r>
+        <w:rPr>
+          <w:i/>
+          <w:color w:val="0000FF"/>
+          <w:szCs w:val="22"/>
+        </w:rPr>
+        <w:t xml:space="preserve"> makes</w:t>
+      </w:r>
+      <w:r>
+        <w:rPr>
+          <w:i/>
+          <w:color w:val="0000FF"/>
+          <w:szCs w:val="22"/>
+        </w:rPr>
+        <w:t xml:space="preserve"> it much more resilient against both water and dirt, and allows us to seal the keyboard in the base of the machine.</w:t>
+      </w:r>
+    </w:p>
+    <w:p>
+      <w:pPr>
+        <w:shd w:val="clear" w:color="auto" w:fill="FFFFFF"/>
+        <w:spacing w:before="100" w:beforeAutospacing="1" w:after="24"/>
+        <w:jc w:val="left"/>
+        <w:rPr>
+          <w:i/>
+          <w:color w:val="0000FF"/>
+          <w:szCs w:val="22"/>
+        </w:rPr>
+      </w:pPr>
+      <w:r>
+        <w:rPr>
+          <w:i/>
+          <w:color w:val="0000FF"/>
+          <w:szCs w:val="22"/>
+        </w:rPr>
+        <w:t>They also carry a cap webcam, microphone, two speakers, SD card reader, multiple type game console buttons and LEDs various keyboard and drums.</w:t>
+      </w:r>
+    </w:p>
+    <w:p>
+      <w:pPr>
+        <w:rPr>
+          <w:i/>
+          <w:color w:val="0000FF"/>
+          <w:szCs w:val="22"/>
+        </w:rPr>
+      </w:pPr>
+    </w:p>
+    <w:p>
+      <w:pPr>
+        <w:rPr>
+          <w:i/>
+          <w:color w:val="0000FF"/>
+          <w:szCs w:val="22"/>
+        </w:rPr>
+      </w:pPr>
+      <w:r>
+        <w:rPr>
+          <w:i/>
+          <w:color w:val="0000FF"/>
+          <w:szCs w:val="22"/>
+        </w:rPr>
+        <w:t>It consumes ten times less energy</w:t>
+      </w:r>
+      <w:r>
+        <w:rPr>
+          <w:i/>
+          <w:color w:val="0000FF"/>
+          <w:szCs w:val="22"/>
+        </w:rPr>
+        <w:t xml:space="preserve"> that a standard laptop (</w:t>
+      </w:r>
+      <w:r>
+        <w:rPr>
+          <w:i/>
+          <w:color w:val="0000FF"/>
+          <w:szCs w:val="22"/>
+        </w:rPr>
+        <w:t>the battery should last the entire schoo</w:t>
+      </w:r>
+      <w:r>
+        <w:rPr>
+          <w:i/>
+          <w:color w:val="0000FF"/>
+          <w:szCs w:val="22"/>
+        </w:rPr>
+        <w:t xml:space="preserve">l day without requiring charging) and </w:t>
+      </w:r>
+      <w:r>
+        <w:rPr>
+          <w:i/>
+          <w:color w:val="0000FF"/>
+          <w:szCs w:val="22"/>
+        </w:rPr>
+        <w:t xml:space="preserve">can be charged by hand with a standard crank charger </w:t>
+      </w:r>
+      <w:r>
+        <w:rPr>
+          <w:i/>
+          <w:color w:val="0000FF"/>
+          <w:szCs w:val="22"/>
+        </w:rPr>
+        <w:t>(this feature is only possible because the XO</w:t>
+      </w:r>
+      <w:r>
+        <w:rPr>
+          <w:i/>
+          <w:color w:val="0000FF"/>
+          <w:szCs w:val="22"/>
+        </w:rPr>
+        <w:t xml:space="preserve"> consumes </w:t>
+      </w:r>
+      <w:r>
+        <w:rPr>
+          <w:i/>
+          <w:color w:val="0000FF"/>
+          <w:szCs w:val="22"/>
+        </w:rPr>
+        <w:t xml:space="preserve">very </w:t>
+      </w:r>
+      <w:r>
+        <w:rPr>
+          <w:i/>
+          <w:color w:val="0000FF"/>
+          <w:szCs w:val="22"/>
+        </w:rPr>
+        <w:t>little energy</w:t>
+      </w:r>
+      <w:r>
+        <w:rPr>
+          <w:i/>
+          <w:color w:val="0000FF"/>
+          <w:szCs w:val="22"/>
+        </w:rPr>
+        <w:t>)</w:t>
+      </w:r>
+      <w:r>
+        <w:rPr>
+          <w:i/>
+          <w:color w:val="0000FF"/>
+          <w:szCs w:val="22"/>
+        </w:rPr>
+        <w:t xml:space="preserve">. </w:t>
+      </w:r>
+    </w:p>
+    <w:p>
+      <w:pPr>
+        <w:shd w:val="clear" w:color="auto" w:fill="FFFFFF"/>
+        <w:spacing w:before="100" w:beforeAutospacing="1" w:after="24"/>
+        <w:jc w:val="left"/>
+        <w:rPr>
+          <w:i/>
+          <w:color w:val="0000FF"/>
+          <w:szCs w:val="22"/>
+        </w:rPr>
+      </w:pPr>
+      <w:r>
+        <w:rPr>
+          <w:i/>
+          <w:color w:val="0000FF"/>
+          <w:szCs w:val="22"/>
+        </w:rPr>
+        <w:t>But no hard disk and flash memory device for storing the operating system and user data. Flash memory can be expanded by means of standard type external drives, through its three USB ports.</w:t>
+      </w:r>
+    </w:p>
+    <w:p>
+      <w:pPr>
+        <w:rPr>
+          <w:i/>
+          <w:color w:val="0000FF"/>
+          <w:szCs w:val="22"/>
+        </w:rPr>
+      </w:pPr>
+      <w:proofErr w:type="gramStart"/>
+      <w:r>
+        <w:rPr>
+          <w:i/>
+          <w:color w:val="0000FF"/>
+          <w:szCs w:val="22"/>
+        </w:rPr>
+        <w:t>wh</w:t>
+      </w:r>
+      <w:r>
+        <w:rPr>
+          <w:i/>
+          <w:color w:val="0000FF"/>
+          <w:szCs w:val="22"/>
+        </w:rPr>
+        <w:t>ere</w:t>
+      </w:r>
+      <w:proofErr w:type="gramEnd"/>
+      <w:r>
+        <w:rPr>
+          <w:i/>
+          <w:color w:val="0000FF"/>
+          <w:szCs w:val="22"/>
+        </w:rPr>
+        <w:t xml:space="preserve"> each part that makes up </w:t>
+      </w:r>
+      <w:r>
+        <w:rPr>
+          <w:i/>
+          <w:color w:val="0000FF"/>
+          <w:szCs w:val="22"/>
+        </w:rPr>
+        <w:t>has more than one function</w:t>
+      </w:r>
+      <w:r>
+        <w:rPr>
+          <w:i/>
+          <w:color w:val="0000FF"/>
+          <w:szCs w:val="22"/>
+        </w:rPr>
+        <w:t xml:space="preserve">. The XO </w:t>
+      </w:r>
+      <w:r>
+        <w:rPr>
+          <w:i/>
+          <w:color w:val="0000FF"/>
+          <w:szCs w:val="22"/>
+        </w:rPr>
+        <w:t xml:space="preserve">is not a cost-reduced version of today's laptop, </w:t>
+      </w:r>
+      <w:r>
+        <w:rPr>
+          <w:i/>
+          <w:color w:val="0000FF"/>
+          <w:szCs w:val="22"/>
+        </w:rPr>
+        <w:t>which are normally second-rate, second-hand</w:t>
+      </w:r>
+      <w:r>
+        <w:rPr>
+          <w:i/>
+          <w:color w:val="0000FF"/>
+          <w:szCs w:val="22"/>
+        </w:rPr>
+        <w:t xml:space="preserve">, </w:t>
+      </w:r>
+      <w:r>
+        <w:rPr>
+          <w:i/>
+          <w:color w:val="0000FF"/>
+          <w:szCs w:val="22"/>
+        </w:rPr>
+        <w:t>low quality</w:t>
+      </w:r>
+      <w:r>
+        <w:rPr>
+          <w:i/>
+          <w:color w:val="0000FF"/>
+          <w:szCs w:val="22"/>
+        </w:rPr>
+        <w:t xml:space="preserve"> and that simply can’t perform </w:t>
+      </w:r>
+      <w:proofErr w:type="spellStart"/>
+      <w:r>
+        <w:rPr>
+          <w:i/>
+          <w:color w:val="0000FF"/>
+          <w:szCs w:val="22"/>
+        </w:rPr>
+        <w:t>unders</w:t>
+      </w:r>
+      <w:proofErr w:type="spellEnd"/>
+      <w:r>
+        <w:rPr>
+          <w:i/>
+          <w:color w:val="0000FF"/>
+          <w:szCs w:val="22"/>
+        </w:rPr>
+        <w:t xml:space="preserve"> these thought conditions</w:t>
+      </w:r>
+      <w:r>
+        <w:rPr>
+          <w:i/>
+          <w:color w:val="0000FF"/>
+          <w:szCs w:val="22"/>
+        </w:rPr>
+        <w:t>.</w:t>
+      </w:r>
+    </w:p>
+    <w:p>
+      <w:pPr>
+        <w:shd w:val="clear" w:color="auto" w:fill="FFFFFF"/>
+        <w:spacing w:before="100" w:beforeAutospacing="1" w:after="24"/>
+        <w:jc w:val="left"/>
+        <w:rPr>
+          <w:i/>
+          <w:color w:val="0000FF"/>
+          <w:szCs w:val="22"/>
+        </w:rPr>
+      </w:pPr>
     </w:p>
     <w:p>
       <w:pPr>
@@ -6996,6 +9186,7 @@
         <w:rPr>
           <w:lang w:eastAsia="en-US"/>
         </w:rPr>
+        <w:lastRenderedPageBreak/>
         <w:t>How</w:t>
       </w:r>
       <w:r>
@@ -7037,8 +9228,31 @@
     </w:p>
     <w:p/>
     <w:p>
-      <w:r>
-        <w:t>Inserir images tais como:</w:t>
+      <w:proofErr w:type="spellStart"/>
+      <w:r>
+        <w:t>Inserir</w:t>
+      </w:r>
+      <w:proofErr w:type="spellEnd"/>
+      <w:r>
+        <w:t xml:space="preserve"> images </w:t>
+      </w:r>
+      <w:proofErr w:type="spellStart"/>
+      <w:proofErr w:type="gramStart"/>
+      <w:r>
+        <w:t>tais</w:t>
+      </w:r>
+      <w:proofErr w:type="spellEnd"/>
+      <w:proofErr w:type="gramEnd"/>
+      <w:r>
+        <w:t xml:space="preserve"> </w:t>
+      </w:r>
+      <w:proofErr w:type="spellStart"/>
+      <w:r>
+        <w:t>como</w:t>
+      </w:r>
+      <w:proofErr w:type="spellEnd"/>
+      <w:r>
+        <w:t>:</w:t>
       </w:r>
     </w:p>
     <w:p>
@@ -7049,8 +9263,13 @@
           <w:numId w:val="9"/>
         </w:numPr>
       </w:pPr>
-      <w:r>
-        <w:t>Evolução da VLE -&gt; PLE</w:t>
+      <w:proofErr w:type="spellStart"/>
+      <w:r>
+        <w:t>Evolução</w:t>
+      </w:r>
+      <w:proofErr w:type="spellEnd"/>
+      <w:r>
+        <w:t xml:space="preserve"> da VLE -&gt; PLE</w:t>
       </w:r>
     </w:p>
     <w:p>
@@ -7061,8 +9280,13 @@
           <w:numId w:val="9"/>
         </w:numPr>
       </w:pPr>
-      <w:r>
-        <w:t>Diagrama de constructivism X constructionism</w:t>
+      <w:proofErr w:type="spellStart"/>
+      <w:r>
+        <w:t>Diagrama</w:t>
+      </w:r>
+      <w:proofErr w:type="spellEnd"/>
+      <w:r>
+        <w:t xml:space="preserve"> de constructivism X constructionism</w:t>
       </w:r>
     </w:p>
     <w:p>
@@ -7082,7 +9306,23 @@
           <w:i/>
           <w:color w:val="FF0000"/>
         </w:rPr>
-        <w:t>--Link entre o conceito de PLE e o OLPC –</w:t>
+        <w:t xml:space="preserve">--Link entre o </w:t>
+      </w:r>
+      <w:proofErr w:type="spellStart"/>
+      <w:r>
+        <w:rPr>
+          <w:i/>
+          <w:color w:val="FF0000"/>
+        </w:rPr>
+        <w:t>conceito</w:t>
+      </w:r>
+      <w:proofErr w:type="spellEnd"/>
+      <w:r>
+        <w:rPr>
+          <w:i/>
+          <w:color w:val="FF0000"/>
+        </w:rPr>
+        <w:t xml:space="preserve"> de PLE e o OLPC –</w:t>
       </w:r>
     </w:p>
     <w:p>
@@ -7105,6 +9345,7 @@
           <w:lang w:val="en-US"/>
         </w:rPr>
       </w:pPr>
+      <w:proofErr w:type="gramStart"/>
       <w:r>
         <w:rPr>
           <w:rFonts w:ascii="Calibri" w:hAnsi="Calibri"/>
@@ -7112,7 +9353,17 @@
           <w:color w:val="FF0000"/>
           <w:szCs w:val="22"/>
         </w:rPr>
-        <w:t>the fact that a possibility of building a PLE was given to those children is still there.</w:t>
+        <w:t>the</w:t>
+      </w:r>
+      <w:proofErr w:type="gramEnd"/>
+      <w:r>
+        <w:rPr>
+          <w:rFonts w:ascii="Calibri" w:hAnsi="Calibri"/>
+          <w:i/>
+          <w:color w:val="FF0000"/>
+          <w:szCs w:val="22"/>
+        </w:rPr>
+        <w:t xml:space="preserve"> fact that a possibility of building a PLE was given to those children is still there.</w:t>
       </w:r>
     </w:p>
     <w:p>
@@ -7326,7 +9577,43 @@
           <w:szCs w:val="16"/>
           <w:lang w:val="en-US"/>
         </w:rPr>
-        <w:t xml:space="preserve">The next generation of Internet applications and the underlying technologies that enable conversations and contribution to the online community. Examples of Web 2.0 include content sharing (video, photo, etc), social networking sites, blogs, wikis and mashups </w:t>
+        <w:t xml:space="preserve">The next generation of Internet applications and the underlying technologies that enable conversations and contribution to the online community. Examples of Web 2.0 include content sharing (video, photo, </w:t>
+      </w:r>
+      <w:proofErr w:type="spellStart"/>
+      <w:r>
+        <w:rPr>
+          <w:sz w:val="16"/>
+          <w:szCs w:val="16"/>
+          <w:lang w:val="en-US"/>
+        </w:rPr>
+        <w:t>etc</w:t>
+      </w:r>
+      <w:proofErr w:type="spellEnd"/>
+      <w:r>
+        <w:rPr>
+          <w:sz w:val="16"/>
+          <w:szCs w:val="16"/>
+          <w:lang w:val="en-US"/>
+        </w:rPr>
+        <w:t xml:space="preserve">), social networking sites, blogs, wikis and </w:t>
+      </w:r>
+      <w:proofErr w:type="spellStart"/>
+      <w:r>
+        <w:rPr>
+          <w:sz w:val="16"/>
+          <w:szCs w:val="16"/>
+          <w:lang w:val="en-US"/>
+        </w:rPr>
+        <w:t>mashups</w:t>
+      </w:r>
+      <w:proofErr w:type="spellEnd"/>
+      <w:r>
+        <w:rPr>
+          <w:sz w:val="16"/>
+          <w:szCs w:val="16"/>
+          <w:lang w:val="en-US"/>
+        </w:rPr>
+        <w:t xml:space="preserve"> </w:t>
       </w:r>
       <w:r>
         <w:rPr>
@@ -7537,7 +9824,23 @@
           <w:sz w:val="16"/>
           <w:szCs w:val="16"/>
         </w:rPr>
-        <w:t>Seymour Papert (born February 29, 1928) is an MIT mathematician, computer scientist, and educator. He is one of the pioneers of artificial intelligence, inventor o</w:t>
+        <w:t xml:space="preserve">Seymour </w:t>
+      </w:r>
+      <w:proofErr w:type="spellStart"/>
+      <w:r>
+        <w:rPr>
+          <w:sz w:val="16"/>
+          <w:szCs w:val="16"/>
+        </w:rPr>
+        <w:t>Papert</w:t>
+      </w:r>
+      <w:proofErr w:type="spellEnd"/>
+      <w:r>
+        <w:rPr>
+          <w:sz w:val="16"/>
+          <w:szCs w:val="16"/>
+        </w:rPr>
+        <w:t xml:space="preserve"> (born February 29, 1928) is an MIT mathematician, computer scientist, and educator. He is one of the pioneers of artificial intelligence, inventor o</w:t>
       </w:r>
       <w:r>
         <w:rPr>
@@ -7854,6 +10157,56 @@
           <w:lang w:eastAsia="en-US"/>
         </w:rPr>
         <w:t>.</w:t>
+      </w:r>
+    </w:p>
+  </w:footnote>
+  <w:footnote w:id="8">
+    <w:p>
+      <w:pPr>
+        <w:pStyle w:val="FootnoteText"/>
+        <w:rPr>
+          <w:color w:val="FF0000"/>
+          <w:sz w:val="16"/>
+          <w:szCs w:val="16"/>
+          <w:lang w:val="en-US"/>
+        </w:rPr>
+      </w:pPr>
+      <w:r>
+        <w:rPr>
+          <w:rStyle w:val="FootnoteReference"/>
+          <w:color w:val="FF0000"/>
+          <w:sz w:val="16"/>
+          <w:szCs w:val="16"/>
+        </w:rPr>
+        <w:footnoteRef/>
+      </w:r>
+      <w:r>
+        <w:rPr>
+          <w:color w:val="FF0000"/>
+          <w:sz w:val="16"/>
+          <w:szCs w:val="16"/>
+        </w:rPr>
+        <w:t xml:space="preserve"> </w:t>
+      </w:r>
+      <w:proofErr w:type="gramStart"/>
+      <w:r>
+        <w:rPr>
+          <w:i/>
+          <w:color w:val="FF0000"/>
+          <w:sz w:val="16"/>
+          <w:szCs w:val="16"/>
+        </w:rPr>
+        <w:t>following</w:t>
+      </w:r>
+      <w:proofErr w:type="gramEnd"/>
+      <w:r>
+        <w:rPr>
+          <w:i/>
+          <w:color w:val="FF0000"/>
+          <w:sz w:val="16"/>
+          <w:szCs w:val="16"/>
+        </w:rPr>
+        <w:t xml:space="preserve"> prototype XO-2 will include a touchscreen</w:t>
       </w:r>
     </w:p>
   </w:footnote>
@@ -8064,6 +10417,92 @@
     </w:lvl>
   </w:abstractNum>
   <w:abstractNum w:abstractNumId="2">
+    <w:nsid w:val="09BB0926"/>
+    <w:multiLevelType w:val="hybridMultilevel"/>
+    <w:tmpl w:val="74A08E5C"/>
+    <w:lvl w:ilvl="0" w:tplc="0409001B">
+      <w:start w:val="1"/>
+      <w:numFmt w:val="lowerRoman"/>
+      <w:lvlText w:val="%1."/>
+      <w:lvlJc w:val="right"/>
+      <w:pPr>
+        <w:ind w:left="720" w:hanging="360"/>
+      </w:pPr>
+    </w:lvl>
+    <w:lvl w:ilvl="1" w:tplc="04090019" w:tentative="1">
+      <w:start w:val="1"/>
+      <w:numFmt w:val="lowerLetter"/>
+      <w:lvlText w:val="%2."/>
+      <w:lvlJc w:val="left"/>
+      <w:pPr>
+        <w:ind w:left="1440" w:hanging="360"/>
+      </w:pPr>
+    </w:lvl>
+    <w:lvl w:ilvl="2" w:tplc="0409001B" w:tentative="1">
+      <w:start w:val="1"/>
+      <w:numFmt w:val="lowerRoman"/>
+      <w:lvlText w:val="%3."/>
+      <w:lvlJc w:val="right"/>
+      <w:pPr>
+        <w:ind w:left="2160" w:hanging="180"/>
+      </w:pPr>
+    </w:lvl>
+    <w:lvl w:ilvl="3" w:tplc="0409000F" w:tentative="1">
+      <w:start w:val="1"/>
+      <w:numFmt w:val="decimal"/>
+      <w:lvlText w:val="%4."/>
+      <w:lvlJc w:val="left"/>
+      <w:pPr>
+        <w:ind w:left="2880" w:hanging="360"/>
+      </w:pPr>
+    </w:lvl>
+    <w:lvl w:ilvl="4" w:tplc="04090019" w:tentative="1">
+      <w:start w:val="1"/>
+      <w:numFmt w:val="lowerLetter"/>
+      <w:lvlText w:val="%5."/>
+      <w:lvlJc w:val="left"/>
+      <w:pPr>
+        <w:ind w:left="3600" w:hanging="360"/>
+      </w:pPr>
+    </w:lvl>
+    <w:lvl w:ilvl="5" w:tplc="0409001B" w:tentative="1">
+      <w:start w:val="1"/>
+      <w:numFmt w:val="lowerRoman"/>
+      <w:lvlText w:val="%6."/>
+      <w:lvlJc w:val="right"/>
+      <w:pPr>
+        <w:ind w:left="4320" w:hanging="180"/>
+      </w:pPr>
+    </w:lvl>
+    <w:lvl w:ilvl="6" w:tplc="0409000F" w:tentative="1">
+      <w:start w:val="1"/>
+      <w:numFmt w:val="decimal"/>
+      <w:lvlText w:val="%7."/>
+      <w:lvlJc w:val="left"/>
+      <w:pPr>
+        <w:ind w:left="5040" w:hanging="360"/>
+      </w:pPr>
+    </w:lvl>
+    <w:lvl w:ilvl="7" w:tplc="04090019" w:tentative="1">
+      <w:start w:val="1"/>
+      <w:numFmt w:val="lowerLetter"/>
+      <w:lvlText w:val="%8."/>
+      <w:lvlJc w:val="left"/>
+      <w:pPr>
+        <w:ind w:left="5760" w:hanging="360"/>
+      </w:pPr>
+    </w:lvl>
+    <w:lvl w:ilvl="8" w:tplc="0409001B" w:tentative="1">
+      <w:start w:val="1"/>
+      <w:numFmt w:val="lowerRoman"/>
+      <w:lvlText w:val="%9."/>
+      <w:lvlJc w:val="right"/>
+      <w:pPr>
+        <w:ind w:left="6480" w:hanging="180"/>
+      </w:pPr>
+    </w:lvl>
+  </w:abstractNum>
+  <w:abstractNum w:abstractNumId="3">
     <w:nsid w:val="1F912975"/>
     <w:multiLevelType w:val="hybridMultilevel"/>
     <w:tmpl w:val="6ADA8CD2"/>
@@ -8152,7 +10591,7 @@
       </w:pPr>
     </w:lvl>
   </w:abstractNum>
-  <w:abstractNum w:abstractNumId="3">
+  <w:abstractNum w:abstractNumId="4">
     <w:nsid w:val="27D55F10"/>
     <w:multiLevelType w:val="hybridMultilevel"/>
     <w:tmpl w:val="383A5436"/>
@@ -8241,7 +10680,7 @@
       </w:pPr>
     </w:lvl>
   </w:abstractNum>
-  <w:abstractNum w:abstractNumId="4">
+  <w:abstractNum w:abstractNumId="5">
     <w:nsid w:val="2E970C64"/>
     <w:multiLevelType w:val="hybridMultilevel"/>
     <w:tmpl w:val="B50C1E6A"/>
@@ -8330,7 +10769,120 @@
       </w:pPr>
     </w:lvl>
   </w:abstractNum>
-  <w:abstractNum w:abstractNumId="5">
+  <w:abstractNum w:abstractNumId="6">
+    <w:nsid w:val="2F175261"/>
+    <w:multiLevelType w:val="multilevel"/>
+    <w:tmpl w:val="3CA26918"/>
+    <w:lvl w:ilvl="0">
+      <w:start w:val="1"/>
+      <w:numFmt w:val="decimal"/>
+      <w:lvlText w:val="%1."/>
+      <w:lvlJc w:val="left"/>
+      <w:pPr>
+        <w:tabs>
+          <w:tab w:val="num" w:pos="720"/>
+        </w:tabs>
+        <w:ind w:left="720" w:hanging="360"/>
+      </w:pPr>
+    </w:lvl>
+    <w:lvl w:ilvl="1" w:tentative="1">
+      <w:start w:val="1"/>
+      <w:numFmt w:val="decimal"/>
+      <w:lvlText w:val="%2."/>
+      <w:lvlJc w:val="left"/>
+      <w:pPr>
+        <w:tabs>
+          <w:tab w:val="num" w:pos="1440"/>
+        </w:tabs>
+        <w:ind w:left="1440" w:hanging="360"/>
+      </w:pPr>
+    </w:lvl>
+    <w:lvl w:ilvl="2" w:tentative="1">
+      <w:start w:val="1"/>
+      <w:numFmt w:val="decimal"/>
+      <w:lvlText w:val="%3."/>
+      <w:lvlJc w:val="left"/>
+      <w:pPr>
+        <w:tabs>
+          <w:tab w:val="num" w:pos="2160"/>
+        </w:tabs>
+        <w:ind w:left="2160" w:hanging="360"/>
+      </w:pPr>
+    </w:lvl>
+    <w:lvl w:ilvl="3" w:tentative="1">
+      <w:start w:val="1"/>
+      <w:numFmt w:val="decimal"/>
+      <w:lvlText w:val="%4."/>
+      <w:lvlJc w:val="left"/>
+      <w:pPr>
+        <w:tabs>
+          <w:tab w:val="num" w:pos="2880"/>
+        </w:tabs>
+        <w:ind w:left="2880" w:hanging="360"/>
+      </w:pPr>
+    </w:lvl>
+    <w:lvl w:ilvl="4" w:tentative="1">
+      <w:start w:val="1"/>
+      <w:numFmt w:val="decimal"/>
+      <w:lvlText w:val="%5."/>
+      <w:lvlJc w:val="left"/>
+      <w:pPr>
+        <w:tabs>
+          <w:tab w:val="num" w:pos="3600"/>
+        </w:tabs>
+        <w:ind w:left="3600" w:hanging="360"/>
+      </w:pPr>
+    </w:lvl>
+    <w:lvl w:ilvl="5" w:tentative="1">
+      <w:start w:val="1"/>
+      <w:numFmt w:val="decimal"/>
+      <w:lvlText w:val="%6."/>
+      <w:lvlJc w:val="left"/>
+      <w:pPr>
+        <w:tabs>
+          <w:tab w:val="num" w:pos="4320"/>
+        </w:tabs>
+        <w:ind w:left="4320" w:hanging="360"/>
+      </w:pPr>
+    </w:lvl>
+    <w:lvl w:ilvl="6" w:tentative="1">
+      <w:start w:val="1"/>
+      <w:numFmt w:val="decimal"/>
+      <w:lvlText w:val="%7."/>
+      <w:lvlJc w:val="left"/>
+      <w:pPr>
+        <w:tabs>
+          <w:tab w:val="num" w:pos="5040"/>
+        </w:tabs>
+        <w:ind w:left="5040" w:hanging="360"/>
+      </w:pPr>
+    </w:lvl>
+    <w:lvl w:ilvl="7" w:tentative="1">
+      <w:start w:val="1"/>
+      <w:numFmt w:val="decimal"/>
+      <w:lvlText w:val="%8."/>
+      <w:lvlJc w:val="left"/>
+      <w:pPr>
+        <w:tabs>
+          <w:tab w:val="num" w:pos="5760"/>
+        </w:tabs>
+        <w:ind w:left="5760" w:hanging="360"/>
+      </w:pPr>
+    </w:lvl>
+    <w:lvl w:ilvl="8" w:tentative="1">
+      <w:start w:val="1"/>
+      <w:numFmt w:val="decimal"/>
+      <w:lvlText w:val="%9."/>
+      <w:lvlJc w:val="left"/>
+      <w:pPr>
+        <w:tabs>
+          <w:tab w:val="num" w:pos="6480"/>
+        </w:tabs>
+        <w:ind w:left="6480" w:hanging="360"/>
+      </w:pPr>
+    </w:lvl>
+  </w:abstractNum>
+  <w:abstractNum w:abstractNumId="7">
     <w:nsid w:val="32506C44"/>
     <w:multiLevelType w:val="hybridMultilevel"/>
     <w:tmpl w:val="76C4B28E"/>
@@ -8443,7 +10995,7 @@
       </w:rPr>
     </w:lvl>
   </w:abstractNum>
-  <w:abstractNum w:abstractNumId="6">
+  <w:abstractNum w:abstractNumId="8">
     <w:nsid w:val="3A5E6503"/>
     <w:multiLevelType w:val="hybridMultilevel"/>
     <w:tmpl w:val="C936B944"/>
@@ -8529,7 +11081,120 @@
       </w:pPr>
     </w:lvl>
   </w:abstractNum>
-  <w:abstractNum w:abstractNumId="7">
+  <w:abstractNum w:abstractNumId="9">
+    <w:nsid w:val="56E37D18"/>
+    <w:multiLevelType w:val="multilevel"/>
+    <w:tmpl w:val="C0368B50"/>
+    <w:lvl w:ilvl="0">
+      <w:start w:val="1"/>
+      <w:numFmt w:val="decimal"/>
+      <w:lvlText w:val="%1."/>
+      <w:lvlJc w:val="left"/>
+      <w:pPr>
+        <w:tabs>
+          <w:tab w:val="num" w:pos="720"/>
+        </w:tabs>
+        <w:ind w:left="720" w:hanging="360"/>
+      </w:pPr>
+    </w:lvl>
+    <w:lvl w:ilvl="1">
+      <w:start w:val="1"/>
+      <w:numFmt w:val="decimal"/>
+      <w:lvlText w:val="%2."/>
+      <w:lvlJc w:val="left"/>
+      <w:pPr>
+        <w:tabs>
+          <w:tab w:val="num" w:pos="1440"/>
+        </w:tabs>
+        <w:ind w:left="1440" w:hanging="360"/>
+      </w:pPr>
+    </w:lvl>
+    <w:lvl w:ilvl="2">
+      <w:start w:val="1"/>
+      <w:numFmt w:val="decimal"/>
+      <w:lvlText w:val="%3."/>
+      <w:lvlJc w:val="left"/>
+      <w:pPr>
+        <w:tabs>
+          <w:tab w:val="num" w:pos="2160"/>
+        </w:tabs>
+        <w:ind w:left="2160" w:hanging="360"/>
+      </w:pPr>
+    </w:lvl>
+    <w:lvl w:ilvl="3" w:tentative="1">
+      <w:start w:val="1"/>
+      <w:numFmt w:val="decimal"/>
+      <w:lvlText w:val="%4."/>
+      <w:lvlJc w:val="left"/>
+      <w:pPr>
+        <w:tabs>
+          <w:tab w:val="num" w:pos="2880"/>
+        </w:tabs>
+        <w:ind w:left="2880" w:hanging="360"/>
+      </w:pPr>
+    </w:lvl>
+    <w:lvl w:ilvl="4" w:tentative="1">
+      <w:start w:val="1"/>
+      <w:numFmt w:val="decimal"/>
+      <w:lvlText w:val="%5."/>
+      <w:lvlJc w:val="left"/>
+      <w:pPr>
+        <w:tabs>
+          <w:tab w:val="num" w:pos="3600"/>
+        </w:tabs>
+        <w:ind w:left="3600" w:hanging="360"/>
+      </w:pPr>
+    </w:lvl>
+    <w:lvl w:ilvl="5" w:tentative="1">
+      <w:start w:val="1"/>
+      <w:numFmt w:val="decimal"/>
+      <w:lvlText w:val="%6."/>
+      <w:lvlJc w:val="left"/>
+      <w:pPr>
+        <w:tabs>
+          <w:tab w:val="num" w:pos="4320"/>
+        </w:tabs>
+        <w:ind w:left="4320" w:hanging="360"/>
+      </w:pPr>
+    </w:lvl>
+    <w:lvl w:ilvl="6" w:tentative="1">
+      <w:start w:val="1"/>
+      <w:numFmt w:val="decimal"/>
+      <w:lvlText w:val="%7."/>
+      <w:lvlJc w:val="left"/>
+      <w:pPr>
+        <w:tabs>
+          <w:tab w:val="num" w:pos="5040"/>
+        </w:tabs>
+        <w:ind w:left="5040" w:hanging="360"/>
+      </w:pPr>
+    </w:lvl>
+    <w:lvl w:ilvl="7" w:tentative="1">
+      <w:start w:val="1"/>
+      <w:numFmt w:val="decimal"/>
+      <w:lvlText w:val="%8."/>
+      <w:lvlJc w:val="left"/>
+      <w:pPr>
+        <w:tabs>
+          <w:tab w:val="num" w:pos="5760"/>
+        </w:tabs>
+        <w:ind w:left="5760" w:hanging="360"/>
+      </w:pPr>
+    </w:lvl>
+    <w:lvl w:ilvl="8" w:tentative="1">
+      <w:start w:val="1"/>
+      <w:numFmt w:val="decimal"/>
+      <w:lvlText w:val="%9."/>
+      <w:lvlJc w:val="left"/>
+      <w:pPr>
+        <w:tabs>
+          <w:tab w:val="num" w:pos="6480"/>
+        </w:tabs>
+        <w:ind w:left="6480" w:hanging="360"/>
+      </w:pPr>
+    </w:lvl>
+  </w:abstractNum>
+  <w:abstractNum w:abstractNumId="10">
     <w:nsid w:val="5C1C68B2"/>
     <w:multiLevelType w:val="hybridMultilevel"/>
     <w:tmpl w:val="1A800C5A"/>
@@ -8618,7 +11283,7 @@
       </w:pPr>
     </w:lvl>
   </w:abstractNum>
-  <w:abstractNum w:abstractNumId="8">
+  <w:abstractNum w:abstractNumId="11">
     <w:nsid w:val="6EE04F3F"/>
     <w:multiLevelType w:val="multilevel"/>
     <w:tmpl w:val="B8BC7B26"/>
@@ -8768,31 +11433,40 @@
     </w:lvl>
   </w:abstractNum>
   <w:num w:numId="1">
-    <w:abstractNumId w:val="6"/>
+    <w:abstractNumId w:val="8"/>
   </w:num>
   <w:num w:numId="2">
-    <w:abstractNumId w:val="3"/>
+    <w:abstractNumId w:val="4"/>
   </w:num>
   <w:num w:numId="3">
-    <w:abstractNumId w:val="2"/>
+    <w:abstractNumId w:val="3"/>
   </w:num>
   <w:num w:numId="4">
     <w:abstractNumId w:val="0"/>
   </w:num>
   <w:num w:numId="5">
-    <w:abstractNumId w:val="5"/>
+    <w:abstractNumId w:val="7"/>
   </w:num>
   <w:num w:numId="6">
-    <w:abstractNumId w:val="8"/>
+    <w:abstractNumId w:val="11"/>
   </w:num>
   <w:num w:numId="7">
-    <w:abstractNumId w:val="7"/>
+    <w:abstractNumId w:val="10"/>
   </w:num>
   <w:num w:numId="8">
-    <w:abstractNumId w:val="4"/>
+    <w:abstractNumId w:val="5"/>
   </w:num>
   <w:num w:numId="9">
     <w:abstractNumId w:val="1"/>
+  </w:num>
+  <w:num w:numId="10">
+    <w:abstractNumId w:val="6"/>
+  </w:num>
+  <w:num w:numId="11">
+    <w:abstractNumId w:val="9"/>
+  </w:num>
+  <w:num w:numId="12">
+    <w:abstractNumId w:val="2"/>
   </w:num>
 </w:numbering>
 </file>
@@ -9012,10 +11686,32 @@
       <w:szCs w:val="26"/>
     </w:rPr>
   </w:style>
+  <w:style w:type="paragraph" w:styleId="Heading3">
+    <w:name w:val="heading 3"/>
+    <w:basedOn w:val="Normal"/>
+    <w:next w:val="Normal"/>
+    <w:link w:val="Heading3Char"/>
+    <w:uiPriority w:val="9"/>
+    <w:semiHidden/>
+    <w:unhideWhenUsed/>
+    <w:qFormat/>
+    <w:rsid w:val="006F3A0B"/>
+    <w:pPr>
+      <w:keepNext/>
+      <w:keepLines/>
+      <w:spacing w:before="200" w:after="0"/>
+      <w:outlineLvl w:val="2"/>
+    </w:pPr>
+    <w:rPr>
+      <w:rFonts w:eastAsiaTheme="majorEastAsia" w:cstheme="majorBidi"/>
+      <w:b/>
+      <w:bCs/>
+      <w:color w:val="4F81BD" w:themeColor="accent1"/>
+    </w:rPr>
+  </w:style>
   <w:style w:type="character" w:default="1" w:styleId="DefaultParagraphFont">
     <w:name w:val="Default Paragraph Font"/>
     <w:uiPriority w:val="1"/>
-    <w:semiHidden/>
     <w:unhideWhenUsed/>
   </w:style>
   <w:style w:type="table" w:default="1" w:styleId="TableNormal">
@@ -9287,6 +11983,28 @@
       <w:u w:val="single"/>
     </w:rPr>
   </w:style>
+  <w:style w:type="character" w:customStyle="1" w:styleId="mw-headline">
+    <w:name w:val="mw-headline"/>
+    <w:basedOn w:val="DefaultParagraphFont"/>
+    <w:rsid w:val="00DA5487"/>
+  </w:style>
+  <w:style w:type="character" w:customStyle="1" w:styleId="Heading3Char">
+    <w:name w:val="Heading 3 Char"/>
+    <w:basedOn w:val="DefaultParagraphFont"/>
+    <w:link w:val="Heading3"/>
+    <w:uiPriority w:val="9"/>
+    <w:semiHidden/>
+    <w:rsid w:val="006F3A0B"/>
+    <w:rPr>
+      <w:rFonts w:asciiTheme="majorHAnsi" w:eastAsiaTheme="majorEastAsia" w:hAnsiTheme="majorHAnsi" w:cstheme="majorBidi"/>
+      <w:b/>
+      <w:bCs/>
+      <w:color w:val="4F81BD" w:themeColor="accent1"/>
+      <w:sz w:val="22"/>
+      <w:szCs w:val="24"/>
+      <w:lang w:val="en-GB"/>
+    </w:rPr>
+  </w:style>
 </w:styles>
 </file>
 
@@ -9505,10 +12223,32 @@
       <w:szCs w:val="26"/>
     </w:rPr>
   </w:style>
+  <w:style w:type="paragraph" w:styleId="Heading3">
+    <w:name w:val="heading 3"/>
+    <w:basedOn w:val="Normal"/>
+    <w:next w:val="Normal"/>
+    <w:link w:val="Heading3Char"/>
+    <w:uiPriority w:val="9"/>
+    <w:semiHidden/>
+    <w:unhideWhenUsed/>
+    <w:qFormat/>
+    <w:rsid w:val="006F3A0B"/>
+    <w:pPr>
+      <w:keepNext/>
+      <w:keepLines/>
+      <w:spacing w:before="200" w:after="0"/>
+      <w:outlineLvl w:val="2"/>
+    </w:pPr>
+    <w:rPr>
+      <w:rFonts w:eastAsiaTheme="majorEastAsia" w:cstheme="majorBidi"/>
+      <w:b/>
+      <w:bCs/>
+      <w:color w:val="4F81BD" w:themeColor="accent1"/>
+    </w:rPr>
+  </w:style>
   <w:style w:type="character" w:default="1" w:styleId="DefaultParagraphFont">
     <w:name w:val="Default Paragraph Font"/>
     <w:uiPriority w:val="1"/>
-    <w:semiHidden/>
     <w:unhideWhenUsed/>
   </w:style>
   <w:style w:type="table" w:default="1" w:styleId="TableNormal">
@@ -9778,6 +12518,28 @@
     <w:rPr>
       <w:color w:val="800080" w:themeColor="followedHyperlink"/>
       <w:u w:val="single"/>
+    </w:rPr>
+  </w:style>
+  <w:style w:type="character" w:customStyle="1" w:styleId="mw-headline">
+    <w:name w:val="mw-headline"/>
+    <w:basedOn w:val="DefaultParagraphFont"/>
+    <w:rsid w:val="00DA5487"/>
+  </w:style>
+  <w:style w:type="character" w:customStyle="1" w:styleId="Heading3Char">
+    <w:name w:val="Heading 3 Char"/>
+    <w:basedOn w:val="DefaultParagraphFont"/>
+    <w:link w:val="Heading3"/>
+    <w:uiPriority w:val="9"/>
+    <w:semiHidden/>
+    <w:rsid w:val="006F3A0B"/>
+    <w:rPr>
+      <w:rFonts w:asciiTheme="majorHAnsi" w:eastAsiaTheme="majorEastAsia" w:hAnsiTheme="majorHAnsi" w:cstheme="majorBidi"/>
+      <w:b/>
+      <w:bCs/>
+      <w:color w:val="4F81BD" w:themeColor="accent1"/>
+      <w:sz w:val="22"/>
+      <w:szCs w:val="24"/>
+      <w:lang w:val="en-GB"/>
     </w:rPr>
   </w:style>
 </w:styles>

</xml_diff>

<commit_message>
OLPC x PLE initially committed
</commit_message>
<xml_diff>
--- a/Final Assignment - Abstract and Introduction.docx
+++ b/Final Assignment - Abstract and Introduction.docx
@@ -188,6 +188,7 @@
         </w:rPr>
         <w:t xml:space="preserve"> </w:t>
       </w:r>
+      <w:proofErr w:type="gramStart"/>
       <w:r>
         <w:rPr>
           <w:i/>
@@ -274,6 +275,7 @@
         </w:rPr>
         <w:t>regardless the present challenges facing the education system.</w:t>
       </w:r>
+      <w:proofErr w:type="gramEnd"/>
     </w:p>
     <w:p>
       <w:pPr>
@@ -283,6 +285,7 @@
           <w:szCs w:val="16"/>
         </w:rPr>
       </w:pPr>
+      <w:proofErr w:type="gramStart"/>
       <w:r>
         <w:rPr>
           <w:b/>
@@ -301,6 +304,7 @@
         </w:rPr>
         <w:t>xamine</w:t>
       </w:r>
+      <w:proofErr w:type="gramEnd"/>
       <w:r>
         <w:rPr>
           <w:b/>
@@ -1539,6 +1543,7 @@
         </w:rPr>
         <w:t xml:space="preserve">because they are not fully digitally literate, yet are deeply immersed in the digital technology. </w:t>
       </w:r>
+      <w:proofErr w:type="gramStart"/>
       <w:r>
         <w:rPr>
           <w:rFonts w:asciiTheme="majorHAnsi" w:hAnsiTheme="majorHAnsi" w:cstheme="minorBidi"/>
@@ -1550,6 +1555,7 @@
         </w:rPr>
         <w:t>As pointed out in the report….</w:t>
       </w:r>
+      <w:proofErr w:type="gramEnd"/>
       <w:r>
         <w:rPr>
           <w:rFonts w:asciiTheme="majorHAnsi" w:hAnsiTheme="majorHAnsi" w:cstheme="minorBidi"/>
@@ -1570,8 +1576,9 @@
           <w:szCs w:val="24"/>
           <w:lang w:eastAsia="ja-JP"/>
         </w:rPr>
-        <w:t>“they</w:t>
-      </w:r>
+        <w:t>“</w:t>
+      </w:r>
+      <w:proofErr w:type="gramStart"/>
       <w:r>
         <w:rPr>
           <w:rFonts w:asciiTheme="majorHAnsi" w:hAnsiTheme="majorHAnsi" w:cstheme="minorBidi"/>
@@ -1581,8 +1588,9 @@
           <w:szCs w:val="24"/>
           <w:lang w:eastAsia="ja-JP"/>
         </w:rPr>
-        <w:t xml:space="preserve"> might </w:t>
-      </w:r>
+        <w:t>they</w:t>
+      </w:r>
+      <w:proofErr w:type="gramEnd"/>
       <w:r>
         <w:rPr>
           <w:rFonts w:asciiTheme="majorHAnsi" w:hAnsiTheme="majorHAnsi" w:cstheme="minorBidi"/>
@@ -1592,7 +1600,7 @@
           <w:szCs w:val="24"/>
           <w:lang w:eastAsia="ja-JP"/>
         </w:rPr>
-        <w:t xml:space="preserve">not benefit either from traditional education – because there are a lot of distractions </w:t>
+        <w:t xml:space="preserve"> might </w:t>
       </w:r>
       <w:r>
         <w:rPr>
@@ -1603,7 +1611,7 @@
           <w:szCs w:val="24"/>
           <w:lang w:eastAsia="ja-JP"/>
         </w:rPr>
-        <w:t>and time</w:t>
+        <w:t xml:space="preserve">not benefit either from traditional education – because there are a lot of distractions </w:t>
       </w:r>
       <w:r>
         <w:rPr>
@@ -1614,7 +1622,7 @@
           <w:szCs w:val="24"/>
           <w:lang w:eastAsia="ja-JP"/>
         </w:rPr>
-        <w:t xml:space="preserve"> wasted</w:t>
+        <w:t>and time</w:t>
       </w:r>
       <w:r>
         <w:rPr>
@@ -1625,7 +1633,7 @@
           <w:szCs w:val="24"/>
           <w:lang w:eastAsia="ja-JP"/>
         </w:rPr>
-        <w:t xml:space="preserve"> </w:t>
+        <w:t xml:space="preserve"> wasted</w:t>
       </w:r>
       <w:r>
         <w:rPr>
@@ -1636,7 +1644,7 @@
           <w:szCs w:val="24"/>
           <w:lang w:eastAsia="ja-JP"/>
         </w:rPr>
-        <w:t xml:space="preserve">to embed </w:t>
+        <w:t xml:space="preserve"> </w:t>
       </w:r>
       <w:r>
         <w:rPr>
@@ -1647,7 +1655,7 @@
           <w:szCs w:val="24"/>
           <w:lang w:eastAsia="ja-JP"/>
         </w:rPr>
-        <w:t>the</w:t>
+        <w:t xml:space="preserve">to embed </w:t>
       </w:r>
       <w:r>
         <w:rPr>
@@ -1658,7 +1666,7 @@
           <w:szCs w:val="24"/>
           <w:lang w:eastAsia="ja-JP"/>
         </w:rPr>
-        <w:t xml:space="preserve"> laptops</w:t>
+        <w:t>the</w:t>
       </w:r>
       <w:r>
         <w:rPr>
@@ -1669,7 +1677,7 @@
           <w:szCs w:val="24"/>
           <w:lang w:eastAsia="ja-JP"/>
         </w:rPr>
-        <w:t xml:space="preserve"> in the classroom activities</w:t>
+        <w:t xml:space="preserve"> laptops</w:t>
       </w:r>
       <w:r>
         <w:rPr>
@@ -1680,7 +1688,7 @@
           <w:szCs w:val="24"/>
           <w:lang w:eastAsia="ja-JP"/>
         </w:rPr>
-        <w:t xml:space="preserve"> - or from technology – because these children will not receive adequate guidance </w:t>
+        <w:t xml:space="preserve"> in the classroom activities</w:t>
       </w:r>
       <w:r>
         <w:rPr>
@@ -1691,7 +1699,7 @@
           <w:szCs w:val="24"/>
           <w:lang w:eastAsia="ja-JP"/>
         </w:rPr>
-        <w:t>on how learning to learn in the digital age</w:t>
+        <w:t xml:space="preserve"> - or from technology – because these children will not receive adequate guidance </w:t>
       </w:r>
       <w:r>
         <w:rPr>
@@ -1702,7 +1710,7 @@
           <w:szCs w:val="24"/>
           <w:lang w:eastAsia="ja-JP"/>
         </w:rPr>
-        <w:t>”</w:t>
+        <w:t>on how learning to learn in the digital age</w:t>
       </w:r>
       <w:r>
         <w:rPr>
@@ -1713,6 +1721,17 @@
           <w:szCs w:val="24"/>
           <w:lang w:eastAsia="ja-JP"/>
         </w:rPr>
+        <w:t>”</w:t>
+      </w:r>
+      <w:r>
+        <w:rPr>
+          <w:rFonts w:asciiTheme="majorHAnsi" w:hAnsiTheme="majorHAnsi" w:cstheme="minorBidi"/>
+          <w:i/>
+          <w:color w:val="A6A6A6" w:themeColor="background1" w:themeShade="A6"/>
+          <w:sz w:val="22"/>
+          <w:szCs w:val="24"/>
+          <w:lang w:eastAsia="ja-JP"/>
+        </w:rPr>
         <w:t>.</w:t>
       </w:r>
       <w:r>
@@ -1724,7 +1743,199 @@
           <w:szCs w:val="24"/>
           <w:lang w:eastAsia="ja-JP"/>
         </w:rPr>
-        <w:t xml:space="preserve"> (ideal citar algum reporte para sustentar essa observação).</w:t>
+        <w:t xml:space="preserve"> (</w:t>
+      </w:r>
+      <w:proofErr w:type="gramStart"/>
+      <w:r>
+        <w:rPr>
+          <w:rFonts w:asciiTheme="majorHAnsi" w:hAnsiTheme="majorHAnsi" w:cstheme="minorBidi"/>
+          <w:i/>
+          <w:color w:val="FF0000"/>
+          <w:sz w:val="22"/>
+          <w:szCs w:val="24"/>
+          <w:lang w:eastAsia="ja-JP"/>
+        </w:rPr>
+        <w:t>ideal</w:t>
+      </w:r>
+      <w:proofErr w:type="gramEnd"/>
+      <w:r>
+        <w:rPr>
+          <w:rFonts w:asciiTheme="majorHAnsi" w:hAnsiTheme="majorHAnsi" w:cstheme="minorBidi"/>
+          <w:i/>
+          <w:color w:val="FF0000"/>
+          <w:sz w:val="22"/>
+          <w:szCs w:val="24"/>
+          <w:lang w:eastAsia="ja-JP"/>
+        </w:rPr>
+        <w:t xml:space="preserve"> </w:t>
+      </w:r>
+      <w:proofErr w:type="spellStart"/>
+      <w:r>
+        <w:rPr>
+          <w:rFonts w:asciiTheme="majorHAnsi" w:hAnsiTheme="majorHAnsi" w:cstheme="minorBidi"/>
+          <w:i/>
+          <w:color w:val="FF0000"/>
+          <w:sz w:val="22"/>
+          <w:szCs w:val="24"/>
+          <w:lang w:eastAsia="ja-JP"/>
+        </w:rPr>
+        <w:t>citar</w:t>
+      </w:r>
+      <w:proofErr w:type="spellEnd"/>
+      <w:r>
+        <w:rPr>
+          <w:rFonts w:asciiTheme="majorHAnsi" w:hAnsiTheme="majorHAnsi" w:cstheme="minorBidi"/>
+          <w:i/>
+          <w:color w:val="FF0000"/>
+          <w:sz w:val="22"/>
+          <w:szCs w:val="24"/>
+          <w:lang w:eastAsia="ja-JP"/>
+        </w:rPr>
+        <w:t xml:space="preserve"> </w:t>
+      </w:r>
+      <w:proofErr w:type="spellStart"/>
+      <w:r>
+        <w:rPr>
+          <w:rFonts w:asciiTheme="majorHAnsi" w:hAnsiTheme="majorHAnsi" w:cstheme="minorBidi"/>
+          <w:i/>
+          <w:color w:val="FF0000"/>
+          <w:sz w:val="22"/>
+          <w:szCs w:val="24"/>
+          <w:lang w:eastAsia="ja-JP"/>
+        </w:rPr>
+        <w:t>algum</w:t>
+      </w:r>
+      <w:proofErr w:type="spellEnd"/>
+      <w:r>
+        <w:rPr>
+          <w:rFonts w:asciiTheme="majorHAnsi" w:hAnsiTheme="majorHAnsi" w:cstheme="minorBidi"/>
+          <w:i/>
+          <w:color w:val="FF0000"/>
+          <w:sz w:val="22"/>
+          <w:szCs w:val="24"/>
+          <w:lang w:eastAsia="ja-JP"/>
+        </w:rPr>
+        <w:t xml:space="preserve"> </w:t>
+      </w:r>
+      <w:proofErr w:type="spellStart"/>
+      <w:r>
+        <w:rPr>
+          <w:rFonts w:asciiTheme="majorHAnsi" w:hAnsiTheme="majorHAnsi" w:cstheme="minorBidi"/>
+          <w:i/>
+          <w:color w:val="FF0000"/>
+          <w:sz w:val="22"/>
+          <w:szCs w:val="24"/>
+          <w:lang w:eastAsia="ja-JP"/>
+        </w:rPr>
+        <w:t>reporte</w:t>
+      </w:r>
+      <w:proofErr w:type="spellEnd"/>
+      <w:r>
+        <w:rPr>
+          <w:rFonts w:asciiTheme="majorHAnsi" w:hAnsiTheme="majorHAnsi" w:cstheme="minorBidi"/>
+          <w:i/>
+          <w:color w:val="FF0000"/>
+          <w:sz w:val="22"/>
+          <w:szCs w:val="24"/>
+          <w:lang w:eastAsia="ja-JP"/>
+        </w:rPr>
+        <w:t xml:space="preserve"> </w:t>
+      </w:r>
+      <w:proofErr w:type="spellStart"/>
+      <w:r>
+        <w:rPr>
+          <w:rFonts w:asciiTheme="majorHAnsi" w:hAnsiTheme="majorHAnsi" w:cstheme="minorBidi"/>
+          <w:i/>
+          <w:color w:val="FF0000"/>
+          <w:sz w:val="22"/>
+          <w:szCs w:val="24"/>
+          <w:lang w:eastAsia="ja-JP"/>
+        </w:rPr>
+        <w:t>para</w:t>
+      </w:r>
+      <w:proofErr w:type="spellEnd"/>
+      <w:r>
+        <w:rPr>
+          <w:rFonts w:asciiTheme="majorHAnsi" w:hAnsiTheme="majorHAnsi" w:cstheme="minorBidi"/>
+          <w:i/>
+          <w:color w:val="FF0000"/>
+          <w:sz w:val="22"/>
+          <w:szCs w:val="24"/>
+          <w:lang w:eastAsia="ja-JP"/>
+        </w:rPr>
+        <w:t xml:space="preserve"> </w:t>
+      </w:r>
+      <w:proofErr w:type="spellStart"/>
+      <w:r>
+        <w:rPr>
+          <w:rFonts w:asciiTheme="majorHAnsi" w:hAnsiTheme="majorHAnsi" w:cstheme="minorBidi"/>
+          <w:i/>
+          <w:color w:val="FF0000"/>
+          <w:sz w:val="22"/>
+          <w:szCs w:val="24"/>
+          <w:lang w:eastAsia="ja-JP"/>
+        </w:rPr>
+        <w:t>sustentar</w:t>
+      </w:r>
+      <w:proofErr w:type="spellEnd"/>
+      <w:r>
+        <w:rPr>
+          <w:rFonts w:asciiTheme="majorHAnsi" w:hAnsiTheme="majorHAnsi" w:cstheme="minorBidi"/>
+          <w:i/>
+          <w:color w:val="FF0000"/>
+          <w:sz w:val="22"/>
+          <w:szCs w:val="24"/>
+          <w:lang w:eastAsia="ja-JP"/>
+        </w:rPr>
+        <w:t xml:space="preserve"> </w:t>
+      </w:r>
+      <w:proofErr w:type="spellStart"/>
+      <w:r>
+        <w:rPr>
+          <w:rFonts w:asciiTheme="majorHAnsi" w:hAnsiTheme="majorHAnsi" w:cstheme="minorBidi"/>
+          <w:i/>
+          <w:color w:val="FF0000"/>
+          <w:sz w:val="22"/>
+          <w:szCs w:val="24"/>
+          <w:lang w:eastAsia="ja-JP"/>
+        </w:rPr>
+        <w:t>essa</w:t>
+      </w:r>
+      <w:proofErr w:type="spellEnd"/>
+      <w:r>
+        <w:rPr>
+          <w:rFonts w:asciiTheme="majorHAnsi" w:hAnsiTheme="majorHAnsi" w:cstheme="minorBidi"/>
+          <w:i/>
+          <w:color w:val="FF0000"/>
+          <w:sz w:val="22"/>
+          <w:szCs w:val="24"/>
+          <w:lang w:eastAsia="ja-JP"/>
+        </w:rPr>
+        <w:t xml:space="preserve"> </w:t>
+      </w:r>
+      <w:proofErr w:type="spellStart"/>
+      <w:r>
+        <w:rPr>
+          <w:rFonts w:asciiTheme="majorHAnsi" w:hAnsiTheme="majorHAnsi" w:cstheme="minorBidi"/>
+          <w:i/>
+          <w:color w:val="FF0000"/>
+          <w:sz w:val="22"/>
+          <w:szCs w:val="24"/>
+          <w:lang w:eastAsia="ja-JP"/>
+        </w:rPr>
+        <w:t>observação</w:t>
+      </w:r>
+      <w:proofErr w:type="spellEnd"/>
+      <w:r>
+        <w:rPr>
+          <w:rFonts w:asciiTheme="majorHAnsi" w:hAnsiTheme="majorHAnsi" w:cstheme="minorBidi"/>
+          <w:i/>
+          <w:color w:val="FF0000"/>
+          <w:sz w:val="22"/>
+          <w:szCs w:val="24"/>
+          <w:lang w:eastAsia="ja-JP"/>
+        </w:rPr>
+        <w:t>).</w:t>
       </w:r>
     </w:p>
     <w:p>
@@ -1895,7 +2106,23 @@
           <w:b/>
           <w:color w:val="FF0000"/>
         </w:rPr>
-        <w:t>(add citations)</w:t>
+        <w:t>(</w:t>
+      </w:r>
+      <w:proofErr w:type="gramStart"/>
+      <w:r>
+        <w:rPr>
+          <w:b/>
+          <w:color w:val="FF0000"/>
+        </w:rPr>
+        <w:t>add</w:t>
+      </w:r>
+      <w:proofErr w:type="gramEnd"/>
+      <w:r>
+        <w:rPr>
+          <w:b/>
+          <w:color w:val="FF0000"/>
+        </w:rPr>
+        <w:t xml:space="preserve"> citations)</w:t>
       </w:r>
       <w:r>
         <w:rPr>
@@ -2116,7 +2343,47 @@
           <w:sz w:val="16"/>
           <w:szCs w:val="16"/>
         </w:rPr>
-        <w:t>--Listar Core concepts do PLE estudados no IDEL—</w:t>
+        <w:t>--</w:t>
+      </w:r>
+      <w:proofErr w:type="spellStart"/>
+      <w:r>
+        <w:rPr>
+          <w:i/>
+          <w:color w:val="FF0000"/>
+          <w:sz w:val="16"/>
+          <w:szCs w:val="16"/>
+        </w:rPr>
+        <w:t>Listar</w:t>
+      </w:r>
+      <w:proofErr w:type="spellEnd"/>
+      <w:r>
+        <w:rPr>
+          <w:i/>
+          <w:color w:val="FF0000"/>
+          <w:sz w:val="16"/>
+          <w:szCs w:val="16"/>
+        </w:rPr>
+        <w:t xml:space="preserve"> Core concepts do PLE </w:t>
+      </w:r>
+      <w:proofErr w:type="spellStart"/>
+      <w:r>
+        <w:rPr>
+          <w:i/>
+          <w:color w:val="FF0000"/>
+          <w:sz w:val="16"/>
+          <w:szCs w:val="16"/>
+        </w:rPr>
+        <w:t>estudados</w:t>
+      </w:r>
+      <w:proofErr w:type="spellEnd"/>
+      <w:r>
+        <w:rPr>
+          <w:i/>
+          <w:color w:val="FF0000"/>
+          <w:sz w:val="16"/>
+          <w:szCs w:val="16"/>
+        </w:rPr>
+        <w:t xml:space="preserve"> no IDEL—</w:t>
       </w:r>
     </w:p>
     <w:p>
@@ -2253,7 +2520,16 @@
           <w:color w:val="0000FF"/>
           <w:szCs w:val="22"/>
         </w:rPr>
-        <w:t xml:space="preserve"> in which will be </w:t>
+        <w:t xml:space="preserve"> in </w:t>
+      </w:r>
+      <w:r>
+        <w:rPr>
+          <w:i/>
+          <w:color w:val="0000FF"/>
+          <w:szCs w:val="22"/>
+        </w:rPr>
+        <w:lastRenderedPageBreak/>
+        <w:t xml:space="preserve">which will be </w:t>
       </w:r>
       <w:r>
         <w:rPr>
@@ -2519,8 +2795,18 @@
           <w:color w:val="0000FF"/>
           <w:szCs w:val="22"/>
         </w:rPr>
-        <w:t>Stephen Downes</w:t>
-      </w:r>
+        <w:t xml:space="preserve">Stephen </w:t>
+      </w:r>
+      <w:proofErr w:type="spellStart"/>
+      <w:r>
+        <w:rPr>
+          <w:i/>
+          <w:color w:val="0000FF"/>
+          <w:szCs w:val="22"/>
+        </w:rPr>
+        <w:t>Downes</w:t>
+      </w:r>
+      <w:proofErr w:type="spellEnd"/>
       <w:r>
         <w:rPr>
           <w:i/>
@@ -2559,7 +2845,55 @@
           <w:szCs w:val="22"/>
           <w:lang w:eastAsia="ja-JP"/>
         </w:rPr>
-        <w:t>…not an institutional or corporate application, but a personal learning center, where content is reused and remixed according to the student's own needs and interests. It becomes, indeed, not a single application, but a collection of interoperating applications---an environment rather than a system. It also begins to look like a personal portfolio tool</w:t>
+        <w:t>…</w:t>
+      </w:r>
+      <w:proofErr w:type="gramStart"/>
+      <w:r>
+        <w:rPr>
+          <w:rFonts w:asciiTheme="majorHAnsi" w:hAnsiTheme="majorHAnsi" w:cstheme="minorBidi"/>
+          <w:i/>
+          <w:color w:val="0000FF"/>
+          <w:sz w:val="22"/>
+          <w:szCs w:val="22"/>
+          <w:lang w:eastAsia="ja-JP"/>
+        </w:rPr>
+        <w:t>not</w:t>
+      </w:r>
+      <w:proofErr w:type="gramEnd"/>
+      <w:r>
+        <w:rPr>
+          <w:rFonts w:asciiTheme="majorHAnsi" w:hAnsiTheme="majorHAnsi" w:cstheme="minorBidi"/>
+          <w:i/>
+          <w:color w:val="0000FF"/>
+          <w:sz w:val="22"/>
+          <w:szCs w:val="22"/>
+          <w:lang w:eastAsia="ja-JP"/>
+        </w:rPr>
+        <w:t xml:space="preserve"> an institutional or corporate application, but a personal learning </w:t>
+      </w:r>
+      <w:proofErr w:type="spellStart"/>
+      <w:r>
+        <w:rPr>
+          <w:rFonts w:asciiTheme="majorHAnsi" w:hAnsiTheme="majorHAnsi" w:cstheme="minorBidi"/>
+          <w:i/>
+          <w:color w:val="0000FF"/>
+          <w:sz w:val="22"/>
+          <w:szCs w:val="22"/>
+          <w:lang w:eastAsia="ja-JP"/>
+        </w:rPr>
+        <w:t>center</w:t>
+      </w:r>
+      <w:proofErr w:type="spellEnd"/>
+      <w:r>
+        <w:rPr>
+          <w:rFonts w:asciiTheme="majorHAnsi" w:hAnsiTheme="majorHAnsi" w:cstheme="minorBidi"/>
+          <w:i/>
+          <w:color w:val="0000FF"/>
+          <w:sz w:val="22"/>
+          <w:szCs w:val="22"/>
+          <w:lang w:eastAsia="ja-JP"/>
+        </w:rPr>
+        <w:t>, where content is reused and remixed according to the student's own needs and interests. It becomes, indeed, not a single application, but a collection of interoperating applications---an environment rather than a system. It also begins to look like a personal portfolio tool</w:t>
       </w:r>
       <w:r>
         <w:rPr>
@@ -3337,13 +3671,23 @@
         </w:rPr>
         <w:t xml:space="preserve">To work around these constrains, </w:t>
       </w:r>
-      <w:r>
-        <w:rPr>
-          <w:i/>
-          <w:color w:val="0000FF"/>
-          <w:szCs w:val="22"/>
-        </w:rPr>
-        <w:t>Attwell (2007)</w:t>
+      <w:proofErr w:type="spellStart"/>
+      <w:r>
+        <w:rPr>
+          <w:i/>
+          <w:color w:val="0000FF"/>
+          <w:szCs w:val="22"/>
+        </w:rPr>
+        <w:t>Attwell</w:t>
+      </w:r>
+      <w:proofErr w:type="spellEnd"/>
+      <w:r>
+        <w:rPr>
+          <w:i/>
+          <w:color w:val="0000FF"/>
+          <w:szCs w:val="22"/>
+        </w:rPr>
+        <w:t xml:space="preserve"> (2007)</w:t>
       </w:r>
       <w:r>
         <w:rPr>
@@ -4399,7 +4743,16 @@
           <w:color w:val="0000FF"/>
           <w:szCs w:val="22"/>
         </w:rPr>
-        <w:t xml:space="preserve"> network that supports a large </w:t>
+        <w:t xml:space="preserve"> network </w:t>
+      </w:r>
+      <w:r>
+        <w:rPr>
+          <w:i/>
+          <w:color w:val="0000FF"/>
+          <w:szCs w:val="22"/>
+        </w:rPr>
+        <w:lastRenderedPageBreak/>
+        <w:t xml:space="preserve">that supports a large </w:t>
       </w:r>
       <w:r>
         <w:rPr>
@@ -4933,6 +5286,7 @@
           <w:szCs w:val="22"/>
         </w:rPr>
       </w:pPr>
+      <w:proofErr w:type="spellStart"/>
       <w:r>
         <w:rPr>
           <w:b/>
@@ -4942,13 +5296,50 @@
         </w:rPr>
         <w:t>Connectivism</w:t>
       </w:r>
-      <w:r>
-        <w:rPr>
-          <w:i/>
-          <w:color w:val="0000FF"/>
-          <w:szCs w:val="22"/>
-        </w:rPr>
-        <w:t xml:space="preserve">: Connectivism (Siemens, 2005 and 2006; Downes, 2006 and 2007) is defined as a learning theory for the digital age </w:t>
+      <w:proofErr w:type="spellEnd"/>
+      <w:r>
+        <w:rPr>
+          <w:i/>
+          <w:color w:val="0000FF"/>
+          <w:szCs w:val="22"/>
+        </w:rPr>
+        <w:t xml:space="preserve">: </w:t>
+      </w:r>
+      <w:proofErr w:type="spellStart"/>
+      <w:r>
+        <w:rPr>
+          <w:i/>
+          <w:color w:val="0000FF"/>
+          <w:szCs w:val="22"/>
+        </w:rPr>
+        <w:t>Connectivism</w:t>
+      </w:r>
+      <w:proofErr w:type="spellEnd"/>
+      <w:r>
+        <w:rPr>
+          <w:i/>
+          <w:color w:val="0000FF"/>
+          <w:szCs w:val="22"/>
+        </w:rPr>
+        <w:t xml:space="preserve"> (Siemens, 2005 and 2006; </w:t>
+      </w:r>
+      <w:proofErr w:type="spellStart"/>
+      <w:r>
+        <w:rPr>
+          <w:i/>
+          <w:color w:val="0000FF"/>
+          <w:szCs w:val="22"/>
+        </w:rPr>
+        <w:t>Downes</w:t>
+      </w:r>
+      <w:proofErr w:type="spellEnd"/>
+      <w:r>
+        <w:rPr>
+          <w:i/>
+          <w:color w:val="0000FF"/>
+          <w:szCs w:val="22"/>
+        </w:rPr>
+        <w:t xml:space="preserve">, 2006 and 2007) is defined as a learning theory for the digital age </w:t>
       </w:r>
       <w:r>
         <w:rPr>
@@ -4973,7 +5364,140 @@
           <w:sz w:val="20"/>
           <w:szCs w:val="20"/>
         </w:rPr>
-        <w:t>(2005) has formulated the principles of connectivism briefly: (i) Learning and knowledge depend on the diversity of opinions. (ii) Learning is a process of connecting nodes or specialized information sources. (iii) Learning may reside in non-human. (iv) The ability to know more is more critical than what we know at any given time. (v) Feeding and maintaining connections is needed to facilitate continual learning. (vi) The ability to see connections between fields, ideas and concepts is a key skill. (vii) The update (current and precise knowledge) is the intent of all connectivist learning activities. (viii) Decision-making is itself a learning process.The act of choosing what to learn and the meaning of incoming information is seen through the lens of a shifting reality. A right decision today may be wrong tomorrow due to alterations in the information environment that affects the decision (Siemens, 2005).</w:t>
+        <w:t xml:space="preserve">(2005) has formulated the principles of </w:t>
+      </w:r>
+      <w:proofErr w:type="spellStart"/>
+      <w:r>
+        <w:rPr>
+          <w:i/>
+          <w:color w:val="FF0000"/>
+          <w:sz w:val="20"/>
+          <w:szCs w:val="20"/>
+        </w:rPr>
+        <w:t>connectivism</w:t>
+      </w:r>
+      <w:proofErr w:type="spellEnd"/>
+      <w:r>
+        <w:rPr>
+          <w:i/>
+          <w:color w:val="FF0000"/>
+          <w:sz w:val="20"/>
+          <w:szCs w:val="20"/>
+        </w:rPr>
+        <w:t xml:space="preserve"> briefly: (</w:t>
+      </w:r>
+      <w:proofErr w:type="spellStart"/>
+      <w:r>
+        <w:rPr>
+          <w:i/>
+          <w:color w:val="FF0000"/>
+          <w:sz w:val="20"/>
+          <w:szCs w:val="20"/>
+        </w:rPr>
+        <w:t>i</w:t>
+      </w:r>
+      <w:proofErr w:type="spellEnd"/>
+      <w:r>
+        <w:rPr>
+          <w:i/>
+          <w:color w:val="FF0000"/>
+          <w:sz w:val="20"/>
+          <w:szCs w:val="20"/>
+        </w:rPr>
+        <w:t xml:space="preserve">) Learning and knowledge depend on the diversity of opinions. (ii) Learning is a process of connecting nodes or specialized information sources. (iii) Learning may reside in non-human. </w:t>
+      </w:r>
+      <w:proofErr w:type="gramStart"/>
+      <w:r>
+        <w:rPr>
+          <w:i/>
+          <w:color w:val="FF0000"/>
+          <w:sz w:val="20"/>
+          <w:szCs w:val="20"/>
+        </w:rPr>
+        <w:t>(iv) The</w:t>
+      </w:r>
+      <w:proofErr w:type="gramEnd"/>
+      <w:r>
+        <w:rPr>
+          <w:i/>
+          <w:color w:val="FF0000"/>
+          <w:sz w:val="20"/>
+          <w:szCs w:val="20"/>
+        </w:rPr>
+        <w:t xml:space="preserve"> ability to know more is more critical than what we know at any given time. (v) Feeding and maintaining connections is needed to facilitate continual learning. </w:t>
+      </w:r>
+      <w:proofErr w:type="gramStart"/>
+      <w:r>
+        <w:rPr>
+          <w:i/>
+          <w:color w:val="FF0000"/>
+          <w:sz w:val="20"/>
+          <w:szCs w:val="20"/>
+        </w:rPr>
+        <w:t>(vi) The</w:t>
+      </w:r>
+      <w:proofErr w:type="gramEnd"/>
+      <w:r>
+        <w:rPr>
+          <w:i/>
+          <w:color w:val="FF0000"/>
+          <w:sz w:val="20"/>
+          <w:szCs w:val="20"/>
+        </w:rPr>
+        <w:t xml:space="preserve"> ability to see connections between fields, ideas and concepts is a key skill. (vii) The update (current and precise knowledge) is the intent of all </w:t>
+      </w:r>
+      <w:proofErr w:type="spellStart"/>
+      <w:proofErr w:type="gramStart"/>
+      <w:r>
+        <w:rPr>
+          <w:i/>
+          <w:color w:val="FF0000"/>
+          <w:sz w:val="20"/>
+          <w:szCs w:val="20"/>
+        </w:rPr>
+        <w:t>connectivist</w:t>
+      </w:r>
+      <w:proofErr w:type="spellEnd"/>
+      <w:r>
+        <w:rPr>
+          <w:i/>
+          <w:color w:val="FF0000"/>
+          <w:sz w:val="20"/>
+          <w:szCs w:val="20"/>
+        </w:rPr>
+        <w:t xml:space="preserve"> learning</w:t>
+      </w:r>
+      <w:proofErr w:type="gramEnd"/>
+      <w:r>
+        <w:rPr>
+          <w:i/>
+          <w:color w:val="FF0000"/>
+          <w:sz w:val="20"/>
+          <w:szCs w:val="20"/>
+        </w:rPr>
+        <w:t xml:space="preserve"> activities. (viii) Decision-making is itself a learning </w:t>
+      </w:r>
+      <w:proofErr w:type="spellStart"/>
+      <w:proofErr w:type="gramStart"/>
+      <w:r>
+        <w:rPr>
+          <w:i/>
+          <w:color w:val="FF0000"/>
+          <w:sz w:val="20"/>
+          <w:szCs w:val="20"/>
+        </w:rPr>
+        <w:t>process.The</w:t>
+      </w:r>
+      <w:proofErr w:type="spellEnd"/>
+      <w:proofErr w:type="gramEnd"/>
+      <w:r>
+        <w:rPr>
+          <w:i/>
+          <w:color w:val="FF0000"/>
+          <w:sz w:val="20"/>
+          <w:szCs w:val="20"/>
+        </w:rPr>
+        <w:t xml:space="preserve"> act of choosing what to learn and the meaning of incoming information is seen through the lens of a shifting reality. A right decision today may be wrong tomorrow due to alterations in the information environment that affects the decision (Siemens, 2005).</w:t>
       </w:r>
       <w:r>
         <w:rPr>
@@ -5497,8 +6021,18 @@
           <w:color w:val="0000FF"/>
           <w:szCs w:val="22"/>
         </w:rPr>
-        <w:t xml:space="preserve"> and Seymour Papert</w:t>
-      </w:r>
+        <w:t xml:space="preserve"> and Seymour </w:t>
+      </w:r>
+      <w:proofErr w:type="spellStart"/>
+      <w:r>
+        <w:rPr>
+          <w:i/>
+          <w:color w:val="0000FF"/>
+          <w:szCs w:val="22"/>
+        </w:rPr>
+        <w:t>Papert</w:t>
+      </w:r>
+      <w:proofErr w:type="spellEnd"/>
       <w:r>
         <w:rPr>
           <w:rStyle w:val="FootnoteReference"/>
@@ -5578,6 +6112,7 @@
           <w:color w:val="0000FF"/>
           <w:szCs w:val="22"/>
         </w:rPr>
+        <w:lastRenderedPageBreak/>
         <w:t>the world’s poorest through education”</w:t>
       </w:r>
       <w:r>
@@ -5923,7 +6458,25 @@
           <w:color w:val="0000FF"/>
           <w:szCs w:val="22"/>
         </w:rPr>
-        <w:t xml:space="preserve">idea also conforms to Attwell (2007) </w:t>
+        <w:t xml:space="preserve">idea also conforms to </w:t>
+      </w:r>
+      <w:proofErr w:type="spellStart"/>
+      <w:r>
+        <w:rPr>
+          <w:i/>
+          <w:color w:val="0000FF"/>
+          <w:szCs w:val="22"/>
+        </w:rPr>
+        <w:t>Attwell</w:t>
+      </w:r>
+      <w:proofErr w:type="spellEnd"/>
+      <w:r>
+        <w:rPr>
+          <w:i/>
+          <w:color w:val="0000FF"/>
+          <w:szCs w:val="22"/>
+        </w:rPr>
+        <w:t xml:space="preserve"> (2007) </w:t>
       </w:r>
       <w:r>
         <w:rPr>
@@ -6590,7 +7143,25 @@
           <w:color w:val="0000FF"/>
           <w:szCs w:val="22"/>
         </w:rPr>
-        <w:t>'s constructivism and Papert’s constructionism</w:t>
+        <w:t xml:space="preserve">'s constructivism and </w:t>
+      </w:r>
+      <w:proofErr w:type="spellStart"/>
+      <w:r>
+        <w:rPr>
+          <w:i/>
+          <w:color w:val="0000FF"/>
+          <w:szCs w:val="22"/>
+        </w:rPr>
+        <w:t>Papert’s</w:t>
+      </w:r>
+      <w:proofErr w:type="spellEnd"/>
+      <w:r>
+        <w:rPr>
+          <w:i/>
+          <w:color w:val="0000FF"/>
+          <w:szCs w:val="22"/>
+        </w:rPr>
+        <w:t xml:space="preserve"> constructionism</w:t>
       </w:r>
       <w:r>
         <w:rPr>
@@ -6614,7 +7185,25 @@
           <w:color w:val="0000FF"/>
           <w:szCs w:val="22"/>
         </w:rPr>
-        <w:t>described by Papert himself</w:t>
+        <w:t xml:space="preserve">described by </w:t>
+      </w:r>
+      <w:proofErr w:type="spellStart"/>
+      <w:r>
+        <w:rPr>
+          <w:i/>
+          <w:color w:val="0000FF"/>
+          <w:szCs w:val="22"/>
+        </w:rPr>
+        <w:t>Papert</w:t>
+      </w:r>
+      <w:proofErr w:type="spellEnd"/>
+      <w:r>
+        <w:rPr>
+          <w:i/>
+          <w:color w:val="0000FF"/>
+          <w:szCs w:val="22"/>
+        </w:rPr>
+        <w:t xml:space="preserve"> himself</w:t>
       </w:r>
       <w:r>
         <w:rPr>
@@ -6769,6 +7358,365 @@
     </w:p>
     <w:p>
       <w:pPr>
+        <w:pStyle w:val="NormalWeb"/>
+        <w:shd w:val="clear" w:color="auto" w:fill="FFFFFF"/>
+        <w:tabs>
+          <w:tab w:val="left" w:pos="7200"/>
+          <w:tab w:val="left" w:pos="7560"/>
+        </w:tabs>
+        <w:spacing w:before="0" w:beforeAutospacing="0" w:line="300" w:lineRule="atLeast"/>
+        <w:ind w:right="20"/>
+        <w:jc w:val="both"/>
+        <w:rPr>
+          <w:rFonts w:asciiTheme="majorHAnsi" w:hAnsiTheme="majorHAnsi" w:cstheme="minorBidi"/>
+          <w:i/>
+          <w:color w:val="0000FF"/>
+          <w:sz w:val="22"/>
+          <w:szCs w:val="22"/>
+          <w:lang w:eastAsia="ja-JP"/>
+        </w:rPr>
+      </w:pPr>
+      <w:r>
+        <w:rPr>
+          <w:rFonts w:asciiTheme="majorHAnsi" w:hAnsiTheme="majorHAnsi" w:cstheme="minorBidi"/>
+          <w:i/>
+          <w:color w:val="0000FF"/>
+          <w:sz w:val="22"/>
+          <w:szCs w:val="22"/>
+          <w:lang w:eastAsia="ja-JP"/>
+        </w:rPr>
+        <w:t xml:space="preserve">To </w:t>
+      </w:r>
+      <w:r>
+        <w:rPr>
+          <w:rFonts w:asciiTheme="majorHAnsi" w:hAnsiTheme="majorHAnsi" w:cstheme="minorBidi"/>
+          <w:i/>
+          <w:color w:val="0000FF"/>
+          <w:sz w:val="22"/>
+          <w:szCs w:val="22"/>
+          <w:lang w:eastAsia="ja-JP"/>
+        </w:rPr>
+        <w:t xml:space="preserve">best </w:t>
+      </w:r>
+      <w:r>
+        <w:rPr>
+          <w:rFonts w:asciiTheme="majorHAnsi" w:hAnsiTheme="majorHAnsi" w:cstheme="minorBidi"/>
+          <w:i/>
+          <w:color w:val="0000FF"/>
+          <w:sz w:val="22"/>
+          <w:szCs w:val="22"/>
+          <w:lang w:eastAsia="ja-JP"/>
+        </w:rPr>
+        <w:t>serve the OLPC</w:t>
+      </w:r>
+      <w:r>
+        <w:rPr>
+          <w:rFonts w:asciiTheme="majorHAnsi" w:hAnsiTheme="majorHAnsi" w:cstheme="minorBidi"/>
+          <w:i/>
+          <w:color w:val="0000FF"/>
+          <w:sz w:val="22"/>
+          <w:szCs w:val="22"/>
+          <w:lang w:eastAsia="ja-JP"/>
+        </w:rPr>
+        <w:t xml:space="preserve"> cause</w:t>
+      </w:r>
+      <w:r>
+        <w:rPr>
+          <w:rFonts w:asciiTheme="majorHAnsi" w:hAnsiTheme="majorHAnsi" w:cstheme="minorBidi"/>
+          <w:i/>
+          <w:color w:val="0000FF"/>
+          <w:sz w:val="22"/>
+          <w:szCs w:val="22"/>
+          <w:lang w:eastAsia="ja-JP"/>
+        </w:rPr>
+        <w:t>, w</w:t>
+      </w:r>
+      <w:r>
+        <w:rPr>
+          <w:rFonts w:asciiTheme="majorHAnsi" w:hAnsiTheme="majorHAnsi" w:cstheme="minorBidi"/>
+          <w:i/>
+          <w:color w:val="0000FF"/>
+          <w:sz w:val="22"/>
+          <w:szCs w:val="22"/>
+          <w:lang w:eastAsia="ja-JP"/>
+        </w:rPr>
+        <w:t>herever the</w:t>
+      </w:r>
+      <w:r>
+        <w:rPr>
+          <w:rFonts w:asciiTheme="majorHAnsi" w:hAnsiTheme="majorHAnsi" w:cstheme="minorBidi"/>
+          <w:i/>
+          <w:color w:val="0000FF"/>
+          <w:sz w:val="22"/>
+          <w:szCs w:val="22"/>
+          <w:lang w:eastAsia="ja-JP"/>
+        </w:rPr>
+        <w:t xml:space="preserve"> laptops are</w:t>
+      </w:r>
+      <w:r>
+        <w:rPr>
+          <w:rFonts w:asciiTheme="majorHAnsi" w:hAnsiTheme="majorHAnsi" w:cstheme="minorBidi"/>
+          <w:i/>
+          <w:color w:val="0000FF"/>
+          <w:sz w:val="22"/>
+          <w:szCs w:val="22"/>
+          <w:lang w:eastAsia="ja-JP"/>
+        </w:rPr>
+        <w:t xml:space="preserve"> distributed, there are five core principals</w:t>
+      </w:r>
+      <w:r>
+        <w:rPr>
+          <w:rFonts w:asciiTheme="majorHAnsi" w:hAnsiTheme="majorHAnsi" w:cstheme="minorBidi"/>
+          <w:i/>
+          <w:color w:val="0000FF"/>
+          <w:sz w:val="22"/>
+          <w:szCs w:val="22"/>
+          <w:lang w:eastAsia="ja-JP"/>
+        </w:rPr>
+        <w:t xml:space="preserve"> that must be respected:</w:t>
+      </w:r>
+    </w:p>
+    <w:p>
+      <w:pPr>
+        <w:pStyle w:val="NormalWeb"/>
+        <w:numPr>
+          <w:ilvl w:val="0"/>
+          <w:numId w:val="14"/>
+        </w:numPr>
+        <w:shd w:val="clear" w:color="auto" w:fill="FFFFFF"/>
+        <w:tabs>
+          <w:tab w:val="left" w:pos="7200"/>
+          <w:tab w:val="left" w:pos="7560"/>
+        </w:tabs>
+        <w:spacing w:before="0" w:beforeAutospacing="0" w:line="300" w:lineRule="atLeast"/>
+        <w:ind w:left="360" w:right="20"/>
+        <w:jc w:val="both"/>
+        <w:rPr>
+          <w:rFonts w:cstheme="minorBidi"/>
+          <w:b/>
+          <w:bCs/>
+          <w:i/>
+          <w:color w:val="0000FF"/>
+          <w:szCs w:val="22"/>
+        </w:rPr>
+      </w:pPr>
+      <w:r>
+        <w:rPr>
+          <w:rFonts w:asciiTheme="majorHAnsi" w:hAnsiTheme="majorHAnsi" w:cstheme="minorBidi"/>
+          <w:b/>
+          <w:i/>
+          <w:color w:val="0000FF"/>
+          <w:sz w:val="22"/>
+          <w:szCs w:val="22"/>
+          <w:lang w:eastAsia="ja-JP"/>
+        </w:rPr>
+        <w:t>Child Ownership:</w:t>
+      </w:r>
+      <w:r>
+        <w:rPr>
+          <w:rFonts w:asciiTheme="majorHAnsi" w:hAnsiTheme="majorHAnsi" w:cstheme="minorBidi"/>
+          <w:i/>
+          <w:color w:val="0000FF"/>
+          <w:sz w:val="22"/>
+          <w:szCs w:val="22"/>
+          <w:lang w:eastAsia="ja-JP"/>
+        </w:rPr>
+        <w:t xml:space="preserve"> Children should stay with the laptops. They should be free to take them home and use at the time they wish. When children have their own machine, they will not treat the laptop as government property, but as a personal medium and a valuable gift that needs to be protected. Taking the machines home generates additional opportunities to have the children devoting time to read and write more, and to acquire a more positive view of their potential. Learning becomes a focal point in their lives.</w:t>
+      </w:r>
+    </w:p>
+    <w:p>
+      <w:pPr>
+        <w:pStyle w:val="NormalWeb"/>
+        <w:numPr>
+          <w:ilvl w:val="0"/>
+          <w:numId w:val="14"/>
+        </w:numPr>
+        <w:shd w:val="clear" w:color="auto" w:fill="FFFFFF"/>
+        <w:tabs>
+          <w:tab w:val="left" w:pos="7200"/>
+          <w:tab w:val="left" w:pos="7560"/>
+        </w:tabs>
+        <w:spacing w:before="0" w:beforeAutospacing="0" w:line="300" w:lineRule="atLeast"/>
+        <w:ind w:left="360" w:right="20"/>
+        <w:jc w:val="both"/>
+        <w:rPr>
+          <w:rFonts w:asciiTheme="majorHAnsi" w:hAnsiTheme="majorHAnsi" w:cstheme="minorBidi"/>
+          <w:i/>
+          <w:color w:val="0000FF"/>
+          <w:sz w:val="22"/>
+          <w:szCs w:val="22"/>
+          <w:lang w:eastAsia="ja-JP"/>
+        </w:rPr>
+      </w:pPr>
+      <w:r>
+        <w:rPr>
+          <w:rFonts w:asciiTheme="majorHAnsi" w:hAnsiTheme="majorHAnsi" w:cstheme="minorBidi"/>
+          <w:i/>
+          <w:color w:val="0000FF"/>
+          <w:sz w:val="22"/>
+          <w:szCs w:val="22"/>
+          <w:lang w:eastAsia="ja-JP"/>
+        </w:rPr>
+        <w:t xml:space="preserve"> </w:t>
+      </w:r>
+      <w:r>
+        <w:rPr>
+          <w:rFonts w:asciiTheme="majorHAnsi" w:hAnsiTheme="majorHAnsi" w:cstheme="minorBidi"/>
+          <w:i/>
+          <w:color w:val="0000FF"/>
+          <w:sz w:val="22"/>
+          <w:szCs w:val="22"/>
+          <w:lang w:eastAsia="ja-JP"/>
+        </w:rPr>
+        <w:t xml:space="preserve">Low Ages: The XO is designed for use by children between the ages of 6-12 years, covering the years of primary school, but nothing prevents its use earlier or later stages. </w:t>
+      </w:r>
+      <w:r>
+        <w:rPr>
+          <w:rFonts w:asciiTheme="majorHAnsi" w:hAnsiTheme="majorHAnsi" w:cstheme="minorBidi"/>
+          <w:i/>
+          <w:color w:val="0000FF"/>
+          <w:sz w:val="22"/>
+          <w:szCs w:val="22"/>
+          <w:lang w:eastAsia="ja-JP"/>
+        </w:rPr>
+        <w:lastRenderedPageBreak/>
+        <w:t xml:space="preserve">Children do not need to read or write in order to play with the XO and we know that playing is an essential foundation of human learning (ADD CITATION). In addition, these digital activities help acquiring mathematical skills, scientific, reasonable thinking, reading and writing. Early learning experiences are critical to children's developing a passion for learning; easily boredom leads to the loss of this passion. </w:t>
+      </w:r>
+    </w:p>
+    <w:p>
+      <w:pPr>
+        <w:pStyle w:val="NormalWeb"/>
+        <w:numPr>
+          <w:ilvl w:val="0"/>
+          <w:numId w:val="14"/>
+        </w:numPr>
+        <w:shd w:val="clear" w:color="auto" w:fill="FFFFFF"/>
+        <w:tabs>
+          <w:tab w:val="left" w:pos="7200"/>
+          <w:tab w:val="left" w:pos="7560"/>
+        </w:tabs>
+        <w:spacing w:before="0" w:beforeAutospacing="0" w:line="300" w:lineRule="atLeast"/>
+        <w:ind w:left="360" w:right="20"/>
+        <w:jc w:val="both"/>
+        <w:rPr>
+          <w:rFonts w:asciiTheme="majorHAnsi" w:hAnsiTheme="majorHAnsi" w:cstheme="minorBidi"/>
+          <w:i/>
+          <w:color w:val="0000FF"/>
+          <w:sz w:val="22"/>
+          <w:szCs w:val="22"/>
+          <w:lang w:eastAsia="ja-JP"/>
+        </w:rPr>
+      </w:pPr>
+      <w:r>
+        <w:rPr>
+          <w:rFonts w:asciiTheme="majorHAnsi" w:hAnsiTheme="majorHAnsi" w:cstheme="minorBidi"/>
+          <w:i/>
+          <w:color w:val="0000FF"/>
+          <w:sz w:val="22"/>
+          <w:szCs w:val="22"/>
+          <w:lang w:eastAsia="ja-JP"/>
+        </w:rPr>
+        <w:t>Saturation: Saturation is important to achieve a significant improvement in education and access to a means of personal expression and knowledge should be a right rather than a prize. Therefore, provide equal opportunity to all citizens of the state/country is a key point of the project. The saturation also helps in the issue of security. As each child has their own laptop and communities feel part of this initiative, there is less envy, therefore less incentive for theft.</w:t>
+      </w:r>
+    </w:p>
+    <w:p>
+      <w:pPr>
+        <w:pStyle w:val="NormalWeb"/>
+        <w:numPr>
+          <w:ilvl w:val="0"/>
+          <w:numId w:val="14"/>
+        </w:numPr>
+        <w:shd w:val="clear" w:color="auto" w:fill="FFFFFF"/>
+        <w:tabs>
+          <w:tab w:val="left" w:pos="7200"/>
+          <w:tab w:val="left" w:pos="7560"/>
+        </w:tabs>
+        <w:spacing w:before="0" w:beforeAutospacing="0" w:line="300" w:lineRule="atLeast"/>
+        <w:ind w:left="360" w:right="20"/>
+        <w:jc w:val="both"/>
+        <w:rPr>
+          <w:rFonts w:asciiTheme="majorHAnsi" w:hAnsiTheme="majorHAnsi" w:cstheme="minorBidi"/>
+          <w:i/>
+          <w:color w:val="0000FF"/>
+          <w:sz w:val="22"/>
+          <w:szCs w:val="22"/>
+          <w:lang w:eastAsia="ja-JP"/>
+        </w:rPr>
+      </w:pPr>
+      <w:r>
+        <w:rPr>
+          <w:rFonts w:asciiTheme="majorHAnsi" w:hAnsiTheme="majorHAnsi" w:cstheme="minorBidi"/>
+          <w:i/>
+          <w:color w:val="0000FF"/>
+          <w:sz w:val="22"/>
+          <w:szCs w:val="22"/>
+          <w:lang w:eastAsia="ja-JP"/>
+        </w:rPr>
+        <w:t xml:space="preserve">Connection: The XO has been designed to provide the most effective wireless network, even without local Internet. Children in any neighbourhood are inter-connected in a wireless way to chat, to share information, </w:t>
+      </w:r>
+      <w:proofErr w:type="gramStart"/>
+      <w:r>
+        <w:rPr>
+          <w:rFonts w:asciiTheme="majorHAnsi" w:hAnsiTheme="majorHAnsi" w:cstheme="minorBidi"/>
+          <w:i/>
+          <w:color w:val="0000FF"/>
+          <w:sz w:val="22"/>
+          <w:szCs w:val="22"/>
+          <w:lang w:eastAsia="ja-JP"/>
+        </w:rPr>
+        <w:t>join</w:t>
+      </w:r>
+      <w:proofErr w:type="gramEnd"/>
+      <w:r>
+        <w:rPr>
+          <w:rFonts w:asciiTheme="majorHAnsi" w:hAnsiTheme="majorHAnsi" w:cstheme="minorBidi"/>
+          <w:i/>
+          <w:color w:val="0000FF"/>
+          <w:sz w:val="22"/>
+          <w:szCs w:val="22"/>
+          <w:lang w:eastAsia="ja-JP"/>
+        </w:rPr>
+        <w:t xml:space="preserve"> videoconferences and work together to create music, edit papers, read books and play games online. The connectivity removes artificial barriers to learning and development. Children can communicate across borders in a way that years ago there were not thought possible.</w:t>
+      </w:r>
+    </w:p>
+    <w:p>
+      <w:pPr>
+        <w:pStyle w:val="NormalWeb"/>
+        <w:numPr>
+          <w:ilvl w:val="0"/>
+          <w:numId w:val="14"/>
+        </w:numPr>
+        <w:shd w:val="clear" w:color="auto" w:fill="FFFFFF"/>
+        <w:tabs>
+          <w:tab w:val="left" w:pos="7200"/>
+          <w:tab w:val="left" w:pos="7560"/>
+        </w:tabs>
+        <w:spacing w:before="0" w:beforeAutospacing="0" w:line="300" w:lineRule="atLeast"/>
+        <w:ind w:left="360" w:right="20"/>
+        <w:jc w:val="both"/>
+        <w:rPr>
+          <w:rFonts w:asciiTheme="majorHAnsi" w:hAnsiTheme="majorHAnsi" w:cstheme="minorBidi"/>
+          <w:i/>
+          <w:color w:val="0000FF"/>
+          <w:sz w:val="22"/>
+          <w:szCs w:val="22"/>
+          <w:lang w:eastAsia="ja-JP"/>
+        </w:rPr>
+      </w:pPr>
+      <w:r>
+        <w:rPr>
+          <w:rFonts w:asciiTheme="majorHAnsi" w:hAnsiTheme="majorHAnsi" w:cstheme="minorBidi"/>
+          <w:i/>
+          <w:color w:val="0000FF"/>
+          <w:sz w:val="22"/>
+          <w:szCs w:val="22"/>
+          <w:lang w:eastAsia="ja-JP"/>
+        </w:rPr>
+        <w:t>Free and Open Source: By choosing free and Open Source platform, there is no inherent external dependency or restrictions on redistribution, software choice, licensing costs, upgrades, localization of the software into the local language and repurpose it to fit their needs. The children and their communities should be free to choose.</w:t>
+      </w:r>
+    </w:p>
+    <w:p>
+      <w:pPr>
         <w:pStyle w:val="Heading1"/>
         <w:numPr>
           <w:ilvl w:val="0"/>
@@ -6782,213 +7730,416 @@
         <w:rPr>
           <w:lang w:eastAsia="en-US"/>
         </w:rPr>
-        <w:t>OLPC's Five Principles</w:t>
+        <w:t>T</w:t>
+      </w:r>
+      <w:r>
+        <w:rPr>
+          <w:lang w:eastAsia="en-US"/>
+        </w:rPr>
+        <w:t>he five OLPC’s principles</w:t>
+      </w:r>
+      <w:r>
+        <w:rPr>
+          <w:lang w:eastAsia="en-US"/>
+        </w:rPr>
+        <w:t xml:space="preserve"> and the PLE</w:t>
       </w:r>
     </w:p>
     <w:p>
       <w:pPr>
-        <w:pStyle w:val="Heading3"/>
-        <w:shd w:val="clear" w:color="auto" w:fill="FFFFFF"/>
-        <w:spacing w:before="0" w:after="72"/>
-        <w:rPr>
-          <w:rFonts w:eastAsiaTheme="minorEastAsia" w:cstheme="minorBidi"/>
-          <w:b w:val="0"/>
-          <w:bCs w:val="0"/>
-          <w:i/>
-          <w:color w:val="0000FF"/>
-          <w:szCs w:val="22"/>
-        </w:rPr>
-      </w:pPr>
-      <w:r>
-        <w:rPr>
-          <w:rFonts w:eastAsiaTheme="minorEastAsia" w:cstheme="minorBidi"/>
-          <w:b w:val="0"/>
-          <w:bCs w:val="0"/>
-          <w:i/>
-          <w:color w:val="0000FF"/>
-          <w:szCs w:val="22"/>
-        </w:rPr>
-        <w:t>Child Ownership</w:t>
-      </w:r>
-      <w:r>
-        <w:rPr>
-          <w:rFonts w:eastAsiaTheme="minorEastAsia" w:cstheme="minorBidi"/>
-          <w:b w:val="0"/>
-          <w:bCs w:val="0"/>
-          <w:i/>
-          <w:color w:val="0000FF"/>
-          <w:szCs w:val="22"/>
-        </w:rPr>
-        <w:t xml:space="preserve">: </w:t>
-      </w:r>
-      <w:r>
-        <w:rPr>
-          <w:rFonts w:eastAsiaTheme="minorEastAsia" w:cstheme="minorBidi"/>
-          <w:b w:val="0"/>
-          <w:bCs w:val="0"/>
-          <w:i/>
-          <w:color w:val="0000FF"/>
-          <w:szCs w:val="22"/>
-        </w:rPr>
-        <w:t xml:space="preserve">Children should stay with the laptops. They should be free to take them home and use them at the time they wish. When children have their own machine, </w:t>
-      </w:r>
-      <w:r>
-        <w:rPr>
-          <w:rFonts w:eastAsiaTheme="minorEastAsia" w:cstheme="minorBidi"/>
-          <w:b w:val="0"/>
-          <w:bCs w:val="0"/>
-          <w:i/>
-          <w:color w:val="0000FF"/>
-          <w:szCs w:val="22"/>
-        </w:rPr>
-        <w:t>they will not treat the laptop</w:t>
-      </w:r>
-      <w:r>
-        <w:rPr>
-          <w:rFonts w:eastAsiaTheme="minorEastAsia" w:cstheme="minorBidi"/>
-          <w:b w:val="0"/>
-          <w:bCs w:val="0"/>
-          <w:i/>
-          <w:color w:val="0000FF"/>
-          <w:szCs w:val="22"/>
-        </w:rPr>
-        <w:t xml:space="preserve"> as government property, but as a personal medium, worshiped as the most valuable gift. They are more sure of themselves, have better self-esteem, and develop a sense of belonging very important for the development of his character. Getting the machines to their homes, manages to devote more time to school work, read and write a lot more, and acquire a more positive view of their potential. Her parents more involved in their children's learning and the work of their schools. Learning becomes a focal point in their lives.</w:t>
+        <w:rPr>
+          <w:i/>
+          <w:color w:val="0000FF"/>
+          <w:szCs w:val="22"/>
+        </w:rPr>
+      </w:pPr>
+      <w:r>
+        <w:rPr>
+          <w:i/>
+          <w:color w:val="0000FF"/>
+          <w:szCs w:val="22"/>
+        </w:rPr>
+        <w:t>By given children they very own con</w:t>
+      </w:r>
+      <w:r>
+        <w:rPr>
+          <w:i/>
+          <w:color w:val="0000FF"/>
+          <w:szCs w:val="22"/>
+        </w:rPr>
+        <w:t xml:space="preserve">nected </w:t>
+      </w:r>
+      <w:r>
+        <w:rPr>
+          <w:i/>
+          <w:color w:val="0000FF"/>
+          <w:szCs w:val="22"/>
+        </w:rPr>
+        <w:t>laptop</w:t>
+      </w:r>
+      <w:r>
+        <w:rPr>
+          <w:i/>
+          <w:color w:val="0000FF"/>
+          <w:szCs w:val="22"/>
+        </w:rPr>
+        <w:t xml:space="preserve">, the OLPC project also </w:t>
+      </w:r>
+      <w:r>
+        <w:rPr>
+          <w:i/>
+          <w:color w:val="0000FF"/>
+          <w:szCs w:val="22"/>
+        </w:rPr>
+        <w:t xml:space="preserve">furnishes </w:t>
+      </w:r>
+      <w:r>
+        <w:rPr>
+          <w:i/>
+          <w:color w:val="0000FF"/>
+          <w:szCs w:val="22"/>
+        </w:rPr>
+        <w:t xml:space="preserve">these children </w:t>
+      </w:r>
+      <w:r>
+        <w:rPr>
+          <w:i/>
+          <w:color w:val="0000FF"/>
+          <w:szCs w:val="22"/>
+        </w:rPr>
+        <w:t>with</w:t>
+      </w:r>
+      <w:r>
+        <w:rPr>
+          <w:i/>
+          <w:color w:val="FF0000"/>
+          <w:lang w:eastAsia="en-US"/>
+        </w:rPr>
+        <w:t xml:space="preserve"> </w:t>
+      </w:r>
+      <w:r>
+        <w:rPr>
+          <w:i/>
+          <w:color w:val="FF0000"/>
+          <w:lang w:eastAsia="en-US"/>
+        </w:rPr>
+        <w:t>a</w:t>
+      </w:r>
+      <w:r>
+        <w:rPr>
+          <w:i/>
+          <w:color w:val="FF0000"/>
+          <w:lang w:eastAsia="en-US"/>
+        </w:rPr>
+        <w:t xml:space="preserve"> </w:t>
+      </w:r>
+      <w:r>
+        <w:rPr>
+          <w:i/>
+          <w:color w:val="FF0000"/>
+          <w:lang w:eastAsia="en-US"/>
+        </w:rPr>
+        <w:t xml:space="preserve">cognitive artefact </w:t>
+      </w:r>
+      <w:r>
+        <w:rPr>
+          <w:i/>
+          <w:color w:val="FF0000"/>
+          <w:lang w:eastAsia="en-US"/>
+        </w:rPr>
+        <w:t>(</w:t>
+      </w:r>
+      <w:proofErr w:type="spellStart"/>
+      <w:r>
+        <w:rPr>
+          <w:i/>
+          <w:color w:val="FF0000"/>
+          <w:lang w:eastAsia="en-US"/>
+        </w:rPr>
+        <w:t>Papert</w:t>
+      </w:r>
+      <w:proofErr w:type="spellEnd"/>
+      <w:r>
+        <w:rPr>
+          <w:i/>
+          <w:color w:val="FF0000"/>
+          <w:lang w:eastAsia="en-US"/>
+        </w:rPr>
+        <w:t xml:space="preserve"> 1980) </w:t>
+      </w:r>
+      <w:r>
+        <w:rPr>
+          <w:i/>
+          <w:color w:val="FF0000"/>
+          <w:lang w:eastAsia="en-US"/>
+        </w:rPr>
+        <w:t>whose main purpose is the st</w:t>
+      </w:r>
+      <w:r>
+        <w:rPr>
+          <w:i/>
+          <w:color w:val="FF0000"/>
+          <w:lang w:eastAsia="en-US"/>
+        </w:rPr>
+        <w:t xml:space="preserve">raight access to </w:t>
+      </w:r>
+      <w:r>
+        <w:rPr>
+          <w:i/>
+          <w:color w:val="0000FF"/>
+          <w:szCs w:val="22"/>
+        </w:rPr>
+        <w:t>the salient aspects of a PLE introduced previously (</w:t>
+      </w:r>
+      <w:r>
+        <w:rPr>
+          <w:i/>
+          <w:color w:val="FF0000"/>
+          <w:lang w:eastAsia="en-US"/>
+        </w:rPr>
+        <w:t>a set of self-</w:t>
+      </w:r>
+      <w:r>
+        <w:rPr>
+          <w:i/>
+          <w:color w:val="FF0000"/>
+          <w:lang w:eastAsia="en-US"/>
+        </w:rPr>
+        <w:t>empowerment key resources</w:t>
+      </w:r>
+      <w:r>
+        <w:rPr>
+          <w:i/>
+          <w:color w:val="FF0000"/>
+          <w:lang w:eastAsia="en-US"/>
+        </w:rPr>
+        <w:t xml:space="preserve">) </w:t>
       </w:r>
     </w:p>
     <w:p>
       <w:pPr>
-        <w:pStyle w:val="Heading3"/>
+        <w:rPr>
+          <w:i/>
+          <w:color w:val="0000FF"/>
+          <w:szCs w:val="22"/>
+        </w:rPr>
+      </w:pPr>
+      <w:proofErr w:type="gramStart"/>
+      <w:r>
+        <w:rPr>
+          <w:i/>
+          <w:color w:val="0000FF"/>
+          <w:szCs w:val="22"/>
+        </w:rPr>
+        <w:t>enables</w:t>
+      </w:r>
+      <w:proofErr w:type="gramEnd"/>
+      <w:r>
+        <w:rPr>
+          <w:i/>
+          <w:color w:val="0000FF"/>
+          <w:szCs w:val="22"/>
+        </w:rPr>
+        <w:t xml:space="preserve"> </w:t>
+      </w:r>
+      <w:r>
+        <w:rPr>
+          <w:i/>
+          <w:color w:val="0000FF"/>
+          <w:szCs w:val="22"/>
+        </w:rPr>
+        <w:t xml:space="preserve"> </w:t>
+      </w:r>
+      <w:r>
+        <w:rPr>
+          <w:i/>
+          <w:color w:val="0000FF"/>
+          <w:szCs w:val="22"/>
+        </w:rPr>
+        <w:t>T</w:t>
+      </w:r>
+      <w:r>
+        <w:rPr>
+          <w:i/>
+          <w:color w:val="0000FF"/>
+          <w:szCs w:val="22"/>
+        </w:rPr>
+        <w:t xml:space="preserve">he </w:t>
+      </w:r>
+      <w:proofErr w:type="spellStart"/>
+      <w:r>
+        <w:rPr>
+          <w:i/>
+          <w:color w:val="0000FF"/>
+          <w:szCs w:val="22"/>
+        </w:rPr>
+        <w:t>Papert’s</w:t>
+      </w:r>
+      <w:proofErr w:type="spellEnd"/>
+      <w:r>
+        <w:rPr>
+          <w:i/>
+          <w:color w:val="0000FF"/>
+          <w:szCs w:val="22"/>
+        </w:rPr>
+        <w:t xml:space="preserve"> constructionist view of the laptop a</w:t>
+      </w:r>
+      <w:r>
+        <w:rPr>
+          <w:i/>
+          <w:color w:val="0000FF"/>
+          <w:szCs w:val="22"/>
+        </w:rPr>
+        <w:t>s a children’s learning machine</w:t>
+      </w:r>
+      <w:r>
+        <w:rPr>
+          <w:i/>
+          <w:color w:val="0000FF"/>
+          <w:szCs w:val="22"/>
+        </w:rPr>
+        <w:t xml:space="preserve">  and the salient aspects of a PLE introduced previously are aligned with</w:t>
+      </w:r>
+      <w:r>
+        <w:rPr>
+          <w:i/>
+          <w:color w:val="0000FF"/>
+          <w:szCs w:val="22"/>
+        </w:rPr>
+        <w:t xml:space="preserve">. </w:t>
+      </w:r>
+      <w:r>
+        <w:rPr>
+          <w:i/>
+          <w:color w:val="0000FF"/>
+          <w:szCs w:val="22"/>
+        </w:rPr>
+        <w:t xml:space="preserve">The autonomous </w:t>
+      </w:r>
+      <w:proofErr w:type="gramStart"/>
+      <w:r>
+        <w:rPr>
+          <w:i/>
+          <w:color w:val="0000FF"/>
+          <w:szCs w:val="22"/>
+        </w:rPr>
+        <w:t>personal-computer</w:t>
+      </w:r>
+      <w:proofErr w:type="gramEnd"/>
+      <w:r>
+        <w:rPr>
+          <w:i/>
+          <w:color w:val="0000FF"/>
+          <w:szCs w:val="22"/>
+        </w:rPr>
+        <w:t xml:space="preserve"> proposed by the OLPC project not only fits perfectly with </w:t>
+      </w:r>
+      <w:r>
+        <w:rPr>
+          <w:i/>
+          <w:color w:val="0000FF"/>
+          <w:szCs w:val="22"/>
+        </w:rPr>
+        <w:t>the concept</w:t>
+      </w:r>
+      <w:r>
+        <w:rPr>
+          <w:i/>
+          <w:color w:val="0000FF"/>
+          <w:szCs w:val="22"/>
+        </w:rPr>
+        <w:t xml:space="preserve"> of a PLE (especially when connected in a network) but also enhance its domain, adding flexibility of learning. </w:t>
+      </w:r>
+    </w:p>
+    <w:p>
+      <w:pPr>
+        <w:rPr>
+          <w:i/>
+          <w:color w:val="FF0000"/>
+          <w:lang w:eastAsia="en-US"/>
+        </w:rPr>
+      </w:pPr>
+      <w:r>
+        <w:rPr>
+          <w:i/>
+          <w:color w:val="FF0000"/>
+          <w:lang w:eastAsia="en-US"/>
+        </w:rPr>
+        <w:t xml:space="preserve">An ideal PLE aggregates in a single and personalized dashboard, an entire collection of
+tools for learning. </w:t>
+      </w:r>
+    </w:p>
+    <w:p>
+      <w:pPr>
+        <w:pStyle w:val="NormalWeb"/>
         <w:shd w:val="clear" w:color="auto" w:fill="FFFFFF"/>
-        <w:spacing w:before="0" w:after="72"/>
-        <w:rPr>
-          <w:rFonts w:eastAsiaTheme="minorEastAsia" w:cstheme="minorBidi"/>
-          <w:b w:val="0"/>
-          <w:bCs w:val="0"/>
-          <w:i/>
-          <w:color w:val="0000FF"/>
-          <w:szCs w:val="22"/>
-        </w:rPr>
-      </w:pPr>
+        <w:tabs>
+          <w:tab w:val="left" w:pos="7200"/>
+          <w:tab w:val="left" w:pos="7560"/>
+        </w:tabs>
+        <w:spacing w:before="0" w:beforeAutospacing="0" w:line="300" w:lineRule="atLeast"/>
+        <w:ind w:right="720"/>
+        <w:jc w:val="both"/>
+        <w:rPr>
+          <w:rFonts w:asciiTheme="majorHAnsi" w:hAnsiTheme="majorHAnsi" w:cstheme="minorBidi"/>
+          <w:i/>
+          <w:color w:val="FF0000"/>
+          <w:sz w:val="22"/>
+          <w:szCs w:val="22"/>
+          <w:lang w:eastAsia="ja-JP"/>
+        </w:rPr>
+      </w:pPr>
+      <w:r>
+        <w:rPr>
+          <w:rFonts w:asciiTheme="majorHAnsi" w:hAnsiTheme="majorHAnsi" w:cstheme="minorBidi"/>
+          <w:i/>
+          <w:color w:val="FF0000"/>
+          <w:sz w:val="22"/>
+          <w:szCs w:val="22"/>
+          <w:lang w:eastAsia="ja-JP"/>
+        </w:rPr>
+        <w:t xml:space="preserve">The </w:t>
+      </w:r>
+      <w:r>
+        <w:rPr>
+          <w:rFonts w:asciiTheme="majorHAnsi" w:hAnsiTheme="majorHAnsi" w:cstheme="minorBidi"/>
+          <w:i/>
+          <w:color w:val="FF0000"/>
+          <w:sz w:val="22"/>
+          <w:szCs w:val="22"/>
+          <w:lang w:eastAsia="ja-JP"/>
+        </w:rPr>
+        <w:t xml:space="preserve">hat the application of ICT to education falls within what we have been considering as open learning, flexible learning, </w:t>
+      </w:r>
+      <w:proofErr w:type="gramStart"/>
+      <w:r>
+        <w:rPr>
+          <w:rFonts w:asciiTheme="majorHAnsi" w:hAnsiTheme="majorHAnsi" w:cstheme="minorBidi"/>
+          <w:i/>
+          <w:color w:val="FF0000"/>
+          <w:sz w:val="22"/>
+          <w:szCs w:val="22"/>
+          <w:lang w:eastAsia="ja-JP"/>
+        </w:rPr>
+        <w:t>online</w:t>
+      </w:r>
+      <w:proofErr w:type="gramEnd"/>
+      <w:r>
+        <w:rPr>
+          <w:rFonts w:asciiTheme="majorHAnsi" w:hAnsiTheme="majorHAnsi" w:cstheme="minorBidi"/>
+          <w:i/>
+          <w:color w:val="FF0000"/>
+          <w:sz w:val="22"/>
+          <w:szCs w:val="22"/>
+          <w:lang w:eastAsia="ja-JP"/>
+        </w:rPr>
+        <w:t xml:space="preserve"> learning, PLE</w:t>
+      </w:r>
+    </w:p>
+    <w:p>
       <w:bookmarkStart w:id="1" w:name="_GoBack"/>
       <w:bookmarkEnd w:id="1"/>
-      <w:r>
-        <w:rPr>
-          <w:rFonts w:eastAsiaTheme="minorEastAsia" w:cstheme="minorBidi"/>
-          <w:b w:val="0"/>
-          <w:bCs w:val="0"/>
-          <w:i/>
-          <w:color w:val="0000FF"/>
-          <w:szCs w:val="22"/>
-        </w:rPr>
-        <w:t>Low Ages</w:t>
-      </w:r>
     </w:p>
-    <w:p>
-      <w:pPr>
-        <w:pStyle w:val="Heading3"/>
-        <w:shd w:val="clear" w:color="auto" w:fill="FFFFFF"/>
-        <w:spacing w:before="0" w:after="72"/>
-        <w:rPr>
-          <w:rFonts w:eastAsiaTheme="minorEastAsia" w:cstheme="minorBidi"/>
-          <w:b w:val="0"/>
-          <w:bCs w:val="0"/>
-          <w:i/>
-          <w:color w:val="0000FF"/>
-          <w:szCs w:val="22"/>
-        </w:rPr>
-      </w:pPr>
-      <w:r>
-        <w:rPr>
-          <w:rFonts w:eastAsiaTheme="minorEastAsia" w:cstheme="minorBidi"/>
-          <w:b w:val="0"/>
-          <w:bCs w:val="0"/>
-          <w:i/>
-          <w:color w:val="0000FF"/>
-          <w:szCs w:val="22"/>
-        </w:rPr>
-        <w:t>Saturation</w:t>
-      </w:r>
-    </w:p>
-    <w:p>
-      <w:pPr>
-        <w:pStyle w:val="Heading3"/>
-        <w:shd w:val="clear" w:color="auto" w:fill="FFFFFF"/>
-        <w:spacing w:before="0" w:after="72"/>
-        <w:rPr>
-          <w:rFonts w:eastAsiaTheme="minorEastAsia" w:cstheme="minorBidi"/>
-          <w:b w:val="0"/>
-          <w:bCs w:val="0"/>
-          <w:i/>
-          <w:color w:val="0000FF"/>
-          <w:szCs w:val="22"/>
-        </w:rPr>
-      </w:pPr>
-      <w:r>
-        <w:rPr>
-          <w:rFonts w:eastAsiaTheme="minorEastAsia" w:cstheme="minorBidi"/>
-          <w:b w:val="0"/>
-          <w:bCs w:val="0"/>
-          <w:i/>
-          <w:color w:val="0000FF"/>
-          <w:szCs w:val="22"/>
-        </w:rPr>
-        <w:t>Connection</w:t>
-      </w:r>
-      <w:r>
-        <w:rPr>
-          <w:rFonts w:eastAsiaTheme="minorEastAsia" w:cstheme="minorBidi"/>
-          <w:b w:val="0"/>
-          <w:bCs w:val="0"/>
-          <w:i/>
-          <w:color w:val="0000FF"/>
-          <w:szCs w:val="22"/>
-        </w:rPr>
-        <w:t xml:space="preserve">: </w:t>
-      </w:r>
-      <w:r>
-        <w:rPr>
-          <w:i/>
-          <w:color w:val="0000FF"/>
-          <w:szCs w:val="22"/>
-        </w:rPr>
-        <w:t xml:space="preserve">where they </w:t>
-      </w:r>
-      <w:r>
-        <w:rPr>
-          <w:i/>
-          <w:color w:val="0000FF"/>
-          <w:szCs w:val="22"/>
-        </w:rPr>
-        <w:t>explore and express themselves through work in teams where members are identified by their affinities, where all the children from their home computers contribute ideas to a joint project</w:t>
-      </w:r>
-    </w:p>
-    <w:p>
-      <w:pPr>
-        <w:pStyle w:val="Heading3"/>
-        <w:shd w:val="clear" w:color="auto" w:fill="FFFFFF"/>
-        <w:spacing w:before="0" w:after="72"/>
-        <w:rPr>
-          <w:rFonts w:eastAsiaTheme="minorEastAsia" w:cstheme="minorBidi"/>
-          <w:b w:val="0"/>
-          <w:bCs w:val="0"/>
-          <w:i/>
-          <w:color w:val="0000FF"/>
-          <w:szCs w:val="22"/>
-        </w:rPr>
-      </w:pPr>
-      <w:r>
-        <w:rPr>
-          <w:rFonts w:eastAsiaTheme="minorEastAsia" w:cstheme="minorBidi"/>
-          <w:b w:val="0"/>
-          <w:bCs w:val="0"/>
-          <w:i/>
-          <w:color w:val="0000FF"/>
-          <w:szCs w:val="22"/>
-        </w:rPr>
-        <w:t>Free and Open Source</w:t>
-      </w:r>
-    </w:p>
-    <w:p/>
     <w:p>
       <w:pPr>
         <w:pStyle w:val="Heading1"/>
@@ -7004,7 +8155,7 @@
         <w:rPr>
           <w:lang w:eastAsia="en-US"/>
         </w:rPr>
-        <w:t>XO</w:t>
+        <w:t>The OLPC</w:t>
       </w:r>
       <w:r>
         <w:rPr>
@@ -7016,12 +8167,47 @@
         <w:rPr>
           <w:lang w:eastAsia="en-US"/>
         </w:rPr>
-        <w:t xml:space="preserve"> as ubiquitous PLE device</w:t>
+        <w:t xml:space="preserve"> as ubiquitous PLE tool</w:t>
       </w:r>
     </w:p>
     <w:p>
       <w:pPr>
         <w:rPr>
+          <w:i/>
+          <w:color w:val="FF0000"/>
+          <w:lang w:eastAsia="en-US"/>
+        </w:rPr>
+      </w:pPr>
+      <w:r>
+        <w:rPr>
+          <w:i/>
+          <w:color w:val="FF0000"/>
+          <w:lang w:eastAsia="en-US"/>
+        </w:rPr>
+        <w:t xml:space="preserve">A PLE could be represented as a cognitive </w:t>
+      </w:r>
+      <w:proofErr w:type="spellStart"/>
+      <w:r>
+        <w:rPr>
+          <w:i/>
+          <w:color w:val="FF0000"/>
+          <w:lang w:eastAsia="en-US"/>
+        </w:rPr>
+        <w:t>artifact</w:t>
+      </w:r>
+      <w:proofErr w:type="spellEnd"/>
+      <w:r>
+        <w:rPr>
+          <w:i/>
+          <w:color w:val="FF0000"/>
+          <w:lang w:eastAsia="en-US"/>
+        </w:rPr>
+        <w:t>.</w:t>
+      </w:r>
+    </w:p>
+    <w:p>
+      <w:pPr>
+        <w:rPr>
           <w:rFonts w:eastAsia="Times New Roman" w:cs="Times New Roman"/>
         </w:rPr>
       </w:pPr>
@@ -7119,6 +8305,7 @@
           <w:color w:val="0000FF"/>
           <w:szCs w:val="22"/>
         </w:rPr>
+        <w:lastRenderedPageBreak/>
         <w:t xml:space="preserve">computer </w:t>
       </w:r>
       <w:r>
@@ -7215,7 +8402,25 @@
           <w:color w:val="0000FF"/>
           <w:szCs w:val="22"/>
         </w:rPr>
-        <w:t xml:space="preserve"> suitable to</w:t>
+        <w:t xml:space="preserve"> </w:t>
+      </w:r>
+      <w:proofErr w:type="gramStart"/>
+      <w:r>
+        <w:rPr>
+          <w:i/>
+          <w:color w:val="0000FF"/>
+          <w:szCs w:val="22"/>
+        </w:rPr>
+        <w:t>suitable</w:t>
+      </w:r>
+      <w:proofErr w:type="gramEnd"/>
+      <w:r>
+        <w:rPr>
+          <w:i/>
+          <w:color w:val="0000FF"/>
+          <w:szCs w:val="22"/>
+        </w:rPr>
+        <w:t xml:space="preserve"> to</w:t>
       </w:r>
       <w:r>
         <w:rPr>
@@ -7233,6 +8438,7 @@
         </w:rPr>
         <w:t xml:space="preserve">. The design goal </w:t>
       </w:r>
+      <w:proofErr w:type="gramStart"/>
       <w:r>
         <w:rPr>
           <w:i/>
@@ -7241,6 +8447,7 @@
         </w:rPr>
         <w:t>are</w:t>
       </w:r>
+      <w:proofErr w:type="gramEnd"/>
       <w:r>
         <w:rPr>
           <w:i/>
@@ -7820,7 +9027,25 @@
           <w:color w:val="0000FF"/>
           <w:szCs w:val="22"/>
         </w:rPr>
-        <w:t xml:space="preserve">that usually walk to and from school every day; </w:t>
+        <w:t>that usually walk to and from school every day</w:t>
+      </w:r>
+      <w:proofErr w:type="gramStart"/>
+      <w:r>
+        <w:rPr>
+          <w:i/>
+          <w:color w:val="0000FF"/>
+          <w:szCs w:val="22"/>
+        </w:rPr>
+        <w:t>;</w:t>
+      </w:r>
+      <w:proofErr w:type="gramEnd"/>
+      <w:r>
+        <w:rPr>
+          <w:i/>
+          <w:color w:val="0000FF"/>
+          <w:szCs w:val="22"/>
+        </w:rPr>
+        <w:t xml:space="preserve"> </w:t>
       </w:r>
       <w:r>
         <w:rPr>
@@ -7924,11 +9149,103 @@
           <w:color w:val="0000FF"/>
           <w:szCs w:val="22"/>
         </w:rPr>
-        <w:t xml:space="preserve">. </w:t>
+        <w:t xml:space="preserve">. For all these reasons, is important to state that the XO </w:t>
+      </w:r>
+      <w:r>
+        <w:rPr>
+          <w:i/>
+          <w:color w:val="0000FF"/>
+          <w:szCs w:val="22"/>
+        </w:rPr>
+        <w:t xml:space="preserve">is not a cost-reduced version of today's laptop, </w:t>
+      </w:r>
+      <w:r>
+        <w:rPr>
+          <w:i/>
+          <w:color w:val="0000FF"/>
+          <w:szCs w:val="22"/>
+        </w:rPr>
+        <w:t>which is</w:t>
+      </w:r>
+      <w:r>
+        <w:rPr>
+          <w:i/>
+          <w:color w:val="0000FF"/>
+          <w:szCs w:val="22"/>
+        </w:rPr>
+        <w:t xml:space="preserve"> normally second-rate, second-hand</w:t>
+      </w:r>
+      <w:r>
+        <w:rPr>
+          <w:i/>
+          <w:color w:val="0000FF"/>
+          <w:szCs w:val="22"/>
+        </w:rPr>
+        <w:t xml:space="preserve">, </w:t>
+      </w:r>
+      <w:r>
+        <w:rPr>
+          <w:i/>
+          <w:color w:val="0000FF"/>
+          <w:szCs w:val="22"/>
+        </w:rPr>
+        <w:t>low quality</w:t>
+      </w:r>
+      <w:r>
+        <w:rPr>
+          <w:i/>
+          <w:color w:val="0000FF"/>
+          <w:szCs w:val="22"/>
+        </w:rPr>
+        <w:t xml:space="preserve"> that simply can’t perform under thought conditions</w:t>
+      </w:r>
+      <w:r>
+        <w:rPr>
+          <w:i/>
+          <w:color w:val="0000FF"/>
+          <w:szCs w:val="22"/>
+        </w:rPr>
+        <w:t>.</w:t>
       </w:r>
     </w:p>
     <w:p>
       <w:pPr>
+        <w:rPr>
+          <w:i/>
+          <w:color w:val="FF0000"/>
+          <w:lang w:eastAsia="en-US"/>
+        </w:rPr>
+      </w:pPr>
+    </w:p>
+    <w:p>
+      <w:pPr>
+        <w:rPr>
+          <w:i/>
+          <w:color w:val="FF0000"/>
+          <w:szCs w:val="22"/>
+        </w:rPr>
+      </w:pPr>
+      <w:proofErr w:type="gramStart"/>
+      <w:r>
+        <w:rPr>
+          <w:i/>
+          <w:color w:val="FF0000"/>
+          <w:lang w:eastAsia="en-US"/>
+        </w:rPr>
+        <w:t>as</w:t>
+      </w:r>
+      <w:proofErr w:type="gramEnd"/>
+      <w:r>
+        <w:rPr>
+          <w:i/>
+          <w:color w:val="FF0000"/>
+          <w:lang w:eastAsia="en-US"/>
+        </w:rPr>
+        <w:t xml:space="preserve"> ubiquitous PLE device</w:t>
+      </w:r>
+    </w:p>
+    <w:p>
+      <w:pPr>
         <w:shd w:val="clear" w:color="auto" w:fill="FFFFFF"/>
         <w:spacing w:before="100" w:beforeAutospacing="1" w:after="24"/>
         <w:rPr>
@@ -7953,13 +9270,23 @@
         </w:rPr>
         <w:t xml:space="preserve"> features are its two </w:t>
       </w:r>
-      <w:r>
-        <w:rPr>
-          <w:i/>
-          <w:color w:val="0000FF"/>
-          <w:szCs w:val="22"/>
-        </w:rPr>
-        <w:t xml:space="preserve">WiFi </w:t>
+      <w:proofErr w:type="spellStart"/>
+      <w:r>
+        <w:rPr>
+          <w:i/>
+          <w:color w:val="0000FF"/>
+          <w:szCs w:val="22"/>
+        </w:rPr>
+        <w:t>WiFi</w:t>
+      </w:r>
+      <w:proofErr w:type="spellEnd"/>
+      <w:r>
+        <w:rPr>
+          <w:i/>
+          <w:color w:val="0000FF"/>
+          <w:szCs w:val="22"/>
+        </w:rPr>
+        <w:t xml:space="preserve"> </w:t>
       </w:r>
       <w:r>
         <w:rPr>
@@ -8144,81 +9471,6 @@
           <w:szCs w:val="22"/>
         </w:rPr>
         <w:t xml:space="preserve">signal in order to relay it to others. </w:t>
-      </w:r>
-      <w:r>
-        <w:rPr>
-          <w:i/>
-          <w:color w:val="0000FF"/>
-          <w:szCs w:val="22"/>
-        </w:rPr>
-        <w:t>This feature</w:t>
-      </w:r>
-      <w:r>
-        <w:rPr>
-          <w:i/>
-          <w:color w:val="0000FF"/>
-          <w:szCs w:val="22"/>
-        </w:rPr>
-        <w:t xml:space="preserve"> </w:t>
-      </w:r>
-      <w:r>
-        <w:rPr>
-          <w:i/>
-          <w:color w:val="0000FF"/>
-          <w:szCs w:val="22"/>
-        </w:rPr>
-        <w:t>follows</w:t>
-      </w:r>
-      <w:r>
-        <w:rPr>
-          <w:i/>
-          <w:color w:val="0000FF"/>
-          <w:szCs w:val="22"/>
-        </w:rPr>
-        <w:t xml:space="preserve"> one of the principles upon which this computer</w:t>
-      </w:r>
-      <w:r>
-        <w:rPr>
-          <w:i/>
-          <w:color w:val="0000FF"/>
-          <w:szCs w:val="22"/>
-        </w:rPr>
-        <w:t xml:space="preserve"> was created:</w:t>
-      </w:r>
-      <w:r>
-        <w:rPr>
-          <w:i/>
-          <w:color w:val="0000FF"/>
-          <w:szCs w:val="22"/>
-          <w:u w:val="single"/>
-        </w:rPr>
-        <w:t xml:space="preserve"> </w:t>
-      </w:r>
-      <w:r>
-        <w:rPr>
-          <w:i/>
-          <w:color w:val="0000FF"/>
-          <w:szCs w:val="22"/>
-          <w:u w:val="single"/>
-        </w:rPr>
-        <w:t>connect/integrate</w:t>
-      </w:r>
-      <w:r>
-        <w:rPr>
-          <w:i/>
-          <w:color w:val="0000FF"/>
-          <w:szCs w:val="22"/>
-          <w:u w:val="single"/>
-        </w:rPr>
-        <w:t xml:space="preserve"> children into a constructionist experience</w:t>
-      </w:r>
-      <w:r>
-        <w:rPr>
-          <w:i/>
-          <w:color w:val="0000FF"/>
-          <w:szCs w:val="22"/>
-        </w:rPr>
-        <w:t>.</w:t>
       </w:r>
     </w:p>
     <w:p>
@@ -8609,101 +9861,6 @@
         </w:rPr>
         <w:t xml:space="preserve">. </w:t>
       </w:r>
-    </w:p>
-    <w:p>
-      <w:pPr>
-        <w:shd w:val="clear" w:color="auto" w:fill="FFFFFF"/>
-        <w:spacing w:before="100" w:beforeAutospacing="1" w:after="24"/>
-        <w:rPr>
-          <w:i/>
-          <w:color w:val="0000FF"/>
-          <w:szCs w:val="22"/>
-        </w:rPr>
-      </w:pPr>
-      <w:r>
-        <w:rPr>
-          <w:i/>
-          <w:color w:val="0000FF"/>
-          <w:szCs w:val="22"/>
-        </w:rPr>
-        <w:t xml:space="preserve">The XO </w:t>
-      </w:r>
-      <w:r>
-        <w:rPr>
-          <w:i/>
-          <w:color w:val="0000FF"/>
-          <w:szCs w:val="22"/>
-        </w:rPr>
-        <w:t xml:space="preserve">is not a cost-reduced version of today's laptop, </w:t>
-      </w:r>
-      <w:r>
-        <w:rPr>
-          <w:i/>
-          <w:color w:val="0000FF"/>
-          <w:szCs w:val="22"/>
-        </w:rPr>
-        <w:t>which are normally second-rate, second-hand</w:t>
-      </w:r>
-      <w:r>
-        <w:rPr>
-          <w:i/>
-          <w:color w:val="0000FF"/>
-          <w:szCs w:val="22"/>
-        </w:rPr>
-        <w:t xml:space="preserve">, </w:t>
-      </w:r>
-      <w:r>
-        <w:rPr>
-          <w:i/>
-          <w:color w:val="0000FF"/>
-          <w:szCs w:val="22"/>
-        </w:rPr>
-        <w:t>low quality</w:t>
-      </w:r>
-      <w:r>
-        <w:rPr>
-          <w:i/>
-          <w:color w:val="0000FF"/>
-          <w:szCs w:val="22"/>
-        </w:rPr>
-        <w:t xml:space="preserve"> and </w:t>
-      </w:r>
-      <w:r>
-        <w:rPr>
-          <w:i/>
-          <w:color w:val="0000FF"/>
-          <w:szCs w:val="22"/>
-        </w:rPr>
-        <w:t>that simply can’t perform under</w:t>
-      </w:r>
-      <w:r>
-        <w:rPr>
-          <w:i/>
-          <w:color w:val="0000FF"/>
-          <w:szCs w:val="22"/>
-        </w:rPr>
-        <w:t xml:space="preserve"> thought conditions</w:t>
-      </w:r>
-      <w:r>
-        <w:rPr>
-          <w:i/>
-          <w:color w:val="0000FF"/>
-          <w:szCs w:val="22"/>
-        </w:rPr>
-        <w:t>.</w:t>
-      </w:r>
-    </w:p>
-    <w:p>
-      <w:pPr>
-        <w:shd w:val="clear" w:color="auto" w:fill="FFFFFF"/>
-        <w:spacing w:before="100" w:beforeAutospacing="1" w:after="24"/>
-        <w:jc w:val="left"/>
-        <w:rPr>
-          <w:i/>
-          <w:color w:val="0000FF"/>
-          <w:szCs w:val="22"/>
-        </w:rPr>
-      </w:pPr>
     </w:p>
     <w:p>
       <w:pPr>
@@ -8739,6 +9896,7 @@
         <w:rPr>
           <w:lang w:eastAsia="en-US"/>
         </w:rPr>
+        <w:lastRenderedPageBreak/>
         <w:t>How</w:t>
       </w:r>
       <w:r>
@@ -8780,8 +9938,31 @@
     </w:p>
     <w:p/>
     <w:p>
-      <w:r>
-        <w:t>Inserir images tais como:</w:t>
+      <w:proofErr w:type="spellStart"/>
+      <w:r>
+        <w:t>Inserir</w:t>
+      </w:r>
+      <w:proofErr w:type="spellEnd"/>
+      <w:r>
+        <w:t xml:space="preserve"> images </w:t>
+      </w:r>
+      <w:proofErr w:type="spellStart"/>
+      <w:proofErr w:type="gramStart"/>
+      <w:r>
+        <w:t>tais</w:t>
+      </w:r>
+      <w:proofErr w:type="spellEnd"/>
+      <w:proofErr w:type="gramEnd"/>
+      <w:r>
+        <w:t xml:space="preserve"> </w:t>
+      </w:r>
+      <w:proofErr w:type="spellStart"/>
+      <w:r>
+        <w:t>como</w:t>
+      </w:r>
+      <w:proofErr w:type="spellEnd"/>
+      <w:r>
+        <w:t>:</w:t>
       </w:r>
     </w:p>
     <w:p>
@@ -8792,8 +9973,13 @@
           <w:numId w:val="9"/>
         </w:numPr>
       </w:pPr>
-      <w:r>
-        <w:t>Evolução da VLE -&gt; PLE</w:t>
+      <w:proofErr w:type="spellStart"/>
+      <w:r>
+        <w:t>Evolução</w:t>
+      </w:r>
+      <w:proofErr w:type="spellEnd"/>
+      <w:r>
+        <w:t xml:space="preserve"> da VLE -&gt; PLE</w:t>
       </w:r>
     </w:p>
     <w:p>
@@ -8804,8 +9990,13 @@
           <w:numId w:val="9"/>
         </w:numPr>
       </w:pPr>
-      <w:r>
-        <w:t>Diagrama de constructivism X constructionism</w:t>
+      <w:proofErr w:type="spellStart"/>
+      <w:r>
+        <w:t>Diagrama</w:t>
+      </w:r>
+      <w:proofErr w:type="spellEnd"/>
+      <w:r>
+        <w:t xml:space="preserve"> de constructivism X constructionism</w:t>
       </w:r>
     </w:p>
     <w:p>
@@ -8825,7 +10016,23 @@
           <w:i/>
           <w:color w:val="FF0000"/>
         </w:rPr>
-        <w:t>--Link entre o conceito de PLE e o OLPC –</w:t>
+        <w:t xml:space="preserve">--Link entre o </w:t>
+      </w:r>
+      <w:proofErr w:type="spellStart"/>
+      <w:r>
+        <w:rPr>
+          <w:i/>
+          <w:color w:val="FF0000"/>
+        </w:rPr>
+        <w:t>conceito</w:t>
+      </w:r>
+      <w:proofErr w:type="spellEnd"/>
+      <w:r>
+        <w:rPr>
+          <w:i/>
+          <w:color w:val="FF0000"/>
+        </w:rPr>
+        <w:t xml:space="preserve"> de PLE e o OLPC –</w:t>
       </w:r>
     </w:p>
     <w:p>
@@ -8848,6 +10055,7 @@
           <w:lang w:val="en-US"/>
         </w:rPr>
       </w:pPr>
+      <w:proofErr w:type="gramStart"/>
       <w:r>
         <w:rPr>
           <w:rFonts w:ascii="Calibri" w:hAnsi="Calibri"/>
@@ -8855,7 +10063,116 @@
           <w:color w:val="FF0000"/>
           <w:szCs w:val="22"/>
         </w:rPr>
-        <w:t>the fact that a possibility of building a PLE was given to those children is still there.</w:t>
+        <w:t>the</w:t>
+      </w:r>
+      <w:proofErr w:type="gramEnd"/>
+      <w:r>
+        <w:rPr>
+          <w:rFonts w:ascii="Calibri" w:hAnsi="Calibri"/>
+          <w:i/>
+          <w:color w:val="FF0000"/>
+          <w:szCs w:val="22"/>
+        </w:rPr>
+        <w:t xml:space="preserve"> fact that a possibility of building a PLE was given to those children is still there.</w:t>
+      </w:r>
+    </w:p>
+    <w:p>
+      <w:pPr>
+        <w:pStyle w:val="ListParagraph"/>
+        <w:numPr>
+          <w:ilvl w:val="0"/>
+          <w:numId w:val="9"/>
+        </w:numPr>
+      </w:pPr>
+      <w:r>
+        <w:rPr>
+          <w:b/>
+          <w:bCs/>
+          <w:i/>
+          <w:color w:val="0000FF"/>
+          <w:szCs w:val="22"/>
+        </w:rPr>
+        <w:t>The first six years of learning in our lives are very interactive and based on the game. We learn how to walk, how to talk and have a lot of common sense without formal teaching. Aspects of that learning style can and should continue in subsequent years. Start during the primary is the best way to improve the entire school system. When young children experience the joy of learning, will never want to withdraw.</w:t>
+      </w:r>
+    </w:p>
+    <w:p>
+      <w:pPr>
+        <w:pStyle w:val="ListParagraph"/>
+        <w:numPr>
+          <w:ilvl w:val="0"/>
+          <w:numId w:val="9"/>
+        </w:numPr>
+      </w:pPr>
+      <w:r>
+        <w:rPr>
+          <w:b/>
+          <w:bCs/>
+          <w:i/>
+          <w:color w:val="0000FF"/>
+          <w:szCs w:val="22"/>
+        </w:rPr>
+        <w:t>We all learn best by doing and reflecting on what we do. Children learn best when working with passionate and committed experts. We are no longer limited by physical locations, where if there is no mathematical talent, we will be able to develop our own mathematical excellence. Through the connectivity can work and learn with experts from either side.</w:t>
+      </w:r>
+    </w:p>
+    <w:p>
+      <w:pPr>
+        <w:pStyle w:val="ListParagraph"/>
+        <w:numPr>
+          <w:ilvl w:val="0"/>
+          <w:numId w:val="9"/>
+        </w:numPr>
+      </w:pPr>
+      <w:r>
+        <w:t xml:space="preserve">The child with an XO is not just a passive consumer of knowledge, but an active participant in a learning community. As children grow and pursue new ideas, software, content, resources and tools they need to grow. The nature of OLPC is that </w:t>
+      </w:r>
+      <w:proofErr w:type="gramStart"/>
+      <w:r>
+        <w:t>growth will be led locally, mostly by the children themselves</w:t>
+      </w:r>
+      <w:proofErr w:type="gramEnd"/>
+      <w:r>
+        <w:t>. Each child with an XO can balance the learning of others. Children are taught each other, share ideas, and through the social nature of interface, support their intellectual growth. The children become students and teachers.</w:t>
+      </w:r>
+    </w:p>
+    <w:p>
+      <w:pPr>
+        <w:pStyle w:val="ListParagraph"/>
+        <w:numPr>
+          <w:ilvl w:val="0"/>
+          <w:numId w:val="9"/>
+        </w:numPr>
+        <w:shd w:val="clear" w:color="auto" w:fill="FFFFFF"/>
+        <w:spacing w:before="100" w:beforeAutospacing="1" w:after="24"/>
+        <w:rPr>
+          <w:i/>
+          <w:color w:val="0000FF"/>
+          <w:szCs w:val="22"/>
+        </w:rPr>
+      </w:pPr>
+      <w:r>
+        <w:rPr>
+          <w:i/>
+          <w:color w:val="0000FF"/>
+          <w:szCs w:val="22"/>
+        </w:rPr>
+        <w:t>This feature follows one of the principles upon which this computer was created:</w:t>
+      </w:r>
+      <w:r>
+        <w:rPr>
+          <w:i/>
+          <w:color w:val="0000FF"/>
+          <w:szCs w:val="22"/>
+          <w:u w:val="single"/>
+        </w:rPr>
+        <w:t xml:space="preserve"> connect/integrate children into a constructionist experience</w:t>
+      </w:r>
+      <w:r>
+        <w:rPr>
+          <w:i/>
+          <w:color w:val="0000FF"/>
+          <w:szCs w:val="22"/>
+        </w:rPr>
+        <w:t>.</w:t>
       </w:r>
     </w:p>
     <w:p>
@@ -9069,7 +10386,43 @@
           <w:szCs w:val="16"/>
           <w:lang w:val="en-US"/>
         </w:rPr>
-        <w:t xml:space="preserve">The next generation of Internet applications and the underlying technologies that enable conversations and contribution to the online community. Examples of Web 2.0 include content sharing (video, photo, etc), social networking sites, blogs, wikis and mashups </w:t>
+        <w:t xml:space="preserve">The next generation of Internet applications and the underlying technologies that enable conversations and contribution to the online community. Examples of Web 2.0 include content sharing (video, photo, </w:t>
+      </w:r>
+      <w:proofErr w:type="spellStart"/>
+      <w:r>
+        <w:rPr>
+          <w:sz w:val="16"/>
+          <w:szCs w:val="16"/>
+          <w:lang w:val="en-US"/>
+        </w:rPr>
+        <w:t>etc</w:t>
+      </w:r>
+      <w:proofErr w:type="spellEnd"/>
+      <w:r>
+        <w:rPr>
+          <w:sz w:val="16"/>
+          <w:szCs w:val="16"/>
+          <w:lang w:val="en-US"/>
+        </w:rPr>
+        <w:t xml:space="preserve">), social networking sites, blogs, wikis and </w:t>
+      </w:r>
+      <w:proofErr w:type="spellStart"/>
+      <w:r>
+        <w:rPr>
+          <w:sz w:val="16"/>
+          <w:szCs w:val="16"/>
+          <w:lang w:val="en-US"/>
+        </w:rPr>
+        <w:t>mashups</w:t>
+      </w:r>
+      <w:proofErr w:type="spellEnd"/>
+      <w:r>
+        <w:rPr>
+          <w:sz w:val="16"/>
+          <w:szCs w:val="16"/>
+          <w:lang w:val="en-US"/>
+        </w:rPr>
+        <w:t xml:space="preserve"> </w:t>
       </w:r>
       <w:r>
         <w:rPr>
@@ -9280,7 +10633,23 @@
           <w:sz w:val="16"/>
           <w:szCs w:val="16"/>
         </w:rPr>
-        <w:t>Seymour Papert (born February 29, 1928) is an MIT mathematician, computer scientist, and educator. He is one of the pioneers of artificial intelligence, inventor o</w:t>
+        <w:t xml:space="preserve">Seymour </w:t>
+      </w:r>
+      <w:proofErr w:type="spellStart"/>
+      <w:r>
+        <w:rPr>
+          <w:sz w:val="16"/>
+          <w:szCs w:val="16"/>
+        </w:rPr>
+        <w:t>Papert</w:t>
+      </w:r>
+      <w:proofErr w:type="spellEnd"/>
+      <w:r>
+        <w:rPr>
+          <w:sz w:val="16"/>
+          <w:szCs w:val="16"/>
+        </w:rPr>
+        <w:t xml:space="preserve"> (born February 29, 1928) is an MIT mathematician, computer scientist, and educator. He is one of the pioneers of artificial intelligence, inventor o</w:t>
       </w:r>
       <w:r>
         <w:rPr>
@@ -9628,6 +10997,7 @@
         </w:rPr>
         <w:t xml:space="preserve"> </w:t>
       </w:r>
+      <w:proofErr w:type="gramStart"/>
       <w:r>
         <w:rPr>
           <w:i/>
@@ -9635,7 +11005,17 @@
           <w:sz w:val="16"/>
           <w:szCs w:val="16"/>
         </w:rPr>
-        <w:t>following prototype XO-2 will include a touchscreen</w:t>
+        <w:t>following</w:t>
+      </w:r>
+      <w:proofErr w:type="gramEnd"/>
+      <w:r>
+        <w:rPr>
+          <w:i/>
+          <w:color w:val="FF0000"/>
+          <w:sz w:val="16"/>
+          <w:szCs w:val="16"/>
+        </w:rPr>
+        <w:t xml:space="preserve"> prototype XO-2 will include a touchscreen</w:t>
       </w:r>
     </w:p>
   </w:footnote>
@@ -9932,9 +11312,9 @@
     </w:lvl>
   </w:abstractNum>
   <w:abstractNum w:abstractNumId="3">
-    <w:nsid w:val="1F912975"/>
+    <w:nsid w:val="1EE625F0"/>
     <w:multiLevelType w:val="hybridMultilevel"/>
-    <w:tmpl w:val="6ADA8CD2"/>
+    <w:tmpl w:val="383A5436"/>
     <w:lvl w:ilvl="0" w:tplc="0409000F">
       <w:start w:val="1"/>
       <w:numFmt w:val="decimal"/>
@@ -10021,9 +11401,9 @@
     </w:lvl>
   </w:abstractNum>
   <w:abstractNum w:abstractNumId="4">
-    <w:nsid w:val="27D55F10"/>
+    <w:nsid w:val="1F912975"/>
     <w:multiLevelType w:val="hybridMultilevel"/>
-    <w:tmpl w:val="383A5436"/>
+    <w:tmpl w:val="6ADA8CD2"/>
     <w:lvl w:ilvl="0" w:tplc="0409000F">
       <w:start w:val="1"/>
       <w:numFmt w:val="decimal"/>
@@ -10110,6 +11490,95 @@
     </w:lvl>
   </w:abstractNum>
   <w:abstractNum w:abstractNumId="5">
+    <w:nsid w:val="27D55F10"/>
+    <w:multiLevelType w:val="hybridMultilevel"/>
+    <w:tmpl w:val="3FE24582"/>
+    <w:lvl w:ilvl="0" w:tplc="0409000F">
+      <w:start w:val="1"/>
+      <w:numFmt w:val="decimal"/>
+      <w:lvlText w:val="%1."/>
+      <w:lvlJc w:val="left"/>
+      <w:pPr>
+        <w:ind w:left="720" w:hanging="360"/>
+      </w:pPr>
+      <w:rPr>
+        <w:rFonts w:hint="default"/>
+      </w:rPr>
+    </w:lvl>
+    <w:lvl w:ilvl="1" w:tplc="04090019" w:tentative="1">
+      <w:start w:val="1"/>
+      <w:numFmt w:val="lowerLetter"/>
+      <w:lvlText w:val="%2."/>
+      <w:lvlJc w:val="left"/>
+      <w:pPr>
+        <w:ind w:left="1440" w:hanging="360"/>
+      </w:pPr>
+    </w:lvl>
+    <w:lvl w:ilvl="2" w:tplc="0409001B" w:tentative="1">
+      <w:start w:val="1"/>
+      <w:numFmt w:val="lowerRoman"/>
+      <w:lvlText w:val="%3."/>
+      <w:lvlJc w:val="right"/>
+      <w:pPr>
+        <w:ind w:left="2160" w:hanging="180"/>
+      </w:pPr>
+    </w:lvl>
+    <w:lvl w:ilvl="3" w:tplc="0409000F" w:tentative="1">
+      <w:start w:val="1"/>
+      <w:numFmt w:val="decimal"/>
+      <w:lvlText w:val="%4."/>
+      <w:lvlJc w:val="left"/>
+      <w:pPr>
+        <w:ind w:left="2880" w:hanging="360"/>
+      </w:pPr>
+    </w:lvl>
+    <w:lvl w:ilvl="4" w:tplc="04090019" w:tentative="1">
+      <w:start w:val="1"/>
+      <w:numFmt w:val="lowerLetter"/>
+      <w:lvlText w:val="%5."/>
+      <w:lvlJc w:val="left"/>
+      <w:pPr>
+        <w:ind w:left="3600" w:hanging="360"/>
+      </w:pPr>
+    </w:lvl>
+    <w:lvl w:ilvl="5" w:tplc="0409001B" w:tentative="1">
+      <w:start w:val="1"/>
+      <w:numFmt w:val="lowerRoman"/>
+      <w:lvlText w:val="%6."/>
+      <w:lvlJc w:val="right"/>
+      <w:pPr>
+        <w:ind w:left="4320" w:hanging="180"/>
+      </w:pPr>
+    </w:lvl>
+    <w:lvl w:ilvl="6" w:tplc="0409000F" w:tentative="1">
+      <w:start w:val="1"/>
+      <w:numFmt w:val="decimal"/>
+      <w:lvlText w:val="%7."/>
+      <w:lvlJc w:val="left"/>
+      <w:pPr>
+        <w:ind w:left="5040" w:hanging="360"/>
+      </w:pPr>
+    </w:lvl>
+    <w:lvl w:ilvl="7" w:tplc="04090019" w:tentative="1">
+      <w:start w:val="1"/>
+      <w:numFmt w:val="lowerLetter"/>
+      <w:lvlText w:val="%8."/>
+      <w:lvlJc w:val="left"/>
+      <w:pPr>
+        <w:ind w:left="5760" w:hanging="360"/>
+      </w:pPr>
+    </w:lvl>
+    <w:lvl w:ilvl="8" w:tplc="0409001B" w:tentative="1">
+      <w:start w:val="1"/>
+      <w:numFmt w:val="lowerRoman"/>
+      <w:lvlText w:val="%9."/>
+      <w:lvlJc w:val="right"/>
+      <w:pPr>
+        <w:ind w:left="6480" w:hanging="180"/>
+      </w:pPr>
+    </w:lvl>
+  </w:abstractNum>
+  <w:abstractNum w:abstractNumId="6">
     <w:nsid w:val="2E970C64"/>
     <w:multiLevelType w:val="hybridMultilevel"/>
     <w:tmpl w:val="B50C1E6A"/>
@@ -10198,7 +11667,7 @@
       </w:pPr>
     </w:lvl>
   </w:abstractNum>
-  <w:abstractNum w:abstractNumId="6">
+  <w:abstractNum w:abstractNumId="7">
     <w:nsid w:val="2F175261"/>
     <w:multiLevelType w:val="multilevel"/>
     <w:tmpl w:val="3CA26918"/>
@@ -10311,7 +11780,7 @@
       </w:pPr>
     </w:lvl>
   </w:abstractNum>
-  <w:abstractNum w:abstractNumId="7">
+  <w:abstractNum w:abstractNumId="8">
     <w:nsid w:val="32506C44"/>
     <w:multiLevelType w:val="hybridMultilevel"/>
     <w:tmpl w:val="76C4B28E"/>
@@ -10424,7 +11893,120 @@
       </w:rPr>
     </w:lvl>
   </w:abstractNum>
-  <w:abstractNum w:abstractNumId="8">
+  <w:abstractNum w:abstractNumId="9">
+    <w:nsid w:val="355C4AB8"/>
+    <w:multiLevelType w:val="hybridMultilevel"/>
+    <w:tmpl w:val="8E2A6EC6"/>
+    <w:lvl w:ilvl="0" w:tplc="04090001">
+      <w:start w:val="1"/>
+      <w:numFmt w:val="bullet"/>
+      <w:lvlText w:val=""/>
+      <w:lvlJc w:val="left"/>
+      <w:pPr>
+        <w:ind w:left="720" w:hanging="360"/>
+      </w:pPr>
+      <w:rPr>
+        <w:rFonts w:ascii="Symbol" w:hAnsi="Symbol" w:hint="default"/>
+      </w:rPr>
+    </w:lvl>
+    <w:lvl w:ilvl="1" w:tplc="04090003" w:tentative="1">
+      <w:start w:val="1"/>
+      <w:numFmt w:val="bullet"/>
+      <w:lvlText w:val="o"/>
+      <w:lvlJc w:val="left"/>
+      <w:pPr>
+        <w:ind w:left="1440" w:hanging="360"/>
+      </w:pPr>
+      <w:rPr>
+        <w:rFonts w:ascii="Courier New" w:hAnsi="Courier New" w:hint="default"/>
+      </w:rPr>
+    </w:lvl>
+    <w:lvl w:ilvl="2" w:tplc="04090005" w:tentative="1">
+      <w:start w:val="1"/>
+      <w:numFmt w:val="bullet"/>
+      <w:lvlText w:val=""/>
+      <w:lvlJc w:val="left"/>
+      <w:pPr>
+        <w:ind w:left="2160" w:hanging="360"/>
+      </w:pPr>
+      <w:rPr>
+        <w:rFonts w:ascii="Wingdings" w:hAnsi="Wingdings" w:hint="default"/>
+      </w:rPr>
+    </w:lvl>
+    <w:lvl w:ilvl="3" w:tplc="04090001" w:tentative="1">
+      <w:start w:val="1"/>
+      <w:numFmt w:val="bullet"/>
+      <w:lvlText w:val=""/>
+      <w:lvlJc w:val="left"/>
+      <w:pPr>
+        <w:ind w:left="2880" w:hanging="360"/>
+      </w:pPr>
+      <w:rPr>
+        <w:rFonts w:ascii="Symbol" w:hAnsi="Symbol" w:hint="default"/>
+      </w:rPr>
+    </w:lvl>
+    <w:lvl w:ilvl="4" w:tplc="04090003" w:tentative="1">
+      <w:start w:val="1"/>
+      <w:numFmt w:val="bullet"/>
+      <w:lvlText w:val="o"/>
+      <w:lvlJc w:val="left"/>
+      <w:pPr>
+        <w:ind w:left="3600" w:hanging="360"/>
+      </w:pPr>
+      <w:rPr>
+        <w:rFonts w:ascii="Courier New" w:hAnsi="Courier New" w:hint="default"/>
+      </w:rPr>
+    </w:lvl>
+    <w:lvl w:ilvl="5" w:tplc="04090005" w:tentative="1">
+      <w:start w:val="1"/>
+      <w:numFmt w:val="bullet"/>
+      <w:lvlText w:val=""/>
+      <w:lvlJc w:val="left"/>
+      <w:pPr>
+        <w:ind w:left="4320" w:hanging="360"/>
+      </w:pPr>
+      <w:rPr>
+        <w:rFonts w:ascii="Wingdings" w:hAnsi="Wingdings" w:hint="default"/>
+      </w:rPr>
+    </w:lvl>
+    <w:lvl w:ilvl="6" w:tplc="04090001" w:tentative="1">
+      <w:start w:val="1"/>
+      <w:numFmt w:val="bullet"/>
+      <w:lvlText w:val=""/>
+      <w:lvlJc w:val="left"/>
+      <w:pPr>
+        <w:ind w:left="5040" w:hanging="360"/>
+      </w:pPr>
+      <w:rPr>
+        <w:rFonts w:ascii="Symbol" w:hAnsi="Symbol" w:hint="default"/>
+      </w:rPr>
+    </w:lvl>
+    <w:lvl w:ilvl="7" w:tplc="04090003" w:tentative="1">
+      <w:start w:val="1"/>
+      <w:numFmt w:val="bullet"/>
+      <w:lvlText w:val="o"/>
+      <w:lvlJc w:val="left"/>
+      <w:pPr>
+        <w:ind w:left="5760" w:hanging="360"/>
+      </w:pPr>
+      <w:rPr>
+        <w:rFonts w:ascii="Courier New" w:hAnsi="Courier New" w:hint="default"/>
+      </w:rPr>
+    </w:lvl>
+    <w:lvl w:ilvl="8" w:tplc="04090005" w:tentative="1">
+      <w:start w:val="1"/>
+      <w:numFmt w:val="bullet"/>
+      <w:lvlText w:val=""/>
+      <w:lvlJc w:val="left"/>
+      <w:pPr>
+        <w:ind w:left="6480" w:hanging="360"/>
+      </w:pPr>
+      <w:rPr>
+        <w:rFonts w:ascii="Wingdings" w:hAnsi="Wingdings" w:hint="default"/>
+      </w:rPr>
+    </w:lvl>
+  </w:abstractNum>
+  <w:abstractNum w:abstractNumId="10">
     <w:nsid w:val="3A5E6503"/>
     <w:multiLevelType w:val="hybridMultilevel"/>
     <w:tmpl w:val="C936B944"/>
@@ -10510,7 +12092,7 @@
       </w:pPr>
     </w:lvl>
   </w:abstractNum>
-  <w:abstractNum w:abstractNumId="9">
+  <w:abstractNum w:abstractNumId="11">
     <w:nsid w:val="56E37D18"/>
     <w:multiLevelType w:val="multilevel"/>
     <w:tmpl w:val="C0368B50"/>
@@ -10623,7 +12205,7 @@
       </w:pPr>
     </w:lvl>
   </w:abstractNum>
-  <w:abstractNum w:abstractNumId="10">
+  <w:abstractNum w:abstractNumId="12">
     <w:nsid w:val="5C1C68B2"/>
     <w:multiLevelType w:val="hybridMultilevel"/>
     <w:tmpl w:val="1A800C5A"/>
@@ -10712,7 +12294,7 @@
       </w:pPr>
     </w:lvl>
   </w:abstractNum>
-  <w:abstractNum w:abstractNumId="11">
+  <w:abstractNum w:abstractNumId="13">
     <w:nsid w:val="6EE04F3F"/>
     <w:multiLevelType w:val="multilevel"/>
     <w:tmpl w:val="B8BC7B26"/>
@@ -10862,40 +12444,46 @@
     </w:lvl>
   </w:abstractNum>
   <w:num w:numId="1">
-    <w:abstractNumId w:val="8"/>
+    <w:abstractNumId w:val="10"/>
   </w:num>
   <w:num w:numId="2">
-    <w:abstractNumId w:val="4"/>
+    <w:abstractNumId w:val="5"/>
   </w:num>
   <w:num w:numId="3">
-    <w:abstractNumId w:val="3"/>
+    <w:abstractNumId w:val="4"/>
   </w:num>
   <w:num w:numId="4">
     <w:abstractNumId w:val="0"/>
   </w:num>
   <w:num w:numId="5">
-    <w:abstractNumId w:val="7"/>
+    <w:abstractNumId w:val="8"/>
   </w:num>
   <w:num w:numId="6">
-    <w:abstractNumId w:val="11"/>
+    <w:abstractNumId w:val="13"/>
   </w:num>
   <w:num w:numId="7">
-    <w:abstractNumId w:val="10"/>
+    <w:abstractNumId w:val="12"/>
   </w:num>
   <w:num w:numId="8">
-    <w:abstractNumId w:val="5"/>
+    <w:abstractNumId w:val="6"/>
   </w:num>
   <w:num w:numId="9">
     <w:abstractNumId w:val="1"/>
   </w:num>
   <w:num w:numId="10">
-    <w:abstractNumId w:val="6"/>
+    <w:abstractNumId w:val="7"/>
   </w:num>
   <w:num w:numId="11">
-    <w:abstractNumId w:val="9"/>
+    <w:abstractNumId w:val="11"/>
   </w:num>
   <w:num w:numId="12">
     <w:abstractNumId w:val="2"/>
+  </w:num>
+  <w:num w:numId="13">
+    <w:abstractNumId w:val="3"/>
+  </w:num>
+  <w:num w:numId="14">
+    <w:abstractNumId w:val="9"/>
   </w:num>
 </w:numbering>
 </file>
@@ -11121,7 +12709,6 @@
     <w:next w:val="Normal"/>
     <w:link w:val="Heading3Char"/>
     <w:uiPriority w:val="9"/>
-    <w:semiHidden/>
     <w:unhideWhenUsed/>
     <w:qFormat/>
     <w:rsid w:val="006F3A0B"/>
@@ -11423,7 +13010,6 @@
     <w:basedOn w:val="DefaultParagraphFont"/>
     <w:link w:val="Heading3"/>
     <w:uiPriority w:val="9"/>
-    <w:semiHidden/>
     <w:rsid w:val="006F3A0B"/>
     <w:rPr>
       <w:rFonts w:asciiTheme="majorHAnsi" w:eastAsiaTheme="majorEastAsia" w:hAnsiTheme="majorHAnsi" w:cstheme="majorBidi"/>
@@ -11659,7 +13245,6 @@
     <w:next w:val="Normal"/>
     <w:link w:val="Heading3Char"/>
     <w:uiPriority w:val="9"/>
-    <w:semiHidden/>
     <w:unhideWhenUsed/>
     <w:qFormat/>
     <w:rsid w:val="006F3A0B"/>
@@ -11961,7 +13546,6 @@
     <w:basedOn w:val="DefaultParagraphFont"/>
     <w:link w:val="Heading3"/>
     <w:uiPriority w:val="9"/>
-    <w:semiHidden/>
     <w:rsid w:val="006F3A0B"/>
     <w:rPr>
       <w:rFonts w:asciiTheme="majorHAnsi" w:eastAsiaTheme="majorEastAsia" w:hAnsiTheme="majorHAnsi" w:cstheme="majorBidi"/>

</xml_diff>

<commit_message>
I am not sure if I had to committ
</commit_message>
<xml_diff>
--- a/Final Assignment - Abstract and Introduction.docx
+++ b/Final Assignment - Abstract and Introduction.docx
@@ -7473,7 +7473,84 @@
           <w:szCs w:val="22"/>
           <w:lang w:eastAsia="ja-JP"/>
         </w:rPr>
-        <w:t xml:space="preserve"> that must be respected:</w:t>
+        <w:t xml:space="preserve"> that must be respected</w:t>
+      </w:r>
+      <w:r>
+        <w:rPr>
+          <w:rFonts w:asciiTheme="majorHAnsi" w:hAnsiTheme="majorHAnsi" w:cstheme="minorBidi"/>
+          <w:i/>
+          <w:color w:val="0000FF"/>
+          <w:sz w:val="22"/>
+          <w:szCs w:val="22"/>
+          <w:lang w:eastAsia="ja-JP"/>
+        </w:rPr>
+        <w:t xml:space="preserve"> </w:t>
+      </w:r>
+      <w:r>
+        <w:rPr>
+          <w:rFonts w:asciiTheme="majorHAnsi" w:hAnsiTheme="majorHAnsi" w:cstheme="minorBidi"/>
+          <w:i/>
+          <w:color w:val="0000FF"/>
+          <w:sz w:val="22"/>
+          <w:szCs w:val="22"/>
+          <w:lang w:eastAsia="ja-JP"/>
+        </w:rPr>
+        <w:fldChar w:fldCharType="begin" w:fldLock="1"/>
+      </w:r>
+      <w:r>
+        <w:rPr>
+          <w:rFonts w:asciiTheme="majorHAnsi" w:hAnsiTheme="majorHAnsi" w:cstheme="minorBidi"/>
+          <w:i/>
+          <w:color w:val="0000FF"/>
+          <w:sz w:val="22"/>
+          <w:szCs w:val="22"/>
+          <w:lang w:eastAsia="ja-JP"/>
+        </w:rPr>
+        <w:instrText>ADDIN CSL_CITATION { "citationItems" : [ { "id" : "ITEM-1", "itemData" : { "URL" : "http://www.youtube.com/watch?feature=player_embedded&amp;v=c-M77C2ejTw", "accessed" : { "date-parts" : [ [ "2013", "5", "23" ] ] }, "author" : [ { "dropping-particle" : "", "family" : "OLPC", "given" : "", "non-dropping-particle" : "", "parse-names" : false, "suffix" : "" } ], "container-title" : "OLPC Foundation", "id" : "ITEM-1", "issued" : { "date-parts" : [ [ "0" ] ] }, "title" : "OLPC Principles", "type" : "webpage" }, "uris" : [ "http://www.mendeley.com/documents/?uuid=21e1fe27-3439-462b-8ed0-be380c15eae4" ] } ], "mendeley" : { "previouslyFormattedCitation" : "(OLPC n.d.)" }, "properties" : { "noteIndex" : 0 }, "schema" : "https://github.com/citation-style-language/schema/raw/master/csl-citation.json" }</w:instrText>
+      </w:r>
+      <w:r>
+        <w:rPr>
+          <w:rFonts w:asciiTheme="majorHAnsi" w:hAnsiTheme="majorHAnsi" w:cstheme="minorBidi"/>
+          <w:i/>
+          <w:color w:val="0000FF"/>
+          <w:sz w:val="22"/>
+          <w:szCs w:val="22"/>
+          <w:lang w:eastAsia="ja-JP"/>
+        </w:rPr>
+        <w:fldChar w:fldCharType="separate"/>
+      </w:r>
+      <w:r>
+        <w:rPr>
+          <w:rFonts w:asciiTheme="majorHAnsi" w:hAnsiTheme="majorHAnsi" w:cstheme="minorBidi"/>
+          <w:noProof/>
+          <w:color w:val="0000FF"/>
+          <w:sz w:val="22"/>
+          <w:szCs w:val="22"/>
+          <w:lang w:eastAsia="ja-JP"/>
+        </w:rPr>
+        <w:t>(OLPC n.d.)</w:t>
+      </w:r>
+      <w:r>
+        <w:rPr>
+          <w:rFonts w:asciiTheme="majorHAnsi" w:hAnsiTheme="majorHAnsi" w:cstheme="minorBidi"/>
+          <w:i/>
+          <w:color w:val="0000FF"/>
+          <w:sz w:val="22"/>
+          <w:szCs w:val="22"/>
+          <w:lang w:eastAsia="ja-JP"/>
+        </w:rPr>
+        <w:fldChar w:fldCharType="end"/>
+      </w:r>
+      <w:r>
+        <w:rPr>
+          <w:rFonts w:asciiTheme="majorHAnsi" w:hAnsiTheme="majorHAnsi" w:cstheme="minorBidi"/>
+          <w:i/>
+          <w:color w:val="0000FF"/>
+          <w:sz w:val="22"/>
+          <w:szCs w:val="22"/>
+          <w:lang w:eastAsia="ja-JP"/>
+        </w:rPr>
+        <w:t>:</w:t>
       </w:r>
     </w:p>
     <w:p>
@@ -7562,13 +7639,25 @@
       <w:r>
         <w:rPr>
           <w:rFonts w:asciiTheme="majorHAnsi" w:hAnsiTheme="majorHAnsi" w:cstheme="minorBidi"/>
+          <w:b/>
           <w:i/>
           <w:color w:val="0000FF"/>
           <w:sz w:val="22"/>
           <w:szCs w:val="22"/>
           <w:lang w:eastAsia="ja-JP"/>
         </w:rPr>
-        <w:t xml:space="preserve">Low Ages: The XO is designed for use by children between the ages of 6-12 years, covering the years of primary school, but nothing prevents its use earlier or later stages. </w:t>
+        <w:t>Low Ages:</w:t>
+      </w:r>
+      <w:r>
+        <w:rPr>
+          <w:rFonts w:asciiTheme="majorHAnsi" w:hAnsiTheme="majorHAnsi" w:cstheme="minorBidi"/>
+          <w:i/>
+          <w:color w:val="0000FF"/>
+          <w:sz w:val="22"/>
+          <w:szCs w:val="22"/>
+          <w:lang w:eastAsia="ja-JP"/>
+        </w:rPr>
+        <w:t xml:space="preserve"> The XO is designed for use by children between the ages of 6-12 years, covering the years of primary school, but nothing prevents its use earlier or later stages. </w:t>
       </w:r>
       <w:r>
         <w:rPr>
@@ -7610,13 +7699,25 @@
       <w:r>
         <w:rPr>
           <w:rFonts w:asciiTheme="majorHAnsi" w:hAnsiTheme="majorHAnsi" w:cstheme="minorBidi"/>
+          <w:b/>
           <w:i/>
           <w:color w:val="0000FF"/>
           <w:sz w:val="22"/>
           <w:szCs w:val="22"/>
           <w:lang w:eastAsia="ja-JP"/>
         </w:rPr>
-        <w:t>Saturation: Saturation is important to achieve a significant improvement in education and access to a means of personal expression and knowledge should be a right rather than a prize. Therefore, provide equal opportunity to all citizens of the state/country is a key point of the project. The saturation also helps in the issue of security. As each child has their own laptop and communities feel part of this initiative, there is less envy, therefore less incentive for theft.</w:t>
+        <w:t>Saturation:</w:t>
+      </w:r>
+      <w:r>
+        <w:rPr>
+          <w:rFonts w:asciiTheme="majorHAnsi" w:hAnsiTheme="majorHAnsi" w:cstheme="minorBidi"/>
+          <w:i/>
+          <w:color w:val="0000FF"/>
+          <w:sz w:val="22"/>
+          <w:szCs w:val="22"/>
+          <w:lang w:eastAsia="ja-JP"/>
+        </w:rPr>
+        <w:t xml:space="preserve"> Saturation is important to achieve a significant improvement in education and access to a means of personal expression and knowledge should be a right rather than a prize. Therefore, provide equal opportunity to all citizens of the state/country is a key point of the project. The saturation also helps in the issue of security. As each child has their own laptop and communities feel part of this initiative, there is less envy, therefore less incentive for theft.</w:t>
       </w:r>
     </w:p>
     <w:p>
@@ -7646,13 +7747,25 @@
       <w:r>
         <w:rPr>
           <w:rFonts w:asciiTheme="majorHAnsi" w:hAnsiTheme="majorHAnsi" w:cstheme="minorBidi"/>
+          <w:b/>
           <w:i/>
           <w:color w:val="0000FF"/>
           <w:sz w:val="22"/>
           <w:szCs w:val="22"/>
           <w:lang w:eastAsia="ja-JP"/>
         </w:rPr>
-        <w:t xml:space="preserve">Connection: The XO has been designed to provide the most effective wireless network, even without local Internet. Children in any neighbourhood are inter-connected in a wireless way to chat, to share information, </w:t>
+        <w:t>Connection:</w:t>
+      </w:r>
+      <w:r>
+        <w:rPr>
+          <w:rFonts w:asciiTheme="majorHAnsi" w:hAnsiTheme="majorHAnsi" w:cstheme="minorBidi"/>
+          <w:i/>
+          <w:color w:val="0000FF"/>
+          <w:sz w:val="22"/>
+          <w:szCs w:val="22"/>
+          <w:lang w:eastAsia="ja-JP"/>
+        </w:rPr>
+        <w:t xml:space="preserve"> The XO has been designed to provide the most effective wireless network, even without local Internet. Children in any neighbourhood are inter-connected in a wireless way to chat, to share information, </w:t>
       </w:r>
       <w:proofErr w:type="gramStart"/>
       <w:r>
@@ -7706,13 +7819,25 @@
       <w:r>
         <w:rPr>
           <w:rFonts w:asciiTheme="majorHAnsi" w:hAnsiTheme="majorHAnsi" w:cstheme="minorBidi"/>
+          <w:b/>
           <w:i/>
           <w:color w:val="0000FF"/>
           <w:sz w:val="22"/>
           <w:szCs w:val="22"/>
           <w:lang w:eastAsia="ja-JP"/>
         </w:rPr>
-        <w:t>Free and Open Source: By choosing free and Open Source platform, there is no inherent external dependency or restrictions on redistribution, software choice, licensing costs, upgrades, localization of the software into the local language and repurpose it to fit their needs. The children and their communities should be free to choose.</w:t>
+        <w:t>Free and Open Source:</w:t>
+      </w:r>
+      <w:r>
+        <w:rPr>
+          <w:rFonts w:asciiTheme="majorHAnsi" w:hAnsiTheme="majorHAnsi" w:cstheme="minorBidi"/>
+          <w:i/>
+          <w:color w:val="0000FF"/>
+          <w:sz w:val="22"/>
+          <w:szCs w:val="22"/>
+          <w:lang w:eastAsia="ja-JP"/>
+        </w:rPr>
+        <w:t xml:space="preserve"> By choosing free and Open Source platform, there is no inherent external dependency or restrictions on redistribution, software choice, licensing costs, upgrades, localization of the software into the local language and repurpose it to fit their needs. The children and their communities should be free to choose.</w:t>
       </w:r>
     </w:p>
     <w:p>
@@ -7730,44 +7855,672 @@
         <w:rPr>
           <w:lang w:eastAsia="en-US"/>
         </w:rPr>
-        <w:t>T</w:t>
+        <w:t xml:space="preserve">The </w:t>
       </w:r>
       <w:r>
         <w:rPr>
           <w:lang w:eastAsia="en-US"/>
         </w:rPr>
-        <w:t>he five OLPC’s principles</w:t>
+        <w:t>OLPC</w:t>
       </w:r>
       <w:r>
         <w:rPr>
           <w:lang w:eastAsia="en-US"/>
         </w:rPr>
-        <w:t xml:space="preserve"> and the PLE</w:t>
+        <w:t xml:space="preserve"> laptop </w:t>
+      </w:r>
+      <w:r>
+        <w:rPr>
+          <w:lang w:eastAsia="en-US"/>
+        </w:rPr>
+        <w:t>and the children’s first</w:t>
+      </w:r>
+      <w:r>
+        <w:rPr>
+          <w:lang w:eastAsia="en-US"/>
+        </w:rPr>
+        <w:t xml:space="preserve"> </w:t>
+      </w:r>
+      <w:r>
+        <w:rPr>
+          <w:lang w:eastAsia="en-US"/>
+        </w:rPr>
+        <w:t>PLE</w:t>
       </w:r>
     </w:p>
     <w:p>
       <w:pPr>
         <w:rPr>
-          <w:i/>
-          <w:color w:val="0000FF"/>
-          <w:szCs w:val="22"/>
-        </w:rPr>
-      </w:pPr>
-      <w:r>
-        <w:rPr>
-          <w:i/>
-          <w:color w:val="0000FF"/>
-          <w:szCs w:val="22"/>
-        </w:rPr>
-        <w:t>By given children they very own con</w:t>
-      </w:r>
-      <w:r>
-        <w:rPr>
-          <w:i/>
-          <w:color w:val="0000FF"/>
-          <w:szCs w:val="22"/>
-        </w:rPr>
-        <w:t xml:space="preserve">nected </w:t>
+          <w:rFonts w:eastAsia="Times New Roman" w:cs="Times New Roman"/>
+        </w:rPr>
+      </w:pPr>
+      <w:r>
+        <w:rPr>
+          <w:i/>
+          <w:color w:val="0000FF"/>
+          <w:szCs w:val="22"/>
+        </w:rPr>
+        <w:t>To attain the five OLPC’s principles,</w:t>
+      </w:r>
+      <w:r>
+        <w:rPr>
+          <w:i/>
+          <w:color w:val="0000FF"/>
+          <w:szCs w:val="22"/>
+        </w:rPr>
+        <w:t xml:space="preserve"> the project </w:t>
+      </w:r>
+      <w:r>
+        <w:rPr>
+          <w:i/>
+          <w:color w:val="0000FF"/>
+          <w:szCs w:val="22"/>
+        </w:rPr>
+        <w:t>fundamentally reconsidered personal computer architecture—hardware, software, and display</w:t>
+      </w:r>
+      <w:r>
+        <w:rPr>
+          <w:i/>
+          <w:color w:val="0000FF"/>
+          <w:szCs w:val="22"/>
+        </w:rPr>
+        <w:t xml:space="preserve"> – </w:t>
+      </w:r>
+      <w:r>
+        <w:rPr>
+          <w:i/>
+          <w:color w:val="0000FF"/>
+          <w:szCs w:val="22"/>
+        </w:rPr>
+        <w:t>to</w:t>
+      </w:r>
+      <w:r>
+        <w:rPr>
+          <w:i/>
+          <w:color w:val="0000FF"/>
+          <w:szCs w:val="22"/>
+        </w:rPr>
+        <w:t xml:space="preserve"> </w:t>
+      </w:r>
+      <w:r>
+        <w:rPr>
+          <w:i/>
+          <w:color w:val="0000FF"/>
+          <w:szCs w:val="22"/>
+        </w:rPr>
+        <w:t>develop</w:t>
+      </w:r>
+      <w:r>
+        <w:rPr>
+          <w:i/>
+          <w:color w:val="0000FF"/>
+          <w:szCs w:val="22"/>
+        </w:rPr>
+        <w:t xml:space="preserve"> a</w:t>
+      </w:r>
+      <w:r>
+        <w:rPr>
+          <w:i/>
+          <w:color w:val="0000FF"/>
+          <w:szCs w:val="22"/>
+        </w:rPr>
+        <w:t>n</w:t>
+      </w:r>
+      <w:r>
+        <w:rPr>
+          <w:i/>
+          <w:color w:val="0000FF"/>
+          <w:szCs w:val="22"/>
+        </w:rPr>
+        <w:t xml:space="preserve"> </w:t>
+      </w:r>
+      <w:r>
+        <w:rPr>
+          <w:i/>
+          <w:color w:val="0000FF"/>
+          <w:szCs w:val="22"/>
+        </w:rPr>
+        <w:t xml:space="preserve">innovative </w:t>
+      </w:r>
+      <w:r>
+        <w:rPr>
+          <w:i/>
+          <w:color w:val="0000FF"/>
+          <w:szCs w:val="22"/>
+        </w:rPr>
+        <w:t xml:space="preserve">computer </w:t>
+      </w:r>
+      <w:r>
+        <w:rPr>
+          <w:i/>
+          <w:color w:val="0000FF"/>
+          <w:szCs w:val="22"/>
+        </w:rPr>
+        <w:t>at</w:t>
+      </w:r>
+      <w:r>
+        <w:rPr>
+          <w:i/>
+          <w:color w:val="0000FF"/>
+          <w:szCs w:val="22"/>
+        </w:rPr>
+        <w:t xml:space="preserve"> the lowest cost and best quality</w:t>
+      </w:r>
+      <w:r>
+        <w:rPr>
+          <w:i/>
+          <w:color w:val="0000FF"/>
+          <w:szCs w:val="22"/>
+        </w:rPr>
+        <w:t xml:space="preserve"> available</w:t>
+      </w:r>
+      <w:r>
+        <w:rPr>
+          <w:i/>
+          <w:color w:val="0000FF"/>
+          <w:szCs w:val="22"/>
+        </w:rPr>
+        <w:t>, respecting</w:t>
+      </w:r>
+      <w:r>
+        <w:rPr>
+          <w:i/>
+          <w:color w:val="0000FF"/>
+          <w:szCs w:val="22"/>
+        </w:rPr>
+        <w:t xml:space="preserve"> </w:t>
+      </w:r>
+      <w:r>
+        <w:rPr>
+          <w:i/>
+          <w:color w:val="0000FF"/>
+          <w:szCs w:val="22"/>
+        </w:rPr>
+        <w:t xml:space="preserve">a set of design goals </w:t>
+      </w:r>
+      <w:r>
+        <w:rPr>
+          <w:i/>
+          <w:color w:val="0000FF"/>
+          <w:szCs w:val="22"/>
+        </w:rPr>
+        <w:fldChar w:fldCharType="begin" w:fldLock="1"/>
+      </w:r>
+      <w:r>
+        <w:rPr>
+          <w:i/>
+          <w:color w:val="0000FF"/>
+          <w:szCs w:val="22"/>
+        </w:rPr>
+        <w:instrText>ADDIN CSL_CITATION { "citationItems" : [ { "id" : "ITEM-1", "itemData" : { "URL" : "http://wiki.laptop.org/go/Hardware", "accessed" : { "date-parts" : [ [ "2013", "5", "3" ] ] }, "author" : [ { "dropping-particle" : "", "family" : "OLPC", "given" : "", "non-dropping-particle" : "", "parse-names" : false, "suffix" : "" } ], "container-title" : "OLPC Foundation", "id" : "ITEM-1", "issued" : { "date-parts" : [ [ "0" ] ] }, "title" : "XO Laptop", "type" : "webpage" }, "uris" : [ "http://www.mendeley.com/documents/?uuid=02e99056-fab3-4963-a398-4f85abcfb5c7" ] } ], "mendeley" : { "previouslyFormattedCitation" : "(OLPC n.d.)" }, "properties" : { "noteIndex" : 0 }, "schema" : "https://github.com/citation-style-language/schema/raw/master/csl-citation.json" }</w:instrText>
+      </w:r>
+      <w:r>
+        <w:rPr>
+          <w:i/>
+          <w:color w:val="0000FF"/>
+          <w:szCs w:val="22"/>
+        </w:rPr>
+        <w:fldChar w:fldCharType="separate"/>
+      </w:r>
+      <w:r>
+        <w:rPr>
+          <w:i/>
+          <w:noProof/>
+          <w:color w:val="0000FF"/>
+          <w:szCs w:val="22"/>
+        </w:rPr>
+        <w:t>(OLPC n.d.)</w:t>
+      </w:r>
+      <w:r>
+        <w:rPr>
+          <w:i/>
+          <w:color w:val="0000FF"/>
+          <w:szCs w:val="22"/>
+        </w:rPr>
+        <w:fldChar w:fldCharType="end"/>
+      </w:r>
+      <w:r>
+        <w:rPr>
+          <w:i/>
+          <w:color w:val="0000FF"/>
+          <w:szCs w:val="22"/>
+        </w:rPr>
+        <w:t xml:space="preserve"> </w:t>
+      </w:r>
+      <w:proofErr w:type="gramStart"/>
+      <w:r>
+        <w:rPr>
+          <w:i/>
+          <w:color w:val="0000FF"/>
+          <w:szCs w:val="22"/>
+        </w:rPr>
+        <w:t>suitable</w:t>
+      </w:r>
+      <w:proofErr w:type="gramEnd"/>
+      <w:r>
+        <w:rPr>
+          <w:i/>
+          <w:color w:val="0000FF"/>
+          <w:szCs w:val="22"/>
+        </w:rPr>
+        <w:t xml:space="preserve"> to</w:t>
+      </w:r>
+      <w:r>
+        <w:rPr>
+          <w:i/>
+          <w:color w:val="0000FF"/>
+          <w:szCs w:val="22"/>
+        </w:rPr>
+        <w:t xml:space="preserve"> the conditions in developing countries</w:t>
+      </w:r>
+      <w:r>
+        <w:rPr>
+          <w:i/>
+          <w:color w:val="0000FF"/>
+          <w:szCs w:val="22"/>
+        </w:rPr>
+        <w:t xml:space="preserve">. The design goal </w:t>
+      </w:r>
+      <w:proofErr w:type="gramStart"/>
+      <w:r>
+        <w:rPr>
+          <w:i/>
+          <w:color w:val="0000FF"/>
+          <w:szCs w:val="22"/>
+        </w:rPr>
+        <w:t>are</w:t>
+      </w:r>
+      <w:proofErr w:type="gramEnd"/>
+      <w:r>
+        <w:rPr>
+          <w:i/>
+          <w:color w:val="0000FF"/>
+          <w:szCs w:val="22"/>
+        </w:rPr>
+        <w:t xml:space="preserve"> (in order)</w:t>
+      </w:r>
+      <w:r>
+        <w:rPr>
+          <w:i/>
+          <w:color w:val="0000FF"/>
+          <w:szCs w:val="22"/>
+        </w:rPr>
+        <w:t>:</w:t>
+      </w:r>
+    </w:p>
+    <w:p>
+      <w:pPr>
+        <w:numPr>
+          <w:ilvl w:val="0"/>
+          <w:numId w:val="12"/>
+        </w:numPr>
+        <w:shd w:val="clear" w:color="auto" w:fill="FFFFFF"/>
+        <w:spacing w:before="100" w:beforeAutospacing="1" w:after="24"/>
+        <w:jc w:val="left"/>
+        <w:rPr>
+          <w:i/>
+          <w:color w:val="0000FF"/>
+          <w:szCs w:val="22"/>
+        </w:rPr>
+      </w:pPr>
+      <w:r>
+        <w:rPr>
+          <w:i/>
+          <w:color w:val="0000FF"/>
+          <w:szCs w:val="22"/>
+        </w:rPr>
+        <w:t xml:space="preserve">Safe: </w:t>
+      </w:r>
+      <w:r>
+        <w:rPr>
+          <w:i/>
+          <w:color w:val="0000FF"/>
+          <w:szCs w:val="22"/>
+        </w:rPr>
+        <w:t>no children should be harmed</w:t>
+      </w:r>
+      <w:r>
+        <w:rPr>
+          <w:i/>
+          <w:color w:val="0000FF"/>
+          <w:szCs w:val="22"/>
+        </w:rPr>
+        <w:t>.</w:t>
+      </w:r>
+    </w:p>
+    <w:p>
+      <w:pPr>
+        <w:numPr>
+          <w:ilvl w:val="0"/>
+          <w:numId w:val="12"/>
+        </w:numPr>
+        <w:shd w:val="clear" w:color="auto" w:fill="FFFFFF"/>
+        <w:spacing w:before="100" w:beforeAutospacing="1" w:after="24"/>
+        <w:jc w:val="left"/>
+        <w:rPr>
+          <w:i/>
+          <w:color w:val="0000FF"/>
+          <w:szCs w:val="22"/>
+        </w:rPr>
+      </w:pPr>
+      <w:r>
+        <w:rPr>
+          <w:i/>
+          <w:color w:val="0000FF"/>
+          <w:szCs w:val="22"/>
+        </w:rPr>
+        <w:t xml:space="preserve">Lowest Power: </w:t>
+      </w:r>
+      <w:r>
+        <w:rPr>
+          <w:i/>
+          <w:color w:val="0000FF"/>
+          <w:szCs w:val="22"/>
+        </w:rPr>
+        <w:t>low power means longer run-time</w:t>
+      </w:r>
+      <w:r>
+        <w:rPr>
+          <w:i/>
+          <w:color w:val="0000FF"/>
+          <w:szCs w:val="22"/>
+        </w:rPr>
+        <w:t>.</w:t>
+      </w:r>
+    </w:p>
+    <w:p>
+      <w:pPr>
+        <w:numPr>
+          <w:ilvl w:val="0"/>
+          <w:numId w:val="12"/>
+        </w:numPr>
+        <w:shd w:val="clear" w:color="auto" w:fill="FFFFFF"/>
+        <w:spacing w:before="100" w:beforeAutospacing="1" w:after="24"/>
+        <w:jc w:val="left"/>
+        <w:rPr>
+          <w:i/>
+          <w:color w:val="0000FF"/>
+          <w:szCs w:val="22"/>
+        </w:rPr>
+      </w:pPr>
+      <w:r>
+        <w:rPr>
+          <w:i/>
+          <w:color w:val="0000FF"/>
+          <w:szCs w:val="22"/>
+        </w:rPr>
+        <w:t>Lowest Cost:</w:t>
+      </w:r>
+      <w:r>
+        <w:rPr>
+          <w:i/>
+          <w:color w:val="0000FF"/>
+          <w:szCs w:val="22"/>
+        </w:rPr>
+        <w:t xml:space="preserve"> a lower cost means more children can have one</w:t>
+      </w:r>
+      <w:r>
+        <w:rPr>
+          <w:i/>
+          <w:color w:val="0000FF"/>
+          <w:szCs w:val="22"/>
+        </w:rPr>
+        <w:t>.</w:t>
+      </w:r>
+    </w:p>
+    <w:p>
+      <w:pPr>
+        <w:numPr>
+          <w:ilvl w:val="0"/>
+          <w:numId w:val="12"/>
+        </w:numPr>
+        <w:shd w:val="clear" w:color="auto" w:fill="FFFFFF"/>
+        <w:spacing w:before="100" w:beforeAutospacing="1" w:after="24"/>
+        <w:jc w:val="left"/>
+        <w:rPr>
+          <w:i/>
+          <w:color w:val="0000FF"/>
+          <w:szCs w:val="22"/>
+        </w:rPr>
+      </w:pPr>
+      <w:r>
+        <w:rPr>
+          <w:i/>
+          <w:color w:val="0000FF"/>
+          <w:szCs w:val="22"/>
+        </w:rPr>
+        <w:t xml:space="preserve">Robust and Maintainable: because </w:t>
+      </w:r>
+      <w:r>
+        <w:rPr>
+          <w:i/>
+          <w:color w:val="0000FF"/>
+          <w:szCs w:val="22"/>
+        </w:rPr>
+        <w:t>children drop things</w:t>
+      </w:r>
+      <w:r>
+        <w:rPr>
+          <w:i/>
+          <w:color w:val="0000FF"/>
+          <w:szCs w:val="22"/>
+        </w:rPr>
+        <w:t>.</w:t>
+      </w:r>
+    </w:p>
+    <w:p>
+      <w:pPr>
+        <w:numPr>
+          <w:ilvl w:val="0"/>
+          <w:numId w:val="12"/>
+        </w:numPr>
+        <w:shd w:val="clear" w:color="auto" w:fill="FFFFFF"/>
+        <w:spacing w:before="100" w:beforeAutospacing="1" w:after="24"/>
+        <w:jc w:val="left"/>
+        <w:rPr>
+          <w:i/>
+          <w:color w:val="0000FF"/>
+          <w:szCs w:val="22"/>
+        </w:rPr>
+      </w:pPr>
+      <w:r>
+        <w:rPr>
+          <w:i/>
+          <w:color w:val="0000FF"/>
+          <w:szCs w:val="22"/>
+        </w:rPr>
+        <w:t>Performance</w:t>
+      </w:r>
+      <w:r>
+        <w:rPr>
+          <w:i/>
+          <w:color w:val="0000FF"/>
+          <w:szCs w:val="22"/>
+        </w:rPr>
+        <w:t xml:space="preserve">: </w:t>
+      </w:r>
+      <w:r>
+        <w:rPr>
+          <w:i/>
+          <w:color w:val="0000FF"/>
+          <w:szCs w:val="22"/>
+        </w:rPr>
+        <w:t>fast</w:t>
+      </w:r>
+      <w:r>
+        <w:rPr>
+          <w:i/>
+          <w:color w:val="0000FF"/>
+          <w:szCs w:val="22"/>
+        </w:rPr>
+        <w:t>.</w:t>
+      </w:r>
+    </w:p>
+    <w:p>
+      <w:pPr>
+        <w:shd w:val="clear" w:color="auto" w:fill="FFFFFF"/>
+        <w:spacing w:before="30" w:after="24"/>
+        <w:jc w:val="left"/>
+        <w:rPr>
+          <w:i/>
+          <w:color w:val="0000FF"/>
+          <w:szCs w:val="22"/>
+        </w:rPr>
+      </w:pPr>
+    </w:p>
+    <w:p>
+      <w:pPr>
+        <w:rPr>
+          <w:rFonts w:ascii="Times" w:eastAsia="Times New Roman" w:hAnsi="Times" w:cs="Times New Roman"/>
+          <w:sz w:val="20"/>
+          <w:szCs w:val="20"/>
+          <w:lang w:eastAsia="en-US"/>
+        </w:rPr>
+      </w:pPr>
+      <w:r>
+        <w:rPr>
+          <w:i/>
+          <w:color w:val="0000FF"/>
+          <w:szCs w:val="22"/>
+        </w:rPr>
+        <w:t xml:space="preserve">The </w:t>
+      </w:r>
+      <w:r>
+        <w:rPr>
+          <w:i/>
+          <w:color w:val="0000FF"/>
+          <w:szCs w:val="22"/>
+        </w:rPr>
+        <w:t>result</w:t>
+      </w:r>
+      <w:r>
+        <w:rPr>
+          <w:i/>
+          <w:color w:val="0000FF"/>
+          <w:szCs w:val="22"/>
+        </w:rPr>
+        <w:t xml:space="preserve">, </w:t>
+      </w:r>
+      <w:r>
+        <w:rPr>
+          <w:i/>
+          <w:color w:val="0000FF"/>
+          <w:szCs w:val="22"/>
+        </w:rPr>
+        <w:t>says its creator Yves Behar</w:t>
+      </w:r>
+      <w:r>
+        <w:rPr>
+          <w:i/>
+          <w:color w:val="0000FF"/>
+          <w:szCs w:val="22"/>
+        </w:rPr>
+        <w:t xml:space="preserve"> </w:t>
+      </w:r>
+      <w:r>
+        <w:rPr>
+          <w:i/>
+          <w:color w:val="0000FF"/>
+          <w:szCs w:val="22"/>
+        </w:rPr>
+        <w:fldChar w:fldCharType="begin" w:fldLock="1"/>
+      </w:r>
+      <w:r>
+        <w:rPr>
+          <w:i/>
+          <w:color w:val="0000FF"/>
+          <w:szCs w:val="22"/>
+        </w:rPr>
+        <w:instrText>ADDIN CSL_CITATION { "citationItems" : [ { "id" : "ITEM-1", "itemData" : { "abstract" : "The product designer behind $100 lap top talks about the challenges of designing for kids in the developing world.", "author" : [ { "dropping-particle" : "", "family" : "Behar", "given" : "Yves", "non-dropping-particle" : "", "parse-names" : false, "suffix" : "" } ], "id" : "ITEM-1", "issued" : { "date-parts" : [ [ "2007" ] ] }, "publisher" : "Youtube", "title" : "Yves Behar on Designing OLPC", "type" : "motion_picture" }, "uris" : [ "http://www.mendeley.com/documents/?uuid=83d3a10b-2aba-461a-af10-da85191d8371" ] } ], "mendeley" : { "previouslyFormattedCitation" : "(Behar 2007)" }, "properties" : { "noteIndex" : 0 }, "schema" : "https://github.com/citation-style-language/schema/raw/master/csl-citation.json" }</w:instrText>
+      </w:r>
+      <w:r>
+        <w:rPr>
+          <w:i/>
+          <w:color w:val="0000FF"/>
+          <w:szCs w:val="22"/>
+        </w:rPr>
+        <w:fldChar w:fldCharType="separate"/>
+      </w:r>
+      <w:r>
+        <w:rPr>
+          <w:i/>
+          <w:noProof/>
+          <w:color w:val="0000FF"/>
+          <w:szCs w:val="22"/>
+        </w:rPr>
+        <w:t>(Behar 2007)</w:t>
+      </w:r>
+      <w:r>
+        <w:rPr>
+          <w:i/>
+          <w:color w:val="0000FF"/>
+          <w:szCs w:val="22"/>
+        </w:rPr>
+        <w:fldChar w:fldCharType="end"/>
+      </w:r>
+      <w:r>
+        <w:rPr>
+          <w:i/>
+          <w:color w:val="0000FF"/>
+          <w:szCs w:val="22"/>
+        </w:rPr>
+        <w:t>,</w:t>
+      </w:r>
+      <w:r>
+        <w:rPr>
+          <w:i/>
+          <w:color w:val="0000FF"/>
+          <w:szCs w:val="22"/>
+        </w:rPr>
+        <w:t xml:space="preserve"> </w:t>
+      </w:r>
+      <w:r>
+        <w:rPr>
+          <w:i/>
+          <w:color w:val="0000FF"/>
+          <w:szCs w:val="22"/>
+        </w:rPr>
+        <w:t xml:space="preserve">is </w:t>
+      </w:r>
+      <w:r>
+        <w:rPr>
+          <w:i/>
+          <w:color w:val="0000FF"/>
+          <w:szCs w:val="22"/>
+        </w:rPr>
+        <w:t>a</w:t>
+      </w:r>
+      <w:r>
+        <w:rPr>
+          <w:i/>
+          <w:color w:val="0000FF"/>
+          <w:szCs w:val="22"/>
+        </w:rPr>
+        <w:t xml:space="preserve"> green </w:t>
+      </w:r>
+      <w:r>
+        <w:rPr>
+          <w:i/>
+          <w:color w:val="0000FF"/>
+          <w:szCs w:val="22"/>
+        </w:rPr>
+        <w:t xml:space="preserve">and </w:t>
+      </w:r>
+      <w:r>
+        <w:rPr>
+          <w:i/>
+          <w:color w:val="0000FF"/>
+          <w:szCs w:val="22"/>
+        </w:rPr>
+        <w:t>small</w:t>
+      </w:r>
+      <w:r>
+        <w:rPr>
+          <w:i/>
+          <w:color w:val="0000FF"/>
+          <w:szCs w:val="22"/>
+        </w:rPr>
+        <w:t xml:space="preserve"> </w:t>
       </w:r>
       <w:r>
         <w:rPr>
@@ -7783,31 +8536,1118 @@
           <w:color w:val="0000FF"/>
           <w:szCs w:val="22"/>
         </w:rPr>
-        <w:t xml:space="preserve">, the OLPC project also </w:t>
-      </w:r>
-      <w:r>
-        <w:rPr>
-          <w:i/>
-          <w:color w:val="0000FF"/>
-          <w:szCs w:val="22"/>
-        </w:rPr>
-        <w:t xml:space="preserve">furnishes </w:t>
-      </w:r>
-      <w:r>
-        <w:rPr>
-          <w:i/>
-          <w:color w:val="0000FF"/>
-          <w:szCs w:val="22"/>
-        </w:rPr>
-        <w:t xml:space="preserve">these children </w:t>
-      </w:r>
-      <w:r>
-        <w:rPr>
-          <w:i/>
-          <w:color w:val="0000FF"/>
-          <w:szCs w:val="22"/>
-        </w:rPr>
-        <w:t>with</w:t>
+        <w:t xml:space="preserve"> called XO</w:t>
+      </w:r>
+      <w:r>
+        <w:rPr>
+          <w:i/>
+          <w:color w:val="0000FF"/>
+          <w:szCs w:val="22"/>
+        </w:rPr>
+        <w:t xml:space="preserve"> </w:t>
+      </w:r>
+      <w:r>
+        <w:rPr>
+          <w:i/>
+          <w:color w:val="0000FF"/>
+          <w:szCs w:val="22"/>
+        </w:rPr>
+        <w:t>that can</w:t>
+      </w:r>
+      <w:r>
+        <w:rPr>
+          <w:i/>
+          <w:color w:val="0000FF"/>
+          <w:szCs w:val="22"/>
+        </w:rPr>
+        <w:t xml:space="preserve"> operate in the harshest co</w:t>
+      </w:r>
+      <w:r>
+        <w:rPr>
+          <w:i/>
+          <w:color w:val="0000FF"/>
+          <w:szCs w:val="22"/>
+        </w:rPr>
+        <w:t>nditions,</w:t>
+      </w:r>
+      <w:r>
+        <w:rPr>
+          <w:i/>
+          <w:color w:val="0000FF"/>
+          <w:szCs w:val="22"/>
+        </w:rPr>
+        <w:t xml:space="preserve"> where each part that makes up </w:t>
+      </w:r>
+      <w:r>
+        <w:rPr>
+          <w:i/>
+          <w:color w:val="0000FF"/>
+          <w:szCs w:val="22"/>
+        </w:rPr>
+        <w:t>it is</w:t>
+      </w:r>
+      <w:r>
+        <w:rPr>
+          <w:i/>
+          <w:color w:val="0000FF"/>
+          <w:szCs w:val="22"/>
+        </w:rPr>
+        <w:t xml:space="preserve"> strategically planned to give the best performance</w:t>
+      </w:r>
+      <w:r>
+        <w:rPr>
+          <w:i/>
+          <w:color w:val="0000FF"/>
+          <w:szCs w:val="22"/>
+        </w:rPr>
+        <w:t>, robustness</w:t>
+      </w:r>
+      <w:r>
+        <w:rPr>
+          <w:i/>
+          <w:color w:val="0000FF"/>
+          <w:szCs w:val="22"/>
+        </w:rPr>
+        <w:t xml:space="preserve"> and quality.</w:t>
+      </w:r>
+      <w:r>
+        <w:rPr>
+          <w:i/>
+          <w:color w:val="0000FF"/>
+          <w:szCs w:val="22"/>
+        </w:rPr>
+        <w:t xml:space="preserve"> </w:t>
+      </w:r>
+      <w:r>
+        <w:rPr>
+          <w:i/>
+          <w:color w:val="0000FF"/>
+          <w:szCs w:val="22"/>
+        </w:rPr>
+        <w:t xml:space="preserve">For economy and efficiency reasons, every part of the XO laptop has two, three or more different functions. </w:t>
+      </w:r>
+      <w:r>
+        <w:rPr>
+          <w:i/>
+          <w:color w:val="0000FF"/>
+          <w:szCs w:val="22"/>
+        </w:rPr>
+        <w:t>Such characteristics</w:t>
+      </w:r>
+      <w:r>
+        <w:rPr>
+          <w:i/>
+          <w:color w:val="0000FF"/>
+          <w:szCs w:val="22"/>
+        </w:rPr>
+        <w:t xml:space="preserve"> </w:t>
+      </w:r>
+      <w:r>
+        <w:rPr>
+          <w:i/>
+          <w:color w:val="0000FF"/>
+          <w:szCs w:val="22"/>
+        </w:rPr>
+        <w:t>make the XO</w:t>
+      </w:r>
+      <w:r>
+        <w:rPr>
+          <w:i/>
+          <w:color w:val="0000FF"/>
+          <w:szCs w:val="22"/>
+        </w:rPr>
+        <w:t xml:space="preserve"> </w:t>
+      </w:r>
+      <w:r>
+        <w:rPr>
+          <w:i/>
+          <w:color w:val="0000FF"/>
+          <w:szCs w:val="22"/>
+        </w:rPr>
+        <w:t xml:space="preserve">laptop </w:t>
+      </w:r>
+      <w:r>
+        <w:rPr>
+          <w:i/>
+          <w:color w:val="0000FF"/>
+          <w:szCs w:val="22"/>
+        </w:rPr>
+        <w:t>very</w:t>
+      </w:r>
+      <w:r>
+        <w:rPr>
+          <w:i/>
+          <w:color w:val="0000FF"/>
+          <w:szCs w:val="22"/>
+        </w:rPr>
+        <w:t xml:space="preserve"> effective</w:t>
+      </w:r>
+      <w:r>
+        <w:rPr>
+          <w:i/>
+          <w:color w:val="0000FF"/>
+          <w:szCs w:val="22"/>
+        </w:rPr>
+        <w:t xml:space="preserve"> </w:t>
+      </w:r>
+      <w:r>
+        <w:rPr>
+          <w:i/>
+          <w:color w:val="0000FF"/>
+          <w:szCs w:val="22"/>
+        </w:rPr>
+        <w:t>to work with children</w:t>
+      </w:r>
+      <w:r>
+        <w:rPr>
+          <w:i/>
+          <w:color w:val="0000FF"/>
+          <w:szCs w:val="22"/>
+        </w:rPr>
+        <w:t xml:space="preserve"> </w:t>
+      </w:r>
+      <w:r>
+        <w:rPr>
+          <w:i/>
+          <w:color w:val="0000FF"/>
+          <w:szCs w:val="22"/>
+        </w:rPr>
+        <w:t>that usually walk to and from school every day</w:t>
+      </w:r>
+      <w:proofErr w:type="gramStart"/>
+      <w:r>
+        <w:rPr>
+          <w:i/>
+          <w:color w:val="0000FF"/>
+          <w:szCs w:val="22"/>
+        </w:rPr>
+        <w:t>;</w:t>
+      </w:r>
+      <w:proofErr w:type="gramEnd"/>
+      <w:r>
+        <w:rPr>
+          <w:i/>
+          <w:color w:val="0000FF"/>
+          <w:szCs w:val="22"/>
+        </w:rPr>
+        <w:t xml:space="preserve"> </w:t>
+      </w:r>
+      <w:r>
+        <w:rPr>
+          <w:i/>
+          <w:color w:val="0000FF"/>
+          <w:szCs w:val="22"/>
+        </w:rPr>
+        <w:t>where</w:t>
+      </w:r>
+      <w:r>
+        <w:rPr>
+          <w:i/>
+          <w:color w:val="0000FF"/>
+          <w:szCs w:val="22"/>
+        </w:rPr>
+        <w:t xml:space="preserve"> </w:t>
+      </w:r>
+      <w:r>
+        <w:rPr>
+          <w:i/>
+          <w:color w:val="0000FF"/>
+          <w:szCs w:val="22"/>
+        </w:rPr>
+        <w:t xml:space="preserve">the </w:t>
+      </w:r>
+      <w:r>
+        <w:rPr>
+          <w:i/>
+          <w:color w:val="0000FF"/>
+          <w:szCs w:val="22"/>
+        </w:rPr>
+        <w:t>weather</w:t>
+      </w:r>
+      <w:r>
+        <w:rPr>
+          <w:i/>
+          <w:color w:val="0000FF"/>
+          <w:szCs w:val="22"/>
+        </w:rPr>
+        <w:t xml:space="preserve"> </w:t>
+      </w:r>
+      <w:r>
+        <w:rPr>
+          <w:i/>
+          <w:color w:val="0000FF"/>
+          <w:szCs w:val="22"/>
+        </w:rPr>
+        <w:t xml:space="preserve">is </w:t>
+      </w:r>
+      <w:r>
+        <w:rPr>
+          <w:i/>
+          <w:color w:val="0000FF"/>
+          <w:szCs w:val="22"/>
+        </w:rPr>
+        <w:t>unpredictable</w:t>
+      </w:r>
+      <w:r>
+        <w:rPr>
+          <w:i/>
+          <w:color w:val="0000FF"/>
+          <w:szCs w:val="22"/>
+        </w:rPr>
+        <w:t xml:space="preserve"> and </w:t>
+      </w:r>
+      <w:r>
+        <w:rPr>
+          <w:i/>
+          <w:color w:val="0000FF"/>
+          <w:szCs w:val="22"/>
+        </w:rPr>
+        <w:t xml:space="preserve">rain, dirt and dust are </w:t>
+      </w:r>
+      <w:r>
+        <w:rPr>
+          <w:i/>
+          <w:color w:val="0000FF"/>
+          <w:szCs w:val="22"/>
+        </w:rPr>
+        <w:t>part</w:t>
+      </w:r>
+      <w:r>
+        <w:rPr>
+          <w:i/>
+          <w:color w:val="0000FF"/>
+          <w:szCs w:val="22"/>
+        </w:rPr>
+        <w:t xml:space="preserve"> of their daily </w:t>
+      </w:r>
+      <w:r>
+        <w:rPr>
+          <w:i/>
+          <w:color w:val="0000FF"/>
+          <w:szCs w:val="22"/>
+        </w:rPr>
+        <w:t>routine</w:t>
+      </w:r>
+      <w:r>
+        <w:rPr>
+          <w:i/>
+          <w:color w:val="0000FF"/>
+          <w:szCs w:val="22"/>
+        </w:rPr>
+        <w:t xml:space="preserve">. </w:t>
+      </w:r>
+      <w:r>
+        <w:rPr>
+          <w:i/>
+          <w:color w:val="0000FF"/>
+          <w:szCs w:val="22"/>
+        </w:rPr>
+        <w:t>T</w:t>
+      </w:r>
+      <w:r>
+        <w:rPr>
+          <w:i/>
+          <w:color w:val="0000FF"/>
+          <w:szCs w:val="22"/>
+        </w:rPr>
+        <w:t xml:space="preserve">he XO </w:t>
+      </w:r>
+      <w:r>
+        <w:rPr>
+          <w:i/>
+          <w:color w:val="0000FF"/>
+          <w:szCs w:val="22"/>
+        </w:rPr>
+        <w:t>‘</w:t>
+      </w:r>
+      <w:r>
+        <w:rPr>
+          <w:i/>
+          <w:color w:val="0000FF"/>
+          <w:szCs w:val="22"/>
+        </w:rPr>
+        <w:t>is not a cost-reduced version of today's laptop</w:t>
+      </w:r>
+      <w:r>
+        <w:rPr>
+          <w:i/>
+          <w:color w:val="0000FF"/>
+          <w:szCs w:val="22"/>
+        </w:rPr>
+        <w:t>’</w:t>
+      </w:r>
+      <w:r>
+        <w:rPr>
+          <w:i/>
+          <w:color w:val="0000FF"/>
+          <w:szCs w:val="22"/>
+        </w:rPr>
+        <w:t>,</w:t>
+      </w:r>
+      <w:r>
+        <w:rPr>
+          <w:i/>
+          <w:color w:val="0000FF"/>
+          <w:szCs w:val="22"/>
+        </w:rPr>
+        <w:t xml:space="preserve"> </w:t>
+      </w:r>
+      <w:r>
+        <w:rPr>
+          <w:i/>
+          <w:color w:val="0000FF"/>
+          <w:szCs w:val="22"/>
+        </w:rPr>
+        <w:t>emphasizes</w:t>
+      </w:r>
+      <w:r>
+        <w:rPr>
+          <w:i/>
+          <w:color w:val="0000FF"/>
+          <w:szCs w:val="22"/>
+        </w:rPr>
+        <w:t xml:space="preserve"> Yves Behar, </w:t>
+      </w:r>
+      <w:r>
+        <w:rPr>
+          <w:i/>
+          <w:color w:val="0000FF"/>
+          <w:szCs w:val="22"/>
+        </w:rPr>
+        <w:t>which is</w:t>
+      </w:r>
+      <w:r>
+        <w:rPr>
+          <w:i/>
+          <w:color w:val="0000FF"/>
+          <w:szCs w:val="22"/>
+        </w:rPr>
+        <w:t xml:space="preserve"> normally second-rate, second-hand</w:t>
+      </w:r>
+      <w:r>
+        <w:rPr>
+          <w:i/>
+          <w:color w:val="0000FF"/>
+          <w:szCs w:val="22"/>
+        </w:rPr>
+        <w:t xml:space="preserve">, </w:t>
+      </w:r>
+      <w:r>
+        <w:rPr>
+          <w:i/>
+          <w:color w:val="0000FF"/>
+          <w:szCs w:val="22"/>
+        </w:rPr>
+        <w:t>low quality</w:t>
+      </w:r>
+      <w:r>
+        <w:rPr>
+          <w:i/>
+          <w:color w:val="0000FF"/>
+          <w:szCs w:val="22"/>
+        </w:rPr>
+        <w:t xml:space="preserve"> that simply can’t perform under thought conditions</w:t>
+      </w:r>
+      <w:r>
+        <w:rPr>
+          <w:i/>
+          <w:color w:val="0000FF"/>
+          <w:szCs w:val="22"/>
+        </w:rPr>
+        <w:t xml:space="preserve">, the XO </w:t>
+      </w:r>
+      <w:r>
+        <w:rPr>
+          <w:i/>
+          <w:color w:val="0000FF"/>
+          <w:szCs w:val="22"/>
+        </w:rPr>
+        <w:t>‘</w:t>
+      </w:r>
+      <w:r>
+        <w:rPr>
+          <w:i/>
+          <w:color w:val="0000FF"/>
+          <w:szCs w:val="22"/>
+        </w:rPr>
+        <w:t>is a complete new low cost laptop embedded with good design</w:t>
+      </w:r>
+      <w:r>
+        <w:rPr>
+          <w:i/>
+          <w:color w:val="0000FF"/>
+          <w:szCs w:val="22"/>
+        </w:rPr>
+        <w:t xml:space="preserve"> and</w:t>
+      </w:r>
+      <w:r>
+        <w:rPr>
+          <w:i/>
+          <w:color w:val="0000FF"/>
+          <w:szCs w:val="22"/>
+        </w:rPr>
+        <w:t xml:space="preserve"> good ideas that appeals to the children</w:t>
+      </w:r>
+      <w:r>
+        <w:rPr>
+          <w:i/>
+          <w:color w:val="0000FF"/>
+          <w:szCs w:val="22"/>
+        </w:rPr>
+        <w:t>’</w:t>
+      </w:r>
+      <w:r>
+        <w:rPr>
+          <w:i/>
+          <w:color w:val="0000FF"/>
+          <w:szCs w:val="22"/>
+        </w:rPr>
+        <w:t>.</w:t>
+      </w:r>
+    </w:p>
+    <w:p>
+      <w:pPr>
+        <w:shd w:val="clear" w:color="auto" w:fill="FFFFFF"/>
+        <w:spacing w:before="100" w:beforeAutospacing="1" w:after="24"/>
+        <w:rPr>
+          <w:i/>
+          <w:color w:val="0000FF"/>
+          <w:szCs w:val="22"/>
+        </w:rPr>
+      </w:pPr>
+      <w:r>
+        <w:rPr>
+          <w:i/>
+          <w:color w:val="0000FF"/>
+          <w:szCs w:val="22"/>
+        </w:rPr>
+        <w:t>Among its</w:t>
+      </w:r>
+      <w:r>
+        <w:rPr>
+          <w:i/>
+          <w:color w:val="0000FF"/>
+          <w:szCs w:val="22"/>
+        </w:rPr>
+        <w:t xml:space="preserve"> features are its two </w:t>
+      </w:r>
+      <w:proofErr w:type="spellStart"/>
+      <w:r>
+        <w:rPr>
+          <w:i/>
+          <w:color w:val="0000FF"/>
+          <w:szCs w:val="22"/>
+        </w:rPr>
+        <w:t>WiFi</w:t>
+      </w:r>
+      <w:proofErr w:type="spellEnd"/>
+      <w:r>
+        <w:rPr>
+          <w:i/>
+          <w:color w:val="0000FF"/>
+          <w:szCs w:val="22"/>
+        </w:rPr>
+        <w:t xml:space="preserve"> </w:t>
+      </w:r>
+      <w:r>
+        <w:rPr>
+          <w:i/>
+          <w:color w:val="0000FF"/>
+          <w:szCs w:val="22"/>
+        </w:rPr>
+        <w:t>antennas</w:t>
+      </w:r>
+      <w:r>
+        <w:rPr>
+          <w:i/>
+          <w:color w:val="0000FF"/>
+          <w:szCs w:val="22"/>
+        </w:rPr>
+        <w:t xml:space="preserve">, </w:t>
+      </w:r>
+      <w:r>
+        <w:rPr>
+          <w:i/>
+          <w:color w:val="0000FF"/>
+          <w:szCs w:val="22"/>
+        </w:rPr>
+        <w:t>that</w:t>
+      </w:r>
+      <w:r>
+        <w:rPr>
+          <w:i/>
+          <w:color w:val="0000FF"/>
+          <w:szCs w:val="22"/>
+        </w:rPr>
+        <w:t xml:space="preserve"> </w:t>
+      </w:r>
+      <w:r>
+        <w:rPr>
+          <w:i/>
+          <w:color w:val="0000FF"/>
+          <w:szCs w:val="22"/>
+        </w:rPr>
+        <w:t>provide</w:t>
+      </w:r>
+      <w:r>
+        <w:rPr>
+          <w:i/>
+          <w:color w:val="0000FF"/>
+          <w:szCs w:val="22"/>
+        </w:rPr>
+        <w:t xml:space="preserve"> the ability to </w:t>
+      </w:r>
+      <w:r>
+        <w:rPr>
+          <w:i/>
+          <w:color w:val="0000FF"/>
+          <w:szCs w:val="22"/>
+        </w:rPr>
+        <w:t xml:space="preserve">connect the laptops </w:t>
+      </w:r>
+      <w:r>
+        <w:rPr>
+          <w:i/>
+          <w:color w:val="0000FF"/>
+          <w:szCs w:val="22"/>
+        </w:rPr>
+        <w:t>to</w:t>
+      </w:r>
+      <w:r>
+        <w:rPr>
+          <w:i/>
+          <w:color w:val="0000FF"/>
+          <w:szCs w:val="22"/>
+        </w:rPr>
+        <w:t xml:space="preserve"> a</w:t>
+      </w:r>
+      <w:r>
+        <w:rPr>
+          <w:i/>
+          <w:color w:val="0000FF"/>
+          <w:szCs w:val="22"/>
+        </w:rPr>
+        <w:t xml:space="preserve"> local</w:t>
+      </w:r>
+      <w:r>
+        <w:rPr>
+          <w:i/>
+          <w:color w:val="0000FF"/>
+          <w:szCs w:val="22"/>
+        </w:rPr>
+        <w:t xml:space="preserve"> me</w:t>
+      </w:r>
+      <w:r>
+        <w:rPr>
+          <w:i/>
+          <w:color w:val="0000FF"/>
+          <w:szCs w:val="22"/>
+        </w:rPr>
+        <w:t xml:space="preserve">sh </w:t>
+      </w:r>
+      <w:r>
+        <w:rPr>
+          <w:i/>
+          <w:color w:val="0000FF"/>
+          <w:szCs w:val="22"/>
+        </w:rPr>
+        <w:t>network</w:t>
+      </w:r>
+      <w:r>
+        <w:rPr>
+          <w:i/>
+          <w:color w:val="0000FF"/>
+          <w:szCs w:val="22"/>
+        </w:rPr>
+        <w:t xml:space="preserve"> and to the Internet, </w:t>
+      </w:r>
+      <w:r>
+        <w:rPr>
+          <w:i/>
+          <w:color w:val="0000FF"/>
+          <w:szCs w:val="22"/>
+        </w:rPr>
+        <w:t>in which case</w:t>
+      </w:r>
+      <w:r>
+        <w:rPr>
+          <w:i/>
+          <w:color w:val="0000FF"/>
+          <w:szCs w:val="22"/>
+        </w:rPr>
+        <w:t>,</w:t>
+      </w:r>
+      <w:r>
+        <w:rPr>
+          <w:i/>
+          <w:color w:val="0000FF"/>
+          <w:szCs w:val="22"/>
+        </w:rPr>
+        <w:t xml:space="preserve"> only one of these </w:t>
+      </w:r>
+      <w:r>
+        <w:rPr>
+          <w:i/>
+          <w:color w:val="0000FF"/>
+          <w:szCs w:val="22"/>
+        </w:rPr>
+        <w:t>laptop</w:t>
+      </w:r>
+      <w:r>
+        <w:rPr>
+          <w:i/>
+          <w:color w:val="0000FF"/>
+          <w:szCs w:val="22"/>
+        </w:rPr>
+        <w:t xml:space="preserve">s </w:t>
+      </w:r>
+      <w:r>
+        <w:rPr>
+          <w:i/>
+          <w:color w:val="0000FF"/>
+          <w:szCs w:val="22"/>
+        </w:rPr>
+        <w:t xml:space="preserve">need to </w:t>
+      </w:r>
+      <w:r>
+        <w:rPr>
+          <w:i/>
+          <w:color w:val="0000FF"/>
+          <w:szCs w:val="22"/>
+        </w:rPr>
+        <w:t xml:space="preserve">reach the </w:t>
+      </w:r>
+      <w:r>
+        <w:rPr>
+          <w:i/>
+          <w:color w:val="0000FF"/>
+          <w:szCs w:val="22"/>
+        </w:rPr>
+        <w:t xml:space="preserve">Internet </w:t>
+      </w:r>
+      <w:r>
+        <w:rPr>
+          <w:i/>
+          <w:color w:val="0000FF"/>
+          <w:szCs w:val="22"/>
+        </w:rPr>
+        <w:t xml:space="preserve">signal in order to relay it to others. </w:t>
+      </w:r>
+    </w:p>
+    <w:p>
+      <w:pPr>
+        <w:shd w:val="clear" w:color="auto" w:fill="FFFFFF"/>
+        <w:spacing w:before="100" w:beforeAutospacing="1" w:after="24"/>
+        <w:rPr>
+          <w:i/>
+          <w:color w:val="0000FF"/>
+          <w:szCs w:val="22"/>
+        </w:rPr>
+      </w:pPr>
+      <w:r>
+        <w:rPr>
+          <w:i/>
+          <w:color w:val="BFBFBF" w:themeColor="background1" w:themeShade="BF"/>
+          <w:szCs w:val="22"/>
+        </w:rPr>
+        <w:t>The material t</w:t>
+      </w:r>
+      <w:r>
+        <w:rPr>
+          <w:i/>
+          <w:color w:val="BFBFBF" w:themeColor="background1" w:themeShade="BF"/>
+          <w:szCs w:val="22"/>
+        </w:rPr>
+        <w:t>hat is made is mostly plastic with texture</w:t>
+      </w:r>
+      <w:r>
+        <w:rPr>
+          <w:i/>
+          <w:color w:val="BFBFBF" w:themeColor="background1" w:themeShade="BF"/>
+          <w:szCs w:val="22"/>
+        </w:rPr>
+        <w:t xml:space="preserve"> </w:t>
+      </w:r>
+      <w:r>
+        <w:rPr>
+          <w:i/>
+          <w:color w:val="BFBFBF" w:themeColor="background1" w:themeShade="BF"/>
+          <w:szCs w:val="22"/>
+        </w:rPr>
+        <w:t xml:space="preserve">in some </w:t>
+      </w:r>
+      <w:r>
+        <w:rPr>
+          <w:i/>
+          <w:color w:val="BFBFBF" w:themeColor="background1" w:themeShade="BF"/>
+          <w:szCs w:val="22"/>
+        </w:rPr>
+        <w:t>parts</w:t>
+      </w:r>
+      <w:r>
+        <w:rPr>
+          <w:i/>
+          <w:color w:val="BFBFBF" w:themeColor="background1" w:themeShade="BF"/>
+          <w:szCs w:val="22"/>
+        </w:rPr>
+        <w:t>.</w:t>
+      </w:r>
+      <w:r>
+        <w:rPr>
+          <w:i/>
+          <w:color w:val="0000FF"/>
+          <w:szCs w:val="22"/>
+        </w:rPr>
+        <w:t xml:space="preserve"> The </w:t>
+      </w:r>
+      <w:r>
+        <w:rPr>
+          <w:i/>
+          <w:color w:val="0000FF"/>
+          <w:szCs w:val="22"/>
+        </w:rPr>
+        <w:t>screen is made to op</w:t>
+      </w:r>
+      <w:r>
+        <w:rPr>
+          <w:i/>
+          <w:color w:val="0000FF"/>
+          <w:szCs w:val="22"/>
+        </w:rPr>
+        <w:t>erate both indoors and outdoors and t</w:t>
+      </w:r>
+      <w:r>
+        <w:rPr>
+          <w:i/>
+          <w:color w:val="0000FF"/>
+          <w:szCs w:val="22"/>
+        </w:rPr>
+        <w:t>he cover can be rotated completely and turn the device into a</w:t>
+      </w:r>
+      <w:r>
+        <w:rPr>
+          <w:i/>
+          <w:color w:val="0000FF"/>
+          <w:szCs w:val="22"/>
+        </w:rPr>
+        <w:t xml:space="preserve"> </w:t>
+      </w:r>
+      <w:r>
+        <w:rPr>
+          <w:i/>
+          <w:color w:val="0000FF"/>
+          <w:szCs w:val="22"/>
+        </w:rPr>
+        <w:t>touchscreen</w:t>
+      </w:r>
+      <w:r>
+        <w:rPr>
+          <w:rStyle w:val="FootnoteReference"/>
+          <w:i/>
+          <w:color w:val="0000FF"/>
+          <w:szCs w:val="22"/>
+        </w:rPr>
+        <w:footnoteReference w:id="8"/>
+      </w:r>
+      <w:r>
+        <w:rPr>
+          <w:i/>
+          <w:color w:val="0000FF"/>
+          <w:szCs w:val="22"/>
+        </w:rPr>
+        <w:t xml:space="preserve"> tablet without a keyboard.</w:t>
+      </w:r>
+      <w:r>
+        <w:rPr>
+          <w:i/>
+          <w:color w:val="0000FF"/>
+          <w:szCs w:val="22"/>
+        </w:rPr>
+        <w:t xml:space="preserve"> </w:t>
+      </w:r>
+    </w:p>
+    <w:p>
+      <w:pPr>
+        <w:shd w:val="clear" w:color="auto" w:fill="FFFFFF"/>
+        <w:spacing w:before="100" w:beforeAutospacing="1" w:after="24"/>
+        <w:rPr>
+          <w:i/>
+          <w:color w:val="0000FF"/>
+          <w:szCs w:val="22"/>
+        </w:rPr>
+      </w:pPr>
+      <w:r>
+        <w:rPr>
+          <w:i/>
+          <w:color w:val="0000FF"/>
+          <w:szCs w:val="22"/>
+        </w:rPr>
+        <w:t xml:space="preserve">The keyboard is </w:t>
+      </w:r>
+      <w:r>
+        <w:rPr>
+          <w:i/>
+          <w:color w:val="0000FF"/>
+          <w:szCs w:val="22"/>
+        </w:rPr>
+        <w:t xml:space="preserve">made of a single </w:t>
+      </w:r>
+      <w:r>
+        <w:rPr>
+          <w:i/>
+          <w:color w:val="0000FF"/>
+          <w:szCs w:val="22"/>
+        </w:rPr>
+        <w:t>piece of rubber membrane</w:t>
+      </w:r>
+      <w:r>
+        <w:rPr>
+          <w:i/>
+          <w:color w:val="0000FF"/>
+          <w:szCs w:val="22"/>
+        </w:rPr>
+        <w:t>,</w:t>
+      </w:r>
+      <w:r>
+        <w:rPr>
+          <w:i/>
+          <w:color w:val="0000FF"/>
+          <w:szCs w:val="22"/>
+        </w:rPr>
+        <w:t xml:space="preserve"> </w:t>
+      </w:r>
+      <w:r>
+        <w:rPr>
+          <w:i/>
+          <w:color w:val="0000FF"/>
+          <w:szCs w:val="22"/>
+        </w:rPr>
+        <w:t xml:space="preserve">very </w:t>
+      </w:r>
+      <w:r>
+        <w:rPr>
+          <w:i/>
+          <w:color w:val="0000FF"/>
+          <w:szCs w:val="22"/>
+        </w:rPr>
+        <w:t>resilient against both water and dirt</w:t>
+      </w:r>
+      <w:r>
+        <w:rPr>
+          <w:i/>
+          <w:color w:val="0000FF"/>
+          <w:szCs w:val="22"/>
+        </w:rPr>
+        <w:t xml:space="preserve">, which </w:t>
+      </w:r>
+      <w:r>
+        <w:rPr>
+          <w:i/>
+          <w:color w:val="0000FF"/>
+          <w:szCs w:val="22"/>
+        </w:rPr>
+        <w:t xml:space="preserve">also </w:t>
+      </w:r>
+      <w:r>
+        <w:rPr>
+          <w:i/>
+          <w:color w:val="0000FF"/>
+          <w:szCs w:val="22"/>
+        </w:rPr>
+        <w:t xml:space="preserve">allows </w:t>
+      </w:r>
+      <w:r>
+        <w:rPr>
+          <w:i/>
+          <w:color w:val="0000FF"/>
+          <w:szCs w:val="22"/>
+        </w:rPr>
+        <w:t>sealing</w:t>
+      </w:r>
+      <w:r>
+        <w:rPr>
+          <w:i/>
+          <w:color w:val="0000FF"/>
+          <w:szCs w:val="22"/>
+        </w:rPr>
+        <w:t xml:space="preserve"> the base of the machine.</w:t>
+      </w:r>
+    </w:p>
+    <w:p>
+      <w:pPr>
+        <w:shd w:val="clear" w:color="auto" w:fill="FFFFFF"/>
+        <w:spacing w:before="100" w:beforeAutospacing="1" w:after="24"/>
+        <w:rPr>
+          <w:i/>
+          <w:color w:val="0000FF"/>
+          <w:szCs w:val="22"/>
+        </w:rPr>
+      </w:pPr>
+      <w:r>
+        <w:rPr>
+          <w:i/>
+          <w:color w:val="0000FF"/>
+          <w:szCs w:val="22"/>
+        </w:rPr>
+        <w:t xml:space="preserve">They also carry a </w:t>
+      </w:r>
+      <w:r>
+        <w:rPr>
+          <w:i/>
+          <w:color w:val="0000FF"/>
+          <w:szCs w:val="22"/>
+        </w:rPr>
+        <w:t>webcam, microphone, two speakers, SD card reade</w:t>
+      </w:r>
+      <w:r>
+        <w:rPr>
+          <w:i/>
+          <w:color w:val="0000FF"/>
+          <w:szCs w:val="22"/>
+        </w:rPr>
+        <w:t xml:space="preserve">r, three USB ports and </w:t>
+      </w:r>
+      <w:r>
+        <w:rPr>
+          <w:i/>
+          <w:color w:val="0000FF"/>
+          <w:szCs w:val="22"/>
+        </w:rPr>
+        <w:t>multiple type</w:t>
+      </w:r>
+      <w:r>
+        <w:rPr>
+          <w:i/>
+          <w:color w:val="0000FF"/>
+          <w:szCs w:val="22"/>
+        </w:rPr>
+        <w:t xml:space="preserve">s of </w:t>
+      </w:r>
+      <w:r>
+        <w:rPr>
+          <w:i/>
+          <w:color w:val="0000FF"/>
+          <w:szCs w:val="22"/>
+        </w:rPr>
+        <w:t>game console buttons.</w:t>
+      </w:r>
+    </w:p>
+    <w:p>
+      <w:pPr>
+        <w:shd w:val="clear" w:color="auto" w:fill="FFFFFF"/>
+        <w:spacing w:before="100" w:beforeAutospacing="1" w:after="24"/>
+        <w:rPr>
+          <w:i/>
+          <w:color w:val="0000FF"/>
+          <w:szCs w:val="22"/>
+        </w:rPr>
+      </w:pPr>
+      <w:r>
+        <w:rPr>
+          <w:i/>
+          <w:color w:val="0000FF"/>
+          <w:szCs w:val="22"/>
+        </w:rPr>
+        <w:t>It consumes ten times less energy</w:t>
+      </w:r>
+      <w:r>
+        <w:rPr>
+          <w:i/>
+          <w:color w:val="0000FF"/>
+          <w:szCs w:val="22"/>
+        </w:rPr>
+        <w:t xml:space="preserve"> that a standard laptop (</w:t>
+      </w:r>
+      <w:r>
+        <w:rPr>
+          <w:i/>
+          <w:color w:val="0000FF"/>
+          <w:szCs w:val="22"/>
+        </w:rPr>
+        <w:t>the battery should last the entire schoo</w:t>
+      </w:r>
+      <w:r>
+        <w:rPr>
+          <w:i/>
+          <w:color w:val="0000FF"/>
+          <w:szCs w:val="22"/>
+        </w:rPr>
+        <w:t xml:space="preserve">l day without requiring charging) and </w:t>
+      </w:r>
+      <w:r>
+        <w:rPr>
+          <w:i/>
+          <w:color w:val="0000FF"/>
+          <w:szCs w:val="22"/>
+        </w:rPr>
+        <w:t xml:space="preserve">can be charged by hand with a standard crank charger </w:t>
+      </w:r>
+      <w:r>
+        <w:rPr>
+          <w:i/>
+          <w:color w:val="0000FF"/>
+          <w:szCs w:val="22"/>
+        </w:rPr>
+        <w:t>(this feature is only possible because the XO</w:t>
+      </w:r>
+      <w:r>
+        <w:rPr>
+          <w:i/>
+          <w:color w:val="0000FF"/>
+          <w:szCs w:val="22"/>
+        </w:rPr>
+        <w:t xml:space="preserve"> consumes </w:t>
+      </w:r>
+      <w:r>
+        <w:rPr>
+          <w:i/>
+          <w:color w:val="0000FF"/>
+          <w:szCs w:val="22"/>
+        </w:rPr>
+        <w:t xml:space="preserve">very </w:t>
+      </w:r>
+      <w:r>
+        <w:rPr>
+          <w:i/>
+          <w:color w:val="0000FF"/>
+          <w:szCs w:val="22"/>
+        </w:rPr>
+        <w:t>little energy</w:t>
+      </w:r>
+      <w:r>
+        <w:rPr>
+          <w:i/>
+          <w:color w:val="0000FF"/>
+          <w:szCs w:val="22"/>
+        </w:rPr>
+        <w:t>)</w:t>
+      </w:r>
+      <w:r>
+        <w:rPr>
+          <w:i/>
+          <w:color w:val="0000FF"/>
+          <w:szCs w:val="22"/>
+        </w:rPr>
+        <w:t xml:space="preserve">. </w:t>
+      </w:r>
+    </w:p>
+    <w:p>
+      <w:pPr>
+        <w:shd w:val="clear" w:color="auto" w:fill="FFFFFF"/>
+        <w:spacing w:before="100" w:beforeAutospacing="1" w:after="24"/>
+        <w:rPr>
+          <w:i/>
+          <w:color w:val="0000FF"/>
+          <w:szCs w:val="22"/>
+        </w:rPr>
+      </w:pPr>
+      <w:r>
+        <w:rPr>
+          <w:i/>
+          <w:color w:val="0000FF"/>
+          <w:szCs w:val="22"/>
+        </w:rPr>
+        <w:t>By given children they very own connected laptop, the OLPC project also furnishes these children with</w:t>
       </w:r>
       <w:r>
         <w:rPr>
@@ -7839,33 +9679,33 @@
           <w:color w:val="FF0000"/>
           <w:lang w:eastAsia="en-US"/>
         </w:rPr>
-        <w:t xml:space="preserve">cognitive artefact </w:t>
-      </w:r>
+        <w:t>cognitive artefact (</w:t>
+      </w:r>
+      <w:proofErr w:type="spellStart"/>
       <w:r>
         <w:rPr>
           <w:i/>
           <w:color w:val="FF0000"/>
           <w:lang w:eastAsia="en-US"/>
         </w:rPr>
-        <w:t>(</w:t>
-      </w:r>
-      <w:proofErr w:type="spellStart"/>
+        <w:t>Papert</w:t>
+      </w:r>
+      <w:proofErr w:type="spellEnd"/>
       <w:r>
         <w:rPr>
           <w:i/>
           <w:color w:val="FF0000"/>
           <w:lang w:eastAsia="en-US"/>
         </w:rPr>
-        <w:t>Papert</w:t>
-      </w:r>
-      <w:proofErr w:type="spellEnd"/>
+        <w:t xml:space="preserve"> 1980) </w:t>
+      </w:r>
       <w:r>
         <w:rPr>
           <w:i/>
           <w:color w:val="FF0000"/>
           <w:lang w:eastAsia="en-US"/>
         </w:rPr>
-        <w:t xml:space="preserve"> 1980) </w:t>
+        <w:t>whose main purpose is the st</w:t>
       </w:r>
       <w:r>
         <w:rPr>
@@ -7873,7 +9713,15 @@
           <w:color w:val="FF0000"/>
           <w:lang w:eastAsia="en-US"/>
         </w:rPr>
-        <w:t>whose main purpose is the st</w:t>
+        <w:t xml:space="preserve">raight access to </w:t>
+      </w:r>
+      <w:r>
+        <w:rPr>
+          <w:i/>
+          <w:color w:val="0000FF"/>
+          <w:szCs w:val="22"/>
+        </w:rPr>
+        <w:t>the salient aspects of a PLE introduced previously (</w:t>
       </w:r>
       <w:r>
         <w:rPr>
@@ -7881,15 +9729,7 @@
           <w:color w:val="FF0000"/>
           <w:lang w:eastAsia="en-US"/>
         </w:rPr>
-        <w:t xml:space="preserve">raight access to </w:t>
-      </w:r>
-      <w:r>
-        <w:rPr>
-          <w:i/>
-          <w:color w:val="0000FF"/>
-          <w:szCs w:val="22"/>
-        </w:rPr>
-        <w:t>the salient aspects of a PLE introduced previously (</w:t>
+        <w:t>a set of self-</w:t>
       </w:r>
       <w:r>
         <w:rPr>
@@ -7897,7 +9737,7 @@
           <w:color w:val="FF0000"/>
           <w:lang w:eastAsia="en-US"/>
         </w:rPr>
-        <w:t>a set of self-</w:t>
+        <w:t>empowerment key resources</w:t>
       </w:r>
       <w:r>
         <w:rPr>
@@ -7905,15 +9745,137 @@
           <w:color w:val="FF0000"/>
           <w:lang w:eastAsia="en-US"/>
         </w:rPr>
-        <w:t>empowerment key resources</w:t>
-      </w:r>
-      <w:r>
+        <w:t xml:space="preserve">) </w:t>
+      </w:r>
+    </w:p>
+    <w:p>
+      <w:pPr>
+        <w:rPr>
+          <w:i/>
+          <w:color w:val="0000FF"/>
+          <w:szCs w:val="22"/>
+        </w:rPr>
+      </w:pPr>
+      <w:proofErr w:type="gramStart"/>
+      <w:r>
+        <w:rPr>
+          <w:i/>
+          <w:color w:val="0000FF"/>
+          <w:szCs w:val="22"/>
+        </w:rPr>
+        <w:t>enables</w:t>
+      </w:r>
+      <w:proofErr w:type="gramEnd"/>
+      <w:r>
+        <w:rPr>
+          <w:i/>
+          <w:color w:val="0000FF"/>
+          <w:szCs w:val="22"/>
+        </w:rPr>
+        <w:t xml:space="preserve">  The </w:t>
+      </w:r>
+      <w:proofErr w:type="spellStart"/>
+      <w:r>
+        <w:rPr>
+          <w:i/>
+          <w:color w:val="0000FF"/>
+          <w:szCs w:val="22"/>
+        </w:rPr>
+        <w:t>Papert’s</w:t>
+      </w:r>
+      <w:proofErr w:type="spellEnd"/>
+      <w:r>
+        <w:rPr>
+          <w:i/>
+          <w:color w:val="0000FF"/>
+          <w:szCs w:val="22"/>
+        </w:rPr>
+        <w:t xml:space="preserve"> constructionist view of the laptop a</w:t>
+      </w:r>
+      <w:r>
+        <w:rPr>
+          <w:i/>
+          <w:color w:val="0000FF"/>
+          <w:szCs w:val="22"/>
+        </w:rPr>
+        <w:t xml:space="preserve">s a children’s learning machine  and the salient aspects of a PLE introduced previously are aligned with. </w:t>
+      </w:r>
+      <w:r>
+        <w:rPr>
+          <w:i/>
+          <w:color w:val="0000FF"/>
+          <w:szCs w:val="22"/>
+        </w:rPr>
+        <w:t xml:space="preserve">The autonomous </w:t>
+      </w:r>
+      <w:proofErr w:type="gramStart"/>
+      <w:r>
+        <w:rPr>
+          <w:i/>
+          <w:color w:val="0000FF"/>
+          <w:szCs w:val="22"/>
+        </w:rPr>
+        <w:t>personal-computer</w:t>
+      </w:r>
+      <w:proofErr w:type="gramEnd"/>
+      <w:r>
+        <w:rPr>
+          <w:i/>
+          <w:color w:val="0000FF"/>
+          <w:szCs w:val="22"/>
+        </w:rPr>
+        <w:t xml:space="preserve"> proposed by the OLPC project not only fits perfectly with </w:t>
+      </w:r>
+      <w:r>
+        <w:rPr>
+          <w:i/>
+          <w:color w:val="0000FF"/>
+          <w:szCs w:val="22"/>
+        </w:rPr>
+        <w:t>the concept</w:t>
+      </w:r>
+      <w:r>
+        <w:rPr>
+          <w:i/>
+          <w:color w:val="0000FF"/>
+          <w:szCs w:val="22"/>
+        </w:rPr>
+        <w:t xml:space="preserve"> of a PLE (especially when connected in a network) but also enhance its domain, adding flexibility of learning. </w:t>
+      </w:r>
+    </w:p>
+    <w:p>
+      <w:pPr>
         <w:rPr>
           <w:i/>
           <w:color w:val="FF0000"/>
           <w:lang w:eastAsia="en-US"/>
         </w:rPr>
-        <w:t xml:space="preserve">) </w:t>
+      </w:pPr>
+      <w:r>
+        <w:rPr>
+          <w:i/>
+          <w:color w:val="FF0000"/>
+          <w:lang w:eastAsia="en-US"/>
+        </w:rPr>
+        <w:t xml:space="preserve">A PLE could be represented as a cognitive </w:t>
+      </w:r>
+      <w:proofErr w:type="spellStart"/>
+      <w:r>
+        <w:rPr>
+          <w:i/>
+          <w:color w:val="FF0000"/>
+          <w:lang w:eastAsia="en-US"/>
+        </w:rPr>
+        <w:t>artifact</w:t>
+      </w:r>
+      <w:proofErr w:type="spellEnd"/>
+      <w:r>
+        <w:rPr>
+          <w:i/>
+          <w:color w:val="FF0000"/>
+          <w:lang w:eastAsia="en-US"/>
+        </w:rPr>
+        <w:t>.</w:t>
       </w:r>
     </w:p>
     <w:p>
@@ -7924,132 +9886,8 @@
           <w:szCs w:val="22"/>
         </w:rPr>
       </w:pPr>
-      <w:proofErr w:type="gramStart"/>
-      <w:r>
-        <w:rPr>
-          <w:i/>
-          <w:color w:val="0000FF"/>
-          <w:szCs w:val="22"/>
-        </w:rPr>
-        <w:t>enables</w:t>
-      </w:r>
-      <w:proofErr w:type="gramEnd"/>
-      <w:r>
-        <w:rPr>
-          <w:i/>
-          <w:color w:val="0000FF"/>
-          <w:szCs w:val="22"/>
-        </w:rPr>
-        <w:t xml:space="preserve"> </w:t>
-      </w:r>
-      <w:r>
-        <w:rPr>
-          <w:i/>
-          <w:color w:val="0000FF"/>
-          <w:szCs w:val="22"/>
-        </w:rPr>
-        <w:t xml:space="preserve"> </w:t>
-      </w:r>
-      <w:r>
-        <w:rPr>
-          <w:i/>
-          <w:color w:val="0000FF"/>
-          <w:szCs w:val="22"/>
-        </w:rPr>
-        <w:t>T</w:t>
-      </w:r>
-      <w:r>
-        <w:rPr>
-          <w:i/>
-          <w:color w:val="0000FF"/>
-          <w:szCs w:val="22"/>
-        </w:rPr>
-        <w:t xml:space="preserve">he </w:t>
-      </w:r>
-      <w:proofErr w:type="spellStart"/>
-      <w:r>
-        <w:rPr>
-          <w:i/>
-          <w:color w:val="0000FF"/>
-          <w:szCs w:val="22"/>
-        </w:rPr>
-        <w:t>Papert’s</w:t>
-      </w:r>
-      <w:proofErr w:type="spellEnd"/>
-      <w:r>
-        <w:rPr>
-          <w:i/>
-          <w:color w:val="0000FF"/>
-          <w:szCs w:val="22"/>
-        </w:rPr>
-        <w:t xml:space="preserve"> constructionist view of the laptop a</w:t>
-      </w:r>
-      <w:r>
-        <w:rPr>
-          <w:i/>
-          <w:color w:val="0000FF"/>
-          <w:szCs w:val="22"/>
-        </w:rPr>
-        <w:t>s a children’s learning machine</w:t>
-      </w:r>
-      <w:r>
-        <w:rPr>
-          <w:i/>
-          <w:color w:val="0000FF"/>
-          <w:szCs w:val="22"/>
-        </w:rPr>
-        <w:t xml:space="preserve">  and the salient aspects of a PLE introduced previously are aligned with</w:t>
-      </w:r>
-      <w:r>
-        <w:rPr>
-          <w:i/>
-          <w:color w:val="0000FF"/>
-          <w:szCs w:val="22"/>
-        </w:rPr>
-        <w:t xml:space="preserve">. </w:t>
-      </w:r>
-      <w:r>
-        <w:rPr>
-          <w:i/>
-          <w:color w:val="0000FF"/>
-          <w:szCs w:val="22"/>
-        </w:rPr>
-        <w:t xml:space="preserve">The autonomous </w:t>
-      </w:r>
-      <w:proofErr w:type="gramStart"/>
-      <w:r>
-        <w:rPr>
-          <w:i/>
-          <w:color w:val="0000FF"/>
-          <w:szCs w:val="22"/>
-        </w:rPr>
-        <w:t>personal-computer</w:t>
-      </w:r>
-      <w:proofErr w:type="gramEnd"/>
-      <w:r>
-        <w:rPr>
-          <w:i/>
-          <w:color w:val="0000FF"/>
-          <w:szCs w:val="22"/>
-        </w:rPr>
-        <w:t xml:space="preserve"> proposed by the OLPC project not only fits perfectly with </w:t>
-      </w:r>
-      <w:r>
-        <w:rPr>
-          <w:i/>
-          <w:color w:val="0000FF"/>
-          <w:szCs w:val="22"/>
-        </w:rPr>
-        <w:t>the concept</w:t>
-      </w:r>
-      <w:r>
-        <w:rPr>
-          <w:i/>
-          <w:color w:val="0000FF"/>
-          <w:szCs w:val="22"/>
-        </w:rPr>
-        <w:t xml:space="preserve"> of a PLE (especially when connected in a network) but also enhance its domain, adding flexibility of learning. </w:t>
-      </w:r>
+      <w:bookmarkStart w:id="1" w:name="_GoBack"/>
+      <w:bookmarkEnd w:id="1"/>
     </w:p>
     <w:p>
       <w:pPr>
@@ -8065,8 +9903,7 @@
           <w:color w:val="FF0000"/>
           <w:lang w:eastAsia="en-US"/>
         </w:rPr>
-        <w:t xml:space="preserve">An ideal PLE aggregates in a single and personalized dashboard, an entire collection of
-tools for learning. </w:t>
+        <w:t xml:space="preserve">An ideal PLE aggregates in a single and personalized dashboard, an entire collection of tools for learning. </w:t>
       </w:r>
     </w:p>
     <w:p>
@@ -8137,8 +9974,15 @@
       </w:r>
     </w:p>
     <w:p>
-      <w:bookmarkStart w:id="1" w:name="_GoBack"/>
-      <w:bookmarkEnd w:id="1"/>
+      <w:pPr>
+        <w:shd w:val="clear" w:color="auto" w:fill="FFFFFF"/>
+        <w:spacing w:before="100" w:beforeAutospacing="1" w:after="24"/>
+        <w:rPr>
+          <w:i/>
+          <w:color w:val="0000FF"/>
+          <w:szCs w:val="22"/>
+        </w:rPr>
+      </w:pPr>
     </w:p>
     <w:p>
       <w:pPr>
@@ -8147,1721 +9991,18 @@
           <w:ilvl w:val="0"/>
           <w:numId w:val="2"/>
         </w:numPr>
+      </w:pPr>
+      <w:r>
         <w:rPr>
           <w:lang w:eastAsia="en-US"/>
         </w:rPr>
-      </w:pPr>
-      <w:r>
-        <w:rPr>
-          <w:lang w:eastAsia="en-US"/>
-        </w:rPr>
-        <w:t>The OLPC</w:t>
-      </w:r>
-      <w:r>
-        <w:rPr>
-          <w:lang w:eastAsia="en-US"/>
-        </w:rPr>
-        <w:t xml:space="preserve"> Laptop</w:t>
-      </w:r>
-      <w:r>
-        <w:rPr>
-          <w:lang w:eastAsia="en-US"/>
-        </w:rPr>
-        <w:t xml:space="preserve"> as ubiquitous PLE tool</w:t>
+        <w:t>The SUGAR learning platform</w:t>
+      </w:r>
+      <w:r>
+        <w:t xml:space="preserve"> as a PLE for children</w:t>
       </w:r>
     </w:p>
-    <w:p>
-      <w:pPr>
-        <w:rPr>
-          <w:i/>
-          <w:color w:val="FF0000"/>
-          <w:lang w:eastAsia="en-US"/>
-        </w:rPr>
-      </w:pPr>
-      <w:r>
-        <w:rPr>
-          <w:i/>
-          <w:color w:val="FF0000"/>
-          <w:lang w:eastAsia="en-US"/>
-        </w:rPr>
-        <w:t xml:space="preserve">A PLE could be represented as a cognitive </w:t>
-      </w:r>
-      <w:proofErr w:type="spellStart"/>
-      <w:r>
-        <w:rPr>
-          <w:i/>
-          <w:color w:val="FF0000"/>
-          <w:lang w:eastAsia="en-US"/>
-        </w:rPr>
-        <w:t>artifact</w:t>
-      </w:r>
-      <w:proofErr w:type="spellEnd"/>
-      <w:r>
-        <w:rPr>
-          <w:i/>
-          <w:color w:val="FF0000"/>
-          <w:lang w:eastAsia="en-US"/>
-        </w:rPr>
-        <w:t>.</w:t>
-      </w:r>
-    </w:p>
-    <w:p>
-      <w:pPr>
-        <w:rPr>
-          <w:rFonts w:eastAsia="Times New Roman" w:cs="Times New Roman"/>
-        </w:rPr>
-      </w:pPr>
-      <w:r>
-        <w:rPr>
-          <w:i/>
-          <w:color w:val="0000FF"/>
-          <w:szCs w:val="22"/>
-        </w:rPr>
-        <w:t>To attain the five OLPC’s principles,</w:t>
-      </w:r>
-      <w:r>
-        <w:rPr>
-          <w:i/>
-          <w:color w:val="0000FF"/>
-          <w:szCs w:val="22"/>
-        </w:rPr>
-        <w:t xml:space="preserve"> the project </w:t>
-      </w:r>
-      <w:r>
-        <w:rPr>
-          <w:i/>
-          <w:color w:val="0000FF"/>
-          <w:szCs w:val="22"/>
-        </w:rPr>
-        <w:t>fundamentally reconsidered personal computer architecture—hardware, software, and display</w:t>
-      </w:r>
-      <w:r>
-        <w:rPr>
-          <w:i/>
-          <w:color w:val="0000FF"/>
-          <w:szCs w:val="22"/>
-        </w:rPr>
-        <w:t xml:space="preserve"> – </w:t>
-      </w:r>
-      <w:r>
-        <w:rPr>
-          <w:i/>
-          <w:color w:val="0000FF"/>
-          <w:szCs w:val="22"/>
-        </w:rPr>
-        <w:t>to</w:t>
-      </w:r>
-      <w:r>
-        <w:rPr>
-          <w:i/>
-          <w:color w:val="0000FF"/>
-          <w:szCs w:val="22"/>
-        </w:rPr>
-        <w:t xml:space="preserve"> </w:t>
-      </w:r>
-      <w:r>
-        <w:rPr>
-          <w:i/>
-          <w:color w:val="0000FF"/>
-          <w:szCs w:val="22"/>
-        </w:rPr>
-        <w:t>develop</w:t>
-      </w:r>
-      <w:r>
-        <w:rPr>
-          <w:i/>
-          <w:color w:val="0000FF"/>
-          <w:szCs w:val="22"/>
-        </w:rPr>
-        <w:t xml:space="preserve"> a</w:t>
-      </w:r>
-      <w:r>
-        <w:rPr>
-          <w:i/>
-          <w:color w:val="0000FF"/>
-          <w:szCs w:val="22"/>
-        </w:rPr>
-        <w:t>n</w:t>
-      </w:r>
-      <w:r>
-        <w:rPr>
-          <w:i/>
-          <w:color w:val="0000FF"/>
-          <w:szCs w:val="22"/>
-        </w:rPr>
-        <w:t xml:space="preserve"> </w:t>
-      </w:r>
-      <w:r>
-        <w:rPr>
-          <w:i/>
-          <w:color w:val="0000FF"/>
-          <w:szCs w:val="22"/>
-        </w:rPr>
-        <w:t xml:space="preserve">innovative </w:t>
-      </w:r>
-      <w:r>
-        <w:rPr>
-          <w:i/>
-          <w:color w:val="0000FF"/>
-          <w:szCs w:val="22"/>
-        </w:rPr>
-        <w:lastRenderedPageBreak/>
-        <w:t xml:space="preserve">computer </w:t>
-      </w:r>
-      <w:r>
-        <w:rPr>
-          <w:i/>
-          <w:color w:val="0000FF"/>
-          <w:szCs w:val="22"/>
-        </w:rPr>
-        <w:t>at</w:t>
-      </w:r>
-      <w:r>
-        <w:rPr>
-          <w:i/>
-          <w:color w:val="0000FF"/>
-          <w:szCs w:val="22"/>
-        </w:rPr>
-        <w:t xml:space="preserve"> the lowest cost and best quality</w:t>
-      </w:r>
-      <w:r>
-        <w:rPr>
-          <w:i/>
-          <w:color w:val="0000FF"/>
-          <w:szCs w:val="22"/>
-        </w:rPr>
-        <w:t xml:space="preserve"> available</w:t>
-      </w:r>
-      <w:r>
-        <w:rPr>
-          <w:i/>
-          <w:color w:val="0000FF"/>
-          <w:szCs w:val="22"/>
-        </w:rPr>
-        <w:t>, respecting</w:t>
-      </w:r>
-      <w:r>
-        <w:rPr>
-          <w:i/>
-          <w:color w:val="0000FF"/>
-          <w:szCs w:val="22"/>
-        </w:rPr>
-        <w:t xml:space="preserve"> </w:t>
-      </w:r>
-      <w:r>
-        <w:rPr>
-          <w:i/>
-          <w:color w:val="0000FF"/>
-          <w:szCs w:val="22"/>
-        </w:rPr>
-        <w:t xml:space="preserve">a set of design goals </w:t>
-      </w:r>
-      <w:r>
-        <w:rPr>
-          <w:i/>
-          <w:color w:val="0000FF"/>
-          <w:szCs w:val="22"/>
-        </w:rPr>
-        <w:fldChar w:fldCharType="begin" w:fldLock="1"/>
-      </w:r>
-      <w:r>
-        <w:rPr>
-          <w:i/>
-          <w:color w:val="0000FF"/>
-          <w:szCs w:val="22"/>
-        </w:rPr>
-        <w:instrText>ADDIN CSL_CITATION { "citationItems" : [ { "id" : "ITEM-1", "itemData" : { "URL" : "http://wiki.laptop.org/go/Hardware", "accessed" : { "date-parts" : [ [ "2013", "5", "3" ] ] }, "author" : [ { "dropping-particle" : "", "family" : "OLPC", "given" : "", "non-dropping-particle" : "", "parse-names" : false, "suffix" : "" } ], "container-title" : "OLPC Foundation", "id" : "ITEM-1", "issued" : { "date-parts" : [ [ "0" ] ] }, "title" : "XO Laptop", "type" : "webpage" }, "uris" : [ "http://www.mendeley.com/documents/?uuid=02e99056-fab3-4963-a398-4f85abcfb5c7" ] } ], "mendeley" : { "previouslyFormattedCitation" : "(OLPC n.d.)" }, "properties" : { "noteIndex" : 0 }, "schema" : "https://github.com/citation-style-language/schema/raw/master/csl-citation.json" }</w:instrText>
-      </w:r>
-      <w:r>
-        <w:rPr>
-          <w:i/>
-          <w:color w:val="0000FF"/>
-          <w:szCs w:val="22"/>
-        </w:rPr>
-        <w:fldChar w:fldCharType="separate"/>
-      </w:r>
-      <w:r>
-        <w:rPr>
-          <w:i/>
-          <w:color w:val="0000FF"/>
-          <w:szCs w:val="22"/>
-        </w:rPr>
-        <w:t>(OLPC n.d.)</w:t>
-      </w:r>
-      <w:r>
-        <w:rPr>
-          <w:i/>
-          <w:color w:val="0000FF"/>
-          <w:szCs w:val="22"/>
-        </w:rPr>
-        <w:fldChar w:fldCharType="end"/>
-      </w:r>
-      <w:r>
-        <w:rPr>
-          <w:i/>
-          <w:color w:val="0000FF"/>
-          <w:szCs w:val="22"/>
-        </w:rPr>
-        <w:t xml:space="preserve"> </w:t>
-      </w:r>
-      <w:proofErr w:type="gramStart"/>
-      <w:r>
-        <w:rPr>
-          <w:i/>
-          <w:color w:val="0000FF"/>
-          <w:szCs w:val="22"/>
-        </w:rPr>
-        <w:t>suitable</w:t>
-      </w:r>
-      <w:proofErr w:type="gramEnd"/>
-      <w:r>
-        <w:rPr>
-          <w:i/>
-          <w:color w:val="0000FF"/>
-          <w:szCs w:val="22"/>
-        </w:rPr>
-        <w:t xml:space="preserve"> to</w:t>
-      </w:r>
-      <w:r>
-        <w:rPr>
-          <w:i/>
-          <w:color w:val="0000FF"/>
-          <w:szCs w:val="22"/>
-        </w:rPr>
-        <w:t xml:space="preserve"> the conditions in developing countries</w:t>
-      </w:r>
-      <w:r>
-        <w:rPr>
-          <w:i/>
-          <w:color w:val="0000FF"/>
-          <w:szCs w:val="22"/>
-        </w:rPr>
-        <w:t xml:space="preserve">. The design goal </w:t>
-      </w:r>
-      <w:proofErr w:type="gramStart"/>
-      <w:r>
-        <w:rPr>
-          <w:i/>
-          <w:color w:val="0000FF"/>
-          <w:szCs w:val="22"/>
-        </w:rPr>
-        <w:t>are</w:t>
-      </w:r>
-      <w:proofErr w:type="gramEnd"/>
-      <w:r>
-        <w:rPr>
-          <w:i/>
-          <w:color w:val="0000FF"/>
-          <w:szCs w:val="22"/>
-        </w:rPr>
-        <w:t xml:space="preserve"> (in order)</w:t>
-      </w:r>
-      <w:r>
-        <w:rPr>
-          <w:i/>
-          <w:color w:val="0000FF"/>
-          <w:szCs w:val="22"/>
-        </w:rPr>
-        <w:t>:</w:t>
-      </w:r>
-    </w:p>
-    <w:p>
-      <w:pPr>
-        <w:numPr>
-          <w:ilvl w:val="0"/>
-          <w:numId w:val="12"/>
-        </w:numPr>
-        <w:shd w:val="clear" w:color="auto" w:fill="FFFFFF"/>
-        <w:spacing w:before="100" w:beforeAutospacing="1" w:after="24"/>
-        <w:jc w:val="left"/>
-        <w:rPr>
-          <w:i/>
-          <w:color w:val="0000FF"/>
-          <w:szCs w:val="22"/>
-        </w:rPr>
-      </w:pPr>
-      <w:r>
-        <w:rPr>
-          <w:i/>
-          <w:color w:val="0000FF"/>
-          <w:szCs w:val="22"/>
-        </w:rPr>
-        <w:t xml:space="preserve">Safe: </w:t>
-      </w:r>
-      <w:r>
-        <w:rPr>
-          <w:i/>
-          <w:color w:val="0000FF"/>
-          <w:szCs w:val="22"/>
-        </w:rPr>
-        <w:t>no children should be harmed</w:t>
-      </w:r>
-      <w:r>
-        <w:rPr>
-          <w:i/>
-          <w:color w:val="0000FF"/>
-          <w:szCs w:val="22"/>
-        </w:rPr>
-        <w:t>.</w:t>
-      </w:r>
-    </w:p>
-    <w:p>
-      <w:pPr>
-        <w:numPr>
-          <w:ilvl w:val="0"/>
-          <w:numId w:val="12"/>
-        </w:numPr>
-        <w:shd w:val="clear" w:color="auto" w:fill="FFFFFF"/>
-        <w:spacing w:before="100" w:beforeAutospacing="1" w:after="24"/>
-        <w:jc w:val="left"/>
-        <w:rPr>
-          <w:i/>
-          <w:color w:val="0000FF"/>
-          <w:szCs w:val="22"/>
-        </w:rPr>
-      </w:pPr>
-      <w:r>
-        <w:rPr>
-          <w:i/>
-          <w:color w:val="0000FF"/>
-          <w:szCs w:val="22"/>
-        </w:rPr>
-        <w:t xml:space="preserve">Lowest Power: </w:t>
-      </w:r>
-      <w:r>
-        <w:rPr>
-          <w:i/>
-          <w:color w:val="0000FF"/>
-          <w:szCs w:val="22"/>
-        </w:rPr>
-        <w:t>low power means longer run-time</w:t>
-      </w:r>
-      <w:r>
-        <w:rPr>
-          <w:i/>
-          <w:color w:val="0000FF"/>
-          <w:szCs w:val="22"/>
-        </w:rPr>
-        <w:t>.</w:t>
-      </w:r>
-    </w:p>
-    <w:p>
-      <w:pPr>
-        <w:numPr>
-          <w:ilvl w:val="0"/>
-          <w:numId w:val="12"/>
-        </w:numPr>
-        <w:shd w:val="clear" w:color="auto" w:fill="FFFFFF"/>
-        <w:spacing w:before="100" w:beforeAutospacing="1" w:after="24"/>
-        <w:jc w:val="left"/>
-        <w:rPr>
-          <w:i/>
-          <w:color w:val="0000FF"/>
-          <w:szCs w:val="22"/>
-        </w:rPr>
-      </w:pPr>
-      <w:r>
-        <w:rPr>
-          <w:i/>
-          <w:color w:val="0000FF"/>
-          <w:szCs w:val="22"/>
-        </w:rPr>
-        <w:t>Lowest Cost:</w:t>
-      </w:r>
-      <w:r>
-        <w:rPr>
-          <w:i/>
-          <w:color w:val="0000FF"/>
-          <w:szCs w:val="22"/>
-        </w:rPr>
-        <w:t xml:space="preserve"> a lower cost means more children can have one</w:t>
-      </w:r>
-      <w:r>
-        <w:rPr>
-          <w:i/>
-          <w:color w:val="0000FF"/>
-          <w:szCs w:val="22"/>
-        </w:rPr>
-        <w:t>.</w:t>
-      </w:r>
-    </w:p>
-    <w:p>
-      <w:pPr>
-        <w:numPr>
-          <w:ilvl w:val="0"/>
-          <w:numId w:val="12"/>
-        </w:numPr>
-        <w:shd w:val="clear" w:color="auto" w:fill="FFFFFF"/>
-        <w:spacing w:before="100" w:beforeAutospacing="1" w:after="24"/>
-        <w:jc w:val="left"/>
-        <w:rPr>
-          <w:i/>
-          <w:color w:val="0000FF"/>
-          <w:szCs w:val="22"/>
-        </w:rPr>
-      </w:pPr>
-      <w:r>
-        <w:rPr>
-          <w:i/>
-          <w:color w:val="0000FF"/>
-          <w:szCs w:val="22"/>
-        </w:rPr>
-        <w:t xml:space="preserve">Robust and Maintainable: because </w:t>
-      </w:r>
-      <w:r>
-        <w:rPr>
-          <w:i/>
-          <w:color w:val="0000FF"/>
-          <w:szCs w:val="22"/>
-        </w:rPr>
-        <w:t>children drop things</w:t>
-      </w:r>
-      <w:r>
-        <w:rPr>
-          <w:i/>
-          <w:color w:val="0000FF"/>
-          <w:szCs w:val="22"/>
-        </w:rPr>
-        <w:t>.</w:t>
-      </w:r>
-    </w:p>
-    <w:p>
-      <w:pPr>
-        <w:numPr>
-          <w:ilvl w:val="0"/>
-          <w:numId w:val="12"/>
-        </w:numPr>
-        <w:shd w:val="clear" w:color="auto" w:fill="FFFFFF"/>
-        <w:spacing w:before="100" w:beforeAutospacing="1" w:after="24"/>
-        <w:jc w:val="left"/>
-        <w:rPr>
-          <w:i/>
-          <w:color w:val="0000FF"/>
-          <w:szCs w:val="22"/>
-        </w:rPr>
-      </w:pPr>
-      <w:r>
-        <w:rPr>
-          <w:i/>
-          <w:color w:val="0000FF"/>
-          <w:szCs w:val="22"/>
-        </w:rPr>
-        <w:t>Performance</w:t>
-      </w:r>
-      <w:r>
-        <w:rPr>
-          <w:i/>
-          <w:color w:val="0000FF"/>
-          <w:szCs w:val="22"/>
-        </w:rPr>
-        <w:t xml:space="preserve">: </w:t>
-      </w:r>
-      <w:r>
-        <w:rPr>
-          <w:i/>
-          <w:color w:val="0000FF"/>
-          <w:szCs w:val="22"/>
-        </w:rPr>
-        <w:t>fast</w:t>
-      </w:r>
-      <w:r>
-        <w:rPr>
-          <w:i/>
-          <w:color w:val="0000FF"/>
-          <w:szCs w:val="22"/>
-        </w:rPr>
-        <w:t>.</w:t>
-      </w:r>
-    </w:p>
-    <w:p>
-      <w:pPr>
-        <w:shd w:val="clear" w:color="auto" w:fill="FFFFFF"/>
-        <w:spacing w:before="30" w:after="24"/>
-        <w:jc w:val="left"/>
-        <w:rPr>
-          <w:i/>
-          <w:color w:val="0000FF"/>
-          <w:szCs w:val="22"/>
-        </w:rPr>
-      </w:pPr>
-    </w:p>
-    <w:p>
-      <w:pPr>
-        <w:rPr>
-          <w:i/>
-          <w:color w:val="0000FF"/>
-          <w:szCs w:val="22"/>
-        </w:rPr>
-      </w:pPr>
-      <w:r>
-        <w:rPr>
-          <w:i/>
-          <w:color w:val="0000FF"/>
-          <w:szCs w:val="22"/>
-        </w:rPr>
-        <w:t xml:space="preserve">The </w:t>
-      </w:r>
-      <w:r>
-        <w:rPr>
-          <w:i/>
-          <w:color w:val="0000FF"/>
-          <w:szCs w:val="22"/>
-        </w:rPr>
-        <w:t>result</w:t>
-      </w:r>
-      <w:r>
-        <w:rPr>
-          <w:i/>
-          <w:color w:val="0000FF"/>
-          <w:szCs w:val="22"/>
-        </w:rPr>
-        <w:t xml:space="preserve">, </w:t>
-      </w:r>
-      <w:r>
-        <w:rPr>
-          <w:i/>
-          <w:color w:val="0000FF"/>
-          <w:szCs w:val="22"/>
-        </w:rPr>
-        <w:t>says its creator Yves Behar</w:t>
-      </w:r>
-      <w:r>
-        <w:rPr>
-          <w:i/>
-          <w:color w:val="0000FF"/>
-          <w:szCs w:val="22"/>
-        </w:rPr>
-        <w:t xml:space="preserve"> </w:t>
-      </w:r>
-      <w:r>
-        <w:rPr>
-          <w:i/>
-          <w:color w:val="0000FF"/>
-          <w:szCs w:val="22"/>
-        </w:rPr>
-        <w:fldChar w:fldCharType="begin" w:fldLock="1"/>
-      </w:r>
-      <w:r>
-        <w:rPr>
-          <w:i/>
-          <w:color w:val="0000FF"/>
-          <w:szCs w:val="22"/>
-        </w:rPr>
-        <w:instrText>ADDIN CSL_CITATION { "citationItems" : [ { "id" : "ITEM-1", "itemData" : { "abstract" : "The product designer behind $100 lap top talks about the challenges of designing for kids in the developing world.", "author" : [ { "dropping-particle" : "", "family" : "Behar", "given" : "Yves", "non-dropping-particle" : "", "parse-names" : false, "suffix" : "" } ], "id" : "ITEM-1", "issued" : { "date-parts" : [ [ "2007" ] ] }, "publisher" : "Youtube", "title" : "Yves Behar on Designing OLPC", "type" : "motion_picture" }, "uris" : [ "http://www.mendeley.com/documents/?uuid=83d3a10b-2aba-461a-af10-da85191d8371" ] } ], "mendeley" : { "previouslyFormattedCitation" : "(Behar 2007)" }, "properties" : { "noteIndex" : 0 }, "schema" : "https://github.com/citation-style-language/schema/raw/master/csl-citation.json" }</w:instrText>
-      </w:r>
-      <w:r>
-        <w:rPr>
-          <w:i/>
-          <w:color w:val="0000FF"/>
-          <w:szCs w:val="22"/>
-        </w:rPr>
-        <w:fldChar w:fldCharType="separate"/>
-      </w:r>
-      <w:r>
-        <w:rPr>
-          <w:i/>
-          <w:color w:val="0000FF"/>
-          <w:szCs w:val="22"/>
-        </w:rPr>
-        <w:t>(Behar 2007)</w:t>
-      </w:r>
-      <w:r>
-        <w:rPr>
-          <w:i/>
-          <w:color w:val="0000FF"/>
-          <w:szCs w:val="22"/>
-        </w:rPr>
-        <w:fldChar w:fldCharType="end"/>
-      </w:r>
-      <w:r>
-        <w:rPr>
-          <w:i/>
-          <w:color w:val="0000FF"/>
-          <w:szCs w:val="22"/>
-        </w:rPr>
-        <w:t>,</w:t>
-      </w:r>
-      <w:r>
-        <w:rPr>
-          <w:i/>
-          <w:color w:val="0000FF"/>
-          <w:szCs w:val="22"/>
-        </w:rPr>
-        <w:t xml:space="preserve"> </w:t>
-      </w:r>
-      <w:r>
-        <w:rPr>
-          <w:i/>
-          <w:color w:val="0000FF"/>
-          <w:szCs w:val="22"/>
-        </w:rPr>
-        <w:t xml:space="preserve">is </w:t>
-      </w:r>
-      <w:r>
-        <w:rPr>
-          <w:i/>
-          <w:color w:val="0000FF"/>
-          <w:szCs w:val="22"/>
-        </w:rPr>
-        <w:t>a</w:t>
-      </w:r>
-      <w:r>
-        <w:rPr>
-          <w:i/>
-          <w:color w:val="0000FF"/>
-          <w:szCs w:val="22"/>
-        </w:rPr>
-        <w:t xml:space="preserve"> green </w:t>
-      </w:r>
-      <w:r>
-        <w:rPr>
-          <w:i/>
-          <w:color w:val="0000FF"/>
-          <w:szCs w:val="22"/>
-        </w:rPr>
-        <w:t xml:space="preserve">and </w:t>
-      </w:r>
-      <w:r>
-        <w:rPr>
-          <w:i/>
-          <w:color w:val="0000FF"/>
-          <w:szCs w:val="22"/>
-        </w:rPr>
-        <w:t>small</w:t>
-      </w:r>
-      <w:r>
-        <w:rPr>
-          <w:i/>
-          <w:color w:val="0000FF"/>
-          <w:szCs w:val="22"/>
-        </w:rPr>
-        <w:t xml:space="preserve"> </w:t>
-      </w:r>
-      <w:r>
-        <w:rPr>
-          <w:i/>
-          <w:color w:val="0000FF"/>
-          <w:szCs w:val="22"/>
-        </w:rPr>
-        <w:t>laptop</w:t>
-      </w:r>
-      <w:r>
-        <w:rPr>
-          <w:i/>
-          <w:color w:val="0000FF"/>
-          <w:szCs w:val="22"/>
-        </w:rPr>
-        <w:t xml:space="preserve"> called XO</w:t>
-      </w:r>
-      <w:r>
-        <w:rPr>
-          <w:i/>
-          <w:color w:val="0000FF"/>
-          <w:szCs w:val="22"/>
-        </w:rPr>
-        <w:t xml:space="preserve"> </w:t>
-      </w:r>
-      <w:r>
-        <w:rPr>
-          <w:i/>
-          <w:color w:val="0000FF"/>
-          <w:szCs w:val="22"/>
-        </w:rPr>
-        <w:t>that can</w:t>
-      </w:r>
-      <w:r>
-        <w:rPr>
-          <w:i/>
-          <w:color w:val="0000FF"/>
-          <w:szCs w:val="22"/>
-        </w:rPr>
-        <w:t xml:space="preserve"> operate in the harshest co</w:t>
-      </w:r>
-      <w:r>
-        <w:rPr>
-          <w:i/>
-          <w:color w:val="0000FF"/>
-          <w:szCs w:val="22"/>
-        </w:rPr>
-        <w:t>nditions,</w:t>
-      </w:r>
-      <w:r>
-        <w:rPr>
-          <w:i/>
-          <w:color w:val="0000FF"/>
-          <w:szCs w:val="22"/>
-        </w:rPr>
-        <w:t xml:space="preserve"> where each part that makes up </w:t>
-      </w:r>
-      <w:r>
-        <w:rPr>
-          <w:i/>
-          <w:color w:val="0000FF"/>
-          <w:szCs w:val="22"/>
-        </w:rPr>
-        <w:t>it is</w:t>
-      </w:r>
-      <w:r>
-        <w:rPr>
-          <w:i/>
-          <w:color w:val="0000FF"/>
-          <w:szCs w:val="22"/>
-        </w:rPr>
-        <w:t xml:space="preserve"> strategically planned to give the best performance</w:t>
-      </w:r>
-      <w:r>
-        <w:rPr>
-          <w:i/>
-          <w:color w:val="0000FF"/>
-          <w:szCs w:val="22"/>
-        </w:rPr>
-        <w:t>, robustness</w:t>
-      </w:r>
-      <w:r>
-        <w:rPr>
-          <w:i/>
-          <w:color w:val="0000FF"/>
-          <w:szCs w:val="22"/>
-        </w:rPr>
-        <w:t xml:space="preserve"> and quality.</w:t>
-      </w:r>
-      <w:r>
-        <w:rPr>
-          <w:i/>
-          <w:color w:val="0000FF"/>
-          <w:szCs w:val="22"/>
-        </w:rPr>
-        <w:t xml:space="preserve"> </w:t>
-      </w:r>
-      <w:r>
-        <w:rPr>
-          <w:i/>
-          <w:color w:val="0000FF"/>
-          <w:szCs w:val="22"/>
-        </w:rPr>
-        <w:t xml:space="preserve">For economy and efficiency reasons, every part of the XO laptop has two, three or more different functions. </w:t>
-      </w:r>
-      <w:r>
-        <w:rPr>
-          <w:i/>
-          <w:color w:val="0000FF"/>
-          <w:szCs w:val="22"/>
-        </w:rPr>
-        <w:t>Such characteristics</w:t>
-      </w:r>
-      <w:r>
-        <w:rPr>
-          <w:i/>
-          <w:color w:val="0000FF"/>
-          <w:szCs w:val="22"/>
-        </w:rPr>
-        <w:t xml:space="preserve"> </w:t>
-      </w:r>
-      <w:r>
-        <w:rPr>
-          <w:i/>
-          <w:color w:val="0000FF"/>
-          <w:szCs w:val="22"/>
-        </w:rPr>
-        <w:t>make the XO</w:t>
-      </w:r>
-      <w:r>
-        <w:rPr>
-          <w:i/>
-          <w:color w:val="0000FF"/>
-          <w:szCs w:val="22"/>
-        </w:rPr>
-        <w:t xml:space="preserve"> </w:t>
-      </w:r>
-      <w:r>
-        <w:rPr>
-          <w:i/>
-          <w:color w:val="0000FF"/>
-          <w:szCs w:val="22"/>
-        </w:rPr>
-        <w:t xml:space="preserve">laptop </w:t>
-      </w:r>
-      <w:r>
-        <w:rPr>
-          <w:i/>
-          <w:color w:val="0000FF"/>
-          <w:szCs w:val="22"/>
-        </w:rPr>
-        <w:t>very</w:t>
-      </w:r>
-      <w:r>
-        <w:rPr>
-          <w:i/>
-          <w:color w:val="0000FF"/>
-          <w:szCs w:val="22"/>
-        </w:rPr>
-        <w:t xml:space="preserve"> effective</w:t>
-      </w:r>
-      <w:r>
-        <w:rPr>
-          <w:i/>
-          <w:color w:val="0000FF"/>
-          <w:szCs w:val="22"/>
-        </w:rPr>
-        <w:t xml:space="preserve"> </w:t>
-      </w:r>
-      <w:r>
-        <w:rPr>
-          <w:i/>
-          <w:color w:val="0000FF"/>
-          <w:szCs w:val="22"/>
-        </w:rPr>
-        <w:t>to work with children</w:t>
-      </w:r>
-      <w:r>
-        <w:rPr>
-          <w:i/>
-          <w:color w:val="0000FF"/>
-          <w:szCs w:val="22"/>
-        </w:rPr>
-        <w:t xml:space="preserve"> </w:t>
-      </w:r>
-      <w:r>
-        <w:rPr>
-          <w:i/>
-          <w:color w:val="0000FF"/>
-          <w:szCs w:val="22"/>
-        </w:rPr>
-        <w:t>that usually walk to and from school every day</w:t>
-      </w:r>
-      <w:proofErr w:type="gramStart"/>
-      <w:r>
-        <w:rPr>
-          <w:i/>
-          <w:color w:val="0000FF"/>
-          <w:szCs w:val="22"/>
-        </w:rPr>
-        <w:t>;</w:t>
-      </w:r>
-      <w:proofErr w:type="gramEnd"/>
-      <w:r>
-        <w:rPr>
-          <w:i/>
-          <w:color w:val="0000FF"/>
-          <w:szCs w:val="22"/>
-        </w:rPr>
-        <w:t xml:space="preserve"> </w:t>
-      </w:r>
-      <w:r>
-        <w:rPr>
-          <w:i/>
-          <w:color w:val="0000FF"/>
-          <w:szCs w:val="22"/>
-        </w:rPr>
-        <w:t>where</w:t>
-      </w:r>
-      <w:r>
-        <w:rPr>
-          <w:i/>
-          <w:color w:val="0000FF"/>
-          <w:szCs w:val="22"/>
-        </w:rPr>
-        <w:t xml:space="preserve"> </w:t>
-      </w:r>
-      <w:r>
-        <w:rPr>
-          <w:i/>
-          <w:color w:val="0000FF"/>
-          <w:szCs w:val="22"/>
-        </w:rPr>
-        <w:t xml:space="preserve">the </w:t>
-      </w:r>
-      <w:r>
-        <w:rPr>
-          <w:i/>
-          <w:color w:val="0000FF"/>
-          <w:szCs w:val="22"/>
-        </w:rPr>
-        <w:t>weather</w:t>
-      </w:r>
-      <w:r>
-        <w:rPr>
-          <w:i/>
-          <w:color w:val="0000FF"/>
-          <w:szCs w:val="22"/>
-        </w:rPr>
-        <w:t xml:space="preserve"> </w:t>
-      </w:r>
-      <w:r>
-        <w:rPr>
-          <w:i/>
-          <w:color w:val="0000FF"/>
-          <w:szCs w:val="22"/>
-        </w:rPr>
-        <w:t xml:space="preserve">is </w:t>
-      </w:r>
-      <w:r>
-        <w:rPr>
-          <w:i/>
-          <w:color w:val="0000FF"/>
-          <w:szCs w:val="22"/>
-        </w:rPr>
-        <w:t>unpredictable</w:t>
-      </w:r>
-      <w:r>
-        <w:rPr>
-          <w:i/>
-          <w:color w:val="0000FF"/>
-          <w:szCs w:val="22"/>
-        </w:rPr>
-        <w:t xml:space="preserve"> and </w:t>
-      </w:r>
-      <w:r>
-        <w:rPr>
-          <w:i/>
-          <w:color w:val="0000FF"/>
-          <w:szCs w:val="22"/>
-        </w:rPr>
-        <w:t xml:space="preserve">rain, dirt and dust are </w:t>
-      </w:r>
-      <w:r>
-        <w:rPr>
-          <w:i/>
-          <w:color w:val="0000FF"/>
-          <w:szCs w:val="22"/>
-        </w:rPr>
-        <w:t>part</w:t>
-      </w:r>
-      <w:r>
-        <w:rPr>
-          <w:i/>
-          <w:color w:val="0000FF"/>
-          <w:szCs w:val="22"/>
-        </w:rPr>
-        <w:t xml:space="preserve"> of their daily </w:t>
-      </w:r>
-      <w:r>
-        <w:rPr>
-          <w:i/>
-          <w:color w:val="0000FF"/>
-          <w:szCs w:val="22"/>
-        </w:rPr>
-        <w:t>routine</w:t>
-      </w:r>
-      <w:r>
-        <w:rPr>
-          <w:i/>
-          <w:color w:val="0000FF"/>
-          <w:szCs w:val="22"/>
-        </w:rPr>
-        <w:t xml:space="preserve">. For all these reasons, is important to state that the XO </w:t>
-      </w:r>
-      <w:r>
-        <w:rPr>
-          <w:i/>
-          <w:color w:val="0000FF"/>
-          <w:szCs w:val="22"/>
-        </w:rPr>
-        <w:t xml:space="preserve">is not a cost-reduced version of today's laptop, </w:t>
-      </w:r>
-      <w:r>
-        <w:rPr>
-          <w:i/>
-          <w:color w:val="0000FF"/>
-          <w:szCs w:val="22"/>
-        </w:rPr>
-        <w:t>which is</w:t>
-      </w:r>
-      <w:r>
-        <w:rPr>
-          <w:i/>
-          <w:color w:val="0000FF"/>
-          <w:szCs w:val="22"/>
-        </w:rPr>
-        <w:t xml:space="preserve"> normally second-rate, second-hand</w:t>
-      </w:r>
-      <w:r>
-        <w:rPr>
-          <w:i/>
-          <w:color w:val="0000FF"/>
-          <w:szCs w:val="22"/>
-        </w:rPr>
-        <w:t xml:space="preserve">, </w:t>
-      </w:r>
-      <w:r>
-        <w:rPr>
-          <w:i/>
-          <w:color w:val="0000FF"/>
-          <w:szCs w:val="22"/>
-        </w:rPr>
-        <w:t>low quality</w:t>
-      </w:r>
-      <w:r>
-        <w:rPr>
-          <w:i/>
-          <w:color w:val="0000FF"/>
-          <w:szCs w:val="22"/>
-        </w:rPr>
-        <w:t xml:space="preserve"> that simply can’t perform under thought conditions</w:t>
-      </w:r>
-      <w:r>
-        <w:rPr>
-          <w:i/>
-          <w:color w:val="0000FF"/>
-          <w:szCs w:val="22"/>
-        </w:rPr>
-        <w:t>.</w:t>
-      </w:r>
-    </w:p>
-    <w:p>
-      <w:pPr>
-        <w:rPr>
-          <w:i/>
-          <w:color w:val="FF0000"/>
-          <w:lang w:eastAsia="en-US"/>
-        </w:rPr>
-      </w:pPr>
-    </w:p>
-    <w:p>
-      <w:pPr>
-        <w:rPr>
-          <w:i/>
-          <w:color w:val="FF0000"/>
-          <w:szCs w:val="22"/>
-        </w:rPr>
-      </w:pPr>
-      <w:proofErr w:type="gramStart"/>
-      <w:r>
-        <w:rPr>
-          <w:i/>
-          <w:color w:val="FF0000"/>
-          <w:lang w:eastAsia="en-US"/>
-        </w:rPr>
-        <w:t>as</w:t>
-      </w:r>
-      <w:proofErr w:type="gramEnd"/>
-      <w:r>
-        <w:rPr>
-          <w:i/>
-          <w:color w:val="FF0000"/>
-          <w:lang w:eastAsia="en-US"/>
-        </w:rPr>
-        <w:t xml:space="preserve"> ubiquitous PLE device</w:t>
-      </w:r>
-    </w:p>
-    <w:p>
-      <w:pPr>
-        <w:shd w:val="clear" w:color="auto" w:fill="FFFFFF"/>
-        <w:spacing w:before="100" w:beforeAutospacing="1" w:after="24"/>
-        <w:rPr>
-          <w:i/>
-          <w:color w:val="0000FF"/>
-          <w:szCs w:val="22"/>
-        </w:rPr>
-      </w:pPr>
-      <w:r>
-        <w:rPr>
-          <w:i/>
-          <w:color w:val="0000FF"/>
-          <w:szCs w:val="22"/>
-        </w:rPr>
-        <w:t>Among its</w:t>
-      </w:r>
-      <w:r>
-        <w:rPr>
-          <w:i/>
-          <w:color w:val="0000FF"/>
-          <w:szCs w:val="22"/>
-        </w:rPr>
-        <w:t xml:space="preserve"> features are its two </w:t>
-      </w:r>
-      <w:proofErr w:type="spellStart"/>
-      <w:r>
-        <w:rPr>
-          <w:i/>
-          <w:color w:val="0000FF"/>
-          <w:szCs w:val="22"/>
-        </w:rPr>
-        <w:t>WiFi</w:t>
-      </w:r>
-      <w:proofErr w:type="spellEnd"/>
-      <w:r>
-        <w:rPr>
-          <w:i/>
-          <w:color w:val="0000FF"/>
-          <w:szCs w:val="22"/>
-        </w:rPr>
-        <w:t xml:space="preserve"> </w:t>
-      </w:r>
-      <w:r>
-        <w:rPr>
-          <w:i/>
-          <w:color w:val="0000FF"/>
-          <w:szCs w:val="22"/>
-        </w:rPr>
-        <w:t>antennas</w:t>
-      </w:r>
-      <w:r>
-        <w:rPr>
-          <w:i/>
-          <w:color w:val="0000FF"/>
-          <w:szCs w:val="22"/>
-        </w:rPr>
-        <w:t xml:space="preserve">, </w:t>
-      </w:r>
-      <w:r>
-        <w:rPr>
-          <w:i/>
-          <w:color w:val="0000FF"/>
-          <w:szCs w:val="22"/>
-        </w:rPr>
-        <w:t>that</w:t>
-      </w:r>
-      <w:r>
-        <w:rPr>
-          <w:i/>
-          <w:color w:val="0000FF"/>
-          <w:szCs w:val="22"/>
-        </w:rPr>
-        <w:t xml:space="preserve"> </w:t>
-      </w:r>
-      <w:r>
-        <w:rPr>
-          <w:i/>
-          <w:color w:val="0000FF"/>
-          <w:szCs w:val="22"/>
-        </w:rPr>
-        <w:t>provide</w:t>
-      </w:r>
-      <w:r>
-        <w:rPr>
-          <w:i/>
-          <w:color w:val="0000FF"/>
-          <w:szCs w:val="22"/>
-        </w:rPr>
-        <w:t xml:space="preserve"> the ability to </w:t>
-      </w:r>
-      <w:r>
-        <w:rPr>
-          <w:i/>
-          <w:color w:val="0000FF"/>
-          <w:szCs w:val="22"/>
-        </w:rPr>
-        <w:t xml:space="preserve">connect the laptops </w:t>
-      </w:r>
-      <w:r>
-        <w:rPr>
-          <w:i/>
-          <w:color w:val="0000FF"/>
-          <w:szCs w:val="22"/>
-        </w:rPr>
-        <w:t>to</w:t>
-      </w:r>
-      <w:r>
-        <w:rPr>
-          <w:i/>
-          <w:color w:val="0000FF"/>
-          <w:szCs w:val="22"/>
-        </w:rPr>
-        <w:t xml:space="preserve"> a</w:t>
-      </w:r>
-      <w:r>
-        <w:rPr>
-          <w:i/>
-          <w:color w:val="0000FF"/>
-          <w:szCs w:val="22"/>
-        </w:rPr>
-        <w:t xml:space="preserve"> local</w:t>
-      </w:r>
-      <w:r>
-        <w:rPr>
-          <w:i/>
-          <w:color w:val="0000FF"/>
-          <w:szCs w:val="22"/>
-        </w:rPr>
-        <w:t xml:space="preserve"> me</w:t>
-      </w:r>
-      <w:r>
-        <w:rPr>
-          <w:i/>
-          <w:color w:val="0000FF"/>
-          <w:szCs w:val="22"/>
-        </w:rPr>
-        <w:t xml:space="preserve">sh </w:t>
-      </w:r>
-      <w:r>
-        <w:rPr>
-          <w:i/>
-          <w:color w:val="0000FF"/>
-          <w:szCs w:val="22"/>
-        </w:rPr>
-        <w:t>network</w:t>
-      </w:r>
-      <w:r>
-        <w:rPr>
-          <w:i/>
-          <w:color w:val="0000FF"/>
-          <w:szCs w:val="22"/>
-        </w:rPr>
-        <w:t xml:space="preserve"> and to the Internet, </w:t>
-      </w:r>
-      <w:r>
-        <w:rPr>
-          <w:i/>
-          <w:color w:val="0000FF"/>
-          <w:szCs w:val="22"/>
-        </w:rPr>
-        <w:t>in which case</w:t>
-      </w:r>
-      <w:r>
-        <w:rPr>
-          <w:i/>
-          <w:color w:val="0000FF"/>
-          <w:szCs w:val="22"/>
-        </w:rPr>
-        <w:t>,</w:t>
-      </w:r>
-      <w:r>
-        <w:rPr>
-          <w:i/>
-          <w:color w:val="0000FF"/>
-          <w:szCs w:val="22"/>
-        </w:rPr>
-        <w:t xml:space="preserve"> only one of these </w:t>
-      </w:r>
-      <w:r>
-        <w:rPr>
-          <w:i/>
-          <w:color w:val="0000FF"/>
-          <w:szCs w:val="22"/>
-        </w:rPr>
-        <w:t>laptop</w:t>
-      </w:r>
-      <w:r>
-        <w:rPr>
-          <w:i/>
-          <w:color w:val="0000FF"/>
-          <w:szCs w:val="22"/>
-        </w:rPr>
-        <w:t xml:space="preserve">s </w:t>
-      </w:r>
-      <w:r>
-        <w:rPr>
-          <w:i/>
-          <w:color w:val="0000FF"/>
-          <w:szCs w:val="22"/>
-        </w:rPr>
-        <w:t xml:space="preserve">need to </w:t>
-      </w:r>
-      <w:r>
-        <w:rPr>
-          <w:i/>
-          <w:color w:val="0000FF"/>
-          <w:szCs w:val="22"/>
-        </w:rPr>
-        <w:t xml:space="preserve">reach the </w:t>
-      </w:r>
-      <w:r>
-        <w:rPr>
-          <w:i/>
-          <w:color w:val="0000FF"/>
-          <w:szCs w:val="22"/>
-        </w:rPr>
-        <w:t xml:space="preserve">Internet </w:t>
-      </w:r>
-      <w:r>
-        <w:rPr>
-          <w:i/>
-          <w:color w:val="0000FF"/>
-          <w:szCs w:val="22"/>
-        </w:rPr>
-        <w:t xml:space="preserve">signal in order to relay it to others. </w:t>
-      </w:r>
-    </w:p>
-    <w:p>
-      <w:pPr>
-        <w:shd w:val="clear" w:color="auto" w:fill="FFFFFF"/>
-        <w:spacing w:before="100" w:beforeAutospacing="1" w:after="24"/>
-        <w:rPr>
-          <w:i/>
-          <w:color w:val="0000FF"/>
-          <w:szCs w:val="22"/>
-        </w:rPr>
-      </w:pPr>
-      <w:r>
-        <w:rPr>
-          <w:i/>
-          <w:color w:val="0000FF"/>
-          <w:szCs w:val="22"/>
-        </w:rPr>
-        <w:t>The material t</w:t>
-      </w:r>
-      <w:r>
-        <w:rPr>
-          <w:i/>
-          <w:color w:val="0000FF"/>
-          <w:szCs w:val="22"/>
-        </w:rPr>
-        <w:t>hat is made is mostly plastic with texture</w:t>
-      </w:r>
-      <w:r>
-        <w:rPr>
-          <w:i/>
-          <w:color w:val="0000FF"/>
-          <w:szCs w:val="22"/>
-        </w:rPr>
-        <w:t xml:space="preserve"> </w:t>
-      </w:r>
-      <w:r>
-        <w:rPr>
-          <w:i/>
-          <w:color w:val="0000FF"/>
-          <w:szCs w:val="22"/>
-        </w:rPr>
-        <w:t xml:space="preserve">in some </w:t>
-      </w:r>
-      <w:r>
-        <w:rPr>
-          <w:i/>
-          <w:color w:val="0000FF"/>
-          <w:szCs w:val="22"/>
-        </w:rPr>
-        <w:t>parts</w:t>
-      </w:r>
-      <w:r>
-        <w:rPr>
-          <w:i/>
-          <w:color w:val="0000FF"/>
-          <w:szCs w:val="22"/>
-        </w:rPr>
-        <w:t xml:space="preserve">. The </w:t>
-      </w:r>
-      <w:r>
-        <w:rPr>
-          <w:i/>
-          <w:color w:val="0000FF"/>
-          <w:szCs w:val="22"/>
-        </w:rPr>
-        <w:t>screen is made to op</w:t>
-      </w:r>
-      <w:r>
-        <w:rPr>
-          <w:i/>
-          <w:color w:val="0000FF"/>
-          <w:szCs w:val="22"/>
-        </w:rPr>
-        <w:t>erate both indoors and outdoors and t</w:t>
-      </w:r>
-      <w:r>
-        <w:rPr>
-          <w:i/>
-          <w:color w:val="0000FF"/>
-          <w:szCs w:val="22"/>
-        </w:rPr>
-        <w:t>he cover can be rotated completely and turn the device into a</w:t>
-      </w:r>
-      <w:r>
-        <w:rPr>
-          <w:i/>
-          <w:color w:val="0000FF"/>
-          <w:szCs w:val="22"/>
-        </w:rPr>
-        <w:t xml:space="preserve"> </w:t>
-      </w:r>
-      <w:r>
-        <w:rPr>
-          <w:i/>
-          <w:color w:val="0000FF"/>
-          <w:szCs w:val="22"/>
-        </w:rPr>
-        <w:t>touchscreen</w:t>
-      </w:r>
-      <w:r>
-        <w:rPr>
-          <w:rStyle w:val="FootnoteReference"/>
-          <w:i/>
-          <w:color w:val="0000FF"/>
-          <w:szCs w:val="22"/>
-        </w:rPr>
-        <w:footnoteReference w:id="8"/>
-      </w:r>
-      <w:r>
-        <w:rPr>
-          <w:i/>
-          <w:color w:val="0000FF"/>
-          <w:szCs w:val="22"/>
-        </w:rPr>
-        <w:t xml:space="preserve"> tablet without a keyboard.</w:t>
-      </w:r>
-      <w:r>
-        <w:rPr>
-          <w:i/>
-          <w:color w:val="0000FF"/>
-          <w:szCs w:val="22"/>
-        </w:rPr>
-        <w:t xml:space="preserve"> </w:t>
-      </w:r>
-    </w:p>
-    <w:p>
-      <w:pPr>
-        <w:shd w:val="clear" w:color="auto" w:fill="FFFFFF"/>
-        <w:spacing w:before="100" w:beforeAutospacing="1" w:after="24"/>
-        <w:rPr>
-          <w:i/>
-          <w:color w:val="0000FF"/>
-          <w:szCs w:val="22"/>
-        </w:rPr>
-      </w:pPr>
-      <w:r>
-        <w:rPr>
-          <w:i/>
-          <w:color w:val="0000FF"/>
-          <w:szCs w:val="22"/>
-        </w:rPr>
-        <w:t xml:space="preserve">The keyboard is </w:t>
-      </w:r>
-      <w:r>
-        <w:rPr>
-          <w:i/>
-          <w:color w:val="0000FF"/>
-          <w:szCs w:val="22"/>
-        </w:rPr>
-        <w:t xml:space="preserve">made of a single </w:t>
-      </w:r>
-      <w:r>
-        <w:rPr>
-          <w:i/>
-          <w:color w:val="0000FF"/>
-          <w:szCs w:val="22"/>
-        </w:rPr>
-        <w:t>piece of rubber membrane</w:t>
-      </w:r>
-      <w:r>
-        <w:rPr>
-          <w:i/>
-          <w:color w:val="0000FF"/>
-          <w:szCs w:val="22"/>
-        </w:rPr>
-        <w:t>,</w:t>
-      </w:r>
-      <w:r>
-        <w:rPr>
-          <w:i/>
-          <w:color w:val="0000FF"/>
-          <w:szCs w:val="22"/>
-        </w:rPr>
-        <w:t xml:space="preserve"> </w:t>
-      </w:r>
-      <w:r>
-        <w:rPr>
-          <w:i/>
-          <w:color w:val="0000FF"/>
-          <w:szCs w:val="22"/>
-        </w:rPr>
-        <w:t xml:space="preserve">very </w:t>
-      </w:r>
-      <w:r>
-        <w:rPr>
-          <w:i/>
-          <w:color w:val="0000FF"/>
-          <w:szCs w:val="22"/>
-        </w:rPr>
-        <w:t>resilient against both water and dirt</w:t>
-      </w:r>
-      <w:r>
-        <w:rPr>
-          <w:i/>
-          <w:color w:val="0000FF"/>
-          <w:szCs w:val="22"/>
-        </w:rPr>
-        <w:t xml:space="preserve">, which </w:t>
-      </w:r>
-      <w:r>
-        <w:rPr>
-          <w:i/>
-          <w:color w:val="0000FF"/>
-          <w:szCs w:val="22"/>
-        </w:rPr>
-        <w:t xml:space="preserve">also </w:t>
-      </w:r>
-      <w:r>
-        <w:rPr>
-          <w:i/>
-          <w:color w:val="0000FF"/>
-          <w:szCs w:val="22"/>
-        </w:rPr>
-        <w:t xml:space="preserve">allows </w:t>
-      </w:r>
-      <w:r>
-        <w:rPr>
-          <w:i/>
-          <w:color w:val="0000FF"/>
-          <w:szCs w:val="22"/>
-        </w:rPr>
-        <w:t>sealing</w:t>
-      </w:r>
-      <w:r>
-        <w:rPr>
-          <w:i/>
-          <w:color w:val="0000FF"/>
-          <w:szCs w:val="22"/>
-        </w:rPr>
-        <w:t xml:space="preserve"> the base of the machine.</w:t>
-      </w:r>
-    </w:p>
-    <w:p>
-      <w:pPr>
-        <w:shd w:val="clear" w:color="auto" w:fill="FFFFFF"/>
-        <w:spacing w:before="100" w:beforeAutospacing="1" w:after="24"/>
-        <w:rPr>
-          <w:i/>
-          <w:color w:val="0000FF"/>
-          <w:szCs w:val="22"/>
-        </w:rPr>
-      </w:pPr>
-      <w:r>
-        <w:rPr>
-          <w:i/>
-          <w:color w:val="0000FF"/>
-          <w:szCs w:val="22"/>
-        </w:rPr>
-        <w:t xml:space="preserve">They also carry a </w:t>
-      </w:r>
-      <w:r>
-        <w:rPr>
-          <w:i/>
-          <w:color w:val="0000FF"/>
-          <w:szCs w:val="22"/>
-        </w:rPr>
-        <w:t>webcam, microphone, two speakers, SD card reade</w:t>
-      </w:r>
-      <w:r>
-        <w:rPr>
-          <w:i/>
-          <w:color w:val="0000FF"/>
-          <w:szCs w:val="22"/>
-        </w:rPr>
-        <w:t xml:space="preserve">r, three USB ports and </w:t>
-      </w:r>
-      <w:r>
-        <w:rPr>
-          <w:i/>
-          <w:color w:val="0000FF"/>
-          <w:szCs w:val="22"/>
-        </w:rPr>
-        <w:t>multiple type</w:t>
-      </w:r>
-      <w:r>
-        <w:rPr>
-          <w:i/>
-          <w:color w:val="0000FF"/>
-          <w:szCs w:val="22"/>
-        </w:rPr>
-        <w:t xml:space="preserve">s of </w:t>
-      </w:r>
-      <w:r>
-        <w:rPr>
-          <w:i/>
-          <w:color w:val="0000FF"/>
-          <w:szCs w:val="22"/>
-        </w:rPr>
-        <w:t>game console buttons.</w:t>
-      </w:r>
-    </w:p>
-    <w:p>
-      <w:pPr>
-        <w:shd w:val="clear" w:color="auto" w:fill="FFFFFF"/>
-        <w:spacing w:before="100" w:beforeAutospacing="1" w:after="24"/>
-        <w:rPr>
-          <w:i/>
-          <w:color w:val="0000FF"/>
-          <w:szCs w:val="22"/>
-        </w:rPr>
-      </w:pPr>
-      <w:r>
-        <w:rPr>
-          <w:i/>
-          <w:color w:val="0000FF"/>
-          <w:szCs w:val="22"/>
-        </w:rPr>
-        <w:t>It consumes ten times less energy</w:t>
-      </w:r>
-      <w:r>
-        <w:rPr>
-          <w:i/>
-          <w:color w:val="0000FF"/>
-          <w:szCs w:val="22"/>
-        </w:rPr>
-        <w:t xml:space="preserve"> that a standard laptop (</w:t>
-      </w:r>
-      <w:r>
-        <w:rPr>
-          <w:i/>
-          <w:color w:val="0000FF"/>
-          <w:szCs w:val="22"/>
-        </w:rPr>
-        <w:t>the battery should last the entire schoo</w:t>
-      </w:r>
-      <w:r>
-        <w:rPr>
-          <w:i/>
-          <w:color w:val="0000FF"/>
-          <w:szCs w:val="22"/>
-        </w:rPr>
-        <w:t xml:space="preserve">l day without requiring charging) and </w:t>
-      </w:r>
-      <w:r>
-        <w:rPr>
-          <w:i/>
-          <w:color w:val="0000FF"/>
-          <w:szCs w:val="22"/>
-        </w:rPr>
-        <w:t xml:space="preserve">can be charged by hand with a standard crank charger </w:t>
-      </w:r>
-      <w:r>
-        <w:rPr>
-          <w:i/>
-          <w:color w:val="0000FF"/>
-          <w:szCs w:val="22"/>
-        </w:rPr>
-        <w:t>(this feature is only possible because the XO</w:t>
-      </w:r>
-      <w:r>
-        <w:rPr>
-          <w:i/>
-          <w:color w:val="0000FF"/>
-          <w:szCs w:val="22"/>
-        </w:rPr>
-        <w:t xml:space="preserve"> consumes </w:t>
-      </w:r>
-      <w:r>
-        <w:rPr>
-          <w:i/>
-          <w:color w:val="0000FF"/>
-          <w:szCs w:val="22"/>
-        </w:rPr>
-        <w:t xml:space="preserve">very </w:t>
-      </w:r>
-      <w:r>
-        <w:rPr>
-          <w:i/>
-          <w:color w:val="0000FF"/>
-          <w:szCs w:val="22"/>
-        </w:rPr>
-        <w:t>little energy</w:t>
-      </w:r>
-      <w:r>
-        <w:rPr>
-          <w:i/>
-          <w:color w:val="0000FF"/>
-          <w:szCs w:val="22"/>
-        </w:rPr>
-        <w:t>)</w:t>
-      </w:r>
-      <w:r>
-        <w:rPr>
-          <w:i/>
-          <w:color w:val="0000FF"/>
-          <w:szCs w:val="22"/>
-        </w:rPr>
-        <w:t xml:space="preserve">. </w:t>
-      </w:r>
-    </w:p>
+    <w:p/>
     <w:p>
       <w:pPr>
         <w:pStyle w:val="Heading1"/>
@@ -9869,34 +10010,14 @@
           <w:ilvl w:val="0"/>
           <w:numId w:val="2"/>
         </w:numPr>
-      </w:pPr>
-      <w:r>
         <w:rPr>
           <w:lang w:eastAsia="en-US"/>
         </w:rPr>
-        <w:t>The SUGAR learning platform</w:t>
-      </w:r>
-      <w:r>
-        <w:t xml:space="preserve"> as a PLE for children</w:t>
-      </w:r>
-    </w:p>
-    <w:p/>
-    <w:p>
-      <w:pPr>
-        <w:pStyle w:val="Heading1"/>
-        <w:numPr>
-          <w:ilvl w:val="0"/>
-          <w:numId w:val="2"/>
-        </w:numPr>
+      </w:pPr>
+      <w:r>
         <w:rPr>
           <w:lang w:eastAsia="en-US"/>
         </w:rPr>
-      </w:pPr>
-      <w:r>
-        <w:rPr>
-          <w:lang w:eastAsia="en-US"/>
-        </w:rPr>
-        <w:lastRenderedPageBreak/>
         <w:t>How</w:t>
       </w:r>
       <w:r>

</xml_diff>

<commit_message>
Almost Committed about Sugar
</commit_message>
<xml_diff>
--- a/Final Assignment - Abstract and Introduction.docx
+++ b/Final Assignment - Abstract and Introduction.docx
@@ -2520,16 +2520,7 @@
           <w:color w:val="0000FF"/>
           <w:szCs w:val="22"/>
         </w:rPr>
-        <w:t xml:space="preserve"> in </w:t>
-      </w:r>
-      <w:r>
-        <w:rPr>
-          <w:i/>
-          <w:color w:val="0000FF"/>
-          <w:szCs w:val="22"/>
-        </w:rPr>
-        <w:lastRenderedPageBreak/>
-        <w:t xml:space="preserve">which will be </w:t>
+        <w:t xml:space="preserve"> in which will be </w:t>
       </w:r>
       <w:r>
         <w:rPr>
@@ -4751,16 +4742,7 @@
           <w:color w:val="0000FF"/>
           <w:szCs w:val="22"/>
         </w:rPr>
-        <w:t xml:space="preserve">. As they gain experience in a number of </w:t>
-      </w:r>
-      <w:r>
-        <w:rPr>
-          <w:i/>
-          <w:color w:val="0000FF"/>
-          <w:szCs w:val="22"/>
-        </w:rPr>
-        <w:lastRenderedPageBreak/>
-        <w:t xml:space="preserve">skills related to identity in the online environment, they </w:t>
+        <w:t xml:space="preserve">. As they gain experience in a number of skills related to identity in the online environment, they </w:t>
       </w:r>
       <w:r>
         <w:rPr>
@@ -6058,8 +6040,18 @@
           <w:color w:val="0000FF"/>
           <w:szCs w:val="22"/>
         </w:rPr>
-        <w:t>Inspired by the educational ideas of Jerome Bruner</w:t>
-      </w:r>
+        <w:t xml:space="preserve">Inspired by the educational ideas of </w:t>
+      </w:r>
+      <w:bookmarkStart w:id="1" w:name="_GoBack"/>
+      <w:r>
+        <w:rPr>
+          <w:i/>
+          <w:color w:val="0000FF"/>
+          <w:szCs w:val="22"/>
+        </w:rPr>
+        <w:t>Jerome Bruner</w:t>
+      </w:r>
+      <w:bookmarkEnd w:id="1"/>
       <w:r>
         <w:rPr>
           <w:rStyle w:val="FootnoteReference"/>
@@ -6166,7 +6158,6 @@
           <w:color w:val="0000FF"/>
           <w:szCs w:val="22"/>
         </w:rPr>
-        <w:lastRenderedPageBreak/>
         <w:t>the world’s poorest through education”</w:t>
       </w:r>
       <w:r>
@@ -7619,7 +7610,6 @@
           <w:szCs w:val="22"/>
           <w:lang w:eastAsia="ja-JP"/>
         </w:rPr>
-        <w:lastRenderedPageBreak/>
         <w:t xml:space="preserve"> Low Ages:</w:t>
       </w:r>
       <w:r>
@@ -7996,6 +7986,255 @@
     <w:p>
       <w:pPr>
         <w:rPr>
+          <w:rFonts w:eastAsia="Times New Roman" w:cs="Times New Roman"/>
+          <w:i/>
+          <w:color w:val="0000FF"/>
+          <w:szCs w:val="22"/>
+        </w:rPr>
+      </w:pPr>
+      <w:r>
+        <w:rPr>
+          <w:rFonts w:eastAsia="Times New Roman" w:cs="Times New Roman"/>
+          <w:i/>
+          <w:color w:val="0000FF"/>
+          <w:szCs w:val="22"/>
+        </w:rPr>
+        <w:t xml:space="preserve">To attain the five OLPC’s principles, the project fundamentally reconsidered personal computer architecture—hardware, software, and display – to develop an innovative computer at the lowest cost and best quality available, respecting a set of design goals </w:t>
+      </w:r>
+      <w:r>
+        <w:rPr>
+          <w:rFonts w:eastAsia="Times New Roman" w:cs="Times New Roman"/>
+          <w:i/>
+          <w:color w:val="0000FF"/>
+          <w:szCs w:val="22"/>
+        </w:rPr>
+        <w:fldChar w:fldCharType="begin" w:fldLock="1"/>
+      </w:r>
+      <w:r>
+        <w:rPr>
+          <w:rFonts w:eastAsia="Times New Roman" w:cs="Times New Roman"/>
+          <w:i/>
+          <w:color w:val="0000FF"/>
+          <w:szCs w:val="22"/>
+        </w:rPr>
+        <w:instrText>ADDIN CSL_CITATION { "citationItems" : [ { "id" : "ITEM-1", "itemData" : { "URL" : "http://wiki.laptop.org/go/Hardware", "accessed" : { "date-parts" : [ [ "2013", "5", "3" ] ] }, "author" : [ { "dropping-particle" : "", "family" : "OLPC", "given" : "", "non-dropping-particle" : "", "parse-names" : false, "suffix" : "" } ], "container-title" : "OLPC Foundation", "id" : "ITEM-1", "issued" : { "date-parts" : [ [ "0" ] ] }, "title" : "XO Laptop", "type" : "webpage" }, "uris" : [ "http://www.mendeley.com/documents/?uuid=02e99056-fab3-4963-a398-4f85abcfb5c7" ] } ], "mendeley" : { "previouslyFormattedCitation" : "(OLPC n.d.)" }, "properties" : { "noteIndex" : 0 }, "schema" : "https://github.com/citation-style-language/schema/raw/master/csl-citation.json" }</w:instrText>
+      </w:r>
+      <w:r>
+        <w:rPr>
+          <w:rFonts w:eastAsia="Times New Roman" w:cs="Times New Roman"/>
+          <w:i/>
+          <w:color w:val="0000FF"/>
+          <w:szCs w:val="22"/>
+        </w:rPr>
+        <w:fldChar w:fldCharType="separate"/>
+      </w:r>
+      <w:r>
+        <w:rPr>
+          <w:rFonts w:eastAsia="Times New Roman" w:cs="Times New Roman"/>
+          <w:i/>
+          <w:color w:val="0000FF"/>
+          <w:szCs w:val="22"/>
+        </w:rPr>
+        <w:t xml:space="preserve">(OLPC </w:t>
+      </w:r>
+      <w:proofErr w:type="spellStart"/>
+      <w:r>
+        <w:rPr>
+          <w:rFonts w:eastAsia="Times New Roman" w:cs="Times New Roman"/>
+          <w:i/>
+          <w:color w:val="0000FF"/>
+          <w:szCs w:val="22"/>
+        </w:rPr>
+        <w:t>n.d.</w:t>
+      </w:r>
+      <w:proofErr w:type="spellEnd"/>
+      <w:r>
+        <w:rPr>
+          <w:rFonts w:eastAsia="Times New Roman" w:cs="Times New Roman"/>
+          <w:i/>
+          <w:color w:val="0000FF"/>
+          <w:szCs w:val="22"/>
+        </w:rPr>
+        <w:t>)</w:t>
+      </w:r>
+      <w:r>
+        <w:rPr>
+          <w:rFonts w:eastAsia="Times New Roman" w:cs="Times New Roman"/>
+          <w:i/>
+          <w:color w:val="0000FF"/>
+          <w:szCs w:val="22"/>
+        </w:rPr>
+        <w:fldChar w:fldCharType="end"/>
+      </w:r>
+      <w:r>
+        <w:rPr>
+          <w:rFonts w:eastAsia="Times New Roman" w:cs="Times New Roman"/>
+          <w:i/>
+          <w:color w:val="0000FF"/>
+          <w:szCs w:val="22"/>
+        </w:rPr>
+        <w:t xml:space="preserve"> </w:t>
+      </w:r>
+      <w:proofErr w:type="gramStart"/>
+      <w:r>
+        <w:rPr>
+          <w:rFonts w:eastAsia="Times New Roman" w:cs="Times New Roman"/>
+          <w:i/>
+          <w:color w:val="0000FF"/>
+          <w:szCs w:val="22"/>
+        </w:rPr>
+        <w:t>identified</w:t>
+      </w:r>
+      <w:proofErr w:type="gramEnd"/>
+      <w:r>
+        <w:rPr>
+          <w:rFonts w:eastAsia="Times New Roman" w:cs="Times New Roman"/>
+          <w:i/>
+          <w:color w:val="0000FF"/>
+          <w:szCs w:val="22"/>
+        </w:rPr>
+        <w:t xml:space="preserve"> in order as safety, low power consumption, low cost, robustness and high performance. </w:t>
+      </w:r>
+    </w:p>
+    <w:p>
+      <w:pPr>
+        <w:rPr>
+          <w:i/>
+          <w:color w:val="0000FF"/>
+          <w:szCs w:val="22"/>
+        </w:rPr>
+      </w:pPr>
+      <w:r>
+        <w:rPr>
+          <w:rFonts w:eastAsia="Times New Roman" w:cs="Times New Roman"/>
+          <w:i/>
+          <w:color w:val="0000FF"/>
+          <w:szCs w:val="22"/>
+        </w:rPr>
+        <w:t xml:space="preserve">The resulting machine, says its creator Yves Behar </w:t>
+      </w:r>
+      <w:r>
+        <w:rPr>
+          <w:rFonts w:eastAsia="Times New Roman" w:cs="Times New Roman"/>
+          <w:i/>
+          <w:color w:val="0000FF"/>
+          <w:szCs w:val="22"/>
+        </w:rPr>
+        <w:fldChar w:fldCharType="begin" w:fldLock="1"/>
+      </w:r>
+      <w:r>
+        <w:rPr>
+          <w:rFonts w:eastAsia="Times New Roman" w:cs="Times New Roman"/>
+          <w:i/>
+          <w:color w:val="0000FF"/>
+          <w:szCs w:val="22"/>
+        </w:rPr>
+        <w:instrText>ADDIN CSL_CITATION { "citationItems" : [ { "id" : "ITEM-1", "itemData" : { "abstract" : "The product designer behind $100 lap top talks about the challenges of designing for kids in the developing world.", "author" : [ { "dropping-particle" : "", "family" : "Behar", "given" : "Yves", "non-dropping-particle" : "", "parse-names" : false, "suffix" : "" } ], "id" : "ITEM-1", "issued" : { "date-parts" : [ [ "2007" ] ] }, "publisher" : "Youtube", "title" : "Yves Behar on Designing OLPC", "type" : "motion_picture" }, "uris" : [ "http://www.mendeley.com/documents/?uuid=83d3a10b-2aba-461a-af10-da85191d8371" ] } ], "mendeley" : { "previouslyFormattedCitation" : "(Behar 2007)" }, "properties" : { "noteIndex" : 0 }, "schema" : "https://github.com/citation-style-language/schema/raw/master/csl-citation.json" }</w:instrText>
+      </w:r>
+      <w:r>
+        <w:rPr>
+          <w:rFonts w:eastAsia="Times New Roman" w:cs="Times New Roman"/>
+          <w:i/>
+          <w:color w:val="0000FF"/>
+          <w:szCs w:val="22"/>
+        </w:rPr>
+        <w:fldChar w:fldCharType="separate"/>
+      </w:r>
+      <w:r>
+        <w:rPr>
+          <w:rFonts w:eastAsia="Times New Roman" w:cs="Times New Roman"/>
+          <w:i/>
+          <w:color w:val="0000FF"/>
+          <w:szCs w:val="22"/>
+        </w:rPr>
+        <w:t>(Behar 2007)</w:t>
+      </w:r>
+      <w:r>
+        <w:rPr>
+          <w:rFonts w:eastAsia="Times New Roman" w:cs="Times New Roman"/>
+          <w:i/>
+          <w:color w:val="0000FF"/>
+          <w:szCs w:val="22"/>
+        </w:rPr>
+        <w:fldChar w:fldCharType="end"/>
+      </w:r>
+      <w:r>
+        <w:rPr>
+          <w:rFonts w:eastAsia="Times New Roman" w:cs="Times New Roman"/>
+          <w:i/>
+          <w:color w:val="0000FF"/>
+          <w:szCs w:val="22"/>
+        </w:rPr>
+        <w:t>, is a green and small laptop called XO that can operate in the harshest conditions, where each part that makes up it is strategically planned to give the best performance, robustness and quality. For economy and efficiency purposes, every part of the XO laptop has two, three or more different functions. Such characteristics make the XO laptop very effective to work with children that usually walk to and from school every day</w:t>
+      </w:r>
+      <w:proofErr w:type="gramStart"/>
+      <w:r>
+        <w:rPr>
+          <w:rFonts w:eastAsia="Times New Roman" w:cs="Times New Roman"/>
+          <w:i/>
+          <w:color w:val="0000FF"/>
+          <w:szCs w:val="22"/>
+        </w:rPr>
+        <w:t>;</w:t>
+      </w:r>
+      <w:proofErr w:type="gramEnd"/>
+      <w:r>
+        <w:rPr>
+          <w:rFonts w:eastAsia="Times New Roman" w:cs="Times New Roman"/>
+          <w:i/>
+          <w:color w:val="0000FF"/>
+          <w:szCs w:val="22"/>
+        </w:rPr>
+        <w:t xml:space="preserve"> where the weather is unpredictable and rain, dirt and dust are part of their daily routine. Yves also observes that the XO is not a cost-reduced version of today's laptop, which is normally second-rate, second-hand, low quality that simply can’t perform under thought conditions, it is a whole new concept for children laptop. Among the XO’s features are the two Wi-Fi antennas, that provide the ability to connect the laptops to chain together to form a mesh network to connect to distant Internet signal and relay it to the others laptops. The screen made to operate both indoors and outdoors can flip around and be operated to some extent by side buttons, allowing for its use as an e-reader or a touchscreen</w:t>
+      </w:r>
+      <w:r>
+        <w:rPr>
+          <w:rFonts w:eastAsia="Times New Roman" w:cs="Times New Roman"/>
+          <w:i/>
+          <w:color w:val="0000FF"/>
+          <w:szCs w:val="22"/>
+        </w:rPr>
+        <w:footnoteReference w:id="8"/>
+      </w:r>
+      <w:r>
+        <w:rPr>
+          <w:rFonts w:eastAsia="Times New Roman" w:cs="Times New Roman"/>
+          <w:i/>
+          <w:color w:val="0000FF"/>
+          <w:szCs w:val="22"/>
+        </w:rPr>
+        <w:t xml:space="preserve"> tablet without a keyboard. The battery that</w:t>
+      </w:r>
+      <w:r>
+        <w:rPr>
+          <w:i/>
+          <w:color w:val="0000FF"/>
+          <w:szCs w:val="22"/>
+        </w:rPr>
+        <w:t xml:space="preserve"> </w:t>
+      </w:r>
+      <w:proofErr w:type="gramStart"/>
+      <w:r>
+        <w:rPr>
+          <w:i/>
+          <w:color w:val="0000FF"/>
+          <w:szCs w:val="22"/>
+        </w:rPr>
+        <w:t>consumes</w:t>
+      </w:r>
+      <w:proofErr w:type="gramEnd"/>
+      <w:r>
+        <w:rPr>
+          <w:i/>
+          <w:color w:val="0000FF"/>
+          <w:szCs w:val="22"/>
+        </w:rPr>
+        <w:t xml:space="preserve"> ten times less energy that a standard laptop (it should last the entire school day without requiring charging) and can be charged by hand with a separate crank charger (this feature is only possible because the XO consumes very little energy). The colour, shape and size of the laptop, bright and playful with a tiny keyboard, not intended to mark it as a toy, but instead emphasize its ownership by children and help detour theft. The XO also carry a webcam, microphone, two speakers, SD card reader, three USB ports and multiple types of game console buttons</w:t>
+      </w:r>
+    </w:p>
+    <w:p>
+      <w:pPr>
+        <w:rPr>
           <w:i/>
           <w:iCs/>
           <w:color w:val="FF6600"/>
@@ -8213,1678 +8452,69 @@
         <w:rPr>
           <w:lang w:eastAsia="en-US"/>
         </w:rPr>
-        <w:t xml:space="preserve"> as ubiquitous PLE tool</w:t>
+        <w:t xml:space="preserve"> as </w:t>
+      </w:r>
+      <w:r>
+        <w:rPr>
+          <w:lang w:eastAsia="en-US"/>
+        </w:rPr>
+        <w:t>PLE</w:t>
       </w:r>
     </w:p>
     <w:p>
       <w:pPr>
         <w:rPr>
-          <w:rFonts w:eastAsia="Times New Roman" w:cs="Times New Roman"/>
-        </w:rPr>
-      </w:pPr>
-      <w:r>
-        <w:rPr>
-          <w:i/>
-          <w:color w:val="0000FF"/>
-          <w:szCs w:val="22"/>
-        </w:rPr>
-        <w:t>To attain the five OLPC’s principles,</w:t>
-      </w:r>
-      <w:r>
-        <w:rPr>
-          <w:i/>
-          <w:color w:val="0000FF"/>
-          <w:szCs w:val="22"/>
-        </w:rPr>
-        <w:t xml:space="preserve"> the project </w:t>
-      </w:r>
-      <w:r>
-        <w:rPr>
-          <w:i/>
-          <w:color w:val="0000FF"/>
-          <w:szCs w:val="22"/>
-        </w:rPr>
-        <w:t>fundamentally reconsidered personal computer architecture—hardware, software, and display</w:t>
-      </w:r>
-      <w:r>
-        <w:rPr>
-          <w:i/>
-          <w:color w:val="0000FF"/>
-          <w:szCs w:val="22"/>
-        </w:rPr>
-        <w:t xml:space="preserve"> – </w:t>
-      </w:r>
-      <w:r>
-        <w:rPr>
-          <w:i/>
-          <w:color w:val="0000FF"/>
-          <w:szCs w:val="22"/>
-        </w:rPr>
-        <w:t>to</w:t>
-      </w:r>
-      <w:r>
-        <w:rPr>
-          <w:i/>
-          <w:color w:val="0000FF"/>
-          <w:szCs w:val="22"/>
-        </w:rPr>
-        <w:t xml:space="preserve"> </w:t>
-      </w:r>
-      <w:r>
-        <w:rPr>
-          <w:i/>
-          <w:color w:val="0000FF"/>
-          <w:szCs w:val="22"/>
-        </w:rPr>
-        <w:t>develop</w:t>
-      </w:r>
-      <w:r>
-        <w:rPr>
-          <w:i/>
-          <w:color w:val="0000FF"/>
-          <w:szCs w:val="22"/>
-        </w:rPr>
-        <w:t xml:space="preserve"> a</w:t>
-      </w:r>
-      <w:r>
-        <w:rPr>
-          <w:i/>
-          <w:color w:val="0000FF"/>
-          <w:szCs w:val="22"/>
-        </w:rPr>
-        <w:t>n</w:t>
-      </w:r>
-      <w:r>
-        <w:rPr>
-          <w:i/>
-          <w:color w:val="0000FF"/>
-          <w:szCs w:val="22"/>
-        </w:rPr>
-        <w:t xml:space="preserve"> </w:t>
-      </w:r>
-      <w:r>
-        <w:rPr>
-          <w:i/>
-          <w:color w:val="0000FF"/>
-          <w:szCs w:val="22"/>
-        </w:rPr>
-        <w:t xml:space="preserve">innovative </w:t>
-      </w:r>
-      <w:r>
-        <w:rPr>
-          <w:i/>
-          <w:color w:val="0000FF"/>
-          <w:szCs w:val="22"/>
-        </w:rPr>
-        <w:t xml:space="preserve">computer </w:t>
-      </w:r>
-      <w:r>
-        <w:rPr>
-          <w:i/>
-          <w:color w:val="0000FF"/>
-          <w:szCs w:val="22"/>
-        </w:rPr>
-        <w:t>at</w:t>
-      </w:r>
-      <w:r>
-        <w:rPr>
-          <w:i/>
-          <w:color w:val="0000FF"/>
-          <w:szCs w:val="22"/>
-        </w:rPr>
-        <w:t xml:space="preserve"> the lowest cost and best quality</w:t>
-      </w:r>
-      <w:r>
-        <w:rPr>
-          <w:i/>
-          <w:color w:val="0000FF"/>
-          <w:szCs w:val="22"/>
-        </w:rPr>
-        <w:t xml:space="preserve"> available</w:t>
-      </w:r>
-      <w:r>
-        <w:rPr>
-          <w:i/>
-          <w:color w:val="0000FF"/>
-          <w:szCs w:val="22"/>
-        </w:rPr>
-        <w:t>, respecting</w:t>
-      </w:r>
-      <w:r>
-        <w:rPr>
-          <w:i/>
-          <w:color w:val="0000FF"/>
-          <w:szCs w:val="22"/>
-        </w:rPr>
-        <w:t xml:space="preserve"> </w:t>
-      </w:r>
-      <w:r>
-        <w:rPr>
-          <w:i/>
-          <w:color w:val="0000FF"/>
-          <w:szCs w:val="22"/>
-        </w:rPr>
-        <w:t xml:space="preserve">a set of design goals </w:t>
-      </w:r>
-      <w:r>
-        <w:rPr>
-          <w:i/>
-          <w:color w:val="0000FF"/>
-          <w:szCs w:val="22"/>
-        </w:rPr>
-        <w:fldChar w:fldCharType="begin" w:fldLock="1"/>
-      </w:r>
-      <w:r>
-        <w:rPr>
-          <w:i/>
-          <w:color w:val="0000FF"/>
-          <w:szCs w:val="22"/>
-        </w:rPr>
-        <w:instrText>ADDIN CSL_CITATION { "citationItems" : [ { "id" : "ITEM-1", "itemData" : { "URL" : "http://wiki.laptop.org/go/Hardware", "accessed" : { "date-parts" : [ [ "2013", "5", "3" ] ] }, "author" : [ { "dropping-particle" : "", "family" : "OLPC", "given" : "", "non-dropping-particle" : "", "parse-names" : false, "suffix" : "" } ], "container-title" : "OLPC Foundation", "id" : "ITEM-1", "issued" : { "date-parts" : [ [ "0" ] ] }, "title" : "XO Laptop", "type" : "webpage" }, "uris" : [ "http://www.mendeley.com/documents/?uuid=02e99056-fab3-4963-a398-4f85abcfb5c7" ] } ], "mendeley" : { "previouslyFormattedCitation" : "(OLPC n.d.)" }, "properties" : { "noteIndex" : 0 }, "schema" : "https://github.com/citation-style-language/schema/raw/master/csl-citation.json" }</w:instrText>
-      </w:r>
-      <w:r>
-        <w:rPr>
-          <w:i/>
-          <w:color w:val="0000FF"/>
-          <w:szCs w:val="22"/>
-        </w:rPr>
-        <w:fldChar w:fldCharType="separate"/>
-      </w:r>
-      <w:r>
-        <w:rPr>
-          <w:i/>
-          <w:noProof/>
-          <w:color w:val="0000FF"/>
-          <w:szCs w:val="22"/>
-        </w:rPr>
-        <w:t>(OLPC n.d.)</w:t>
-      </w:r>
-      <w:r>
-        <w:rPr>
-          <w:i/>
-          <w:color w:val="0000FF"/>
-          <w:szCs w:val="22"/>
-        </w:rPr>
-        <w:fldChar w:fldCharType="end"/>
-      </w:r>
-      <w:r>
-        <w:rPr>
-          <w:i/>
-          <w:color w:val="0000FF"/>
-          <w:szCs w:val="22"/>
-        </w:rPr>
-        <w:t xml:space="preserve"> </w:t>
-      </w:r>
-      <w:proofErr w:type="gramStart"/>
-      <w:r>
-        <w:rPr>
-          <w:i/>
-          <w:color w:val="0000FF"/>
-          <w:szCs w:val="22"/>
-        </w:rPr>
-        <w:t>suitable</w:t>
-      </w:r>
-      <w:proofErr w:type="gramEnd"/>
-      <w:r>
-        <w:rPr>
-          <w:i/>
-          <w:color w:val="0000FF"/>
-          <w:szCs w:val="22"/>
-        </w:rPr>
-        <w:t xml:space="preserve"> to</w:t>
-      </w:r>
-      <w:r>
-        <w:rPr>
-          <w:i/>
-          <w:color w:val="0000FF"/>
-          <w:szCs w:val="22"/>
-        </w:rPr>
-        <w:t xml:space="preserve"> the conditions in developing countries</w:t>
-      </w:r>
-      <w:r>
-        <w:rPr>
-          <w:i/>
-          <w:color w:val="0000FF"/>
-          <w:szCs w:val="22"/>
-        </w:rPr>
-        <w:t>. The design goal</w:t>
-      </w:r>
-      <w:r>
-        <w:rPr>
-          <w:i/>
-          <w:color w:val="0000FF"/>
-          <w:szCs w:val="22"/>
-        </w:rPr>
-        <w:t>s</w:t>
-      </w:r>
-      <w:r>
-        <w:rPr>
-          <w:i/>
-          <w:color w:val="0000FF"/>
-          <w:szCs w:val="22"/>
-        </w:rPr>
-        <w:t xml:space="preserve"> </w:t>
-      </w:r>
-      <w:r>
-        <w:rPr>
-          <w:i/>
-          <w:color w:val="0000FF"/>
-          <w:szCs w:val="22"/>
-        </w:rPr>
-        <w:t>are</w:t>
-      </w:r>
-      <w:r>
-        <w:rPr>
-          <w:i/>
-          <w:color w:val="0000FF"/>
-          <w:szCs w:val="22"/>
-        </w:rPr>
-        <w:t xml:space="preserve"> (in order)</w:t>
-      </w:r>
-      <w:r>
-        <w:rPr>
-          <w:i/>
-          <w:color w:val="0000FF"/>
-          <w:szCs w:val="22"/>
-        </w:rPr>
-        <w:t>:</w:t>
+          <w:i/>
+          <w:color w:val="0000FF"/>
+        </w:rPr>
+      </w:pPr>
+      <w:r>
+        <w:rPr>
+          <w:i/>
+          <w:color w:val="0000FF"/>
+        </w:rPr>
+        <w:t>One of the objectives of Sugar is to encourage each child to become a creative force within the community and its own culture. Learning is not a passive service such as watching television. The creativity, fluidity, innovation and problem solving involve personal expression. Sugar can put the tools of expression to the reach of children.</w:t>
       </w:r>
     </w:p>
     <w:p>
       <w:pPr>
-        <w:numPr>
-          <w:ilvl w:val="0"/>
-          <w:numId w:val="12"/>
-        </w:numPr>
-        <w:shd w:val="clear" w:color="auto" w:fill="FFFFFF"/>
-        <w:spacing w:before="100" w:beforeAutospacing="1" w:after="24"/>
-        <w:jc w:val="left"/>
-        <w:rPr>
-          <w:i/>
-          <w:color w:val="0000FF"/>
-          <w:szCs w:val="22"/>
-        </w:rPr>
-      </w:pPr>
-      <w:r>
-        <w:rPr>
-          <w:i/>
-          <w:color w:val="0000FF"/>
-          <w:szCs w:val="22"/>
-        </w:rPr>
-        <w:t xml:space="preserve">Safe: </w:t>
-      </w:r>
-      <w:r>
-        <w:rPr>
-          <w:i/>
-          <w:color w:val="0000FF"/>
-          <w:szCs w:val="22"/>
-        </w:rPr>
-        <w:t>no children should be harmed</w:t>
-      </w:r>
-      <w:r>
-        <w:rPr>
-          <w:i/>
-          <w:color w:val="0000FF"/>
-          <w:szCs w:val="22"/>
-        </w:rPr>
-        <w:t>.</w:t>
+        <w:rPr>
+          <w:i/>
+          <w:color w:val="FF0000"/>
+        </w:rPr>
+      </w:pPr>
+      <w:r>
+        <w:rPr>
+          <w:i/>
+          <w:color w:val="FF0000"/>
+        </w:rPr>
+        <w:t xml:space="preserve">One of the original notions behind this OS was that </w:t>
+      </w:r>
+      <w:proofErr w:type="gramStart"/>
+      <w:r>
+        <w:rPr>
+          <w:i/>
+          <w:color w:val="FF0000"/>
+        </w:rPr>
+        <w:t>it could be reprogrammed by child learners</w:t>
+      </w:r>
+      <w:proofErr w:type="gramEnd"/>
+      <w:r>
+        <w:rPr>
+          <w:i/>
+          <w:color w:val="FF0000"/>
+        </w:rPr>
+        <w:t>, a reflection of the constructivist approach (which states kids learn best via creative experimentation and the creation of social objects) embodied in its software.</w:t>
       </w:r>
     </w:p>
     <w:p>
       <w:pPr>
-        <w:numPr>
-          <w:ilvl w:val="0"/>
-          <w:numId w:val="12"/>
-        </w:numPr>
-        <w:shd w:val="clear" w:color="auto" w:fill="FFFFFF"/>
-        <w:spacing w:before="100" w:beforeAutospacing="1" w:after="24"/>
-        <w:jc w:val="left"/>
-        <w:rPr>
-          <w:i/>
-          <w:color w:val="0000FF"/>
-          <w:szCs w:val="22"/>
-        </w:rPr>
-      </w:pPr>
-      <w:r>
-        <w:rPr>
-          <w:i/>
-          <w:color w:val="0000FF"/>
-          <w:szCs w:val="22"/>
-        </w:rPr>
-        <w:t xml:space="preserve">Lowest Power: </w:t>
-      </w:r>
-      <w:r>
-        <w:rPr>
-          <w:i/>
-          <w:color w:val="0000FF"/>
-          <w:szCs w:val="22"/>
-        </w:rPr>
-        <w:t>low power means longer run-time</w:t>
-      </w:r>
-      <w:r>
-        <w:rPr>
-          <w:i/>
-          <w:color w:val="0000FF"/>
-          <w:szCs w:val="22"/>
-        </w:rPr>
-        <w:t>.</w:t>
-      </w:r>
+        <w:rPr>
+          <w:i/>
+          <w:color w:val="0000FF"/>
+        </w:rPr>
+      </w:pPr>
     </w:p>
-    <w:p>
-      <w:pPr>
-        <w:numPr>
-          <w:ilvl w:val="0"/>
-          <w:numId w:val="12"/>
-        </w:numPr>
-        <w:shd w:val="clear" w:color="auto" w:fill="FFFFFF"/>
-        <w:spacing w:before="100" w:beforeAutospacing="1" w:after="24"/>
-        <w:jc w:val="left"/>
-        <w:rPr>
-          <w:i/>
-          <w:color w:val="0000FF"/>
-          <w:szCs w:val="22"/>
-        </w:rPr>
-      </w:pPr>
-      <w:r>
-        <w:rPr>
-          <w:i/>
-          <w:color w:val="0000FF"/>
-          <w:szCs w:val="22"/>
-        </w:rPr>
-        <w:t>Lowest Cost:</w:t>
-      </w:r>
-      <w:r>
-        <w:rPr>
-          <w:i/>
-          <w:color w:val="0000FF"/>
-          <w:szCs w:val="22"/>
-        </w:rPr>
-        <w:t xml:space="preserve"> a lower cost means more children can have one</w:t>
-      </w:r>
-      <w:r>
-        <w:rPr>
-          <w:i/>
-          <w:color w:val="0000FF"/>
-          <w:szCs w:val="22"/>
-        </w:rPr>
-        <w:t>.</w:t>
-      </w:r>
-    </w:p>
-    <w:p>
-      <w:pPr>
-        <w:numPr>
-          <w:ilvl w:val="0"/>
-          <w:numId w:val="12"/>
-        </w:numPr>
-        <w:shd w:val="clear" w:color="auto" w:fill="FFFFFF"/>
-        <w:spacing w:before="100" w:beforeAutospacing="1" w:after="24"/>
-        <w:jc w:val="left"/>
-        <w:rPr>
-          <w:i/>
-          <w:color w:val="0000FF"/>
-          <w:szCs w:val="22"/>
-        </w:rPr>
-      </w:pPr>
-      <w:r>
-        <w:rPr>
-          <w:i/>
-          <w:color w:val="0000FF"/>
-          <w:szCs w:val="22"/>
-        </w:rPr>
-        <w:t xml:space="preserve">Robust and Maintainable: because </w:t>
-      </w:r>
-      <w:r>
-        <w:rPr>
-          <w:i/>
-          <w:color w:val="0000FF"/>
-          <w:szCs w:val="22"/>
-        </w:rPr>
-        <w:t>children drop things</w:t>
-      </w:r>
-      <w:r>
-        <w:rPr>
-          <w:i/>
-          <w:color w:val="0000FF"/>
-          <w:szCs w:val="22"/>
-        </w:rPr>
-        <w:t>.</w:t>
-      </w:r>
-    </w:p>
-    <w:p>
-      <w:pPr>
-        <w:numPr>
-          <w:ilvl w:val="0"/>
-          <w:numId w:val="12"/>
-        </w:numPr>
-        <w:shd w:val="clear" w:color="auto" w:fill="FFFFFF"/>
-        <w:spacing w:before="100" w:beforeAutospacing="1" w:after="24"/>
-        <w:jc w:val="left"/>
-        <w:rPr>
-          <w:i/>
-          <w:color w:val="0000FF"/>
-          <w:szCs w:val="22"/>
-        </w:rPr>
-      </w:pPr>
-      <w:r>
-        <w:rPr>
-          <w:i/>
-          <w:color w:val="0000FF"/>
-          <w:szCs w:val="22"/>
-        </w:rPr>
-        <w:t>Performance</w:t>
-      </w:r>
-      <w:r>
-        <w:rPr>
-          <w:i/>
-          <w:color w:val="0000FF"/>
-          <w:szCs w:val="22"/>
-        </w:rPr>
-        <w:t xml:space="preserve">: </w:t>
-      </w:r>
-      <w:r>
-        <w:rPr>
-          <w:i/>
-          <w:color w:val="0000FF"/>
-          <w:szCs w:val="22"/>
-        </w:rPr>
-        <w:t>fast</w:t>
-      </w:r>
-      <w:r>
-        <w:rPr>
-          <w:i/>
-          <w:color w:val="0000FF"/>
-          <w:szCs w:val="22"/>
-        </w:rPr>
-        <w:t>.</w:t>
-      </w:r>
-    </w:p>
-    <w:p>
-      <w:pPr>
-        <w:shd w:val="clear" w:color="auto" w:fill="FFFFFF"/>
-        <w:spacing w:before="30" w:after="24"/>
-        <w:jc w:val="left"/>
-        <w:rPr>
-          <w:i/>
-          <w:color w:val="0000FF"/>
-          <w:szCs w:val="22"/>
-        </w:rPr>
-      </w:pPr>
-    </w:p>
-    <w:p>
-      <w:pPr>
-        <w:rPr>
-          <w:i/>
-          <w:color w:val="0000FF"/>
-          <w:szCs w:val="22"/>
-        </w:rPr>
-      </w:pPr>
-      <w:r>
-        <w:rPr>
-          <w:i/>
-          <w:color w:val="0000FF"/>
-          <w:szCs w:val="22"/>
-        </w:rPr>
-        <w:t xml:space="preserve">The </w:t>
-      </w:r>
-      <w:r>
-        <w:rPr>
-          <w:i/>
-          <w:color w:val="0000FF"/>
-          <w:szCs w:val="22"/>
-        </w:rPr>
-        <w:t>result</w:t>
-      </w:r>
-      <w:r>
-        <w:rPr>
-          <w:i/>
-          <w:color w:val="0000FF"/>
-          <w:szCs w:val="22"/>
-        </w:rPr>
-        <w:t xml:space="preserve">, </w:t>
-      </w:r>
-      <w:r>
-        <w:rPr>
-          <w:i/>
-          <w:color w:val="0000FF"/>
-          <w:szCs w:val="22"/>
-        </w:rPr>
-        <w:t>says its creator Yves Behar</w:t>
-      </w:r>
-      <w:r>
-        <w:rPr>
-          <w:i/>
-          <w:color w:val="0000FF"/>
-          <w:szCs w:val="22"/>
-        </w:rPr>
-        <w:t xml:space="preserve"> </w:t>
-      </w:r>
-      <w:r>
-        <w:rPr>
-          <w:i/>
-          <w:color w:val="0000FF"/>
-          <w:szCs w:val="22"/>
-        </w:rPr>
-        <w:fldChar w:fldCharType="begin" w:fldLock="1"/>
-      </w:r>
-      <w:r>
-        <w:rPr>
-          <w:i/>
-          <w:color w:val="0000FF"/>
-          <w:szCs w:val="22"/>
-        </w:rPr>
-        <w:instrText>ADDIN CSL_CITATION { "citationItems" : [ { "id" : "ITEM-1", "itemData" : { "abstract" : "The product designer behind $100 lap top talks about the challenges of designing for kids in the developing world.", "author" : [ { "dropping-particle" : "", "family" : "Behar", "given" : "Yves", "non-dropping-particle" : "", "parse-names" : false, "suffix" : "" } ], "id" : "ITEM-1", "issued" : { "date-parts" : [ [ "2007" ] ] }, "publisher" : "Youtube", "title" : "Yves Behar on Designing OLPC", "type" : "motion_picture" }, "uris" : [ "http://www.mendeley.com/documents/?uuid=83d3a10b-2aba-461a-af10-da85191d8371" ] } ], "mendeley" : { "previouslyFormattedCitation" : "(Behar 2007)" }, "properties" : { "noteIndex" : 0 }, "schema" : "https://github.com/citation-style-language/schema/raw/master/csl-citation.json" }</w:instrText>
-      </w:r>
-      <w:r>
-        <w:rPr>
-          <w:i/>
-          <w:color w:val="0000FF"/>
-          <w:szCs w:val="22"/>
-        </w:rPr>
-        <w:fldChar w:fldCharType="separate"/>
-      </w:r>
-      <w:r>
-        <w:rPr>
-          <w:i/>
-          <w:noProof/>
-          <w:color w:val="0000FF"/>
-          <w:szCs w:val="22"/>
-        </w:rPr>
-        <w:t>(Behar 2007)</w:t>
-      </w:r>
-      <w:r>
-        <w:rPr>
-          <w:i/>
-          <w:color w:val="0000FF"/>
-          <w:szCs w:val="22"/>
-        </w:rPr>
-        <w:fldChar w:fldCharType="end"/>
-      </w:r>
-      <w:r>
-        <w:rPr>
-          <w:i/>
-          <w:color w:val="0000FF"/>
-          <w:szCs w:val="22"/>
-        </w:rPr>
-        <w:t>,</w:t>
-      </w:r>
-      <w:r>
-        <w:rPr>
-          <w:i/>
-          <w:color w:val="0000FF"/>
-          <w:szCs w:val="22"/>
-        </w:rPr>
-        <w:t xml:space="preserve"> </w:t>
-      </w:r>
-      <w:r>
-        <w:rPr>
-          <w:i/>
-          <w:color w:val="0000FF"/>
-          <w:szCs w:val="22"/>
-        </w:rPr>
-        <w:t xml:space="preserve">is </w:t>
-      </w:r>
-      <w:r>
-        <w:rPr>
-          <w:i/>
-          <w:color w:val="0000FF"/>
-          <w:szCs w:val="22"/>
-        </w:rPr>
-        <w:t>a</w:t>
-      </w:r>
-      <w:r>
-        <w:rPr>
-          <w:i/>
-          <w:color w:val="0000FF"/>
-          <w:szCs w:val="22"/>
-        </w:rPr>
-        <w:t xml:space="preserve"> green </w:t>
-      </w:r>
-      <w:r>
-        <w:rPr>
-          <w:i/>
-          <w:color w:val="0000FF"/>
-          <w:szCs w:val="22"/>
-        </w:rPr>
-        <w:t xml:space="preserve">and </w:t>
-      </w:r>
-      <w:r>
-        <w:rPr>
-          <w:i/>
-          <w:color w:val="0000FF"/>
-          <w:szCs w:val="22"/>
-        </w:rPr>
-        <w:t>small</w:t>
-      </w:r>
-      <w:r>
-        <w:rPr>
-          <w:i/>
-          <w:color w:val="0000FF"/>
-          <w:szCs w:val="22"/>
-        </w:rPr>
-        <w:t xml:space="preserve"> </w:t>
-      </w:r>
-      <w:r>
-        <w:rPr>
-          <w:i/>
-          <w:color w:val="0000FF"/>
-          <w:szCs w:val="22"/>
-        </w:rPr>
-        <w:t>laptop</w:t>
-      </w:r>
-      <w:r>
-        <w:rPr>
-          <w:i/>
-          <w:color w:val="0000FF"/>
-          <w:szCs w:val="22"/>
-        </w:rPr>
-        <w:t xml:space="preserve"> called XO</w:t>
-      </w:r>
-      <w:r>
-        <w:rPr>
-          <w:i/>
-          <w:color w:val="0000FF"/>
-          <w:szCs w:val="22"/>
-        </w:rPr>
-        <w:t xml:space="preserve"> </w:t>
-      </w:r>
-      <w:r>
-        <w:rPr>
-          <w:i/>
-          <w:color w:val="0000FF"/>
-          <w:szCs w:val="22"/>
-        </w:rPr>
-        <w:t>that can</w:t>
-      </w:r>
-      <w:r>
-        <w:rPr>
-          <w:i/>
-          <w:color w:val="0000FF"/>
-          <w:szCs w:val="22"/>
-        </w:rPr>
-        <w:t xml:space="preserve"> operate in the harshest co</w:t>
-      </w:r>
-      <w:r>
-        <w:rPr>
-          <w:i/>
-          <w:color w:val="0000FF"/>
-          <w:szCs w:val="22"/>
-        </w:rPr>
-        <w:t>nditions,</w:t>
-      </w:r>
-      <w:r>
-        <w:rPr>
-          <w:i/>
-          <w:color w:val="0000FF"/>
-          <w:szCs w:val="22"/>
-        </w:rPr>
-        <w:t xml:space="preserve"> where each part that makes up </w:t>
-      </w:r>
-      <w:r>
-        <w:rPr>
-          <w:i/>
-          <w:color w:val="0000FF"/>
-          <w:szCs w:val="22"/>
-        </w:rPr>
-        <w:t>it is</w:t>
-      </w:r>
-      <w:r>
-        <w:rPr>
-          <w:i/>
-          <w:color w:val="0000FF"/>
-          <w:szCs w:val="22"/>
-        </w:rPr>
-        <w:t xml:space="preserve"> strategically planned to give the best performance</w:t>
-      </w:r>
-      <w:r>
-        <w:rPr>
-          <w:i/>
-          <w:color w:val="0000FF"/>
-          <w:szCs w:val="22"/>
-        </w:rPr>
-        <w:t>, robustness</w:t>
-      </w:r>
-      <w:r>
-        <w:rPr>
-          <w:i/>
-          <w:color w:val="0000FF"/>
-          <w:szCs w:val="22"/>
-        </w:rPr>
-        <w:t xml:space="preserve"> and quality.</w:t>
-      </w:r>
-      <w:r>
-        <w:rPr>
-          <w:i/>
-          <w:color w:val="0000FF"/>
-          <w:szCs w:val="22"/>
-        </w:rPr>
-        <w:t xml:space="preserve"> </w:t>
-      </w:r>
-      <w:r>
-        <w:rPr>
-          <w:i/>
-          <w:color w:val="0000FF"/>
-          <w:szCs w:val="22"/>
-        </w:rPr>
-        <w:t xml:space="preserve">For economy and efficiency </w:t>
-      </w:r>
-      <w:r>
-        <w:rPr>
-          <w:i/>
-          <w:color w:val="0000FF"/>
-          <w:szCs w:val="22"/>
-        </w:rPr>
-        <w:lastRenderedPageBreak/>
-        <w:t>purposes</w:t>
-      </w:r>
-      <w:r>
-        <w:rPr>
-          <w:i/>
-          <w:color w:val="0000FF"/>
-          <w:szCs w:val="22"/>
-        </w:rPr>
-        <w:t xml:space="preserve">, every part of the XO laptop has two, three or more different functions. </w:t>
-      </w:r>
-      <w:r>
-        <w:rPr>
-          <w:i/>
-          <w:color w:val="0000FF"/>
-          <w:szCs w:val="22"/>
-        </w:rPr>
-        <w:t>Such characteristics</w:t>
-      </w:r>
-      <w:r>
-        <w:rPr>
-          <w:i/>
-          <w:color w:val="0000FF"/>
-          <w:szCs w:val="22"/>
-        </w:rPr>
-        <w:t xml:space="preserve"> </w:t>
-      </w:r>
-      <w:r>
-        <w:rPr>
-          <w:i/>
-          <w:color w:val="0000FF"/>
-          <w:szCs w:val="22"/>
-        </w:rPr>
-        <w:t>make the XO</w:t>
-      </w:r>
-      <w:r>
-        <w:rPr>
-          <w:i/>
-          <w:color w:val="0000FF"/>
-          <w:szCs w:val="22"/>
-        </w:rPr>
-        <w:t xml:space="preserve"> </w:t>
-      </w:r>
-      <w:r>
-        <w:rPr>
-          <w:i/>
-          <w:color w:val="0000FF"/>
-          <w:szCs w:val="22"/>
-        </w:rPr>
-        <w:t xml:space="preserve">laptop </w:t>
-      </w:r>
-      <w:r>
-        <w:rPr>
-          <w:i/>
-          <w:color w:val="0000FF"/>
-          <w:szCs w:val="22"/>
-        </w:rPr>
-        <w:t>very</w:t>
-      </w:r>
-      <w:r>
-        <w:rPr>
-          <w:i/>
-          <w:color w:val="0000FF"/>
-          <w:szCs w:val="22"/>
-        </w:rPr>
-        <w:t xml:space="preserve"> effective</w:t>
-      </w:r>
-      <w:r>
-        <w:rPr>
-          <w:i/>
-          <w:color w:val="0000FF"/>
-          <w:szCs w:val="22"/>
-        </w:rPr>
-        <w:t xml:space="preserve"> </w:t>
-      </w:r>
-      <w:r>
-        <w:rPr>
-          <w:i/>
-          <w:color w:val="0000FF"/>
-          <w:szCs w:val="22"/>
-        </w:rPr>
-        <w:t>to work with children</w:t>
-      </w:r>
-      <w:r>
-        <w:rPr>
-          <w:i/>
-          <w:color w:val="0000FF"/>
-          <w:szCs w:val="22"/>
-        </w:rPr>
-        <w:t xml:space="preserve"> </w:t>
-      </w:r>
-      <w:r>
-        <w:rPr>
-          <w:i/>
-          <w:color w:val="0000FF"/>
-          <w:szCs w:val="22"/>
-        </w:rPr>
-        <w:t>that usually walk to and from school every day</w:t>
-      </w:r>
-      <w:proofErr w:type="gramStart"/>
-      <w:r>
-        <w:rPr>
-          <w:i/>
-          <w:color w:val="0000FF"/>
-          <w:szCs w:val="22"/>
-        </w:rPr>
-        <w:t>;</w:t>
-      </w:r>
-      <w:proofErr w:type="gramEnd"/>
-      <w:r>
-        <w:rPr>
-          <w:i/>
-          <w:color w:val="0000FF"/>
-          <w:szCs w:val="22"/>
-        </w:rPr>
-        <w:t xml:space="preserve"> </w:t>
-      </w:r>
-      <w:r>
-        <w:rPr>
-          <w:i/>
-          <w:color w:val="0000FF"/>
-          <w:szCs w:val="22"/>
-        </w:rPr>
-        <w:t>where</w:t>
-      </w:r>
-      <w:r>
-        <w:rPr>
-          <w:i/>
-          <w:color w:val="0000FF"/>
-          <w:szCs w:val="22"/>
-        </w:rPr>
-        <w:t xml:space="preserve"> </w:t>
-      </w:r>
-      <w:r>
-        <w:rPr>
-          <w:i/>
-          <w:color w:val="0000FF"/>
-          <w:szCs w:val="22"/>
-        </w:rPr>
-        <w:t xml:space="preserve">the </w:t>
-      </w:r>
-      <w:r>
-        <w:rPr>
-          <w:i/>
-          <w:color w:val="0000FF"/>
-          <w:szCs w:val="22"/>
-        </w:rPr>
-        <w:t>weather</w:t>
-      </w:r>
-      <w:r>
-        <w:rPr>
-          <w:i/>
-          <w:color w:val="0000FF"/>
-          <w:szCs w:val="22"/>
-        </w:rPr>
-        <w:t xml:space="preserve"> </w:t>
-      </w:r>
-      <w:r>
-        <w:rPr>
-          <w:i/>
-          <w:color w:val="0000FF"/>
-          <w:szCs w:val="22"/>
-        </w:rPr>
-        <w:t xml:space="preserve">is </w:t>
-      </w:r>
-      <w:r>
-        <w:rPr>
-          <w:i/>
-          <w:color w:val="0000FF"/>
-          <w:szCs w:val="22"/>
-        </w:rPr>
-        <w:t>unpredictable</w:t>
-      </w:r>
-      <w:r>
-        <w:rPr>
-          <w:i/>
-          <w:color w:val="0000FF"/>
-          <w:szCs w:val="22"/>
-        </w:rPr>
-        <w:t xml:space="preserve"> and </w:t>
-      </w:r>
-      <w:r>
-        <w:rPr>
-          <w:i/>
-          <w:color w:val="0000FF"/>
-          <w:szCs w:val="22"/>
-        </w:rPr>
-        <w:t xml:space="preserve">rain, dirt and dust are </w:t>
-      </w:r>
-      <w:r>
-        <w:rPr>
-          <w:i/>
-          <w:color w:val="0000FF"/>
-          <w:szCs w:val="22"/>
-        </w:rPr>
-        <w:t>part</w:t>
-      </w:r>
-      <w:r>
-        <w:rPr>
-          <w:i/>
-          <w:color w:val="0000FF"/>
-          <w:szCs w:val="22"/>
-        </w:rPr>
-        <w:t xml:space="preserve"> of their daily </w:t>
-      </w:r>
-      <w:r>
-        <w:rPr>
-          <w:i/>
-          <w:color w:val="0000FF"/>
-          <w:szCs w:val="22"/>
-        </w:rPr>
-        <w:t>routine</w:t>
-      </w:r>
-      <w:r>
-        <w:rPr>
-          <w:i/>
-          <w:color w:val="0000FF"/>
-          <w:szCs w:val="22"/>
-        </w:rPr>
-        <w:t xml:space="preserve">. </w:t>
-      </w:r>
-      <w:r>
-        <w:rPr>
-          <w:i/>
-          <w:color w:val="0000FF"/>
-          <w:szCs w:val="22"/>
-        </w:rPr>
-        <w:t>Yves also observes that</w:t>
-      </w:r>
-      <w:r>
-        <w:rPr>
-          <w:i/>
-          <w:color w:val="0000FF"/>
-          <w:szCs w:val="22"/>
-        </w:rPr>
-        <w:t xml:space="preserve"> the XO </w:t>
-      </w:r>
-      <w:r>
-        <w:rPr>
-          <w:i/>
-          <w:color w:val="0000FF"/>
-          <w:szCs w:val="22"/>
-        </w:rPr>
-        <w:t xml:space="preserve">is not a cost-reduced version of today's laptop, </w:t>
-      </w:r>
-      <w:r>
-        <w:rPr>
-          <w:i/>
-          <w:color w:val="0000FF"/>
-          <w:szCs w:val="22"/>
-        </w:rPr>
-        <w:t>which is</w:t>
-      </w:r>
-      <w:r>
-        <w:rPr>
-          <w:i/>
-          <w:color w:val="0000FF"/>
-          <w:szCs w:val="22"/>
-        </w:rPr>
-        <w:t xml:space="preserve"> normally second-rate, second-hand</w:t>
-      </w:r>
-      <w:r>
-        <w:rPr>
-          <w:i/>
-          <w:color w:val="0000FF"/>
-          <w:szCs w:val="22"/>
-        </w:rPr>
-        <w:t xml:space="preserve">, </w:t>
-      </w:r>
-      <w:r>
-        <w:rPr>
-          <w:i/>
-          <w:color w:val="0000FF"/>
-          <w:szCs w:val="22"/>
-        </w:rPr>
-        <w:t>low quality</w:t>
-      </w:r>
-      <w:r>
-        <w:rPr>
-          <w:i/>
-          <w:color w:val="0000FF"/>
-          <w:szCs w:val="22"/>
-        </w:rPr>
-        <w:t xml:space="preserve"> that simply can’t perform under thought conditions</w:t>
-      </w:r>
-      <w:r>
-        <w:rPr>
-          <w:i/>
-          <w:color w:val="0000FF"/>
-          <w:szCs w:val="22"/>
-        </w:rPr>
-        <w:t xml:space="preserve">, it is </w:t>
-      </w:r>
-      <w:bookmarkStart w:id="1" w:name="_GoBack"/>
-      <w:r>
-        <w:rPr>
-          <w:i/>
-          <w:color w:val="0000FF"/>
-          <w:szCs w:val="22"/>
-        </w:rPr>
-        <w:t>a whole new concept for children laptop</w:t>
-      </w:r>
-      <w:bookmarkEnd w:id="1"/>
-      <w:r>
-        <w:rPr>
-          <w:i/>
-          <w:color w:val="0000FF"/>
-          <w:szCs w:val="22"/>
-        </w:rPr>
-        <w:t>.</w:t>
-      </w:r>
-      <w:r>
-        <w:rPr>
-          <w:i/>
-          <w:color w:val="0000FF"/>
-          <w:szCs w:val="22"/>
-        </w:rPr>
-        <w:t xml:space="preserve"> Among the XO’s features are:</w:t>
-      </w:r>
-    </w:p>
-    <w:p>
-      <w:pPr>
-        <w:pStyle w:val="ListParagraph"/>
-        <w:numPr>
-          <w:ilvl w:val="0"/>
-          <w:numId w:val="15"/>
-        </w:numPr>
-        <w:shd w:val="clear" w:color="auto" w:fill="FFFFFF"/>
-        <w:spacing w:before="100" w:beforeAutospacing="1" w:after="24"/>
-        <w:rPr>
-          <w:i/>
-          <w:color w:val="0000FF"/>
-          <w:szCs w:val="22"/>
-        </w:rPr>
-      </w:pPr>
-      <w:r>
-        <w:rPr>
-          <w:i/>
-          <w:color w:val="0000FF"/>
-          <w:szCs w:val="22"/>
-        </w:rPr>
-        <w:t>The</w:t>
-      </w:r>
-      <w:r>
-        <w:rPr>
-          <w:i/>
-          <w:color w:val="0000FF"/>
-          <w:szCs w:val="22"/>
-        </w:rPr>
-        <w:t xml:space="preserve"> two </w:t>
-      </w:r>
-      <w:r>
-        <w:rPr>
-          <w:i/>
-          <w:color w:val="0000FF"/>
-          <w:szCs w:val="22"/>
-        </w:rPr>
-        <w:t>Wi-Fi</w:t>
-      </w:r>
-      <w:r>
-        <w:rPr>
-          <w:i/>
-          <w:color w:val="0000FF"/>
-          <w:szCs w:val="22"/>
-        </w:rPr>
-        <w:t xml:space="preserve"> </w:t>
-      </w:r>
-      <w:r>
-        <w:rPr>
-          <w:i/>
-          <w:color w:val="0000FF"/>
-          <w:szCs w:val="22"/>
-        </w:rPr>
-        <w:t>antennas</w:t>
-      </w:r>
-      <w:r>
-        <w:rPr>
-          <w:i/>
-          <w:color w:val="0000FF"/>
-          <w:szCs w:val="22"/>
-        </w:rPr>
-        <w:t xml:space="preserve">, </w:t>
-      </w:r>
-      <w:r>
-        <w:rPr>
-          <w:i/>
-          <w:color w:val="0000FF"/>
-          <w:szCs w:val="22"/>
-        </w:rPr>
-        <w:t>that</w:t>
-      </w:r>
-      <w:r>
-        <w:rPr>
-          <w:i/>
-          <w:color w:val="0000FF"/>
-          <w:szCs w:val="22"/>
-        </w:rPr>
-        <w:t xml:space="preserve"> </w:t>
-      </w:r>
-      <w:r>
-        <w:rPr>
-          <w:i/>
-          <w:color w:val="0000FF"/>
-          <w:szCs w:val="22"/>
-        </w:rPr>
-        <w:t>provide</w:t>
-      </w:r>
-      <w:r>
-        <w:rPr>
-          <w:i/>
-          <w:color w:val="0000FF"/>
-          <w:szCs w:val="22"/>
-        </w:rPr>
-        <w:t xml:space="preserve"> the ability to </w:t>
-      </w:r>
-      <w:r>
-        <w:rPr>
-          <w:i/>
-          <w:color w:val="0000FF"/>
-          <w:szCs w:val="22"/>
-        </w:rPr>
-        <w:t xml:space="preserve">connect the laptops </w:t>
-      </w:r>
-      <w:r>
-        <w:rPr>
-          <w:i/>
-          <w:color w:val="0000FF"/>
-          <w:szCs w:val="22"/>
-        </w:rPr>
-        <w:t>to</w:t>
-      </w:r>
-      <w:r>
-        <w:rPr>
-          <w:i/>
-          <w:color w:val="0000FF"/>
-          <w:szCs w:val="22"/>
-        </w:rPr>
-        <w:t xml:space="preserve"> a</w:t>
-      </w:r>
-      <w:r>
-        <w:rPr>
-          <w:i/>
-          <w:color w:val="0000FF"/>
-          <w:szCs w:val="22"/>
-        </w:rPr>
-        <w:t xml:space="preserve"> local</w:t>
-      </w:r>
-      <w:r>
-        <w:rPr>
-          <w:i/>
-          <w:color w:val="0000FF"/>
-          <w:szCs w:val="22"/>
-        </w:rPr>
-        <w:t xml:space="preserve"> me</w:t>
-      </w:r>
-      <w:r>
-        <w:rPr>
-          <w:i/>
-          <w:color w:val="0000FF"/>
-          <w:szCs w:val="22"/>
-        </w:rPr>
-        <w:t xml:space="preserve">sh </w:t>
-      </w:r>
-      <w:r>
-        <w:rPr>
-          <w:i/>
-          <w:color w:val="0000FF"/>
-          <w:szCs w:val="22"/>
-        </w:rPr>
-        <w:t>network</w:t>
-      </w:r>
-      <w:r>
-        <w:rPr>
-          <w:i/>
-          <w:color w:val="0000FF"/>
-          <w:szCs w:val="22"/>
-        </w:rPr>
-        <w:t xml:space="preserve"> and to the Internet, in which case</w:t>
-      </w:r>
-      <w:r>
-        <w:rPr>
-          <w:i/>
-          <w:color w:val="0000FF"/>
-          <w:szCs w:val="22"/>
-        </w:rPr>
-        <w:t>,</w:t>
-      </w:r>
-      <w:r>
-        <w:rPr>
-          <w:i/>
-          <w:color w:val="0000FF"/>
-          <w:szCs w:val="22"/>
-        </w:rPr>
-        <w:t xml:space="preserve"> only one of these </w:t>
-      </w:r>
-      <w:r>
-        <w:rPr>
-          <w:i/>
-          <w:color w:val="0000FF"/>
-          <w:szCs w:val="22"/>
-        </w:rPr>
-        <w:t>laptop</w:t>
-      </w:r>
-      <w:r>
-        <w:rPr>
-          <w:i/>
-          <w:color w:val="0000FF"/>
-          <w:szCs w:val="22"/>
-        </w:rPr>
-        <w:t xml:space="preserve">s </w:t>
-      </w:r>
-      <w:r>
-        <w:rPr>
-          <w:i/>
-          <w:color w:val="0000FF"/>
-          <w:szCs w:val="22"/>
-        </w:rPr>
-        <w:t xml:space="preserve">need to </w:t>
-      </w:r>
-      <w:r>
-        <w:rPr>
-          <w:i/>
-          <w:color w:val="0000FF"/>
-          <w:szCs w:val="22"/>
-        </w:rPr>
-        <w:t xml:space="preserve">reach the </w:t>
-      </w:r>
-      <w:r>
-        <w:rPr>
-          <w:i/>
-          <w:color w:val="0000FF"/>
-          <w:szCs w:val="22"/>
-        </w:rPr>
-        <w:t xml:space="preserve">Internet </w:t>
-      </w:r>
-      <w:r>
-        <w:rPr>
-          <w:i/>
-          <w:color w:val="0000FF"/>
-          <w:szCs w:val="22"/>
-        </w:rPr>
-        <w:t xml:space="preserve">signal in order to relay it to others. </w:t>
-      </w:r>
-    </w:p>
-    <w:p>
-      <w:pPr>
-        <w:pStyle w:val="ListParagraph"/>
-        <w:numPr>
-          <w:ilvl w:val="0"/>
-          <w:numId w:val="15"/>
-        </w:numPr>
-        <w:shd w:val="clear" w:color="auto" w:fill="FFFFFF"/>
-        <w:spacing w:before="100" w:beforeAutospacing="1" w:after="24"/>
-        <w:rPr>
-          <w:i/>
-          <w:color w:val="0000FF"/>
-          <w:szCs w:val="22"/>
-        </w:rPr>
-      </w:pPr>
-      <w:r>
-        <w:rPr>
-          <w:i/>
-          <w:color w:val="0000FF"/>
-          <w:szCs w:val="22"/>
-        </w:rPr>
-        <w:t xml:space="preserve">The </w:t>
-      </w:r>
-      <w:r>
-        <w:rPr>
-          <w:i/>
-          <w:color w:val="0000FF"/>
-          <w:szCs w:val="22"/>
-        </w:rPr>
-        <w:t>screen made to op</w:t>
-      </w:r>
-      <w:r>
-        <w:rPr>
-          <w:i/>
-          <w:color w:val="0000FF"/>
-          <w:szCs w:val="22"/>
-        </w:rPr>
-        <w:t>erate both indoors and outdoors</w:t>
-      </w:r>
-      <w:r>
-        <w:rPr>
-          <w:i/>
-          <w:color w:val="0000FF"/>
-          <w:szCs w:val="22"/>
-        </w:rPr>
-        <w:t xml:space="preserve"> and the </w:t>
-      </w:r>
-      <w:r>
-        <w:rPr>
-          <w:i/>
-          <w:color w:val="0000FF"/>
-          <w:szCs w:val="22"/>
-        </w:rPr>
-        <w:t xml:space="preserve">cover </w:t>
-      </w:r>
-      <w:r>
-        <w:rPr>
-          <w:i/>
-          <w:color w:val="0000FF"/>
-          <w:szCs w:val="22"/>
-        </w:rPr>
-        <w:t xml:space="preserve">that </w:t>
-      </w:r>
-      <w:r>
-        <w:rPr>
-          <w:i/>
-          <w:color w:val="0000FF"/>
-          <w:szCs w:val="22"/>
-        </w:rPr>
-        <w:t>can be rotated completely and turn the device into a touchscreen</w:t>
-      </w:r>
-      <w:r>
-        <w:rPr>
-          <w:rStyle w:val="FootnoteReference"/>
-          <w:i/>
-          <w:color w:val="0000FF"/>
-          <w:szCs w:val="22"/>
-        </w:rPr>
-        <w:footnoteReference w:id="8"/>
-      </w:r>
-      <w:r>
-        <w:rPr>
-          <w:i/>
-          <w:color w:val="0000FF"/>
-          <w:szCs w:val="22"/>
-        </w:rPr>
-        <w:t xml:space="preserve"> tablet without a keyboard.</w:t>
-      </w:r>
-      <w:r>
-        <w:rPr>
-          <w:i/>
-          <w:color w:val="0000FF"/>
-          <w:szCs w:val="22"/>
-        </w:rPr>
-        <w:t xml:space="preserve"> </w:t>
-      </w:r>
-    </w:p>
-    <w:p>
-      <w:pPr>
-        <w:pStyle w:val="ListParagraph"/>
-        <w:numPr>
-          <w:ilvl w:val="0"/>
-          <w:numId w:val="15"/>
-        </w:numPr>
-        <w:shd w:val="clear" w:color="auto" w:fill="FFFFFF"/>
-        <w:spacing w:before="100" w:beforeAutospacing="1" w:after="24"/>
-        <w:rPr>
-          <w:i/>
-          <w:color w:val="0000FF"/>
-          <w:szCs w:val="22"/>
-        </w:rPr>
-      </w:pPr>
-      <w:r>
-        <w:rPr>
-          <w:i/>
-          <w:color w:val="0000FF"/>
-          <w:szCs w:val="22"/>
-        </w:rPr>
-        <w:t xml:space="preserve">The </w:t>
-      </w:r>
-      <w:r>
-        <w:rPr>
-          <w:i/>
-          <w:color w:val="0000FF"/>
-          <w:szCs w:val="22"/>
-        </w:rPr>
-        <w:t>keyboard</w:t>
-      </w:r>
-      <w:r>
-        <w:rPr>
-          <w:i/>
-          <w:color w:val="0000FF"/>
-          <w:szCs w:val="22"/>
-        </w:rPr>
-        <w:t xml:space="preserve"> </w:t>
-      </w:r>
-      <w:r>
-        <w:rPr>
-          <w:i/>
-          <w:color w:val="0000FF"/>
-          <w:szCs w:val="22"/>
-        </w:rPr>
-        <w:t xml:space="preserve">made of a single </w:t>
-      </w:r>
-      <w:r>
-        <w:rPr>
-          <w:i/>
-          <w:color w:val="0000FF"/>
-          <w:szCs w:val="22"/>
-        </w:rPr>
-        <w:t>piece of rubber membrane</w:t>
-      </w:r>
-      <w:r>
-        <w:rPr>
-          <w:i/>
-          <w:color w:val="0000FF"/>
-          <w:szCs w:val="22"/>
-        </w:rPr>
-        <w:t xml:space="preserve">, </w:t>
-      </w:r>
-      <w:r>
-        <w:rPr>
-          <w:i/>
-          <w:color w:val="0000FF"/>
-          <w:szCs w:val="22"/>
-        </w:rPr>
-        <w:t xml:space="preserve">very </w:t>
-      </w:r>
-      <w:r>
-        <w:rPr>
-          <w:i/>
-          <w:color w:val="0000FF"/>
-          <w:szCs w:val="22"/>
-        </w:rPr>
-        <w:t>resilient against both water and dirt</w:t>
-      </w:r>
-      <w:r>
-        <w:rPr>
-          <w:i/>
-          <w:color w:val="0000FF"/>
-          <w:szCs w:val="22"/>
-        </w:rPr>
-        <w:t xml:space="preserve">, which </w:t>
-      </w:r>
-      <w:r>
-        <w:rPr>
-          <w:i/>
-          <w:color w:val="0000FF"/>
-          <w:szCs w:val="22"/>
-        </w:rPr>
-        <w:t xml:space="preserve">also </w:t>
-      </w:r>
-      <w:r>
-        <w:rPr>
-          <w:i/>
-          <w:color w:val="0000FF"/>
-          <w:szCs w:val="22"/>
-        </w:rPr>
-        <w:t xml:space="preserve">allows </w:t>
-      </w:r>
-      <w:r>
-        <w:rPr>
-          <w:i/>
-          <w:color w:val="0000FF"/>
-          <w:szCs w:val="22"/>
-        </w:rPr>
-        <w:t>sealing</w:t>
-      </w:r>
-      <w:r>
-        <w:rPr>
-          <w:i/>
-          <w:color w:val="0000FF"/>
-          <w:szCs w:val="22"/>
-        </w:rPr>
-        <w:t xml:space="preserve"> the base of the machine.</w:t>
-      </w:r>
-    </w:p>
-    <w:p>
-      <w:pPr>
-        <w:pStyle w:val="ListParagraph"/>
-        <w:numPr>
-          <w:ilvl w:val="0"/>
-          <w:numId w:val="15"/>
-        </w:numPr>
-        <w:shd w:val="clear" w:color="auto" w:fill="FFFFFF"/>
-        <w:spacing w:before="100" w:beforeAutospacing="1" w:after="24"/>
-        <w:rPr>
-          <w:i/>
-          <w:color w:val="0000FF"/>
-          <w:szCs w:val="22"/>
-        </w:rPr>
-      </w:pPr>
-      <w:r>
-        <w:rPr>
-          <w:i/>
-          <w:color w:val="0000FF"/>
-          <w:szCs w:val="22"/>
-        </w:rPr>
-        <w:t xml:space="preserve">The battery that </w:t>
-      </w:r>
-      <w:r>
-        <w:rPr>
-          <w:i/>
-          <w:color w:val="0000FF"/>
-          <w:szCs w:val="22"/>
-        </w:rPr>
-        <w:t>consumes ten times less energy</w:t>
-      </w:r>
-      <w:r>
-        <w:rPr>
-          <w:i/>
-          <w:color w:val="0000FF"/>
-          <w:szCs w:val="22"/>
-        </w:rPr>
-        <w:t xml:space="preserve"> that a standard laptop (</w:t>
-      </w:r>
-      <w:r>
-        <w:rPr>
-          <w:i/>
-          <w:color w:val="0000FF"/>
-          <w:szCs w:val="22"/>
-        </w:rPr>
-        <w:t>it</w:t>
-      </w:r>
-      <w:r>
-        <w:rPr>
-          <w:i/>
-          <w:color w:val="0000FF"/>
-          <w:szCs w:val="22"/>
-        </w:rPr>
-        <w:t xml:space="preserve"> should last the entire school day without requiring charging) and </w:t>
-      </w:r>
-      <w:r>
-        <w:rPr>
-          <w:i/>
-          <w:color w:val="0000FF"/>
-          <w:szCs w:val="22"/>
-        </w:rPr>
-        <w:t xml:space="preserve">can be charged by hand with a standard crank charger </w:t>
-      </w:r>
-      <w:r>
-        <w:rPr>
-          <w:i/>
-          <w:color w:val="0000FF"/>
-          <w:szCs w:val="22"/>
-        </w:rPr>
-        <w:t>(this feature is only possible because the XO</w:t>
-      </w:r>
-      <w:r>
-        <w:rPr>
-          <w:i/>
-          <w:color w:val="0000FF"/>
-          <w:szCs w:val="22"/>
-        </w:rPr>
-        <w:t xml:space="preserve"> consumes </w:t>
-      </w:r>
-      <w:r>
-        <w:rPr>
-          <w:i/>
-          <w:color w:val="0000FF"/>
-          <w:szCs w:val="22"/>
-        </w:rPr>
-        <w:t xml:space="preserve">very </w:t>
-      </w:r>
-      <w:r>
-        <w:rPr>
-          <w:i/>
-          <w:color w:val="0000FF"/>
-          <w:szCs w:val="22"/>
-        </w:rPr>
-        <w:t>little energy</w:t>
-      </w:r>
-      <w:r>
-        <w:rPr>
-          <w:i/>
-          <w:color w:val="0000FF"/>
-          <w:szCs w:val="22"/>
-        </w:rPr>
-        <w:t>)</w:t>
-      </w:r>
-      <w:r>
-        <w:rPr>
-          <w:i/>
-          <w:color w:val="0000FF"/>
-          <w:szCs w:val="22"/>
-        </w:rPr>
-        <w:t xml:space="preserve">. </w:t>
-      </w:r>
-    </w:p>
-    <w:p>
-      <w:pPr>
-        <w:pStyle w:val="ListParagraph"/>
-        <w:numPr>
-          <w:ilvl w:val="0"/>
-          <w:numId w:val="15"/>
-        </w:numPr>
-        <w:shd w:val="clear" w:color="auto" w:fill="FFFFFF"/>
-        <w:spacing w:before="100" w:beforeAutospacing="1" w:after="24"/>
-        <w:rPr>
-          <w:i/>
-          <w:color w:val="0000FF"/>
-          <w:szCs w:val="22"/>
-        </w:rPr>
-      </w:pPr>
-      <w:r>
-        <w:rPr>
-          <w:i/>
-          <w:color w:val="0000FF"/>
-          <w:szCs w:val="22"/>
-        </w:rPr>
-        <w:t>The XO also carry a webcam, microphone, two speakers, SD card reader, three USB ports and multiple types of game console buttons.</w:t>
-      </w:r>
-    </w:p>
-    <w:p>
-      <w:pPr>
-        <w:pStyle w:val="Heading2"/>
-      </w:pPr>
-      <w:r>
-        <w:rPr>
-          <w:lang w:eastAsia="en-US"/>
-        </w:rPr>
-        <w:t>The SUGAR learning platform</w:t>
-      </w:r>
-      <w:r>
-        <w:t xml:space="preserve"> as a PLE for children</w:t>
-      </w:r>
-    </w:p>
-    <w:p/>
     <w:p>
       <w:pPr>
         <w:pStyle w:val="Heading2"/>
@@ -10122,7 +8752,6 @@
         </w:numPr>
       </w:pPr>
       <w:r>
-        <w:lastRenderedPageBreak/>
         <w:t xml:space="preserve">The child with an XO is not just a passive consumer of knowledge, but an active participant in a learning community. As children grow and pursue new ideas, software, content, resources and tools they need to grow. The nature of OLPC is that </w:t>
       </w:r>
       <w:proofErr w:type="gramStart"/>
@@ -12809,7 +11438,6 @@
   <w:style w:type="character" w:default="1" w:styleId="DefaultParagraphFont">
     <w:name w:val="Default Paragraph Font"/>
     <w:uiPriority w:val="1"/>
-    <w:semiHidden/>
     <w:unhideWhenUsed/>
   </w:style>
   <w:style w:type="table" w:default="1" w:styleId="TableNormal">
@@ -13345,7 +11973,6 @@
   <w:style w:type="character" w:default="1" w:styleId="DefaultParagraphFont">
     <w:name w:val="Default Paragraph Font"/>
     <w:uiPriority w:val="1"/>
-    <w:semiHidden/>
     <w:unhideWhenUsed/>
   </w:style>
   <w:style w:type="table" w:default="1" w:styleId="TableNormal">

</xml_diff>

<commit_message>
Initial Sugar ideas committed
</commit_message>
<xml_diff>
--- a/Final Assignment - Abstract and Introduction.docx
+++ b/Final Assignment - Abstract and Introduction.docx
@@ -4042,28 +4042,27 @@
       </w:r>
       <w:r>
         <w:rPr>
-          <w:b/>
-          <w:i/>
-          <w:color w:val="0000FF"/>
-          <w:szCs w:val="22"/>
-        </w:rPr>
-        <w:t xml:space="preserve"> </w:t>
-      </w:r>
-      <w:r>
-        <w:rPr>
-          <w:i/>
-          <w:color w:val="0000FF"/>
-          <w:szCs w:val="22"/>
-        </w:rPr>
-        <w:t>and</w:t>
-      </w:r>
-      <w:r>
-        <w:rPr>
-          <w:i/>
-          <w:color w:val="0000FF"/>
-          <w:szCs w:val="22"/>
-        </w:rPr>
-        <w:t xml:space="preserve"> formats </w:t>
+          <w:i/>
+          <w:color w:val="0000FF"/>
+          <w:szCs w:val="22"/>
+        </w:rPr>
+        <w:t xml:space="preserve">, </w:t>
+      </w:r>
+      <w:r>
+        <w:rPr>
+          <w:i/>
+          <w:color w:val="0000FF"/>
+          <w:szCs w:val="22"/>
+        </w:rPr>
+        <w:t xml:space="preserve">formats </w:t>
+      </w:r>
+      <w:r>
+        <w:rPr>
+          <w:i/>
+          <w:color w:val="0000FF"/>
+          <w:szCs w:val="22"/>
+        </w:rPr>
+        <w:t xml:space="preserve">are </w:t>
       </w:r>
       <w:r>
         <w:rPr>
@@ -4095,7 +4094,7 @@
           <w:color w:val="0000FF"/>
           <w:szCs w:val="22"/>
         </w:rPr>
-        <w:t xml:space="preserve">and, </w:t>
+        <w:t xml:space="preserve">and </w:t>
       </w:r>
       <w:r>
         <w:rPr>
@@ -6040,18 +6039,8 @@
           <w:color w:val="0000FF"/>
           <w:szCs w:val="22"/>
         </w:rPr>
-        <w:t xml:space="preserve">Inspired by the educational ideas of </w:t>
-      </w:r>
-      <w:bookmarkStart w:id="1" w:name="_GoBack"/>
-      <w:r>
-        <w:rPr>
-          <w:i/>
-          <w:color w:val="0000FF"/>
-          <w:szCs w:val="22"/>
-        </w:rPr>
-        <w:t>Jerome Bruner</w:t>
-      </w:r>
-      <w:bookmarkEnd w:id="1"/>
+        <w:t>Inspired by the educational ideas of Jerome Bruner</w:t>
+      </w:r>
       <w:r>
         <w:rPr>
           <w:rStyle w:val="FootnoteReference"/>
@@ -8035,27 +8024,7 @@
           <w:color w:val="0000FF"/>
           <w:szCs w:val="22"/>
         </w:rPr>
-        <w:t xml:space="preserve">(OLPC </w:t>
-      </w:r>
-      <w:proofErr w:type="spellStart"/>
-      <w:r>
-        <w:rPr>
-          <w:rFonts w:eastAsia="Times New Roman" w:cs="Times New Roman"/>
-          <w:i/>
-          <w:color w:val="0000FF"/>
-          <w:szCs w:val="22"/>
-        </w:rPr>
-        <w:t>n.d.</w:t>
-      </w:r>
-      <w:proofErr w:type="spellEnd"/>
-      <w:r>
-        <w:rPr>
-          <w:rFonts w:eastAsia="Times New Roman" w:cs="Times New Roman"/>
-          <w:i/>
-          <w:color w:val="0000FF"/>
-          <w:szCs w:val="22"/>
-        </w:rPr>
-        <w:t>)</w:t>
+        <w:t>(OLPC n.d.)</w:t>
       </w:r>
       <w:r>
         <w:rPr>
@@ -8099,18 +8068,19 @@
     <w:p>
       <w:pPr>
         <w:rPr>
-          <w:i/>
-          <w:color w:val="0000FF"/>
-          <w:szCs w:val="22"/>
-        </w:rPr>
-      </w:pPr>
-      <w:r>
-        <w:rPr>
           <w:rFonts w:eastAsia="Times New Roman" w:cs="Times New Roman"/>
           <w:i/>
           <w:color w:val="0000FF"/>
           <w:szCs w:val="22"/>
         </w:rPr>
+      </w:pPr>
+      <w:r>
+        <w:rPr>
+          <w:rFonts w:eastAsia="Times New Roman" w:cs="Times New Roman"/>
+          <w:i/>
+          <w:color w:val="0000FF"/>
+          <w:szCs w:val="22"/>
+        </w:rPr>
         <w:t xml:space="preserve">The resulting machine, says its creator Yves Behar </w:t>
       </w:r>
       <w:r>
@@ -8185,7 +8155,7 @@
           <w:color w:val="0000FF"/>
           <w:szCs w:val="22"/>
         </w:rPr>
-        <w:t xml:space="preserve"> where the weather is unpredictable and rain, dirt and dust are part of their daily routine. Yves also observes that the XO is not a cost-reduced version of today's laptop, which is normally second-rate, second-hand, low quality that simply can’t perform under thought conditions, it is a whole new concept for children laptop. Among the XO’s features are the two Wi-Fi antennas, that provide the ability to connect the laptops to chain together to form a mesh network to connect to distant Internet signal and relay it to the others laptops. The screen made to operate both indoors and outdoors can flip around and be operated to some extent by side buttons, allowing for its use as an e-reader or a touchscreen</w:t>
+        <w:t xml:space="preserve"> where the weather is unpredictable and rain, dirt and dust are part of their daily routine. Yves also observes that the XO is not a cost-reduced version of today's laptop, which is no</w:t>
       </w:r>
       <w:r>
         <w:rPr>
@@ -8194,7 +8164,7 @@
           <w:color w:val="0000FF"/>
           <w:szCs w:val="22"/>
         </w:rPr>
-        <w:footnoteReference w:id="8"/>
+        <w:t>rmally second-rate, second-hand and</w:t>
       </w:r>
       <w:r>
         <w:rPr>
@@ -8203,39 +8173,57 @@
           <w:color w:val="0000FF"/>
           <w:szCs w:val="22"/>
         </w:rPr>
-        <w:t xml:space="preserve"> tablet without a keyboard. The battery that</w:t>
-      </w:r>
-      <w:r>
-        <w:rPr>
-          <w:i/>
-          <w:color w:val="0000FF"/>
-          <w:szCs w:val="22"/>
-        </w:rPr>
-        <w:t xml:space="preserve"> </w:t>
-      </w:r>
-      <w:proofErr w:type="gramStart"/>
-      <w:r>
-        <w:rPr>
-          <w:i/>
-          <w:color w:val="0000FF"/>
-          <w:szCs w:val="22"/>
-        </w:rPr>
-        <w:t>consumes</w:t>
-      </w:r>
-      <w:proofErr w:type="gramEnd"/>
-      <w:r>
-        <w:rPr>
-          <w:i/>
-          <w:color w:val="0000FF"/>
-          <w:szCs w:val="22"/>
-        </w:rPr>
-        <w:t xml:space="preserve"> ten times less energy that a standard laptop (it should last the entire school day without requiring charging) and can be charged by hand with a separate crank charger (this feature is only possible because the XO consumes very little energy). The colour, shape and size of the laptop, bright and playful with a tiny keyboard, not intended to mark it as a toy, but instead emphasize its ownership by children and help detour theft. The XO also carry a webcam, microphone, two speakers, SD card reader, three USB ports and multiple types of game console buttons</w:t>
+        <w:t xml:space="preserve"> low quality, it is a whole new concept for children laptop. </w:t>
       </w:r>
     </w:p>
     <w:p>
       <w:pPr>
         <w:rPr>
           <w:i/>
+          <w:color w:val="0000FF"/>
+          <w:szCs w:val="22"/>
+        </w:rPr>
+      </w:pPr>
+      <w:r>
+        <w:rPr>
+          <w:rFonts w:eastAsia="Times New Roman" w:cs="Times New Roman"/>
+          <w:i/>
+          <w:color w:val="0000FF"/>
+          <w:szCs w:val="22"/>
+        </w:rPr>
+        <w:t>Among the XO’s features are the two Wi-Fi antennas, that provide the ability to connect the laptops to chain together to form a mesh network to connect to distant Internet signal and relay it to the others laptops. The screen made to operate both indoors and outdoors can flip around and be operated to some extent by side buttons, allowing for its use as an e-reader or a touchscreen</w:t>
+      </w:r>
+      <w:r>
+        <w:rPr>
+          <w:rFonts w:eastAsia="Times New Roman" w:cs="Times New Roman"/>
+          <w:i/>
+          <w:color w:val="0000FF"/>
+          <w:szCs w:val="22"/>
+        </w:rPr>
+        <w:footnoteReference w:id="8"/>
+      </w:r>
+      <w:r>
+        <w:rPr>
+          <w:rFonts w:eastAsia="Times New Roman" w:cs="Times New Roman"/>
+          <w:i/>
+          <w:color w:val="0000FF"/>
+          <w:szCs w:val="22"/>
+        </w:rPr>
+        <w:t xml:space="preserve"> tablet without a keyboard. The battery that</w:t>
+      </w:r>
+      <w:r>
+        <w:rPr>
+          <w:i/>
+          <w:color w:val="0000FF"/>
+          <w:szCs w:val="22"/>
+        </w:rPr>
+        <w:t xml:space="preserve"> consumes ten times less energy that a standard laptop (it should last the entire school day without requiring charging) and can be charged by hand with a separate crank charger (this feature is only possible because the XO consumes very little energy). The colour, shape and size of the laptop, bright and playful with a tiny keyboard, not intended to mark it as a toy, but instead emphasize its ownership by children and help detour theft. The XO also carry a webcam, microphone, two speakers, SD card reader, three USB ports and multiple types of game console buttons</w:t>
+      </w:r>
+    </w:p>
+    <w:p>
+      <w:pPr>
+        <w:rPr>
+          <w:i/>
           <w:iCs/>
           <w:color w:val="FF6600"/>
           <w:szCs w:val="22"/>
@@ -8311,7 +8299,23 @@
           <w:color w:val="0000FF"/>
           <w:szCs w:val="22"/>
         </w:rPr>
-        <w:t xml:space="preserve"> laptop, the OLPC project also furnishes these children with</w:t>
+        <w:t xml:space="preserve"> laptop</w:t>
+      </w:r>
+      <w:r>
+        <w:rPr>
+          <w:i/>
+          <w:color w:val="0000FF"/>
+          <w:szCs w:val="22"/>
+        </w:rPr>
+        <w:t xml:space="preserve"> (OLPC principals)</w:t>
+      </w:r>
+      <w:r>
+        <w:rPr>
+          <w:i/>
+          <w:color w:val="0000FF"/>
+          <w:szCs w:val="22"/>
+        </w:rPr>
+        <w:t>, the project also furnishes these children with</w:t>
       </w:r>
       <w:r>
         <w:rPr>
@@ -8409,11 +8413,59 @@
           <w:color w:val="0000FF"/>
           <w:szCs w:val="22"/>
         </w:rPr>
-        <w:t xml:space="preserve"> but also enhance its domain, adding flexibility of learning. </w:t>
+        <w:t xml:space="preserve"> but also enhance its domain, adding flexibility </w:t>
+      </w:r>
+      <w:r>
+        <w:rPr>
+          <w:i/>
+          <w:color w:val="0000FF"/>
+          <w:szCs w:val="22"/>
+        </w:rPr>
+        <w:t>for</w:t>
+      </w:r>
+      <w:r>
+        <w:rPr>
+          <w:i/>
+          <w:color w:val="0000FF"/>
+          <w:szCs w:val="22"/>
+        </w:rPr>
+        <w:t xml:space="preserve"> learning. </w:t>
       </w:r>
     </w:p>
     <w:p>
       <w:pPr>
+        <w:pStyle w:val="Heading2"/>
+        <w:rPr>
+          <w:lang w:eastAsia="en-US"/>
+        </w:rPr>
+      </w:pPr>
+      <w:r>
+        <w:rPr>
+          <w:lang w:eastAsia="en-US"/>
+        </w:rPr>
+        <w:t>The OLPC</w:t>
+      </w:r>
+      <w:r>
+        <w:rPr>
+          <w:lang w:eastAsia="en-US"/>
+        </w:rPr>
+        <w:t xml:space="preserve"> Laptop</w:t>
+      </w:r>
+      <w:r>
+        <w:rPr>
+          <w:lang w:eastAsia="en-US"/>
+        </w:rPr>
+        <w:t xml:space="preserve"> as </w:t>
+      </w:r>
+      <w:r>
+        <w:rPr>
+          <w:lang w:eastAsia="en-US"/>
+        </w:rPr>
+        <w:t>PLE</w:t>
+      </w:r>
+    </w:p>
+    <w:p>
+      <w:pPr>
         <w:rPr>
           <w:i/>
           <w:color w:val="FF0000"/>
@@ -8423,42 +8475,99 @@
       <w:r>
         <w:rPr>
           <w:i/>
+          <w:color w:val="0000FF"/>
+        </w:rPr>
+        <w:t xml:space="preserve">As suggested previously in this document, </w:t>
+      </w:r>
+      <w:r>
+        <w:rPr>
+          <w:i/>
           <w:color w:val="FF0000"/>
           <w:lang w:eastAsia="en-US"/>
         </w:rPr>
-        <w:t xml:space="preserve">An ideal PLE aggregates in a single and personalized dashboard, an entire collection of tools for learning. </w:t>
-      </w:r>
-    </w:p>
-    <w:p>
-      <w:pPr>
-        <w:pStyle w:val="Heading2"/>
-        <w:rPr>
+        <w:t>a</w:t>
+      </w:r>
+      <w:r>
+        <w:rPr>
+          <w:i/>
+          <w:color w:val="FF0000"/>
           <w:lang w:eastAsia="en-US"/>
         </w:rPr>
-      </w:pPr>
-      <w:r>
-        <w:rPr>
+        <w:t xml:space="preserve">n ideal PLE aggregates </w:t>
+      </w:r>
+      <w:r>
+        <w:rPr>
+          <w:i/>
+          <w:color w:val="0000FF"/>
+          <w:szCs w:val="22"/>
+        </w:rPr>
+        <w:t>a collection of interoperating applications</w:t>
+      </w:r>
+      <w:r>
+        <w:rPr>
+          <w:i/>
+          <w:color w:val="FF0000"/>
           <w:lang w:eastAsia="en-US"/>
         </w:rPr>
-        <w:t>The OLPC</w:t>
-      </w:r>
-      <w:r>
-        <w:rPr>
+        <w:t xml:space="preserve"> </w:t>
+      </w:r>
+      <w:r>
+        <w:rPr>
+          <w:i/>
+          <w:color w:val="FF0000"/>
           <w:lang w:eastAsia="en-US"/>
         </w:rPr>
-        <w:t xml:space="preserve"> Laptop</w:t>
-      </w:r>
-      <w:r>
-        <w:rPr>
+        <w:t>for learning</w:t>
+      </w:r>
+      <w:r>
+        <w:rPr>
+          <w:i/>
+          <w:color w:val="FF0000"/>
           <w:lang w:eastAsia="en-US"/>
         </w:rPr>
-        <w:t xml:space="preserve"> as </w:t>
-      </w:r>
-      <w:r>
-        <w:rPr>
+        <w:t xml:space="preserve"> </w:t>
+      </w:r>
+      <w:r>
+        <w:rPr>
+          <w:i/>
+          <w:color w:val="FF0000"/>
           <w:lang w:eastAsia="en-US"/>
         </w:rPr>
-        <w:t>PLE</w:t>
+        <w:t>in a single and personalized dashboard</w:t>
+      </w:r>
+      <w:r>
+        <w:rPr>
+          <w:i/>
+          <w:color w:val="FF0000"/>
+          <w:lang w:eastAsia="en-US"/>
+        </w:rPr>
+        <w:t>.</w:t>
+      </w:r>
+      <w:r>
+        <w:rPr>
+          <w:i/>
+          <w:color w:val="FF0000"/>
+          <w:lang w:eastAsia="en-US"/>
+        </w:rPr>
+        <w:t xml:space="preserve"> Children in</w:t>
+      </w:r>
+      <w:r>
+        <w:rPr>
+          <w:i/>
+          <w:color w:val="FF0000"/>
+          <w:lang w:eastAsia="en-US"/>
+        </w:rPr>
+        <w:t xml:space="preserve">volved in the OLPC project own their laptop XO and </w:t>
+      </w:r>
+      <w:bookmarkStart w:id="1" w:name="_GoBack"/>
+      <w:bookmarkEnd w:id="1"/>
+      <w:r>
+        <w:rPr>
+          <w:i/>
+          <w:color w:val="FF0000"/>
+          <w:lang w:eastAsia="en-US"/>
+        </w:rPr>
+        <w:t xml:space="preserve"> </w:t>
       </w:r>
     </w:p>
     <w:p>
@@ -11438,6 +11547,7 @@
   <w:style w:type="character" w:default="1" w:styleId="DefaultParagraphFont">
     <w:name w:val="Default Paragraph Font"/>
     <w:uiPriority w:val="1"/>
+    <w:semiHidden/>
     <w:unhideWhenUsed/>
   </w:style>
   <w:style w:type="table" w:default="1" w:styleId="TableNormal">
@@ -11973,6 +12083,7 @@
   <w:style w:type="character" w:default="1" w:styleId="DefaultParagraphFont">
     <w:name w:val="Default Paragraph Font"/>
     <w:uiPriority w:val="1"/>
+    <w:semiHidden/>
     <w:unhideWhenUsed/>
   </w:style>
   <w:style w:type="table" w:default="1" w:styleId="TableNormal">

</xml_diff>

<commit_message>
Sugar start to be explained
</commit_message>
<xml_diff>
--- a/Final Assignment - Abstract and Introduction.docx
+++ b/Final Assignment - Abstract and Introduction.docx
@@ -188,7 +188,6 @@
         </w:rPr>
         <w:t xml:space="preserve"> </w:t>
       </w:r>
-      <w:proofErr w:type="gramStart"/>
       <w:r>
         <w:rPr>
           <w:i/>
@@ -275,7 +274,6 @@
         </w:rPr>
         <w:t>regardless the present challenges facing the education system.</w:t>
       </w:r>
-      <w:proofErr w:type="gramEnd"/>
     </w:p>
     <w:p>
       <w:pPr>
@@ -285,7 +283,6 @@
           <w:szCs w:val="16"/>
         </w:rPr>
       </w:pPr>
-      <w:proofErr w:type="gramStart"/>
       <w:r>
         <w:rPr>
           <w:b/>
@@ -304,7 +301,6 @@
         </w:rPr>
         <w:t>xamine</w:t>
       </w:r>
-      <w:proofErr w:type="gramEnd"/>
       <w:r>
         <w:rPr>
           <w:b/>
@@ -1543,7 +1539,6 @@
         </w:rPr>
         <w:t xml:space="preserve">because they are not fully digitally literate, yet are deeply immersed in the digital technology. </w:t>
       </w:r>
-      <w:proofErr w:type="gramStart"/>
       <w:r>
         <w:rPr>
           <w:rFonts w:asciiTheme="majorHAnsi" w:hAnsiTheme="majorHAnsi" w:cstheme="minorBidi"/>
@@ -1555,7 +1550,6 @@
         </w:rPr>
         <w:t>As pointed out in the report….</w:t>
       </w:r>
-      <w:proofErr w:type="gramEnd"/>
       <w:r>
         <w:rPr>
           <w:rFonts w:asciiTheme="majorHAnsi" w:hAnsiTheme="majorHAnsi" w:cstheme="minorBidi"/>
@@ -1576,9 +1570,8 @@
           <w:szCs w:val="24"/>
           <w:lang w:eastAsia="ja-JP"/>
         </w:rPr>
-        <w:t>“</w:t>
-      </w:r>
-      <w:proofErr w:type="gramStart"/>
+        <w:t>“they</w:t>
+      </w:r>
       <w:r>
         <w:rPr>
           <w:rFonts w:asciiTheme="majorHAnsi" w:hAnsiTheme="majorHAnsi" w:cstheme="minorBidi"/>
@@ -1588,9 +1581,8 @@
           <w:szCs w:val="24"/>
           <w:lang w:eastAsia="ja-JP"/>
         </w:rPr>
-        <w:t>they</w:t>
-      </w:r>
-      <w:proofErr w:type="gramEnd"/>
+        <w:t xml:space="preserve"> might </w:t>
+      </w:r>
       <w:r>
         <w:rPr>
           <w:rFonts w:asciiTheme="majorHAnsi" w:hAnsiTheme="majorHAnsi" w:cstheme="minorBidi"/>
@@ -1600,7 +1592,7 @@
           <w:szCs w:val="24"/>
           <w:lang w:eastAsia="ja-JP"/>
         </w:rPr>
-        <w:t xml:space="preserve"> might </w:t>
+        <w:t xml:space="preserve">not benefit either from traditional education – because there are a lot of distractions </w:t>
       </w:r>
       <w:r>
         <w:rPr>
@@ -1611,7 +1603,7 @@
           <w:szCs w:val="24"/>
           <w:lang w:eastAsia="ja-JP"/>
         </w:rPr>
-        <w:t xml:space="preserve">not benefit either from traditional education – because there are a lot of distractions </w:t>
+        <w:t>and time</w:t>
       </w:r>
       <w:r>
         <w:rPr>
@@ -1622,7 +1614,7 @@
           <w:szCs w:val="24"/>
           <w:lang w:eastAsia="ja-JP"/>
         </w:rPr>
-        <w:t>and time</w:t>
+        <w:t xml:space="preserve"> wasted</w:t>
       </w:r>
       <w:r>
         <w:rPr>
@@ -1633,7 +1625,7 @@
           <w:szCs w:val="24"/>
           <w:lang w:eastAsia="ja-JP"/>
         </w:rPr>
-        <w:t xml:space="preserve"> wasted</w:t>
+        <w:t xml:space="preserve"> </w:t>
       </w:r>
       <w:r>
         <w:rPr>
@@ -1644,7 +1636,7 @@
           <w:szCs w:val="24"/>
           <w:lang w:eastAsia="ja-JP"/>
         </w:rPr>
-        <w:t xml:space="preserve"> </w:t>
+        <w:t xml:space="preserve">to embed </w:t>
       </w:r>
       <w:r>
         <w:rPr>
@@ -1655,7 +1647,7 @@
           <w:szCs w:val="24"/>
           <w:lang w:eastAsia="ja-JP"/>
         </w:rPr>
-        <w:t xml:space="preserve">to embed </w:t>
+        <w:t>the</w:t>
       </w:r>
       <w:r>
         <w:rPr>
@@ -1666,7 +1658,7 @@
           <w:szCs w:val="24"/>
           <w:lang w:eastAsia="ja-JP"/>
         </w:rPr>
-        <w:t>the</w:t>
+        <w:t xml:space="preserve"> laptops</w:t>
       </w:r>
       <w:r>
         <w:rPr>
@@ -1677,7 +1669,7 @@
           <w:szCs w:val="24"/>
           <w:lang w:eastAsia="ja-JP"/>
         </w:rPr>
-        <w:t xml:space="preserve"> laptops</w:t>
+        <w:t xml:space="preserve"> in the classroom activities</w:t>
       </w:r>
       <w:r>
         <w:rPr>
@@ -1688,7 +1680,7 @@
           <w:szCs w:val="24"/>
           <w:lang w:eastAsia="ja-JP"/>
         </w:rPr>
-        <w:t xml:space="preserve"> in the classroom activities</w:t>
+        <w:t xml:space="preserve"> - or from technology – because these children will not receive adequate guidance </w:t>
       </w:r>
       <w:r>
         <w:rPr>
@@ -1699,7 +1691,7 @@
           <w:szCs w:val="24"/>
           <w:lang w:eastAsia="ja-JP"/>
         </w:rPr>
-        <w:t xml:space="preserve"> - or from technology – because these children will not receive adequate guidance </w:t>
+        <w:t>on how learning to learn in the digital age</w:t>
       </w:r>
       <w:r>
         <w:rPr>
@@ -1710,7 +1702,7 @@
           <w:szCs w:val="24"/>
           <w:lang w:eastAsia="ja-JP"/>
         </w:rPr>
-        <w:t>on how learning to learn in the digital age</w:t>
+        <w:t>”</w:t>
       </w:r>
       <w:r>
         <w:rPr>
@@ -1721,17 +1713,6 @@
           <w:szCs w:val="24"/>
           <w:lang w:eastAsia="ja-JP"/>
         </w:rPr>
-        <w:t>”</w:t>
-      </w:r>
-      <w:r>
-        <w:rPr>
-          <w:rFonts w:asciiTheme="majorHAnsi" w:hAnsiTheme="majorHAnsi" w:cstheme="minorBidi"/>
-          <w:i/>
-          <w:color w:val="A6A6A6" w:themeColor="background1" w:themeShade="A6"/>
-          <w:sz w:val="22"/>
-          <w:szCs w:val="24"/>
-          <w:lang w:eastAsia="ja-JP"/>
-        </w:rPr>
         <w:t>.</w:t>
       </w:r>
       <w:r>
@@ -1743,199 +1724,7 @@
           <w:szCs w:val="24"/>
           <w:lang w:eastAsia="ja-JP"/>
         </w:rPr>
-        <w:t xml:space="preserve"> (</w:t>
-      </w:r>
-      <w:proofErr w:type="gramStart"/>
-      <w:r>
-        <w:rPr>
-          <w:rFonts w:asciiTheme="majorHAnsi" w:hAnsiTheme="majorHAnsi" w:cstheme="minorBidi"/>
-          <w:i/>
-          <w:color w:val="FF0000"/>
-          <w:sz w:val="22"/>
-          <w:szCs w:val="24"/>
-          <w:lang w:eastAsia="ja-JP"/>
-        </w:rPr>
-        <w:t>ideal</w:t>
-      </w:r>
-      <w:proofErr w:type="gramEnd"/>
-      <w:r>
-        <w:rPr>
-          <w:rFonts w:asciiTheme="majorHAnsi" w:hAnsiTheme="majorHAnsi" w:cstheme="minorBidi"/>
-          <w:i/>
-          <w:color w:val="FF0000"/>
-          <w:sz w:val="22"/>
-          <w:szCs w:val="24"/>
-          <w:lang w:eastAsia="ja-JP"/>
-        </w:rPr>
-        <w:t xml:space="preserve"> </w:t>
-      </w:r>
-      <w:proofErr w:type="spellStart"/>
-      <w:r>
-        <w:rPr>
-          <w:rFonts w:asciiTheme="majorHAnsi" w:hAnsiTheme="majorHAnsi" w:cstheme="minorBidi"/>
-          <w:i/>
-          <w:color w:val="FF0000"/>
-          <w:sz w:val="22"/>
-          <w:szCs w:val="24"/>
-          <w:lang w:eastAsia="ja-JP"/>
-        </w:rPr>
-        <w:t>citar</w:t>
-      </w:r>
-      <w:proofErr w:type="spellEnd"/>
-      <w:r>
-        <w:rPr>
-          <w:rFonts w:asciiTheme="majorHAnsi" w:hAnsiTheme="majorHAnsi" w:cstheme="minorBidi"/>
-          <w:i/>
-          <w:color w:val="FF0000"/>
-          <w:sz w:val="22"/>
-          <w:szCs w:val="24"/>
-          <w:lang w:eastAsia="ja-JP"/>
-        </w:rPr>
-        <w:t xml:space="preserve"> </w:t>
-      </w:r>
-      <w:proofErr w:type="spellStart"/>
-      <w:r>
-        <w:rPr>
-          <w:rFonts w:asciiTheme="majorHAnsi" w:hAnsiTheme="majorHAnsi" w:cstheme="minorBidi"/>
-          <w:i/>
-          <w:color w:val="FF0000"/>
-          <w:sz w:val="22"/>
-          <w:szCs w:val="24"/>
-          <w:lang w:eastAsia="ja-JP"/>
-        </w:rPr>
-        <w:t>algum</w:t>
-      </w:r>
-      <w:proofErr w:type="spellEnd"/>
-      <w:r>
-        <w:rPr>
-          <w:rFonts w:asciiTheme="majorHAnsi" w:hAnsiTheme="majorHAnsi" w:cstheme="minorBidi"/>
-          <w:i/>
-          <w:color w:val="FF0000"/>
-          <w:sz w:val="22"/>
-          <w:szCs w:val="24"/>
-          <w:lang w:eastAsia="ja-JP"/>
-        </w:rPr>
-        <w:t xml:space="preserve"> </w:t>
-      </w:r>
-      <w:proofErr w:type="spellStart"/>
-      <w:r>
-        <w:rPr>
-          <w:rFonts w:asciiTheme="majorHAnsi" w:hAnsiTheme="majorHAnsi" w:cstheme="minorBidi"/>
-          <w:i/>
-          <w:color w:val="FF0000"/>
-          <w:sz w:val="22"/>
-          <w:szCs w:val="24"/>
-          <w:lang w:eastAsia="ja-JP"/>
-        </w:rPr>
-        <w:t>reporte</w:t>
-      </w:r>
-      <w:proofErr w:type="spellEnd"/>
-      <w:r>
-        <w:rPr>
-          <w:rFonts w:asciiTheme="majorHAnsi" w:hAnsiTheme="majorHAnsi" w:cstheme="minorBidi"/>
-          <w:i/>
-          <w:color w:val="FF0000"/>
-          <w:sz w:val="22"/>
-          <w:szCs w:val="24"/>
-          <w:lang w:eastAsia="ja-JP"/>
-        </w:rPr>
-        <w:t xml:space="preserve"> </w:t>
-      </w:r>
-      <w:proofErr w:type="spellStart"/>
-      <w:r>
-        <w:rPr>
-          <w:rFonts w:asciiTheme="majorHAnsi" w:hAnsiTheme="majorHAnsi" w:cstheme="minorBidi"/>
-          <w:i/>
-          <w:color w:val="FF0000"/>
-          <w:sz w:val="22"/>
-          <w:szCs w:val="24"/>
-          <w:lang w:eastAsia="ja-JP"/>
-        </w:rPr>
-        <w:t>para</w:t>
-      </w:r>
-      <w:proofErr w:type="spellEnd"/>
-      <w:r>
-        <w:rPr>
-          <w:rFonts w:asciiTheme="majorHAnsi" w:hAnsiTheme="majorHAnsi" w:cstheme="minorBidi"/>
-          <w:i/>
-          <w:color w:val="FF0000"/>
-          <w:sz w:val="22"/>
-          <w:szCs w:val="24"/>
-          <w:lang w:eastAsia="ja-JP"/>
-        </w:rPr>
-        <w:t xml:space="preserve"> </w:t>
-      </w:r>
-      <w:proofErr w:type="spellStart"/>
-      <w:r>
-        <w:rPr>
-          <w:rFonts w:asciiTheme="majorHAnsi" w:hAnsiTheme="majorHAnsi" w:cstheme="minorBidi"/>
-          <w:i/>
-          <w:color w:val="FF0000"/>
-          <w:sz w:val="22"/>
-          <w:szCs w:val="24"/>
-          <w:lang w:eastAsia="ja-JP"/>
-        </w:rPr>
-        <w:t>sustentar</w:t>
-      </w:r>
-      <w:proofErr w:type="spellEnd"/>
-      <w:r>
-        <w:rPr>
-          <w:rFonts w:asciiTheme="majorHAnsi" w:hAnsiTheme="majorHAnsi" w:cstheme="minorBidi"/>
-          <w:i/>
-          <w:color w:val="FF0000"/>
-          <w:sz w:val="22"/>
-          <w:szCs w:val="24"/>
-          <w:lang w:eastAsia="ja-JP"/>
-        </w:rPr>
-        <w:t xml:space="preserve"> </w:t>
-      </w:r>
-      <w:proofErr w:type="spellStart"/>
-      <w:r>
-        <w:rPr>
-          <w:rFonts w:asciiTheme="majorHAnsi" w:hAnsiTheme="majorHAnsi" w:cstheme="minorBidi"/>
-          <w:i/>
-          <w:color w:val="FF0000"/>
-          <w:sz w:val="22"/>
-          <w:szCs w:val="24"/>
-          <w:lang w:eastAsia="ja-JP"/>
-        </w:rPr>
-        <w:t>essa</w:t>
-      </w:r>
-      <w:proofErr w:type="spellEnd"/>
-      <w:r>
-        <w:rPr>
-          <w:rFonts w:asciiTheme="majorHAnsi" w:hAnsiTheme="majorHAnsi" w:cstheme="minorBidi"/>
-          <w:i/>
-          <w:color w:val="FF0000"/>
-          <w:sz w:val="22"/>
-          <w:szCs w:val="24"/>
-          <w:lang w:eastAsia="ja-JP"/>
-        </w:rPr>
-        <w:t xml:space="preserve"> </w:t>
-      </w:r>
-      <w:proofErr w:type="spellStart"/>
-      <w:r>
-        <w:rPr>
-          <w:rFonts w:asciiTheme="majorHAnsi" w:hAnsiTheme="majorHAnsi" w:cstheme="minorBidi"/>
-          <w:i/>
-          <w:color w:val="FF0000"/>
-          <w:sz w:val="22"/>
-          <w:szCs w:val="24"/>
-          <w:lang w:eastAsia="ja-JP"/>
-        </w:rPr>
-        <w:t>observação</w:t>
-      </w:r>
-      <w:proofErr w:type="spellEnd"/>
-      <w:r>
-        <w:rPr>
-          <w:rFonts w:asciiTheme="majorHAnsi" w:hAnsiTheme="majorHAnsi" w:cstheme="minorBidi"/>
-          <w:i/>
-          <w:color w:val="FF0000"/>
-          <w:sz w:val="22"/>
-          <w:szCs w:val="24"/>
-          <w:lang w:eastAsia="ja-JP"/>
-        </w:rPr>
-        <w:t>).</w:t>
+        <w:t xml:space="preserve"> (ideal citar algum reporte para sustentar essa observação).</w:t>
       </w:r>
     </w:p>
     <w:p>
@@ -2106,23 +1895,7 @@
           <w:b/>
           <w:color w:val="FF0000"/>
         </w:rPr>
-        <w:t>(</w:t>
-      </w:r>
-      <w:proofErr w:type="gramStart"/>
-      <w:r>
-        <w:rPr>
-          <w:b/>
-          <w:color w:val="FF0000"/>
-        </w:rPr>
-        <w:t>add</w:t>
-      </w:r>
-      <w:proofErr w:type="gramEnd"/>
-      <w:r>
-        <w:rPr>
-          <w:b/>
-          <w:color w:val="FF0000"/>
-        </w:rPr>
-        <w:t xml:space="preserve"> citations)</w:t>
+        <w:t>(add citations)</w:t>
       </w:r>
       <w:r>
         <w:rPr>
@@ -2343,47 +2116,7 @@
           <w:sz w:val="16"/>
           <w:szCs w:val="16"/>
         </w:rPr>
-        <w:t>--</w:t>
-      </w:r>
-      <w:proofErr w:type="spellStart"/>
-      <w:r>
-        <w:rPr>
-          <w:i/>
-          <w:color w:val="FF0000"/>
-          <w:sz w:val="16"/>
-          <w:szCs w:val="16"/>
-        </w:rPr>
-        <w:t>Listar</w:t>
-      </w:r>
-      <w:proofErr w:type="spellEnd"/>
-      <w:r>
-        <w:rPr>
-          <w:i/>
-          <w:color w:val="FF0000"/>
-          <w:sz w:val="16"/>
-          <w:szCs w:val="16"/>
-        </w:rPr>
-        <w:t xml:space="preserve"> Core concepts do PLE </w:t>
-      </w:r>
-      <w:proofErr w:type="spellStart"/>
-      <w:r>
-        <w:rPr>
-          <w:i/>
-          <w:color w:val="FF0000"/>
-          <w:sz w:val="16"/>
-          <w:szCs w:val="16"/>
-        </w:rPr>
-        <w:t>estudados</w:t>
-      </w:r>
-      <w:proofErr w:type="spellEnd"/>
-      <w:r>
-        <w:rPr>
-          <w:i/>
-          <w:color w:val="FF0000"/>
-          <w:sz w:val="16"/>
-          <w:szCs w:val="16"/>
-        </w:rPr>
-        <w:t xml:space="preserve"> no IDEL—</w:t>
+        <w:t>--Listar Core concepts do PLE estudados no IDEL—</w:t>
       </w:r>
     </w:p>
     <w:p>
@@ -2786,18 +2519,8 @@
           <w:color w:val="0000FF"/>
           <w:szCs w:val="22"/>
         </w:rPr>
-        <w:t xml:space="preserve">Stephen </w:t>
-      </w:r>
-      <w:proofErr w:type="spellStart"/>
-      <w:r>
-        <w:rPr>
-          <w:i/>
-          <w:color w:val="0000FF"/>
-          <w:szCs w:val="22"/>
-        </w:rPr>
-        <w:t>Downes</w:t>
-      </w:r>
-      <w:proofErr w:type="spellEnd"/>
+        <w:t>Stephen Downes</w:t>
+      </w:r>
       <w:r>
         <w:rPr>
           <w:i/>
@@ -2836,55 +2559,7 @@
           <w:szCs w:val="22"/>
           <w:lang w:eastAsia="ja-JP"/>
         </w:rPr>
-        <w:t>…</w:t>
-      </w:r>
-      <w:proofErr w:type="gramStart"/>
-      <w:r>
-        <w:rPr>
-          <w:rFonts w:asciiTheme="majorHAnsi" w:hAnsiTheme="majorHAnsi" w:cstheme="minorBidi"/>
-          <w:i/>
-          <w:color w:val="0000FF"/>
-          <w:sz w:val="22"/>
-          <w:szCs w:val="22"/>
-          <w:lang w:eastAsia="ja-JP"/>
-        </w:rPr>
-        <w:t>not</w:t>
-      </w:r>
-      <w:proofErr w:type="gramEnd"/>
-      <w:r>
-        <w:rPr>
-          <w:rFonts w:asciiTheme="majorHAnsi" w:hAnsiTheme="majorHAnsi" w:cstheme="minorBidi"/>
-          <w:i/>
-          <w:color w:val="0000FF"/>
-          <w:sz w:val="22"/>
-          <w:szCs w:val="22"/>
-          <w:lang w:eastAsia="ja-JP"/>
-        </w:rPr>
-        <w:t xml:space="preserve"> an institutional or corporate application, but a personal learning </w:t>
-      </w:r>
-      <w:proofErr w:type="spellStart"/>
-      <w:r>
-        <w:rPr>
-          <w:rFonts w:asciiTheme="majorHAnsi" w:hAnsiTheme="majorHAnsi" w:cstheme="minorBidi"/>
-          <w:i/>
-          <w:color w:val="0000FF"/>
-          <w:sz w:val="22"/>
-          <w:szCs w:val="22"/>
-          <w:lang w:eastAsia="ja-JP"/>
-        </w:rPr>
-        <w:t>center</w:t>
-      </w:r>
-      <w:proofErr w:type="spellEnd"/>
-      <w:r>
-        <w:rPr>
-          <w:rFonts w:asciiTheme="majorHAnsi" w:hAnsiTheme="majorHAnsi" w:cstheme="minorBidi"/>
-          <w:i/>
-          <w:color w:val="0000FF"/>
-          <w:sz w:val="22"/>
-          <w:szCs w:val="22"/>
-          <w:lang w:eastAsia="ja-JP"/>
-        </w:rPr>
-        <w:t>, where content is reused and remixed according to the student's own needs and interests. It becomes, indeed, not a single application, but a collection of interoperating applications---an environment rather than a system. It also begins to look like a personal portfolio tool</w:t>
+        <w:t>…not an institutional or corporate application, but a personal learning center, where content is reused and remixed according to the student's own needs and interests. It becomes, indeed, not a single application, but a collection of interoperating applications---an environment rather than a system. It also begins to look like a personal portfolio tool</w:t>
       </w:r>
       <w:r>
         <w:rPr>
@@ -3686,23 +3361,13 @@
         </w:rPr>
         <w:t xml:space="preserve">To work around these constrains, </w:t>
       </w:r>
-      <w:proofErr w:type="spellStart"/>
-      <w:r>
-        <w:rPr>
-          <w:i/>
-          <w:color w:val="0000FF"/>
-          <w:szCs w:val="22"/>
-        </w:rPr>
-        <w:t>Attwell</w:t>
-      </w:r>
-      <w:proofErr w:type="spellEnd"/>
-      <w:r>
-        <w:rPr>
-          <w:i/>
-          <w:color w:val="0000FF"/>
-          <w:szCs w:val="22"/>
-        </w:rPr>
-        <w:t xml:space="preserve"> (2007)</w:t>
+      <w:r>
+        <w:rPr>
+          <w:i/>
+          <w:color w:val="0000FF"/>
+          <w:szCs w:val="22"/>
+        </w:rPr>
+        <w:t>Attwell (2007)</w:t>
       </w:r>
       <w:r>
         <w:rPr>
@@ -5291,7 +4956,6 @@
           <w:szCs w:val="22"/>
         </w:rPr>
       </w:pPr>
-      <w:proofErr w:type="spellStart"/>
       <w:r>
         <w:rPr>
           <w:b/>
@@ -5301,50 +4965,13 @@
         </w:rPr>
         <w:t>Connectivism</w:t>
       </w:r>
-      <w:proofErr w:type="spellEnd"/>
-      <w:r>
-        <w:rPr>
-          <w:i/>
-          <w:color w:val="0000FF"/>
-          <w:szCs w:val="22"/>
-        </w:rPr>
-        <w:t xml:space="preserve">: </w:t>
-      </w:r>
-      <w:proofErr w:type="spellStart"/>
-      <w:r>
-        <w:rPr>
-          <w:i/>
-          <w:color w:val="0000FF"/>
-          <w:szCs w:val="22"/>
-        </w:rPr>
-        <w:t>Connectivism</w:t>
-      </w:r>
-      <w:proofErr w:type="spellEnd"/>
-      <w:r>
-        <w:rPr>
-          <w:i/>
-          <w:color w:val="0000FF"/>
-          <w:szCs w:val="22"/>
-        </w:rPr>
-        <w:t xml:space="preserve"> (Siemens, 2005 and 2006; </w:t>
-      </w:r>
-      <w:proofErr w:type="spellStart"/>
-      <w:r>
-        <w:rPr>
-          <w:i/>
-          <w:color w:val="0000FF"/>
-          <w:szCs w:val="22"/>
-        </w:rPr>
-        <w:t>Downes</w:t>
-      </w:r>
-      <w:proofErr w:type="spellEnd"/>
-      <w:r>
-        <w:rPr>
-          <w:i/>
-          <w:color w:val="0000FF"/>
-          <w:szCs w:val="22"/>
-        </w:rPr>
-        <w:t xml:space="preserve">, 2006 and 2007) is defined as a learning theory for the digital age </w:t>
+      <w:r>
+        <w:rPr>
+          <w:i/>
+          <w:color w:val="0000FF"/>
+          <w:szCs w:val="22"/>
+        </w:rPr>
+        <w:t xml:space="preserve">: Connectivism (Siemens, 2005 and 2006; Downes, 2006 and 2007) is defined as a learning theory for the digital age </w:t>
       </w:r>
       <w:r>
         <w:rPr>
@@ -5369,9 +4996,8 @@
           <w:sz w:val="20"/>
           <w:szCs w:val="20"/>
         </w:rPr>
-        <w:t xml:space="preserve">(2005) has formulated the principles of </w:t>
-      </w:r>
-      <w:proofErr w:type="spellStart"/>
+        <w:t>(2005) has formulated the principles of connectivism briefly: (i) Learning and knowledge depend on the diversity of opinions. (ii) Learning is a process of connecting nodes or specialized information sources. (iii) Learning may reside in non-human. (iv) The ability to know more is more critical than what we know at any given time. (v) Feeding and maintaining connections is needed to facilitate continual learning. (vi) The ability to see connections between fields, ideas and concepts is a key skill. (vii) The update (current and precise knowledge) is the intent of all connectivist learning activities. (viii) Decision-making is itself a learning process.The act of choosing what to learn and the meaning of incoming information is seen through the lens of a shifting reality. A right decision today may be wrong tomorrow due to alterations in the information environment that affects the decision (Siemens, 2005).</w:t>
+      </w:r>
       <w:r>
         <w:rPr>
           <w:i/>
@@ -5379,138 +5005,6 @@
           <w:sz w:val="20"/>
           <w:szCs w:val="20"/>
         </w:rPr>
-        <w:t>connectivism</w:t>
-      </w:r>
-      <w:proofErr w:type="spellEnd"/>
-      <w:r>
-        <w:rPr>
-          <w:i/>
-          <w:color w:val="FF0000"/>
-          <w:sz w:val="20"/>
-          <w:szCs w:val="20"/>
-        </w:rPr>
-        <w:t xml:space="preserve"> briefly: (</w:t>
-      </w:r>
-      <w:proofErr w:type="spellStart"/>
-      <w:r>
-        <w:rPr>
-          <w:i/>
-          <w:color w:val="FF0000"/>
-          <w:sz w:val="20"/>
-          <w:szCs w:val="20"/>
-        </w:rPr>
-        <w:t>i</w:t>
-      </w:r>
-      <w:proofErr w:type="spellEnd"/>
-      <w:r>
-        <w:rPr>
-          <w:i/>
-          <w:color w:val="FF0000"/>
-          <w:sz w:val="20"/>
-          <w:szCs w:val="20"/>
-        </w:rPr>
-        <w:t xml:space="preserve">) Learning and knowledge depend on the diversity of opinions. (ii) Learning is a process of connecting nodes or specialized information sources. (iii) Learning may reside in non-human. </w:t>
-      </w:r>
-      <w:proofErr w:type="gramStart"/>
-      <w:r>
-        <w:rPr>
-          <w:i/>
-          <w:color w:val="FF0000"/>
-          <w:sz w:val="20"/>
-          <w:szCs w:val="20"/>
-        </w:rPr>
-        <w:t>(iv) The</w:t>
-      </w:r>
-      <w:proofErr w:type="gramEnd"/>
-      <w:r>
-        <w:rPr>
-          <w:i/>
-          <w:color w:val="FF0000"/>
-          <w:sz w:val="20"/>
-          <w:szCs w:val="20"/>
-        </w:rPr>
-        <w:t xml:space="preserve"> ability to know more is more critical than what we know at any given time. (v) Feeding and maintaining connections is needed to facilitate continual learning. </w:t>
-      </w:r>
-      <w:proofErr w:type="gramStart"/>
-      <w:r>
-        <w:rPr>
-          <w:i/>
-          <w:color w:val="FF0000"/>
-          <w:sz w:val="20"/>
-          <w:szCs w:val="20"/>
-        </w:rPr>
-        <w:t>(vi) The</w:t>
-      </w:r>
-      <w:proofErr w:type="gramEnd"/>
-      <w:r>
-        <w:rPr>
-          <w:i/>
-          <w:color w:val="FF0000"/>
-          <w:sz w:val="20"/>
-          <w:szCs w:val="20"/>
-        </w:rPr>
-        <w:t xml:space="preserve"> ability to see connections between fields, ideas and concepts is a key skill. (vii) The update (current and precise knowledge) is the intent of all </w:t>
-      </w:r>
-      <w:proofErr w:type="spellStart"/>
-      <w:proofErr w:type="gramStart"/>
-      <w:r>
-        <w:rPr>
-          <w:i/>
-          <w:color w:val="FF0000"/>
-          <w:sz w:val="20"/>
-          <w:szCs w:val="20"/>
-        </w:rPr>
-        <w:t>connectivist</w:t>
-      </w:r>
-      <w:proofErr w:type="spellEnd"/>
-      <w:r>
-        <w:rPr>
-          <w:i/>
-          <w:color w:val="FF0000"/>
-          <w:sz w:val="20"/>
-          <w:szCs w:val="20"/>
-        </w:rPr>
-        <w:t xml:space="preserve"> learning</w:t>
-      </w:r>
-      <w:proofErr w:type="gramEnd"/>
-      <w:r>
-        <w:rPr>
-          <w:i/>
-          <w:color w:val="FF0000"/>
-          <w:sz w:val="20"/>
-          <w:szCs w:val="20"/>
-        </w:rPr>
-        <w:t xml:space="preserve"> activities. (viii) Decision-making is itself a learning </w:t>
-      </w:r>
-      <w:proofErr w:type="spellStart"/>
-      <w:proofErr w:type="gramStart"/>
-      <w:r>
-        <w:rPr>
-          <w:i/>
-          <w:color w:val="FF0000"/>
-          <w:sz w:val="20"/>
-          <w:szCs w:val="20"/>
-        </w:rPr>
-        <w:t>process.The</w:t>
-      </w:r>
-      <w:proofErr w:type="spellEnd"/>
-      <w:proofErr w:type="gramEnd"/>
-      <w:r>
-        <w:rPr>
-          <w:i/>
-          <w:color w:val="FF0000"/>
-          <w:sz w:val="20"/>
-          <w:szCs w:val="20"/>
-        </w:rPr>
-        <w:t xml:space="preserve"> act of choosing what to learn and the meaning of incoming information is seen through the lens of a shifting reality. A right decision today may be wrong tomorrow due to alterations in the information environment that affects the decision (Siemens, 2005).</w:t>
-      </w:r>
-      <w:r>
-        <w:rPr>
-          <w:i/>
-          <w:color w:val="FF0000"/>
-          <w:sz w:val="20"/>
-          <w:szCs w:val="20"/>
-        </w:rPr>
         <w:t xml:space="preserve"> </w:t>
       </w:r>
       <w:r>
@@ -5580,25 +5074,7 @@
           <w:color w:val="0000FF"/>
           <w:szCs w:val="22"/>
         </w:rPr>
-        <w:t xml:space="preserve"> </w:t>
-      </w:r>
-      <w:proofErr w:type="gramStart"/>
-      <w:r>
-        <w:rPr>
-          <w:i/>
-          <w:color w:val="0000FF"/>
-          <w:szCs w:val="22"/>
-        </w:rPr>
-        <w:t>that are</w:t>
-      </w:r>
-      <w:proofErr w:type="gramEnd"/>
-      <w:r>
-        <w:rPr>
-          <w:i/>
-          <w:color w:val="0000FF"/>
-          <w:szCs w:val="22"/>
-        </w:rPr>
-        <w:t xml:space="preserve"> important to highlight</w:t>
+        <w:t xml:space="preserve"> that are important to highlight</w:t>
       </w:r>
       <w:r>
         <w:rPr>
@@ -6056,18 +5532,8 @@
           <w:color w:val="0000FF"/>
           <w:szCs w:val="22"/>
         </w:rPr>
-        <w:t xml:space="preserve"> and Seymour </w:t>
-      </w:r>
-      <w:proofErr w:type="spellStart"/>
-      <w:r>
-        <w:rPr>
-          <w:i/>
-          <w:color w:val="0000FF"/>
-          <w:szCs w:val="22"/>
-        </w:rPr>
-        <w:t>Papert</w:t>
-      </w:r>
-      <w:proofErr w:type="spellEnd"/>
+        <w:t xml:space="preserve"> and Seymour Papert</w:t>
+      </w:r>
       <w:r>
         <w:rPr>
           <w:rStyle w:val="FootnoteReference"/>
@@ -6477,27 +5943,7 @@
           <w:color w:val="FF6600"/>
           <w:szCs w:val="22"/>
         </w:rPr>
-        <w:t xml:space="preserve">This idea also conforms to </w:t>
-      </w:r>
-      <w:proofErr w:type="spellStart"/>
-      <w:r>
-        <w:rPr>
-          <w:i/>
-          <w:iCs/>
-          <w:color w:val="FF6600"/>
-          <w:szCs w:val="22"/>
-        </w:rPr>
-        <w:t>Attwell</w:t>
-      </w:r>
-      <w:proofErr w:type="spellEnd"/>
-      <w:r>
-        <w:rPr>
-          <w:i/>
-          <w:iCs/>
-          <w:color w:val="FF6600"/>
-          <w:szCs w:val="22"/>
-        </w:rPr>
-        <w:t xml:space="preserve"> (2007) visions that ubiquitous computing may offer new opportunities for learning </w:t>
+        <w:t xml:space="preserve">This idea also conforms to Attwell (2007) visions that ubiquitous computing may offer new opportunities for learning </w:t>
       </w:r>
       <w:r>
         <w:rPr>
@@ -7184,25 +6630,7 @@
           <w:color w:val="0000FF"/>
           <w:szCs w:val="22"/>
         </w:rPr>
-        <w:t xml:space="preserve">'s constructivism and </w:t>
-      </w:r>
-      <w:proofErr w:type="spellStart"/>
-      <w:r>
-        <w:rPr>
-          <w:i/>
-          <w:color w:val="0000FF"/>
-          <w:szCs w:val="22"/>
-        </w:rPr>
-        <w:t>Papert’s</w:t>
-      </w:r>
-      <w:proofErr w:type="spellEnd"/>
-      <w:r>
-        <w:rPr>
-          <w:i/>
-          <w:color w:val="0000FF"/>
-          <w:szCs w:val="22"/>
-        </w:rPr>
-        <w:t xml:space="preserve"> constructionism</w:t>
+        <w:t>'s constructivism and Papert’s constructionism</w:t>
       </w:r>
       <w:r>
         <w:rPr>
@@ -7226,25 +6654,7 @@
           <w:color w:val="0000FF"/>
           <w:szCs w:val="22"/>
         </w:rPr>
-        <w:t xml:space="preserve">described by </w:t>
-      </w:r>
-      <w:proofErr w:type="spellStart"/>
-      <w:r>
-        <w:rPr>
-          <w:i/>
-          <w:color w:val="0000FF"/>
-          <w:szCs w:val="22"/>
-        </w:rPr>
-        <w:t>Papert</w:t>
-      </w:r>
-      <w:proofErr w:type="spellEnd"/>
-      <w:r>
-        <w:rPr>
-          <w:i/>
-          <w:color w:val="0000FF"/>
-          <w:szCs w:val="22"/>
-        </w:rPr>
-        <w:t xml:space="preserve"> himself</w:t>
+        <w:t>described by Papert himself</w:t>
       </w:r>
       <w:r>
         <w:rPr>
@@ -7817,31 +7227,7 @@
           <w:szCs w:val="22"/>
           <w:lang w:eastAsia="ja-JP"/>
         </w:rPr>
-        <w:t xml:space="preserve"> to chat, to share information, </w:t>
-      </w:r>
-      <w:proofErr w:type="gramStart"/>
-      <w:r>
-        <w:rPr>
-          <w:rFonts w:asciiTheme="majorHAnsi" w:hAnsiTheme="majorHAnsi" w:cstheme="minorBidi"/>
-          <w:i/>
-          <w:color w:val="0000FF"/>
-          <w:sz w:val="22"/>
-          <w:szCs w:val="22"/>
-          <w:lang w:eastAsia="ja-JP"/>
-        </w:rPr>
-        <w:t>join</w:t>
-      </w:r>
-      <w:proofErr w:type="gramEnd"/>
-      <w:r>
-        <w:rPr>
-          <w:rFonts w:asciiTheme="majorHAnsi" w:hAnsiTheme="majorHAnsi" w:cstheme="minorBidi"/>
-          <w:i/>
-          <w:color w:val="0000FF"/>
-          <w:sz w:val="22"/>
-          <w:szCs w:val="22"/>
-          <w:lang w:eastAsia="ja-JP"/>
-        </w:rPr>
-        <w:t xml:space="preserve"> videoconferences and work together to create music, edit papers, read books and play games online. The connectivit</w:t>
+        <w:t xml:space="preserve"> to chat, to share information, join videoconferences and work together to create music, edit papers, read books and play games online. The connectivit</w:t>
       </w:r>
       <w:r>
         <w:rPr>
@@ -8042,27 +7428,7 @@
           <w:color w:val="0000FF"/>
           <w:szCs w:val="22"/>
         </w:rPr>
-        <w:t xml:space="preserve"> </w:t>
-      </w:r>
-      <w:proofErr w:type="gramStart"/>
-      <w:r>
-        <w:rPr>
-          <w:rFonts w:eastAsia="Times New Roman" w:cs="Times New Roman"/>
-          <w:i/>
-          <w:color w:val="0000FF"/>
-          <w:szCs w:val="22"/>
-        </w:rPr>
-        <w:t>identified</w:t>
-      </w:r>
-      <w:proofErr w:type="gramEnd"/>
-      <w:r>
-        <w:rPr>
-          <w:rFonts w:eastAsia="Times New Roman" w:cs="Times New Roman"/>
-          <w:i/>
-          <w:color w:val="0000FF"/>
-          <w:szCs w:val="22"/>
-        </w:rPr>
-        <w:t xml:space="preserve"> in order as safety, low power consumption, low cost, robustness and high performance. </w:t>
+        <w:t xml:space="preserve"> identified in order as safety, low power consumption, low cost, robustness and high performance. </w:t>
       </w:r>
     </w:p>
     <w:p>
@@ -8135,27 +7501,7 @@
           <w:color w:val="0000FF"/>
           <w:szCs w:val="22"/>
         </w:rPr>
-        <w:t>, is a green and small laptop called XO that can operate in the harshest conditions, where each part that makes up it is strategically planned to give the best performance, robustness and quality. For economy and efficiency purposes, every part of the XO laptop has two, three or more different functions. Such characteristics make the XO laptop very effective to work with children that usually walk to and from school every day</w:t>
-      </w:r>
-      <w:proofErr w:type="gramStart"/>
-      <w:r>
-        <w:rPr>
-          <w:rFonts w:eastAsia="Times New Roman" w:cs="Times New Roman"/>
-          <w:i/>
-          <w:color w:val="0000FF"/>
-          <w:szCs w:val="22"/>
-        </w:rPr>
-        <w:t>;</w:t>
-      </w:r>
-      <w:proofErr w:type="gramEnd"/>
-      <w:r>
-        <w:rPr>
-          <w:rFonts w:eastAsia="Times New Roman" w:cs="Times New Roman"/>
-          <w:i/>
-          <w:color w:val="0000FF"/>
-          <w:szCs w:val="22"/>
-        </w:rPr>
-        <w:t xml:space="preserve"> where the weather is unpredictable and rain, dirt and dust are part of their daily routine. Yves also observes that the XO is not a cost-reduced version of today's laptop, which is no</w:t>
+        <w:t>, is a green and small laptop called XO that can operate in the harshest conditions, where each part that makes up it is strategically planned to give the best performance, robustness and quality. For economy and efficiency purposes, every part of the XO laptop has two, three or more different functions. Such characteristics make the XO laptop very effective to work with children that usually walk to and from school every day; where the weather is unpredictable and rain, dirt and dust are part of their daily routine. Yves also observes that the XO is not a cost-reduced version of today's laptop, which is no</w:t>
       </w:r>
       <w:r>
         <w:rPr>
@@ -8347,33 +7693,119 @@
           <w:color w:val="FF0000"/>
           <w:lang w:eastAsia="en-US"/>
         </w:rPr>
-        <w:t>cognitive artefact (</w:t>
-      </w:r>
-      <w:proofErr w:type="spellStart"/>
+        <w:t>cognitive artefact (Papert 1980)</w:t>
+      </w:r>
       <w:r>
         <w:rPr>
           <w:i/>
           <w:color w:val="FF0000"/>
           <w:lang w:eastAsia="en-US"/>
         </w:rPr>
-        <w:t>Papert</w:t>
-      </w:r>
-      <w:proofErr w:type="spellEnd"/>
+        <w:t>, which</w:t>
+      </w:r>
       <w:r>
         <w:rPr>
           <w:i/>
           <w:color w:val="FF0000"/>
           <w:lang w:eastAsia="en-US"/>
         </w:rPr>
-        <w:t xml:space="preserve"> 1980)</w:t>
-      </w:r>
-      <w:r>
+        <w:t xml:space="preserve"> </w:t>
+      </w:r>
+      <w:r>
+        <w:rPr>
+          <w:i/>
+          <w:color w:val="0000FF"/>
+          <w:szCs w:val="22"/>
+        </w:rPr>
+        <w:t xml:space="preserve">not only fits perfectly with </w:t>
+      </w:r>
+      <w:r>
+        <w:rPr>
+          <w:i/>
+          <w:color w:val="0000FF"/>
+          <w:szCs w:val="22"/>
+        </w:rPr>
+        <w:t>the concept</w:t>
+      </w:r>
+      <w:r>
+        <w:rPr>
+          <w:i/>
+          <w:color w:val="0000FF"/>
+          <w:szCs w:val="22"/>
+        </w:rPr>
+        <w:t xml:space="preserve"> of a PLE</w:t>
+      </w:r>
+      <w:r>
+        <w:rPr>
+          <w:i/>
+          <w:color w:val="0000FF"/>
+          <w:szCs w:val="22"/>
+        </w:rPr>
+        <w:t xml:space="preserve"> but also enhance its domain, adding flexibility </w:t>
+      </w:r>
+      <w:r>
+        <w:rPr>
+          <w:i/>
+          <w:color w:val="0000FF"/>
+          <w:szCs w:val="22"/>
+        </w:rPr>
+        <w:t>for</w:t>
+      </w:r>
+      <w:r>
+        <w:rPr>
+          <w:i/>
+          <w:color w:val="0000FF"/>
+          <w:szCs w:val="22"/>
+        </w:rPr>
+        <w:t xml:space="preserve"> learning. </w:t>
+      </w:r>
+    </w:p>
+    <w:p>
+      <w:pPr>
+        <w:pStyle w:val="Heading2"/>
+        <w:rPr>
+          <w:lang w:eastAsia="en-US"/>
+        </w:rPr>
+      </w:pPr>
+      <w:r>
+        <w:rPr>
+          <w:lang w:eastAsia="en-US"/>
+        </w:rPr>
+        <w:t>The OLPC</w:t>
+      </w:r>
+      <w:r>
+        <w:rPr>
+          <w:lang w:eastAsia="en-US"/>
+        </w:rPr>
+        <w:t xml:space="preserve"> Laptop</w:t>
+      </w:r>
+      <w:r>
+        <w:rPr>
+          <w:lang w:eastAsia="en-US"/>
+        </w:rPr>
+        <w:t xml:space="preserve"> as </w:t>
+      </w:r>
+      <w:r>
+        <w:rPr>
+          <w:lang w:eastAsia="en-US"/>
+        </w:rPr>
+        <w:t>PLE</w:t>
+      </w:r>
+    </w:p>
+    <w:p>
+      <w:pPr>
         <w:rPr>
           <w:i/>
           <w:color w:val="FF0000"/>
           <w:lang w:eastAsia="en-US"/>
         </w:rPr>
-        <w:t>, which</w:t>
+      </w:pPr>
+      <w:r>
+        <w:rPr>
+          <w:i/>
+          <w:color w:val="0000FF"/>
+        </w:rPr>
+        <w:t xml:space="preserve">As suggested previously in this document, </w:t>
       </w:r>
       <w:r>
         <w:rPr>
@@ -8381,87 +7813,208 @@
           <w:color w:val="FF0000"/>
           <w:lang w:eastAsia="en-US"/>
         </w:rPr>
+        <w:t>a</w:t>
+      </w:r>
+      <w:r>
+        <w:rPr>
+          <w:i/>
+          <w:color w:val="FF0000"/>
+          <w:lang w:eastAsia="en-US"/>
+        </w:rPr>
+        <w:t xml:space="preserve">n ideal PLE aggregates </w:t>
+      </w:r>
+      <w:r>
+        <w:rPr>
+          <w:i/>
+          <w:color w:val="0000FF"/>
+          <w:szCs w:val="22"/>
+        </w:rPr>
+        <w:t>a collection of interoperating applications</w:t>
+      </w:r>
+      <w:r>
+        <w:rPr>
+          <w:i/>
+          <w:color w:val="FF0000"/>
+          <w:lang w:eastAsia="en-US"/>
+        </w:rPr>
         <w:t xml:space="preserve"> </w:t>
       </w:r>
       <w:r>
         <w:rPr>
           <w:i/>
-          <w:color w:val="0000FF"/>
-          <w:szCs w:val="22"/>
-        </w:rPr>
-        <w:t xml:space="preserve">not only fits perfectly with </w:t>
-      </w:r>
-      <w:r>
-        <w:rPr>
-          <w:i/>
-          <w:color w:val="0000FF"/>
-          <w:szCs w:val="22"/>
-        </w:rPr>
-        <w:t>the concept</w:t>
-      </w:r>
-      <w:r>
-        <w:rPr>
-          <w:i/>
-          <w:color w:val="0000FF"/>
-          <w:szCs w:val="22"/>
-        </w:rPr>
-        <w:t xml:space="preserve"> of a PLE</w:t>
-      </w:r>
-      <w:r>
-        <w:rPr>
-          <w:i/>
-          <w:color w:val="0000FF"/>
-          <w:szCs w:val="22"/>
-        </w:rPr>
-        <w:t xml:space="preserve"> but also enhance its domain, adding flexibility </w:t>
-      </w:r>
-      <w:r>
-        <w:rPr>
-          <w:i/>
-          <w:color w:val="0000FF"/>
-          <w:szCs w:val="22"/>
-        </w:rPr>
-        <w:t>for</w:t>
-      </w:r>
-      <w:r>
-        <w:rPr>
-          <w:i/>
-          <w:color w:val="0000FF"/>
-          <w:szCs w:val="22"/>
-        </w:rPr>
-        <w:t xml:space="preserve"> learning. </w:t>
+          <w:color w:val="FF0000"/>
+          <w:lang w:eastAsia="en-US"/>
+        </w:rPr>
+        <w:t>for learning</w:t>
+      </w:r>
+      <w:r>
+        <w:rPr>
+          <w:i/>
+          <w:color w:val="FF0000"/>
+          <w:lang w:eastAsia="en-US"/>
+        </w:rPr>
+        <w:t xml:space="preserve"> </w:t>
+      </w:r>
+      <w:r>
+        <w:rPr>
+          <w:i/>
+          <w:color w:val="FF0000"/>
+          <w:lang w:eastAsia="en-US"/>
+        </w:rPr>
+        <w:t>in a single and personalized dashboard</w:t>
+      </w:r>
+      <w:r>
+        <w:rPr>
+          <w:i/>
+          <w:color w:val="FF0000"/>
+          <w:lang w:eastAsia="en-US"/>
+        </w:rPr>
+        <w:t>.</w:t>
+      </w:r>
+      <w:r>
+        <w:rPr>
+          <w:i/>
+          <w:color w:val="FF0000"/>
+          <w:lang w:eastAsia="en-US"/>
+        </w:rPr>
+        <w:t xml:space="preserve"> Children in</w:t>
+      </w:r>
+      <w:r>
+        <w:rPr>
+          <w:i/>
+          <w:color w:val="FF0000"/>
+          <w:lang w:eastAsia="en-US"/>
+        </w:rPr>
+        <w:t>volv</w:t>
+      </w:r>
+      <w:r>
+        <w:rPr>
+          <w:i/>
+          <w:color w:val="FF0000"/>
+          <w:lang w:eastAsia="en-US"/>
+        </w:rPr>
+        <w:t xml:space="preserve">ed in the OLPC project have access to </w:t>
+      </w:r>
+      <w:r>
+        <w:rPr>
+          <w:i/>
+          <w:color w:val="FF0000"/>
+          <w:lang w:eastAsia="en-US"/>
+        </w:rPr>
+        <w:t>a</w:t>
+      </w:r>
+      <w:r>
+        <w:rPr>
+          <w:i/>
+          <w:color w:val="FF0000"/>
+          <w:lang w:eastAsia="en-US"/>
+        </w:rPr>
+        <w:t xml:space="preserve"> learning dashboard called Sugar</w:t>
+      </w:r>
+      <w:r>
+        <w:rPr>
+          <w:i/>
+          <w:color w:val="FF0000"/>
+          <w:lang w:eastAsia="en-US"/>
+        </w:rPr>
+        <w:t xml:space="preserve"> platform</w:t>
+      </w:r>
+      <w:bookmarkStart w:id="1" w:name="_GoBack"/>
+      <w:bookmarkEnd w:id="1"/>
+      <w:r>
+        <w:rPr>
+          <w:i/>
+          <w:color w:val="FF0000"/>
+          <w:lang w:eastAsia="en-US"/>
+        </w:rPr>
+        <w:t xml:space="preserve">. </w:t>
+      </w:r>
+      <w:r>
+        <w:rPr>
+          <w:i/>
+          <w:color w:val="FF0000"/>
+          <w:lang w:eastAsia="en-US"/>
+        </w:rPr>
+        <w:t xml:space="preserve">This platform </w:t>
+      </w:r>
+      <w:r>
+        <w:rPr>
+          <w:i/>
+          <w:color w:val="FF0000"/>
+          <w:lang w:eastAsia="en-US"/>
+        </w:rPr>
+        <w:t xml:space="preserve">promotes collaborative learning </w:t>
+      </w:r>
+      <w:r>
+        <w:rPr>
+          <w:i/>
+          <w:color w:val="FF0000"/>
+          <w:lang w:eastAsia="en-US"/>
+        </w:rPr>
+        <w:t>called ‘</w:t>
+      </w:r>
+      <w:r>
+        <w:rPr>
+          <w:i/>
+          <w:color w:val="FF0000"/>
+          <w:lang w:eastAsia="en-US"/>
+        </w:rPr>
+        <w:t>Activities</w:t>
+      </w:r>
+      <w:r>
+        <w:rPr>
+          <w:i/>
+          <w:color w:val="FF0000"/>
+          <w:lang w:eastAsia="en-US"/>
+        </w:rPr>
+        <w:t>’</w:t>
+      </w:r>
+      <w:r>
+        <w:rPr>
+          <w:i/>
+          <w:color w:val="FF0000"/>
+          <w:lang w:eastAsia="en-US"/>
+        </w:rPr>
+        <w:t xml:space="preserve"> that encourage critical thinking</w:t>
+      </w:r>
+      <w:r>
+        <w:rPr>
+          <w:i/>
+          <w:color w:val="FF0000"/>
+          <w:lang w:eastAsia="en-US"/>
+        </w:rPr>
+        <w:t xml:space="preserve"> and </w:t>
+      </w:r>
+      <w:r>
+        <w:rPr>
+          <w:i/>
+          <w:color w:val="FF0000"/>
+          <w:lang w:eastAsia="en-US"/>
+        </w:rPr>
+        <w:t>can be shared between learners with a single click</w:t>
+      </w:r>
+      <w:r>
+        <w:rPr>
+          <w:i/>
+          <w:color w:val="FF0000"/>
+          <w:lang w:eastAsia="en-US"/>
+        </w:rPr>
+        <w:t>.</w:t>
       </w:r>
     </w:p>
     <w:p>
       <w:pPr>
-        <w:pStyle w:val="Heading2"/>
-        <w:rPr>
-          <w:lang w:eastAsia="en-US"/>
-        </w:rPr>
-      </w:pPr>
-      <w:r>
-        <w:rPr>
-          <w:lang w:eastAsia="en-US"/>
-        </w:rPr>
-        <w:t>The OLPC</w:t>
-      </w:r>
-      <w:r>
-        <w:rPr>
-          <w:lang w:eastAsia="en-US"/>
-        </w:rPr>
-        <w:t xml:space="preserve"> Laptop</w:t>
-      </w:r>
-      <w:r>
-        <w:rPr>
-          <w:lang w:eastAsia="en-US"/>
-        </w:rPr>
-        <w:t xml:space="preserve"> as </w:t>
-      </w:r>
-      <w:r>
-        <w:rPr>
-          <w:lang w:eastAsia="en-US"/>
-        </w:rPr>
-        <w:t>PLE</w:t>
+        <w:rPr>
+          <w:i/>
+          <w:color w:val="0000FF"/>
+        </w:rPr>
+      </w:pPr>
+      <w:r>
+        <w:rPr>
+          <w:i/>
+          <w:color w:val="0000FF"/>
+        </w:rPr>
+        <w:t>One of the objectives of Sugar is to encourage each child to become a creative force within the community and its own culture. Learning is not a passive service such as watching television. The creativity, fluidity, innovation and problem solving involve personal expression. Sugar can put the tools of expression to the reach of children.</w:t>
       </w:r>
     </w:p>
     <w:p>
@@ -8469,151 +8022,14 @@
         <w:rPr>
           <w:i/>
           <w:color w:val="FF0000"/>
-          <w:lang w:eastAsia="en-US"/>
-        </w:rPr>
-      </w:pPr>
-      <w:r>
-        <w:rPr>
-          <w:i/>
-          <w:color w:val="0000FF"/>
-        </w:rPr>
-        <w:t xml:space="preserve">As suggested previously in this document, </w:t>
-      </w:r>
+        </w:rPr>
+      </w:pPr>
       <w:r>
         <w:rPr>
           <w:i/>
           <w:color w:val="FF0000"/>
-          <w:lang w:eastAsia="en-US"/>
-        </w:rPr>
-        <w:t>a</w:t>
-      </w:r>
-      <w:r>
-        <w:rPr>
-          <w:i/>
-          <w:color w:val="FF0000"/>
-          <w:lang w:eastAsia="en-US"/>
-        </w:rPr>
-        <w:t xml:space="preserve">n ideal PLE aggregates </w:t>
-      </w:r>
-      <w:r>
-        <w:rPr>
-          <w:i/>
-          <w:color w:val="0000FF"/>
-          <w:szCs w:val="22"/>
-        </w:rPr>
-        <w:t>a collection of interoperating applications</w:t>
-      </w:r>
-      <w:r>
-        <w:rPr>
-          <w:i/>
-          <w:color w:val="FF0000"/>
-          <w:lang w:eastAsia="en-US"/>
-        </w:rPr>
-        <w:t xml:space="preserve"> </w:t>
-      </w:r>
-      <w:r>
-        <w:rPr>
-          <w:i/>
-          <w:color w:val="FF0000"/>
-          <w:lang w:eastAsia="en-US"/>
-        </w:rPr>
-        <w:t>for learning</w:t>
-      </w:r>
-      <w:r>
-        <w:rPr>
-          <w:i/>
-          <w:color w:val="FF0000"/>
-          <w:lang w:eastAsia="en-US"/>
-        </w:rPr>
-        <w:t xml:space="preserve"> </w:t>
-      </w:r>
-      <w:r>
-        <w:rPr>
-          <w:i/>
-          <w:color w:val="FF0000"/>
-          <w:lang w:eastAsia="en-US"/>
-        </w:rPr>
-        <w:t>in a single and personalized dashboard</w:t>
-      </w:r>
-      <w:r>
-        <w:rPr>
-          <w:i/>
-          <w:color w:val="FF0000"/>
-          <w:lang w:eastAsia="en-US"/>
-        </w:rPr>
-        <w:t>.</w:t>
-      </w:r>
-      <w:r>
-        <w:rPr>
-          <w:i/>
-          <w:color w:val="FF0000"/>
-          <w:lang w:eastAsia="en-US"/>
-        </w:rPr>
-        <w:t xml:space="preserve"> Children in</w:t>
-      </w:r>
-      <w:r>
-        <w:rPr>
-          <w:i/>
-          <w:color w:val="FF0000"/>
-          <w:lang w:eastAsia="en-US"/>
-        </w:rPr>
-        <w:t xml:space="preserve">volved in the OLPC project own their laptop XO and </w:t>
-      </w:r>
-      <w:bookmarkStart w:id="1" w:name="_GoBack"/>
-      <w:bookmarkEnd w:id="1"/>
-      <w:r>
-        <w:rPr>
-          <w:i/>
-          <w:color w:val="FF0000"/>
-          <w:lang w:eastAsia="en-US"/>
-        </w:rPr>
-        <w:t xml:space="preserve"> </w:t>
-      </w:r>
-    </w:p>
-    <w:p>
-      <w:pPr>
-        <w:rPr>
-          <w:i/>
-          <w:color w:val="0000FF"/>
-        </w:rPr>
-      </w:pPr>
-      <w:r>
-        <w:rPr>
-          <w:i/>
-          <w:color w:val="0000FF"/>
-        </w:rPr>
-        <w:t>One of the objectives of Sugar is to encourage each child to become a creative force within the community and its own culture. Learning is not a passive service such as watching television. The creativity, fluidity, innovation and problem solving involve personal expression. Sugar can put the tools of expression to the reach of children.</w:t>
-      </w:r>
-    </w:p>
-    <w:p>
-      <w:pPr>
-        <w:rPr>
-          <w:i/>
-          <w:color w:val="FF0000"/>
-        </w:rPr>
-      </w:pPr>
-      <w:r>
-        <w:rPr>
-          <w:i/>
-          <w:color w:val="FF0000"/>
-        </w:rPr>
-        <w:t xml:space="preserve">One of the original notions behind this OS was that </w:t>
-      </w:r>
-      <w:proofErr w:type="gramStart"/>
-      <w:r>
-        <w:rPr>
-          <w:i/>
-          <w:color w:val="FF0000"/>
-        </w:rPr>
-        <w:t>it could be reprogrammed by child learners</w:t>
-      </w:r>
-      <w:proofErr w:type="gramEnd"/>
-      <w:r>
-        <w:rPr>
-          <w:i/>
-          <w:color w:val="FF0000"/>
-        </w:rPr>
-        <w:t>, a reflection of the constructivist approach (which states kids learn best via creative experimentation and the creation of social objects) embodied in its software.</w:t>
+        </w:rPr>
+        <w:t>One of the original notions behind this OS was that it could be reprogrammed by child learners, a reflection of the constructivist approach (which states kids learn best via creative experimentation and the creation of social objects) embodied in its software.</w:t>
       </w:r>
     </w:p>
     <w:p>
@@ -8676,31 +8092,8 @@
     </w:p>
     <w:p/>
     <w:p>
-      <w:proofErr w:type="spellStart"/>
-      <w:r>
-        <w:t>Inserir</w:t>
-      </w:r>
-      <w:proofErr w:type="spellEnd"/>
-      <w:r>
-        <w:t xml:space="preserve"> images </w:t>
-      </w:r>
-      <w:proofErr w:type="spellStart"/>
-      <w:proofErr w:type="gramStart"/>
-      <w:r>
-        <w:t>tais</w:t>
-      </w:r>
-      <w:proofErr w:type="spellEnd"/>
-      <w:proofErr w:type="gramEnd"/>
-      <w:r>
-        <w:t xml:space="preserve"> </w:t>
-      </w:r>
-      <w:proofErr w:type="spellStart"/>
-      <w:r>
-        <w:t>como</w:t>
-      </w:r>
-      <w:proofErr w:type="spellEnd"/>
-      <w:r>
-        <w:t>:</w:t>
+      <w:r>
+        <w:t>Inserir images tais como:</w:t>
       </w:r>
     </w:p>
     <w:p>
@@ -8711,13 +8104,8 @@
           <w:numId w:val="9"/>
         </w:numPr>
       </w:pPr>
-      <w:proofErr w:type="spellStart"/>
-      <w:r>
-        <w:t>Evolução</w:t>
-      </w:r>
-      <w:proofErr w:type="spellEnd"/>
-      <w:r>
-        <w:t xml:space="preserve"> da VLE -&gt; PLE</w:t>
+      <w:r>
+        <w:t>Evolução da VLE -&gt; PLE</w:t>
       </w:r>
     </w:p>
     <w:p>
@@ -8728,13 +8116,8 @@
           <w:numId w:val="9"/>
         </w:numPr>
       </w:pPr>
-      <w:proofErr w:type="spellStart"/>
-      <w:r>
-        <w:t>Diagrama</w:t>
-      </w:r>
-      <w:proofErr w:type="spellEnd"/>
-      <w:r>
-        <w:t xml:space="preserve"> de constructivism X constructionism</w:t>
+      <w:r>
+        <w:t>Diagrama de constructivism X constructionism</w:t>
       </w:r>
     </w:p>
     <w:p>
@@ -8754,23 +8137,7 @@
           <w:i/>
           <w:color w:val="FF0000"/>
         </w:rPr>
-        <w:t xml:space="preserve">--Link entre o </w:t>
-      </w:r>
-      <w:proofErr w:type="spellStart"/>
-      <w:r>
-        <w:rPr>
-          <w:i/>
-          <w:color w:val="FF0000"/>
-        </w:rPr>
-        <w:t>conceito</w:t>
-      </w:r>
-      <w:proofErr w:type="spellEnd"/>
-      <w:r>
-        <w:rPr>
-          <w:i/>
-          <w:color w:val="FF0000"/>
-        </w:rPr>
-        <w:t xml:space="preserve"> de PLE e o OLPC –</w:t>
+        <w:t>--Link entre o conceito de PLE e o OLPC –</w:t>
       </w:r>
     </w:p>
     <w:p>
@@ -8793,7 +8160,6 @@
           <w:lang w:val="en-US"/>
         </w:rPr>
       </w:pPr>
-      <w:proofErr w:type="gramStart"/>
       <w:r>
         <w:rPr>
           <w:rFonts w:ascii="Calibri" w:hAnsi="Calibri"/>
@@ -8801,17 +8167,7 @@
           <w:color w:val="FF0000"/>
           <w:szCs w:val="22"/>
         </w:rPr>
-        <w:t>the</w:t>
-      </w:r>
-      <w:proofErr w:type="gramEnd"/>
-      <w:r>
-        <w:rPr>
-          <w:rFonts w:ascii="Calibri" w:hAnsi="Calibri"/>
-          <w:i/>
-          <w:color w:val="FF0000"/>
-          <w:szCs w:val="22"/>
-        </w:rPr>
-        <w:t xml:space="preserve"> fact that a possibility of building a PLE was given to those children is still there.</w:t>
+        <w:t>the fact that a possibility of building a PLE was given to those children is still there.</w:t>
       </w:r>
     </w:p>
     <w:p>
@@ -8861,15 +8217,7 @@
         </w:numPr>
       </w:pPr>
       <w:r>
-        <w:t xml:space="preserve">The child with an XO is not just a passive consumer of knowledge, but an active participant in a learning community. As children grow and pursue new ideas, software, content, resources and tools they need to grow. The nature of OLPC is that </w:t>
-      </w:r>
-      <w:proofErr w:type="gramStart"/>
-      <w:r>
-        <w:t>growth will be led locally, mostly by the children themselves</w:t>
-      </w:r>
-      <w:proofErr w:type="gramEnd"/>
-      <w:r>
-        <w:t>. Each child with an XO can balance the learning of others. Children are taught each other, share ideas, and through the social nature of interface, support their intellectual growth. The children become students and teachers.</w:t>
+        <w:t>The child with an XO is not just a passive consumer of knowledge, but an active participant in a learning community. As children grow and pursue new ideas, software, content, resources and tools they need to grow. The nature of OLPC is that growth will be led locally, mostly by the children themselves. Each child with an XO can balance the learning of others. Children are taught each other, share ideas, and through the social nature of interface, support their intellectual growth. The children become students and teachers.</w:t>
       </w:r>
     </w:p>
     <w:p>
@@ -9116,43 +8464,7 @@
           <w:szCs w:val="16"/>
           <w:lang w:val="en-US"/>
         </w:rPr>
-        <w:t xml:space="preserve">The next generation of Internet applications and the underlying technologies that enable conversations and contribution to the online community. Examples of Web 2.0 include content sharing (video, photo, </w:t>
-      </w:r>
-      <w:proofErr w:type="spellStart"/>
-      <w:r>
-        <w:rPr>
-          <w:sz w:val="16"/>
-          <w:szCs w:val="16"/>
-          <w:lang w:val="en-US"/>
-        </w:rPr>
-        <w:t>etc</w:t>
-      </w:r>
-      <w:proofErr w:type="spellEnd"/>
-      <w:r>
-        <w:rPr>
-          <w:sz w:val="16"/>
-          <w:szCs w:val="16"/>
-          <w:lang w:val="en-US"/>
-        </w:rPr>
-        <w:t xml:space="preserve">), social networking sites, blogs, wikis and </w:t>
-      </w:r>
-      <w:proofErr w:type="spellStart"/>
-      <w:r>
-        <w:rPr>
-          <w:sz w:val="16"/>
-          <w:szCs w:val="16"/>
-          <w:lang w:val="en-US"/>
-        </w:rPr>
-        <w:t>mashups</w:t>
-      </w:r>
-      <w:proofErr w:type="spellEnd"/>
-      <w:r>
-        <w:rPr>
-          <w:sz w:val="16"/>
-          <w:szCs w:val="16"/>
-          <w:lang w:val="en-US"/>
-        </w:rPr>
-        <w:t xml:space="preserve"> </w:t>
+        <w:t xml:space="preserve">The next generation of Internet applications and the underlying technologies that enable conversations and contribution to the online community. Examples of Web 2.0 include content sharing (video, photo, etc), social networking sites, blogs, wikis and mashups </w:t>
       </w:r>
       <w:r>
         <w:rPr>
@@ -9363,23 +8675,7 @@
           <w:sz w:val="16"/>
           <w:szCs w:val="16"/>
         </w:rPr>
-        <w:t xml:space="preserve">Seymour </w:t>
-      </w:r>
-      <w:proofErr w:type="spellStart"/>
-      <w:r>
-        <w:rPr>
-          <w:sz w:val="16"/>
-          <w:szCs w:val="16"/>
-        </w:rPr>
-        <w:t>Papert</w:t>
-      </w:r>
-      <w:proofErr w:type="spellEnd"/>
-      <w:r>
-        <w:rPr>
-          <w:sz w:val="16"/>
-          <w:szCs w:val="16"/>
-        </w:rPr>
-        <w:t xml:space="preserve"> (born February 29, 1928) is an MIT mathematician, computer scientist, and educator. He is one of the pioneers of artificial intelligence, inventor o</w:t>
+        <w:t>Seymour Papert (born February 29, 1928) is an MIT mathematician, computer scientist, and educator. He is one of the pioneers of artificial intelligence, inventor o</w:t>
       </w:r>
       <w:r>
         <w:rPr>
@@ -9727,7 +9023,6 @@
         </w:rPr>
         <w:t xml:space="preserve"> </w:t>
       </w:r>
-      <w:proofErr w:type="gramStart"/>
       <w:r>
         <w:rPr>
           <w:i/>
@@ -9735,17 +9030,7 @@
           <w:sz w:val="16"/>
           <w:szCs w:val="16"/>
         </w:rPr>
-        <w:t>following</w:t>
-      </w:r>
-      <w:proofErr w:type="gramEnd"/>
-      <w:r>
-        <w:rPr>
-          <w:i/>
-          <w:color w:val="FF0000"/>
-          <w:sz w:val="16"/>
-          <w:szCs w:val="16"/>
-        </w:rPr>
-        <w:t xml:space="preserve"> prototype XO-2 will include a touchscreen</w:t>
+        <w:t>following prototype XO-2 will include a touchscreen</w:t>
       </w:r>
     </w:p>
   </w:footnote>
@@ -11547,7 +10832,6 @@
   <w:style w:type="character" w:default="1" w:styleId="DefaultParagraphFont">
     <w:name w:val="Default Paragraph Font"/>
     <w:uiPriority w:val="1"/>
-    <w:semiHidden/>
     <w:unhideWhenUsed/>
   </w:style>
   <w:style w:type="table" w:default="1" w:styleId="TableNormal">
@@ -12083,7 +11367,6 @@
   <w:style w:type="character" w:default="1" w:styleId="DefaultParagraphFont">
     <w:name w:val="Default Paragraph Font"/>
     <w:uiPriority w:val="1"/>
-    <w:semiHidden/>
     <w:unhideWhenUsed/>
   </w:style>
   <w:style w:type="table" w:default="1" w:styleId="TableNormal">

</xml_diff>

<commit_message>
OLPC as a PLE initiated
</commit_message>
<xml_diff>
--- a/Final Assignment - Abstract and Introduction.docx
+++ b/Final Assignment - Abstract and Introduction.docx
@@ -165,7 +165,23 @@
           <w:i/>
           <w:color w:val="0000FF"/>
         </w:rPr>
-        <w:t xml:space="preserve">learning environments become more complex and moved well beyond what our educators are taught to and regularly use to support student learning, concerns about the processes that underlie learning inside and outside the classroom have increased remarkably. And here, in this new reality, the study of </w:t>
+        <w:t xml:space="preserve">learning environments become more complex and moved well beyond what our educators </w:t>
+      </w:r>
+      <w:proofErr w:type="gramStart"/>
+      <w:r>
+        <w:rPr>
+          <w:i/>
+          <w:color w:val="0000FF"/>
+        </w:rPr>
+        <w:t>are</w:t>
+      </w:r>
+      <w:proofErr w:type="gramEnd"/>
+      <w:r>
+        <w:rPr>
+          <w:i/>
+          <w:color w:val="0000FF"/>
+        </w:rPr>
+        <w:t xml:space="preserve"> taught to and regularly use to support student learning, concerns about the processes that underlie learning inside and outside the classroom have increased remarkably. And here, in this new reality, the study of </w:t>
       </w:r>
       <w:r>
         <w:rPr>
@@ -188,6 +204,7 @@
         </w:rPr>
         <w:t xml:space="preserve"> </w:t>
       </w:r>
+      <w:proofErr w:type="gramStart"/>
       <w:r>
         <w:rPr>
           <w:i/>
@@ -274,6 +291,7 @@
         </w:rPr>
         <w:t>regardless the present challenges facing the education system.</w:t>
       </w:r>
+      <w:proofErr w:type="gramEnd"/>
     </w:p>
     <w:p>
       <w:pPr>
@@ -283,6 +301,7 @@
           <w:szCs w:val="16"/>
         </w:rPr>
       </w:pPr>
+      <w:proofErr w:type="gramStart"/>
       <w:r>
         <w:rPr>
           <w:b/>
@@ -301,6 +320,7 @@
         </w:rPr>
         <w:t>xamine</w:t>
       </w:r>
+      <w:proofErr w:type="gramEnd"/>
       <w:r>
         <w:rPr>
           <w:b/>
@@ -1539,6 +1559,7 @@
         </w:rPr>
         <w:t xml:space="preserve">because they are not fully digitally literate, yet are deeply immersed in the digital technology. </w:t>
       </w:r>
+      <w:proofErr w:type="gramStart"/>
       <w:r>
         <w:rPr>
           <w:rFonts w:asciiTheme="majorHAnsi" w:hAnsiTheme="majorHAnsi" w:cstheme="minorBidi"/>
@@ -1550,6 +1571,7 @@
         </w:rPr>
         <w:t>As pointed out in the report….</w:t>
       </w:r>
+      <w:proofErr w:type="gramEnd"/>
       <w:r>
         <w:rPr>
           <w:rFonts w:asciiTheme="majorHAnsi" w:hAnsiTheme="majorHAnsi" w:cstheme="minorBidi"/>
@@ -1570,8 +1592,9 @@
           <w:szCs w:val="24"/>
           <w:lang w:eastAsia="ja-JP"/>
         </w:rPr>
-        <w:t>“they</w:t>
-      </w:r>
+        <w:t>“</w:t>
+      </w:r>
+      <w:proofErr w:type="gramStart"/>
       <w:r>
         <w:rPr>
           <w:rFonts w:asciiTheme="majorHAnsi" w:hAnsiTheme="majorHAnsi" w:cstheme="minorBidi"/>
@@ -1581,6 +1604,18 @@
           <w:szCs w:val="24"/>
           <w:lang w:eastAsia="ja-JP"/>
         </w:rPr>
+        <w:t>they</w:t>
+      </w:r>
+      <w:proofErr w:type="gramEnd"/>
+      <w:r>
+        <w:rPr>
+          <w:rFonts w:asciiTheme="majorHAnsi" w:hAnsiTheme="majorHAnsi" w:cstheme="minorBidi"/>
+          <w:i/>
+          <w:color w:val="A6A6A6" w:themeColor="background1" w:themeShade="A6"/>
+          <w:sz w:val="22"/>
+          <w:szCs w:val="24"/>
+          <w:lang w:eastAsia="ja-JP"/>
+        </w:rPr>
         <w:t xml:space="preserve"> might </w:t>
       </w:r>
       <w:r>
@@ -1724,7 +1759,199 @@
           <w:szCs w:val="24"/>
           <w:lang w:eastAsia="ja-JP"/>
         </w:rPr>
-        <w:t xml:space="preserve"> (ideal citar algum reporte para sustentar essa observação).</w:t>
+        <w:t xml:space="preserve"> (</w:t>
+      </w:r>
+      <w:proofErr w:type="gramStart"/>
+      <w:r>
+        <w:rPr>
+          <w:rFonts w:asciiTheme="majorHAnsi" w:hAnsiTheme="majorHAnsi" w:cstheme="minorBidi"/>
+          <w:i/>
+          <w:color w:val="FF0000"/>
+          <w:sz w:val="22"/>
+          <w:szCs w:val="24"/>
+          <w:lang w:eastAsia="ja-JP"/>
+        </w:rPr>
+        <w:t>ideal</w:t>
+      </w:r>
+      <w:proofErr w:type="gramEnd"/>
+      <w:r>
+        <w:rPr>
+          <w:rFonts w:asciiTheme="majorHAnsi" w:hAnsiTheme="majorHAnsi" w:cstheme="minorBidi"/>
+          <w:i/>
+          <w:color w:val="FF0000"/>
+          <w:sz w:val="22"/>
+          <w:szCs w:val="24"/>
+          <w:lang w:eastAsia="ja-JP"/>
+        </w:rPr>
+        <w:t xml:space="preserve"> </w:t>
+      </w:r>
+      <w:proofErr w:type="spellStart"/>
+      <w:r>
+        <w:rPr>
+          <w:rFonts w:asciiTheme="majorHAnsi" w:hAnsiTheme="majorHAnsi" w:cstheme="minorBidi"/>
+          <w:i/>
+          <w:color w:val="FF0000"/>
+          <w:sz w:val="22"/>
+          <w:szCs w:val="24"/>
+          <w:lang w:eastAsia="ja-JP"/>
+        </w:rPr>
+        <w:t>citar</w:t>
+      </w:r>
+      <w:proofErr w:type="spellEnd"/>
+      <w:r>
+        <w:rPr>
+          <w:rFonts w:asciiTheme="majorHAnsi" w:hAnsiTheme="majorHAnsi" w:cstheme="minorBidi"/>
+          <w:i/>
+          <w:color w:val="FF0000"/>
+          <w:sz w:val="22"/>
+          <w:szCs w:val="24"/>
+          <w:lang w:eastAsia="ja-JP"/>
+        </w:rPr>
+        <w:t xml:space="preserve"> </w:t>
+      </w:r>
+      <w:proofErr w:type="spellStart"/>
+      <w:r>
+        <w:rPr>
+          <w:rFonts w:asciiTheme="majorHAnsi" w:hAnsiTheme="majorHAnsi" w:cstheme="minorBidi"/>
+          <w:i/>
+          <w:color w:val="FF0000"/>
+          <w:sz w:val="22"/>
+          <w:szCs w:val="24"/>
+          <w:lang w:eastAsia="ja-JP"/>
+        </w:rPr>
+        <w:t>algum</w:t>
+      </w:r>
+      <w:proofErr w:type="spellEnd"/>
+      <w:r>
+        <w:rPr>
+          <w:rFonts w:asciiTheme="majorHAnsi" w:hAnsiTheme="majorHAnsi" w:cstheme="minorBidi"/>
+          <w:i/>
+          <w:color w:val="FF0000"/>
+          <w:sz w:val="22"/>
+          <w:szCs w:val="24"/>
+          <w:lang w:eastAsia="ja-JP"/>
+        </w:rPr>
+        <w:t xml:space="preserve"> </w:t>
+      </w:r>
+      <w:proofErr w:type="spellStart"/>
+      <w:r>
+        <w:rPr>
+          <w:rFonts w:asciiTheme="majorHAnsi" w:hAnsiTheme="majorHAnsi" w:cstheme="minorBidi"/>
+          <w:i/>
+          <w:color w:val="FF0000"/>
+          <w:sz w:val="22"/>
+          <w:szCs w:val="24"/>
+          <w:lang w:eastAsia="ja-JP"/>
+        </w:rPr>
+        <w:t>reporte</w:t>
+      </w:r>
+      <w:proofErr w:type="spellEnd"/>
+      <w:r>
+        <w:rPr>
+          <w:rFonts w:asciiTheme="majorHAnsi" w:hAnsiTheme="majorHAnsi" w:cstheme="minorBidi"/>
+          <w:i/>
+          <w:color w:val="FF0000"/>
+          <w:sz w:val="22"/>
+          <w:szCs w:val="24"/>
+          <w:lang w:eastAsia="ja-JP"/>
+        </w:rPr>
+        <w:t xml:space="preserve"> </w:t>
+      </w:r>
+      <w:proofErr w:type="spellStart"/>
+      <w:r>
+        <w:rPr>
+          <w:rFonts w:asciiTheme="majorHAnsi" w:hAnsiTheme="majorHAnsi" w:cstheme="minorBidi"/>
+          <w:i/>
+          <w:color w:val="FF0000"/>
+          <w:sz w:val="22"/>
+          <w:szCs w:val="24"/>
+          <w:lang w:eastAsia="ja-JP"/>
+        </w:rPr>
+        <w:t>para</w:t>
+      </w:r>
+      <w:proofErr w:type="spellEnd"/>
+      <w:r>
+        <w:rPr>
+          <w:rFonts w:asciiTheme="majorHAnsi" w:hAnsiTheme="majorHAnsi" w:cstheme="minorBidi"/>
+          <w:i/>
+          <w:color w:val="FF0000"/>
+          <w:sz w:val="22"/>
+          <w:szCs w:val="24"/>
+          <w:lang w:eastAsia="ja-JP"/>
+        </w:rPr>
+        <w:t xml:space="preserve"> </w:t>
+      </w:r>
+      <w:proofErr w:type="spellStart"/>
+      <w:r>
+        <w:rPr>
+          <w:rFonts w:asciiTheme="majorHAnsi" w:hAnsiTheme="majorHAnsi" w:cstheme="minorBidi"/>
+          <w:i/>
+          <w:color w:val="FF0000"/>
+          <w:sz w:val="22"/>
+          <w:szCs w:val="24"/>
+          <w:lang w:eastAsia="ja-JP"/>
+        </w:rPr>
+        <w:t>sustentar</w:t>
+      </w:r>
+      <w:proofErr w:type="spellEnd"/>
+      <w:r>
+        <w:rPr>
+          <w:rFonts w:asciiTheme="majorHAnsi" w:hAnsiTheme="majorHAnsi" w:cstheme="minorBidi"/>
+          <w:i/>
+          <w:color w:val="FF0000"/>
+          <w:sz w:val="22"/>
+          <w:szCs w:val="24"/>
+          <w:lang w:eastAsia="ja-JP"/>
+        </w:rPr>
+        <w:t xml:space="preserve"> </w:t>
+      </w:r>
+      <w:proofErr w:type="spellStart"/>
+      <w:r>
+        <w:rPr>
+          <w:rFonts w:asciiTheme="majorHAnsi" w:hAnsiTheme="majorHAnsi" w:cstheme="minorBidi"/>
+          <w:i/>
+          <w:color w:val="FF0000"/>
+          <w:sz w:val="22"/>
+          <w:szCs w:val="24"/>
+          <w:lang w:eastAsia="ja-JP"/>
+        </w:rPr>
+        <w:t>essa</w:t>
+      </w:r>
+      <w:proofErr w:type="spellEnd"/>
+      <w:r>
+        <w:rPr>
+          <w:rFonts w:asciiTheme="majorHAnsi" w:hAnsiTheme="majorHAnsi" w:cstheme="minorBidi"/>
+          <w:i/>
+          <w:color w:val="FF0000"/>
+          <w:sz w:val="22"/>
+          <w:szCs w:val="24"/>
+          <w:lang w:eastAsia="ja-JP"/>
+        </w:rPr>
+        <w:t xml:space="preserve"> </w:t>
+      </w:r>
+      <w:proofErr w:type="spellStart"/>
+      <w:r>
+        <w:rPr>
+          <w:rFonts w:asciiTheme="majorHAnsi" w:hAnsiTheme="majorHAnsi" w:cstheme="minorBidi"/>
+          <w:i/>
+          <w:color w:val="FF0000"/>
+          <w:sz w:val="22"/>
+          <w:szCs w:val="24"/>
+          <w:lang w:eastAsia="ja-JP"/>
+        </w:rPr>
+        <w:t>observação</w:t>
+      </w:r>
+      <w:proofErr w:type="spellEnd"/>
+      <w:r>
+        <w:rPr>
+          <w:rFonts w:asciiTheme="majorHAnsi" w:hAnsiTheme="majorHAnsi" w:cstheme="minorBidi"/>
+          <w:i/>
+          <w:color w:val="FF0000"/>
+          <w:sz w:val="22"/>
+          <w:szCs w:val="24"/>
+          <w:lang w:eastAsia="ja-JP"/>
+        </w:rPr>
+        <w:t>).</w:t>
       </w:r>
     </w:p>
     <w:p>
@@ -1895,7 +2122,23 @@
           <w:b/>
           <w:color w:val="FF0000"/>
         </w:rPr>
-        <w:t>(add citations)</w:t>
+        <w:t>(</w:t>
+      </w:r>
+      <w:proofErr w:type="gramStart"/>
+      <w:r>
+        <w:rPr>
+          <w:b/>
+          <w:color w:val="FF0000"/>
+        </w:rPr>
+        <w:t>add</w:t>
+      </w:r>
+      <w:proofErr w:type="gramEnd"/>
+      <w:r>
+        <w:rPr>
+          <w:b/>
+          <w:color w:val="FF0000"/>
+        </w:rPr>
+        <w:t xml:space="preserve"> citations)</w:t>
       </w:r>
       <w:r>
         <w:rPr>
@@ -2116,7 +2359,47 @@
           <w:sz w:val="16"/>
           <w:szCs w:val="16"/>
         </w:rPr>
-        <w:t>--Listar Core concepts do PLE estudados no IDEL—</w:t>
+        <w:t>--</w:t>
+      </w:r>
+      <w:proofErr w:type="spellStart"/>
+      <w:r>
+        <w:rPr>
+          <w:i/>
+          <w:color w:val="FF0000"/>
+          <w:sz w:val="16"/>
+          <w:szCs w:val="16"/>
+        </w:rPr>
+        <w:t>Listar</w:t>
+      </w:r>
+      <w:proofErr w:type="spellEnd"/>
+      <w:r>
+        <w:rPr>
+          <w:i/>
+          <w:color w:val="FF0000"/>
+          <w:sz w:val="16"/>
+          <w:szCs w:val="16"/>
+        </w:rPr>
+        <w:t xml:space="preserve"> Core concepts do PLE </w:t>
+      </w:r>
+      <w:proofErr w:type="spellStart"/>
+      <w:r>
+        <w:rPr>
+          <w:i/>
+          <w:color w:val="FF0000"/>
+          <w:sz w:val="16"/>
+          <w:szCs w:val="16"/>
+        </w:rPr>
+        <w:t>estudados</w:t>
+      </w:r>
+      <w:proofErr w:type="spellEnd"/>
+      <w:r>
+        <w:rPr>
+          <w:i/>
+          <w:color w:val="FF0000"/>
+          <w:sz w:val="16"/>
+          <w:szCs w:val="16"/>
+        </w:rPr>
+        <w:t xml:space="preserve"> no IDEL—</w:t>
       </w:r>
     </w:p>
     <w:p>
@@ -2519,8 +2802,18 @@
           <w:color w:val="0000FF"/>
           <w:szCs w:val="22"/>
         </w:rPr>
-        <w:t>Stephen Downes</w:t>
-      </w:r>
+        <w:t xml:space="preserve">Stephen </w:t>
+      </w:r>
+      <w:proofErr w:type="spellStart"/>
+      <w:r>
+        <w:rPr>
+          <w:i/>
+          <w:color w:val="0000FF"/>
+          <w:szCs w:val="22"/>
+        </w:rPr>
+        <w:t>Downes</w:t>
+      </w:r>
+      <w:proofErr w:type="spellEnd"/>
       <w:r>
         <w:rPr>
           <w:i/>
@@ -2559,7 +2852,55 @@
           <w:szCs w:val="22"/>
           <w:lang w:eastAsia="ja-JP"/>
         </w:rPr>
-        <w:t>…not an institutional or corporate application, but a personal learning center, where content is reused and remixed according to the student's own needs and interests. It becomes, indeed, not a single application, but a collection of interoperating applications---an environment rather than a system. It also begins to look like a personal portfolio tool</w:t>
+        <w:t>…</w:t>
+      </w:r>
+      <w:proofErr w:type="gramStart"/>
+      <w:r>
+        <w:rPr>
+          <w:rFonts w:asciiTheme="majorHAnsi" w:hAnsiTheme="majorHAnsi" w:cstheme="minorBidi"/>
+          <w:i/>
+          <w:color w:val="0000FF"/>
+          <w:sz w:val="22"/>
+          <w:szCs w:val="22"/>
+          <w:lang w:eastAsia="ja-JP"/>
+        </w:rPr>
+        <w:t>not</w:t>
+      </w:r>
+      <w:proofErr w:type="gramEnd"/>
+      <w:r>
+        <w:rPr>
+          <w:rFonts w:asciiTheme="majorHAnsi" w:hAnsiTheme="majorHAnsi" w:cstheme="minorBidi"/>
+          <w:i/>
+          <w:color w:val="0000FF"/>
+          <w:sz w:val="22"/>
+          <w:szCs w:val="22"/>
+          <w:lang w:eastAsia="ja-JP"/>
+        </w:rPr>
+        <w:t xml:space="preserve"> an institutional or corporate application, but a personal learning </w:t>
+      </w:r>
+      <w:proofErr w:type="spellStart"/>
+      <w:r>
+        <w:rPr>
+          <w:rFonts w:asciiTheme="majorHAnsi" w:hAnsiTheme="majorHAnsi" w:cstheme="minorBidi"/>
+          <w:i/>
+          <w:color w:val="0000FF"/>
+          <w:sz w:val="22"/>
+          <w:szCs w:val="22"/>
+          <w:lang w:eastAsia="ja-JP"/>
+        </w:rPr>
+        <w:t>center</w:t>
+      </w:r>
+      <w:proofErr w:type="spellEnd"/>
+      <w:r>
+        <w:rPr>
+          <w:rFonts w:asciiTheme="majorHAnsi" w:hAnsiTheme="majorHAnsi" w:cstheme="minorBidi"/>
+          <w:i/>
+          <w:color w:val="0000FF"/>
+          <w:sz w:val="22"/>
+          <w:szCs w:val="22"/>
+          <w:lang w:eastAsia="ja-JP"/>
+        </w:rPr>
+        <w:t>, where content is reused and remixed according to the student's own needs and interests. It becomes, indeed, not a single application, but a collection of interoperating applications---an environment rather than a system. It also begins to look like a personal portfolio tool</w:t>
       </w:r>
       <w:r>
         <w:rPr>
@@ -3361,13 +3702,23 @@
         </w:rPr>
         <w:t xml:space="preserve">To work around these constrains, </w:t>
       </w:r>
-      <w:r>
-        <w:rPr>
-          <w:i/>
-          <w:color w:val="0000FF"/>
-          <w:szCs w:val="22"/>
-        </w:rPr>
-        <w:t>Attwell (2007)</w:t>
+      <w:proofErr w:type="spellStart"/>
+      <w:r>
+        <w:rPr>
+          <w:i/>
+          <w:color w:val="0000FF"/>
+          <w:szCs w:val="22"/>
+        </w:rPr>
+        <w:t>Attwell</w:t>
+      </w:r>
+      <w:proofErr w:type="spellEnd"/>
+      <w:r>
+        <w:rPr>
+          <w:i/>
+          <w:color w:val="0000FF"/>
+          <w:szCs w:val="22"/>
+        </w:rPr>
+        <w:t xml:space="preserve"> (2007)</w:t>
       </w:r>
       <w:r>
         <w:rPr>
@@ -4956,6 +5307,7 @@
           <w:szCs w:val="22"/>
         </w:rPr>
       </w:pPr>
+      <w:proofErr w:type="spellStart"/>
       <w:r>
         <w:rPr>
           <w:b/>
@@ -4965,13 +5317,50 @@
         </w:rPr>
         <w:t>Connectivism</w:t>
       </w:r>
-      <w:r>
-        <w:rPr>
-          <w:i/>
-          <w:color w:val="0000FF"/>
-          <w:szCs w:val="22"/>
-        </w:rPr>
-        <w:t xml:space="preserve">: Connectivism (Siemens, 2005 and 2006; Downes, 2006 and 2007) is defined as a learning theory for the digital age </w:t>
+      <w:proofErr w:type="spellEnd"/>
+      <w:r>
+        <w:rPr>
+          <w:i/>
+          <w:color w:val="0000FF"/>
+          <w:szCs w:val="22"/>
+        </w:rPr>
+        <w:t xml:space="preserve">: </w:t>
+      </w:r>
+      <w:proofErr w:type="spellStart"/>
+      <w:r>
+        <w:rPr>
+          <w:i/>
+          <w:color w:val="0000FF"/>
+          <w:szCs w:val="22"/>
+        </w:rPr>
+        <w:t>Connectivism</w:t>
+      </w:r>
+      <w:proofErr w:type="spellEnd"/>
+      <w:r>
+        <w:rPr>
+          <w:i/>
+          <w:color w:val="0000FF"/>
+          <w:szCs w:val="22"/>
+        </w:rPr>
+        <w:t xml:space="preserve"> (Siemens, 2005 and 2006; </w:t>
+      </w:r>
+      <w:proofErr w:type="spellStart"/>
+      <w:r>
+        <w:rPr>
+          <w:i/>
+          <w:color w:val="0000FF"/>
+          <w:szCs w:val="22"/>
+        </w:rPr>
+        <w:t>Downes</w:t>
+      </w:r>
+      <w:proofErr w:type="spellEnd"/>
+      <w:r>
+        <w:rPr>
+          <w:i/>
+          <w:color w:val="0000FF"/>
+          <w:szCs w:val="22"/>
+        </w:rPr>
+        <w:t xml:space="preserve">, 2006 and 2007) is defined as a learning theory for the digital age </w:t>
       </w:r>
       <w:r>
         <w:rPr>
@@ -4996,8 +5385,9 @@
           <w:sz w:val="20"/>
           <w:szCs w:val="20"/>
         </w:rPr>
-        <w:t>(2005) has formulated the principles of connectivism briefly: (i) Learning and knowledge depend on the diversity of opinions. (ii) Learning is a process of connecting nodes or specialized information sources. (iii) Learning may reside in non-human. (iv) The ability to know more is more critical than what we know at any given time. (v) Feeding and maintaining connections is needed to facilitate continual learning. (vi) The ability to see connections between fields, ideas and concepts is a key skill. (vii) The update (current and precise knowledge) is the intent of all connectivist learning activities. (viii) Decision-making is itself a learning process.The act of choosing what to learn and the meaning of incoming information is seen through the lens of a shifting reality. A right decision today may be wrong tomorrow due to alterations in the information environment that affects the decision (Siemens, 2005).</w:t>
-      </w:r>
+        <w:t xml:space="preserve">(2005) has formulated the principles of </w:t>
+      </w:r>
+      <w:proofErr w:type="spellStart"/>
       <w:r>
         <w:rPr>
           <w:i/>
@@ -5005,6 +5395,138 @@
           <w:sz w:val="20"/>
           <w:szCs w:val="20"/>
         </w:rPr>
+        <w:t>connectivism</w:t>
+      </w:r>
+      <w:proofErr w:type="spellEnd"/>
+      <w:r>
+        <w:rPr>
+          <w:i/>
+          <w:color w:val="FF0000"/>
+          <w:sz w:val="20"/>
+          <w:szCs w:val="20"/>
+        </w:rPr>
+        <w:t xml:space="preserve"> briefly: (</w:t>
+      </w:r>
+      <w:proofErr w:type="spellStart"/>
+      <w:r>
+        <w:rPr>
+          <w:i/>
+          <w:color w:val="FF0000"/>
+          <w:sz w:val="20"/>
+          <w:szCs w:val="20"/>
+        </w:rPr>
+        <w:t>i</w:t>
+      </w:r>
+      <w:proofErr w:type="spellEnd"/>
+      <w:r>
+        <w:rPr>
+          <w:i/>
+          <w:color w:val="FF0000"/>
+          <w:sz w:val="20"/>
+          <w:szCs w:val="20"/>
+        </w:rPr>
+        <w:t xml:space="preserve">) Learning and knowledge depend on the diversity of opinions. (ii) Learning is a process of connecting nodes or specialized information sources. (iii) Learning may reside in non-human. </w:t>
+      </w:r>
+      <w:proofErr w:type="gramStart"/>
+      <w:r>
+        <w:rPr>
+          <w:i/>
+          <w:color w:val="FF0000"/>
+          <w:sz w:val="20"/>
+          <w:szCs w:val="20"/>
+        </w:rPr>
+        <w:t>(iv) The</w:t>
+      </w:r>
+      <w:proofErr w:type="gramEnd"/>
+      <w:r>
+        <w:rPr>
+          <w:i/>
+          <w:color w:val="FF0000"/>
+          <w:sz w:val="20"/>
+          <w:szCs w:val="20"/>
+        </w:rPr>
+        <w:t xml:space="preserve"> ability to know more is more critical than what we know at any given time. (v) Feeding and maintaining connections is needed to facilitate continual learning. </w:t>
+      </w:r>
+      <w:proofErr w:type="gramStart"/>
+      <w:r>
+        <w:rPr>
+          <w:i/>
+          <w:color w:val="FF0000"/>
+          <w:sz w:val="20"/>
+          <w:szCs w:val="20"/>
+        </w:rPr>
+        <w:t>(vi) The</w:t>
+      </w:r>
+      <w:proofErr w:type="gramEnd"/>
+      <w:r>
+        <w:rPr>
+          <w:i/>
+          <w:color w:val="FF0000"/>
+          <w:sz w:val="20"/>
+          <w:szCs w:val="20"/>
+        </w:rPr>
+        <w:t xml:space="preserve"> ability to see connections between fields, ideas and concepts is a key skill. (vii) The update (current and precise knowledge) is the intent of all </w:t>
+      </w:r>
+      <w:proofErr w:type="spellStart"/>
+      <w:proofErr w:type="gramStart"/>
+      <w:r>
+        <w:rPr>
+          <w:i/>
+          <w:color w:val="FF0000"/>
+          <w:sz w:val="20"/>
+          <w:szCs w:val="20"/>
+        </w:rPr>
+        <w:t>connectivist</w:t>
+      </w:r>
+      <w:proofErr w:type="spellEnd"/>
+      <w:r>
+        <w:rPr>
+          <w:i/>
+          <w:color w:val="FF0000"/>
+          <w:sz w:val="20"/>
+          <w:szCs w:val="20"/>
+        </w:rPr>
+        <w:t xml:space="preserve"> learning</w:t>
+      </w:r>
+      <w:proofErr w:type="gramEnd"/>
+      <w:r>
+        <w:rPr>
+          <w:i/>
+          <w:color w:val="FF0000"/>
+          <w:sz w:val="20"/>
+          <w:szCs w:val="20"/>
+        </w:rPr>
+        <w:t xml:space="preserve"> activities. (viii) Decision-making is itself a learning </w:t>
+      </w:r>
+      <w:proofErr w:type="spellStart"/>
+      <w:proofErr w:type="gramStart"/>
+      <w:r>
+        <w:rPr>
+          <w:i/>
+          <w:color w:val="FF0000"/>
+          <w:sz w:val="20"/>
+          <w:szCs w:val="20"/>
+        </w:rPr>
+        <w:t>process.The</w:t>
+      </w:r>
+      <w:proofErr w:type="spellEnd"/>
+      <w:proofErr w:type="gramEnd"/>
+      <w:r>
+        <w:rPr>
+          <w:i/>
+          <w:color w:val="FF0000"/>
+          <w:sz w:val="20"/>
+          <w:szCs w:val="20"/>
+        </w:rPr>
+        <w:t xml:space="preserve"> act of choosing what to learn and the meaning of incoming information is seen through the lens of a shifting reality. A right decision today may be wrong tomorrow due to alterations in the information environment that affects the decision (Siemens, 2005).</w:t>
+      </w:r>
+      <w:r>
+        <w:rPr>
+          <w:i/>
+          <w:color w:val="FF0000"/>
+          <w:sz w:val="20"/>
+          <w:szCs w:val="20"/>
+        </w:rPr>
         <w:t xml:space="preserve"> </w:t>
       </w:r>
       <w:r>
@@ -5074,7 +5596,25 @@
           <w:color w:val="0000FF"/>
           <w:szCs w:val="22"/>
         </w:rPr>
-        <w:t xml:space="preserve"> that are important to highlight</w:t>
+        <w:t xml:space="preserve"> </w:t>
+      </w:r>
+      <w:proofErr w:type="gramStart"/>
+      <w:r>
+        <w:rPr>
+          <w:i/>
+          <w:color w:val="0000FF"/>
+          <w:szCs w:val="22"/>
+        </w:rPr>
+        <w:t>that are</w:t>
+      </w:r>
+      <w:proofErr w:type="gramEnd"/>
+      <w:r>
+        <w:rPr>
+          <w:i/>
+          <w:color w:val="0000FF"/>
+          <w:szCs w:val="22"/>
+        </w:rPr>
+        <w:t xml:space="preserve"> important to highlight</w:t>
       </w:r>
       <w:r>
         <w:rPr>
@@ -5532,8 +6072,18 @@
           <w:color w:val="0000FF"/>
           <w:szCs w:val="22"/>
         </w:rPr>
-        <w:t xml:space="preserve"> and Seymour Papert</w:t>
-      </w:r>
+        <w:t xml:space="preserve"> and Seymour </w:t>
+      </w:r>
+      <w:proofErr w:type="spellStart"/>
+      <w:r>
+        <w:rPr>
+          <w:i/>
+          <w:color w:val="0000FF"/>
+          <w:szCs w:val="22"/>
+        </w:rPr>
+        <w:t>Papert</w:t>
+      </w:r>
+      <w:proofErr w:type="spellEnd"/>
       <w:r>
         <w:rPr>
           <w:rStyle w:val="FootnoteReference"/>
@@ -5943,7 +6493,27 @@
           <w:color w:val="FF6600"/>
           <w:szCs w:val="22"/>
         </w:rPr>
-        <w:t xml:space="preserve">This idea also conforms to Attwell (2007) visions that ubiquitous computing may offer new opportunities for learning </w:t>
+        <w:t xml:space="preserve">This idea also conforms to </w:t>
+      </w:r>
+      <w:proofErr w:type="spellStart"/>
+      <w:r>
+        <w:rPr>
+          <w:i/>
+          <w:iCs/>
+          <w:color w:val="FF6600"/>
+          <w:szCs w:val="22"/>
+        </w:rPr>
+        <w:t>Attwell</w:t>
+      </w:r>
+      <w:proofErr w:type="spellEnd"/>
+      <w:r>
+        <w:rPr>
+          <w:i/>
+          <w:iCs/>
+          <w:color w:val="FF6600"/>
+          <w:szCs w:val="22"/>
+        </w:rPr>
+        <w:t xml:space="preserve"> (2007) visions that ubiquitous computing may offer new opportunities for learning </w:t>
       </w:r>
       <w:r>
         <w:rPr>
@@ -6630,7 +7200,25 @@
           <w:color w:val="0000FF"/>
           <w:szCs w:val="22"/>
         </w:rPr>
-        <w:t>'s constructivism and Papert’s constructionism</w:t>
+        <w:t xml:space="preserve">'s constructivism and </w:t>
+      </w:r>
+      <w:proofErr w:type="spellStart"/>
+      <w:r>
+        <w:rPr>
+          <w:i/>
+          <w:color w:val="0000FF"/>
+          <w:szCs w:val="22"/>
+        </w:rPr>
+        <w:t>Papert’s</w:t>
+      </w:r>
+      <w:proofErr w:type="spellEnd"/>
+      <w:r>
+        <w:rPr>
+          <w:i/>
+          <w:color w:val="0000FF"/>
+          <w:szCs w:val="22"/>
+        </w:rPr>
+        <w:t xml:space="preserve"> constructionism</w:t>
       </w:r>
       <w:r>
         <w:rPr>
@@ -6654,7 +7242,25 @@
           <w:color w:val="0000FF"/>
           <w:szCs w:val="22"/>
         </w:rPr>
-        <w:t>described by Papert himself</w:t>
+        <w:t xml:space="preserve">described by </w:t>
+      </w:r>
+      <w:proofErr w:type="spellStart"/>
+      <w:r>
+        <w:rPr>
+          <w:i/>
+          <w:color w:val="0000FF"/>
+          <w:szCs w:val="22"/>
+        </w:rPr>
+        <w:t>Papert</w:t>
+      </w:r>
+      <w:proofErr w:type="spellEnd"/>
+      <w:r>
+        <w:rPr>
+          <w:i/>
+          <w:color w:val="0000FF"/>
+          <w:szCs w:val="22"/>
+        </w:rPr>
+        <w:t xml:space="preserve"> himself</w:t>
       </w:r>
       <w:r>
         <w:rPr>
@@ -7227,7 +7833,31 @@
           <w:szCs w:val="22"/>
           <w:lang w:eastAsia="ja-JP"/>
         </w:rPr>
-        <w:t xml:space="preserve"> to chat, to share information, join videoconferences and work together to create music, edit papers, read books and play games online. The connectivit</w:t>
+        <w:t xml:space="preserve"> to chat, to share information, </w:t>
+      </w:r>
+      <w:proofErr w:type="gramStart"/>
+      <w:r>
+        <w:rPr>
+          <w:rFonts w:asciiTheme="majorHAnsi" w:hAnsiTheme="majorHAnsi" w:cstheme="minorBidi"/>
+          <w:i/>
+          <w:color w:val="0000FF"/>
+          <w:sz w:val="22"/>
+          <w:szCs w:val="22"/>
+          <w:lang w:eastAsia="ja-JP"/>
+        </w:rPr>
+        <w:t>join</w:t>
+      </w:r>
+      <w:proofErr w:type="gramEnd"/>
+      <w:r>
+        <w:rPr>
+          <w:rFonts w:asciiTheme="majorHAnsi" w:hAnsiTheme="majorHAnsi" w:cstheme="minorBidi"/>
+          <w:i/>
+          <w:color w:val="0000FF"/>
+          <w:sz w:val="22"/>
+          <w:szCs w:val="22"/>
+          <w:lang w:eastAsia="ja-JP"/>
+        </w:rPr>
+        <w:t xml:space="preserve"> videoconferences and work together to create music, edit papers, read books and play games online. The connectivit</w:t>
       </w:r>
       <w:r>
         <w:rPr>
@@ -7428,7 +8058,27 @@
           <w:color w:val="0000FF"/>
           <w:szCs w:val="22"/>
         </w:rPr>
-        <w:t xml:space="preserve"> identified in order as safety, low power consumption, low cost, robustness and high performance. </w:t>
+        <w:t xml:space="preserve"> </w:t>
+      </w:r>
+      <w:proofErr w:type="gramStart"/>
+      <w:r>
+        <w:rPr>
+          <w:rFonts w:eastAsia="Times New Roman" w:cs="Times New Roman"/>
+          <w:i/>
+          <w:color w:val="0000FF"/>
+          <w:szCs w:val="22"/>
+        </w:rPr>
+        <w:t>identified</w:t>
+      </w:r>
+      <w:proofErr w:type="gramEnd"/>
+      <w:r>
+        <w:rPr>
+          <w:rFonts w:eastAsia="Times New Roman" w:cs="Times New Roman"/>
+          <w:i/>
+          <w:color w:val="0000FF"/>
+          <w:szCs w:val="22"/>
+        </w:rPr>
+        <w:t xml:space="preserve"> in order as safety, low power consumption, low cost, robustness and high performance. </w:t>
       </w:r>
     </w:p>
     <w:p>
@@ -7501,7 +8151,27 @@
           <w:color w:val="0000FF"/>
           <w:szCs w:val="22"/>
         </w:rPr>
-        <w:t>, is a green and small laptop called XO that can operate in the harshest conditions, where each part that makes up it is strategically planned to give the best performance, robustness and quality. For economy and efficiency purposes, every part of the XO laptop has two, three or more different functions. Such characteristics make the XO laptop very effective to work with children that usually walk to and from school every day; where the weather is unpredictable and rain, dirt and dust are part of their daily routine. Yves also observes that the XO is not a cost-reduced version of today's laptop, which is no</w:t>
+        <w:t>, is a green and small laptop called XO that can operate in the harshest conditions, where each part that makes up it is strategically planned to give the best performance, robustness and quality. For economy and efficiency purposes, every part of the XO laptop has two, three or more different functions. Such characteristics make the XO laptop very effective to work with children that usually walk to and from school every day</w:t>
+      </w:r>
+      <w:proofErr w:type="gramStart"/>
+      <w:r>
+        <w:rPr>
+          <w:rFonts w:eastAsia="Times New Roman" w:cs="Times New Roman"/>
+          <w:i/>
+          <w:color w:val="0000FF"/>
+          <w:szCs w:val="22"/>
+        </w:rPr>
+        <w:t>;</w:t>
+      </w:r>
+      <w:proofErr w:type="gramEnd"/>
+      <w:r>
+        <w:rPr>
+          <w:rFonts w:eastAsia="Times New Roman" w:cs="Times New Roman"/>
+          <w:i/>
+          <w:color w:val="0000FF"/>
+          <w:szCs w:val="22"/>
+        </w:rPr>
+        <w:t xml:space="preserve"> where the weather is unpredictable and rain, dirt and dust are part of their daily routine. Yves also observes that the XO is not a cost-reduced version of today's laptop, which is no</w:t>
       </w:r>
       <w:r>
         <w:rPr>
@@ -7693,22 +8363,40 @@
           <w:color w:val="FF0000"/>
           <w:lang w:eastAsia="en-US"/>
         </w:rPr>
-        <w:t>cognitive artefact (Papert 1980)</w:t>
-      </w:r>
+        <w:t>cognitive artefact (</w:t>
+      </w:r>
+      <w:proofErr w:type="spellStart"/>
       <w:r>
         <w:rPr>
           <w:i/>
           <w:color w:val="FF0000"/>
           <w:lang w:eastAsia="en-US"/>
         </w:rPr>
-        <w:t>, which</w:t>
-      </w:r>
+        <w:t>Papert</w:t>
+      </w:r>
+      <w:proofErr w:type="spellEnd"/>
       <w:r>
         <w:rPr>
           <w:i/>
           <w:color w:val="FF0000"/>
           <w:lang w:eastAsia="en-US"/>
         </w:rPr>
+        <w:t xml:space="preserve"> 1980)</w:t>
+      </w:r>
+      <w:r>
+        <w:rPr>
+          <w:i/>
+          <w:color w:val="FF0000"/>
+          <w:lang w:eastAsia="en-US"/>
+        </w:rPr>
+        <w:t>, which</w:t>
+      </w:r>
+      <w:r>
+        <w:rPr>
+          <w:i/>
+          <w:color w:val="FF0000"/>
+          <w:lang w:eastAsia="en-US"/>
+        </w:rPr>
         <w:t xml:space="preserve"> </w:t>
       </w:r>
       <w:r>
@@ -7919,117 +8607,131 @@
         </w:rPr>
         <w:t xml:space="preserve"> platform</w:t>
       </w:r>
+      <w:r>
+        <w:rPr>
+          <w:i/>
+          <w:color w:val="FF0000"/>
+          <w:lang w:eastAsia="en-US"/>
+        </w:rPr>
+        <w:t xml:space="preserve">. </w:t>
+      </w:r>
+      <w:r>
+        <w:rPr>
+          <w:i/>
+          <w:color w:val="FF0000"/>
+          <w:lang w:eastAsia="en-US"/>
+        </w:rPr>
+        <w:t xml:space="preserve">This platform </w:t>
+      </w:r>
+      <w:r>
+        <w:rPr>
+          <w:i/>
+          <w:color w:val="FF0000"/>
+          <w:lang w:eastAsia="en-US"/>
+        </w:rPr>
+        <w:t xml:space="preserve">promotes collaborative learning </w:t>
+      </w:r>
+      <w:r>
+        <w:rPr>
+          <w:i/>
+          <w:color w:val="FF0000"/>
+          <w:lang w:eastAsia="en-US"/>
+        </w:rPr>
+        <w:t>called ‘</w:t>
+      </w:r>
+      <w:r>
+        <w:rPr>
+          <w:i/>
+          <w:color w:val="FF0000"/>
+          <w:lang w:eastAsia="en-US"/>
+        </w:rPr>
+        <w:t>Activities</w:t>
+      </w:r>
+      <w:r>
+        <w:rPr>
+          <w:i/>
+          <w:color w:val="FF0000"/>
+          <w:lang w:eastAsia="en-US"/>
+        </w:rPr>
+        <w:t>’</w:t>
+      </w:r>
+      <w:r>
+        <w:rPr>
+          <w:i/>
+          <w:color w:val="FF0000"/>
+          <w:lang w:eastAsia="en-US"/>
+        </w:rPr>
+        <w:t xml:space="preserve"> that encourage critical thinking</w:t>
+      </w:r>
+      <w:r>
+        <w:rPr>
+          <w:i/>
+          <w:color w:val="FF0000"/>
+          <w:lang w:eastAsia="en-US"/>
+        </w:rPr>
+        <w:t xml:space="preserve"> and </w:t>
+      </w:r>
+      <w:r>
+        <w:rPr>
+          <w:i/>
+          <w:color w:val="FF0000"/>
+          <w:lang w:eastAsia="en-US"/>
+        </w:rPr>
+        <w:t>can be shared between learners with a single click</w:t>
+      </w:r>
+      <w:r>
+        <w:rPr>
+          <w:i/>
+          <w:color w:val="FF0000"/>
+          <w:lang w:eastAsia="en-US"/>
+        </w:rPr>
+        <w:t>.</w:t>
+      </w:r>
+    </w:p>
+    <w:p>
+      <w:pPr>
+        <w:rPr>
+          <w:i/>
+          <w:color w:val="0000FF"/>
+        </w:rPr>
+      </w:pPr>
+      <w:r>
+        <w:rPr>
+          <w:i/>
+          <w:color w:val="0000FF"/>
+        </w:rPr>
+        <w:t>One of the objectives of Sugar is to encourage each child to become a creative force within the community and its own culture. Learning is not a passive service such as watching television. The creativity, fluidity, innovation and problem solving involve personal expression. Sugar can put the tools of expression to the reach of children.</w:t>
+      </w:r>
+    </w:p>
+    <w:p>
+      <w:pPr>
+        <w:rPr>
+          <w:i/>
+          <w:color w:val="FF0000"/>
+        </w:rPr>
+      </w:pPr>
+      <w:r>
+        <w:rPr>
+          <w:i/>
+          <w:color w:val="FF0000"/>
+        </w:rPr>
+        <w:t xml:space="preserve">One of the original notions behind this OS was that </w:t>
+      </w:r>
       <w:bookmarkStart w:id="1" w:name="_GoBack"/>
       <w:bookmarkEnd w:id="1"/>
       <w:r>
         <w:rPr>
           <w:i/>
           <w:color w:val="FF0000"/>
-          <w:lang w:eastAsia="en-US"/>
-        </w:rPr>
-        <w:t xml:space="preserve">. </w:t>
+        </w:rPr>
+        <w:t>child learners could reprogram it</w:t>
       </w:r>
       <w:r>
         <w:rPr>
           <w:i/>
           <w:color w:val="FF0000"/>
-          <w:lang w:eastAsia="en-US"/>
-        </w:rPr>
-        <w:t xml:space="preserve">This platform </w:t>
-      </w:r>
-      <w:r>
-        <w:rPr>
-          <w:i/>
-          <w:color w:val="FF0000"/>
-          <w:lang w:eastAsia="en-US"/>
-        </w:rPr>
-        <w:t xml:space="preserve">promotes collaborative learning </w:t>
-      </w:r>
-      <w:r>
-        <w:rPr>
-          <w:i/>
-          <w:color w:val="FF0000"/>
-          <w:lang w:eastAsia="en-US"/>
-        </w:rPr>
-        <w:t>called ‘</w:t>
-      </w:r>
-      <w:r>
-        <w:rPr>
-          <w:i/>
-          <w:color w:val="FF0000"/>
-          <w:lang w:eastAsia="en-US"/>
-        </w:rPr>
-        <w:t>Activities</w:t>
-      </w:r>
-      <w:r>
-        <w:rPr>
-          <w:i/>
-          <w:color w:val="FF0000"/>
-          <w:lang w:eastAsia="en-US"/>
-        </w:rPr>
-        <w:t>’</w:t>
-      </w:r>
-      <w:r>
-        <w:rPr>
-          <w:i/>
-          <w:color w:val="FF0000"/>
-          <w:lang w:eastAsia="en-US"/>
-        </w:rPr>
-        <w:t xml:space="preserve"> that encourage critical thinking</w:t>
-      </w:r>
-      <w:r>
-        <w:rPr>
-          <w:i/>
-          <w:color w:val="FF0000"/>
-          <w:lang w:eastAsia="en-US"/>
-        </w:rPr>
-        <w:t xml:space="preserve"> and </w:t>
-      </w:r>
-      <w:r>
-        <w:rPr>
-          <w:i/>
-          <w:color w:val="FF0000"/>
-          <w:lang w:eastAsia="en-US"/>
-        </w:rPr>
-        <w:t>can be shared between learners with a single click</w:t>
-      </w:r>
-      <w:r>
-        <w:rPr>
-          <w:i/>
-          <w:color w:val="FF0000"/>
-          <w:lang w:eastAsia="en-US"/>
-        </w:rPr>
-        <w:t>.</w:t>
-      </w:r>
-    </w:p>
-    <w:p>
-      <w:pPr>
-        <w:rPr>
-          <w:i/>
-          <w:color w:val="0000FF"/>
-        </w:rPr>
-      </w:pPr>
-      <w:r>
-        <w:rPr>
-          <w:i/>
-          <w:color w:val="0000FF"/>
-        </w:rPr>
-        <w:t>One of the objectives of Sugar is to encourage each child to become a creative force within the community and its own culture. Learning is not a passive service such as watching television. The creativity, fluidity, innovation and problem solving involve personal expression. Sugar can put the tools of expression to the reach of children.</w:t>
-      </w:r>
-    </w:p>
-    <w:p>
-      <w:pPr>
-        <w:rPr>
-          <w:i/>
-          <w:color w:val="FF0000"/>
-        </w:rPr>
-      </w:pPr>
-      <w:r>
-        <w:rPr>
-          <w:i/>
-          <w:color w:val="FF0000"/>
-        </w:rPr>
-        <w:t>One of the original notions behind this OS was that it could be reprogrammed by child learners, a reflection of the constructivist approach (which states kids learn best via creative experimentation and the creation of social objects) embodied in its software.</w:t>
+        </w:rPr>
+        <w:t>, a reflection of the constructivist approach (which states kids learn best via creative experimentation and the creation of social objects) embodied in its software.</w:t>
       </w:r>
     </w:p>
     <w:p>
@@ -8092,8 +8794,31 @@
     </w:p>
     <w:p/>
     <w:p>
-      <w:r>
-        <w:t>Inserir images tais como:</w:t>
+      <w:proofErr w:type="spellStart"/>
+      <w:r>
+        <w:t>Inserir</w:t>
+      </w:r>
+      <w:proofErr w:type="spellEnd"/>
+      <w:r>
+        <w:t xml:space="preserve"> images </w:t>
+      </w:r>
+      <w:proofErr w:type="spellStart"/>
+      <w:proofErr w:type="gramStart"/>
+      <w:r>
+        <w:t>tais</w:t>
+      </w:r>
+      <w:proofErr w:type="spellEnd"/>
+      <w:proofErr w:type="gramEnd"/>
+      <w:r>
+        <w:t xml:space="preserve"> </w:t>
+      </w:r>
+      <w:proofErr w:type="spellStart"/>
+      <w:r>
+        <w:t>como</w:t>
+      </w:r>
+      <w:proofErr w:type="spellEnd"/>
+      <w:r>
+        <w:t>:</w:t>
       </w:r>
     </w:p>
     <w:p>
@@ -8104,8 +8829,13 @@
           <w:numId w:val="9"/>
         </w:numPr>
       </w:pPr>
-      <w:r>
-        <w:t>Evolução da VLE -&gt; PLE</w:t>
+      <w:proofErr w:type="spellStart"/>
+      <w:r>
+        <w:t>Evolução</w:t>
+      </w:r>
+      <w:proofErr w:type="spellEnd"/>
+      <w:r>
+        <w:t xml:space="preserve"> da VLE -&gt; PLE</w:t>
       </w:r>
     </w:p>
     <w:p>
@@ -8116,8 +8846,13 @@
           <w:numId w:val="9"/>
         </w:numPr>
       </w:pPr>
-      <w:r>
-        <w:t>Diagrama de constructivism X constructionism</w:t>
+      <w:proofErr w:type="spellStart"/>
+      <w:r>
+        <w:t>Diagrama</w:t>
+      </w:r>
+      <w:proofErr w:type="spellEnd"/>
+      <w:r>
+        <w:t xml:space="preserve"> de constructivism X constructionism</w:t>
       </w:r>
     </w:p>
     <w:p>
@@ -8137,7 +8872,23 @@
           <w:i/>
           <w:color w:val="FF0000"/>
         </w:rPr>
-        <w:t>--Link entre o conceito de PLE e o OLPC –</w:t>
+        <w:t xml:space="preserve">--Link entre o </w:t>
+      </w:r>
+      <w:proofErr w:type="spellStart"/>
+      <w:r>
+        <w:rPr>
+          <w:i/>
+          <w:color w:val="FF0000"/>
+        </w:rPr>
+        <w:t>conceito</w:t>
+      </w:r>
+      <w:proofErr w:type="spellEnd"/>
+      <w:r>
+        <w:rPr>
+          <w:i/>
+          <w:color w:val="FF0000"/>
+        </w:rPr>
+        <w:t xml:space="preserve"> de PLE e o OLPC –</w:t>
       </w:r>
     </w:p>
     <w:p>
@@ -8160,6 +8911,7 @@
           <w:lang w:val="en-US"/>
         </w:rPr>
       </w:pPr>
+      <w:proofErr w:type="gramStart"/>
       <w:r>
         <w:rPr>
           <w:rFonts w:ascii="Calibri" w:hAnsi="Calibri"/>
@@ -8167,7 +8919,17 @@
           <w:color w:val="FF0000"/>
           <w:szCs w:val="22"/>
         </w:rPr>
-        <w:t>the fact that a possibility of building a PLE was given to those children is still there.</w:t>
+        <w:t>the</w:t>
+      </w:r>
+      <w:proofErr w:type="gramEnd"/>
+      <w:r>
+        <w:rPr>
+          <w:rFonts w:ascii="Calibri" w:hAnsi="Calibri"/>
+          <w:i/>
+          <w:color w:val="FF0000"/>
+          <w:szCs w:val="22"/>
+        </w:rPr>
+        <w:t xml:space="preserve"> fact that a possibility of building a PLE was given to those children is still there.</w:t>
       </w:r>
     </w:p>
     <w:p>
@@ -8217,7 +8979,15 @@
         </w:numPr>
       </w:pPr>
       <w:r>
-        <w:t>The child with an XO is not just a passive consumer of knowledge, but an active participant in a learning community. As children grow and pursue new ideas, software, content, resources and tools they need to grow. The nature of OLPC is that growth will be led locally, mostly by the children themselves. Each child with an XO can balance the learning of others. Children are taught each other, share ideas, and through the social nature of interface, support their intellectual growth. The children become students and teachers.</w:t>
+        <w:t xml:space="preserve">The child with an XO is not just a passive consumer of knowledge, but an active participant in a learning community. As children grow and pursue new ideas, software, content, resources and tools they need to grow. The nature of OLPC is that </w:t>
+      </w:r>
+      <w:proofErr w:type="gramStart"/>
+      <w:r>
+        <w:t>growth will be led locally, mostly by the children themselves</w:t>
+      </w:r>
+      <w:proofErr w:type="gramEnd"/>
+      <w:r>
+        <w:t>. Each child with an XO can balance the learning of others. Children are taught each other, share ideas, and through the social nature of interface, support their intellectual growth. The children become students and teachers.</w:t>
       </w:r>
     </w:p>
     <w:p>
@@ -8464,7 +9234,43 @@
           <w:szCs w:val="16"/>
           <w:lang w:val="en-US"/>
         </w:rPr>
-        <w:t xml:space="preserve">The next generation of Internet applications and the underlying technologies that enable conversations and contribution to the online community. Examples of Web 2.0 include content sharing (video, photo, etc), social networking sites, blogs, wikis and mashups </w:t>
+        <w:t xml:space="preserve">The next generation of Internet applications and the underlying technologies that enable conversations and contribution to the online community. Examples of Web 2.0 include content sharing (video, photo, </w:t>
+      </w:r>
+      <w:proofErr w:type="spellStart"/>
+      <w:r>
+        <w:rPr>
+          <w:sz w:val="16"/>
+          <w:szCs w:val="16"/>
+          <w:lang w:val="en-US"/>
+        </w:rPr>
+        <w:t>etc</w:t>
+      </w:r>
+      <w:proofErr w:type="spellEnd"/>
+      <w:r>
+        <w:rPr>
+          <w:sz w:val="16"/>
+          <w:szCs w:val="16"/>
+          <w:lang w:val="en-US"/>
+        </w:rPr>
+        <w:t xml:space="preserve">), social networking sites, blogs, wikis and </w:t>
+      </w:r>
+      <w:proofErr w:type="spellStart"/>
+      <w:r>
+        <w:rPr>
+          <w:sz w:val="16"/>
+          <w:szCs w:val="16"/>
+          <w:lang w:val="en-US"/>
+        </w:rPr>
+        <w:t>mashups</w:t>
+      </w:r>
+      <w:proofErr w:type="spellEnd"/>
+      <w:r>
+        <w:rPr>
+          <w:sz w:val="16"/>
+          <w:szCs w:val="16"/>
+          <w:lang w:val="en-US"/>
+        </w:rPr>
+        <w:t xml:space="preserve"> </w:t>
       </w:r>
       <w:r>
         <w:rPr>
@@ -8675,7 +9481,23 @@
           <w:sz w:val="16"/>
           <w:szCs w:val="16"/>
         </w:rPr>
-        <w:t>Seymour Papert (born February 29, 1928) is an MIT mathematician, computer scientist, and educator. He is one of the pioneers of artificial intelligence, inventor o</w:t>
+        <w:t xml:space="preserve">Seymour </w:t>
+      </w:r>
+      <w:proofErr w:type="spellStart"/>
+      <w:r>
+        <w:rPr>
+          <w:sz w:val="16"/>
+          <w:szCs w:val="16"/>
+        </w:rPr>
+        <w:t>Papert</w:t>
+      </w:r>
+      <w:proofErr w:type="spellEnd"/>
+      <w:r>
+        <w:rPr>
+          <w:sz w:val="16"/>
+          <w:szCs w:val="16"/>
+        </w:rPr>
+        <w:t xml:space="preserve"> (born February 29, 1928) is an MIT mathematician, computer scientist, and educator. He is one of the pioneers of artificial intelligence, inventor o</w:t>
       </w:r>
       <w:r>
         <w:rPr>
@@ -9023,6 +9845,7 @@
         </w:rPr>
         <w:t xml:space="preserve"> </w:t>
       </w:r>
+      <w:proofErr w:type="gramStart"/>
       <w:r>
         <w:rPr>
           <w:i/>
@@ -9030,7 +9853,17 @@
           <w:sz w:val="16"/>
           <w:szCs w:val="16"/>
         </w:rPr>
-        <w:t>following prototype XO-2 will include a touchscreen</w:t>
+        <w:t>following</w:t>
+      </w:r>
+      <w:proofErr w:type="gramEnd"/>
+      <w:r>
+        <w:rPr>
+          <w:i/>
+          <w:color w:val="FF0000"/>
+          <w:sz w:val="16"/>
+          <w:szCs w:val="16"/>
+        </w:rPr>
+        <w:t xml:space="preserve"> prototype XO-2 will include a touchscreen</w:t>
       </w:r>
     </w:p>
   </w:footnote>
@@ -10832,6 +11665,7 @@
   <w:style w:type="character" w:default="1" w:styleId="DefaultParagraphFont">
     <w:name w:val="Default Paragraph Font"/>
     <w:uiPriority w:val="1"/>
+    <w:semiHidden/>
     <w:unhideWhenUsed/>
   </w:style>
   <w:style w:type="table" w:default="1" w:styleId="TableNormal">
@@ -11367,6 +12201,7 @@
   <w:style w:type="character" w:default="1" w:styleId="DefaultParagraphFont">
     <w:name w:val="Default Paragraph Font"/>
     <w:uiPriority w:val="1"/>
+    <w:semiHidden/>
     <w:unhideWhenUsed/>
   </w:style>
   <w:style w:type="table" w:default="1" w:styleId="TableNormal">

</xml_diff>

<commit_message>
4500 words in the document done
</commit_message>
<xml_diff>
--- a/Final Assignment - Abstract and Introduction.docx
+++ b/Final Assignment - Abstract and Introduction.docx
@@ -165,23 +165,7 @@
           <w:i/>
           <w:color w:val="0000FF"/>
         </w:rPr>
-        <w:t xml:space="preserve">learning environments become more complex and moved well beyond what our educators </w:t>
-      </w:r>
-      <w:proofErr w:type="gramStart"/>
-      <w:r>
-        <w:rPr>
-          <w:i/>
-          <w:color w:val="0000FF"/>
-        </w:rPr>
-        <w:t>are</w:t>
-      </w:r>
-      <w:proofErr w:type="gramEnd"/>
-      <w:r>
-        <w:rPr>
-          <w:i/>
-          <w:color w:val="0000FF"/>
-        </w:rPr>
-        <w:t xml:space="preserve"> taught to and regularly use to support student learning, concerns about the processes that underlie learning inside and outside the classroom have increased remarkably. And here, in this new reality, the study of </w:t>
+        <w:t xml:space="preserve">learning environments become more complex and moved well beyond what our educators are taught to and regularly use to support student learning, concerns about the processes that underlie learning inside and outside the classroom have increased remarkably. And here, in this new reality, the study of </w:t>
       </w:r>
       <w:r>
         <w:rPr>
@@ -3878,7 +3862,55 @@
           <w:color w:val="0000FF"/>
           <w:szCs w:val="22"/>
         </w:rPr>
-        <w:t xml:space="preserve"> A good metaphor of a PLE as an aggregator: </w:t>
+        <w:t xml:space="preserve"> Some</w:t>
+      </w:r>
+      <w:r>
+        <w:rPr>
+          <w:i/>
+          <w:color w:val="0000FF"/>
+          <w:szCs w:val="22"/>
+        </w:rPr>
+        <w:t xml:space="preserve"> good metaphor</w:t>
+      </w:r>
+      <w:r>
+        <w:rPr>
+          <w:i/>
+          <w:color w:val="0000FF"/>
+          <w:szCs w:val="22"/>
+        </w:rPr>
+        <w:t>s for</w:t>
+      </w:r>
+      <w:r>
+        <w:rPr>
+          <w:i/>
+          <w:color w:val="0000FF"/>
+          <w:szCs w:val="22"/>
+        </w:rPr>
+        <w:t xml:space="preserve"> PLE</w:t>
+      </w:r>
+      <w:r>
+        <w:rPr>
+          <w:i/>
+          <w:color w:val="0000FF"/>
+          <w:szCs w:val="22"/>
+        </w:rPr>
+        <w:t>s</w:t>
+      </w:r>
+      <w:r>
+        <w:rPr>
+          <w:i/>
+          <w:color w:val="0000FF"/>
+          <w:szCs w:val="22"/>
+        </w:rPr>
+        <w:t xml:space="preserve"> as an aggregator: </w:t>
+      </w:r>
+      <w:r>
+        <w:rPr>
+          <w:i/>
+          <w:color w:val="0000FF"/>
+          <w:lang w:eastAsia="en-US"/>
+        </w:rPr>
+        <w:t>personalized dashboard</w:t>
       </w:r>
       <w:r>
         <w:rPr>
@@ -3887,6 +3919,15 @@
           <w:color w:val="0000FF"/>
           <w:szCs w:val="22"/>
         </w:rPr>
+        <w:t xml:space="preserve"> or </w:t>
+      </w:r>
+      <w:r>
+        <w:rPr>
+          <w:b/>
+          <w:i/>
+          <w:color w:val="0000FF"/>
+          <w:szCs w:val="22"/>
+        </w:rPr>
         <w:t>‘online learning desk’</w:t>
       </w:r>
       <w:r>
@@ -3895,55 +3936,55 @@
           <w:color w:val="0000FF"/>
           <w:szCs w:val="22"/>
         </w:rPr>
+        <w:t xml:space="preserve"> </w:t>
+      </w:r>
+      <w:r>
+        <w:rPr>
+          <w:i/>
+          <w:color w:val="0000FF"/>
+          <w:szCs w:val="22"/>
+        </w:rPr>
+        <w:fldChar w:fldCharType="begin" w:fldLock="1"/>
+      </w:r>
+      <w:r>
+        <w:rPr>
+          <w:i/>
+          <w:color w:val="0000FF"/>
+          <w:szCs w:val="22"/>
+        </w:rPr>
+        <w:instrText>ADDIN CSL_CITATION { "citationItems" : [ { "id" : "ITEM-1", "itemData" : { "abstract" : "This paper explores some of the ideas behind the Personal Learning Environment and considers why PLEs might be useful or indeed central to learning in the future. This is not so much a technical question as an educational one, although changing technologies are key drivers in educational change. The paper starts by looking at the changing face of education and goes on to consider the different ways in which the so-called \u2018net generation\u2019 is using technology for learning. It goes on to consider some of the pressures for change in the present education systems. The idea of a Personal Learning Environment recognises that learning is ongoing and seeks to provide tools to support that learning. It also recognises the role of the individual in organising his or her own learning. Moreover, the pressures for a PLE are based on the idea that learning will take place in different contexts and situations and will not be provided by a single learning provider. Linked to this is an increasing recognition of the importance of informal learning. The paper also looks at changing technology, especially the emergence of ubiquitous computing and the development of social software. The paper believes that we are coming to realise that we cannot simply reproduce previous forms of learning, the classroom or the university, embodied in software. Instead, we have to look at the new opportunities for learning afforded by emerging technologies. Social software offers the opportunity to narrow the divide between producers and consumers. Consumers themselves become producers, through creating and sharing. One implication is the potential for a new ecology of \u2018open\u2019 content, books, learning materials and multimedia, through learners themselves becoming producers of learning materials. Social software has already led to the widespread adoption of portfolios for learners, bringing together learning from different contexts and sources of learning and providing an ongoing record of lifelong learning, capable of expression in different forms. The paper considers how Personal Learning Environments might be developed through the aggregation of different services. The final section provides examples of practices that show how PLEs may be used in the future.", "author" : [ { "dropping-particle" : "", "family" : "Attwell", "given" : "Graham", "non-dropping-particle" : "", "parse-names" : false, "suffix" : "" } ], "container-title" : "eLearning Papers", "id" : "ITEM-1", "issue" : "January", "issued" : { "date-parts" : [ [ "2007" ] ] }, "page" : "1-8", "title" : "Personal Learning Environments-the future of eLearning?", "type" : "article-journal", "volume" : "2" }, "uris" : [ "http://www.mendeley.com/documents/?uuid=033f3de5-2414-4f17-b695-4341ea56ec24" ] } ], "mendeley" : { "previouslyFormattedCitation" : "(Attwell 2007)" }, "properties" : { "noteIndex" : 0 }, "schema" : "https://github.com/citation-style-language/schema/raw/master/csl-citation.json" }</w:instrText>
+      </w:r>
+      <w:r>
+        <w:rPr>
+          <w:i/>
+          <w:color w:val="0000FF"/>
+          <w:szCs w:val="22"/>
+        </w:rPr>
+        <w:fldChar w:fldCharType="separate"/>
+      </w:r>
+      <w:r>
+        <w:rPr>
+          <w:noProof/>
+          <w:color w:val="0000FF"/>
+          <w:szCs w:val="22"/>
+        </w:rPr>
+        <w:t>(Attwell 2007)</w:t>
+      </w:r>
+      <w:r>
+        <w:rPr>
+          <w:i/>
+          <w:color w:val="0000FF"/>
+          <w:szCs w:val="22"/>
+        </w:rPr>
+        <w:fldChar w:fldCharType="end"/>
+      </w:r>
+      <w:r>
+        <w:rPr>
+          <w:i/>
+          <w:color w:val="0000FF"/>
+          <w:szCs w:val="22"/>
+        </w:rPr>
         <w:t>.</w:t>
-      </w:r>
-      <w:r>
-        <w:rPr>
-          <w:i/>
-          <w:color w:val="0000FF"/>
-          <w:szCs w:val="22"/>
-        </w:rPr>
-        <w:t xml:space="preserve"> </w:t>
-      </w:r>
-      <w:r>
-        <w:rPr>
-          <w:i/>
-          <w:color w:val="0000FF"/>
-          <w:szCs w:val="22"/>
-        </w:rPr>
-        <w:fldChar w:fldCharType="begin" w:fldLock="1"/>
-      </w:r>
-      <w:r>
-        <w:rPr>
-          <w:i/>
-          <w:color w:val="0000FF"/>
-          <w:szCs w:val="22"/>
-        </w:rPr>
-        <w:instrText>ADDIN CSL_CITATION { "citationItems" : [ { "id" : "ITEM-1", "itemData" : { "abstract" : "This paper explores some of the ideas behind the Personal Learning Environment and considers why PLEs might be useful or indeed central to learning in the future. This is not so much a technical question as an educational one, although changing technologies are key drivers in educational change. The paper starts by looking at the changing face of education and goes on to consider the different ways in which the so-called \u2018net generation\u2019 is using technology for learning. It goes on to consider some of the pressures for change in the present education systems. The idea of a Personal Learning Environment recognises that learning is ongoing and seeks to provide tools to support that learning. It also recognises the role of the individual in organising his or her own learning. Moreover, the pressures for a PLE are based on the idea that learning will take place in different contexts and situations and will not be provided by a single learning provider. Linked to this is an increasing recognition of the importance of informal learning. The paper also looks at changing technology, especially the emergence of ubiquitous computing and the development of social software. The paper believes that we are coming to realise that we cannot simply reproduce previous forms of learning, the classroom or the university, embodied in software. Instead, we have to look at the new opportunities for learning afforded by emerging technologies. Social software offers the opportunity to narrow the divide between producers and consumers. Consumers themselves become producers, through creating and sharing. One implication is the potential for a new ecology of \u2018open\u2019 content, books, learning materials and multimedia, through learners themselves becoming producers of learning materials. Social software has already led to the widespread adoption of portfolios for learners, bringing together learning from different contexts and sources of learning and providing an ongoing record of lifelong learning, capable of expression in different forms. The paper considers how Personal Learning Environments might be developed through the aggregation of different services. The final section provides examples of practices that show how PLEs may be used in the future.", "author" : [ { "dropping-particle" : "", "family" : "Attwell", "given" : "Graham", "non-dropping-particle" : "", "parse-names" : false, "suffix" : "" } ], "container-title" : "eLearning Papers", "id" : "ITEM-1", "issue" : "January", "issued" : { "date-parts" : [ [ "2007" ] ] }, "page" : "1-8", "title" : "Personal Learning Environments-the future of eLearning?", "type" : "article-journal", "volume" : "2" }, "uris" : [ "http://www.mendeley.com/documents/?uuid=033f3de5-2414-4f17-b695-4341ea56ec24" ] } ], "mendeley" : { "previouslyFormattedCitation" : "(Attwell 2007)" }, "properties" : { "noteIndex" : 0 }, "schema" : "https://github.com/citation-style-language/schema/raw/master/csl-citation.json" }</w:instrText>
-      </w:r>
-      <w:r>
-        <w:rPr>
-          <w:i/>
-          <w:color w:val="0000FF"/>
-          <w:szCs w:val="22"/>
-        </w:rPr>
-        <w:fldChar w:fldCharType="separate"/>
-      </w:r>
-      <w:r>
-        <w:rPr>
-          <w:noProof/>
-          <w:color w:val="0000FF"/>
-          <w:szCs w:val="22"/>
-        </w:rPr>
-        <w:t>(Attwell 2007)</w:t>
-      </w:r>
-      <w:r>
-        <w:rPr>
-          <w:i/>
-          <w:color w:val="0000FF"/>
-          <w:szCs w:val="22"/>
-        </w:rPr>
-        <w:fldChar w:fldCharType="end"/>
       </w:r>
       <w:r>
         <w:rPr>
@@ -8037,6 +8078,7 @@
         <w:rPr>
           <w:rFonts w:eastAsia="Times New Roman" w:cs="Times New Roman"/>
           <w:i/>
+          <w:noProof/>
           <w:color w:val="0000FF"/>
           <w:szCs w:val="22"/>
         </w:rPr>
@@ -8083,132 +8125,21 @@
     </w:p>
     <w:p>
       <w:pPr>
-        <w:rPr>
-          <w:rFonts w:eastAsia="Times New Roman" w:cs="Times New Roman"/>
-          <w:i/>
-          <w:color w:val="0000FF"/>
-          <w:szCs w:val="22"/>
-        </w:rPr>
-      </w:pPr>
-      <w:r>
-        <w:rPr>
-          <w:rFonts w:eastAsia="Times New Roman" w:cs="Times New Roman"/>
-          <w:i/>
-          <w:color w:val="0000FF"/>
-          <w:szCs w:val="22"/>
-        </w:rPr>
-        <w:t xml:space="preserve">The resulting machine, says its creator Yves Behar </w:t>
-      </w:r>
-      <w:r>
-        <w:rPr>
-          <w:rFonts w:eastAsia="Times New Roman" w:cs="Times New Roman"/>
-          <w:i/>
-          <w:color w:val="0000FF"/>
-          <w:szCs w:val="22"/>
-        </w:rPr>
-        <w:fldChar w:fldCharType="begin" w:fldLock="1"/>
-      </w:r>
-      <w:r>
-        <w:rPr>
-          <w:rFonts w:eastAsia="Times New Roman" w:cs="Times New Roman"/>
-          <w:i/>
-          <w:color w:val="0000FF"/>
-          <w:szCs w:val="22"/>
-        </w:rPr>
-        <w:instrText>ADDIN CSL_CITATION { "citationItems" : [ { "id" : "ITEM-1", "itemData" : { "abstract" : "The product designer behind $100 lap top talks about the challenges of designing for kids in the developing world.", "author" : [ { "dropping-particle" : "", "family" : "Behar", "given" : "Yves", "non-dropping-particle" : "", "parse-names" : false, "suffix" : "" } ], "id" : "ITEM-1", "issued" : { "date-parts" : [ [ "2007" ] ] }, "publisher" : "Youtube", "title" : "Yves Behar on Designing OLPC", "type" : "motion_picture" }, "uris" : [ "http://www.mendeley.com/documents/?uuid=83d3a10b-2aba-461a-af10-da85191d8371" ] } ], "mendeley" : { "previouslyFormattedCitation" : "(Behar 2007)" }, "properties" : { "noteIndex" : 0 }, "schema" : "https://github.com/citation-style-language/schema/raw/master/csl-citation.json" }</w:instrText>
-      </w:r>
-      <w:r>
-        <w:rPr>
-          <w:rFonts w:eastAsia="Times New Roman" w:cs="Times New Roman"/>
-          <w:i/>
-          <w:color w:val="0000FF"/>
-          <w:szCs w:val="22"/>
-        </w:rPr>
-        <w:fldChar w:fldCharType="separate"/>
-      </w:r>
-      <w:r>
-        <w:rPr>
-          <w:rFonts w:eastAsia="Times New Roman" w:cs="Times New Roman"/>
-          <w:i/>
-          <w:color w:val="0000FF"/>
-          <w:szCs w:val="22"/>
-        </w:rPr>
-        <w:t>(Behar 2007)</w:t>
-      </w:r>
-      <w:r>
-        <w:rPr>
-          <w:rFonts w:eastAsia="Times New Roman" w:cs="Times New Roman"/>
-          <w:i/>
-          <w:color w:val="0000FF"/>
-          <w:szCs w:val="22"/>
-        </w:rPr>
-        <w:fldChar w:fldCharType="end"/>
-      </w:r>
-      <w:r>
-        <w:rPr>
-          <w:rFonts w:eastAsia="Times New Roman" w:cs="Times New Roman"/>
-          <w:i/>
-          <w:color w:val="0000FF"/>
-          <w:szCs w:val="22"/>
-        </w:rPr>
-        <w:t>, is a green and small laptop called XO that can operate in the harshest conditions, where each part that makes up it is strategically planned to give the best performance, robustness and quality. For economy and efficiency purposes, every part of the XO laptop has two, three or more different functions. Such characteristics make the XO laptop very effective to work with children that usually walk to and from school every day</w:t>
-      </w:r>
-      <w:proofErr w:type="gramStart"/>
-      <w:r>
-        <w:rPr>
-          <w:rFonts w:eastAsia="Times New Roman" w:cs="Times New Roman"/>
-          <w:i/>
-          <w:color w:val="0000FF"/>
-          <w:szCs w:val="22"/>
-        </w:rPr>
-        <w:t>;</w:t>
-      </w:r>
-      <w:proofErr w:type="gramEnd"/>
-      <w:r>
-        <w:rPr>
-          <w:rFonts w:eastAsia="Times New Roman" w:cs="Times New Roman"/>
-          <w:i/>
-          <w:color w:val="0000FF"/>
-          <w:szCs w:val="22"/>
-        </w:rPr>
-        <w:t xml:space="preserve"> where the weather is unpredictable and rain, dirt and dust are part of their daily routine. Yves also observes that the XO is not a cost-reduced version of today's laptop, which is no</w:t>
-      </w:r>
-      <w:r>
-        <w:rPr>
-          <w:rFonts w:eastAsia="Times New Roman" w:cs="Times New Roman"/>
-          <w:i/>
-          <w:color w:val="0000FF"/>
-          <w:szCs w:val="22"/>
-        </w:rPr>
-        <w:t>rmally second-rate, second-hand and</w:t>
-      </w:r>
-      <w:r>
-        <w:rPr>
-          <w:rFonts w:eastAsia="Times New Roman" w:cs="Times New Roman"/>
-          <w:i/>
-          <w:color w:val="0000FF"/>
-          <w:szCs w:val="22"/>
-        </w:rPr>
-        <w:t xml:space="preserve"> low quality, it is a whole new concept for children laptop. </w:t>
+        <w:pStyle w:val="Heading2"/>
+      </w:pPr>
+      <w:r>
+        <w:t>The XO laptop</w:t>
       </w:r>
     </w:p>
     <w:p>
       <w:pPr>
         <w:rPr>
-          <w:i/>
-          <w:color w:val="0000FF"/>
-          <w:szCs w:val="22"/>
-        </w:rPr>
-      </w:pPr>
-      <w:r>
-        <w:rPr>
           <w:rFonts w:eastAsia="Times New Roman" w:cs="Times New Roman"/>
           <w:i/>
           <w:color w:val="0000FF"/>
           <w:szCs w:val="22"/>
         </w:rPr>
-        <w:t>Among the XO’s features are the two Wi-Fi antennas, that provide the ability to connect the laptops to chain together to form a mesh network to connect to distant Internet signal and relay it to the others laptops. The screen made to operate both indoors and outdoors can flip around and be operated to some extent by side buttons, allowing for its use as an e-reader or a touchscreen</w:t>
-      </w:r>
+      </w:pPr>
       <w:r>
         <w:rPr>
           <w:rFonts w:eastAsia="Times New Roman" w:cs="Times New Roman"/>
@@ -8216,7 +8147,7 @@
           <w:color w:val="0000FF"/>
           <w:szCs w:val="22"/>
         </w:rPr>
-        <w:footnoteReference w:id="8"/>
+        <w:t xml:space="preserve">The resulting machine, says its creator Yves Behar </w:t>
       </w:r>
       <w:r>
         <w:rPr>
@@ -8225,21 +8156,141 @@
           <w:color w:val="0000FF"/>
           <w:szCs w:val="22"/>
         </w:rPr>
-        <w:t xml:space="preserve"> tablet without a keyboard. The battery that</w:t>
-      </w:r>
-      <w:r>
-        <w:rPr>
-          <w:i/>
-          <w:color w:val="0000FF"/>
-          <w:szCs w:val="22"/>
-        </w:rPr>
-        <w:t xml:space="preserve"> consumes ten times less energy that a standard laptop (it should last the entire school day without requiring charging) and can be charged by hand with a separate crank charger (this feature is only possible because the XO consumes very little energy). The colour, shape and size of the laptop, bright and playful with a tiny keyboard, not intended to mark it as a toy, but instead emphasize its ownership by children and help detour theft. The XO also carry a webcam, microphone, two speakers, SD card reader, three USB ports and multiple types of game console buttons</w:t>
+        <w:fldChar w:fldCharType="begin" w:fldLock="1"/>
+      </w:r>
+      <w:r>
+        <w:rPr>
+          <w:rFonts w:eastAsia="Times New Roman" w:cs="Times New Roman"/>
+          <w:i/>
+          <w:color w:val="0000FF"/>
+          <w:szCs w:val="22"/>
+        </w:rPr>
+        <w:instrText>ADDIN CSL_CITATION { "citationItems" : [ { "id" : "ITEM-1", "itemData" : { "abstract" : "The product designer behind $100 lap top talks about the challenges of designing for kids in the developing world.", "author" : [ { "dropping-particle" : "", "family" : "Behar", "given" : "Yves", "non-dropping-particle" : "", "parse-names" : false, "suffix" : "" } ], "id" : "ITEM-1", "issued" : { "date-parts" : [ [ "2007" ] ] }, "publisher" : "Youtube", "title" : "Yves Behar on Designing OLPC", "type" : "motion_picture" }, "uris" : [ "http://www.mendeley.com/documents/?uuid=83d3a10b-2aba-461a-af10-da85191d8371" ] } ], "mendeley" : { "previouslyFormattedCitation" : "(Behar 2007)" }, "properties" : { "noteIndex" : 0 }, "schema" : "https://github.com/citation-style-language/schema/raw/master/csl-citation.json" }</w:instrText>
+      </w:r>
+      <w:r>
+        <w:rPr>
+          <w:rFonts w:eastAsia="Times New Roman" w:cs="Times New Roman"/>
+          <w:i/>
+          <w:color w:val="0000FF"/>
+          <w:szCs w:val="22"/>
+        </w:rPr>
+        <w:fldChar w:fldCharType="separate"/>
+      </w:r>
+      <w:r>
+        <w:rPr>
+          <w:rFonts w:eastAsia="Times New Roman" w:cs="Times New Roman"/>
+          <w:i/>
+          <w:noProof/>
+          <w:color w:val="0000FF"/>
+          <w:szCs w:val="22"/>
+        </w:rPr>
+        <w:t>(Behar 2007)</w:t>
+      </w:r>
+      <w:r>
+        <w:rPr>
+          <w:rFonts w:eastAsia="Times New Roman" w:cs="Times New Roman"/>
+          <w:i/>
+          <w:color w:val="0000FF"/>
+          <w:szCs w:val="22"/>
+        </w:rPr>
+        <w:fldChar w:fldCharType="end"/>
+      </w:r>
+      <w:r>
+        <w:rPr>
+          <w:rFonts w:eastAsia="Times New Roman" w:cs="Times New Roman"/>
+          <w:i/>
+          <w:color w:val="0000FF"/>
+          <w:szCs w:val="22"/>
+        </w:rPr>
+        <w:t>, is a green and small laptop called XO that can operate in the harshest conditions, where each part that makes up it is strategically planned to give the best performance, robustness and quality. For economy and efficiency purposes, every part of the XO laptop has two, three or more different functions. Such characteristics make the XO laptop very effective to work with children that usually walk to and from school every day</w:t>
+      </w:r>
+      <w:proofErr w:type="gramStart"/>
+      <w:r>
+        <w:rPr>
+          <w:rFonts w:eastAsia="Times New Roman" w:cs="Times New Roman"/>
+          <w:i/>
+          <w:color w:val="0000FF"/>
+          <w:szCs w:val="22"/>
+        </w:rPr>
+        <w:t>;</w:t>
+      </w:r>
+      <w:proofErr w:type="gramEnd"/>
+      <w:r>
+        <w:rPr>
+          <w:rFonts w:eastAsia="Times New Roman" w:cs="Times New Roman"/>
+          <w:i/>
+          <w:color w:val="0000FF"/>
+          <w:szCs w:val="22"/>
+        </w:rPr>
+        <w:t xml:space="preserve"> where the weather is unpredictable and rain, dirt and dust are part of their daily routine. Yves also observes that the XO is not a cost-reduced version of today's laptop, which is no</w:t>
+      </w:r>
+      <w:r>
+        <w:rPr>
+          <w:rFonts w:eastAsia="Times New Roman" w:cs="Times New Roman"/>
+          <w:i/>
+          <w:color w:val="0000FF"/>
+          <w:szCs w:val="22"/>
+        </w:rPr>
+        <w:t>rmally second-rate, second-hand and</w:t>
+      </w:r>
+      <w:r>
+        <w:rPr>
+          <w:rFonts w:eastAsia="Times New Roman" w:cs="Times New Roman"/>
+          <w:i/>
+          <w:color w:val="0000FF"/>
+          <w:szCs w:val="22"/>
+        </w:rPr>
+        <w:t xml:space="preserve"> low quality, it is a whole new concept for children laptop. </w:t>
       </w:r>
     </w:p>
     <w:p>
       <w:pPr>
         <w:rPr>
           <w:i/>
+          <w:color w:val="0000FF"/>
+          <w:szCs w:val="22"/>
+        </w:rPr>
+      </w:pPr>
+      <w:r>
+        <w:rPr>
+          <w:rFonts w:eastAsia="Times New Roman" w:cs="Times New Roman"/>
+          <w:i/>
+          <w:color w:val="0000FF"/>
+          <w:szCs w:val="22"/>
+        </w:rPr>
+        <w:t>Among the XO’s features are the two Wi-Fi antennas, that provide the ability to connect the laptops to chain together to form a mesh network to connect to distant Internet signal and relay it to the others laptops. The screen made to operate both indoors and outdoors can flip around and be operated to some extent by side buttons, allowing for its use as an e-reader or a touchscreen</w:t>
+      </w:r>
+      <w:r>
+        <w:rPr>
+          <w:rFonts w:eastAsia="Times New Roman" w:cs="Times New Roman"/>
+          <w:i/>
+          <w:color w:val="0000FF"/>
+          <w:szCs w:val="22"/>
+        </w:rPr>
+        <w:footnoteReference w:id="8"/>
+      </w:r>
+      <w:r>
+        <w:rPr>
+          <w:rFonts w:eastAsia="Times New Roman" w:cs="Times New Roman"/>
+          <w:i/>
+          <w:color w:val="0000FF"/>
+          <w:szCs w:val="22"/>
+        </w:rPr>
+        <w:t xml:space="preserve"> tablet without a keyboard. The battery that</w:t>
+      </w:r>
+      <w:r>
+        <w:rPr>
+          <w:i/>
+          <w:color w:val="0000FF"/>
+          <w:szCs w:val="22"/>
+        </w:rPr>
+        <w:t xml:space="preserve"> consumes ten times less energy that a standard laptop (it should last the entire school day without requiring charging) and can be charged by hand with a separate crank charger (this feature is only possible because the XO consumes very little energy). The colour, shape and size of the laptop, bright and playful with a tiny keyboard, not intended to mark it as a toy, but instead emphasize its ownership by children and help detour theft. The XO also carry a webcam, microphone, two speakers, SD card reader, three USB ports and multiple types of game console buttons</w:t>
+      </w:r>
+    </w:p>
+    <w:p>
+      <w:pPr>
+        <w:rPr>
+          <w:i/>
           <w:iCs/>
           <w:color w:val="FF6600"/>
           <w:szCs w:val="22"/>
@@ -8597,7 +8648,7 @@
           <w:color w:val="FF0000"/>
           <w:lang w:eastAsia="en-US"/>
         </w:rPr>
-        <w:t xml:space="preserve"> learning dashboard called Sugar</w:t>
+        <w:t xml:space="preserve"> learning dashboard </w:t>
       </w:r>
       <w:r>
         <w:rPr>
@@ -8605,7 +8656,7 @@
           <w:color w:val="FF0000"/>
           <w:lang w:eastAsia="en-US"/>
         </w:rPr>
-        <w:t xml:space="preserve"> platform</w:t>
+        <w:t xml:space="preserve">in which case is </w:t>
       </w:r>
       <w:r>
         <w:rPr>
@@ -8613,7 +8664,7 @@
           <w:color w:val="FF0000"/>
           <w:lang w:eastAsia="en-US"/>
         </w:rPr>
-        <w:t xml:space="preserve">. </w:t>
+        <w:t>called Sugar</w:t>
       </w:r>
       <w:r>
         <w:rPr>
@@ -8621,7 +8672,7 @@
           <w:color w:val="FF0000"/>
           <w:lang w:eastAsia="en-US"/>
         </w:rPr>
-        <w:t xml:space="preserve">This platform </w:t>
+        <w:t xml:space="preserve"> platform</w:t>
       </w:r>
       <w:r>
         <w:rPr>
@@ -8629,15 +8680,277 @@
           <w:color w:val="FF0000"/>
           <w:lang w:eastAsia="en-US"/>
         </w:rPr>
-        <w:t xml:space="preserve">promotes collaborative learning </w:t>
-      </w:r>
-      <w:r>
+        <w:t xml:space="preserve">. </w:t>
+      </w:r>
+    </w:p>
+    <w:p>
+      <w:pPr>
         <w:rPr>
           <w:i/>
           <w:color w:val="FF0000"/>
           <w:lang w:eastAsia="en-US"/>
         </w:rPr>
-        <w:t>called ‘</w:t>
+      </w:pPr>
+      <w:r>
+        <w:rPr>
+          <w:i/>
+          <w:color w:val="0000FF"/>
+        </w:rPr>
+        <w:t xml:space="preserve">One of the objectives of Sugar </w:t>
+      </w:r>
+      <w:r>
+        <w:rPr>
+          <w:i/>
+          <w:color w:val="0000FF"/>
+        </w:rPr>
+        <w:t xml:space="preserve">platform </w:t>
+      </w:r>
+      <w:r>
+        <w:rPr>
+          <w:i/>
+          <w:color w:val="0000FF"/>
+        </w:rPr>
+        <w:t>is to encourage each child to become a creative force within the community and its own culture.</w:t>
+      </w:r>
+      <w:r>
+        <w:rPr>
+          <w:i/>
+          <w:color w:val="0000FF"/>
+        </w:rPr>
+        <w:t xml:space="preserve"> </w:t>
+      </w:r>
+      <w:proofErr w:type="spellStart"/>
+      <w:r>
+        <w:rPr>
+          <w:i/>
+          <w:color w:val="0000FF"/>
+        </w:rPr>
+        <w:t>Papert</w:t>
+      </w:r>
+      <w:proofErr w:type="spellEnd"/>
+      <w:r>
+        <w:rPr>
+          <w:i/>
+          <w:color w:val="0000FF"/>
+        </w:rPr>
+        <w:t xml:space="preserve"> </w:t>
+      </w:r>
+      <w:r>
+        <w:rPr>
+          <w:i/>
+          <w:color w:val="0000FF"/>
+        </w:rPr>
+        <w:fldChar w:fldCharType="begin" w:fldLock="1"/>
+      </w:r>
+      <w:r>
+        <w:rPr>
+          <w:i/>
+          <w:color w:val="0000FF"/>
+        </w:rPr>
+        <w:instrText>ADDIN CSL_CITATION { "citationItems" : [ { "id" : "ITEM-1", "itemData" : { "abstract" : "He proposes a unique computer-based learning environment called the Microworld. His primary belief about the Microworld's design is that it complements the natural knowledge building mechanisms of children, known as a constructivist approach to knowing and learning. His primary implication is that Microworld learning will profoundly affect the quality of knowledge gained. This work is one of the first large-scale attempts to mediate educational computer-based technology with Piagetian-based theories of learning and knowing.", "author" : [ { "dropping-particle" : "", "family" : "Papert", "given" : "Seymour", "non-dropping-particle" : "", "parse-names" : false, "suffix" : "" } ], "container-title" : "Basic Book, New York", "id" : "ITEM-1", "issued" : { "date-parts" : [ [ "1980" ] ] }, "publisher" : "Basic Book", "publisher-place" : "New York", "title" : "Mindstorm", "type" : "book" }, "uris" : [ "http://www.mendeley.com/documents/?uuid=44242811-05a5-423e-bbae-38469db1d56e" ] } ], "mendeley" : { "previouslyFormattedCitation" : "(Seymour Papert 1980)" }, "properties" : { "noteIndex" : 0 }, "schema" : "https://github.com/citation-style-language/schema/raw/master/csl-citation.json" }</w:instrText>
+      </w:r>
+      <w:r>
+        <w:rPr>
+          <w:i/>
+          <w:color w:val="0000FF"/>
+        </w:rPr>
+        <w:fldChar w:fldCharType="separate"/>
+      </w:r>
+      <w:r>
+        <w:rPr>
+          <w:noProof/>
+          <w:color w:val="0000FF"/>
+        </w:rPr>
+        <w:t>(</w:t>
+      </w:r>
+      <w:r>
+        <w:rPr>
+          <w:noProof/>
+          <w:color w:val="FF0000"/>
+        </w:rPr>
+        <w:t xml:space="preserve">Seymour Papert </w:t>
+      </w:r>
+      <w:r>
+        <w:rPr>
+          <w:noProof/>
+          <w:color w:val="0000FF"/>
+        </w:rPr>
+        <w:t>1980)</w:t>
+      </w:r>
+      <w:r>
+        <w:rPr>
+          <w:i/>
+          <w:color w:val="0000FF"/>
+        </w:rPr>
+        <w:fldChar w:fldCharType="end"/>
+      </w:r>
+      <w:r>
+        <w:rPr>
+          <w:i/>
+          <w:color w:val="0000FF"/>
+        </w:rPr>
+        <w:t xml:space="preserve"> </w:t>
+      </w:r>
+      <w:r>
+        <w:rPr>
+          <w:i/>
+          <w:color w:val="0000FF"/>
+        </w:rPr>
+        <w:t>suggests that l</w:t>
+      </w:r>
+      <w:r>
+        <w:rPr>
+          <w:i/>
+          <w:color w:val="0000FF"/>
+        </w:rPr>
+        <w:t>earning is not a passive serv</w:t>
+      </w:r>
+      <w:r>
+        <w:rPr>
+          <w:i/>
+          <w:color w:val="0000FF"/>
+        </w:rPr>
+        <w:t xml:space="preserve">ice such as watching television but rather </w:t>
+      </w:r>
+      <w:r>
+        <w:rPr>
+          <w:i/>
+          <w:color w:val="0000FF"/>
+        </w:rPr>
+        <w:t xml:space="preserve">an </w:t>
+      </w:r>
+      <w:r>
+        <w:rPr>
+          <w:i/>
+          <w:color w:val="0000FF"/>
+        </w:rPr>
+        <w:t>active and self</w:t>
+      </w:r>
+      <w:r>
+        <w:rPr>
+          <w:i/>
+          <w:color w:val="0000FF"/>
+        </w:rPr>
+        <w:t>-</w:t>
+      </w:r>
+      <w:r>
+        <w:rPr>
+          <w:i/>
+          <w:color w:val="0000FF"/>
+        </w:rPr>
+        <w:t>direct</w:t>
+      </w:r>
+      <w:r>
+        <w:rPr>
+          <w:i/>
+          <w:color w:val="0000FF"/>
+        </w:rPr>
+        <w:t xml:space="preserve"> service</w:t>
+      </w:r>
+      <w:r>
+        <w:rPr>
+          <w:i/>
+          <w:color w:val="0000FF"/>
+        </w:rPr>
+        <w:t xml:space="preserve">. </w:t>
+      </w:r>
+      <w:r>
+        <w:rPr>
+          <w:i/>
+          <w:color w:val="0000FF"/>
+        </w:rPr>
+        <w:t>Hence, t</w:t>
+      </w:r>
+      <w:r>
+        <w:rPr>
+          <w:i/>
+          <w:color w:val="0000FF"/>
+        </w:rPr>
+        <w:t>he creativity, fluidity, innovation and problem solving involve personal expression</w:t>
+      </w:r>
+      <w:r>
+        <w:rPr>
+          <w:i/>
+          <w:color w:val="0000FF"/>
+        </w:rPr>
+        <w:t xml:space="preserve"> and interaction</w:t>
+      </w:r>
+      <w:r>
+        <w:rPr>
+          <w:i/>
+          <w:color w:val="0000FF"/>
+        </w:rPr>
+        <w:t xml:space="preserve">. </w:t>
+      </w:r>
+      <w:r>
+        <w:rPr>
+          <w:i/>
+          <w:color w:val="0000FF"/>
+        </w:rPr>
+        <w:t>Together, t</w:t>
+      </w:r>
+      <w:r>
+        <w:rPr>
+          <w:i/>
+          <w:color w:val="0000FF"/>
+        </w:rPr>
+        <w:t xml:space="preserve">he XO laptop </w:t>
+      </w:r>
+      <w:r>
+        <w:rPr>
+          <w:i/>
+          <w:color w:val="0000FF"/>
+        </w:rPr>
+        <w:t>and</w:t>
+      </w:r>
+      <w:r>
+        <w:rPr>
+          <w:i/>
+          <w:color w:val="0000FF"/>
+        </w:rPr>
+        <w:t xml:space="preserve"> the </w:t>
+      </w:r>
+      <w:r>
+        <w:rPr>
+          <w:i/>
+          <w:color w:val="0000FF"/>
+        </w:rPr>
+        <w:t>Sugar</w:t>
+      </w:r>
+      <w:r>
+        <w:rPr>
+          <w:i/>
+          <w:color w:val="0000FF"/>
+        </w:rPr>
+        <w:t xml:space="preserve"> platform</w:t>
+      </w:r>
+      <w:r>
+        <w:rPr>
+          <w:i/>
+          <w:color w:val="0000FF"/>
+        </w:rPr>
+        <w:t xml:space="preserve"> </w:t>
+      </w:r>
+      <w:r>
+        <w:rPr>
+          <w:i/>
+          <w:color w:val="0000FF"/>
+        </w:rPr>
+        <w:t>put</w:t>
+      </w:r>
+      <w:r>
+        <w:rPr>
+          <w:i/>
+          <w:color w:val="0000FF"/>
+        </w:rPr>
+        <w:t xml:space="preserve"> the tools of expression to the reach of children</w:t>
+      </w:r>
+      <w:r>
+        <w:rPr>
+          <w:i/>
+          <w:color w:val="0000FF"/>
+        </w:rPr>
+        <w:t xml:space="preserve"> and</w:t>
       </w:r>
       <w:r>
         <w:rPr>
@@ -8645,7 +8958,7 @@
           <w:color w:val="FF0000"/>
           <w:lang w:eastAsia="en-US"/>
         </w:rPr>
-        <w:t>Activities</w:t>
+        <w:t xml:space="preserve"> </w:t>
       </w:r>
       <w:r>
         <w:rPr>
@@ -8653,7 +8966,7 @@
           <w:color w:val="FF0000"/>
           <w:lang w:eastAsia="en-US"/>
         </w:rPr>
-        <w:t>’</w:t>
+        <w:t>promote</w:t>
       </w:r>
       <w:r>
         <w:rPr>
@@ -8661,7 +8974,7 @@
           <w:color w:val="FF0000"/>
           <w:lang w:eastAsia="en-US"/>
         </w:rPr>
-        <w:t xml:space="preserve"> that encourage critical thinking</w:t>
+        <w:t xml:space="preserve"> collaborative learning </w:t>
       </w:r>
       <w:r>
         <w:rPr>
@@ -8669,7 +8982,7 @@
           <w:color w:val="FF0000"/>
           <w:lang w:eastAsia="en-US"/>
         </w:rPr>
-        <w:t xml:space="preserve"> and </w:t>
+        <w:t xml:space="preserve">that </w:t>
       </w:r>
       <w:r>
         <w:rPr>
@@ -8677,7 +8990,7 @@
           <w:color w:val="FF0000"/>
           <w:lang w:eastAsia="en-US"/>
         </w:rPr>
-        <w:t>can be shared between learners with a single click</w:t>
+        <w:t xml:space="preserve">can be shared between </w:t>
       </w:r>
       <w:r>
         <w:rPr>
@@ -8685,22 +8998,37 @@
           <w:color w:val="FF0000"/>
           <w:lang w:eastAsia="en-US"/>
         </w:rPr>
+        <w:t>children</w:t>
+      </w:r>
+      <w:r>
+        <w:rPr>
+          <w:i/>
+          <w:color w:val="FF0000"/>
+          <w:lang w:eastAsia="en-US"/>
+        </w:rPr>
+        <w:t xml:space="preserve"> with a single click</w:t>
+      </w:r>
+      <w:r>
+        <w:rPr>
+          <w:i/>
+          <w:color w:val="FF0000"/>
+          <w:lang w:eastAsia="en-US"/>
+        </w:rPr>
         <w:t>.</w:t>
       </w:r>
     </w:p>
     <w:p>
       <w:pPr>
-        <w:rPr>
-          <w:i/>
-          <w:color w:val="0000FF"/>
-        </w:rPr>
-      </w:pPr>
-      <w:r>
-        <w:rPr>
-          <w:i/>
-          <w:color w:val="0000FF"/>
-        </w:rPr>
-        <w:t>One of the objectives of Sugar is to encourage each child to become a creative force within the community and its own culture. Learning is not a passive service such as watching television. The creativity, fluidity, innovation and problem solving involve personal expression. Sugar can put the tools of expression to the reach of children.</w:t>
+        <w:pStyle w:val="Heading2"/>
+        <w:rPr>
+          <w:lang w:eastAsia="en-US"/>
+        </w:rPr>
+      </w:pPr>
+      <w:r>
+        <w:rPr>
+          <w:lang w:eastAsia="en-US"/>
+        </w:rPr>
+        <w:t>The Sugar Platform</w:t>
       </w:r>
     </w:p>
     <w:p>
@@ -8715,59 +9043,623 @@
           <w:i/>
           <w:color w:val="FF0000"/>
         </w:rPr>
-        <w:t xml:space="preserve">One of the original notions behind this OS was that </w:t>
+        <w:t xml:space="preserve">One of the original notions behind </w:t>
+      </w:r>
+      <w:r>
+        <w:rPr>
+          <w:i/>
+          <w:color w:val="FF0000"/>
+        </w:rPr>
+        <w:t>Sugar</w:t>
+      </w:r>
+      <w:r>
+        <w:rPr>
+          <w:i/>
+          <w:color w:val="FF0000"/>
+        </w:rPr>
+        <w:t xml:space="preserve"> was that child learners could reprogram it, a reflection of the constructivist approach embodied </w:t>
+      </w:r>
+      <w:r>
+        <w:rPr>
+          <w:i/>
+          <w:color w:val="FF0000"/>
+        </w:rPr>
+        <w:t>in this platform</w:t>
+      </w:r>
+      <w:r>
+        <w:rPr>
+          <w:i/>
+          <w:color w:val="FF0000"/>
+        </w:rPr>
+        <w:t>.</w:t>
+      </w:r>
+    </w:p>
+    <w:p>
+      <w:pPr>
+        <w:rPr>
+          <w:i/>
+          <w:color w:val="0000FF"/>
+        </w:rPr>
+      </w:pPr>
+      <w:r>
+        <w:rPr>
+          <w:i/>
+          <w:color w:val="0000FF"/>
+        </w:rPr>
+        <w:t xml:space="preserve">There are three experiences that characterize the Sugar learning platform: </w:t>
+      </w:r>
+      <w:r>
+        <w:rPr>
+          <w:i/>
+          <w:color w:val="0000FF"/>
+        </w:rPr>
+        <w:t>collaboration/</w:t>
+      </w:r>
+      <w:r>
+        <w:rPr>
+          <w:i/>
+          <w:color w:val="0000FF"/>
+        </w:rPr>
+        <w:t>sharing</w:t>
+      </w:r>
+      <w:r>
+        <w:rPr>
+          <w:i/>
+          <w:color w:val="0000FF"/>
+        </w:rPr>
+        <w:t>, guided discovery</w:t>
+      </w:r>
+      <w:r>
+        <w:rPr>
+          <w:i/>
+          <w:color w:val="0000FF"/>
+        </w:rPr>
+        <w:t xml:space="preserve"> and reflection</w:t>
+      </w:r>
+      <w:r>
+        <w:rPr>
+          <w:i/>
+          <w:color w:val="0000FF"/>
+        </w:rPr>
+        <w:t>.</w:t>
+      </w:r>
+    </w:p>
+    <w:p>
+      <w:pPr>
+        <w:pStyle w:val="ListParagraph"/>
+        <w:numPr>
+          <w:ilvl w:val="0"/>
+          <w:numId w:val="16"/>
+        </w:numPr>
+        <w:ind w:left="0" w:firstLine="0"/>
+        <w:rPr>
+          <w:i/>
+          <w:color w:val="0000FF"/>
+        </w:rPr>
+      </w:pPr>
+      <w:r>
+        <w:rPr>
+          <w:i/>
+          <w:color w:val="0000FF"/>
+        </w:rPr>
+        <w:t>The collaboration is a first class experience in Sugar. The interface shows the presence of other students available for collaboration. Sugar users converse with each other, support each other, critique and share ideas. The user interface differs from the traditional Desktop metaphor. It uses a "zooming" metaphor —each view represents a dif</w:t>
+      </w:r>
+      <w:r>
+        <w:rPr>
+          <w:i/>
+          <w:color w:val="0000FF"/>
+        </w:rPr>
+        <w:t>ferent scale of interaction. Users</w:t>
+      </w:r>
+      <w:r>
+        <w:rPr>
+          <w:i/>
+          <w:color w:val="0000FF"/>
+        </w:rPr>
+        <w:t xml:space="preserve"> move between a view of the network "</w:t>
+      </w:r>
+      <w:r>
+        <w:rPr>
+          <w:i/>
+          <w:color w:val="0000FF"/>
+        </w:rPr>
+        <w:t>neighbourhood</w:t>
+      </w:r>
+      <w:r>
+        <w:rPr>
+          <w:i/>
+          <w:color w:val="0000FF"/>
+        </w:rPr>
+        <w:t>"</w:t>
+      </w:r>
+      <w:r>
+        <w:rPr>
+          <w:i/>
+          <w:color w:val="0000FF"/>
+        </w:rPr>
+        <w:t>, group or "friends",</w:t>
+      </w:r>
+      <w:r>
+        <w:rPr>
+          <w:i/>
+          <w:color w:val="0000FF"/>
+        </w:rPr>
+        <w:t xml:space="preserve"> "home page"</w:t>
+      </w:r>
+      <w:r>
+        <w:rPr>
+          <w:i/>
+          <w:color w:val="0000FF"/>
+        </w:rPr>
+        <w:t xml:space="preserve"> where the user is at the centre</w:t>
+      </w:r>
+      <w:r>
+        <w:rPr>
+          <w:i/>
+          <w:color w:val="0000FF"/>
+        </w:rPr>
+        <w:t xml:space="preserve"> and</w:t>
+      </w:r>
+      <w:r>
+        <w:rPr>
+          <w:i/>
+          <w:color w:val="0000FF"/>
+        </w:rPr>
+        <w:t>,</w:t>
+      </w:r>
+      <w:r>
+        <w:rPr>
+          <w:i/>
+          <w:color w:val="0000FF"/>
+        </w:rPr>
+        <w:t xml:space="preserve"> the currently open application "Activity"</w:t>
+      </w:r>
+      <w:r>
+        <w:rPr>
+          <w:i/>
+          <w:color w:val="0000FF"/>
+        </w:rPr>
+        <w:t>.</w:t>
+      </w:r>
+      <w:r>
+        <w:rPr>
+          <w:i/>
+          <w:color w:val="0000FF"/>
+        </w:rPr>
+        <w:t xml:space="preserve"> Children</w:t>
+      </w:r>
+      <w:r>
+        <w:rPr>
+          <w:i/>
+          <w:color w:val="0000FF"/>
+        </w:rPr>
+        <w:t xml:space="preserve"> can also share their results with others, either his school or in a public forum on the net. The activities that use and related data are stored in the log. Then, at school, library or at home, using Sugar, updates its data through the "</w:t>
+      </w:r>
+      <w:r>
+        <w:rPr>
+          <w:i/>
+          <w:color w:val="0000FF"/>
+        </w:rPr>
+        <w:t>Neighbourhood</w:t>
+      </w:r>
+      <w:r>
+        <w:rPr>
+          <w:i/>
+          <w:color w:val="0000FF"/>
+        </w:rPr>
+        <w:t xml:space="preserve">" Sugar. With the Sugar interface can continue to share and collaborate with other students at any time and anywhere - from home or school. There are more details in the </w:t>
+      </w:r>
+      <w:r>
+        <w:rPr>
+          <w:i/>
+          <w:color w:val="0000FF"/>
+        </w:rPr>
+        <w:t>Neighbourhood</w:t>
+      </w:r>
+      <w:r>
+        <w:rPr>
+          <w:i/>
+          <w:color w:val="0000FF"/>
+        </w:rPr>
+        <w:t xml:space="preserve"> and more daring students can build their own home sensors, </w:t>
+      </w:r>
+      <w:r>
+        <w:rPr>
+          <w:i/>
+          <w:color w:val="0000FF"/>
+        </w:rPr>
+        <w:t>i.e.</w:t>
+      </w:r>
+      <w:r>
+        <w:rPr>
+          <w:i/>
+          <w:color w:val="0000FF"/>
+        </w:rPr>
+        <w:t xml:space="preserve">, can build their own weather lab connected to Sugar and share their data in the </w:t>
+      </w:r>
+      <w:r>
+        <w:rPr>
+          <w:i/>
+          <w:color w:val="0000FF"/>
+        </w:rPr>
+        <w:t>Neighbourhood</w:t>
+      </w:r>
+      <w:r>
+        <w:rPr>
+          <w:i/>
+          <w:color w:val="0000FF"/>
+        </w:rPr>
+        <w:t xml:space="preserve">. They can even modify the activity. With Sugar, children can share their </w:t>
+      </w:r>
+      <w:r>
+        <w:rPr>
+          <w:i/>
+          <w:color w:val="0000FF"/>
+        </w:rPr>
+        <w:t>favourite</w:t>
+      </w:r>
+      <w:r>
+        <w:rPr>
+          <w:i/>
+          <w:color w:val="0000FF"/>
+        </w:rPr>
+        <w:t xml:space="preserve"> books, book summaries collaboratively edit, cre</w:t>
+      </w:r>
+      <w:r>
+        <w:rPr>
+          <w:i/>
+          <w:color w:val="0000FF"/>
+        </w:rPr>
+        <w:t>ate community newsletters, etc.</w:t>
+      </w:r>
+      <w:r>
+        <w:rPr>
+          <w:i/>
+          <w:color w:val="0000FF"/>
+        </w:rPr>
+        <w:t xml:space="preserve"> The </w:t>
+      </w:r>
+      <w:r>
+        <w:rPr>
+          <w:i/>
+          <w:color w:val="0000FF"/>
+        </w:rPr>
+        <w:t>Neighbourhood</w:t>
+      </w:r>
+      <w:r>
+        <w:rPr>
+          <w:i/>
+          <w:color w:val="0000FF"/>
+        </w:rPr>
+        <w:t xml:space="preserve"> is used to create book clubs geared to any age, level or interest.</w:t>
+      </w:r>
+    </w:p>
+    <w:p>
+      <w:pPr>
+        <w:pStyle w:val="ListParagraph"/>
+        <w:numPr>
+          <w:ilvl w:val="0"/>
+          <w:numId w:val="16"/>
+        </w:numPr>
+        <w:ind w:left="0" w:firstLine="0"/>
+        <w:rPr>
+          <w:i/>
+          <w:color w:val="0000FF"/>
+        </w:rPr>
+      </w:pPr>
+      <w:r>
+        <w:rPr>
+          <w:i/>
+          <w:color w:val="0000FF"/>
+        </w:rPr>
+        <w:t xml:space="preserve">Sugar is suitable for a variety of users with different levels of skills in terms of reading comprehension and computer experience. Sugar is easy to use, while not imposing a barrier to personal growth or expression. The student is discovering layer after layer, deepening </w:t>
+      </w:r>
+      <w:r>
+        <w:rPr>
+          <w:i/>
+          <w:color w:val="0000FF"/>
+        </w:rPr>
+        <w:t xml:space="preserve">and </w:t>
+      </w:r>
+      <w:r>
+        <w:rPr>
+          <w:i/>
+          <w:color w:val="0000FF"/>
+        </w:rPr>
+        <w:t>unobstructed</w:t>
+      </w:r>
+      <w:r>
+        <w:rPr>
+          <w:i/>
+          <w:color w:val="0000FF"/>
+        </w:rPr>
+        <w:t>. This allows direct internalization of ideas in any area that is exploring whether music, reading, writing, programming or graphic design.</w:t>
+      </w:r>
+      <w:r>
+        <w:rPr>
+          <w:i/>
+          <w:color w:val="0000FF"/>
+        </w:rPr>
+        <w:t xml:space="preserve"> </w:t>
+      </w:r>
+      <w:r>
+        <w:rPr>
+          <w:i/>
+          <w:color w:val="0000FF"/>
+        </w:rPr>
+        <w:t>Imagine a science lab in a school, with instruments to measure wind speed, temperature, baro</w:t>
+      </w:r>
+      <w:r>
+        <w:rPr>
+          <w:i/>
+          <w:color w:val="0000FF"/>
+        </w:rPr>
+        <w:t>metric pressure, humidity, etc.</w:t>
+      </w:r>
+      <w:r>
+        <w:rPr>
+          <w:i/>
+          <w:color w:val="0000FF"/>
+        </w:rPr>
+        <w:t xml:space="preserve"> Many of these instruments, probably all, can be constructed by the same children using materials available </w:t>
+      </w:r>
+      <w:r>
+        <w:rPr>
+          <w:i/>
+          <w:color w:val="0000FF"/>
+        </w:rPr>
+        <w:t xml:space="preserve">in the </w:t>
+      </w:r>
+      <w:r>
+        <w:rPr>
+          <w:i/>
+          <w:color w:val="0000FF"/>
+        </w:rPr>
+        <w:t xml:space="preserve">community - a humidity sensor can be made of cardboard and a little </w:t>
+      </w:r>
+      <w:r>
+        <w:rPr>
+          <w:i/>
+          <w:color w:val="0000FF"/>
+        </w:rPr>
+        <w:t>aluminium</w:t>
+      </w:r>
+      <w:r>
+        <w:rPr>
+          <w:i/>
+          <w:color w:val="0000FF"/>
+        </w:rPr>
+        <w:t xml:space="preserve"> foil, for example. </w:t>
+      </w:r>
+      <w:r>
+        <w:rPr>
+          <w:i/>
+          <w:color w:val="0000FF"/>
+        </w:rPr>
+        <w:t>Children</w:t>
+      </w:r>
+      <w:r>
+        <w:rPr>
+          <w:i/>
+          <w:color w:val="0000FF"/>
+        </w:rPr>
+        <w:t xml:space="preserve"> use Sugar activities that let </w:t>
+      </w:r>
+      <w:r>
+        <w:rPr>
+          <w:i/>
+          <w:color w:val="0000FF"/>
+        </w:rPr>
+        <w:t xml:space="preserve">them to </w:t>
+      </w:r>
+      <w:r>
+        <w:rPr>
+          <w:i/>
+          <w:color w:val="0000FF"/>
+        </w:rPr>
+        <w:t>interact with</w:t>
+      </w:r>
+      <w:r>
+        <w:rPr>
+          <w:i/>
+          <w:color w:val="0000FF"/>
+        </w:rPr>
+        <w:t xml:space="preserve"> the instruments. Along with the</w:t>
+      </w:r>
+      <w:r>
+        <w:rPr>
+          <w:i/>
+          <w:color w:val="0000FF"/>
+        </w:rPr>
+        <w:t xml:space="preserve"> classmates, </w:t>
+      </w:r>
+      <w:r>
+        <w:rPr>
+          <w:i/>
+          <w:color w:val="0000FF"/>
+        </w:rPr>
+        <w:t xml:space="preserve">they </w:t>
+      </w:r>
+      <w:r>
+        <w:rPr>
+          <w:i/>
+          <w:color w:val="0000FF"/>
+        </w:rPr>
+        <w:t xml:space="preserve">explore various hypotheses about the relationship between their measurements and the weather, for example, between the temperature, barometric pressure and dew point. The activity "Measure" allowed to read data streams in real time and overlay instruments from different places in the same display. The activity "Turtle Art" provides an introduction to programming tool (a graphical logo) where </w:t>
+      </w:r>
+      <w:r>
+        <w:rPr>
+          <w:i/>
+          <w:color w:val="0000FF"/>
+        </w:rPr>
+        <w:t>children</w:t>
+      </w:r>
+      <w:r>
+        <w:rPr>
+          <w:i/>
+          <w:color w:val="0000FF"/>
+        </w:rPr>
+        <w:t xml:space="preserve"> can program different data visualizations. "Memorize" is used to design and play games using the vocabulary they are studying. "Portfolio" allows</w:t>
+      </w:r>
+      <w:r>
+        <w:rPr>
+          <w:i/>
+          <w:color w:val="0000FF"/>
+        </w:rPr>
+        <w:t xml:space="preserve"> them to create presentations of their work.</w:t>
+      </w:r>
+      <w:r>
+        <w:rPr>
+          <w:i/>
+          <w:color w:val="0000FF"/>
+        </w:rPr>
+        <w:t xml:space="preserve"> The teacher provides suggestions and activities custom Sugar, guiding students in their exploration and discussion of the medium. The "Book Reports" are shared on public computers in the library or on the Internet </w:t>
+      </w:r>
+      <w:r>
+        <w:rPr>
+          <w:i/>
+          <w:color w:val="0000FF"/>
+        </w:rPr>
+        <w:t>Neighbourhood</w:t>
+      </w:r>
+      <w:r>
+        <w:rPr>
+          <w:i/>
+          <w:color w:val="0000FF"/>
+        </w:rPr>
+        <w:t xml:space="preserve">. </w:t>
+      </w:r>
+    </w:p>
+    <w:p>
+      <w:pPr>
+        <w:pStyle w:val="ListParagraph"/>
+        <w:numPr>
+          <w:ilvl w:val="0"/>
+          <w:numId w:val="16"/>
+        </w:numPr>
+        <w:ind w:left="0" w:firstLine="0"/>
+        <w:rPr>
+          <w:i/>
+          <w:color w:val="0000FF"/>
+        </w:rPr>
+      </w:pPr>
+      <w:r>
+        <w:rPr>
+          <w:i/>
+          <w:color w:val="0000FF"/>
+        </w:rPr>
+        <w:t>The</w:t>
+      </w:r>
+      <w:r>
+        <w:rPr>
+          <w:i/>
+          <w:color w:val="0000FF"/>
+        </w:rPr>
+        <w:t xml:space="preserve"> "</w:t>
+      </w:r>
+      <w:r>
+        <w:rPr>
+          <w:i/>
+          <w:color w:val="0000FF"/>
+        </w:rPr>
+        <w:t>journal</w:t>
+      </w:r>
+      <w:r>
+        <w:rPr>
+          <w:i/>
+          <w:color w:val="0000FF"/>
+        </w:rPr>
+        <w:t>" records the activity of each student, so the things that makes as created. It is a place of reflection and evaluation of progress</w:t>
+      </w:r>
+      <w:r>
+        <w:rPr>
+          <w:i/>
+          <w:color w:val="0000FF"/>
+        </w:rPr>
+        <w:t xml:space="preserve">. </w:t>
+      </w:r>
+      <w:r>
+        <w:rPr>
+          <w:i/>
+          <w:color w:val="0000FF"/>
+        </w:rPr>
+        <w:t>The Journal of Sugar meets what you do and make every student. Every action you make is recorded automatically. The Portfolio is an assessment tool that uses the contents of the Journal. Students reflect on their work: what they did, how they did and how their efforts have been successful. Students (1) selected key learning achievements, whether reading, writing, arithmetic, art, music, physical education, h</w:t>
+      </w:r>
+      <w:r>
+        <w:rPr>
+          <w:i/>
+          <w:color w:val="0000FF"/>
+        </w:rPr>
+        <w:t>istory and social sciences, etc</w:t>
+      </w:r>
+      <w:r>
+        <w:rPr>
+          <w:i/>
+          <w:color w:val="0000FF"/>
+        </w:rPr>
+        <w:t xml:space="preserve">. answering questions such as: "I chose this </w:t>
+      </w:r>
+      <w:r>
+        <w:rPr>
+          <w:i/>
+          <w:color w:val="0000FF"/>
+        </w:rPr>
+        <w:t>because...</w:t>
+      </w:r>
+      <w:r>
+        <w:rPr>
+          <w:i/>
+          <w:color w:val="0000FF"/>
+        </w:rPr>
+        <w:t xml:space="preserve">" (2) </w:t>
       </w:r>
       <w:bookmarkStart w:id="1" w:name="_GoBack"/>
       <w:bookmarkEnd w:id="1"/>
-      <w:r>
-        <w:rPr>
-          <w:i/>
-          <w:color w:val="FF0000"/>
-        </w:rPr>
-        <w:t>child learners could reprogram it</w:t>
-      </w:r>
-      <w:r>
-        <w:rPr>
-          <w:i/>
-          <w:color w:val="FF0000"/>
-        </w:rPr>
-        <w:t>, a reflection of the constructivist approach (which states kids learn best via creative experimentation and the creation of social objects) embodied in its software.</w:t>
+      <w:proofErr w:type="gramStart"/>
+      <w:r>
+        <w:rPr>
+          <w:i/>
+          <w:color w:val="0000FF"/>
+        </w:rPr>
+        <w:t>create</w:t>
+      </w:r>
+      <w:proofErr w:type="gramEnd"/>
+      <w:r>
+        <w:rPr>
+          <w:i/>
+          <w:color w:val="0000FF"/>
+        </w:rPr>
+        <w:t xml:space="preserve"> a multimedia narrative presentation of their selections (including voice and video), reflecting that there are multiple ways to learn and (3) share your presentation with colleagues , teachers and parents, so to celebrate they have learned, and to engage in a critical dialogue about their work. Sugar innovation in this type of activity in three ways: (1) allows to construct a diary of all learning activities that are automatically collected, (2) is programmable in a fun and accessible even to younger elementary school children, the interesting and exciting time for kids in middle grade education, and (3) provides collaboration tools for both the construction of the portfolio to be shared with others.</w:t>
       </w:r>
     </w:p>
+    <w:p/>
     <w:p>
       <w:pPr>
-        <w:rPr>
-          <w:i/>
-          <w:color w:val="0000FF"/>
-        </w:rPr>
-      </w:pPr>
+        <w:pStyle w:val="Heading2"/>
+        <w:rPr>
+          <w:lang w:eastAsia="en-US"/>
+        </w:rPr>
+      </w:pPr>
+      <w:r>
+        <w:rPr>
+          <w:lang w:eastAsia="en-US"/>
+        </w:rPr>
+        <w:t>How</w:t>
+      </w:r>
+      <w:r>
+        <w:rPr>
+          <w:lang w:eastAsia="en-US"/>
+        </w:rPr>
+        <w:t xml:space="preserve"> children can create their own PLEs with their </w:t>
+      </w:r>
+      <w:r>
+        <w:rPr>
+          <w:lang w:eastAsia="en-US"/>
+        </w:rPr>
+        <w:t>OLPC laptops</w:t>
+      </w:r>
     </w:p>
-    <w:p>
-      <w:pPr>
-        <w:pStyle w:val="Heading2"/>
-        <w:rPr>
-          <w:lang w:eastAsia="en-US"/>
-        </w:rPr>
-      </w:pPr>
-      <w:r>
-        <w:rPr>
-          <w:lang w:eastAsia="en-US"/>
-        </w:rPr>
-        <w:t>How</w:t>
-      </w:r>
-      <w:r>
-        <w:rPr>
-          <w:lang w:eastAsia="en-US"/>
-        </w:rPr>
-        <w:t xml:space="preserve"> children can create their own PLEs with their </w:t>
-      </w:r>
-      <w:r>
-        <w:rPr>
-          <w:lang w:eastAsia="en-US"/>
-        </w:rPr>
-        <w:t>OLPC laptops</w:t>
-      </w:r>
-    </w:p>
+    <w:p/>
     <w:p>
       <w:pPr>
         <w:pStyle w:val="Heading1"/>
@@ -9845,7 +10737,6 @@
         </w:rPr>
         <w:t xml:space="preserve"> </w:t>
       </w:r>
-      <w:proofErr w:type="gramStart"/>
       <w:r>
         <w:rPr>
           <w:i/>
@@ -9853,9 +10744,8 @@
           <w:sz w:val="16"/>
           <w:szCs w:val="16"/>
         </w:rPr>
-        <w:t>following</w:t>
-      </w:r>
-      <w:proofErr w:type="gramEnd"/>
+        <w:t>Following</w:t>
+      </w:r>
       <w:r>
         <w:rPr>
           <w:i/>
@@ -9873,6 +10763,95 @@
 <file path=word/numbering.xml><?xml version="1.0" encoding="utf-8"?>
 <w:numbering xmlns:wpc="http://schemas.microsoft.com/office/word/2010/wordprocessingCanvas" xmlns:mo="http://schemas.microsoft.com/office/mac/office/2008/main" xmlns:mc="http://schemas.openxmlformats.org/markup-compatibility/2006" xmlns:mv="urn:schemas-microsoft-com:mac:vml" xmlns:o="urn:schemas-microsoft-com:office:office" xmlns:r="http://schemas.openxmlformats.org/officeDocument/2006/relationships" xmlns:m="http://schemas.openxmlformats.org/officeDocument/2006/math" xmlns:v="urn:schemas-microsoft-com:vml" xmlns:wp14="http://schemas.microsoft.com/office/word/2010/wordprocessingDrawing" xmlns:wp="http://schemas.openxmlformats.org/drawingml/2006/wordprocessingDrawing" xmlns:w10="urn:schemas-microsoft-com:office:word" xmlns:w="http://schemas.openxmlformats.org/wordprocessingml/2006/main" xmlns:w14="http://schemas.microsoft.com/office/word/2010/wordml" xmlns:wpg="http://schemas.microsoft.com/office/word/2010/wordprocessingGroup" xmlns:wpi="http://schemas.microsoft.com/office/word/2010/wordprocessingInk" xmlns:wne="http://schemas.microsoft.com/office/word/2006/wordml" xmlns:wps="http://schemas.microsoft.com/office/word/2010/wordprocessingShape" mc:Ignorable="w14 wp14">
   <w:abstractNum w:abstractNumId="0">
+    <w:nsid w:val="00835A8B"/>
+    <w:multiLevelType w:val="hybridMultilevel"/>
+    <w:tmpl w:val="8EDCFF8C"/>
+    <w:lvl w:ilvl="0" w:tplc="0409000F">
+      <w:start w:val="1"/>
+      <w:numFmt w:val="decimal"/>
+      <w:lvlText w:val="%1."/>
+      <w:lvlJc w:val="left"/>
+      <w:pPr>
+        <w:ind w:left="720" w:hanging="360"/>
+      </w:pPr>
+      <w:rPr>
+        <w:rFonts w:hint="default"/>
+      </w:rPr>
+    </w:lvl>
+    <w:lvl w:ilvl="1" w:tplc="04090019" w:tentative="1">
+      <w:start w:val="1"/>
+      <w:numFmt w:val="lowerLetter"/>
+      <w:lvlText w:val="%2."/>
+      <w:lvlJc w:val="left"/>
+      <w:pPr>
+        <w:ind w:left="1440" w:hanging="360"/>
+      </w:pPr>
+    </w:lvl>
+    <w:lvl w:ilvl="2" w:tplc="0409001B" w:tentative="1">
+      <w:start w:val="1"/>
+      <w:numFmt w:val="lowerRoman"/>
+      <w:lvlText w:val="%3."/>
+      <w:lvlJc w:val="right"/>
+      <w:pPr>
+        <w:ind w:left="2160" w:hanging="180"/>
+      </w:pPr>
+    </w:lvl>
+    <w:lvl w:ilvl="3" w:tplc="0409000F" w:tentative="1">
+      <w:start w:val="1"/>
+      <w:numFmt w:val="decimal"/>
+      <w:lvlText w:val="%4."/>
+      <w:lvlJc w:val="left"/>
+      <w:pPr>
+        <w:ind w:left="2880" w:hanging="360"/>
+      </w:pPr>
+    </w:lvl>
+    <w:lvl w:ilvl="4" w:tplc="04090019" w:tentative="1">
+      <w:start w:val="1"/>
+      <w:numFmt w:val="lowerLetter"/>
+      <w:lvlText w:val="%5."/>
+      <w:lvlJc w:val="left"/>
+      <w:pPr>
+        <w:ind w:left="3600" w:hanging="360"/>
+      </w:pPr>
+    </w:lvl>
+    <w:lvl w:ilvl="5" w:tplc="0409001B" w:tentative="1">
+      <w:start w:val="1"/>
+      <w:numFmt w:val="lowerRoman"/>
+      <w:lvlText w:val="%6."/>
+      <w:lvlJc w:val="right"/>
+      <w:pPr>
+        <w:ind w:left="4320" w:hanging="180"/>
+      </w:pPr>
+    </w:lvl>
+    <w:lvl w:ilvl="6" w:tplc="0409000F" w:tentative="1">
+      <w:start w:val="1"/>
+      <w:numFmt w:val="decimal"/>
+      <w:lvlText w:val="%7."/>
+      <w:lvlJc w:val="left"/>
+      <w:pPr>
+        <w:ind w:left="5040" w:hanging="360"/>
+      </w:pPr>
+    </w:lvl>
+    <w:lvl w:ilvl="7" w:tplc="04090019" w:tentative="1">
+      <w:start w:val="1"/>
+      <w:numFmt w:val="lowerLetter"/>
+      <w:lvlText w:val="%8."/>
+      <w:lvlJc w:val="left"/>
+      <w:pPr>
+        <w:ind w:left="5760" w:hanging="360"/>
+      </w:pPr>
+    </w:lvl>
+    <w:lvl w:ilvl="8" w:tplc="0409001B" w:tentative="1">
+      <w:start w:val="1"/>
+      <w:numFmt w:val="lowerRoman"/>
+      <w:lvlText w:val="%9."/>
+      <w:lvlJc w:val="right"/>
+      <w:pPr>
+        <w:ind w:left="6480" w:hanging="180"/>
+      </w:pPr>
+    </w:lvl>
+  </w:abstractNum>
+  <w:abstractNum w:abstractNumId="1">
     <w:nsid w:val="053A33D1"/>
     <w:multiLevelType w:val="hybridMultilevel"/>
     <w:tmpl w:val="B4A6D692"/>
@@ -9961,7 +10940,7 @@
       </w:pPr>
     </w:lvl>
   </w:abstractNum>
-  <w:abstractNum w:abstractNumId="1">
+  <w:abstractNum w:abstractNumId="2">
     <w:nsid w:val="05D032A0"/>
     <w:multiLevelType w:val="hybridMultilevel"/>
     <w:tmpl w:val="A5BCB8F4"/>
@@ -10073,7 +11052,7 @@
       </w:rPr>
     </w:lvl>
   </w:abstractNum>
-  <w:abstractNum w:abstractNumId="2">
+  <w:abstractNum w:abstractNumId="3">
     <w:nsid w:val="09BB0926"/>
     <w:multiLevelType w:val="hybridMultilevel"/>
     <w:tmpl w:val="74A08E5C"/>
@@ -10159,7 +11138,7 @@
       </w:pPr>
     </w:lvl>
   </w:abstractNum>
-  <w:abstractNum w:abstractNumId="3">
+  <w:abstractNum w:abstractNumId="4">
     <w:nsid w:val="1EE625F0"/>
     <w:multiLevelType w:val="hybridMultilevel"/>
     <w:tmpl w:val="383A5436"/>
@@ -10248,7 +11227,7 @@
       </w:pPr>
     </w:lvl>
   </w:abstractNum>
-  <w:abstractNum w:abstractNumId="4">
+  <w:abstractNum w:abstractNumId="5">
     <w:nsid w:val="1F912975"/>
     <w:multiLevelType w:val="hybridMultilevel"/>
     <w:tmpl w:val="6ADA8CD2"/>
@@ -10337,7 +11316,7 @@
       </w:pPr>
     </w:lvl>
   </w:abstractNum>
-  <w:abstractNum w:abstractNumId="5">
+  <w:abstractNum w:abstractNumId="6">
     <w:nsid w:val="27D55F10"/>
     <w:multiLevelType w:val="hybridMultilevel"/>
     <w:tmpl w:val="3FE24582"/>
@@ -10426,7 +11405,7 @@
       </w:pPr>
     </w:lvl>
   </w:abstractNum>
-  <w:abstractNum w:abstractNumId="6">
+  <w:abstractNum w:abstractNumId="7">
     <w:nsid w:val="2E970C64"/>
     <w:multiLevelType w:val="hybridMultilevel"/>
     <w:tmpl w:val="B50C1E6A"/>
@@ -10515,7 +11494,7 @@
       </w:pPr>
     </w:lvl>
   </w:abstractNum>
-  <w:abstractNum w:abstractNumId="7">
+  <w:abstractNum w:abstractNumId="8">
     <w:nsid w:val="2F175261"/>
     <w:multiLevelType w:val="multilevel"/>
     <w:tmpl w:val="3CA26918"/>
@@ -10628,7 +11607,7 @@
       </w:pPr>
     </w:lvl>
   </w:abstractNum>
-  <w:abstractNum w:abstractNumId="8">
+  <w:abstractNum w:abstractNumId="9">
     <w:nsid w:val="32506C44"/>
     <w:multiLevelType w:val="hybridMultilevel"/>
     <w:tmpl w:val="76C4B28E"/>
@@ -10741,7 +11720,7 @@
       </w:rPr>
     </w:lvl>
   </w:abstractNum>
-  <w:abstractNum w:abstractNumId="9">
+  <w:abstractNum w:abstractNumId="10">
     <w:nsid w:val="355C4AB8"/>
     <w:multiLevelType w:val="hybridMultilevel"/>
     <w:tmpl w:val="8E2A6EC6"/>
@@ -10854,7 +11833,7 @@
       </w:rPr>
     </w:lvl>
   </w:abstractNum>
-  <w:abstractNum w:abstractNumId="10">
+  <w:abstractNum w:abstractNumId="11">
     <w:nsid w:val="3A5E6503"/>
     <w:multiLevelType w:val="hybridMultilevel"/>
     <w:tmpl w:val="C936B944"/>
@@ -10940,7 +11919,7 @@
       </w:pPr>
     </w:lvl>
   </w:abstractNum>
-  <w:abstractNum w:abstractNumId="11">
+  <w:abstractNum w:abstractNumId="12">
     <w:nsid w:val="56E37D18"/>
     <w:multiLevelType w:val="multilevel"/>
     <w:tmpl w:val="C0368B50"/>
@@ -11053,7 +12032,7 @@
       </w:pPr>
     </w:lvl>
   </w:abstractNum>
-  <w:abstractNum w:abstractNumId="12">
+  <w:abstractNum w:abstractNumId="13">
     <w:nsid w:val="5C1C68B2"/>
     <w:multiLevelType w:val="hybridMultilevel"/>
     <w:tmpl w:val="1A800C5A"/>
@@ -11142,7 +12121,7 @@
       </w:pPr>
     </w:lvl>
   </w:abstractNum>
-  <w:abstractNum w:abstractNumId="13">
+  <w:abstractNum w:abstractNumId="14">
     <w:nsid w:val="6EE04F3F"/>
     <w:multiLevelType w:val="multilevel"/>
     <w:tmpl w:val="B8BC7B26"/>
@@ -11291,7 +12270,7 @@
       </w:rPr>
     </w:lvl>
   </w:abstractNum>
-  <w:abstractNum w:abstractNumId="14">
+  <w:abstractNum w:abstractNumId="15">
     <w:nsid w:val="79A45D61"/>
     <w:multiLevelType w:val="hybridMultilevel"/>
     <w:tmpl w:val="3656E242"/>
@@ -11378,49 +12357,52 @@
     </w:lvl>
   </w:abstractNum>
   <w:num w:numId="1">
+    <w:abstractNumId w:val="11"/>
+  </w:num>
+  <w:num w:numId="2">
+    <w:abstractNumId w:val="6"/>
+  </w:num>
+  <w:num w:numId="3">
+    <w:abstractNumId w:val="5"/>
+  </w:num>
+  <w:num w:numId="4">
+    <w:abstractNumId w:val="1"/>
+  </w:num>
+  <w:num w:numId="5">
+    <w:abstractNumId w:val="9"/>
+  </w:num>
+  <w:num w:numId="6">
+    <w:abstractNumId w:val="14"/>
+  </w:num>
+  <w:num w:numId="7">
+    <w:abstractNumId w:val="13"/>
+  </w:num>
+  <w:num w:numId="8">
+    <w:abstractNumId w:val="7"/>
+  </w:num>
+  <w:num w:numId="9">
+    <w:abstractNumId w:val="2"/>
+  </w:num>
+  <w:num w:numId="10">
+    <w:abstractNumId w:val="8"/>
+  </w:num>
+  <w:num w:numId="11">
+    <w:abstractNumId w:val="12"/>
+  </w:num>
+  <w:num w:numId="12">
+    <w:abstractNumId w:val="3"/>
+  </w:num>
+  <w:num w:numId="13">
+    <w:abstractNumId w:val="4"/>
+  </w:num>
+  <w:num w:numId="14">
     <w:abstractNumId w:val="10"/>
   </w:num>
-  <w:num w:numId="2">
-    <w:abstractNumId w:val="5"/>
+  <w:num w:numId="15">
+    <w:abstractNumId w:val="15"/>
   </w:num>
-  <w:num w:numId="3">
-    <w:abstractNumId w:val="4"/>
-  </w:num>
-  <w:num w:numId="4">
+  <w:num w:numId="16">
     <w:abstractNumId w:val="0"/>
-  </w:num>
-  <w:num w:numId="5">
-    <w:abstractNumId w:val="8"/>
-  </w:num>
-  <w:num w:numId="6">
-    <w:abstractNumId w:val="13"/>
-  </w:num>
-  <w:num w:numId="7">
-    <w:abstractNumId w:val="12"/>
-  </w:num>
-  <w:num w:numId="8">
-    <w:abstractNumId w:val="6"/>
-  </w:num>
-  <w:num w:numId="9">
-    <w:abstractNumId w:val="1"/>
-  </w:num>
-  <w:num w:numId="10">
-    <w:abstractNumId w:val="7"/>
-  </w:num>
-  <w:num w:numId="11">
-    <w:abstractNumId w:val="11"/>
-  </w:num>
-  <w:num w:numId="12">
-    <w:abstractNumId w:val="2"/>
-  </w:num>
-  <w:num w:numId="13">
-    <w:abstractNumId w:val="3"/>
-  </w:num>
-  <w:num w:numId="14">
-    <w:abstractNumId w:val="9"/>
-  </w:num>
-  <w:num w:numId="15">
-    <w:abstractNumId w:val="14"/>
   </w:num>
 </w:numbering>
 </file>

</xml_diff>